<commit_message>
fix gravity, change link style immediately, ctrl +/- to resize nodes/links
</commit_message>
<xml_diff>
--- a/code_structure.docx
+++ b/code_structure.docx
@@ -28,23 +28,7 @@
         </w:numPr>
       </w:pPr>
       <w:r>
-        <w:t xml:space="preserve">includes all titles, buttons, </w:t>
-      </w:r>
-      <w:proofErr w:type="spellStart"/>
-      <w:r>
-        <w:t>MathJax</w:t>
-      </w:r>
-      <w:proofErr w:type="spellEnd"/>
-      <w:r>
-        <w:t xml:space="preserve"> call and </w:t>
-      </w:r>
-      <w:proofErr w:type="spellStart"/>
-      <w:r>
-        <w:t>graphSVG</w:t>
-      </w:r>
-      <w:proofErr w:type="spellEnd"/>
-      <w:r>
-        <w:t xml:space="preserve"> in a div “canvas”</w:t>
+        <w:t>includes all titles, buttons, MathJax call and graphSVG in a div “canvas”</w:t>
       </w:r>
     </w:p>
     <w:p>
@@ -88,13 +72,8 @@
         </w:numPr>
       </w:pPr>
       <w:r>
-        <w:t xml:space="preserve">Current graph is stored in a Session </w:t>
-      </w:r>
-      <w:proofErr w:type="spellStart"/>
-      <w:r>
-        <w:t>var</w:t>
-      </w:r>
-      <w:proofErr w:type="spellEnd"/>
+        <w:t>Current graph is stored in a Session var</w:t>
+      </w:r>
     </w:p>
     <w:p>
       <w:pPr>
@@ -152,34 +131,11 @@
           <w:numId w:val="3"/>
         </w:numPr>
       </w:pPr>
-      <w:proofErr w:type="spellStart"/>
-      <w:r>
-        <w:t>nodeData</w:t>
-      </w:r>
-      <w:proofErr w:type="spellEnd"/>
-      <w:r>
-        <w:t xml:space="preserve"> and </w:t>
-      </w:r>
-      <w:proofErr w:type="spellStart"/>
-      <w:r>
-        <w:t>linkData</w:t>
-      </w:r>
-      <w:proofErr w:type="spellEnd"/>
-      <w:r>
-        <w:t xml:space="preserve"> – array containing all the data for links and nodes</w:t>
-      </w:r>
-      <w:r>
-        <w:t xml:space="preserve"> [returned or set by </w:t>
-      </w:r>
-      <w:proofErr w:type="spellStart"/>
-      <w:proofErr w:type="gramStart"/>
-      <w:r>
-        <w:t>force.nodes</w:t>
-      </w:r>
-      <w:proofErr w:type="spellEnd"/>
-      <w:proofErr w:type="gramEnd"/>
-      <w:r>
-        <w:t>() ]</w:t>
+      <w:r>
+        <w:t>nodeData and linkData – array containing all the data for links and nodes</w:t>
+      </w:r>
+      <w:r>
+        <w:t xml:space="preserve"> [returned or set by force.nodes() ]</w:t>
       </w:r>
     </w:p>
     <w:p>
@@ -203,106 +159,229 @@
         </w:numPr>
       </w:pPr>
       <w:r>
-        <w:t xml:space="preserve">the datum of these d3 objects is </w:t>
+        <w:t>the datum of these d3 objects is linked by reference to nodeData and linkData arrays</w:t>
+      </w:r>
+    </w:p>
+    <w:p>
+      <w:pPr>
+        <w:pStyle w:val="ListParagraph"/>
+        <w:numPr>
+          <w:ilvl w:val="0"/>
+          <w:numId w:val="3"/>
+        </w:numPr>
+      </w:pPr>
+      <w:r>
+        <w:t>use existence of field “source” of linkData to identify it as a link vs. a node</w:t>
+      </w:r>
+    </w:p>
+    <w:p>
+      <w:pPr>
+        <w:pStyle w:val="ListParagraph"/>
+        <w:numPr>
+          <w:ilvl w:val="0"/>
+          <w:numId w:val="3"/>
+        </w:numPr>
+      </w:pPr>
+      <w:r>
+        <w:t>tick:</w:t>
+      </w:r>
+      <w:r>
+        <w:t xml:space="preserve"> each time-step, update date</w:t>
+      </w:r>
+    </w:p>
+    <w:p>
+      <w:pPr>
+        <w:pStyle w:val="ListParagraph"/>
+        <w:numPr>
+          <w:ilvl w:val="1"/>
+          <w:numId w:val="3"/>
+        </w:numPr>
+      </w:pPr>
+      <w:r>
+        <w:t>define soft-max orienting forces for oriented links</w:t>
+      </w:r>
+    </w:p>
+    <w:p>
+      <w:pPr>
+        <w:pStyle w:val="ListParagraph"/>
+        <w:numPr>
+          <w:ilvl w:val="1"/>
+          <w:numId w:val="3"/>
+        </w:numPr>
+      </w:pPr>
+      <w:r>
+        <w:t>define a gravity force independent of charge</w:t>
+      </w:r>
+    </w:p>
+    <w:p>
+      <w:pPr>
+        <w:pStyle w:val="ListParagraph"/>
+        <w:numPr>
+          <w:ilvl w:val="1"/>
+          <w:numId w:val="3"/>
+        </w:numPr>
+      </w:pPr>
+      <w:r>
+        <w:t>position all points along the links (3 pts)</w:t>
+      </w:r>
+    </w:p>
+    <w:p>
+      <w:pPr>
+        <w:pStyle w:val="ListParagraph"/>
+        <w:numPr>
+          <w:ilvl w:val="1"/>
+          <w:numId w:val="3"/>
+        </w:numPr>
+      </w:pPr>
+      <w:r>
+        <w:t>position each node “group” (tooltip positioning separate) – derivation triangles (need to orient) and other sparately</w:t>
+      </w:r>
+    </w:p>
+    <w:p>
+      <w:pPr>
+        <w:pStyle w:val="ListParagraph"/>
+        <w:numPr>
+          <w:ilvl w:val="0"/>
+          <w:numId w:val="3"/>
+        </w:numPr>
+      </w:pPr>
+      <w:r>
+        <w:t>redraw: create a visualization from the data</w:t>
+      </w:r>
+    </w:p>
+    <w:p>
+      <w:pPr>
+        <w:pStyle w:val="ListParagraph"/>
+        <w:numPr>
+          <w:ilvl w:val="1"/>
+          <w:numId w:val="3"/>
+        </w:numPr>
+      </w:pPr>
+      <w:r>
+        <w:t>set link strengths and node charges</w:t>
+      </w:r>
+      <w:r>
+        <w:t xml:space="preserve"> and other visual attribudes (</w:t>
+      </w:r>
+      <w:r>
+        <w:t xml:space="preserve">position, </w:t>
+      </w:r>
+      <w:r>
+        <w:t>line type, etc)</w:t>
+      </w:r>
+    </w:p>
+    <w:p>
+      <w:pPr>
+        <w:pStyle w:val="ListParagraph"/>
+        <w:numPr>
+          <w:ilvl w:val="0"/>
+          <w:numId w:val="3"/>
+        </w:numPr>
+      </w:pPr>
+    </w:p>
+    <w:p>
+      <w:r>
+        <w:t>tok.css</w:t>
+      </w:r>
+    </w:p>
+    <w:p>
+      <w:pPr>
+        <w:pStyle w:val="ListParagraph"/>
+        <w:numPr>
+          <w:ilvl w:val="0"/>
+          <w:numId w:val="5"/>
+        </w:numPr>
+      </w:pPr>
+      <w:r>
+        <w:t>Tooltip structure (outer and inner boxes)</w:t>
+      </w:r>
+    </w:p>
+    <w:p>
+      <w:r>
+        <w:t>gui.js</w:t>
+      </w:r>
+    </w:p>
+    <w:p>
+      <w:pPr>
+        <w:pStyle w:val="ListParagraph"/>
+        <w:numPr>
+          <w:ilvl w:val="0"/>
+          <w:numId w:val="4"/>
+        </w:numPr>
+      </w:pPr>
+      <w:r>
+        <w:t>All functions for gui operations – keydown, mousedown, etc.</w:t>
+      </w:r>
+    </w:p>
+    <w:p>
+      <w:pPr>
+        <w:pStyle w:val="ListParagraph"/>
+        <w:numPr>
+          <w:ilvl w:val="0"/>
+          <w:numId w:val="4"/>
+        </w:numPr>
+      </w:pPr>
+      <w:r>
+        <w:t>gui.selected – data array for the selected node (linked by reference)</w:t>
+      </w:r>
+    </w:p>
+    <w:p>
+      <w:pPr>
+        <w:pStyle w:val="ListParagraph"/>
+        <w:numPr>
+          <w:ilvl w:val="0"/>
+          <w:numId w:val="4"/>
+        </w:numPr>
+      </w:pPr>
+      <w:r>
+        <w:t>showEditor</w:t>
+      </w:r>
+    </w:p>
+    <w:p>
+      <w:pPr>
+        <w:pStyle w:val="ListParagraph"/>
+        <w:numPr>
+          <w:ilvl w:val="0"/>
+          <w:numId w:val="4"/>
+        </w:numPr>
+      </w:pPr>
+    </w:p>
+    <w:p>
+      <w:r>
+        <w:t>popups.html</w:t>
+      </w:r>
+    </w:p>
+    <w:p>
+      <w:r>
+        <w:t>popups.js</w:t>
+      </w:r>
+    </w:p>
+    <w:p>
+      <w:pPr>
+        <w:pStyle w:val="ListParagraph"/>
+        <w:numPr>
+          <w:ilvl w:val="0"/>
+          <w:numId w:val="6"/>
+        </w:numPr>
+      </w:pPr>
+      <w:r>
+        <w:lastRenderedPageBreak/>
+        <w:t>Create and manage editing and display popups</w:t>
+      </w:r>
+    </w:p>
+    <w:p>
+      <w:pPr>
+        <w:pStyle w:val="ListParagraph"/>
+        <w:numPr>
+          <w:ilvl w:val="0"/>
+          <w:numId w:val="6"/>
+        </w:numPr>
+      </w:pPr>
+      <w:r>
+        <w:t>Update DB based on changes</w:t>
       </w:r>
       <w:bookmarkStart w:id="0" w:name="_GoBack"/>
       <w:bookmarkEnd w:id="0"/>
-      <w:r>
-        <w:t xml:space="preserve">linked by reference to </w:t>
-      </w:r>
-      <w:proofErr w:type="spellStart"/>
-      <w:r>
-        <w:t>nodeData</w:t>
-      </w:r>
-      <w:proofErr w:type="spellEnd"/>
-      <w:r>
-        <w:t xml:space="preserve"> and </w:t>
-      </w:r>
-      <w:proofErr w:type="spellStart"/>
-      <w:r>
-        <w:t>linkData</w:t>
-      </w:r>
-      <w:proofErr w:type="spellEnd"/>
-      <w:r>
-        <w:t xml:space="preserve"> arrays</w:t>
-      </w:r>
-    </w:p>
-    <w:p>
-      <w:pPr>
-        <w:pStyle w:val="ListParagraph"/>
-        <w:numPr>
-          <w:ilvl w:val="0"/>
-          <w:numId w:val="3"/>
-        </w:numPr>
-      </w:pPr>
-      <w:r>
-        <w:t xml:space="preserve">use existence of field “source” of </w:t>
-      </w:r>
-      <w:proofErr w:type="spellStart"/>
-      <w:r>
-        <w:t>linkData</w:t>
-      </w:r>
-      <w:proofErr w:type="spellEnd"/>
-      <w:r>
-        <w:t xml:space="preserve"> to identify it as a link vs. a node</w:t>
-      </w:r>
-    </w:p>
-    <w:p>
-      <w:r>
-        <w:t>gui.js</w:t>
-      </w:r>
-    </w:p>
-    <w:p>
-      <w:pPr>
-        <w:pStyle w:val="ListParagraph"/>
-        <w:numPr>
-          <w:ilvl w:val="0"/>
-          <w:numId w:val="4"/>
-        </w:numPr>
-      </w:pPr>
-      <w:proofErr w:type="spellStart"/>
-      <w:proofErr w:type="gramStart"/>
-      <w:r>
-        <w:t>gui.selected</w:t>
-      </w:r>
-      <w:proofErr w:type="spellEnd"/>
-      <w:proofErr w:type="gramEnd"/>
-      <w:r>
-        <w:t xml:space="preserve"> – data array for the selected node (linked by reference)</w:t>
-      </w:r>
-    </w:p>
-    <w:p>
-      <w:pPr>
-        <w:pStyle w:val="ListParagraph"/>
-        <w:numPr>
-          <w:ilvl w:val="0"/>
-          <w:numId w:val="4"/>
-        </w:numPr>
-      </w:pPr>
-      <w:proofErr w:type="spellStart"/>
-      <w:r>
-        <w:t>showEditor</w:t>
-      </w:r>
-      <w:proofErr w:type="spellEnd"/>
-    </w:p>
-    <w:p>
-      <w:pPr>
-        <w:pStyle w:val="ListParagraph"/>
-        <w:numPr>
-          <w:ilvl w:val="1"/>
-          <w:numId w:val="4"/>
-        </w:numPr>
-      </w:pPr>
-    </w:p>
-    <w:p>
-      <w:r>
-        <w:t>popups.html</w:t>
-      </w:r>
-    </w:p>
-    <w:p>
-      <w:r>
-        <w:t>popups.js</w:t>
-      </w:r>
     </w:p>
     <w:p>
       <w:r>
@@ -662,6 +741,232 @@
     </w:lvl>
   </w:abstractNum>
   <w:abstractNum w:abstractNumId="3" w15:restartNumberingAfterBreak="0">
+    <w:nsid w:val="6F2B1C20"/>
+    <w:multiLevelType w:val="hybridMultilevel"/>
+    <w:tmpl w:val="63AE7696"/>
+    <w:lvl w:ilvl="0" w:tplc="04090001">
+      <w:start w:val="1"/>
+      <w:numFmt w:val="bullet"/>
+      <w:lvlText w:val=""/>
+      <w:lvlJc w:val="left"/>
+      <w:pPr>
+        <w:ind w:left="720" w:hanging="360"/>
+      </w:pPr>
+      <w:rPr>
+        <w:rFonts w:ascii="Symbol" w:hAnsi="Symbol" w:hint="default"/>
+      </w:rPr>
+    </w:lvl>
+    <w:lvl w:ilvl="1" w:tplc="04090003" w:tentative="1">
+      <w:start w:val="1"/>
+      <w:numFmt w:val="bullet"/>
+      <w:lvlText w:val="o"/>
+      <w:lvlJc w:val="left"/>
+      <w:pPr>
+        <w:ind w:left="1440" w:hanging="360"/>
+      </w:pPr>
+      <w:rPr>
+        <w:rFonts w:ascii="Courier New" w:hAnsi="Courier New" w:cs="Courier New" w:hint="default"/>
+      </w:rPr>
+    </w:lvl>
+    <w:lvl w:ilvl="2" w:tplc="04090005" w:tentative="1">
+      <w:start w:val="1"/>
+      <w:numFmt w:val="bullet"/>
+      <w:lvlText w:val=""/>
+      <w:lvlJc w:val="left"/>
+      <w:pPr>
+        <w:ind w:left="2160" w:hanging="360"/>
+      </w:pPr>
+      <w:rPr>
+        <w:rFonts w:ascii="Wingdings" w:hAnsi="Wingdings" w:hint="default"/>
+      </w:rPr>
+    </w:lvl>
+    <w:lvl w:ilvl="3" w:tplc="04090001" w:tentative="1">
+      <w:start w:val="1"/>
+      <w:numFmt w:val="bullet"/>
+      <w:lvlText w:val=""/>
+      <w:lvlJc w:val="left"/>
+      <w:pPr>
+        <w:ind w:left="2880" w:hanging="360"/>
+      </w:pPr>
+      <w:rPr>
+        <w:rFonts w:ascii="Symbol" w:hAnsi="Symbol" w:hint="default"/>
+      </w:rPr>
+    </w:lvl>
+    <w:lvl w:ilvl="4" w:tplc="04090003" w:tentative="1">
+      <w:start w:val="1"/>
+      <w:numFmt w:val="bullet"/>
+      <w:lvlText w:val="o"/>
+      <w:lvlJc w:val="left"/>
+      <w:pPr>
+        <w:ind w:left="3600" w:hanging="360"/>
+      </w:pPr>
+      <w:rPr>
+        <w:rFonts w:ascii="Courier New" w:hAnsi="Courier New" w:cs="Courier New" w:hint="default"/>
+      </w:rPr>
+    </w:lvl>
+    <w:lvl w:ilvl="5" w:tplc="04090005" w:tentative="1">
+      <w:start w:val="1"/>
+      <w:numFmt w:val="bullet"/>
+      <w:lvlText w:val=""/>
+      <w:lvlJc w:val="left"/>
+      <w:pPr>
+        <w:ind w:left="4320" w:hanging="360"/>
+      </w:pPr>
+      <w:rPr>
+        <w:rFonts w:ascii="Wingdings" w:hAnsi="Wingdings" w:hint="default"/>
+      </w:rPr>
+    </w:lvl>
+    <w:lvl w:ilvl="6" w:tplc="04090001" w:tentative="1">
+      <w:start w:val="1"/>
+      <w:numFmt w:val="bullet"/>
+      <w:lvlText w:val=""/>
+      <w:lvlJc w:val="left"/>
+      <w:pPr>
+        <w:ind w:left="5040" w:hanging="360"/>
+      </w:pPr>
+      <w:rPr>
+        <w:rFonts w:ascii="Symbol" w:hAnsi="Symbol" w:hint="default"/>
+      </w:rPr>
+    </w:lvl>
+    <w:lvl w:ilvl="7" w:tplc="04090003" w:tentative="1">
+      <w:start w:val="1"/>
+      <w:numFmt w:val="bullet"/>
+      <w:lvlText w:val="o"/>
+      <w:lvlJc w:val="left"/>
+      <w:pPr>
+        <w:ind w:left="5760" w:hanging="360"/>
+      </w:pPr>
+      <w:rPr>
+        <w:rFonts w:ascii="Courier New" w:hAnsi="Courier New" w:cs="Courier New" w:hint="default"/>
+      </w:rPr>
+    </w:lvl>
+    <w:lvl w:ilvl="8" w:tplc="04090005" w:tentative="1">
+      <w:start w:val="1"/>
+      <w:numFmt w:val="bullet"/>
+      <w:lvlText w:val=""/>
+      <w:lvlJc w:val="left"/>
+      <w:pPr>
+        <w:ind w:left="6480" w:hanging="360"/>
+      </w:pPr>
+      <w:rPr>
+        <w:rFonts w:ascii="Wingdings" w:hAnsi="Wingdings" w:hint="default"/>
+      </w:rPr>
+    </w:lvl>
+  </w:abstractNum>
+  <w:abstractNum w:abstractNumId="4" w15:restartNumberingAfterBreak="0">
+    <w:nsid w:val="726B4267"/>
+    <w:multiLevelType w:val="hybridMultilevel"/>
+    <w:tmpl w:val="31BC7824"/>
+    <w:lvl w:ilvl="0" w:tplc="04090001">
+      <w:start w:val="1"/>
+      <w:numFmt w:val="bullet"/>
+      <w:lvlText w:val=""/>
+      <w:lvlJc w:val="left"/>
+      <w:pPr>
+        <w:ind w:left="720" w:hanging="360"/>
+      </w:pPr>
+      <w:rPr>
+        <w:rFonts w:ascii="Symbol" w:hAnsi="Symbol" w:hint="default"/>
+      </w:rPr>
+    </w:lvl>
+    <w:lvl w:ilvl="1" w:tplc="04090003" w:tentative="1">
+      <w:start w:val="1"/>
+      <w:numFmt w:val="bullet"/>
+      <w:lvlText w:val="o"/>
+      <w:lvlJc w:val="left"/>
+      <w:pPr>
+        <w:ind w:left="1440" w:hanging="360"/>
+      </w:pPr>
+      <w:rPr>
+        <w:rFonts w:ascii="Courier New" w:hAnsi="Courier New" w:cs="Courier New" w:hint="default"/>
+      </w:rPr>
+    </w:lvl>
+    <w:lvl w:ilvl="2" w:tplc="04090005" w:tentative="1">
+      <w:start w:val="1"/>
+      <w:numFmt w:val="bullet"/>
+      <w:lvlText w:val=""/>
+      <w:lvlJc w:val="left"/>
+      <w:pPr>
+        <w:ind w:left="2160" w:hanging="360"/>
+      </w:pPr>
+      <w:rPr>
+        <w:rFonts w:ascii="Wingdings" w:hAnsi="Wingdings" w:hint="default"/>
+      </w:rPr>
+    </w:lvl>
+    <w:lvl w:ilvl="3" w:tplc="04090001" w:tentative="1">
+      <w:start w:val="1"/>
+      <w:numFmt w:val="bullet"/>
+      <w:lvlText w:val=""/>
+      <w:lvlJc w:val="left"/>
+      <w:pPr>
+        <w:ind w:left="2880" w:hanging="360"/>
+      </w:pPr>
+      <w:rPr>
+        <w:rFonts w:ascii="Symbol" w:hAnsi="Symbol" w:hint="default"/>
+      </w:rPr>
+    </w:lvl>
+    <w:lvl w:ilvl="4" w:tplc="04090003" w:tentative="1">
+      <w:start w:val="1"/>
+      <w:numFmt w:val="bullet"/>
+      <w:lvlText w:val="o"/>
+      <w:lvlJc w:val="left"/>
+      <w:pPr>
+        <w:ind w:left="3600" w:hanging="360"/>
+      </w:pPr>
+      <w:rPr>
+        <w:rFonts w:ascii="Courier New" w:hAnsi="Courier New" w:cs="Courier New" w:hint="default"/>
+      </w:rPr>
+    </w:lvl>
+    <w:lvl w:ilvl="5" w:tplc="04090005" w:tentative="1">
+      <w:start w:val="1"/>
+      <w:numFmt w:val="bullet"/>
+      <w:lvlText w:val=""/>
+      <w:lvlJc w:val="left"/>
+      <w:pPr>
+        <w:ind w:left="4320" w:hanging="360"/>
+      </w:pPr>
+      <w:rPr>
+        <w:rFonts w:ascii="Wingdings" w:hAnsi="Wingdings" w:hint="default"/>
+      </w:rPr>
+    </w:lvl>
+    <w:lvl w:ilvl="6" w:tplc="04090001" w:tentative="1">
+      <w:start w:val="1"/>
+      <w:numFmt w:val="bullet"/>
+      <w:lvlText w:val=""/>
+      <w:lvlJc w:val="left"/>
+      <w:pPr>
+        <w:ind w:left="5040" w:hanging="360"/>
+      </w:pPr>
+      <w:rPr>
+        <w:rFonts w:ascii="Symbol" w:hAnsi="Symbol" w:hint="default"/>
+      </w:rPr>
+    </w:lvl>
+    <w:lvl w:ilvl="7" w:tplc="04090003" w:tentative="1">
+      <w:start w:val="1"/>
+      <w:numFmt w:val="bullet"/>
+      <w:lvlText w:val="o"/>
+      <w:lvlJc w:val="left"/>
+      <w:pPr>
+        <w:ind w:left="5760" w:hanging="360"/>
+      </w:pPr>
+      <w:rPr>
+        <w:rFonts w:ascii="Courier New" w:hAnsi="Courier New" w:cs="Courier New" w:hint="default"/>
+      </w:rPr>
+    </w:lvl>
+    <w:lvl w:ilvl="8" w:tplc="04090005" w:tentative="1">
+      <w:start w:val="1"/>
+      <w:numFmt w:val="bullet"/>
+      <w:lvlText w:val=""/>
+      <w:lvlJc w:val="left"/>
+      <w:pPr>
+        <w:ind w:left="6480" w:hanging="360"/>
+      </w:pPr>
+      <w:rPr>
+        <w:rFonts w:ascii="Wingdings" w:hAnsi="Wingdings" w:hint="default"/>
+      </w:rPr>
+    </w:lvl>
+  </w:abstractNum>
+  <w:abstractNum w:abstractNumId="5" w15:restartNumberingAfterBreak="0">
     <w:nsid w:val="727B2EF3"/>
     <w:multiLevelType w:val="hybridMultilevel"/>
     <w:tmpl w:val="937696E8"/>
@@ -784,6 +1089,12 @@
     <w:abstractNumId w:val="0"/>
   </w:num>
   <w:num w:numId="4">
+    <w:abstractNumId w:val="5"/>
+  </w:num>
+  <w:num w:numId="5">
+    <w:abstractNumId w:val="4"/>
+  </w:num>
+  <w:num w:numId="6">
     <w:abstractNumId w:val="3"/>
   </w:num>
 </w:numbering>

</xml_diff>

<commit_message>
more UI controls (keyboard shortcuts) and some bug fixes (obj selected after creation)
</commit_message>
<xml_diff>
--- a/code_structure.docx
+++ b/code_structure.docx
@@ -278,110 +278,146 @@
           <w:numId w:val="3"/>
         </w:numPr>
       </w:pPr>
-    </w:p>
-    <w:p>
-      <w:r>
-        <w:t>tok.css</w:t>
-      </w:r>
-    </w:p>
-    <w:p>
-      <w:pPr>
-        <w:pStyle w:val="ListParagraph"/>
-        <w:numPr>
-          <w:ilvl w:val="0"/>
-          <w:numId w:val="5"/>
-        </w:numPr>
-      </w:pPr>
-      <w:r>
-        <w:t>Tooltip structure (outer and inner boxes)</w:t>
-      </w:r>
-    </w:p>
-    <w:p>
-      <w:r>
-        <w:t>gui.js</w:t>
-      </w:r>
-    </w:p>
-    <w:p>
-      <w:pPr>
-        <w:pStyle w:val="ListParagraph"/>
-        <w:numPr>
-          <w:ilvl w:val="0"/>
-          <w:numId w:val="4"/>
-        </w:numPr>
-      </w:pPr>
-      <w:r>
-        <w:t>All functions for gui operations – keydown, mousedown, etc.</w:t>
-      </w:r>
-    </w:p>
-    <w:p>
-      <w:pPr>
-        <w:pStyle w:val="ListParagraph"/>
-        <w:numPr>
-          <w:ilvl w:val="0"/>
-          <w:numId w:val="4"/>
-        </w:numPr>
-      </w:pPr>
-      <w:r>
-        <w:t>gui.selected – data array for the selected node (linked by reference)</w:t>
-      </w:r>
-    </w:p>
-    <w:p>
-      <w:pPr>
-        <w:pStyle w:val="ListParagraph"/>
-        <w:numPr>
-          <w:ilvl w:val="0"/>
-          <w:numId w:val="4"/>
-        </w:numPr>
-      </w:pPr>
-      <w:r>
-        <w:t>showEditor</w:t>
-      </w:r>
-    </w:p>
-    <w:p>
-      <w:pPr>
-        <w:pStyle w:val="ListParagraph"/>
-        <w:numPr>
-          <w:ilvl w:val="0"/>
-          <w:numId w:val="4"/>
-        </w:numPr>
-      </w:pPr>
-    </w:p>
-    <w:p>
-      <w:r>
-        <w:t>popups.html</w:t>
-      </w:r>
-    </w:p>
-    <w:p>
-      <w:r>
-        <w:t>popups.js</w:t>
-      </w:r>
-    </w:p>
-    <w:p>
-      <w:pPr>
-        <w:pStyle w:val="ListParagraph"/>
-        <w:numPr>
-          <w:ilvl w:val="0"/>
-          <w:numId w:val="6"/>
-        </w:numPr>
-      </w:pPr>
-      <w:r>
-        <w:lastRenderedPageBreak/>
-        <w:t>Create and manage editing and display popups</w:t>
-      </w:r>
-    </w:p>
-    <w:p>
-      <w:pPr>
-        <w:pStyle w:val="ListParagraph"/>
-        <w:numPr>
-          <w:ilvl w:val="0"/>
-          <w:numId w:val="6"/>
-        </w:numPr>
-      </w:pPr>
-      <w:r>
-        <w:t>Update DB based on changes</w:t>
+      <w:r>
+        <w:t>updateSelection – update CSS classes, both for selected and edited link/node</w:t>
       </w:r>
       <w:bookmarkStart w:id="0" w:name="_GoBack"/>
       <w:bookmarkEnd w:id="0"/>
+    </w:p>
+    <w:p>
+      <w:r>
+        <w:t>tok.css</w:t>
+      </w:r>
+    </w:p>
+    <w:p>
+      <w:pPr>
+        <w:pStyle w:val="ListParagraph"/>
+        <w:numPr>
+          <w:ilvl w:val="0"/>
+          <w:numId w:val="5"/>
+        </w:numPr>
+      </w:pPr>
+      <w:r>
+        <w:t>Tooltip structure (outer and inner boxes)</w:t>
+      </w:r>
+    </w:p>
+    <w:p>
+      <w:r>
+        <w:t>gui.js</w:t>
+      </w:r>
+    </w:p>
+    <w:p>
+      <w:pPr>
+        <w:pStyle w:val="ListParagraph"/>
+        <w:numPr>
+          <w:ilvl w:val="0"/>
+          <w:numId w:val="4"/>
+        </w:numPr>
+      </w:pPr>
+      <w:r>
+        <w:t>All functions for gui operations – keydown, mousedown, etc.</w:t>
+      </w:r>
+    </w:p>
+    <w:p>
+      <w:pPr>
+        <w:pStyle w:val="ListParagraph"/>
+        <w:numPr>
+          <w:ilvl w:val="0"/>
+          <w:numId w:val="4"/>
+        </w:numPr>
+      </w:pPr>
+      <w:r>
+        <w:t>gui.selected – data array for the selected node (linked by reference)</w:t>
+      </w:r>
+    </w:p>
+    <w:p>
+      <w:pPr>
+        <w:pStyle w:val="ListParagraph"/>
+        <w:numPr>
+          <w:ilvl w:val="0"/>
+          <w:numId w:val="4"/>
+        </w:numPr>
+      </w:pPr>
+      <w:r>
+        <w:t>showEditor</w:t>
+      </w:r>
+    </w:p>
+    <w:p>
+      <w:pPr>
+        <w:pStyle w:val="ListParagraph"/>
+        <w:numPr>
+          <w:ilvl w:val="0"/>
+          <w:numId w:val="4"/>
+        </w:numPr>
+      </w:pPr>
+    </w:p>
+    <w:p>
+      <w:r>
+        <w:t>popups.html</w:t>
+      </w:r>
+    </w:p>
+    <w:p>
+      <w:pPr>
+        <w:pStyle w:val="ListParagraph"/>
+        <w:numPr>
+          <w:ilvl w:val="0"/>
+          <w:numId w:val="7"/>
+        </w:numPr>
+      </w:pPr>
+      <w:r>
+        <w:t>Popup templates</w:t>
+      </w:r>
+    </w:p>
+    <w:p>
+      <w:r>
+        <w:lastRenderedPageBreak/>
+        <w:t>popups.js</w:t>
+      </w:r>
+    </w:p>
+    <w:p>
+      <w:pPr>
+        <w:pStyle w:val="ListParagraph"/>
+        <w:numPr>
+          <w:ilvl w:val="0"/>
+          <w:numId w:val="6"/>
+        </w:numPr>
+      </w:pPr>
+      <w:r>
+        <w:t>Create and manage editing and display popups</w:t>
+      </w:r>
+    </w:p>
+    <w:p>
+      <w:pPr>
+        <w:pStyle w:val="ListParagraph"/>
+        <w:numPr>
+          <w:ilvl w:val="0"/>
+          <w:numId w:val="6"/>
+        </w:numPr>
+      </w:pPr>
+      <w:r>
+        <w:t>Update DB</w:t>
+      </w:r>
+      <w:r>
+        <w:t xml:space="preserve">: </w:t>
+      </w:r>
+      <w:r>
+        <w:t xml:space="preserve"> </w:t>
+      </w:r>
+      <w:r>
+        <w:t>update the database for dat.node according to current form field values; redraw tree and redesplay content</w:t>
+      </w:r>
+      <w:r>
+        <w:t>, selecting the updated node</w:t>
+      </w:r>
+    </w:p>
+    <w:p>
+      <w:pPr>
+        <w:pStyle w:val="ListParagraph"/>
+        <w:numPr>
+          <w:ilvl w:val="0"/>
+          <w:numId w:val="6"/>
+        </w:numPr>
+      </w:pPr>
     </w:p>
     <w:p>
       <w:r>
@@ -628,6 +664,119 @@
     </w:lvl>
   </w:abstractNum>
   <w:abstractNum w:abstractNumId="2" w15:restartNumberingAfterBreak="0">
+    <w:nsid w:val="34D517CC"/>
+    <w:multiLevelType w:val="hybridMultilevel"/>
+    <w:tmpl w:val="213C3C3C"/>
+    <w:lvl w:ilvl="0" w:tplc="04090001">
+      <w:start w:val="1"/>
+      <w:numFmt w:val="bullet"/>
+      <w:lvlText w:val=""/>
+      <w:lvlJc w:val="left"/>
+      <w:pPr>
+        <w:ind w:left="720" w:hanging="360"/>
+      </w:pPr>
+      <w:rPr>
+        <w:rFonts w:ascii="Symbol" w:hAnsi="Symbol" w:hint="default"/>
+      </w:rPr>
+    </w:lvl>
+    <w:lvl w:ilvl="1" w:tplc="04090003" w:tentative="1">
+      <w:start w:val="1"/>
+      <w:numFmt w:val="bullet"/>
+      <w:lvlText w:val="o"/>
+      <w:lvlJc w:val="left"/>
+      <w:pPr>
+        <w:ind w:left="1440" w:hanging="360"/>
+      </w:pPr>
+      <w:rPr>
+        <w:rFonts w:ascii="Courier New" w:hAnsi="Courier New" w:cs="Courier New" w:hint="default"/>
+      </w:rPr>
+    </w:lvl>
+    <w:lvl w:ilvl="2" w:tplc="04090005" w:tentative="1">
+      <w:start w:val="1"/>
+      <w:numFmt w:val="bullet"/>
+      <w:lvlText w:val=""/>
+      <w:lvlJc w:val="left"/>
+      <w:pPr>
+        <w:ind w:left="2160" w:hanging="360"/>
+      </w:pPr>
+      <w:rPr>
+        <w:rFonts w:ascii="Wingdings" w:hAnsi="Wingdings" w:hint="default"/>
+      </w:rPr>
+    </w:lvl>
+    <w:lvl w:ilvl="3" w:tplc="04090001" w:tentative="1">
+      <w:start w:val="1"/>
+      <w:numFmt w:val="bullet"/>
+      <w:lvlText w:val=""/>
+      <w:lvlJc w:val="left"/>
+      <w:pPr>
+        <w:ind w:left="2880" w:hanging="360"/>
+      </w:pPr>
+      <w:rPr>
+        <w:rFonts w:ascii="Symbol" w:hAnsi="Symbol" w:hint="default"/>
+      </w:rPr>
+    </w:lvl>
+    <w:lvl w:ilvl="4" w:tplc="04090003" w:tentative="1">
+      <w:start w:val="1"/>
+      <w:numFmt w:val="bullet"/>
+      <w:lvlText w:val="o"/>
+      <w:lvlJc w:val="left"/>
+      <w:pPr>
+        <w:ind w:left="3600" w:hanging="360"/>
+      </w:pPr>
+      <w:rPr>
+        <w:rFonts w:ascii="Courier New" w:hAnsi="Courier New" w:cs="Courier New" w:hint="default"/>
+      </w:rPr>
+    </w:lvl>
+    <w:lvl w:ilvl="5" w:tplc="04090005" w:tentative="1">
+      <w:start w:val="1"/>
+      <w:numFmt w:val="bullet"/>
+      <w:lvlText w:val=""/>
+      <w:lvlJc w:val="left"/>
+      <w:pPr>
+        <w:ind w:left="4320" w:hanging="360"/>
+      </w:pPr>
+      <w:rPr>
+        <w:rFonts w:ascii="Wingdings" w:hAnsi="Wingdings" w:hint="default"/>
+      </w:rPr>
+    </w:lvl>
+    <w:lvl w:ilvl="6" w:tplc="04090001" w:tentative="1">
+      <w:start w:val="1"/>
+      <w:numFmt w:val="bullet"/>
+      <w:lvlText w:val=""/>
+      <w:lvlJc w:val="left"/>
+      <w:pPr>
+        <w:ind w:left="5040" w:hanging="360"/>
+      </w:pPr>
+      <w:rPr>
+        <w:rFonts w:ascii="Symbol" w:hAnsi="Symbol" w:hint="default"/>
+      </w:rPr>
+    </w:lvl>
+    <w:lvl w:ilvl="7" w:tplc="04090003" w:tentative="1">
+      <w:start w:val="1"/>
+      <w:numFmt w:val="bullet"/>
+      <w:lvlText w:val="o"/>
+      <w:lvlJc w:val="left"/>
+      <w:pPr>
+        <w:ind w:left="5760" w:hanging="360"/>
+      </w:pPr>
+      <w:rPr>
+        <w:rFonts w:ascii="Courier New" w:hAnsi="Courier New" w:cs="Courier New" w:hint="default"/>
+      </w:rPr>
+    </w:lvl>
+    <w:lvl w:ilvl="8" w:tplc="04090005" w:tentative="1">
+      <w:start w:val="1"/>
+      <w:numFmt w:val="bullet"/>
+      <w:lvlText w:val=""/>
+      <w:lvlJc w:val="left"/>
+      <w:pPr>
+        <w:ind w:left="6480" w:hanging="360"/>
+      </w:pPr>
+      <w:rPr>
+        <w:rFonts w:ascii="Wingdings" w:hAnsi="Wingdings" w:hint="default"/>
+      </w:rPr>
+    </w:lvl>
+  </w:abstractNum>
+  <w:abstractNum w:abstractNumId="3" w15:restartNumberingAfterBreak="0">
     <w:nsid w:val="4FA95F63"/>
     <w:multiLevelType w:val="hybridMultilevel"/>
     <w:tmpl w:val="6276AEFC"/>
@@ -740,7 +889,7 @@
       </w:rPr>
     </w:lvl>
   </w:abstractNum>
-  <w:abstractNum w:abstractNumId="3" w15:restartNumberingAfterBreak="0">
+  <w:abstractNum w:abstractNumId="4" w15:restartNumberingAfterBreak="0">
     <w:nsid w:val="6F2B1C20"/>
     <w:multiLevelType w:val="hybridMultilevel"/>
     <w:tmpl w:val="63AE7696"/>
@@ -853,7 +1002,7 @@
       </w:rPr>
     </w:lvl>
   </w:abstractNum>
-  <w:abstractNum w:abstractNumId="4" w15:restartNumberingAfterBreak="0">
+  <w:abstractNum w:abstractNumId="5" w15:restartNumberingAfterBreak="0">
     <w:nsid w:val="726B4267"/>
     <w:multiLevelType w:val="hybridMultilevel"/>
     <w:tmpl w:val="31BC7824"/>
@@ -966,7 +1115,7 @@
       </w:rPr>
     </w:lvl>
   </w:abstractNum>
-  <w:abstractNum w:abstractNumId="5" w15:restartNumberingAfterBreak="0">
+  <w:abstractNum w:abstractNumId="6" w15:restartNumberingAfterBreak="0">
     <w:nsid w:val="727B2EF3"/>
     <w:multiLevelType w:val="hybridMultilevel"/>
     <w:tmpl w:val="937696E8"/>
@@ -1080,7 +1229,7 @@
     </w:lvl>
   </w:abstractNum>
   <w:num w:numId="1">
-    <w:abstractNumId w:val="2"/>
+    <w:abstractNumId w:val="3"/>
   </w:num>
   <w:num w:numId="2">
     <w:abstractNumId w:val="1"/>
@@ -1089,13 +1238,16 @@
     <w:abstractNumId w:val="0"/>
   </w:num>
   <w:num w:numId="4">
+    <w:abstractNumId w:val="6"/>
+  </w:num>
+  <w:num w:numId="5">
     <w:abstractNumId w:val="5"/>
   </w:num>
-  <w:num w:numId="5">
+  <w:num w:numId="6">
     <w:abstractNumId w:val="4"/>
   </w:num>
-  <w:num w:numId="6">
-    <w:abstractNumId w:val="3"/>
+  <w:num w:numId="7">
+    <w:abstractNumId w:val="2"/>
   </w:num>
 </w:numbering>
 </file>

</xml_diff>

<commit_message>
link highlighting added, adjusting ClassMech
</commit_message>
<xml_diff>
--- a/code_structure.docx
+++ b/code_structure.docx
@@ -4,6 +4,75 @@
   <w:body>
     <w:p>
       <w:r>
+        <w:t>Tree properties:</w:t>
+      </w:r>
+    </w:p>
+    <w:p>
+      <w:pPr>
+        <w:pStyle w:val="ListParagraph"/>
+        <w:numPr>
+          <w:ilvl w:val="0"/>
+          <w:numId w:val="8"/>
+        </w:numPr>
+      </w:pPr>
+      <w:r>
+        <w:t>Each node/link is a d3 object, for which an SVG element is displayed</w:t>
+      </w:r>
+    </w:p>
+    <w:p>
+      <w:pPr>
+        <w:pStyle w:val="ListParagraph"/>
+        <w:numPr>
+          <w:ilvl w:val="0"/>
+          <w:numId w:val="8"/>
+        </w:numPr>
+      </w:pPr>
+      <w:r>
+        <w:t>Tooltips are divs that are positioned next to their node SVGs (divs to allow Latex compilation)</w:t>
+      </w:r>
+    </w:p>
+    <w:p>
+      <w:pPr>
+        <w:pStyle w:val="ListParagraph"/>
+        <w:numPr>
+          <w:ilvl w:val="0"/>
+          <w:numId w:val="8"/>
+        </w:numPr>
+      </w:pPr>
+      <w:r>
+        <w:t>Nodes</w:t>
+      </w:r>
+    </w:p>
+    <w:p>
+      <w:pPr>
+        <w:pStyle w:val="ListParagraph"/>
+        <w:numPr>
+          <w:ilvl w:val="1"/>
+          <w:numId w:val="8"/>
+        </w:numPr>
+      </w:pPr>
+      <w:r>
+        <w:t>Store _id field of parent and child nodes (along oriented links) in parentsIx and childrenIx</w:t>
+      </w:r>
+      <w:r>
+        <w:t xml:space="preserve"> arrays</w:t>
+      </w:r>
+    </w:p>
+    <w:p>
+      <w:pPr>
+        <w:pStyle w:val="ListParagraph"/>
+        <w:numPr>
+          <w:ilvl w:val="0"/>
+          <w:numId w:val="8"/>
+        </w:numPr>
+      </w:pPr>
+      <w:r>
+        <w:t>Links</w:t>
+      </w:r>
+    </w:p>
+    <w:p/>
+    <w:p>
+      <w:r>
         <w:t>tree_of_knowledge.html</w:t>
       </w:r>
     </w:p>
@@ -281,78 +350,82 @@
       <w:r>
         <w:t>updateSelection – update CSS classes, both for selected and edited link/node</w:t>
       </w:r>
+    </w:p>
+    <w:p>
+      <w:r>
+        <w:t>tok.css</w:t>
+      </w:r>
+    </w:p>
+    <w:p>
+      <w:pPr>
+        <w:pStyle w:val="ListParagraph"/>
+        <w:numPr>
+          <w:ilvl w:val="0"/>
+          <w:numId w:val="5"/>
+        </w:numPr>
+      </w:pPr>
+      <w:r>
+        <w:t>Tooltip structure (outer and inner boxes)</w:t>
+      </w:r>
+    </w:p>
+    <w:p>
+      <w:r>
+        <w:lastRenderedPageBreak/>
+        <w:t>gui.js</w:t>
+      </w:r>
+    </w:p>
+    <w:p>
+      <w:pPr>
+        <w:pStyle w:val="ListParagraph"/>
+        <w:numPr>
+          <w:ilvl w:val="0"/>
+          <w:numId w:val="4"/>
+        </w:numPr>
+      </w:pPr>
+      <w:r>
+        <w:t>All functions for gui operations – keydown, mousedown, etc.</w:t>
+      </w:r>
+    </w:p>
+    <w:p>
+      <w:pPr>
+        <w:pStyle w:val="ListParagraph"/>
+        <w:numPr>
+          <w:ilvl w:val="0"/>
+          <w:numId w:val="4"/>
+        </w:numPr>
+      </w:pPr>
+      <w:r>
+        <w:t>gui.selected – data array for the selected node (linked by reference)</w:t>
+      </w:r>
+    </w:p>
+    <w:p>
+      <w:pPr>
+        <w:pStyle w:val="ListParagraph"/>
+        <w:numPr>
+          <w:ilvl w:val="0"/>
+          <w:numId w:val="4"/>
+        </w:numPr>
+      </w:pPr>
+      <w:r>
+        <w:t>showEditor</w:t>
+      </w:r>
+    </w:p>
+    <w:p>
+      <w:pPr>
+        <w:pStyle w:val="ListParagraph"/>
+        <w:numPr>
+          <w:ilvl w:val="0"/>
+          <w:numId w:val="4"/>
+        </w:numPr>
+      </w:pPr>
+      <w:r>
+        <w:t>all mouse interaction functions</w:t>
+      </w:r>
       <w:bookmarkStart w:id="0" w:name="_GoBack"/>
       <w:bookmarkEnd w:id="0"/>
     </w:p>
     <w:p>
       <w:r>
-        <w:t>tok.css</w:t>
-      </w:r>
-    </w:p>
-    <w:p>
-      <w:pPr>
-        <w:pStyle w:val="ListParagraph"/>
-        <w:numPr>
-          <w:ilvl w:val="0"/>
-          <w:numId w:val="5"/>
-        </w:numPr>
-      </w:pPr>
-      <w:r>
-        <w:t>Tooltip structure (outer and inner boxes)</w:t>
-      </w:r>
-    </w:p>
-    <w:p>
-      <w:r>
-        <w:t>gui.js</w:t>
-      </w:r>
-    </w:p>
-    <w:p>
-      <w:pPr>
-        <w:pStyle w:val="ListParagraph"/>
-        <w:numPr>
-          <w:ilvl w:val="0"/>
-          <w:numId w:val="4"/>
-        </w:numPr>
-      </w:pPr>
-      <w:r>
-        <w:t>All functions for gui operations – keydown, mousedown, etc.</w:t>
-      </w:r>
-    </w:p>
-    <w:p>
-      <w:pPr>
-        <w:pStyle w:val="ListParagraph"/>
-        <w:numPr>
-          <w:ilvl w:val="0"/>
-          <w:numId w:val="4"/>
-        </w:numPr>
-      </w:pPr>
-      <w:r>
-        <w:t>gui.selected – data array for the selected node (linked by reference)</w:t>
-      </w:r>
-    </w:p>
-    <w:p>
-      <w:pPr>
-        <w:pStyle w:val="ListParagraph"/>
-        <w:numPr>
-          <w:ilvl w:val="0"/>
-          <w:numId w:val="4"/>
-        </w:numPr>
-      </w:pPr>
-      <w:r>
-        <w:t>showEditor</w:t>
-      </w:r>
-    </w:p>
-    <w:p>
-      <w:pPr>
-        <w:pStyle w:val="ListParagraph"/>
-        <w:numPr>
-          <w:ilvl w:val="0"/>
-          <w:numId w:val="4"/>
-        </w:numPr>
-      </w:pPr>
-    </w:p>
-    <w:p>
-      <w:r>
         <w:t>popups.html</w:t>
       </w:r>
     </w:p>
@@ -370,7 +443,6 @@
     </w:p>
     <w:p>
       <w:r>
-        <w:lastRenderedPageBreak/>
         <w:t>popups.js</w:t>
       </w:r>
     </w:p>
@@ -664,6 +736,119 @@
     </w:lvl>
   </w:abstractNum>
   <w:abstractNum w:abstractNumId="2" w15:restartNumberingAfterBreak="0">
+    <w:nsid w:val="32465BD9"/>
+    <w:multiLevelType w:val="hybridMultilevel"/>
+    <w:tmpl w:val="DE587428"/>
+    <w:lvl w:ilvl="0" w:tplc="04090001">
+      <w:start w:val="1"/>
+      <w:numFmt w:val="bullet"/>
+      <w:lvlText w:val=""/>
+      <w:lvlJc w:val="left"/>
+      <w:pPr>
+        <w:ind w:left="720" w:hanging="360"/>
+      </w:pPr>
+      <w:rPr>
+        <w:rFonts w:ascii="Symbol" w:hAnsi="Symbol" w:hint="default"/>
+      </w:rPr>
+    </w:lvl>
+    <w:lvl w:ilvl="1" w:tplc="04090003">
+      <w:start w:val="1"/>
+      <w:numFmt w:val="bullet"/>
+      <w:lvlText w:val="o"/>
+      <w:lvlJc w:val="left"/>
+      <w:pPr>
+        <w:ind w:left="1440" w:hanging="360"/>
+      </w:pPr>
+      <w:rPr>
+        <w:rFonts w:ascii="Courier New" w:hAnsi="Courier New" w:cs="Courier New" w:hint="default"/>
+      </w:rPr>
+    </w:lvl>
+    <w:lvl w:ilvl="2" w:tplc="04090005" w:tentative="1">
+      <w:start w:val="1"/>
+      <w:numFmt w:val="bullet"/>
+      <w:lvlText w:val=""/>
+      <w:lvlJc w:val="left"/>
+      <w:pPr>
+        <w:ind w:left="2160" w:hanging="360"/>
+      </w:pPr>
+      <w:rPr>
+        <w:rFonts w:ascii="Wingdings" w:hAnsi="Wingdings" w:hint="default"/>
+      </w:rPr>
+    </w:lvl>
+    <w:lvl w:ilvl="3" w:tplc="04090001" w:tentative="1">
+      <w:start w:val="1"/>
+      <w:numFmt w:val="bullet"/>
+      <w:lvlText w:val=""/>
+      <w:lvlJc w:val="left"/>
+      <w:pPr>
+        <w:ind w:left="2880" w:hanging="360"/>
+      </w:pPr>
+      <w:rPr>
+        <w:rFonts w:ascii="Symbol" w:hAnsi="Symbol" w:hint="default"/>
+      </w:rPr>
+    </w:lvl>
+    <w:lvl w:ilvl="4" w:tplc="04090003" w:tentative="1">
+      <w:start w:val="1"/>
+      <w:numFmt w:val="bullet"/>
+      <w:lvlText w:val="o"/>
+      <w:lvlJc w:val="left"/>
+      <w:pPr>
+        <w:ind w:left="3600" w:hanging="360"/>
+      </w:pPr>
+      <w:rPr>
+        <w:rFonts w:ascii="Courier New" w:hAnsi="Courier New" w:cs="Courier New" w:hint="default"/>
+      </w:rPr>
+    </w:lvl>
+    <w:lvl w:ilvl="5" w:tplc="04090005" w:tentative="1">
+      <w:start w:val="1"/>
+      <w:numFmt w:val="bullet"/>
+      <w:lvlText w:val=""/>
+      <w:lvlJc w:val="left"/>
+      <w:pPr>
+        <w:ind w:left="4320" w:hanging="360"/>
+      </w:pPr>
+      <w:rPr>
+        <w:rFonts w:ascii="Wingdings" w:hAnsi="Wingdings" w:hint="default"/>
+      </w:rPr>
+    </w:lvl>
+    <w:lvl w:ilvl="6" w:tplc="04090001" w:tentative="1">
+      <w:start w:val="1"/>
+      <w:numFmt w:val="bullet"/>
+      <w:lvlText w:val=""/>
+      <w:lvlJc w:val="left"/>
+      <w:pPr>
+        <w:ind w:left="5040" w:hanging="360"/>
+      </w:pPr>
+      <w:rPr>
+        <w:rFonts w:ascii="Symbol" w:hAnsi="Symbol" w:hint="default"/>
+      </w:rPr>
+    </w:lvl>
+    <w:lvl w:ilvl="7" w:tplc="04090003" w:tentative="1">
+      <w:start w:val="1"/>
+      <w:numFmt w:val="bullet"/>
+      <w:lvlText w:val="o"/>
+      <w:lvlJc w:val="left"/>
+      <w:pPr>
+        <w:ind w:left="5760" w:hanging="360"/>
+      </w:pPr>
+      <w:rPr>
+        <w:rFonts w:ascii="Courier New" w:hAnsi="Courier New" w:cs="Courier New" w:hint="default"/>
+      </w:rPr>
+    </w:lvl>
+    <w:lvl w:ilvl="8" w:tplc="04090005" w:tentative="1">
+      <w:start w:val="1"/>
+      <w:numFmt w:val="bullet"/>
+      <w:lvlText w:val=""/>
+      <w:lvlJc w:val="left"/>
+      <w:pPr>
+        <w:ind w:left="6480" w:hanging="360"/>
+      </w:pPr>
+      <w:rPr>
+        <w:rFonts w:ascii="Wingdings" w:hAnsi="Wingdings" w:hint="default"/>
+      </w:rPr>
+    </w:lvl>
+  </w:abstractNum>
+  <w:abstractNum w:abstractNumId="3" w15:restartNumberingAfterBreak="0">
     <w:nsid w:val="34D517CC"/>
     <w:multiLevelType w:val="hybridMultilevel"/>
     <w:tmpl w:val="213C3C3C"/>
@@ -776,7 +961,7 @@
       </w:rPr>
     </w:lvl>
   </w:abstractNum>
-  <w:abstractNum w:abstractNumId="3" w15:restartNumberingAfterBreak="0">
+  <w:abstractNum w:abstractNumId="4" w15:restartNumberingAfterBreak="0">
     <w:nsid w:val="4FA95F63"/>
     <w:multiLevelType w:val="hybridMultilevel"/>
     <w:tmpl w:val="6276AEFC"/>
@@ -889,7 +1074,7 @@
       </w:rPr>
     </w:lvl>
   </w:abstractNum>
-  <w:abstractNum w:abstractNumId="4" w15:restartNumberingAfterBreak="0">
+  <w:abstractNum w:abstractNumId="5" w15:restartNumberingAfterBreak="0">
     <w:nsid w:val="6F2B1C20"/>
     <w:multiLevelType w:val="hybridMultilevel"/>
     <w:tmpl w:val="63AE7696"/>
@@ -1002,7 +1187,7 @@
       </w:rPr>
     </w:lvl>
   </w:abstractNum>
-  <w:abstractNum w:abstractNumId="5" w15:restartNumberingAfterBreak="0">
+  <w:abstractNum w:abstractNumId="6" w15:restartNumberingAfterBreak="0">
     <w:nsid w:val="726B4267"/>
     <w:multiLevelType w:val="hybridMultilevel"/>
     <w:tmpl w:val="31BC7824"/>
@@ -1115,7 +1300,7 @@
       </w:rPr>
     </w:lvl>
   </w:abstractNum>
-  <w:abstractNum w:abstractNumId="6" w15:restartNumberingAfterBreak="0">
+  <w:abstractNum w:abstractNumId="7" w15:restartNumberingAfterBreak="0">
     <w:nsid w:val="727B2EF3"/>
     <w:multiLevelType w:val="hybridMultilevel"/>
     <w:tmpl w:val="937696E8"/>
@@ -1229,7 +1414,7 @@
     </w:lvl>
   </w:abstractNum>
   <w:num w:numId="1">
-    <w:abstractNumId w:val="3"/>
+    <w:abstractNumId w:val="4"/>
   </w:num>
   <w:num w:numId="2">
     <w:abstractNumId w:val="1"/>
@@ -1238,15 +1423,18 @@
     <w:abstractNumId w:val="0"/>
   </w:num>
   <w:num w:numId="4">
+    <w:abstractNumId w:val="7"/>
+  </w:num>
+  <w:num w:numId="5">
     <w:abstractNumId w:val="6"/>
   </w:num>
-  <w:num w:numId="5">
+  <w:num w:numId="6">
     <w:abstractNumId w:val="5"/>
   </w:num>
-  <w:num w:numId="6">
-    <w:abstractNumId w:val="4"/>
+  <w:num w:numId="7">
+    <w:abstractNumId w:val="3"/>
   </w:num>
-  <w:num w:numId="7">
+  <w:num w:numId="8">
     <w:abstractNumId w:val="2"/>
   </w:num>
 </w:numbering>

</xml_diff>

<commit_message>
link forces implemented explicitly in tick (still linear)
</commit_message>
<xml_diff>
--- a/code_structure.docx
+++ b/code_structure.docx
@@ -188,6 +188,24 @@
       </w:r>
     </w:p>
     <w:p>
+      <w:pPr>
+        <w:pStyle w:val="ListParagraph"/>
+        <w:numPr>
+          <w:ilvl w:val="0"/>
+          <w:numId w:val="9"/>
+        </w:numPr>
+      </w:pPr>
+      <w:r>
+        <w:t xml:space="preserve">updateNode, updateLink: </w:t>
+      </w:r>
+      <w:r>
+        <w:t>updates the curren</w:t>
+      </w:r>
+      <w:r>
+        <w:t>t db entries by looping over all the fields in the provided objects</w:t>
+      </w:r>
+    </w:p>
+    <w:p>
       <w:r>
         <w:t>tok.js</w:t>
       </w:r>
@@ -255,8 +273,13 @@
         <w:t>tick:</w:t>
       </w:r>
       <w:r>
-        <w:t xml:space="preserve"> each time-step, update date</w:t>
-      </w:r>
+        <w:t xml:space="preserve"> each time-step, update node positions and SVG objects</w:t>
+      </w:r>
+      <w:r>
+        <w:t xml:space="preserve"> (most forces are implemented by hand here – except for charge repulsion):</w:t>
+      </w:r>
+      <w:bookmarkStart w:id="0" w:name="_GoBack"/>
+      <w:bookmarkEnd w:id="0"/>
     </w:p>
     <w:p>
       <w:pPr>
@@ -291,7 +314,7 @@
         </w:numPr>
       </w:pPr>
       <w:r>
-        <w:t>position all points along the links (3 pts)</w:t>
+        <w:t>define the link contraints</w:t>
       </w:r>
     </w:p>
     <w:p>
@@ -303,19 +326,7 @@
         </w:numPr>
       </w:pPr>
       <w:r>
-        <w:t>position each node “group” (tooltip positioning separate) – derivation triangles (need to orient) and other sparately</w:t>
-      </w:r>
-    </w:p>
-    <w:p>
-      <w:pPr>
-        <w:pStyle w:val="ListParagraph"/>
-        <w:numPr>
-          <w:ilvl w:val="0"/>
-          <w:numId w:val="3"/>
-        </w:numPr>
-      </w:pPr>
-      <w:r>
-        <w:t>redraw: create a visualization from the data</w:t>
+        <w:t>position all points along the links (3 pts)</w:t>
       </w:r>
     </w:p>
     <w:p>
@@ -327,6 +338,30 @@
         </w:numPr>
       </w:pPr>
       <w:r>
+        <w:t>position each node “group” (tooltip positioning separate) – derivation triangles (need to orient) and other sparately</w:t>
+      </w:r>
+    </w:p>
+    <w:p>
+      <w:pPr>
+        <w:pStyle w:val="ListParagraph"/>
+        <w:numPr>
+          <w:ilvl w:val="0"/>
+          <w:numId w:val="3"/>
+        </w:numPr>
+      </w:pPr>
+      <w:r>
+        <w:t>redraw: create a visualization from the data</w:t>
+      </w:r>
+    </w:p>
+    <w:p>
+      <w:pPr>
+        <w:pStyle w:val="ListParagraph"/>
+        <w:numPr>
+          <w:ilvl w:val="1"/>
+          <w:numId w:val="3"/>
+        </w:numPr>
+      </w:pPr>
+      <w:r>
         <w:t>set link strengths and node charges</w:t>
       </w:r>
       <w:r>
@@ -348,6 +383,7 @@
         </w:numPr>
       </w:pPr>
       <w:r>
+        <w:lastRenderedPageBreak/>
         <w:t>updateSelection – update CSS classes, both for selected and edited link/node</w:t>
       </w:r>
     </w:p>
@@ -370,7 +406,6 @@
     </w:p>
     <w:p>
       <w:r>
-        <w:lastRenderedPageBreak/>
         <w:t>gui.js</w:t>
       </w:r>
     </w:p>
@@ -421,8 +456,6 @@
       <w:r>
         <w:t>all mouse interaction functions</w:t>
       </w:r>
-      <w:bookmarkStart w:id="0" w:name="_GoBack"/>
-      <w:bookmarkEnd w:id="0"/>
     </w:p>
     <w:p>
       <w:r>
@@ -480,6 +513,18 @@
       </w:r>
       <w:r>
         <w:t>, selecting the updated node</w:t>
+      </w:r>
+    </w:p>
+    <w:p>
+      <w:pPr>
+        <w:pStyle w:val="ListParagraph"/>
+        <w:numPr>
+          <w:ilvl w:val="1"/>
+          <w:numId w:val="6"/>
+        </w:numPr>
+      </w:pPr>
+      <w:r>
+        <w:t>Takes values from popup fields, does not loop over the values in the linkData array</w:t>
       </w:r>
     </w:p>
     <w:p>
@@ -736,6 +781,119 @@
     </w:lvl>
   </w:abstractNum>
   <w:abstractNum w:abstractNumId="2" w15:restartNumberingAfterBreak="0">
+    <w:nsid w:val="19C84FC7"/>
+    <w:multiLevelType w:val="hybridMultilevel"/>
+    <w:tmpl w:val="89945470"/>
+    <w:lvl w:ilvl="0" w:tplc="04090001">
+      <w:start w:val="1"/>
+      <w:numFmt w:val="bullet"/>
+      <w:lvlText w:val=""/>
+      <w:lvlJc w:val="left"/>
+      <w:pPr>
+        <w:ind w:left="720" w:hanging="360"/>
+      </w:pPr>
+      <w:rPr>
+        <w:rFonts w:ascii="Symbol" w:hAnsi="Symbol" w:hint="default"/>
+      </w:rPr>
+    </w:lvl>
+    <w:lvl w:ilvl="1" w:tplc="04090003" w:tentative="1">
+      <w:start w:val="1"/>
+      <w:numFmt w:val="bullet"/>
+      <w:lvlText w:val="o"/>
+      <w:lvlJc w:val="left"/>
+      <w:pPr>
+        <w:ind w:left="1440" w:hanging="360"/>
+      </w:pPr>
+      <w:rPr>
+        <w:rFonts w:ascii="Courier New" w:hAnsi="Courier New" w:cs="Courier New" w:hint="default"/>
+      </w:rPr>
+    </w:lvl>
+    <w:lvl w:ilvl="2" w:tplc="04090005" w:tentative="1">
+      <w:start w:val="1"/>
+      <w:numFmt w:val="bullet"/>
+      <w:lvlText w:val=""/>
+      <w:lvlJc w:val="left"/>
+      <w:pPr>
+        <w:ind w:left="2160" w:hanging="360"/>
+      </w:pPr>
+      <w:rPr>
+        <w:rFonts w:ascii="Wingdings" w:hAnsi="Wingdings" w:hint="default"/>
+      </w:rPr>
+    </w:lvl>
+    <w:lvl w:ilvl="3" w:tplc="04090001" w:tentative="1">
+      <w:start w:val="1"/>
+      <w:numFmt w:val="bullet"/>
+      <w:lvlText w:val=""/>
+      <w:lvlJc w:val="left"/>
+      <w:pPr>
+        <w:ind w:left="2880" w:hanging="360"/>
+      </w:pPr>
+      <w:rPr>
+        <w:rFonts w:ascii="Symbol" w:hAnsi="Symbol" w:hint="default"/>
+      </w:rPr>
+    </w:lvl>
+    <w:lvl w:ilvl="4" w:tplc="04090003" w:tentative="1">
+      <w:start w:val="1"/>
+      <w:numFmt w:val="bullet"/>
+      <w:lvlText w:val="o"/>
+      <w:lvlJc w:val="left"/>
+      <w:pPr>
+        <w:ind w:left="3600" w:hanging="360"/>
+      </w:pPr>
+      <w:rPr>
+        <w:rFonts w:ascii="Courier New" w:hAnsi="Courier New" w:cs="Courier New" w:hint="default"/>
+      </w:rPr>
+    </w:lvl>
+    <w:lvl w:ilvl="5" w:tplc="04090005" w:tentative="1">
+      <w:start w:val="1"/>
+      <w:numFmt w:val="bullet"/>
+      <w:lvlText w:val=""/>
+      <w:lvlJc w:val="left"/>
+      <w:pPr>
+        <w:ind w:left="4320" w:hanging="360"/>
+      </w:pPr>
+      <w:rPr>
+        <w:rFonts w:ascii="Wingdings" w:hAnsi="Wingdings" w:hint="default"/>
+      </w:rPr>
+    </w:lvl>
+    <w:lvl w:ilvl="6" w:tplc="04090001" w:tentative="1">
+      <w:start w:val="1"/>
+      <w:numFmt w:val="bullet"/>
+      <w:lvlText w:val=""/>
+      <w:lvlJc w:val="left"/>
+      <w:pPr>
+        <w:ind w:left="5040" w:hanging="360"/>
+      </w:pPr>
+      <w:rPr>
+        <w:rFonts w:ascii="Symbol" w:hAnsi="Symbol" w:hint="default"/>
+      </w:rPr>
+    </w:lvl>
+    <w:lvl w:ilvl="7" w:tplc="04090003" w:tentative="1">
+      <w:start w:val="1"/>
+      <w:numFmt w:val="bullet"/>
+      <w:lvlText w:val="o"/>
+      <w:lvlJc w:val="left"/>
+      <w:pPr>
+        <w:ind w:left="5760" w:hanging="360"/>
+      </w:pPr>
+      <w:rPr>
+        <w:rFonts w:ascii="Courier New" w:hAnsi="Courier New" w:cs="Courier New" w:hint="default"/>
+      </w:rPr>
+    </w:lvl>
+    <w:lvl w:ilvl="8" w:tplc="04090005" w:tentative="1">
+      <w:start w:val="1"/>
+      <w:numFmt w:val="bullet"/>
+      <w:lvlText w:val=""/>
+      <w:lvlJc w:val="left"/>
+      <w:pPr>
+        <w:ind w:left="6480" w:hanging="360"/>
+      </w:pPr>
+      <w:rPr>
+        <w:rFonts w:ascii="Wingdings" w:hAnsi="Wingdings" w:hint="default"/>
+      </w:rPr>
+    </w:lvl>
+  </w:abstractNum>
+  <w:abstractNum w:abstractNumId="3" w15:restartNumberingAfterBreak="0">
     <w:nsid w:val="32465BD9"/>
     <w:multiLevelType w:val="hybridMultilevel"/>
     <w:tmpl w:val="DE587428"/>
@@ -848,7 +1006,7 @@
       </w:rPr>
     </w:lvl>
   </w:abstractNum>
-  <w:abstractNum w:abstractNumId="3" w15:restartNumberingAfterBreak="0">
+  <w:abstractNum w:abstractNumId="4" w15:restartNumberingAfterBreak="0">
     <w:nsid w:val="34D517CC"/>
     <w:multiLevelType w:val="hybridMultilevel"/>
     <w:tmpl w:val="213C3C3C"/>
@@ -961,7 +1119,7 @@
       </w:rPr>
     </w:lvl>
   </w:abstractNum>
-  <w:abstractNum w:abstractNumId="4" w15:restartNumberingAfterBreak="0">
+  <w:abstractNum w:abstractNumId="5" w15:restartNumberingAfterBreak="0">
     <w:nsid w:val="4FA95F63"/>
     <w:multiLevelType w:val="hybridMultilevel"/>
     <w:tmpl w:val="6276AEFC"/>
@@ -1074,7 +1232,7 @@
       </w:rPr>
     </w:lvl>
   </w:abstractNum>
-  <w:abstractNum w:abstractNumId="5" w15:restartNumberingAfterBreak="0">
+  <w:abstractNum w:abstractNumId="6" w15:restartNumberingAfterBreak="0">
     <w:nsid w:val="6F2B1C20"/>
     <w:multiLevelType w:val="hybridMultilevel"/>
     <w:tmpl w:val="63AE7696"/>
@@ -1090,7 +1248,7 @@
         <w:rFonts w:ascii="Symbol" w:hAnsi="Symbol" w:hint="default"/>
       </w:rPr>
     </w:lvl>
-    <w:lvl w:ilvl="1" w:tplc="04090003" w:tentative="1">
+    <w:lvl w:ilvl="1" w:tplc="04090003">
       <w:start w:val="1"/>
       <w:numFmt w:val="bullet"/>
       <w:lvlText w:val="o"/>
@@ -1187,7 +1345,7 @@
       </w:rPr>
     </w:lvl>
   </w:abstractNum>
-  <w:abstractNum w:abstractNumId="6" w15:restartNumberingAfterBreak="0">
+  <w:abstractNum w:abstractNumId="7" w15:restartNumberingAfterBreak="0">
     <w:nsid w:val="726B4267"/>
     <w:multiLevelType w:val="hybridMultilevel"/>
     <w:tmpl w:val="31BC7824"/>
@@ -1300,7 +1458,7 @@
       </w:rPr>
     </w:lvl>
   </w:abstractNum>
-  <w:abstractNum w:abstractNumId="7" w15:restartNumberingAfterBreak="0">
+  <w:abstractNum w:abstractNumId="8" w15:restartNumberingAfterBreak="0">
     <w:nsid w:val="727B2EF3"/>
     <w:multiLevelType w:val="hybridMultilevel"/>
     <w:tmpl w:val="937696E8"/>
@@ -1414,7 +1572,7 @@
     </w:lvl>
   </w:abstractNum>
   <w:num w:numId="1">
-    <w:abstractNumId w:val="4"/>
+    <w:abstractNumId w:val="5"/>
   </w:num>
   <w:num w:numId="2">
     <w:abstractNumId w:val="1"/>
@@ -1423,18 +1581,21 @@
     <w:abstractNumId w:val="0"/>
   </w:num>
   <w:num w:numId="4">
+    <w:abstractNumId w:val="8"/>
+  </w:num>
+  <w:num w:numId="5">
     <w:abstractNumId w:val="7"/>
   </w:num>
-  <w:num w:numId="5">
+  <w:num w:numId="6">
     <w:abstractNumId w:val="6"/>
   </w:num>
-  <w:num w:numId="6">
-    <w:abstractNumId w:val="5"/>
+  <w:num w:numId="7">
+    <w:abstractNumId w:val="4"/>
   </w:num>
-  <w:num w:numId="7">
+  <w:num w:numId="8">
     <w:abstractNumId w:val="3"/>
   </w:num>
-  <w:num w:numId="8">
+  <w:num w:numId="9">
     <w:abstractNumId w:val="2"/>
   </w:num>
 </w:numbering>

</xml_diff>

<commit_message>
improving graph structure - annealing, buttons and fields
</commit_message>
<xml_diff>
--- a/code_structure.docx
+++ b/code_structure.docx
@@ -270,6 +270,18 @@
         </w:numPr>
       </w:pPr>
       <w:r>
+        <w:t>run button to keep simulation going</w:t>
+      </w:r>
+    </w:p>
+    <w:p>
+      <w:pPr>
+        <w:pStyle w:val="ListParagraph"/>
+        <w:numPr>
+          <w:ilvl w:val="0"/>
+          <w:numId w:val="3"/>
+        </w:numPr>
+      </w:pPr>
+      <w:r>
         <w:t>tick:</w:t>
       </w:r>
       <w:r>
@@ -277,6 +289,30 @@
       </w:r>
       <w:r>
         <w:t xml:space="preserve"> (most forces are implemented by hand here – except for charge repulsion):</w:t>
+      </w:r>
+    </w:p>
+    <w:p>
+      <w:pPr>
+        <w:pStyle w:val="ListParagraph"/>
+        <w:numPr>
+          <w:ilvl w:val="1"/>
+          <w:numId w:val="3"/>
+        </w:numPr>
+      </w:pPr>
+      <w:r>
+        <w:t>define a gravity force independent of charge</w:t>
+      </w:r>
+    </w:p>
+    <w:p>
+      <w:pPr>
+        <w:pStyle w:val="ListParagraph"/>
+        <w:numPr>
+          <w:ilvl w:val="1"/>
+          <w:numId w:val="3"/>
+        </w:numPr>
+      </w:pPr>
+      <w:r>
+        <w:t>give noise to the nodes to have annealing-like relaxation</w:t>
       </w:r>
       <w:bookmarkStart w:id="0" w:name="_GoBack"/>
       <w:bookmarkEnd w:id="0"/>
@@ -302,7 +338,13 @@
         </w:numPr>
       </w:pPr>
       <w:r>
-        <w:t>define a gravity force independent of charge</w:t>
+        <w:t>define the link con</w:t>
+      </w:r>
+      <w:r>
+        <w:t>s</w:t>
+      </w:r>
+      <w:r>
+        <w:t>traints</w:t>
       </w:r>
     </w:p>
     <w:p>
@@ -314,7 +356,7 @@
         </w:numPr>
       </w:pPr>
       <w:r>
-        <w:t>define the link contraints</w:t>
+        <w:t>position all points along the links (3 pts)</w:t>
       </w:r>
     </w:p>
     <w:p>
@@ -326,7 +368,20 @@
         </w:numPr>
       </w:pPr>
       <w:r>
-        <w:t>position all points along the links (3 pts)</w:t>
+        <w:t>position each node “group” (tooltip positioning separate) – derivation triangles (need to orient) and other sparately</w:t>
+      </w:r>
+    </w:p>
+    <w:p>
+      <w:pPr>
+        <w:pStyle w:val="ListParagraph"/>
+        <w:numPr>
+          <w:ilvl w:val="0"/>
+          <w:numId w:val="3"/>
+        </w:numPr>
+      </w:pPr>
+      <w:r>
+        <w:lastRenderedPageBreak/>
+        <w:t>redraw: create a visualization from the data</w:t>
       </w:r>
     </w:p>
     <w:p>
@@ -338,7 +393,16 @@
         </w:numPr>
       </w:pPr>
       <w:r>
-        <w:t>position each node “group” (tooltip positioning separate) – derivation triangles (need to orient) and other sparately</w:t>
+        <w:t>set link strengths and node charges</w:t>
+      </w:r>
+      <w:r>
+        <w:t xml:space="preserve"> and other visual attribudes (</w:t>
+      </w:r>
+      <w:r>
+        <w:t xml:space="preserve">position, </w:t>
+      </w:r>
+      <w:r>
+        <w:t>line type, etc)</w:t>
       </w:r>
     </w:p>
     <w:p>
@@ -350,40 +414,6 @@
         </w:numPr>
       </w:pPr>
       <w:r>
-        <w:t>redraw: create a visualization from the data</w:t>
-      </w:r>
-    </w:p>
-    <w:p>
-      <w:pPr>
-        <w:pStyle w:val="ListParagraph"/>
-        <w:numPr>
-          <w:ilvl w:val="1"/>
-          <w:numId w:val="3"/>
-        </w:numPr>
-      </w:pPr>
-      <w:r>
-        <w:t>set link strengths and node charges</w:t>
-      </w:r>
-      <w:r>
-        <w:t xml:space="preserve"> and other visual attribudes (</w:t>
-      </w:r>
-      <w:r>
-        <w:t xml:space="preserve">position, </w:t>
-      </w:r>
-      <w:r>
-        <w:t>line type, etc)</w:t>
-      </w:r>
-    </w:p>
-    <w:p>
-      <w:pPr>
-        <w:pStyle w:val="ListParagraph"/>
-        <w:numPr>
-          <w:ilvl w:val="0"/>
-          <w:numId w:val="3"/>
-        </w:numPr>
-      </w:pPr>
-      <w:r>
-        <w:lastRenderedPageBreak/>
         <w:t>updateSelection – update CSS classes, both for selected and edited link/node</w:t>
       </w:r>
     </w:p>

</xml_diff>

<commit_message>
tried a workaround to have charge forces proportional to q1*q2 - failed
</commit_message>
<xml_diff>
--- a/code_structure.docx
+++ b/code_structure.docx
@@ -28,7 +28,23 @@
         </w:numPr>
       </w:pPr>
       <w:r>
-        <w:t>Tooltips are divs that are positioned next to their node SVGs (divs to allow Latex compilation)</w:t>
+        <w:t xml:space="preserve">Tooltips are </w:t>
+      </w:r>
+      <w:proofErr w:type="spellStart"/>
+      <w:r>
+        <w:t>divs</w:t>
+      </w:r>
+      <w:proofErr w:type="spellEnd"/>
+      <w:r>
+        <w:t xml:space="preserve"> that are positioned next to their node SVGs (</w:t>
+      </w:r>
+      <w:proofErr w:type="spellStart"/>
+      <w:r>
+        <w:t>divs</w:t>
+      </w:r>
+      <w:proofErr w:type="spellEnd"/>
+      <w:r>
+        <w:t xml:space="preserve"> to allow Latex compilation)</w:t>
       </w:r>
     </w:p>
     <w:p>
@@ -52,8 +68,21 @@
         </w:numPr>
       </w:pPr>
       <w:r>
-        <w:t>Store _id field of parent and child nodes (along oriented links) in parentsIx and childrenIx</w:t>
-      </w:r>
+        <w:t xml:space="preserve">Store _id field of parent and child nodes (along oriented links) in </w:t>
+      </w:r>
+      <w:proofErr w:type="spellStart"/>
+      <w:r>
+        <w:t>parentsIx</w:t>
+      </w:r>
+      <w:proofErr w:type="spellEnd"/>
+      <w:r>
+        <w:t xml:space="preserve"> and </w:t>
+      </w:r>
+      <w:proofErr w:type="spellStart"/>
+      <w:r>
+        <w:t>childrenIx</w:t>
+      </w:r>
+      <w:proofErr w:type="spellEnd"/>
       <w:r>
         <w:t xml:space="preserve"> arrays</w:t>
       </w:r>
@@ -97,7 +126,23 @@
         </w:numPr>
       </w:pPr>
       <w:r>
-        <w:t>includes all titles, buttons, MathJax call and graphSVG in a div “canvas”</w:t>
+        <w:t xml:space="preserve">includes all titles, buttons, </w:t>
+      </w:r>
+      <w:proofErr w:type="spellStart"/>
+      <w:r>
+        <w:t>MathJax</w:t>
+      </w:r>
+      <w:proofErr w:type="spellEnd"/>
+      <w:r>
+        <w:t xml:space="preserve"> call and </w:t>
+      </w:r>
+      <w:proofErr w:type="spellStart"/>
+      <w:r>
+        <w:t>graphSVG</w:t>
+      </w:r>
+      <w:proofErr w:type="spellEnd"/>
+      <w:r>
+        <w:t xml:space="preserve"> in a div “canvas”</w:t>
       </w:r>
     </w:p>
     <w:p>
@@ -141,8 +186,13 @@
         </w:numPr>
       </w:pPr>
       <w:r>
-        <w:t>Current graph is stored in a Session var</w:t>
-      </w:r>
+        <w:t xml:space="preserve">Current graph is stored in a Session </w:t>
+      </w:r>
+      <w:proofErr w:type="spellStart"/>
+      <w:r>
+        <w:t>var</w:t>
+      </w:r>
+      <w:proofErr w:type="spellEnd"/>
     </w:p>
     <w:p>
       <w:pPr>
@@ -195,14 +245,35 @@
           <w:numId w:val="9"/>
         </w:numPr>
       </w:pPr>
-      <w:r>
-        <w:t xml:space="preserve">updateNode, updateLink: </w:t>
+      <w:proofErr w:type="spellStart"/>
+      <w:r>
+        <w:t>updateNode</w:t>
+      </w:r>
+      <w:proofErr w:type="spellEnd"/>
+      <w:r>
+        <w:t xml:space="preserve">, </w:t>
+      </w:r>
+      <w:proofErr w:type="spellStart"/>
+      <w:r>
+        <w:t>updateLink</w:t>
+      </w:r>
+      <w:proofErr w:type="spellEnd"/>
+      <w:r>
+        <w:t xml:space="preserve">: </w:t>
       </w:r>
       <w:r>
         <w:t>updates the curren</w:t>
       </w:r>
       <w:r>
-        <w:t>t db entries by looping over all the fields in the provided objects</w:t>
+        <w:t xml:space="preserve">t </w:t>
+      </w:r>
+      <w:proofErr w:type="spellStart"/>
+      <w:r>
+        <w:t>db</w:t>
+      </w:r>
+      <w:proofErr w:type="spellEnd"/>
+      <w:r>
+        <w:t xml:space="preserve"> entries by looping over all the fields in the provided objects</w:t>
       </w:r>
     </w:p>
     <w:p>
@@ -218,11 +289,34 @@
           <w:numId w:val="3"/>
         </w:numPr>
       </w:pPr>
-      <w:r>
-        <w:t>nodeData and linkData – array containing all the data for links and nodes</w:t>
-      </w:r>
-      <w:r>
-        <w:t xml:space="preserve"> [returned or set by force.nodes() ]</w:t>
+      <w:proofErr w:type="spellStart"/>
+      <w:r>
+        <w:t>nodeData</w:t>
+      </w:r>
+      <w:proofErr w:type="spellEnd"/>
+      <w:r>
+        <w:t xml:space="preserve"> and </w:t>
+      </w:r>
+      <w:proofErr w:type="spellStart"/>
+      <w:r>
+        <w:t>linkData</w:t>
+      </w:r>
+      <w:proofErr w:type="spellEnd"/>
+      <w:r>
+        <w:t xml:space="preserve"> – array containing all the data for links and nodes</w:t>
+      </w:r>
+      <w:r>
+        <w:t xml:space="preserve"> [returned or set by </w:t>
+      </w:r>
+      <w:proofErr w:type="spellStart"/>
+      <w:proofErr w:type="gramStart"/>
+      <w:r>
+        <w:t>force.nodes</w:t>
+      </w:r>
+      <w:proofErr w:type="spellEnd"/>
+      <w:proofErr w:type="gramEnd"/>
+      <w:r>
+        <w:t>() ]</w:t>
       </w:r>
     </w:p>
     <w:p>
@@ -246,7 +340,23 @@
         </w:numPr>
       </w:pPr>
       <w:r>
-        <w:t>the datum of these d3 objects is linked by reference to nodeData and linkData arrays</w:t>
+        <w:t xml:space="preserve">the datum of these d3 objects is linked by reference to </w:t>
+      </w:r>
+      <w:proofErr w:type="spellStart"/>
+      <w:r>
+        <w:t>nodeData</w:t>
+      </w:r>
+      <w:proofErr w:type="spellEnd"/>
+      <w:r>
+        <w:t xml:space="preserve"> and </w:t>
+      </w:r>
+      <w:proofErr w:type="spellStart"/>
+      <w:r>
+        <w:t>linkData</w:t>
+      </w:r>
+      <w:proofErr w:type="spellEnd"/>
+      <w:r>
+        <w:t xml:space="preserve"> arrays</w:t>
       </w:r>
     </w:p>
     <w:p>
@@ -258,7 +368,15 @@
         </w:numPr>
       </w:pPr>
       <w:r>
-        <w:t>use existence of field “source” of linkData to identify it as a link vs. a node</w:t>
+        <w:t xml:space="preserve">use existence of field “source” of </w:t>
+      </w:r>
+      <w:proofErr w:type="spellStart"/>
+      <w:r>
+        <w:t>linkData</w:t>
+      </w:r>
+      <w:proofErr w:type="spellEnd"/>
+      <w:r>
+        <w:t xml:space="preserve"> to identify it as a link vs. a node</w:t>
       </w:r>
     </w:p>
     <w:p>
@@ -314,6 +432,1541 @@
       <w:r>
         <w:t>give noise to the nodes to have annealing-like relaxation</w:t>
       </w:r>
+    </w:p>
+    <w:p>
+      <w:pPr>
+        <w:pStyle w:val="ListParagraph"/>
+        <w:numPr>
+          <w:ilvl w:val="1"/>
+          <w:numId w:val="3"/>
+        </w:numPr>
+      </w:pPr>
+      <w:r>
+        <w:t>define soft-max orienting forces for oriented links</w:t>
+      </w:r>
+    </w:p>
+    <w:p>
+      <w:pPr>
+        <w:pStyle w:val="ListParagraph"/>
+        <w:numPr>
+          <w:ilvl w:val="1"/>
+          <w:numId w:val="3"/>
+        </w:numPr>
+      </w:pPr>
+      <w:r>
+        <w:t>define the link con</w:t>
+      </w:r>
+      <w:r>
+        <w:t>s</w:t>
+      </w:r>
+      <w:r>
+        <w:t>traints</w:t>
+      </w:r>
+    </w:p>
+    <w:p>
+      <w:pPr>
+        <w:pStyle w:val="ListParagraph"/>
+        <w:numPr>
+          <w:ilvl w:val="1"/>
+          <w:numId w:val="3"/>
+        </w:numPr>
+      </w:pPr>
+      <w:r>
+        <w:t>position all points along the links (3 pts)</w:t>
+      </w:r>
+    </w:p>
+    <w:p>
+      <w:pPr>
+        <w:pStyle w:val="ListParagraph"/>
+        <w:numPr>
+          <w:ilvl w:val="1"/>
+          <w:numId w:val="3"/>
+        </w:numPr>
+      </w:pPr>
+      <w:r>
+        <w:t xml:space="preserve">position each node “group” (tooltip positioning separate) – derivation triangles (need to orient) and other </w:t>
+      </w:r>
+      <w:proofErr w:type="spellStart"/>
+      <w:r>
+        <w:t>sparately</w:t>
+      </w:r>
+      <w:proofErr w:type="spellEnd"/>
+    </w:p>
+    <w:p>
+      <w:pPr>
+        <w:pStyle w:val="ListParagraph"/>
+        <w:numPr>
+          <w:ilvl w:val="0"/>
+          <w:numId w:val="3"/>
+        </w:numPr>
+      </w:pPr>
+      <w:r>
+        <w:lastRenderedPageBreak/>
+        <w:t>redraw: create a visualization from the data</w:t>
+      </w:r>
+    </w:p>
+    <w:p>
+      <w:pPr>
+        <w:pStyle w:val="ListParagraph"/>
+        <w:numPr>
+          <w:ilvl w:val="1"/>
+          <w:numId w:val="3"/>
+        </w:numPr>
+      </w:pPr>
+      <w:r>
+        <w:t>set link strengths and node charges</w:t>
+      </w:r>
+      <w:r>
+        <w:t xml:space="preserve"> and other visual </w:t>
+      </w:r>
+      <w:proofErr w:type="spellStart"/>
+      <w:r>
+        <w:t>attribudes</w:t>
+      </w:r>
+      <w:proofErr w:type="spellEnd"/>
+      <w:r>
+        <w:t xml:space="preserve"> (</w:t>
+      </w:r>
+      <w:r>
+        <w:t xml:space="preserve">position, </w:t>
+      </w:r>
+      <w:r>
+        <w:t xml:space="preserve">line type, </w:t>
+      </w:r>
+      <w:proofErr w:type="spellStart"/>
+      <w:r>
+        <w:t>etc</w:t>
+      </w:r>
+      <w:proofErr w:type="spellEnd"/>
+      <w:r>
+        <w:t>)</w:t>
+      </w:r>
+    </w:p>
+    <w:p>
+      <w:pPr>
+        <w:pStyle w:val="ListParagraph"/>
+        <w:numPr>
+          <w:ilvl w:val="0"/>
+          <w:numId w:val="3"/>
+        </w:numPr>
+      </w:pPr>
+      <w:proofErr w:type="spellStart"/>
+      <w:r>
+        <w:t>updateSelection</w:t>
+      </w:r>
+      <w:proofErr w:type="spellEnd"/>
+      <w:r>
+        <w:t xml:space="preserve"> – update CSS classes, both for selected and edited link/node</w:t>
+      </w:r>
+    </w:p>
+    <w:p>
+      <w:pPr>
+        <w:pStyle w:val="ListParagraph"/>
+        <w:numPr>
+          <w:ilvl w:val="0"/>
+          <w:numId w:val="3"/>
+        </w:numPr>
+      </w:pPr>
+      <w:r>
+        <w:t>Layout math:</w:t>
+      </w:r>
+    </w:p>
+    <w:p>
+      <w:pPr>
+        <w:pStyle w:val="ListParagraph"/>
+        <w:numPr>
+          <w:ilvl w:val="1"/>
+          <w:numId w:val="3"/>
+        </w:numPr>
+      </w:pPr>
+      <w:proofErr w:type="spellStart"/>
+      <w:r>
+        <w:t>MetaMath</w:t>
+      </w:r>
+      <w:proofErr w:type="spellEnd"/>
+      <w:r>
+        <w:t xml:space="preserve">: </w:t>
+      </w:r>
+      <w:proofErr w:type="spellStart"/>
+      <w:proofErr w:type="gramStart"/>
+      <w:r>
+        <w:t>node.importance</w:t>
+      </w:r>
+      <w:proofErr w:type="spellEnd"/>
+      <w:proofErr w:type="gramEnd"/>
+      <w:r>
+        <w:t xml:space="preserve"> = 4*log(</w:t>
+      </w:r>
+      <w:proofErr w:type="spellStart"/>
+      <w:r>
+        <w:t>num</w:t>
+      </w:r>
+      <w:proofErr w:type="spellEnd"/>
+      <w:r>
+        <w:t xml:space="preserve"> of citations + 1); </w:t>
+      </w:r>
+      <w:proofErr w:type="spellStart"/>
+      <w:r>
+        <w:t>link.strength</w:t>
+      </w:r>
+      <w:proofErr w:type="spellEnd"/>
+      <w:r>
+        <w:t xml:space="preserve"> = (target node importance</w:t>
+      </w:r>
+      <w:r>
+        <w:t xml:space="preserve"> + source node imp</w:t>
+      </w:r>
+      <w:r>
+        <w:t>)</w:t>
+      </w:r>
+      <w:r>
+        <w:t xml:space="preserve"> / 2</w:t>
+      </w:r>
+      <w:r>
+        <w:t>0;</w:t>
+      </w:r>
+    </w:p>
+    <w:p>
+      <w:pPr>
+        <w:pStyle w:val="ListParagraph"/>
+        <w:numPr>
+          <w:ilvl w:val="1"/>
+          <w:numId w:val="3"/>
+        </w:numPr>
+      </w:pPr>
+      <w:proofErr w:type="spellStart"/>
+      <w:r>
+        <w:t>Node.importance</w:t>
+      </w:r>
+      <w:proofErr w:type="spellEnd"/>
+      <w:r>
+        <w:t xml:space="preserve"> = radius in </w:t>
+      </w:r>
+      <w:proofErr w:type="spellStart"/>
+      <w:r>
+        <w:t>px</w:t>
+      </w:r>
+      <w:proofErr w:type="spellEnd"/>
+      <w:r>
+        <w:t xml:space="preserve"> (scale up template shape); </w:t>
+      </w:r>
+      <w:proofErr w:type="spellStart"/>
+      <w:r>
+        <w:t>Link.strength</w:t>
+      </w:r>
+      <w:proofErr w:type="spellEnd"/>
+      <w:r>
+        <w:t xml:space="preserve"> = stroke-width in </w:t>
+      </w:r>
+      <w:proofErr w:type="spellStart"/>
+      <w:r>
+        <w:t>px</w:t>
+      </w:r>
+      <w:proofErr w:type="spellEnd"/>
+    </w:p>
+    <w:p>
+      <w:pPr>
+        <w:pStyle w:val="ListParagraph"/>
+        <w:numPr>
+          <w:ilvl w:val="1"/>
+          <w:numId w:val="3"/>
+        </w:numPr>
+      </w:pPr>
+      <w:r>
+        <w:t>Node forces:</w:t>
+      </w:r>
+    </w:p>
+    <w:p>
+      <w:pPr>
+        <w:pStyle w:val="ListParagraph"/>
+        <w:numPr>
+          <w:ilvl w:val="2"/>
+          <w:numId w:val="3"/>
+        </w:numPr>
+      </w:pPr>
+      <w:proofErr w:type="spellStart"/>
+      <w:r>
+        <w:t>Node.charge</w:t>
+      </w:r>
+      <w:proofErr w:type="spellEnd"/>
+      <w:r>
+        <w:t xml:space="preserve"> = -(importance/</w:t>
+      </w:r>
+      <w:proofErr w:type="gramStart"/>
+      <w:r>
+        <w:t>2)^</w:t>
+      </w:r>
+      <w:proofErr w:type="gramEnd"/>
+      <w:r>
+        <w:t>3;</w:t>
+      </w:r>
+      <w:r>
+        <w:t xml:space="preserve"> </w:t>
+      </w:r>
+      <w:proofErr w:type="spellStart"/>
+      <w:r>
+        <w:t>Node.chargeDistance</w:t>
+      </w:r>
+      <w:proofErr w:type="spellEnd"/>
+      <w:r>
+        <w:t xml:space="preserve"> = infinity</w:t>
+      </w:r>
+    </w:p>
+    <w:p>
+      <w:pPr>
+        <w:pStyle w:val="ListParagraph"/>
+        <w:numPr>
+          <w:ilvl w:val="2"/>
+          <w:numId w:val="3"/>
+        </w:numPr>
+      </w:pPr>
+      <w:r>
+        <w:t>Charge implemented asymmetrically (in violation of Newton’s 3</w:t>
+      </w:r>
+      <w:r>
+        <w:rPr>
+          <w:vertAlign w:val="superscript"/>
+        </w:rPr>
+        <w:t>rd</w:t>
+      </w:r>
+      <w:r>
+        <w:t xml:space="preserve"> law):</w:t>
+      </w:r>
+    </w:p>
+    <w:p>
+      <w:pPr>
+        <w:pStyle w:val="ListParagraph"/>
+        <w:numPr>
+          <w:ilvl w:val="2"/>
+          <w:numId w:val="3"/>
+        </w:numPr>
+      </w:pPr>
+      <m:oMath>
+        <m:sSub>
+          <m:sSubPr>
+            <m:ctrlPr>
+              <w:rPr>
+                <w:rFonts w:ascii="Cambria Math" w:hAnsi="Cambria Math"/>
+                <w:i/>
+              </w:rPr>
+            </m:ctrlPr>
+          </m:sSubPr>
+          <m:e>
+            <m:r>
+              <w:rPr>
+                <w:rFonts w:ascii="Cambria Math" w:hAnsi="Cambria Math"/>
+              </w:rPr>
+              <m:t>F</m:t>
+            </m:r>
+          </m:e>
+          <m:sub>
+            <m:r>
+              <w:rPr>
+                <w:rFonts w:ascii="Cambria Math" w:hAnsi="Cambria Math"/>
+              </w:rPr>
+              <m:t>i</m:t>
+            </m:r>
+          </m:sub>
+        </m:sSub>
+        <m:r>
+          <w:rPr>
+            <w:rFonts w:ascii="Cambria Math" w:hAnsi="Cambria Math"/>
+          </w:rPr>
+          <m:t>= C</m:t>
+        </m:r>
+        <m:f>
+          <m:fPr>
+            <m:ctrlPr>
+              <w:rPr>
+                <w:rFonts w:ascii="Cambria Math" w:hAnsi="Cambria Math"/>
+                <w:i/>
+              </w:rPr>
+            </m:ctrlPr>
+          </m:fPr>
+          <m:num>
+            <m:sSub>
+              <m:sSubPr>
+                <m:ctrlPr>
+                  <w:rPr>
+                    <w:rFonts w:ascii="Cambria Math" w:hAnsi="Cambria Math"/>
+                    <w:i/>
+                  </w:rPr>
+                </m:ctrlPr>
+              </m:sSubPr>
+              <m:e>
+                <m:r>
+                  <w:rPr>
+                    <w:rFonts w:ascii="Cambria Math" w:hAnsi="Cambria Math"/>
+                  </w:rPr>
+                  <m:t>q</m:t>
+                </m:r>
+              </m:e>
+              <m:sub>
+                <m:r>
+                  <w:rPr>
+                    <w:rFonts w:ascii="Cambria Math" w:hAnsi="Cambria Math"/>
+                  </w:rPr>
+                  <m:t>j</m:t>
+                </m:r>
+              </m:sub>
+            </m:sSub>
+          </m:num>
+          <m:den>
+            <m:sSup>
+              <m:sSupPr>
+                <m:ctrlPr>
+                  <w:rPr>
+                    <w:rFonts w:ascii="Cambria Math" w:hAnsi="Cambria Math"/>
+                    <w:i/>
+                  </w:rPr>
+                </m:ctrlPr>
+              </m:sSupPr>
+              <m:e>
+                <m:r>
+                  <w:rPr>
+                    <w:rFonts w:ascii="Cambria Math" w:hAnsi="Cambria Math"/>
+                  </w:rPr>
+                  <m:t>r</m:t>
+                </m:r>
+              </m:e>
+              <m:sup>
+                <m:r>
+                  <w:rPr>
+                    <w:rFonts w:ascii="Cambria Math" w:hAnsi="Cambria Math"/>
+                  </w:rPr>
+                  <m:t>2</m:t>
+                </m:r>
+              </m:sup>
+            </m:sSup>
+          </m:den>
+        </m:f>
+      </m:oMath>
+    </w:p>
+    <w:p>
+      <w:pPr>
+        <w:pStyle w:val="ListParagraph"/>
+        <w:numPr>
+          <w:ilvl w:val="1"/>
+          <w:numId w:val="3"/>
+        </w:numPr>
+      </w:pPr>
+      <w:r>
+        <w:t>Link forces</w:t>
+      </w:r>
+      <w:r>
+        <w:t>:</w:t>
+      </w:r>
+      <w:r>
+        <w:t xml:space="preserve"> (g=30*alpha)</w:t>
+      </w:r>
+    </w:p>
+    <w:p>
+      <w:pPr>
+        <w:pStyle w:val="ListParagraph"/>
+        <w:numPr>
+          <w:ilvl w:val="2"/>
+          <w:numId w:val="3"/>
+        </w:numPr>
+      </w:pPr>
+      <w:r>
+        <w:t>Each tick, reduce distance by fraction =</w:t>
+      </w:r>
+      <w:r>
+        <w:t xml:space="preserve">g </w:t>
+      </w:r>
+      <w:r>
+        <w:t>*</w:t>
+      </w:r>
+      <w:r>
+        <w:t>2</w:t>
+      </w:r>
+      <w:r>
+        <w:t>/5</w:t>
+      </w:r>
+      <w:r>
+        <w:t>0*(1-</w:t>
+      </w:r>
+      <w:proofErr w:type="gramStart"/>
+      <w:r>
+        <w:t>lk.minDist</w:t>
+      </w:r>
+      <w:proofErr w:type="gramEnd"/>
+      <w:r>
+        <w:t>/length), unless above threshold</w:t>
+      </w:r>
+      <w:r>
+        <w:t xml:space="preserve"> (note: </w:t>
+      </w:r>
+      <w:proofErr w:type="spellStart"/>
+      <w:r>
+        <w:t>indep</w:t>
+      </w:r>
+      <w:proofErr w:type="spellEnd"/>
+      <w:r>
+        <w:t xml:space="preserve"> of </w:t>
+      </w:r>
+      <w:proofErr w:type="spellStart"/>
+      <w:r>
+        <w:t>lk.strength</w:t>
+      </w:r>
+      <w:proofErr w:type="spellEnd"/>
+      <w:r>
+        <w:t>)</w:t>
+      </w:r>
+    </w:p>
+    <w:p>
+      <w:pPr>
+        <w:pStyle w:val="ListParagraph"/>
+        <w:numPr>
+          <w:ilvl w:val="2"/>
+          <w:numId w:val="3"/>
+        </w:numPr>
+        <w:rPr>
+          <w:rFonts w:eastAsiaTheme="minorEastAsia"/>
+        </w:rPr>
+      </w:pPr>
+      <w:r>
+        <w:sym w:font="Wingdings" w:char="F0F3"/>
+      </w:r>
+      <w:r>
+        <w:t xml:space="preserve"> overdamped relaxation </w:t>
+      </w:r>
+      <w:r>
+        <w:t>in force</w:t>
+      </w:r>
+    </w:p>
+    <w:p>
+      <w:pPr>
+        <w:pStyle w:val="ListParagraph"/>
+        <w:ind w:left="2160"/>
+        <w:rPr>
+          <w:rFonts w:eastAsiaTheme="minorEastAsia"/>
+        </w:rPr>
+      </w:pPr>
+      <w:r>
+        <w:t xml:space="preserve"> </w:t>
+      </w:r>
+      <m:oMath>
+        <m:sSub>
+          <m:sSubPr>
+            <m:ctrlPr>
+              <w:rPr>
+                <w:rFonts w:ascii="Cambria Math" w:hAnsi="Cambria Math"/>
+                <w:i/>
+              </w:rPr>
+            </m:ctrlPr>
+          </m:sSubPr>
+          <m:e>
+            <m:r>
+              <w:rPr>
+                <w:rFonts w:ascii="Cambria Math" w:hAnsi="Cambria Math"/>
+              </w:rPr>
+              <m:t>r</m:t>
+            </m:r>
+          </m:e>
+          <m:sub>
+            <m:r>
+              <w:rPr>
+                <w:rFonts w:ascii="Cambria Math" w:hAnsi="Cambria Math"/>
+              </w:rPr>
+              <m:t>i+1</m:t>
+            </m:r>
+          </m:sub>
+        </m:sSub>
+        <m:r>
+          <w:rPr>
+            <w:rFonts w:ascii="Cambria Math" w:hAnsi="Cambria Math"/>
+          </w:rPr>
+          <m:t>-</m:t>
+        </m:r>
+        <m:sSub>
+          <m:sSubPr>
+            <m:ctrlPr>
+              <w:rPr>
+                <w:rFonts w:ascii="Cambria Math" w:hAnsi="Cambria Math"/>
+                <w:i/>
+              </w:rPr>
+            </m:ctrlPr>
+          </m:sSubPr>
+          <m:e>
+            <m:r>
+              <w:rPr>
+                <w:rFonts w:ascii="Cambria Math" w:hAnsi="Cambria Math"/>
+              </w:rPr>
+              <m:t>r</m:t>
+            </m:r>
+          </m:e>
+          <m:sub>
+            <m:r>
+              <w:rPr>
+                <w:rFonts w:ascii="Cambria Math" w:hAnsi="Cambria Math"/>
+              </w:rPr>
+              <m:t>i</m:t>
+            </m:r>
+          </m:sub>
+        </m:sSub>
+        <m:r>
+          <w:rPr>
+            <w:rFonts w:ascii="Cambria Math" w:hAnsi="Cambria Math"/>
+          </w:rPr>
+          <m:t>=-</m:t>
+        </m:r>
+        <m:r>
+          <w:rPr>
+            <w:rFonts w:ascii="Cambria Math" w:hAnsi="Cambria Math"/>
+          </w:rPr>
+          <m:t>g</m:t>
+        </m:r>
+        <m:r>
+          <w:rPr>
+            <w:rFonts w:ascii="Cambria Math" w:hAnsi="Cambria Math"/>
+          </w:rPr>
+          <m:t>*</m:t>
+        </m:r>
+        <m:f>
+          <m:fPr>
+            <m:ctrlPr>
+              <w:rPr>
+                <w:rFonts w:ascii="Cambria Math" w:hAnsi="Cambria Math"/>
+                <w:i/>
+              </w:rPr>
+            </m:ctrlPr>
+          </m:fPr>
+          <m:num>
+            <m:r>
+              <w:rPr>
+                <w:rFonts w:ascii="Cambria Math" w:hAnsi="Cambria Math"/>
+              </w:rPr>
+              <m:t>2</m:t>
+            </m:r>
+          </m:num>
+          <m:den>
+            <m:r>
+              <w:rPr>
+                <w:rFonts w:ascii="Cambria Math" w:hAnsi="Cambria Math"/>
+              </w:rPr>
+              <m:t>500</m:t>
+            </m:r>
+          </m:den>
+        </m:f>
+        <m:d>
+          <m:dPr>
+            <m:begChr m:val="{"/>
+            <m:endChr m:val="}"/>
+            <m:ctrlPr>
+              <w:rPr>
+                <w:rFonts w:ascii="Cambria Math" w:hAnsi="Cambria Math"/>
+                <w:i/>
+              </w:rPr>
+            </m:ctrlPr>
+          </m:dPr>
+          <m:e>
+            <m:m>
+              <m:mPr>
+                <m:mcs>
+                  <m:mc>
+                    <m:mcPr>
+                      <m:count m:val="2"/>
+                      <m:mcJc m:val="center"/>
+                    </m:mcPr>
+                  </m:mc>
+                </m:mcs>
+                <m:ctrlPr>
+                  <w:rPr>
+                    <w:rFonts w:ascii="Cambria Math" w:hAnsi="Cambria Math"/>
+                    <w:i/>
+                  </w:rPr>
+                </m:ctrlPr>
+              </m:mPr>
+              <m:mr>
+                <m:e>
+                  <m:r>
+                    <w:rPr>
+                      <w:rFonts w:ascii="Cambria Math" w:hAnsi="Cambria Math"/>
+                    </w:rPr>
+                    <m:t>(x-minDist)</m:t>
+                  </m:r>
+                </m:e>
+                <m:e>
+                  <m:r>
+                    <w:rPr>
+                      <w:rFonts w:ascii="Cambria Math" w:hAnsi="Cambria Math"/>
+                    </w:rPr>
+                    <m:t>x&lt;transDist</m:t>
+                  </m:r>
+                  <m:r>
+                    <w:rPr>
+                      <w:rFonts w:ascii="Cambria Math" w:hAnsi="Cambria Math"/>
+                    </w:rPr>
+                    <m:t>*</m:t>
+                  </m:r>
+                  <m:r>
+                    <w:rPr>
+                      <w:rFonts w:ascii="Cambria Math" w:hAnsi="Cambria Math"/>
+                    </w:rPr>
+                    <m:t>lk.Strength</m:t>
+                  </m:r>
+                </m:e>
+              </m:mr>
+              <m:mr>
+                <m:e>
+                  <m:r>
+                    <w:rPr>
+                      <w:rFonts w:ascii="Cambria Math" w:hAnsi="Cambria Math"/>
+                    </w:rPr>
+                    <m:t>lkStr</m:t>
+                  </m:r>
+                  <m:r>
+                    <w:rPr>
+                      <w:rFonts w:ascii="Cambria Math" w:hAnsi="Cambria Math"/>
+                    </w:rPr>
+                    <m:t>*</m:t>
+                  </m:r>
+                  <m:r>
+                    <w:rPr>
+                      <w:rFonts w:ascii="Cambria Math" w:hAnsi="Cambria Math"/>
+                    </w:rPr>
+                    <m:t>lk.Strength</m:t>
+                  </m:r>
+                </m:e>
+                <m:e>
+                  <m:r>
+                    <w:rPr>
+                      <w:rFonts w:ascii="Cambria Math" w:hAnsi="Cambria Math"/>
+                    </w:rPr>
+                    <m:t>x&gt;transDist</m:t>
+                  </m:r>
+                  <m:r>
+                    <w:rPr>
+                      <w:rFonts w:ascii="Cambria Math" w:hAnsi="Cambria Math"/>
+                    </w:rPr>
+                    <m:t>*</m:t>
+                  </m:r>
+                  <m:r>
+                    <w:rPr>
+                      <w:rFonts w:ascii="Cambria Math" w:hAnsi="Cambria Math"/>
+                    </w:rPr>
+                    <m:t>lk.Strength</m:t>
+                  </m:r>
+                  <m:r>
+                    <w:rPr>
+                      <w:rFonts w:ascii="Cambria Math" w:hAnsi="Cambria Math"/>
+                    </w:rPr>
+                    <m:t>s</m:t>
+                  </m:r>
+                </m:e>
+              </m:mr>
+            </m:m>
+          </m:e>
+        </m:d>
+      </m:oMath>
+    </w:p>
+    <w:p>
+      <w:pPr>
+        <w:pStyle w:val="ListParagraph"/>
+        <w:numPr>
+          <w:ilvl w:val="2"/>
+          <w:numId w:val="3"/>
+        </w:numPr>
+        <w:rPr>
+          <w:rFonts w:eastAsiaTheme="minorEastAsia"/>
+        </w:rPr>
+      </w:pPr>
+      <w:r>
+        <w:rPr>
+          <w:rFonts w:eastAsiaTheme="minorEastAsia"/>
+        </w:rPr>
+        <w:t>Orienting force:</w:t>
+      </w:r>
+      <w:r>
+        <w:rPr>
+          <w:rFonts w:eastAsiaTheme="minorEastAsia"/>
+        </w:rPr>
+        <w:t xml:space="preserve"> rotate link by angle</w:t>
+      </w:r>
+    </w:p>
+    <w:p>
+      <w:pPr>
+        <w:pStyle w:val="ListParagraph"/>
+        <w:ind w:left="2160"/>
+        <w:rPr>
+          <w:rFonts w:eastAsiaTheme="minorEastAsia"/>
+        </w:rPr>
+      </w:pPr>
+      <m:oMath>
+        <m:r>
+          <w:rPr>
+            <w:rFonts w:ascii="Cambria Math" w:eastAsiaTheme="minorEastAsia" w:hAnsi="Cambria Math"/>
+          </w:rPr>
+          <m:t>θ=g</m:t>
+        </m:r>
+        <m:r>
+          <w:rPr>
+            <w:rFonts w:ascii="Cambria Math" w:eastAsiaTheme="minorEastAsia" w:hAnsi="Cambria Math"/>
+          </w:rPr>
+          <m:t>*</m:t>
+        </m:r>
+        <m:f>
+          <m:fPr>
+            <m:ctrlPr>
+              <w:rPr>
+                <w:rFonts w:ascii="Cambria Math" w:eastAsiaTheme="minorEastAsia" w:hAnsi="Cambria Math"/>
+                <w:i/>
+              </w:rPr>
+            </m:ctrlPr>
+          </m:fPr>
+          <m:num>
+            <m:r>
+              <w:rPr>
+                <w:rFonts w:ascii="Cambria Math" w:eastAsiaTheme="minorEastAsia" w:hAnsi="Cambria Math"/>
+              </w:rPr>
+              <m:t>2</m:t>
+            </m:r>
+          </m:num>
+          <m:den>
+            <m:r>
+              <w:rPr>
+                <w:rFonts w:ascii="Cambria Math" w:eastAsiaTheme="minorEastAsia" w:hAnsi="Cambria Math"/>
+              </w:rPr>
+              <m:t xml:space="preserve">5 </m:t>
+            </m:r>
+            <m:d>
+              <m:dPr>
+                <m:begChr m:val="|"/>
+                <m:endChr m:val="|"/>
+                <m:ctrlPr>
+                  <w:rPr>
+                    <w:rFonts w:ascii="Cambria Math" w:eastAsiaTheme="minorEastAsia" w:hAnsi="Cambria Math"/>
+                    <w:i/>
+                  </w:rPr>
+                </m:ctrlPr>
+              </m:dPr>
+              <m:e>
+                <m:acc>
+                  <m:accPr>
+                    <m:chr m:val="⃗"/>
+                    <m:ctrlPr>
+                      <w:rPr>
+                        <w:rFonts w:ascii="Cambria Math" w:eastAsiaTheme="minorEastAsia" w:hAnsi="Cambria Math"/>
+                        <w:i/>
+                      </w:rPr>
+                    </m:ctrlPr>
+                  </m:accPr>
+                  <m:e>
+                    <m:r>
+                      <w:rPr>
+                        <w:rFonts w:ascii="Cambria Math" w:eastAsiaTheme="minorEastAsia" w:hAnsi="Cambria Math"/>
+                      </w:rPr>
+                      <m:t>x</m:t>
+                    </m:r>
+                  </m:e>
+                </m:acc>
+              </m:e>
+            </m:d>
+          </m:den>
+        </m:f>
+        <m:r>
+          <w:rPr>
+            <w:rFonts w:ascii="Cambria Math" w:eastAsiaTheme="minorEastAsia" w:hAnsi="Cambria Math"/>
+          </w:rPr>
+          <m:t xml:space="preserve"> </m:t>
+        </m:r>
+        <m:r>
+          <w:rPr>
+            <w:rFonts w:ascii="Cambria Math" w:eastAsiaTheme="minorEastAsia" w:hAnsi="Cambria Math"/>
+          </w:rPr>
+          <m:t>(</m:t>
+        </m:r>
+        <m:sSup>
+          <m:sSupPr>
+            <m:ctrlPr>
+              <w:rPr>
+                <w:rFonts w:ascii="Cambria Math" w:eastAsiaTheme="minorEastAsia" w:hAnsi="Cambria Math"/>
+                <w:i/>
+              </w:rPr>
+            </m:ctrlPr>
+          </m:sSupPr>
+          <m:e>
+            <m:r>
+              <w:rPr>
+                <w:rFonts w:ascii="Cambria Math" w:eastAsiaTheme="minorEastAsia" w:hAnsi="Cambria Math"/>
+              </w:rPr>
+              <m:t>e</m:t>
+            </m:r>
+          </m:e>
+          <m:sup>
+            <m:r>
+              <w:rPr>
+                <w:rFonts w:ascii="Cambria Math" w:eastAsiaTheme="minorEastAsia" w:hAnsi="Cambria Math"/>
+              </w:rPr>
+              <m:t>-</m:t>
+            </m:r>
+            <m:f>
+              <m:fPr>
+                <m:ctrlPr>
+                  <w:rPr>
+                    <w:rFonts w:ascii="Cambria Math" w:eastAsiaTheme="minorEastAsia" w:hAnsi="Cambria Math"/>
+                    <w:i/>
+                  </w:rPr>
+                </m:ctrlPr>
+              </m:fPr>
+              <m:num>
+                <m:sSub>
+                  <m:sSubPr>
+                    <m:ctrlPr>
+                      <w:rPr>
+                        <w:rFonts w:ascii="Cambria Math" w:eastAsiaTheme="minorEastAsia" w:hAnsi="Cambria Math"/>
+                        <w:i/>
+                      </w:rPr>
+                    </m:ctrlPr>
+                  </m:sSubPr>
+                  <m:e>
+                    <m:r>
+                      <w:rPr>
+                        <w:rFonts w:ascii="Cambria Math" w:eastAsiaTheme="minorEastAsia" w:hAnsi="Cambria Math"/>
+                      </w:rPr>
+                      <m:t>x</m:t>
+                    </m:r>
+                  </m:e>
+                  <m:sub>
+                    <m:r>
+                      <w:rPr>
+                        <w:rFonts w:ascii="Cambria Math" w:eastAsiaTheme="minorEastAsia" w:hAnsi="Cambria Math"/>
+                      </w:rPr>
+                      <m:t>2</m:t>
+                    </m:r>
+                  </m:sub>
+                </m:sSub>
+              </m:num>
+              <m:den>
+                <m:d>
+                  <m:dPr>
+                    <m:begChr m:val="|"/>
+                    <m:endChr m:val="|"/>
+                    <m:ctrlPr>
+                      <w:rPr>
+                        <w:rFonts w:ascii="Cambria Math" w:eastAsiaTheme="minorEastAsia" w:hAnsi="Cambria Math"/>
+                        <w:i/>
+                      </w:rPr>
+                    </m:ctrlPr>
+                  </m:dPr>
+                  <m:e>
+                    <m:acc>
+                      <m:accPr>
+                        <m:chr m:val="⃗"/>
+                        <m:ctrlPr>
+                          <w:rPr>
+                            <w:rFonts w:ascii="Cambria Math" w:eastAsiaTheme="minorEastAsia" w:hAnsi="Cambria Math"/>
+                            <w:i/>
+                          </w:rPr>
+                        </m:ctrlPr>
+                      </m:accPr>
+                      <m:e>
+                        <m:r>
+                          <w:rPr>
+                            <w:rFonts w:ascii="Cambria Math" w:eastAsiaTheme="minorEastAsia" w:hAnsi="Cambria Math"/>
+                          </w:rPr>
+                          <m:t>x</m:t>
+                        </m:r>
+                      </m:e>
+                    </m:acc>
+                  </m:e>
+                </m:d>
+              </m:den>
+            </m:f>
+          </m:sup>
+        </m:sSup>
+        <m:r>
+          <w:rPr>
+            <w:rFonts w:ascii="Cambria Math" w:eastAsiaTheme="minorEastAsia" w:hAnsi="Cambria Math"/>
+          </w:rPr>
+          <m:t>-</m:t>
+        </m:r>
+        <m:sSup>
+          <m:sSupPr>
+            <m:ctrlPr>
+              <w:rPr>
+                <w:rFonts w:ascii="Cambria Math" w:eastAsiaTheme="minorEastAsia" w:hAnsi="Cambria Math"/>
+                <w:i/>
+              </w:rPr>
+            </m:ctrlPr>
+          </m:sSupPr>
+          <m:e>
+            <m:r>
+              <w:rPr>
+                <w:rFonts w:ascii="Cambria Math" w:eastAsiaTheme="minorEastAsia" w:hAnsi="Cambria Math"/>
+              </w:rPr>
+              <m:t>e</m:t>
+            </m:r>
+          </m:e>
+          <m:sup>
+            <m:r>
+              <w:rPr>
+                <w:rFonts w:ascii="Cambria Math" w:eastAsiaTheme="minorEastAsia" w:hAnsi="Cambria Math"/>
+              </w:rPr>
+              <m:t>-1</m:t>
+            </m:r>
+          </m:sup>
+        </m:sSup>
+        <m:r>
+          <w:rPr>
+            <w:rFonts w:ascii="Cambria Math" w:eastAsiaTheme="minorEastAsia" w:hAnsi="Cambria Math"/>
+          </w:rPr>
+          <m:t>)</m:t>
+        </m:r>
+        <m:r>
+          <w:rPr>
+            <w:rFonts w:ascii="Cambria Math" w:eastAsiaTheme="minorEastAsia" w:hAnsi="Cambria Math"/>
+          </w:rPr>
+          <m:t>*sign(</m:t>
+        </m:r>
+        <m:sSub>
+          <m:sSubPr>
+            <m:ctrlPr>
+              <w:rPr>
+                <w:rFonts w:ascii="Cambria Math" w:eastAsiaTheme="minorEastAsia" w:hAnsi="Cambria Math"/>
+                <w:i/>
+              </w:rPr>
+            </m:ctrlPr>
+          </m:sSubPr>
+          <m:e>
+            <m:r>
+              <w:rPr>
+                <w:rFonts w:ascii="Cambria Math" w:eastAsiaTheme="minorEastAsia" w:hAnsi="Cambria Math"/>
+              </w:rPr>
+              <m:t>x</m:t>
+            </m:r>
+          </m:e>
+          <m:sub>
+            <m:r>
+              <w:rPr>
+                <w:rFonts w:ascii="Cambria Math" w:eastAsiaTheme="minorEastAsia" w:hAnsi="Cambria Math"/>
+              </w:rPr>
+              <m:t>1</m:t>
+            </m:r>
+          </m:sub>
+        </m:sSub>
+        <m:r>
+          <w:rPr>
+            <w:rFonts w:ascii="Cambria Math" w:eastAsiaTheme="minorEastAsia" w:hAnsi="Cambria Math"/>
+          </w:rPr>
+          <m:t>)</m:t>
+        </m:r>
+      </m:oMath>
+      <w:r>
+        <w:rPr>
+          <w:rFonts w:eastAsiaTheme="minorEastAsia"/>
+        </w:rPr>
+        <w:t xml:space="preserve">    per tick</w:t>
+      </w:r>
+    </w:p>
+    <w:p>
+      <w:pPr>
+        <w:pStyle w:val="ListParagraph"/>
+        <w:numPr>
+          <w:ilvl w:val="1"/>
+          <w:numId w:val="3"/>
+        </w:numPr>
+        <w:rPr>
+          <w:rFonts w:eastAsiaTheme="minorEastAsia"/>
+        </w:rPr>
+      </w:pPr>
+      <w:r>
+        <w:rPr>
+          <w:rFonts w:eastAsiaTheme="minorEastAsia"/>
+        </w:rPr>
+        <w:t>Scale-invariant dynamics under zoom in/out</w:t>
+      </w:r>
+      <w:r>
+        <w:rPr>
+          <w:rFonts w:eastAsiaTheme="minorEastAsia"/>
+        </w:rPr>
+        <w:t>:</w:t>
+      </w:r>
+    </w:p>
+    <w:p>
+      <w:pPr>
+        <w:pStyle w:val="ListParagraph"/>
+        <w:numPr>
+          <w:ilvl w:val="2"/>
+          <w:numId w:val="3"/>
+        </w:numPr>
+        <w:rPr>
+          <w:rFonts w:eastAsiaTheme="minorEastAsia"/>
+        </w:rPr>
+      </w:pPr>
+      <w:r>
+        <w:rPr>
+          <w:rFonts w:eastAsiaTheme="minorEastAsia"/>
+        </w:rPr>
+        <w:t xml:space="preserve">If all distances are scaled by factor b (i.e., </w:t>
+      </w:r>
+      <w:proofErr w:type="spellStart"/>
+      <w:proofErr w:type="gramStart"/>
+      <w:r>
+        <w:rPr>
+          <w:rFonts w:eastAsiaTheme="minorEastAsia"/>
+        </w:rPr>
+        <w:t>nd.importance</w:t>
+      </w:r>
+      <w:proofErr w:type="spellEnd"/>
+      <w:proofErr w:type="gramEnd"/>
+      <w:r>
+        <w:rPr>
+          <w:rFonts w:eastAsiaTheme="minorEastAsia"/>
+        </w:rPr>
+        <w:t xml:space="preserve"> and </w:t>
+      </w:r>
+      <w:proofErr w:type="spellStart"/>
+      <w:r>
+        <w:rPr>
+          <w:rFonts w:eastAsiaTheme="minorEastAsia"/>
+        </w:rPr>
+        <w:t>lk.strength</w:t>
+      </w:r>
+      <w:proofErr w:type="spellEnd"/>
+      <w:r>
+        <w:rPr>
+          <w:rFonts w:eastAsiaTheme="minorEastAsia"/>
+        </w:rPr>
+        <w:t xml:space="preserve"> are as well), then to get the same graph layout, we must scale all the couplings as:</w:t>
+      </w:r>
+    </w:p>
+    <w:p>
+      <w:pPr>
+        <w:pStyle w:val="ListParagraph"/>
+        <w:numPr>
+          <w:ilvl w:val="2"/>
+          <w:numId w:val="3"/>
+        </w:numPr>
+        <w:rPr>
+          <w:rFonts w:eastAsiaTheme="minorEastAsia"/>
+        </w:rPr>
+      </w:pPr>
+      <m:oMath>
+        <m:d>
+          <m:dPr>
+            <m:begChr m:val="["/>
+            <m:endChr m:val="]"/>
+            <m:ctrlPr>
+              <w:rPr>
+                <w:rFonts w:ascii="Cambria Math" w:eastAsiaTheme="minorEastAsia" w:hAnsi="Cambria Math"/>
+              </w:rPr>
+            </m:ctrlPr>
+          </m:dPr>
+          <m:e>
+            <m:r>
+              <m:rPr>
+                <m:sty m:val="p"/>
+              </m:rPr>
+              <w:rPr>
+                <w:rFonts w:ascii="Cambria Math" w:eastAsiaTheme="minorEastAsia" w:hAnsi="Cambria Math"/>
+              </w:rPr>
+              <m:t>x</m:t>
+            </m:r>
+          </m:e>
+        </m:d>
+        <m:r>
+          <m:rPr>
+            <m:sty m:val="p"/>
+          </m:rPr>
+          <w:rPr>
+            <w:rFonts w:ascii="Cambria Math" w:eastAsiaTheme="minorEastAsia" w:hAnsi="Cambria Math"/>
+          </w:rPr>
+          <m:t xml:space="preserve">=-1; </m:t>
+        </m:r>
+        <m:d>
+          <m:dPr>
+            <m:begChr m:val="["/>
+            <m:endChr m:val="]"/>
+            <m:ctrlPr>
+              <w:rPr>
+                <w:rFonts w:ascii="Cambria Math" w:eastAsiaTheme="minorEastAsia" w:hAnsi="Cambria Math"/>
+              </w:rPr>
+            </m:ctrlPr>
+          </m:dPr>
+          <m:e>
+            <m:r>
+              <m:rPr>
+                <m:sty m:val="p"/>
+              </m:rPr>
+              <w:rPr>
+                <w:rFonts w:ascii="Cambria Math" w:eastAsiaTheme="minorEastAsia" w:hAnsi="Cambria Math"/>
+              </w:rPr>
+              <m:t>t</m:t>
+            </m:r>
+          </m:e>
+        </m:d>
+        <m:r>
+          <m:rPr>
+            <m:sty m:val="p"/>
+          </m:rPr>
+          <w:rPr>
+            <w:rFonts w:ascii="Cambria Math" w:eastAsiaTheme="minorEastAsia" w:hAnsi="Cambria Math"/>
+          </w:rPr>
+          <m:t xml:space="preserve">=0; </m:t>
+        </m:r>
+        <m:acc>
+          <m:accPr>
+            <m:chr m:val="̇"/>
+            <m:ctrlPr>
+              <w:rPr>
+                <w:rFonts w:ascii="Cambria Math" w:eastAsiaTheme="minorEastAsia" w:hAnsi="Cambria Math"/>
+                <w:i/>
+              </w:rPr>
+            </m:ctrlPr>
+          </m:accPr>
+          <m:e>
+            <m:r>
+              <w:rPr>
+                <w:rFonts w:ascii="Cambria Math" w:eastAsiaTheme="minorEastAsia" w:hAnsi="Cambria Math"/>
+              </w:rPr>
+              <m:t>x</m:t>
+            </m:r>
+          </m:e>
+        </m:acc>
+        <m:r>
+          <w:rPr>
+            <w:rFonts w:ascii="Cambria Math" w:eastAsiaTheme="minorEastAsia" w:hAnsi="Cambria Math"/>
+          </w:rPr>
+          <m:t xml:space="preserve">=F ⇒  </m:t>
+        </m:r>
+        <m:d>
+          <m:dPr>
+            <m:begChr m:val="["/>
+            <m:endChr m:val="]"/>
+            <m:ctrlPr>
+              <w:rPr>
+                <w:rFonts w:ascii="Cambria Math" w:eastAsiaTheme="minorEastAsia" w:hAnsi="Cambria Math"/>
+                <w:i/>
+              </w:rPr>
+            </m:ctrlPr>
+          </m:dPr>
+          <m:e>
+            <m:r>
+              <w:rPr>
+                <w:rFonts w:ascii="Cambria Math" w:eastAsiaTheme="minorEastAsia" w:hAnsi="Cambria Math"/>
+              </w:rPr>
+              <m:t>F</m:t>
+            </m:r>
+          </m:e>
+        </m:d>
+        <m:r>
+          <w:rPr>
+            <w:rFonts w:ascii="Cambria Math" w:eastAsiaTheme="minorEastAsia" w:hAnsi="Cambria Math"/>
+          </w:rPr>
+          <m:t>=-1</m:t>
+        </m:r>
+      </m:oMath>
+    </w:p>
+    <w:p>
+      <w:pPr>
+        <w:ind w:left="1800"/>
+        <w:rPr>
+          <w:rFonts w:eastAsiaTheme="minorEastAsia"/>
+        </w:rPr>
+      </w:pPr>
+      <w:r>
+        <w:rPr>
+          <w:rFonts w:eastAsiaTheme="minorEastAsia"/>
+        </w:rPr>
+        <w:t xml:space="preserve">Charge: </w:t>
+      </w:r>
+      <m:oMath>
+        <m:r>
+          <w:rPr>
+            <w:rFonts w:ascii="Cambria Math" w:eastAsiaTheme="minorEastAsia" w:hAnsi="Cambria Math"/>
+          </w:rPr>
+          <m:t>-1=</m:t>
+        </m:r>
+        <m:d>
+          <m:dPr>
+            <m:begChr m:val="["/>
+            <m:endChr m:val="]"/>
+            <m:ctrlPr>
+              <w:rPr>
+                <w:rFonts w:ascii="Cambria Math" w:eastAsiaTheme="minorEastAsia" w:hAnsi="Cambria Math"/>
+                <w:i/>
+              </w:rPr>
+            </m:ctrlPr>
+          </m:dPr>
+          <m:e>
+            <m:f>
+              <m:fPr>
+                <m:ctrlPr>
+                  <w:rPr>
+                    <w:rFonts w:ascii="Cambria Math" w:eastAsiaTheme="minorEastAsia" w:hAnsi="Cambria Math"/>
+                    <w:i/>
+                  </w:rPr>
+                </m:ctrlPr>
+              </m:fPr>
+              <m:num>
+                <m:r>
+                  <w:rPr>
+                    <w:rFonts w:ascii="Cambria Math" w:eastAsiaTheme="minorEastAsia" w:hAnsi="Cambria Math"/>
+                  </w:rPr>
+                  <m:t>C</m:t>
+                </m:r>
+                <m:r>
+                  <w:rPr>
+                    <w:rFonts w:ascii="Cambria Math" w:eastAsiaTheme="minorEastAsia" w:hAnsi="Cambria Math"/>
+                  </w:rPr>
+                  <m:t xml:space="preserve"> </m:t>
+                </m:r>
+                <m:sSub>
+                  <m:sSubPr>
+                    <m:ctrlPr>
+                      <w:rPr>
+                        <w:rFonts w:ascii="Cambria Math" w:eastAsiaTheme="minorEastAsia" w:hAnsi="Cambria Math"/>
+                        <w:i/>
+                      </w:rPr>
+                    </m:ctrlPr>
+                  </m:sSubPr>
+                  <m:e>
+                    <m:r>
+                      <w:rPr>
+                        <w:rFonts w:ascii="Cambria Math" w:eastAsiaTheme="minorEastAsia" w:hAnsi="Cambria Math"/>
+                      </w:rPr>
+                      <m:t>q</m:t>
+                    </m:r>
+                  </m:e>
+                  <m:sub>
+                    <m:r>
+                      <w:rPr>
+                        <w:rFonts w:ascii="Cambria Math" w:eastAsiaTheme="minorEastAsia" w:hAnsi="Cambria Math"/>
+                      </w:rPr>
+                      <m:t>2</m:t>
+                    </m:r>
+                  </m:sub>
+                </m:sSub>
+              </m:num>
+              <m:den>
+                <m:sSup>
+                  <m:sSupPr>
+                    <m:ctrlPr>
+                      <w:rPr>
+                        <w:rFonts w:ascii="Cambria Math" w:eastAsiaTheme="minorEastAsia" w:hAnsi="Cambria Math"/>
+                        <w:i/>
+                      </w:rPr>
+                    </m:ctrlPr>
+                  </m:sSupPr>
+                  <m:e>
+                    <m:r>
+                      <w:rPr>
+                        <w:rFonts w:ascii="Cambria Math" w:eastAsiaTheme="minorEastAsia" w:hAnsi="Cambria Math"/>
+                      </w:rPr>
+                      <m:t>r</m:t>
+                    </m:r>
+                  </m:e>
+                  <m:sup>
+                    <m:r>
+                      <w:rPr>
+                        <w:rFonts w:ascii="Cambria Math" w:eastAsiaTheme="minorEastAsia" w:hAnsi="Cambria Math"/>
+                      </w:rPr>
+                      <m:t>2</m:t>
+                    </m:r>
+                  </m:sup>
+                </m:sSup>
+              </m:den>
+            </m:f>
+          </m:e>
+        </m:d>
+        <m:r>
+          <w:rPr>
+            <w:rFonts w:ascii="Cambria Math" w:eastAsiaTheme="minorEastAsia" w:hAnsi="Cambria Math"/>
+          </w:rPr>
+          <m:t>=</m:t>
+        </m:r>
+        <m:d>
+          <m:dPr>
+            <m:begChr m:val="["/>
+            <m:endChr m:val="]"/>
+            <m:ctrlPr>
+              <w:rPr>
+                <w:rFonts w:ascii="Cambria Math" w:eastAsiaTheme="minorEastAsia" w:hAnsi="Cambria Math"/>
+                <w:i/>
+              </w:rPr>
+            </m:ctrlPr>
+          </m:dPr>
+          <m:e>
+            <m:r>
+              <w:rPr>
+                <w:rFonts w:ascii="Cambria Math" w:eastAsiaTheme="minorEastAsia" w:hAnsi="Cambria Math"/>
+              </w:rPr>
+              <m:t>q</m:t>
+            </m:r>
+          </m:e>
+        </m:d>
+        <m:r>
+          <w:rPr>
+            <w:rFonts w:ascii="Cambria Math" w:eastAsiaTheme="minorEastAsia" w:hAnsi="Cambria Math"/>
+          </w:rPr>
+          <m:t>+</m:t>
+        </m:r>
+        <m:r>
+          <w:rPr>
+            <w:rFonts w:ascii="Cambria Math" w:eastAsiaTheme="minorEastAsia" w:hAnsi="Cambria Math"/>
+          </w:rPr>
+          <m:t>2</m:t>
+        </m:r>
+        <m:r>
+          <w:rPr>
+            <w:rFonts w:ascii="Cambria Math" w:eastAsiaTheme="minorEastAsia" w:hAnsi="Cambria Math"/>
+          </w:rPr>
+          <m:t xml:space="preserve"> ⇒  </m:t>
+        </m:r>
+        <m:d>
+          <m:dPr>
+            <m:begChr m:val="["/>
+            <m:endChr m:val="]"/>
+            <m:ctrlPr>
+              <w:rPr>
+                <w:rFonts w:ascii="Cambria Math" w:eastAsiaTheme="minorEastAsia" w:hAnsi="Cambria Math"/>
+                <w:i/>
+              </w:rPr>
+            </m:ctrlPr>
+          </m:dPr>
+          <m:e>
+            <m:r>
+              <w:rPr>
+                <w:rFonts w:ascii="Cambria Math" w:eastAsiaTheme="minorEastAsia" w:hAnsi="Cambria Math"/>
+              </w:rPr>
+              <m:t>q</m:t>
+            </m:r>
+          </m:e>
+        </m:d>
+        <m:r>
+          <w:rPr>
+            <w:rFonts w:ascii="Cambria Math" w:eastAsiaTheme="minorEastAsia" w:hAnsi="Cambria Math"/>
+          </w:rPr>
+          <m:t>=-</m:t>
+        </m:r>
+        <m:r>
+          <w:rPr>
+            <w:rFonts w:ascii="Cambria Math" w:eastAsiaTheme="minorEastAsia" w:hAnsi="Cambria Math"/>
+          </w:rPr>
+          <m:t>3</m:t>
+        </m:r>
+      </m:oMath>
+    </w:p>
+    <w:p>
+      <w:pPr>
+        <w:pStyle w:val="ListParagraph"/>
+        <w:ind w:left="2160"/>
+        <w:rPr>
+          <w:rFonts w:eastAsiaTheme="minorEastAsia"/>
+        </w:rPr>
+      </w:pPr>
+      <w:r>
+        <w:rPr>
+          <w:rFonts w:eastAsiaTheme="minorEastAsia"/>
+        </w:rPr>
+        <w:t xml:space="preserve">Links: </w:t>
+      </w:r>
+      <m:oMath>
+        <m:r>
+          <w:rPr>
+            <w:rFonts w:ascii="Cambria Math" w:eastAsiaTheme="minorEastAsia" w:hAnsi="Cambria Math"/>
+          </w:rPr>
+          <m:t>-1=</m:t>
+        </m:r>
+        <m:d>
+          <m:dPr>
+            <m:begChr m:val="["/>
+            <m:endChr m:val="]"/>
+            <m:ctrlPr>
+              <w:rPr>
+                <w:rFonts w:ascii="Cambria Math" w:eastAsiaTheme="minorEastAsia" w:hAnsi="Cambria Math"/>
+                <w:i/>
+              </w:rPr>
+            </m:ctrlPr>
+          </m:dPr>
+          <m:e>
+            <m:r>
+              <w:rPr>
+                <w:rFonts w:ascii="Cambria Math" w:eastAsiaTheme="minorEastAsia" w:hAnsi="Cambria Math"/>
+              </w:rPr>
+              <m:t>k r</m:t>
+            </m:r>
+          </m:e>
+        </m:d>
+        <m:r>
+          <w:rPr>
+            <w:rFonts w:ascii="Cambria Math" w:eastAsiaTheme="minorEastAsia" w:hAnsi="Cambria Math"/>
+          </w:rPr>
+          <m:t>=</m:t>
+        </m:r>
+        <m:d>
+          <m:dPr>
+            <m:begChr m:val="["/>
+            <m:endChr m:val="]"/>
+            <m:ctrlPr>
+              <w:rPr>
+                <w:rFonts w:ascii="Cambria Math" w:eastAsiaTheme="minorEastAsia" w:hAnsi="Cambria Math"/>
+                <w:i/>
+              </w:rPr>
+            </m:ctrlPr>
+          </m:dPr>
+          <m:e>
+            <m:r>
+              <w:rPr>
+                <w:rFonts w:ascii="Cambria Math" w:eastAsiaTheme="minorEastAsia" w:hAnsi="Cambria Math"/>
+              </w:rPr>
+              <m:t>k</m:t>
+            </m:r>
+          </m:e>
+        </m:d>
+        <m:r>
+          <w:rPr>
+            <w:rFonts w:ascii="Cambria Math" w:eastAsiaTheme="minorEastAsia" w:hAnsi="Cambria Math"/>
+          </w:rPr>
+          <m:t xml:space="preserve">-1 ⇒  </m:t>
+        </m:r>
+        <m:d>
+          <m:dPr>
+            <m:begChr m:val="["/>
+            <m:endChr m:val="]"/>
+            <m:ctrlPr>
+              <w:rPr>
+                <w:rFonts w:ascii="Cambria Math" w:eastAsiaTheme="minorEastAsia" w:hAnsi="Cambria Math"/>
+                <w:i/>
+              </w:rPr>
+            </m:ctrlPr>
+          </m:dPr>
+          <m:e>
+            <m:r>
+              <w:rPr>
+                <w:rFonts w:ascii="Cambria Math" w:eastAsiaTheme="minorEastAsia" w:hAnsi="Cambria Math"/>
+              </w:rPr>
+              <m:t>k</m:t>
+            </m:r>
+          </m:e>
+        </m:d>
+        <m:r>
+          <w:rPr>
+            <w:rFonts w:ascii="Cambria Math" w:eastAsiaTheme="minorEastAsia" w:hAnsi="Cambria Math"/>
+          </w:rPr>
+          <m:t xml:space="preserve">=0      and  -1=[f] </m:t>
+        </m:r>
+      </m:oMath>
+    </w:p>
+    <w:p>
+      <w:pPr>
+        <w:pStyle w:val="ListParagraph"/>
+        <w:numPr>
+          <w:ilvl w:val="2"/>
+          <w:numId w:val="3"/>
+        </w:numPr>
+        <w:rPr>
+          <w:rFonts w:eastAsiaTheme="minorEastAsia"/>
+        </w:rPr>
+      </w:pPr>
+      <w:r>
+        <w:rPr>
+          <w:rFonts w:eastAsiaTheme="minorEastAsia"/>
+        </w:rPr>
+        <w:t xml:space="preserve">Orientation: </w:t>
+      </w:r>
       <w:bookmarkStart w:id="0" w:name="_GoBack"/>
       <w:bookmarkEnd w:id="0"/>
     </w:p>
@@ -324,98 +1977,10 @@
           <w:ilvl w:val="1"/>
           <w:numId w:val="3"/>
         </w:numPr>
-      </w:pPr>
-      <w:r>
-        <w:t>define soft-max orienting forces for oriented links</w:t>
-      </w:r>
-    </w:p>
-    <w:p>
-      <w:pPr>
-        <w:pStyle w:val="ListParagraph"/>
-        <w:numPr>
-          <w:ilvl w:val="1"/>
-          <w:numId w:val="3"/>
-        </w:numPr>
-      </w:pPr>
-      <w:r>
-        <w:t>define the link con</w:t>
-      </w:r>
-      <w:r>
-        <w:t>s</w:t>
-      </w:r>
-      <w:r>
-        <w:t>traints</w:t>
-      </w:r>
-    </w:p>
-    <w:p>
-      <w:pPr>
-        <w:pStyle w:val="ListParagraph"/>
-        <w:numPr>
-          <w:ilvl w:val="1"/>
-          <w:numId w:val="3"/>
-        </w:numPr>
-      </w:pPr>
-      <w:r>
-        <w:t>position all points along the links (3 pts)</w:t>
-      </w:r>
-    </w:p>
-    <w:p>
-      <w:pPr>
-        <w:pStyle w:val="ListParagraph"/>
-        <w:numPr>
-          <w:ilvl w:val="1"/>
-          <w:numId w:val="3"/>
-        </w:numPr>
-      </w:pPr>
-      <w:r>
-        <w:t>position each node “group” (tooltip positioning separate) – derivation triangles (need to orient) and other sparately</w:t>
-      </w:r>
-    </w:p>
-    <w:p>
-      <w:pPr>
-        <w:pStyle w:val="ListParagraph"/>
-        <w:numPr>
-          <w:ilvl w:val="0"/>
-          <w:numId w:val="3"/>
-        </w:numPr>
-      </w:pPr>
-      <w:r>
-        <w:lastRenderedPageBreak/>
-        <w:t>redraw: create a visualization from the data</w:t>
-      </w:r>
-    </w:p>
-    <w:p>
-      <w:pPr>
-        <w:pStyle w:val="ListParagraph"/>
-        <w:numPr>
-          <w:ilvl w:val="1"/>
-          <w:numId w:val="3"/>
-        </w:numPr>
-      </w:pPr>
-      <w:r>
-        <w:t>set link strengths and node charges</w:t>
-      </w:r>
-      <w:r>
-        <w:t xml:space="preserve"> and other visual attribudes (</w:t>
-      </w:r>
-      <w:r>
-        <w:t xml:space="preserve">position, </w:t>
-      </w:r>
-      <w:r>
-        <w:t>line type, etc)</w:t>
-      </w:r>
-    </w:p>
-    <w:p>
-      <w:pPr>
-        <w:pStyle w:val="ListParagraph"/>
-        <w:numPr>
-          <w:ilvl w:val="0"/>
-          <w:numId w:val="3"/>
-        </w:numPr>
-      </w:pPr>
-      <w:r>
-        <w:t>updateSelection – update CSS classes, both for selected and edited link/node</w:t>
-      </w:r>
+        <w:rPr>
+          <w:rFonts w:eastAsiaTheme="minorEastAsia"/>
+        </w:rPr>
+      </w:pPr>
     </w:p>
     <w:p>
       <w:r>
@@ -448,7 +2013,31 @@
         </w:numPr>
       </w:pPr>
       <w:r>
-        <w:t>All functions for gui operations – keydown, mousedown, etc.</w:t>
+        <w:t xml:space="preserve">All functions for </w:t>
+      </w:r>
+      <w:proofErr w:type="spellStart"/>
+      <w:r>
+        <w:t>gui</w:t>
+      </w:r>
+      <w:proofErr w:type="spellEnd"/>
+      <w:r>
+        <w:t xml:space="preserve"> operations – </w:t>
+      </w:r>
+      <w:proofErr w:type="spellStart"/>
+      <w:r>
+        <w:t>keydown</w:t>
+      </w:r>
+      <w:proofErr w:type="spellEnd"/>
+      <w:r>
+        <w:t xml:space="preserve">, </w:t>
+      </w:r>
+      <w:proofErr w:type="spellStart"/>
+      <w:r>
+        <w:t>mousedown</w:t>
+      </w:r>
+      <w:proofErr w:type="spellEnd"/>
+      <w:r>
+        <w:t>, etc.</w:t>
       </w:r>
     </w:p>
     <w:p>
@@ -459,8 +2048,15 @@
           <w:numId w:val="4"/>
         </w:numPr>
       </w:pPr>
-      <w:r>
-        <w:t>gui.selected – data array for the selected node (linked by reference)</w:t>
+      <w:proofErr w:type="spellStart"/>
+      <w:proofErr w:type="gramStart"/>
+      <w:r>
+        <w:t>gui.selected</w:t>
+      </w:r>
+      <w:proofErr w:type="spellEnd"/>
+      <w:proofErr w:type="gramEnd"/>
+      <w:r>
+        <w:t xml:space="preserve"> – data array for the selected node (linked by reference)</w:t>
       </w:r>
     </w:p>
     <w:p>
@@ -471,9 +2067,11 @@
           <w:numId w:val="4"/>
         </w:numPr>
       </w:pPr>
+      <w:proofErr w:type="spellStart"/>
       <w:r>
         <w:t>showEditor</w:t>
       </w:r>
+      <w:proofErr w:type="spellEnd"/>
     </w:p>
     <w:p>
       <w:pPr>
@@ -518,6 +2116,7 @@
         </w:numPr>
       </w:pPr>
       <w:r>
+        <w:lastRenderedPageBreak/>
         <w:t>Create and manage editing and display popups</w:t>
       </w:r>
     </w:p>
@@ -539,10 +2138,25 @@
         <w:t xml:space="preserve"> </w:t>
       </w:r>
       <w:r>
-        <w:t>update the database for dat.node according to current form field values; redraw tree and redesplay content</w:t>
-      </w:r>
-      <w:r>
-        <w:t>, selecting the updated node</w:t>
+        <w:t xml:space="preserve">update the database for </w:t>
+      </w:r>
+      <w:proofErr w:type="spellStart"/>
+      <w:proofErr w:type="gramStart"/>
+      <w:r>
+        <w:t>dat.node</w:t>
+      </w:r>
+      <w:proofErr w:type="spellEnd"/>
+      <w:proofErr w:type="gramEnd"/>
+      <w:r>
+        <w:t xml:space="preserve"> according to current form field values; redraw tree and </w:t>
+      </w:r>
+      <w:proofErr w:type="spellStart"/>
+      <w:r>
+        <w:t>redesplay</w:t>
+      </w:r>
+      <w:proofErr w:type="spellEnd"/>
+      <w:r>
+        <w:t xml:space="preserve"> content, selecting the updated node</w:t>
       </w:r>
     </w:p>
     <w:p>
@@ -554,7 +2168,15 @@
         </w:numPr>
       </w:pPr>
       <w:r>
-        <w:t>Takes values from popup fields, does not loop over the values in the linkData array</w:t>
+        <w:t xml:space="preserve">Takes values from popup fields, does not loop over the values in the </w:t>
+      </w:r>
+      <w:proofErr w:type="spellStart"/>
+      <w:r>
+        <w:t>linkData</w:t>
+      </w:r>
+      <w:proofErr w:type="spellEnd"/>
+      <w:r>
+        <w:t xml:space="preserve"> array</w:t>
       </w:r>
     </w:p>
     <w:p>
@@ -612,7 +2234,7 @@
         <w:rFonts w:ascii="Courier New" w:hAnsi="Courier New" w:cs="Courier New" w:hint="default"/>
       </w:rPr>
     </w:lvl>
-    <w:lvl w:ilvl="2" w:tplc="04090005" w:tentative="1">
+    <w:lvl w:ilvl="2" w:tplc="04090005">
       <w:start w:val="1"/>
       <w:numFmt w:val="bullet"/>
       <w:lvlText w:val=""/>
@@ -924,6 +2546,119 @@
     </w:lvl>
   </w:abstractNum>
   <w:abstractNum w:abstractNumId="3" w15:restartNumberingAfterBreak="0">
+    <w:nsid w:val="3000199C"/>
+    <w:multiLevelType w:val="hybridMultilevel"/>
+    <w:tmpl w:val="79E0199C"/>
+    <w:lvl w:ilvl="0" w:tplc="04090001">
+      <w:start w:val="1"/>
+      <w:numFmt w:val="bullet"/>
+      <w:lvlText w:val=""/>
+      <w:lvlJc w:val="left"/>
+      <w:pPr>
+        <w:ind w:left="360" w:hanging="360"/>
+      </w:pPr>
+      <w:rPr>
+        <w:rFonts w:ascii="Symbol" w:hAnsi="Symbol" w:hint="default"/>
+      </w:rPr>
+    </w:lvl>
+    <w:lvl w:ilvl="1" w:tplc="04090003" w:tentative="1">
+      <w:start w:val="1"/>
+      <w:numFmt w:val="bullet"/>
+      <w:lvlText w:val="o"/>
+      <w:lvlJc w:val="left"/>
+      <w:pPr>
+        <w:ind w:left="1080" w:hanging="360"/>
+      </w:pPr>
+      <w:rPr>
+        <w:rFonts w:ascii="Courier New" w:hAnsi="Courier New" w:cs="Courier New" w:hint="default"/>
+      </w:rPr>
+    </w:lvl>
+    <w:lvl w:ilvl="2" w:tplc="04090005" w:tentative="1">
+      <w:start w:val="1"/>
+      <w:numFmt w:val="bullet"/>
+      <w:lvlText w:val=""/>
+      <w:lvlJc w:val="left"/>
+      <w:pPr>
+        <w:ind w:left="1800" w:hanging="360"/>
+      </w:pPr>
+      <w:rPr>
+        <w:rFonts w:ascii="Wingdings" w:hAnsi="Wingdings" w:hint="default"/>
+      </w:rPr>
+    </w:lvl>
+    <w:lvl w:ilvl="3" w:tplc="04090001" w:tentative="1">
+      <w:start w:val="1"/>
+      <w:numFmt w:val="bullet"/>
+      <w:lvlText w:val=""/>
+      <w:lvlJc w:val="left"/>
+      <w:pPr>
+        <w:ind w:left="2520" w:hanging="360"/>
+      </w:pPr>
+      <w:rPr>
+        <w:rFonts w:ascii="Symbol" w:hAnsi="Symbol" w:hint="default"/>
+      </w:rPr>
+    </w:lvl>
+    <w:lvl w:ilvl="4" w:tplc="04090003" w:tentative="1">
+      <w:start w:val="1"/>
+      <w:numFmt w:val="bullet"/>
+      <w:lvlText w:val="o"/>
+      <w:lvlJc w:val="left"/>
+      <w:pPr>
+        <w:ind w:left="3240" w:hanging="360"/>
+      </w:pPr>
+      <w:rPr>
+        <w:rFonts w:ascii="Courier New" w:hAnsi="Courier New" w:cs="Courier New" w:hint="default"/>
+      </w:rPr>
+    </w:lvl>
+    <w:lvl w:ilvl="5" w:tplc="04090005" w:tentative="1">
+      <w:start w:val="1"/>
+      <w:numFmt w:val="bullet"/>
+      <w:lvlText w:val=""/>
+      <w:lvlJc w:val="left"/>
+      <w:pPr>
+        <w:ind w:left="3960" w:hanging="360"/>
+      </w:pPr>
+      <w:rPr>
+        <w:rFonts w:ascii="Wingdings" w:hAnsi="Wingdings" w:hint="default"/>
+      </w:rPr>
+    </w:lvl>
+    <w:lvl w:ilvl="6" w:tplc="04090001" w:tentative="1">
+      <w:start w:val="1"/>
+      <w:numFmt w:val="bullet"/>
+      <w:lvlText w:val=""/>
+      <w:lvlJc w:val="left"/>
+      <w:pPr>
+        <w:ind w:left="4680" w:hanging="360"/>
+      </w:pPr>
+      <w:rPr>
+        <w:rFonts w:ascii="Symbol" w:hAnsi="Symbol" w:hint="default"/>
+      </w:rPr>
+    </w:lvl>
+    <w:lvl w:ilvl="7" w:tplc="04090003" w:tentative="1">
+      <w:start w:val="1"/>
+      <w:numFmt w:val="bullet"/>
+      <w:lvlText w:val="o"/>
+      <w:lvlJc w:val="left"/>
+      <w:pPr>
+        <w:ind w:left="5400" w:hanging="360"/>
+      </w:pPr>
+      <w:rPr>
+        <w:rFonts w:ascii="Courier New" w:hAnsi="Courier New" w:cs="Courier New" w:hint="default"/>
+      </w:rPr>
+    </w:lvl>
+    <w:lvl w:ilvl="8" w:tplc="04090005" w:tentative="1">
+      <w:start w:val="1"/>
+      <w:numFmt w:val="bullet"/>
+      <w:lvlText w:val=""/>
+      <w:lvlJc w:val="left"/>
+      <w:pPr>
+        <w:ind w:left="6120" w:hanging="360"/>
+      </w:pPr>
+      <w:rPr>
+        <w:rFonts w:ascii="Wingdings" w:hAnsi="Wingdings" w:hint="default"/>
+      </w:rPr>
+    </w:lvl>
+  </w:abstractNum>
+  <w:abstractNum w:abstractNumId="4" w15:restartNumberingAfterBreak="0">
     <w:nsid w:val="32465BD9"/>
     <w:multiLevelType w:val="hybridMultilevel"/>
     <w:tmpl w:val="DE587428"/>
@@ -1036,7 +2771,7 @@
       </w:rPr>
     </w:lvl>
   </w:abstractNum>
-  <w:abstractNum w:abstractNumId="4" w15:restartNumberingAfterBreak="0">
+  <w:abstractNum w:abstractNumId="5" w15:restartNumberingAfterBreak="0">
     <w:nsid w:val="34D517CC"/>
     <w:multiLevelType w:val="hybridMultilevel"/>
     <w:tmpl w:val="213C3C3C"/>
@@ -1149,7 +2884,7 @@
       </w:rPr>
     </w:lvl>
   </w:abstractNum>
-  <w:abstractNum w:abstractNumId="5" w15:restartNumberingAfterBreak="0">
+  <w:abstractNum w:abstractNumId="6" w15:restartNumberingAfterBreak="0">
     <w:nsid w:val="4FA95F63"/>
     <w:multiLevelType w:val="hybridMultilevel"/>
     <w:tmpl w:val="6276AEFC"/>
@@ -1262,7 +2997,7 @@
       </w:rPr>
     </w:lvl>
   </w:abstractNum>
-  <w:abstractNum w:abstractNumId="6" w15:restartNumberingAfterBreak="0">
+  <w:abstractNum w:abstractNumId="7" w15:restartNumberingAfterBreak="0">
     <w:nsid w:val="6F2B1C20"/>
     <w:multiLevelType w:val="hybridMultilevel"/>
     <w:tmpl w:val="63AE7696"/>
@@ -1375,7 +3110,7 @@
       </w:rPr>
     </w:lvl>
   </w:abstractNum>
-  <w:abstractNum w:abstractNumId="7" w15:restartNumberingAfterBreak="0">
+  <w:abstractNum w:abstractNumId="8" w15:restartNumberingAfterBreak="0">
     <w:nsid w:val="726B4267"/>
     <w:multiLevelType w:val="hybridMultilevel"/>
     <w:tmpl w:val="31BC7824"/>
@@ -1488,7 +3223,7 @@
       </w:rPr>
     </w:lvl>
   </w:abstractNum>
-  <w:abstractNum w:abstractNumId="8" w15:restartNumberingAfterBreak="0">
+  <w:abstractNum w:abstractNumId="9" w15:restartNumberingAfterBreak="0">
     <w:nsid w:val="727B2EF3"/>
     <w:multiLevelType w:val="hybridMultilevel"/>
     <w:tmpl w:val="937696E8"/>
@@ -1602,7 +3337,7 @@
     </w:lvl>
   </w:abstractNum>
   <w:num w:numId="1">
-    <w:abstractNumId w:val="5"/>
+    <w:abstractNumId w:val="6"/>
   </w:num>
   <w:num w:numId="2">
     <w:abstractNumId w:val="1"/>
@@ -1611,22 +3346,25 @@
     <w:abstractNumId w:val="0"/>
   </w:num>
   <w:num w:numId="4">
+    <w:abstractNumId w:val="9"/>
+  </w:num>
+  <w:num w:numId="5">
     <w:abstractNumId w:val="8"/>
   </w:num>
-  <w:num w:numId="5">
+  <w:num w:numId="6">
     <w:abstractNumId w:val="7"/>
   </w:num>
-  <w:num w:numId="6">
-    <w:abstractNumId w:val="6"/>
-  </w:num>
   <w:num w:numId="7">
-    <w:abstractNumId w:val="4"/>
+    <w:abstractNumId w:val="5"/>
   </w:num>
   <w:num w:numId="8">
-    <w:abstractNumId w:val="3"/>
+    <w:abstractNumId w:val="4"/>
   </w:num>
   <w:num w:numId="9">
     <w:abstractNumId w:val="2"/>
+  </w:num>
+  <w:num w:numId="10">
+    <w:abstractNumId w:val="3"/>
   </w:num>
 </w:numbering>
 </file>
@@ -2063,6 +3801,16 @@
       <w:contextualSpacing/>
     </w:pPr>
   </w:style>
+  <w:style w:type="character" w:styleId="PlaceholderText">
+    <w:name w:val="Placeholder Text"/>
+    <w:basedOn w:val="DefaultParagraphFont"/>
+    <w:uiPriority w:val="99"/>
+    <w:semiHidden/>
+    <w:rsid w:val="009D7B16"/>
+    <w:rPr>
+      <w:color w:val="808080"/>
+    </w:rPr>
+  </w:style>
 </w:styles>
 </file>
 

</xml_diff>

<commit_message>
force propto q1*q2 via using acceleration - works
</commit_message>
<xml_diff>
--- a/code_structure.docx
+++ b/code_structure.docx
@@ -28,23 +28,7 @@
         </w:numPr>
       </w:pPr>
       <w:r>
-        <w:t xml:space="preserve">Tooltips are </w:t>
-      </w:r>
-      <w:proofErr w:type="spellStart"/>
-      <w:r>
-        <w:t>divs</w:t>
-      </w:r>
-      <w:proofErr w:type="spellEnd"/>
-      <w:r>
-        <w:t xml:space="preserve"> that are positioned next to their node SVGs (</w:t>
-      </w:r>
-      <w:proofErr w:type="spellStart"/>
-      <w:r>
-        <w:t>divs</w:t>
-      </w:r>
-      <w:proofErr w:type="spellEnd"/>
-      <w:r>
-        <w:t xml:space="preserve"> to allow Latex compilation)</w:t>
+        <w:t>Tooltips are divs that are positioned next to their node SVGs (divs to allow Latex compilation)</w:t>
       </w:r>
     </w:p>
     <w:p>
@@ -68,21 +52,8 @@
         </w:numPr>
       </w:pPr>
       <w:r>
-        <w:t xml:space="preserve">Store _id field of parent and child nodes (along oriented links) in </w:t>
-      </w:r>
-      <w:proofErr w:type="spellStart"/>
-      <w:r>
-        <w:t>parentsIx</w:t>
-      </w:r>
-      <w:proofErr w:type="spellEnd"/>
-      <w:r>
-        <w:t xml:space="preserve"> and </w:t>
-      </w:r>
-      <w:proofErr w:type="spellStart"/>
-      <w:r>
-        <w:t>childrenIx</w:t>
-      </w:r>
-      <w:proofErr w:type="spellEnd"/>
+        <w:t>Store _id field of parent and child nodes (along oriented links) in parentsIx and childrenIx</w:t>
+      </w:r>
       <w:r>
         <w:t xml:space="preserve"> arrays</w:t>
       </w:r>
@@ -126,23 +97,7 @@
         </w:numPr>
       </w:pPr>
       <w:r>
-        <w:t xml:space="preserve">includes all titles, buttons, </w:t>
-      </w:r>
-      <w:proofErr w:type="spellStart"/>
-      <w:r>
-        <w:t>MathJax</w:t>
-      </w:r>
-      <w:proofErr w:type="spellEnd"/>
-      <w:r>
-        <w:t xml:space="preserve"> call and </w:t>
-      </w:r>
-      <w:proofErr w:type="spellStart"/>
-      <w:r>
-        <w:t>graphSVG</w:t>
-      </w:r>
-      <w:proofErr w:type="spellEnd"/>
-      <w:r>
-        <w:t xml:space="preserve"> in a div “canvas”</w:t>
+        <w:t>includes all titles, buttons, MathJax call and graphSVG in a div “canvas”</w:t>
       </w:r>
     </w:p>
     <w:p>
@@ -186,13 +141,8 @@
         </w:numPr>
       </w:pPr>
       <w:r>
-        <w:t xml:space="preserve">Current graph is stored in a Session </w:t>
-      </w:r>
-      <w:proofErr w:type="spellStart"/>
-      <w:r>
-        <w:t>var</w:t>
-      </w:r>
-      <w:proofErr w:type="spellEnd"/>
+        <w:t>Current graph is stored in a Session var</w:t>
+      </w:r>
     </w:p>
     <w:p>
       <w:pPr>
@@ -245,35 +195,14 @@
           <w:numId w:val="9"/>
         </w:numPr>
       </w:pPr>
-      <w:proofErr w:type="spellStart"/>
-      <w:r>
-        <w:t>updateNode</w:t>
-      </w:r>
-      <w:proofErr w:type="spellEnd"/>
-      <w:r>
-        <w:t xml:space="preserve">, </w:t>
-      </w:r>
-      <w:proofErr w:type="spellStart"/>
-      <w:r>
-        <w:t>updateLink</w:t>
-      </w:r>
-      <w:proofErr w:type="spellEnd"/>
-      <w:r>
-        <w:t xml:space="preserve">: </w:t>
+      <w:r>
+        <w:t xml:space="preserve">updateNode, updateLink: </w:t>
       </w:r>
       <w:r>
         <w:t>updates the curren</w:t>
       </w:r>
       <w:r>
-        <w:t xml:space="preserve">t </w:t>
-      </w:r>
-      <w:proofErr w:type="spellStart"/>
-      <w:r>
-        <w:t>db</w:t>
-      </w:r>
-      <w:proofErr w:type="spellEnd"/>
-      <w:r>
-        <w:t xml:space="preserve"> entries by looping over all the fields in the provided objects</w:t>
+        <w:t>t db entries by looping over all the fields in the provided objects</w:t>
       </w:r>
     </w:p>
     <w:p>
@@ -289,34 +218,11 @@
           <w:numId w:val="3"/>
         </w:numPr>
       </w:pPr>
-      <w:proofErr w:type="spellStart"/>
-      <w:r>
-        <w:t>nodeData</w:t>
-      </w:r>
-      <w:proofErr w:type="spellEnd"/>
-      <w:r>
-        <w:t xml:space="preserve"> and </w:t>
-      </w:r>
-      <w:proofErr w:type="spellStart"/>
-      <w:r>
-        <w:t>linkData</w:t>
-      </w:r>
-      <w:proofErr w:type="spellEnd"/>
-      <w:r>
-        <w:t xml:space="preserve"> – array containing all the data for links and nodes</w:t>
-      </w:r>
-      <w:r>
-        <w:t xml:space="preserve"> [returned or set by </w:t>
-      </w:r>
-      <w:proofErr w:type="spellStart"/>
-      <w:proofErr w:type="gramStart"/>
-      <w:r>
-        <w:t>force.nodes</w:t>
-      </w:r>
-      <w:proofErr w:type="spellEnd"/>
-      <w:proofErr w:type="gramEnd"/>
-      <w:r>
-        <w:t>() ]</w:t>
+      <w:r>
+        <w:t>nodeData and linkData – array containing all the data for links and nodes</w:t>
+      </w:r>
+      <w:r>
+        <w:t xml:space="preserve"> [returned or set by force.nodes() ]</w:t>
       </w:r>
     </w:p>
     <w:p>
@@ -340,23 +246,7 @@
         </w:numPr>
       </w:pPr>
       <w:r>
-        <w:t xml:space="preserve">the datum of these d3 objects is linked by reference to </w:t>
-      </w:r>
-      <w:proofErr w:type="spellStart"/>
-      <w:r>
-        <w:t>nodeData</w:t>
-      </w:r>
-      <w:proofErr w:type="spellEnd"/>
-      <w:r>
-        <w:t xml:space="preserve"> and </w:t>
-      </w:r>
-      <w:proofErr w:type="spellStart"/>
-      <w:r>
-        <w:t>linkData</w:t>
-      </w:r>
-      <w:proofErr w:type="spellEnd"/>
-      <w:r>
-        <w:t xml:space="preserve"> arrays</w:t>
+        <w:t>the datum of these d3 objects is linked by reference to nodeData and linkData arrays</w:t>
       </w:r>
     </w:p>
     <w:p>
@@ -368,15 +258,7 @@
         </w:numPr>
       </w:pPr>
       <w:r>
-        <w:t xml:space="preserve">use existence of field “source” of </w:t>
-      </w:r>
-      <w:proofErr w:type="spellStart"/>
-      <w:r>
-        <w:t>linkData</w:t>
-      </w:r>
-      <w:proofErr w:type="spellEnd"/>
-      <w:r>
-        <w:t xml:space="preserve"> to identify it as a link vs. a node</w:t>
+        <w:t>use existence of field “source” of linkData to identify it as a link vs. a node</w:t>
       </w:r>
     </w:p>
     <w:p>
@@ -484,13 +366,8 @@
         </w:numPr>
       </w:pPr>
       <w:r>
-        <w:t xml:space="preserve">position each node “group” (tooltip positioning separate) – derivation triangles (need to orient) and other </w:t>
-      </w:r>
-      <w:proofErr w:type="spellStart"/>
-      <w:r>
-        <w:t>sparately</w:t>
-      </w:r>
-      <w:proofErr w:type="spellEnd"/>
+        <w:t>position each node “group” (tooltip positioning separate) – derivation triangles (need to orient) and other sparately</w:t>
+      </w:r>
     </w:p>
     <w:p>
       <w:pPr>
@@ -517,29 +394,13 @@
         <w:t>set link strengths and node charges</w:t>
       </w:r>
       <w:r>
-        <w:t xml:space="preserve"> and other visual </w:t>
-      </w:r>
-      <w:proofErr w:type="spellStart"/>
-      <w:r>
-        <w:t>attribudes</w:t>
-      </w:r>
-      <w:proofErr w:type="spellEnd"/>
-      <w:r>
-        <w:t xml:space="preserve"> (</w:t>
+        <w:t xml:space="preserve"> and other visual attribudes (</w:t>
       </w:r>
       <w:r>
         <w:t xml:space="preserve">position, </w:t>
       </w:r>
       <w:r>
-        <w:t xml:space="preserve">line type, </w:t>
-      </w:r>
-      <w:proofErr w:type="spellStart"/>
-      <w:r>
-        <w:t>etc</w:t>
-      </w:r>
-      <w:proofErr w:type="spellEnd"/>
-      <w:r>
-        <w:t>)</w:t>
+        <w:t>line type, etc)</w:t>
       </w:r>
     </w:p>
     <w:p>
@@ -550,13 +411,8 @@
           <w:numId w:val="3"/>
         </w:numPr>
       </w:pPr>
-      <w:proofErr w:type="spellStart"/>
-      <w:r>
-        <w:t>updateSelection</w:t>
-      </w:r>
-      <w:proofErr w:type="spellEnd"/>
-      <w:r>
-        <w:t xml:space="preserve"> – update CSS classes, both for selected and edited link/node</w:t>
+      <w:r>
+        <w:t>updateSelection – update CSS classes, both for selected and edited link/node</w:t>
       </w:r>
     </w:p>
     <w:p>
@@ -579,39 +435,8 @@
           <w:numId w:val="3"/>
         </w:numPr>
       </w:pPr>
-      <w:proofErr w:type="spellStart"/>
-      <w:r>
-        <w:t>MetaMath</w:t>
-      </w:r>
-      <w:proofErr w:type="spellEnd"/>
-      <w:r>
-        <w:t xml:space="preserve">: </w:t>
-      </w:r>
-      <w:proofErr w:type="spellStart"/>
-      <w:proofErr w:type="gramStart"/>
-      <w:r>
-        <w:t>node.importance</w:t>
-      </w:r>
-      <w:proofErr w:type="spellEnd"/>
-      <w:proofErr w:type="gramEnd"/>
-      <w:r>
-        <w:t xml:space="preserve"> = 4*log(</w:t>
-      </w:r>
-      <w:proofErr w:type="spellStart"/>
-      <w:r>
-        <w:t>num</w:t>
-      </w:r>
-      <w:proofErr w:type="spellEnd"/>
-      <w:r>
-        <w:t xml:space="preserve"> of citations + 1); </w:t>
-      </w:r>
-      <w:proofErr w:type="spellStart"/>
-      <w:r>
-        <w:t>link.strength</w:t>
-      </w:r>
-      <w:proofErr w:type="spellEnd"/>
-      <w:r>
-        <w:t xml:space="preserve"> = (target node importance</w:t>
+      <w:r>
+        <w:t>MetaMath: node.importance = 4*log(num of citations + 1); link.strength = (target node importance</w:t>
       </w:r>
       <w:r>
         <w:t xml:space="preserve"> + source node imp</w:t>
@@ -634,35 +459,12 @@
           <w:numId w:val="3"/>
         </w:numPr>
       </w:pPr>
-      <w:proofErr w:type="spellStart"/>
-      <w:r>
-        <w:t>Node.importance</w:t>
-      </w:r>
-      <w:proofErr w:type="spellEnd"/>
-      <w:r>
-        <w:t xml:space="preserve"> = radius in </w:t>
-      </w:r>
-      <w:proofErr w:type="spellStart"/>
-      <w:r>
-        <w:t>px</w:t>
-      </w:r>
-      <w:proofErr w:type="spellEnd"/>
-      <w:r>
-        <w:t xml:space="preserve"> (scale up template shape); </w:t>
-      </w:r>
-      <w:proofErr w:type="spellStart"/>
-      <w:r>
-        <w:t>Link.strength</w:t>
-      </w:r>
-      <w:proofErr w:type="spellEnd"/>
-      <w:r>
-        <w:t xml:space="preserve"> = stroke-width in </w:t>
-      </w:r>
-      <w:proofErr w:type="spellStart"/>
-      <w:r>
-        <w:t>px</w:t>
-      </w:r>
-      <w:proofErr w:type="spellEnd"/>
+      <w:r>
+        <w:t xml:space="preserve">Node.importance = radius in px (scale up template shape); </w:t>
+      </w:r>
+      <w:r>
+        <w:t>Link.strength = stroke-width in px</w:t>
+      </w:r>
     </w:p>
     <w:p>
       <w:pPr>
@@ -684,33 +486,26 @@
           <w:numId w:val="3"/>
         </w:numPr>
       </w:pPr>
-      <w:proofErr w:type="spellStart"/>
-      <w:r>
-        <w:t>Node.charge</w:t>
-      </w:r>
-      <w:proofErr w:type="spellEnd"/>
-      <w:r>
-        <w:t xml:space="preserve"> = -(importance/</w:t>
-      </w:r>
-      <w:proofErr w:type="gramStart"/>
-      <w:r>
-        <w:t>2)^</w:t>
-      </w:r>
-      <w:proofErr w:type="gramEnd"/>
-      <w:r>
-        <w:t>3;</w:t>
+      <w:r>
+        <w:t>Node.</w:t>
+      </w:r>
+      <w:r>
+        <w:t>charge = -(importance)^(p+1)</w:t>
+      </w:r>
+      <w:r>
+        <w:t>;</w:t>
       </w:r>
       <w:r>
         <w:t xml:space="preserve"> </w:t>
       </w:r>
-      <w:proofErr w:type="spellStart"/>
-      <w:r>
-        <w:t>Node.chargeDistance</w:t>
-      </w:r>
-      <w:proofErr w:type="spellEnd"/>
-      <w:r>
-        <w:t xml:space="preserve"> = infinity</w:t>
-      </w:r>
+      <w:r>
+        <w:t>Node.chargeDistance =</w:t>
+      </w:r>
+      <w:r>
+        <w:t xml:space="preserve"> importance *cnst</w:t>
+      </w:r>
+      <w:bookmarkStart w:id="0" w:name="_GoBack"/>
+      <w:bookmarkEnd w:id="0"/>
     </w:p>
     <w:p>
       <w:pPr>
@@ -721,16 +516,10 @@
         </w:numPr>
       </w:pPr>
       <w:r>
-        <w:t>Charge implemented asymmetrically (in violation of Newton’s 3</w:t>
-      </w:r>
-      <w:r>
-        <w:rPr>
-          <w:vertAlign w:val="superscript"/>
-        </w:rPr>
-        <w:t>rd</w:t>
-      </w:r>
-      <w:r>
-        <w:t xml:space="preserve"> law):</w:t>
+        <w:t>Charge implemented asymmetrically</w:t>
+      </w:r>
+      <w:r>
+        <w:t xml:space="preserve"> – view as acceleration</w:t>
       </w:r>
     </w:p>
     <w:p>
@@ -756,7 +545,7 @@
               <w:rPr>
                 <w:rFonts w:ascii="Cambria Math" w:hAnsi="Cambria Math"/>
               </w:rPr>
-              <m:t>F</m:t>
+              <m:t>a</m:t>
             </m:r>
           </m:e>
           <m:sub>
@@ -834,105 +623,182 @@
                   <w:rPr>
                     <w:rFonts w:ascii="Cambria Math" w:hAnsi="Cambria Math"/>
                   </w:rPr>
-                  <m:t>2</m:t>
+                  <m:t>p</m:t>
                 </m:r>
               </m:sup>
             </m:sSup>
           </m:den>
         </m:f>
       </m:oMath>
-    </w:p>
-    <w:p>
-      <w:pPr>
-        <w:pStyle w:val="ListParagraph"/>
-        <w:numPr>
-          <w:ilvl w:val="1"/>
-          <w:numId w:val="3"/>
-        </w:numPr>
-      </w:pPr>
-      <w:r>
-        <w:t>Link forces</w:t>
-      </w:r>
-      <w:r>
-        <w:t>:</w:t>
-      </w:r>
-      <w:r>
-        <w:t xml:space="preserve"> (g=30*alpha)</w:t>
-      </w:r>
-    </w:p>
-    <w:p>
-      <w:pPr>
-        <w:pStyle w:val="ListParagraph"/>
-        <w:numPr>
-          <w:ilvl w:val="2"/>
-          <w:numId w:val="3"/>
-        </w:numPr>
-      </w:pPr>
-      <w:r>
-        <w:t>Each tick, reduce distance by fraction =</w:t>
-      </w:r>
-      <w:r>
-        <w:t xml:space="preserve">g </w:t>
-      </w:r>
-      <w:r>
-        <w:t>*</w:t>
-      </w:r>
-      <w:r>
-        <w:t>2</w:t>
-      </w:r>
-      <w:r>
-        <w:t>/5</w:t>
-      </w:r>
-      <w:r>
-        <w:t>0*(1-</w:t>
-      </w:r>
-      <w:proofErr w:type="gramStart"/>
-      <w:r>
-        <w:t>lk.minDist</w:t>
-      </w:r>
-      <w:proofErr w:type="gramEnd"/>
-      <w:r>
-        <w:t>/length), unless above threshold</w:t>
-      </w:r>
-      <w:r>
-        <w:t xml:space="preserve"> (note: </w:t>
-      </w:r>
-      <w:proofErr w:type="spellStart"/>
-      <w:r>
-        <w:t>indep</w:t>
-      </w:r>
-      <w:proofErr w:type="spellEnd"/>
-      <w:r>
-        <w:t xml:space="preserve"> of </w:t>
-      </w:r>
-      <w:proofErr w:type="spellStart"/>
-      <w:r>
-        <w:t>lk.strength</w:t>
-      </w:r>
-      <w:proofErr w:type="spellEnd"/>
-      <w:r>
-        <w:t>)</w:t>
-      </w:r>
-    </w:p>
-    <w:p>
-      <w:pPr>
-        <w:pStyle w:val="ListParagraph"/>
-        <w:numPr>
-          <w:ilvl w:val="2"/>
-          <w:numId w:val="3"/>
-        </w:numPr>
+      <w:r>
         <w:rPr>
           <w:rFonts w:eastAsiaTheme="minorEastAsia"/>
         </w:rPr>
-      </w:pPr>
-      <w:r>
-        <w:sym w:font="Wingdings" w:char="F0F3"/>
-      </w:r>
-      <w:r>
-        <w:t xml:space="preserve"> overdamped relaxation </w:t>
-      </w:r>
-      <w:r>
-        <w:t>in force</w:t>
+        <w:t xml:space="preserve">  (supposedly p=1 here, but empirically p=2 seems more like it..)</w:t>
+      </w:r>
+    </w:p>
+    <w:p>
+      <w:pPr>
+        <w:pStyle w:val="ListParagraph"/>
+        <w:numPr>
+          <w:ilvl w:val="1"/>
+          <w:numId w:val="3"/>
+        </w:numPr>
+      </w:pPr>
+      <w:r>
+        <w:t>Link forces</w:t>
+      </w:r>
+      <w:r>
+        <w:t>:</w:t>
+      </w:r>
+      <w:r>
+        <w:t xml:space="preserve"> (g=30*alpha</w:t>
+      </w:r>
+      <w:r>
+        <w:t xml:space="preserve"> ~O(1)</w:t>
+      </w:r>
+      <w:r>
+        <w:t>)</w:t>
+      </w:r>
+    </w:p>
+    <w:p>
+      <w:pPr>
+        <w:pStyle w:val="ListParagraph"/>
+        <w:numPr>
+          <w:ilvl w:val="2"/>
+          <w:numId w:val="3"/>
+        </w:numPr>
+      </w:pPr>
+      <m:oMath>
+        <m:acc>
+          <m:accPr>
+            <m:chr m:val="̈"/>
+            <m:ctrlPr>
+              <w:rPr>
+                <w:rFonts w:ascii="Cambria Math" w:hAnsi="Cambria Math"/>
+                <w:i/>
+              </w:rPr>
+            </m:ctrlPr>
+          </m:accPr>
+          <m:e>
+            <m:r>
+              <w:rPr>
+                <w:rFonts w:ascii="Cambria Math" w:hAnsi="Cambria Math"/>
+              </w:rPr>
+              <m:t>x</m:t>
+            </m:r>
+          </m:e>
+        </m:acc>
+        <m:r>
+          <w:rPr>
+            <w:rFonts w:ascii="Cambria Math" w:hAnsi="Cambria Math"/>
+          </w:rPr>
+          <m:t>+</m:t>
+        </m:r>
+        <m:f>
+          <m:fPr>
+            <m:ctrlPr>
+              <w:rPr>
+                <w:rFonts w:ascii="Cambria Math" w:hAnsi="Cambria Math"/>
+                <w:i/>
+              </w:rPr>
+            </m:ctrlPr>
+          </m:fPr>
+          <m:num>
+            <m:r>
+              <w:rPr>
+                <w:rFonts w:ascii="Cambria Math" w:hAnsi="Cambria Math"/>
+              </w:rPr>
+              <m:t>b</m:t>
+            </m:r>
+          </m:num>
+          <m:den>
+            <m:r>
+              <w:rPr>
+                <w:rFonts w:ascii="Cambria Math" w:hAnsi="Cambria Math"/>
+              </w:rPr>
+              <m:t>m</m:t>
+            </m:r>
+          </m:den>
+        </m:f>
+        <m:r>
+          <w:rPr>
+            <w:rFonts w:ascii="Cambria Math" w:hAnsi="Cambria Math"/>
+          </w:rPr>
+          <m:t xml:space="preserve"> </m:t>
+        </m:r>
+        <m:acc>
+          <m:accPr>
+            <m:chr m:val="̇"/>
+            <m:ctrlPr>
+              <w:rPr>
+                <w:rFonts w:ascii="Cambria Math" w:hAnsi="Cambria Math"/>
+                <w:i/>
+              </w:rPr>
+            </m:ctrlPr>
+          </m:accPr>
+          <m:e>
+            <m:r>
+              <w:rPr>
+                <w:rFonts w:ascii="Cambria Math" w:hAnsi="Cambria Math"/>
+              </w:rPr>
+              <m:t>x</m:t>
+            </m:r>
+          </m:e>
+        </m:acc>
+        <m:r>
+          <w:rPr>
+            <w:rFonts w:ascii="Cambria Math" w:hAnsi="Cambria Math"/>
+          </w:rPr>
+          <m:t>=</m:t>
+        </m:r>
+        <m:f>
+          <m:fPr>
+            <m:ctrlPr>
+              <w:rPr>
+                <w:rFonts w:ascii="Cambria Math" w:hAnsi="Cambria Math"/>
+                <w:i/>
+              </w:rPr>
+            </m:ctrlPr>
+          </m:fPr>
+          <m:num>
+            <m:r>
+              <w:rPr>
+                <w:rFonts w:ascii="Cambria Math" w:hAnsi="Cambria Math"/>
+              </w:rPr>
+              <m:t>F</m:t>
+            </m:r>
+          </m:num>
+          <m:den>
+            <m:r>
+              <w:rPr>
+                <w:rFonts w:ascii="Cambria Math" w:hAnsi="Cambria Math"/>
+              </w:rPr>
+              <m:t>m</m:t>
+            </m:r>
+          </m:den>
+        </m:f>
+      </m:oMath>
+      <w:r>
+        <w:rPr>
+          <w:rFonts w:eastAsiaTheme="minorEastAsia"/>
+        </w:rPr>
+        <w:t>, so adjusting current position automatically changes velocity as well</w:t>
+      </w:r>
+    </w:p>
+    <w:p>
+      <w:pPr>
+        <w:pStyle w:val="ListParagraph"/>
+        <w:numPr>
+          <w:ilvl w:val="2"/>
+          <w:numId w:val="3"/>
+        </w:numPr>
+        <w:rPr>
+          <w:rFonts w:eastAsiaTheme="minorEastAsia"/>
+        </w:rPr>
+      </w:pPr>
+      <w:r>
+        <w:t>“spring” force:</w:t>
       </w:r>
     </w:p>
     <w:p>
@@ -1011,44 +877,70 @@
           </w:rPr>
           <m:t>=-</m:t>
         </m:r>
-        <m:r>
-          <w:rPr>
-            <w:rFonts w:ascii="Cambria Math" w:hAnsi="Cambria Math"/>
-          </w:rPr>
-          <m:t>g</m:t>
-        </m:r>
+        <m:f>
+          <m:fPr>
+            <m:ctrlPr>
+              <w:rPr>
+                <w:rFonts w:ascii="Cambria Math" w:hAnsi="Cambria Math"/>
+                <w:i/>
+              </w:rPr>
+            </m:ctrlPr>
+          </m:fPr>
+          <m:num>
+            <m:r>
+              <w:rPr>
+                <w:rFonts w:ascii="Cambria Math" w:hAnsi="Cambria Math"/>
+              </w:rPr>
+              <m:t>g</m:t>
+            </m:r>
+          </m:num>
+          <m:den>
+            <m:r>
+              <w:rPr>
+                <w:rFonts w:ascii="Cambria Math" w:hAnsi="Cambria Math"/>
+              </w:rPr>
+              <m:t>50</m:t>
+            </m:r>
+          </m:den>
+        </m:f>
         <m:r>
           <w:rPr>
             <w:rFonts w:ascii="Cambria Math" w:hAnsi="Cambria Math"/>
           </w:rPr>
           <m:t>*</m:t>
         </m:r>
-        <m:f>
-          <m:fPr>
+        <m:r>
+          <w:rPr>
+            <w:rFonts w:ascii="Cambria Math" w:hAnsi="Cambria Math"/>
+          </w:rPr>
+          <m:t>lk.Strengt</m:t>
+        </m:r>
+        <m:sSup>
+          <m:sSupPr>
             <m:ctrlPr>
               <w:rPr>
                 <w:rFonts w:ascii="Cambria Math" w:hAnsi="Cambria Math"/>
                 <w:i/>
               </w:rPr>
             </m:ctrlPr>
-          </m:fPr>
-          <m:num>
+          </m:sSupPr>
+          <m:e>
             <m:r>
               <w:rPr>
                 <w:rFonts w:ascii="Cambria Math" w:hAnsi="Cambria Math"/>
               </w:rPr>
-              <m:t>2</m:t>
+              <m:t>h</m:t>
             </m:r>
-          </m:num>
-          <m:den>
+          </m:e>
+          <m:sup>
             <m:r>
               <w:rPr>
                 <w:rFonts w:ascii="Cambria Math" w:hAnsi="Cambria Math"/>
               </w:rPr>
-              <m:t>500</m:t>
+              <m:t xml:space="preserve"> p+1</m:t>
             </m:r>
-          </m:den>
-        </m:f>
+          </m:sup>
+        </m:sSup>
         <m:d>
           <m:dPr>
             <m:begChr m:val="{"/>
@@ -1148,12 +1040,6 @@
                     </w:rPr>
                     <m:t>lk.Strength</m:t>
                   </m:r>
-                  <m:r>
-                    <w:rPr>
-                      <w:rFonts w:ascii="Cambria Math" w:hAnsi="Cambria Math"/>
-                    </w:rPr>
-                    <m:t>s</m:t>
-                  </m:r>
                 </m:e>
               </m:mr>
             </m:m>
@@ -1198,7 +1084,19 @@
           <w:rPr>
             <w:rFonts w:ascii="Cambria Math" w:eastAsiaTheme="minorEastAsia" w:hAnsi="Cambria Math"/>
           </w:rPr>
-          <m:t>θ=g</m:t>
+          <m:t>θ=</m:t>
+        </m:r>
+        <m:r>
+          <w:rPr>
+            <w:rFonts w:ascii="Cambria Math" w:eastAsiaTheme="minorEastAsia" w:hAnsi="Cambria Math"/>
+          </w:rPr>
+          <m:t>-</m:t>
+        </m:r>
+        <m:r>
+          <w:rPr>
+            <w:rFonts w:ascii="Cambria Math" w:eastAsiaTheme="minorEastAsia" w:hAnsi="Cambria Math"/>
+          </w:rPr>
+          <m:t>g</m:t>
         </m:r>
         <m:r>
           <w:rPr>
@@ -1221,6 +1119,18 @@
                 <w:rFonts w:ascii="Cambria Math" w:eastAsiaTheme="minorEastAsia" w:hAnsi="Cambria Math"/>
               </w:rPr>
               <m:t>2</m:t>
+            </m:r>
+            <m:r>
+              <w:rPr>
+                <w:rFonts w:ascii="Cambria Math" w:eastAsiaTheme="minorEastAsia" w:hAnsi="Cambria Math"/>
+              </w:rPr>
+              <m:t xml:space="preserve"> </m:t>
+            </m:r>
+            <m:r>
+              <w:rPr>
+                <w:rFonts w:ascii="Cambria Math" w:hAnsi="Cambria Math"/>
+              </w:rPr>
+              <m:t>lk.Strength</m:t>
             </m:r>
           </m:num>
           <m:den>
@@ -1263,6 +1173,12 @@
                 </m:acc>
               </m:e>
             </m:d>
+            <m:r>
+              <w:rPr>
+                <w:rFonts w:ascii="Cambria Math" w:eastAsiaTheme="minorEastAsia" w:hAnsi="Cambria Math"/>
+              </w:rPr>
+              <m:t xml:space="preserve"> </m:t>
+            </m:r>
           </m:den>
         </m:f>
         <m:r>
@@ -1464,6 +1380,30 @@
       <w:pPr>
         <w:pStyle w:val="ListParagraph"/>
         <w:numPr>
+          <w:ilvl w:val="2"/>
+          <w:numId w:val="3"/>
+        </w:numPr>
+        <w:rPr>
+          <w:rFonts w:eastAsiaTheme="minorEastAsia"/>
+        </w:rPr>
+      </w:pPr>
+      <w:r>
+        <w:rPr>
+          <w:rFonts w:eastAsiaTheme="minorEastAsia"/>
+        </w:rPr>
+        <w:t>To get new position, m</w:t>
+      </w:r>
+      <w:r>
+        <w:rPr>
+          <w:rFonts w:eastAsiaTheme="minorEastAsia"/>
+        </w:rPr>
+        <w:t>ust divide each step by own charge to get the acceleration rather than force (charge = mass here)</w:t>
+      </w:r>
+    </w:p>
+    <w:p>
+      <w:pPr>
+        <w:pStyle w:val="ListParagraph"/>
+        <w:numPr>
           <w:ilvl w:val="1"/>
           <w:numId w:val="3"/>
         </w:numPr>
@@ -1499,37 +1439,7 @@
         <w:rPr>
           <w:rFonts w:eastAsiaTheme="minorEastAsia"/>
         </w:rPr>
-        <w:t xml:space="preserve">If all distances are scaled by factor b (i.e., </w:t>
-      </w:r>
-      <w:proofErr w:type="spellStart"/>
-      <w:proofErr w:type="gramStart"/>
-      <w:r>
-        <w:rPr>
-          <w:rFonts w:eastAsiaTheme="minorEastAsia"/>
-        </w:rPr>
-        <w:t>nd.importance</w:t>
-      </w:r>
-      <w:proofErr w:type="spellEnd"/>
-      <w:proofErr w:type="gramEnd"/>
-      <w:r>
-        <w:rPr>
-          <w:rFonts w:eastAsiaTheme="minorEastAsia"/>
-        </w:rPr>
-        <w:t xml:space="preserve"> and </w:t>
-      </w:r>
-      <w:proofErr w:type="spellStart"/>
-      <w:r>
-        <w:rPr>
-          <w:rFonts w:eastAsiaTheme="minorEastAsia"/>
-        </w:rPr>
-        <w:t>lk.strength</w:t>
-      </w:r>
-      <w:proofErr w:type="spellEnd"/>
-      <w:r>
-        <w:rPr>
-          <w:rFonts w:eastAsiaTheme="minorEastAsia"/>
-        </w:rPr>
-        <w:t xml:space="preserve"> are as well), then to get the same graph layout, we must scale all the couplings as:</w:t>
+        <w:t>If all distances are scaled by factor b (i.e., nd.importance and lk.strength are as well), then to get the same graph layout, we must scale all the couplings as:</w:t>
       </w:r>
     </w:p>
     <w:p>
@@ -1573,7 +1483,16 @@
           <w:rPr>
             <w:rFonts w:ascii="Cambria Math" w:eastAsiaTheme="minorEastAsia" w:hAnsi="Cambria Math"/>
           </w:rPr>
-          <m:t xml:space="preserve">=-1; </m:t>
+          <m:t>=</m:t>
+        </m:r>
+        <m:r>
+          <m:rPr>
+            <m:sty m:val="p"/>
+          </m:rPr>
+          <w:rPr>
+            <w:rFonts w:ascii="Cambria Math" w:eastAsiaTheme="minorEastAsia" w:hAnsi="Cambria Math"/>
+          </w:rPr>
+          <m:t xml:space="preserve">-1; </m:t>
         </m:r>
         <m:d>
           <m:dPr>
@@ -1608,7 +1527,7 @@
         </m:r>
         <m:acc>
           <m:accPr>
-            <m:chr m:val="̇"/>
+            <m:chr m:val="̈"/>
             <m:ctrlPr>
               <w:rPr>
                 <w:rFonts w:ascii="Cambria Math" w:eastAsiaTheme="minorEastAsia" w:hAnsi="Cambria Math"/>
@@ -1623,13 +1542,76 @@
               </w:rPr>
               <m:t>x</m:t>
             </m:r>
+            <m:ctrlPr>
+              <w:rPr>
+                <w:rFonts w:ascii="Cambria Math" w:eastAsiaTheme="minorEastAsia" w:hAnsi="Cambria Math"/>
+              </w:rPr>
+            </m:ctrlPr>
           </m:e>
         </m:acc>
         <m:r>
           <w:rPr>
             <w:rFonts w:ascii="Cambria Math" w:eastAsiaTheme="minorEastAsia" w:hAnsi="Cambria Math"/>
           </w:rPr>
-          <m:t xml:space="preserve">=F ⇒  </m:t>
+          <m:t>=a=</m:t>
+        </m:r>
+        <m:f>
+          <m:fPr>
+            <m:ctrlPr>
+              <w:rPr>
+                <w:rFonts w:ascii="Cambria Math" w:eastAsiaTheme="minorEastAsia" w:hAnsi="Cambria Math"/>
+                <w:i/>
+              </w:rPr>
+            </m:ctrlPr>
+          </m:fPr>
+          <m:num>
+            <m:r>
+              <w:rPr>
+                <w:rFonts w:ascii="Cambria Math" w:eastAsiaTheme="minorEastAsia" w:hAnsi="Cambria Math"/>
+              </w:rPr>
+              <m:t>F</m:t>
+            </m:r>
+          </m:num>
+          <m:den>
+            <m:r>
+              <w:rPr>
+                <w:rFonts w:ascii="Cambria Math" w:eastAsiaTheme="minorEastAsia" w:hAnsi="Cambria Math"/>
+              </w:rPr>
+              <m:t>m</m:t>
+            </m:r>
+          </m:den>
+        </m:f>
+        <m:r>
+          <w:rPr>
+            <w:rFonts w:ascii="Cambria Math" w:eastAsiaTheme="minorEastAsia" w:hAnsi="Cambria Math"/>
+          </w:rPr>
+          <m:t xml:space="preserve">⇒  </m:t>
+        </m:r>
+        <m:d>
+          <m:dPr>
+            <m:begChr m:val="["/>
+            <m:endChr m:val="]"/>
+            <m:ctrlPr>
+              <w:rPr>
+                <w:rFonts w:ascii="Cambria Math" w:eastAsiaTheme="minorEastAsia" w:hAnsi="Cambria Math"/>
+                <w:i/>
+              </w:rPr>
+            </m:ctrlPr>
+          </m:dPr>
+          <m:e>
+            <m:r>
+              <w:rPr>
+                <w:rFonts w:ascii="Cambria Math" w:eastAsiaTheme="minorEastAsia" w:hAnsi="Cambria Math"/>
+              </w:rPr>
+              <m:t>a</m:t>
+            </m:r>
+          </m:e>
+        </m:d>
+        <m:r>
+          <w:rPr>
+            <w:rFonts w:ascii="Cambria Math" w:eastAsiaTheme="minorEastAsia" w:hAnsi="Cambria Math"/>
+          </w:rPr>
+          <m:t xml:space="preserve">=-1, </m:t>
         </m:r>
         <m:d>
           <m:dPr>
@@ -1655,7 +1637,7 @@
           <w:rPr>
             <w:rFonts w:ascii="Cambria Math" w:eastAsiaTheme="minorEastAsia" w:hAnsi="Cambria Math"/>
           </w:rPr>
-          <m:t>=-1</m:t>
+          <m:t>=-1+[m]</m:t>
         </m:r>
       </m:oMath>
     </w:p>
@@ -1670,7 +1652,19 @@
         <w:rPr>
           <w:rFonts w:eastAsiaTheme="minorEastAsia"/>
         </w:rPr>
-        <w:t xml:space="preserve">Charge: </w:t>
+        <w:t>Charge</w:t>
+      </w:r>
+      <w:r>
+        <w:rPr>
+          <w:rFonts w:eastAsiaTheme="minorEastAsia"/>
+        </w:rPr>
+        <w:t>=mass</w:t>
+      </w:r>
+      <w:r>
+        <w:rPr>
+          <w:rFonts w:eastAsiaTheme="minorEastAsia"/>
+        </w:rPr>
+        <w:t xml:space="preserve">: </w:t>
       </w:r>
       <m:oMath>
         <m:r>
@@ -1727,7 +1721,7 @@
                       <w:rPr>
                         <w:rFonts w:ascii="Cambria Math" w:eastAsiaTheme="minorEastAsia" w:hAnsi="Cambria Math"/>
                       </w:rPr>
-                      <m:t>q</m:t>
+                      <m:t>m</m:t>
                     </m:r>
                   </m:e>
                   <m:sub>
@@ -1763,7 +1757,7 @@
                       <w:rPr>
                         <w:rFonts w:ascii="Cambria Math" w:eastAsiaTheme="minorEastAsia" w:hAnsi="Cambria Math"/>
                       </w:rPr>
-                      <m:t>2</m:t>
+                      <m:t>p</m:t>
                     </m:r>
                   </m:sup>
                 </m:sSup>
@@ -1793,7 +1787,7 @@
               <w:rPr>
                 <w:rFonts w:ascii="Cambria Math" w:eastAsiaTheme="minorEastAsia" w:hAnsi="Cambria Math"/>
               </w:rPr>
-              <m:t>q</m:t>
+              <m:t>m</m:t>
             </m:r>
           </m:e>
         </m:d>
@@ -1807,7 +1801,7 @@
           <w:rPr>
             <w:rFonts w:ascii="Cambria Math" w:eastAsiaTheme="minorEastAsia" w:hAnsi="Cambria Math"/>
           </w:rPr>
-          <m:t>2</m:t>
+          <m:t>p</m:t>
         </m:r>
         <m:r>
           <w:rPr>
@@ -1831,7 +1825,7 @@
               <w:rPr>
                 <w:rFonts w:ascii="Cambria Math" w:eastAsiaTheme="minorEastAsia" w:hAnsi="Cambria Math"/>
               </w:rPr>
-              <m:t>q</m:t>
+              <m:t>m</m:t>
             </m:r>
           </m:e>
         </m:d>
@@ -1845,7 +1839,7 @@
           <w:rPr>
             <w:rFonts w:ascii="Cambria Math" w:eastAsiaTheme="minorEastAsia" w:hAnsi="Cambria Math"/>
           </w:rPr>
-          <m:t>3</m:t>
+          <m:t>(p+1)</m:t>
         </m:r>
       </m:oMath>
     </w:p>
@@ -1868,7 +1862,33 @@
           <w:rPr>
             <w:rFonts w:ascii="Cambria Math" w:eastAsiaTheme="minorEastAsia" w:hAnsi="Cambria Math"/>
           </w:rPr>
-          <m:t>-1=</m:t>
+          <m:t>-1+</m:t>
+        </m:r>
+        <m:d>
+          <m:dPr>
+            <m:begChr m:val="["/>
+            <m:endChr m:val="]"/>
+            <m:ctrlPr>
+              <w:rPr>
+                <w:rFonts w:ascii="Cambria Math" w:eastAsiaTheme="minorEastAsia" w:hAnsi="Cambria Math"/>
+                <w:i/>
+              </w:rPr>
+            </m:ctrlPr>
+          </m:dPr>
+          <m:e>
+            <m:r>
+              <w:rPr>
+                <w:rFonts w:ascii="Cambria Math" w:eastAsiaTheme="minorEastAsia" w:hAnsi="Cambria Math"/>
+              </w:rPr>
+              <m:t>m</m:t>
+            </m:r>
+          </m:e>
+        </m:d>
+        <m:r>
+          <w:rPr>
+            <w:rFonts w:ascii="Cambria Math" w:eastAsiaTheme="minorEastAsia" w:hAnsi="Cambria Math"/>
+          </w:rPr>
+          <m:t>=</m:t>
         </m:r>
         <m:d>
           <m:dPr>
@@ -1946,7 +1966,39 @@
           <w:rPr>
             <w:rFonts w:ascii="Cambria Math" w:eastAsiaTheme="minorEastAsia" w:hAnsi="Cambria Math"/>
           </w:rPr>
-          <m:t xml:space="preserve">=0      and  -1=[f] </m:t>
+          <m:t>=</m:t>
+        </m:r>
+        <m:d>
+          <m:dPr>
+            <m:begChr m:val="["/>
+            <m:endChr m:val="]"/>
+            <m:ctrlPr>
+              <w:rPr>
+                <w:rFonts w:ascii="Cambria Math" w:eastAsiaTheme="minorEastAsia" w:hAnsi="Cambria Math"/>
+                <w:i/>
+              </w:rPr>
+            </m:ctrlPr>
+          </m:dPr>
+          <m:e>
+            <m:r>
+              <w:rPr>
+                <w:rFonts w:ascii="Cambria Math" w:eastAsiaTheme="minorEastAsia" w:hAnsi="Cambria Math"/>
+              </w:rPr>
+              <m:t>m</m:t>
+            </m:r>
+          </m:e>
+        </m:d>
+        <m:r>
+          <w:rPr>
+            <w:rFonts w:ascii="Cambria Math" w:eastAsiaTheme="minorEastAsia" w:hAnsi="Cambria Math"/>
+          </w:rPr>
+          <m:t xml:space="preserve">     and  -1+[m]</m:t>
+        </m:r>
+        <m:r>
+          <w:rPr>
+            <w:rFonts w:ascii="Cambria Math" w:eastAsiaTheme="minorEastAsia" w:hAnsi="Cambria Math"/>
+          </w:rPr>
+          <m:t xml:space="preserve">=[f] </m:t>
         </m:r>
       </m:oMath>
     </w:p>
@@ -1967,8 +2019,34 @@
         </w:rPr>
         <w:t xml:space="preserve">Orientation: </w:t>
       </w:r>
-      <w:bookmarkStart w:id="0" w:name="_GoBack"/>
-      <w:bookmarkEnd w:id="0"/>
+      <m:oMath>
+        <m:d>
+          <m:dPr>
+            <m:begChr m:val="["/>
+            <m:endChr m:val="]"/>
+            <m:ctrlPr>
+              <w:rPr>
+                <w:rFonts w:ascii="Cambria Math" w:eastAsiaTheme="minorEastAsia" w:hAnsi="Cambria Math"/>
+                <w:i/>
+              </w:rPr>
+            </m:ctrlPr>
+          </m:dPr>
+          <m:e>
+            <m:r>
+              <w:rPr>
+                <w:rFonts w:ascii="Cambria Math" w:eastAsiaTheme="minorEastAsia" w:hAnsi="Cambria Math"/>
+              </w:rPr>
+              <m:t>θ</m:t>
+            </m:r>
+          </m:e>
+        </m:d>
+        <m:r>
+          <w:rPr>
+            <w:rFonts w:ascii="Cambria Math" w:eastAsiaTheme="minorEastAsia" w:hAnsi="Cambria Math"/>
+          </w:rPr>
+          <m:t>=0</m:t>
+        </m:r>
+      </m:oMath>
     </w:p>
     <w:p>
       <w:pPr>
@@ -2013,31 +2091,7 @@
         </w:numPr>
       </w:pPr>
       <w:r>
-        <w:t xml:space="preserve">All functions for </w:t>
-      </w:r>
-      <w:proofErr w:type="spellStart"/>
-      <w:r>
-        <w:t>gui</w:t>
-      </w:r>
-      <w:proofErr w:type="spellEnd"/>
-      <w:r>
-        <w:t xml:space="preserve"> operations – </w:t>
-      </w:r>
-      <w:proofErr w:type="spellStart"/>
-      <w:r>
-        <w:t>keydown</w:t>
-      </w:r>
-      <w:proofErr w:type="spellEnd"/>
-      <w:r>
-        <w:t xml:space="preserve">, </w:t>
-      </w:r>
-      <w:proofErr w:type="spellStart"/>
-      <w:r>
-        <w:t>mousedown</w:t>
-      </w:r>
-      <w:proofErr w:type="spellEnd"/>
-      <w:r>
-        <w:t>, etc.</w:t>
+        <w:t>All functions for gui operations – keydown, mousedown, etc.</w:t>
       </w:r>
     </w:p>
     <w:p>
@@ -2048,15 +2102,8 @@
           <w:numId w:val="4"/>
         </w:numPr>
       </w:pPr>
-      <w:proofErr w:type="spellStart"/>
-      <w:proofErr w:type="gramStart"/>
-      <w:r>
-        <w:t>gui.selected</w:t>
-      </w:r>
-      <w:proofErr w:type="spellEnd"/>
-      <w:proofErr w:type="gramEnd"/>
-      <w:r>
-        <w:t xml:space="preserve"> – data array for the selected node (linked by reference)</w:t>
+      <w:r>
+        <w:t>gui.selected – data array for the selected node (linked by reference)</w:t>
       </w:r>
     </w:p>
     <w:p>
@@ -2067,11 +2114,9 @@
           <w:numId w:val="4"/>
         </w:numPr>
       </w:pPr>
-      <w:proofErr w:type="spellStart"/>
       <w:r>
         <w:t>showEditor</w:t>
       </w:r>
-      <w:proofErr w:type="spellEnd"/>
     </w:p>
     <w:p>
       <w:pPr>
@@ -2087,6 +2132,7 @@
     </w:p>
     <w:p>
       <w:r>
+        <w:lastRenderedPageBreak/>
         <w:t>popups.html</w:t>
       </w:r>
     </w:p>
@@ -2116,7 +2162,6 @@
         </w:numPr>
       </w:pPr>
       <w:r>
-        <w:lastRenderedPageBreak/>
         <w:t>Create and manage editing and display popups</w:t>
       </w:r>
     </w:p>
@@ -2138,25 +2183,7 @@
         <w:t xml:space="preserve"> </w:t>
       </w:r>
       <w:r>
-        <w:t xml:space="preserve">update the database for </w:t>
-      </w:r>
-      <w:proofErr w:type="spellStart"/>
-      <w:proofErr w:type="gramStart"/>
-      <w:r>
-        <w:t>dat.node</w:t>
-      </w:r>
-      <w:proofErr w:type="spellEnd"/>
-      <w:proofErr w:type="gramEnd"/>
-      <w:r>
-        <w:t xml:space="preserve"> according to current form field values; redraw tree and </w:t>
-      </w:r>
-      <w:proofErr w:type="spellStart"/>
-      <w:r>
-        <w:t>redesplay</w:t>
-      </w:r>
-      <w:proofErr w:type="spellEnd"/>
-      <w:r>
-        <w:t xml:space="preserve"> content, selecting the updated node</w:t>
+        <w:t>update the database for dat.node according to current form field values; redraw tree and redesplay content, selecting the updated node</w:t>
       </w:r>
     </w:p>
     <w:p>
@@ -2168,15 +2195,7 @@
         </w:numPr>
       </w:pPr>
       <w:r>
-        <w:t xml:space="preserve">Takes values from popup fields, does not loop over the values in the </w:t>
-      </w:r>
-      <w:proofErr w:type="spellStart"/>
-      <w:r>
-        <w:t>linkData</w:t>
-      </w:r>
-      <w:proofErr w:type="spellEnd"/>
-      <w:r>
-        <w:t xml:space="preserve"> array</w:t>
+        <w:t>Takes values from popup fields, does not loop over the values in the linkData array</w:t>
       </w:r>
     </w:p>
     <w:p>
@@ -2998,6 +3017,119 @@
     </w:lvl>
   </w:abstractNum>
   <w:abstractNum w:abstractNumId="7" w15:restartNumberingAfterBreak="0">
+    <w:nsid w:val="506C0931"/>
+    <w:multiLevelType w:val="hybridMultilevel"/>
+    <w:tmpl w:val="9EB64638"/>
+    <w:lvl w:ilvl="0" w:tplc="04090001">
+      <w:start w:val="1"/>
+      <w:numFmt w:val="bullet"/>
+      <w:lvlText w:val=""/>
+      <w:lvlJc w:val="left"/>
+      <w:pPr>
+        <w:ind w:left="1800" w:hanging="360"/>
+      </w:pPr>
+      <w:rPr>
+        <w:rFonts w:ascii="Symbol" w:hAnsi="Symbol" w:hint="default"/>
+      </w:rPr>
+    </w:lvl>
+    <w:lvl w:ilvl="1" w:tplc="04090003" w:tentative="1">
+      <w:start w:val="1"/>
+      <w:numFmt w:val="bullet"/>
+      <w:lvlText w:val="o"/>
+      <w:lvlJc w:val="left"/>
+      <w:pPr>
+        <w:ind w:left="2520" w:hanging="360"/>
+      </w:pPr>
+      <w:rPr>
+        <w:rFonts w:ascii="Courier New" w:hAnsi="Courier New" w:cs="Courier New" w:hint="default"/>
+      </w:rPr>
+    </w:lvl>
+    <w:lvl w:ilvl="2" w:tplc="04090005" w:tentative="1">
+      <w:start w:val="1"/>
+      <w:numFmt w:val="bullet"/>
+      <w:lvlText w:val=""/>
+      <w:lvlJc w:val="left"/>
+      <w:pPr>
+        <w:ind w:left="3240" w:hanging="360"/>
+      </w:pPr>
+      <w:rPr>
+        <w:rFonts w:ascii="Wingdings" w:hAnsi="Wingdings" w:hint="default"/>
+      </w:rPr>
+    </w:lvl>
+    <w:lvl w:ilvl="3" w:tplc="04090001" w:tentative="1">
+      <w:start w:val="1"/>
+      <w:numFmt w:val="bullet"/>
+      <w:lvlText w:val=""/>
+      <w:lvlJc w:val="left"/>
+      <w:pPr>
+        <w:ind w:left="3960" w:hanging="360"/>
+      </w:pPr>
+      <w:rPr>
+        <w:rFonts w:ascii="Symbol" w:hAnsi="Symbol" w:hint="default"/>
+      </w:rPr>
+    </w:lvl>
+    <w:lvl w:ilvl="4" w:tplc="04090003" w:tentative="1">
+      <w:start w:val="1"/>
+      <w:numFmt w:val="bullet"/>
+      <w:lvlText w:val="o"/>
+      <w:lvlJc w:val="left"/>
+      <w:pPr>
+        <w:ind w:left="4680" w:hanging="360"/>
+      </w:pPr>
+      <w:rPr>
+        <w:rFonts w:ascii="Courier New" w:hAnsi="Courier New" w:cs="Courier New" w:hint="default"/>
+      </w:rPr>
+    </w:lvl>
+    <w:lvl w:ilvl="5" w:tplc="04090005" w:tentative="1">
+      <w:start w:val="1"/>
+      <w:numFmt w:val="bullet"/>
+      <w:lvlText w:val=""/>
+      <w:lvlJc w:val="left"/>
+      <w:pPr>
+        <w:ind w:left="5400" w:hanging="360"/>
+      </w:pPr>
+      <w:rPr>
+        <w:rFonts w:ascii="Wingdings" w:hAnsi="Wingdings" w:hint="default"/>
+      </w:rPr>
+    </w:lvl>
+    <w:lvl w:ilvl="6" w:tplc="04090001" w:tentative="1">
+      <w:start w:val="1"/>
+      <w:numFmt w:val="bullet"/>
+      <w:lvlText w:val=""/>
+      <w:lvlJc w:val="left"/>
+      <w:pPr>
+        <w:ind w:left="6120" w:hanging="360"/>
+      </w:pPr>
+      <w:rPr>
+        <w:rFonts w:ascii="Symbol" w:hAnsi="Symbol" w:hint="default"/>
+      </w:rPr>
+    </w:lvl>
+    <w:lvl w:ilvl="7" w:tplc="04090003" w:tentative="1">
+      <w:start w:val="1"/>
+      <w:numFmt w:val="bullet"/>
+      <w:lvlText w:val="o"/>
+      <w:lvlJc w:val="left"/>
+      <w:pPr>
+        <w:ind w:left="6840" w:hanging="360"/>
+      </w:pPr>
+      <w:rPr>
+        <w:rFonts w:ascii="Courier New" w:hAnsi="Courier New" w:cs="Courier New" w:hint="default"/>
+      </w:rPr>
+    </w:lvl>
+    <w:lvl w:ilvl="8" w:tplc="04090005" w:tentative="1">
+      <w:start w:val="1"/>
+      <w:numFmt w:val="bullet"/>
+      <w:lvlText w:val=""/>
+      <w:lvlJc w:val="left"/>
+      <w:pPr>
+        <w:ind w:left="7560" w:hanging="360"/>
+      </w:pPr>
+      <w:rPr>
+        <w:rFonts w:ascii="Wingdings" w:hAnsi="Wingdings" w:hint="default"/>
+      </w:rPr>
+    </w:lvl>
+  </w:abstractNum>
+  <w:abstractNum w:abstractNumId="8" w15:restartNumberingAfterBreak="0">
     <w:nsid w:val="6F2B1C20"/>
     <w:multiLevelType w:val="hybridMultilevel"/>
     <w:tmpl w:val="63AE7696"/>
@@ -3110,7 +3242,7 @@
       </w:rPr>
     </w:lvl>
   </w:abstractNum>
-  <w:abstractNum w:abstractNumId="8" w15:restartNumberingAfterBreak="0">
+  <w:abstractNum w:abstractNumId="9" w15:restartNumberingAfterBreak="0">
     <w:nsid w:val="726B4267"/>
     <w:multiLevelType w:val="hybridMultilevel"/>
     <w:tmpl w:val="31BC7824"/>
@@ -3223,7 +3355,7 @@
       </w:rPr>
     </w:lvl>
   </w:abstractNum>
-  <w:abstractNum w:abstractNumId="9" w15:restartNumberingAfterBreak="0">
+  <w:abstractNum w:abstractNumId="10" w15:restartNumberingAfterBreak="0">
     <w:nsid w:val="727B2EF3"/>
     <w:multiLevelType w:val="hybridMultilevel"/>
     <w:tmpl w:val="937696E8"/>
@@ -3346,13 +3478,13 @@
     <w:abstractNumId w:val="0"/>
   </w:num>
   <w:num w:numId="4">
+    <w:abstractNumId w:val="10"/>
+  </w:num>
+  <w:num w:numId="5">
     <w:abstractNumId w:val="9"/>
   </w:num>
-  <w:num w:numId="5">
+  <w:num w:numId="6">
     <w:abstractNumId w:val="8"/>
-  </w:num>
-  <w:num w:numId="6">
-    <w:abstractNumId w:val="7"/>
   </w:num>
   <w:num w:numId="7">
     <w:abstractNumId w:val="5"/>
@@ -3365,6 +3497,9 @@
   </w:num>
   <w:num w:numId="10">
     <w:abstractNumId w:val="3"/>
+  </w:num>
+  <w:num w:numId="11">
+    <w:abstractNumId w:val="7"/>
   </w:num>
 </w:numbering>
 </file>

</xml_diff>

<commit_message>
before moving loadMetaMath to server-side
</commit_message>
<xml_diff>
--- a/code_structure.docx
+++ b/code_structure.docx
@@ -1,6 +1,6 @@
 
 <file path=word/document.xml><?xml version="1.0" encoding="utf-8"?>
-<w:document xmlns:wpc="http://schemas.microsoft.com/office/word/2010/wordprocessingCanvas" xmlns:cx="http://schemas.microsoft.com/office/drawing/2014/chartex" xmlns:mc="http://schemas.openxmlformats.org/markup-compatibility/2006" xmlns:o="urn:schemas-microsoft-com:office:office" xmlns:r="http://schemas.openxmlformats.org/officeDocument/2006/relationships" xmlns:m="http://schemas.openxmlformats.org/officeDocument/2006/math" xmlns:v="urn:schemas-microsoft-com:vml" xmlns:wp14="http://schemas.microsoft.com/office/word/2010/wordprocessingDrawing" xmlns:wp="http://schemas.openxmlformats.org/drawingml/2006/wordprocessingDrawing" xmlns:w10="urn:schemas-microsoft-com:office:word" xmlns:w="http://schemas.openxmlformats.org/wordprocessingml/2006/main" xmlns:w14="http://schemas.microsoft.com/office/word/2010/wordml" xmlns:w15="http://schemas.microsoft.com/office/word/2012/wordml" xmlns:w16se="http://schemas.microsoft.com/office/word/2015/wordml/symex" xmlns:wpg="http://schemas.microsoft.com/office/word/2010/wordprocessingGroup" xmlns:wpi="http://schemas.microsoft.com/office/word/2010/wordprocessingInk" xmlns:wne="http://schemas.microsoft.com/office/word/2006/wordml" xmlns:wps="http://schemas.microsoft.com/office/word/2010/wordprocessingShape" mc:Ignorable="w14 w15 w16se wp14">
+<w:document xmlns:wpc="http://schemas.microsoft.com/office/word/2010/wordprocessingCanvas" xmlns:mo="http://schemas.microsoft.com/office/mac/office/2008/main" xmlns:mc="http://schemas.openxmlformats.org/markup-compatibility/2006" xmlns:mv="urn:schemas-microsoft-com:mac:vml" xmlns:o="urn:schemas-microsoft-com:office:office" xmlns:r="http://schemas.openxmlformats.org/officeDocument/2006/relationships" xmlns:m="http://schemas.openxmlformats.org/officeDocument/2006/math" xmlns:v="urn:schemas-microsoft-com:vml" xmlns:wp14="http://schemas.microsoft.com/office/word/2010/wordprocessingDrawing" xmlns:wp="http://schemas.openxmlformats.org/drawingml/2006/wordprocessingDrawing" xmlns:w10="urn:schemas-microsoft-com:office:word" xmlns:w="http://schemas.openxmlformats.org/wordprocessingml/2006/main" xmlns:w14="http://schemas.microsoft.com/office/word/2010/wordml" xmlns:w15="http://schemas.microsoft.com/office/word/2012/wordml" xmlns:wpg="http://schemas.microsoft.com/office/word/2010/wordprocessingGroup" xmlns:wpi="http://schemas.microsoft.com/office/word/2010/wordprocessingInk" xmlns:wne="http://schemas.microsoft.com/office/word/2006/wordml" xmlns:wps="http://schemas.microsoft.com/office/word/2010/wordprocessingShape" mc:Ignorable="w14 w15 wp14">
   <w:body>
     <w:p>
       <w:r>
@@ -28,7 +28,23 @@
         </w:numPr>
       </w:pPr>
       <w:r>
-        <w:t>Tooltips are divs that are positioned next to their node SVGs (divs to allow Latex compilation)</w:t>
+        <w:t xml:space="preserve">Tooltips are </w:t>
+      </w:r>
+      <w:proofErr w:type="spellStart"/>
+      <w:r>
+        <w:t>divs</w:t>
+      </w:r>
+      <w:proofErr w:type="spellEnd"/>
+      <w:r>
+        <w:t xml:space="preserve"> that are positioned next to their node SVGs (</w:t>
+      </w:r>
+      <w:proofErr w:type="spellStart"/>
+      <w:r>
+        <w:t>divs</w:t>
+      </w:r>
+      <w:proofErr w:type="spellEnd"/>
+      <w:r>
+        <w:t xml:space="preserve"> to allow Latex compilation)</w:t>
       </w:r>
     </w:p>
     <w:p>
@@ -52,8 +68,21 @@
         </w:numPr>
       </w:pPr>
       <w:r>
-        <w:t>Store _id field of parent and child nodes (along oriented links) in parentsIx and childrenIx</w:t>
-      </w:r>
+        <w:t xml:space="preserve">Store _id field of parent and child nodes (along oriented links) in </w:t>
+      </w:r>
+      <w:proofErr w:type="spellStart"/>
+      <w:r>
+        <w:t>parentsIx</w:t>
+      </w:r>
+      <w:proofErr w:type="spellEnd"/>
+      <w:r>
+        <w:t xml:space="preserve"> and </w:t>
+      </w:r>
+      <w:proofErr w:type="spellStart"/>
+      <w:r>
+        <w:t>childrenIx</w:t>
+      </w:r>
+      <w:proofErr w:type="spellEnd"/>
       <w:r>
         <w:t xml:space="preserve"> arrays</w:t>
       </w:r>
@@ -97,7 +126,23 @@
         </w:numPr>
       </w:pPr>
       <w:r>
-        <w:t>includes all titles, buttons, MathJax call and graphSVG in a div “canvas”</w:t>
+        <w:t xml:space="preserve">includes all titles, buttons, </w:t>
+      </w:r>
+      <w:proofErr w:type="spellStart"/>
+      <w:r>
+        <w:t>MathJax</w:t>
+      </w:r>
+      <w:proofErr w:type="spellEnd"/>
+      <w:r>
+        <w:t xml:space="preserve"> call and </w:t>
+      </w:r>
+      <w:proofErr w:type="spellStart"/>
+      <w:r>
+        <w:t>graphSVG</w:t>
+      </w:r>
+      <w:proofErr w:type="spellEnd"/>
+      <w:r>
+        <w:t xml:space="preserve"> in a div “canvas”</w:t>
       </w:r>
     </w:p>
     <w:p>
@@ -141,8 +186,13 @@
         </w:numPr>
       </w:pPr>
       <w:r>
-        <w:t>Current graph is stored in a Session var</w:t>
-      </w:r>
+        <w:t xml:space="preserve">Current graph is stored in a Session </w:t>
+      </w:r>
+      <w:proofErr w:type="spellStart"/>
+      <w:r>
+        <w:t>var</w:t>
+      </w:r>
+      <w:proofErr w:type="spellEnd"/>
     </w:p>
     <w:p>
       <w:pPr>
@@ -195,14 +245,35 @@
           <w:numId w:val="9"/>
         </w:numPr>
       </w:pPr>
-      <w:r>
-        <w:t xml:space="preserve">updateNode, updateLink: </w:t>
+      <w:proofErr w:type="spellStart"/>
+      <w:r>
+        <w:t>updateNode</w:t>
+      </w:r>
+      <w:proofErr w:type="spellEnd"/>
+      <w:r>
+        <w:t xml:space="preserve">, </w:t>
+      </w:r>
+      <w:proofErr w:type="spellStart"/>
+      <w:r>
+        <w:t>updateLink</w:t>
+      </w:r>
+      <w:proofErr w:type="spellEnd"/>
+      <w:r>
+        <w:t xml:space="preserve">: </w:t>
       </w:r>
       <w:r>
         <w:t>updates the curren</w:t>
       </w:r>
       <w:r>
-        <w:t>t db entries by looping over all the fields in the provided objects</w:t>
+        <w:t xml:space="preserve">t </w:t>
+      </w:r>
+      <w:proofErr w:type="spellStart"/>
+      <w:r>
+        <w:t>db</w:t>
+      </w:r>
+      <w:proofErr w:type="spellEnd"/>
+      <w:r>
+        <w:t xml:space="preserve"> entries by looping over all the fields in the provided objects</w:t>
       </w:r>
     </w:p>
     <w:p>
@@ -218,11 +289,34 @@
           <w:numId w:val="3"/>
         </w:numPr>
       </w:pPr>
-      <w:r>
-        <w:t>nodeData and linkData – array containing all the data for links and nodes</w:t>
-      </w:r>
-      <w:r>
-        <w:t xml:space="preserve"> [returned or set by force.nodes() ]</w:t>
+      <w:proofErr w:type="spellStart"/>
+      <w:r>
+        <w:t>nodeData</w:t>
+      </w:r>
+      <w:proofErr w:type="spellEnd"/>
+      <w:r>
+        <w:t xml:space="preserve"> and </w:t>
+      </w:r>
+      <w:proofErr w:type="spellStart"/>
+      <w:r>
+        <w:t>linkData</w:t>
+      </w:r>
+      <w:proofErr w:type="spellEnd"/>
+      <w:r>
+        <w:t xml:space="preserve"> – array containing all the data for links and nodes</w:t>
+      </w:r>
+      <w:r>
+        <w:t xml:space="preserve"> [returned or set by </w:t>
+      </w:r>
+      <w:proofErr w:type="spellStart"/>
+      <w:proofErr w:type="gramStart"/>
+      <w:r>
+        <w:t>force.nodes</w:t>
+      </w:r>
+      <w:proofErr w:type="spellEnd"/>
+      <w:proofErr w:type="gramEnd"/>
+      <w:r>
+        <w:t>() ]</w:t>
       </w:r>
     </w:p>
     <w:p>
@@ -246,7 +340,23 @@
         </w:numPr>
       </w:pPr>
       <w:r>
-        <w:t>the datum of these d3 objects is linked by reference to nodeData and linkData arrays</w:t>
+        <w:t xml:space="preserve">the datum of these d3 objects is linked by reference to </w:t>
+      </w:r>
+      <w:proofErr w:type="spellStart"/>
+      <w:r>
+        <w:t>nodeData</w:t>
+      </w:r>
+      <w:proofErr w:type="spellEnd"/>
+      <w:r>
+        <w:t xml:space="preserve"> and </w:t>
+      </w:r>
+      <w:proofErr w:type="spellStart"/>
+      <w:r>
+        <w:t>linkData</w:t>
+      </w:r>
+      <w:proofErr w:type="spellEnd"/>
+      <w:r>
+        <w:t xml:space="preserve"> arrays</w:t>
       </w:r>
     </w:p>
     <w:p>
@@ -258,7 +368,15 @@
         </w:numPr>
       </w:pPr>
       <w:r>
-        <w:t>use existence of field “source” of linkData to identify it as a link vs. a node</w:t>
+        <w:t xml:space="preserve">use existence of field “source” of </w:t>
+      </w:r>
+      <w:proofErr w:type="spellStart"/>
+      <w:r>
+        <w:t>linkData</w:t>
+      </w:r>
+      <w:proofErr w:type="spellEnd"/>
+      <w:r>
+        <w:t xml:space="preserve"> to identify it as a link vs. a node</w:t>
       </w:r>
     </w:p>
     <w:p>
@@ -366,8 +484,13 @@
         </w:numPr>
       </w:pPr>
       <w:r>
-        <w:t>position each node “group” (tooltip positioning separate) – derivation triangles (need to orient) and other sparately</w:t>
-      </w:r>
+        <w:t xml:space="preserve">position each node “group” (tooltip positioning separate) – derivation triangles (need to orient) and other </w:t>
+      </w:r>
+      <w:proofErr w:type="spellStart"/>
+      <w:r>
+        <w:t>sparately</w:t>
+      </w:r>
+      <w:proofErr w:type="spellEnd"/>
     </w:p>
     <w:p>
       <w:pPr>
@@ -394,13 +517,29 @@
         <w:t>set link strengths and node charges</w:t>
       </w:r>
       <w:r>
-        <w:t xml:space="preserve"> and other visual attribudes (</w:t>
+        <w:t xml:space="preserve"> and other visual </w:t>
+      </w:r>
+      <w:proofErr w:type="spellStart"/>
+      <w:r>
+        <w:t>attribudes</w:t>
+      </w:r>
+      <w:proofErr w:type="spellEnd"/>
+      <w:r>
+        <w:t xml:space="preserve"> (</w:t>
       </w:r>
       <w:r>
         <w:t xml:space="preserve">position, </w:t>
       </w:r>
       <w:r>
-        <w:t>line type, etc)</w:t>
+        <w:t xml:space="preserve">line type, </w:t>
+      </w:r>
+      <w:proofErr w:type="spellStart"/>
+      <w:r>
+        <w:t>etc</w:t>
+      </w:r>
+      <w:proofErr w:type="spellEnd"/>
+      <w:r>
+        <w:t>)</w:t>
       </w:r>
     </w:p>
     <w:p>
@@ -411,8 +550,13 @@
           <w:numId w:val="3"/>
         </w:numPr>
       </w:pPr>
-      <w:r>
-        <w:t>updateSelection – update CSS classes, both for selected and edited link/node</w:t>
+      <w:proofErr w:type="spellStart"/>
+      <w:r>
+        <w:t>updateSelection</w:t>
+      </w:r>
+      <w:proofErr w:type="spellEnd"/>
+      <w:r>
+        <w:t xml:space="preserve"> – update CSS classes, both for selected and edited link/node</w:t>
       </w:r>
     </w:p>
     <w:p>
@@ -435,8 +579,39 @@
           <w:numId w:val="3"/>
         </w:numPr>
       </w:pPr>
-      <w:r>
-        <w:t>MetaMath: node.importance = 4*log(num of citations + 1); link.strength = (target node importance</w:t>
+      <w:proofErr w:type="spellStart"/>
+      <w:r>
+        <w:t>MetaMath</w:t>
+      </w:r>
+      <w:proofErr w:type="spellEnd"/>
+      <w:r>
+        <w:t xml:space="preserve">: </w:t>
+      </w:r>
+      <w:proofErr w:type="spellStart"/>
+      <w:proofErr w:type="gramStart"/>
+      <w:r>
+        <w:t>node.importance</w:t>
+      </w:r>
+      <w:proofErr w:type="spellEnd"/>
+      <w:proofErr w:type="gramEnd"/>
+      <w:r>
+        <w:t xml:space="preserve"> = 4*log(</w:t>
+      </w:r>
+      <w:proofErr w:type="spellStart"/>
+      <w:r>
+        <w:t>num</w:t>
+      </w:r>
+      <w:proofErr w:type="spellEnd"/>
+      <w:r>
+        <w:t xml:space="preserve"> of citations + 1); </w:t>
+      </w:r>
+      <w:proofErr w:type="spellStart"/>
+      <w:r>
+        <w:t>link.strength</w:t>
+      </w:r>
+      <w:proofErr w:type="spellEnd"/>
+      <w:r>
+        <w:t xml:space="preserve"> = (target node importance</w:t>
       </w:r>
       <w:r>
         <w:t xml:space="preserve"> + source node imp</w:t>
@@ -459,12 +634,35 @@
           <w:numId w:val="3"/>
         </w:numPr>
       </w:pPr>
-      <w:r>
-        <w:t xml:space="preserve">Node.importance = radius in px (scale up template shape); </w:t>
-      </w:r>
-      <w:r>
-        <w:t>Link.strength = stroke-width in px</w:t>
-      </w:r>
+      <w:proofErr w:type="spellStart"/>
+      <w:r>
+        <w:t>Node.importance</w:t>
+      </w:r>
+      <w:proofErr w:type="spellEnd"/>
+      <w:r>
+        <w:t xml:space="preserve"> = radius in </w:t>
+      </w:r>
+      <w:proofErr w:type="spellStart"/>
+      <w:r>
+        <w:t>px</w:t>
+      </w:r>
+      <w:proofErr w:type="spellEnd"/>
+      <w:r>
+        <w:t xml:space="preserve"> (scale up template shape); </w:t>
+      </w:r>
+      <w:proofErr w:type="spellStart"/>
+      <w:r>
+        <w:t>Link.strength</w:t>
+      </w:r>
+      <w:proofErr w:type="spellEnd"/>
+      <w:r>
+        <w:t xml:space="preserve"> = stroke-width in </w:t>
+      </w:r>
+      <w:proofErr w:type="spellStart"/>
+      <w:r>
+        <w:t>px</w:t>
+      </w:r>
+      <w:proofErr w:type="spellEnd"/>
     </w:p>
     <w:p>
       <w:pPr>
@@ -486,11 +684,24 @@
           <w:numId w:val="3"/>
         </w:numPr>
       </w:pPr>
+      <w:proofErr w:type="spellStart"/>
       <w:r>
         <w:t>Node.</w:t>
       </w:r>
       <w:r>
-        <w:t>charge = -(importance)^(p+1)</w:t>
+        <w:t>charge</w:t>
+      </w:r>
+      <w:proofErr w:type="spellEnd"/>
+      <w:r>
+        <w:t xml:space="preserve"> = -(</w:t>
+      </w:r>
+      <w:proofErr w:type="gramStart"/>
+      <w:r>
+        <w:t>importance)^</w:t>
+      </w:r>
+      <w:proofErr w:type="gramEnd"/>
+      <w:r>
+        <w:t>(p+1)</w:t>
       </w:r>
       <w:r>
         <w:t>;</w:t>
@@ -498,14 +709,22 @@
       <w:r>
         <w:t xml:space="preserve"> </w:t>
       </w:r>
-      <w:r>
-        <w:t>Node.chargeDistance =</w:t>
-      </w:r>
-      <w:r>
-        <w:t xml:space="preserve"> importance *cnst</w:t>
-      </w:r>
-      <w:bookmarkStart w:id="0" w:name="_GoBack"/>
-      <w:bookmarkEnd w:id="0"/>
+      <w:proofErr w:type="spellStart"/>
+      <w:r>
+        <w:t>Node.chargeDistance</w:t>
+      </w:r>
+      <w:proofErr w:type="spellEnd"/>
+      <w:r>
+        <w:t xml:space="preserve"> =</w:t>
+      </w:r>
+      <w:r>
+        <w:t xml:space="preserve"> importance *</w:t>
+      </w:r>
+      <w:proofErr w:type="spellStart"/>
+      <w:r>
+        <w:t>cnst</w:t>
+      </w:r>
+      <w:proofErr w:type="spellEnd"/>
     </w:p>
     <w:p>
       <w:pPr>
@@ -634,7 +853,21 @@
         <w:rPr>
           <w:rFonts w:eastAsiaTheme="minorEastAsia"/>
         </w:rPr>
-        <w:t xml:space="preserve">  (supposedly p=1 here, but empirically p=2 seems more like it..)</w:t>
+        <w:t xml:space="preserve">  (supposedly p=1 here, but empirically p=2 seems more like </w:t>
+      </w:r>
+      <w:proofErr w:type="gramStart"/>
+      <w:r>
+        <w:rPr>
+          <w:rFonts w:eastAsiaTheme="minorEastAsia"/>
+        </w:rPr>
+        <w:t>it..</w:t>
+      </w:r>
+      <w:proofErr w:type="gramEnd"/>
+      <w:r>
+        <w:rPr>
+          <w:rFonts w:eastAsiaTheme="minorEastAsia"/>
+        </w:rPr>
+        <w:t>)</w:t>
       </w:r>
     </w:p>
     <w:p>
@@ -655,7 +888,15 @@
         <w:t xml:space="preserve"> (g=30*alpha</w:t>
       </w:r>
       <w:r>
-        <w:t xml:space="preserve"> ~O(1)</w:t>
+        <w:t xml:space="preserve"> ~</w:t>
+      </w:r>
+      <w:proofErr w:type="gramStart"/>
+      <w:r>
+        <w:t>O(</w:t>
+      </w:r>
+      <w:proofErr w:type="gramEnd"/>
+      <w:r>
+        <w:t>1)</w:t>
       </w:r>
       <w:r>
         <w:t>)</w:t>
@@ -907,13 +1148,7 @@
           <w:rPr>
             <w:rFonts w:ascii="Cambria Math" w:hAnsi="Cambria Math"/>
           </w:rPr>
-          <m:t>*</m:t>
-        </m:r>
-        <m:r>
-          <w:rPr>
-            <w:rFonts w:ascii="Cambria Math" w:hAnsi="Cambria Math"/>
-          </w:rPr>
-          <m:t>lk.Strengt</m:t>
+          <m:t>*lk.Strengt</m:t>
         </m:r>
         <m:sSup>
           <m:sSupPr>
@@ -984,19 +1219,7 @@
                     <w:rPr>
                       <w:rFonts w:ascii="Cambria Math" w:hAnsi="Cambria Math"/>
                     </w:rPr>
-                    <m:t>x&lt;transDist</m:t>
-                  </m:r>
-                  <m:r>
-                    <w:rPr>
-                      <w:rFonts w:ascii="Cambria Math" w:hAnsi="Cambria Math"/>
-                    </w:rPr>
-                    <m:t>*</m:t>
-                  </m:r>
-                  <m:r>
-                    <w:rPr>
-                      <w:rFonts w:ascii="Cambria Math" w:hAnsi="Cambria Math"/>
-                    </w:rPr>
-                    <m:t>lk.Strength</m:t>
+                    <m:t>x&lt;transDist*lk.Strength</m:t>
                   </m:r>
                 </m:e>
               </m:mr>
@@ -1006,19 +1229,7 @@
                     <w:rPr>
                       <w:rFonts w:ascii="Cambria Math" w:hAnsi="Cambria Math"/>
                     </w:rPr>
-                    <m:t>lkStr</m:t>
-                  </m:r>
-                  <m:r>
-                    <w:rPr>
-                      <w:rFonts w:ascii="Cambria Math" w:hAnsi="Cambria Math"/>
-                    </w:rPr>
-                    <m:t>*</m:t>
-                  </m:r>
-                  <m:r>
-                    <w:rPr>
-                      <w:rFonts w:ascii="Cambria Math" w:hAnsi="Cambria Math"/>
-                    </w:rPr>
-                    <m:t>lk.Strength</m:t>
+                    <m:t>lkStr*lk.Strength</m:t>
                   </m:r>
                 </m:e>
                 <m:e>
@@ -1026,19 +1237,7 @@
                     <w:rPr>
                       <w:rFonts w:ascii="Cambria Math" w:hAnsi="Cambria Math"/>
                     </w:rPr>
-                    <m:t>x&gt;transDist</m:t>
-                  </m:r>
-                  <m:r>
-                    <w:rPr>
-                      <w:rFonts w:ascii="Cambria Math" w:hAnsi="Cambria Math"/>
-                    </w:rPr>
-                    <m:t>*</m:t>
-                  </m:r>
-                  <m:r>
-                    <w:rPr>
-                      <w:rFonts w:ascii="Cambria Math" w:hAnsi="Cambria Math"/>
-                    </w:rPr>
-                    <m:t>lk.Strength</m:t>
+                    <m:t>x&gt;transDist*lk.Strength</m:t>
                   </m:r>
                 </m:e>
               </m:mr>
@@ -1084,25 +1283,7 @@
           <w:rPr>
             <w:rFonts w:ascii="Cambria Math" w:eastAsiaTheme="minorEastAsia" w:hAnsi="Cambria Math"/>
           </w:rPr>
-          <m:t>θ=</m:t>
-        </m:r>
-        <m:r>
-          <w:rPr>
-            <w:rFonts w:ascii="Cambria Math" w:eastAsiaTheme="minorEastAsia" w:hAnsi="Cambria Math"/>
-          </w:rPr>
-          <m:t>-</m:t>
-        </m:r>
-        <m:r>
-          <w:rPr>
-            <w:rFonts w:ascii="Cambria Math" w:eastAsiaTheme="minorEastAsia" w:hAnsi="Cambria Math"/>
-          </w:rPr>
-          <m:t>g</m:t>
-        </m:r>
-        <m:r>
-          <w:rPr>
-            <w:rFonts w:ascii="Cambria Math" w:eastAsiaTheme="minorEastAsia" w:hAnsi="Cambria Math"/>
-          </w:rPr>
-          <m:t>*</m:t>
+          <m:t>θ=-g*</m:t>
         </m:r>
         <m:f>
           <m:fPr>
@@ -1118,13 +1299,7 @@
               <w:rPr>
                 <w:rFonts w:ascii="Cambria Math" w:eastAsiaTheme="minorEastAsia" w:hAnsi="Cambria Math"/>
               </w:rPr>
-              <m:t>2</m:t>
-            </m:r>
-            <m:r>
-              <w:rPr>
-                <w:rFonts w:ascii="Cambria Math" w:eastAsiaTheme="minorEastAsia" w:hAnsi="Cambria Math"/>
-              </w:rPr>
-              <m:t xml:space="preserve"> </m:t>
+              <m:t xml:space="preserve">2 </m:t>
             </m:r>
             <m:r>
               <w:rPr>
@@ -1185,13 +1360,7 @@
           <w:rPr>
             <w:rFonts w:ascii="Cambria Math" w:eastAsiaTheme="minorEastAsia" w:hAnsi="Cambria Math"/>
           </w:rPr>
-          <m:t xml:space="preserve"> </m:t>
-        </m:r>
-        <m:r>
-          <w:rPr>
-            <w:rFonts w:ascii="Cambria Math" w:eastAsiaTheme="minorEastAsia" w:hAnsi="Cambria Math"/>
-          </w:rPr>
-          <m:t>(</m:t>
+          <m:t xml:space="preserve"> (</m:t>
         </m:r>
         <m:sSup>
           <m:sSupPr>
@@ -1328,13 +1497,7 @@
           <w:rPr>
             <w:rFonts w:ascii="Cambria Math" w:eastAsiaTheme="minorEastAsia" w:hAnsi="Cambria Math"/>
           </w:rPr>
-          <m:t>)</m:t>
-        </m:r>
-        <m:r>
-          <w:rPr>
-            <w:rFonts w:ascii="Cambria Math" w:eastAsiaTheme="minorEastAsia" w:hAnsi="Cambria Math"/>
-          </w:rPr>
-          <m:t>*sign(</m:t>
+          <m:t>)*sign(</m:t>
         </m:r>
         <m:sSub>
           <m:sSubPr>
@@ -1439,7 +1602,37 @@
         <w:rPr>
           <w:rFonts w:eastAsiaTheme="minorEastAsia"/>
         </w:rPr>
-        <w:t>If all distances are scaled by factor b (i.e., nd.importance and lk.strength are as well), then to get the same graph layout, we must scale all the couplings as:</w:t>
+        <w:t xml:space="preserve">If all distances are scaled by factor b (i.e., </w:t>
+      </w:r>
+      <w:proofErr w:type="spellStart"/>
+      <w:proofErr w:type="gramStart"/>
+      <w:r>
+        <w:rPr>
+          <w:rFonts w:eastAsiaTheme="minorEastAsia"/>
+        </w:rPr>
+        <w:t>nd.importance</w:t>
+      </w:r>
+      <w:proofErr w:type="spellEnd"/>
+      <w:proofErr w:type="gramEnd"/>
+      <w:r>
+        <w:rPr>
+          <w:rFonts w:eastAsiaTheme="minorEastAsia"/>
+        </w:rPr>
+        <w:t xml:space="preserve"> and </w:t>
+      </w:r>
+      <w:proofErr w:type="spellStart"/>
+      <w:r>
+        <w:rPr>
+          <w:rFonts w:eastAsiaTheme="minorEastAsia"/>
+        </w:rPr>
+        <w:t>lk.strength</w:t>
+      </w:r>
+      <w:proofErr w:type="spellEnd"/>
+      <w:r>
+        <w:rPr>
+          <w:rFonts w:eastAsiaTheme="minorEastAsia"/>
+        </w:rPr>
+        <w:t xml:space="preserve"> are as well), then to get the same graph layout, we must scale all the couplings as:</w:t>
       </w:r>
     </w:p>
     <w:p>
@@ -1483,16 +1676,7 @@
           <w:rPr>
             <w:rFonts w:ascii="Cambria Math" w:eastAsiaTheme="minorEastAsia" w:hAnsi="Cambria Math"/>
           </w:rPr>
-          <m:t>=</m:t>
-        </m:r>
-        <m:r>
-          <m:rPr>
-            <m:sty m:val="p"/>
-          </m:rPr>
-          <w:rPr>
-            <w:rFonts w:ascii="Cambria Math" w:eastAsiaTheme="minorEastAsia" w:hAnsi="Cambria Math"/>
-          </w:rPr>
-          <m:t xml:space="preserve">-1; </m:t>
+          <m:t xml:space="preserve">=-1; </m:t>
         </m:r>
         <m:d>
           <m:dPr>
@@ -1699,13 +1883,7 @@
                   <w:rPr>
                     <w:rFonts w:ascii="Cambria Math" w:eastAsiaTheme="minorEastAsia" w:hAnsi="Cambria Math"/>
                   </w:rPr>
-                  <m:t>C</m:t>
-                </m:r>
-                <m:r>
-                  <w:rPr>
-                    <w:rFonts w:ascii="Cambria Math" w:eastAsiaTheme="minorEastAsia" w:hAnsi="Cambria Math"/>
-                  </w:rPr>
-                  <m:t xml:space="preserve"> </m:t>
+                  <m:t xml:space="preserve">C </m:t>
                 </m:r>
                 <m:sSub>
                   <m:sSubPr>
@@ -1795,19 +1973,7 @@
           <w:rPr>
             <w:rFonts w:ascii="Cambria Math" w:eastAsiaTheme="minorEastAsia" w:hAnsi="Cambria Math"/>
           </w:rPr>
-          <m:t>+</m:t>
-        </m:r>
-        <m:r>
-          <w:rPr>
-            <w:rFonts w:ascii="Cambria Math" w:eastAsiaTheme="minorEastAsia" w:hAnsi="Cambria Math"/>
-          </w:rPr>
-          <m:t>p</m:t>
-        </m:r>
-        <m:r>
-          <w:rPr>
-            <w:rFonts w:ascii="Cambria Math" w:eastAsiaTheme="minorEastAsia" w:hAnsi="Cambria Math"/>
-          </w:rPr>
-          <m:t xml:space="preserve"> ⇒  </m:t>
+          <m:t xml:space="preserve">+p ⇒  </m:t>
         </m:r>
         <m:d>
           <m:dPr>
@@ -1833,13 +1999,7 @@
           <w:rPr>
             <w:rFonts w:ascii="Cambria Math" w:eastAsiaTheme="minorEastAsia" w:hAnsi="Cambria Math"/>
           </w:rPr>
-          <m:t>=-</m:t>
-        </m:r>
-        <m:r>
-          <w:rPr>
-            <w:rFonts w:ascii="Cambria Math" w:eastAsiaTheme="minorEastAsia" w:hAnsi="Cambria Math"/>
-          </w:rPr>
-          <m:t>(p+1)</m:t>
+          <m:t>=-(p+1)</m:t>
         </m:r>
       </m:oMath>
     </w:p>
@@ -1992,13 +2152,7 @@
           <w:rPr>
             <w:rFonts w:ascii="Cambria Math" w:eastAsiaTheme="minorEastAsia" w:hAnsi="Cambria Math"/>
           </w:rPr>
-          <m:t xml:space="preserve">     and  -1+[m]</m:t>
-        </m:r>
-        <m:r>
-          <w:rPr>
-            <w:rFonts w:ascii="Cambria Math" w:eastAsiaTheme="minorEastAsia" w:hAnsi="Cambria Math"/>
-          </w:rPr>
-          <m:t xml:space="preserve">=[f] </m:t>
+          <m:t xml:space="preserve">     and  -1+[m]=[f] </m:t>
         </m:r>
       </m:oMath>
     </w:p>
@@ -2059,6 +2213,90 @@
           <w:rFonts w:eastAsiaTheme="minorEastAsia"/>
         </w:rPr>
       </w:pPr>
+      <w:r>
+        <w:rPr>
+          <w:rFonts w:eastAsiaTheme="minorEastAsia"/>
+        </w:rPr>
+        <w:t xml:space="preserve">Remaining free parameters: choice of node </w:t>
+      </w:r>
+      <w:r>
+        <w:rPr>
+          <w:rFonts w:eastAsiaTheme="minorEastAsia"/>
+        </w:rPr>
+        <w:t>importance (radius)</w:t>
+      </w:r>
+      <w:r>
+        <w:rPr>
+          <w:rFonts w:eastAsiaTheme="minorEastAsia"/>
+        </w:rPr>
+        <w:t xml:space="preserve"> and link </w:t>
+      </w:r>
+      <w:r>
+        <w:rPr>
+          <w:rFonts w:eastAsiaTheme="minorEastAsia"/>
+        </w:rPr>
+        <w:t xml:space="preserve">strengths (widths); </w:t>
+      </w:r>
+      <w:proofErr w:type="spellStart"/>
+      <w:r>
+        <w:rPr>
+          <w:rFonts w:eastAsiaTheme="minorEastAsia"/>
+        </w:rPr>
+        <w:t>transDist</w:t>
+      </w:r>
+      <w:proofErr w:type="spellEnd"/>
+      <w:r>
+        <w:rPr>
+          <w:rFonts w:eastAsiaTheme="minorEastAsia"/>
+        </w:rPr>
+        <w:t>; link sho</w:t>
+      </w:r>
+      <w:bookmarkStart w:id="0" w:name="_GoBack"/>
+      <w:bookmarkEnd w:id="0"/>
+      <w:r>
+        <w:rPr>
+          <w:rFonts w:eastAsiaTheme="minorEastAsia"/>
+        </w:rPr>
+        <w:t>rt and long strengths; orienting force; charge</w:t>
+      </w:r>
+      <w:r>
+        <w:rPr>
+          <w:rFonts w:eastAsiaTheme="minorEastAsia"/>
+        </w:rPr>
+        <w:t xml:space="preserve"> (</w:t>
+      </w:r>
+      <w:r>
+        <w:rPr>
+          <w:rFonts w:eastAsiaTheme="minorEastAsia"/>
+        </w:rPr>
+        <w:t xml:space="preserve">at </w:t>
+      </w:r>
+      <w:proofErr w:type="spellStart"/>
+      <w:r>
+        <w:rPr>
+          <w:rFonts w:eastAsiaTheme="minorEastAsia"/>
+        </w:rPr>
+        <w:t>equilibr</w:t>
+      </w:r>
+      <w:proofErr w:type="spellEnd"/>
+      <w:r>
+        <w:rPr>
+          <w:rFonts w:eastAsiaTheme="minorEastAsia"/>
+        </w:rPr>
+        <w:t xml:space="preserve">. </w:t>
+      </w:r>
+      <w:r>
+        <w:rPr>
+          <w:rFonts w:eastAsiaTheme="minorEastAsia"/>
+        </w:rPr>
+        <w:t>degenerate with link strengths)</w:t>
+      </w:r>
+      <w:r>
+        <w:rPr>
+          <w:rFonts w:eastAsiaTheme="minorEastAsia"/>
+        </w:rPr>
+        <w:t>; charge distance; gravity</w:t>
+      </w:r>
     </w:p>
     <w:p>
       <w:r>
@@ -2091,7 +2329,31 @@
         </w:numPr>
       </w:pPr>
       <w:r>
-        <w:t>All functions for gui operations – keydown, mousedown, etc.</w:t>
+        <w:t xml:space="preserve">All functions for </w:t>
+      </w:r>
+      <w:proofErr w:type="spellStart"/>
+      <w:r>
+        <w:t>gui</w:t>
+      </w:r>
+      <w:proofErr w:type="spellEnd"/>
+      <w:r>
+        <w:t xml:space="preserve"> operations – </w:t>
+      </w:r>
+      <w:proofErr w:type="spellStart"/>
+      <w:r>
+        <w:t>keydown</w:t>
+      </w:r>
+      <w:proofErr w:type="spellEnd"/>
+      <w:r>
+        <w:t xml:space="preserve">, </w:t>
+      </w:r>
+      <w:proofErr w:type="spellStart"/>
+      <w:r>
+        <w:t>mousedown</w:t>
+      </w:r>
+      <w:proofErr w:type="spellEnd"/>
+      <w:r>
+        <w:t>, etc.</w:t>
       </w:r>
     </w:p>
     <w:p>
@@ -2102,8 +2364,15 @@
           <w:numId w:val="4"/>
         </w:numPr>
       </w:pPr>
-      <w:r>
-        <w:t>gui.selected – data array for the selected node (linked by reference)</w:t>
+      <w:proofErr w:type="spellStart"/>
+      <w:proofErr w:type="gramStart"/>
+      <w:r>
+        <w:t>gui.selected</w:t>
+      </w:r>
+      <w:proofErr w:type="spellEnd"/>
+      <w:proofErr w:type="gramEnd"/>
+      <w:r>
+        <w:t xml:space="preserve"> – data array for the selected node (linked by reference)</w:t>
       </w:r>
     </w:p>
     <w:p>
@@ -2114,9 +2383,12 @@
           <w:numId w:val="4"/>
         </w:numPr>
       </w:pPr>
-      <w:r>
+      <w:proofErr w:type="spellStart"/>
+      <w:r>
+        <w:lastRenderedPageBreak/>
         <w:t>showEditor</w:t>
       </w:r>
+      <w:proofErr w:type="spellEnd"/>
     </w:p>
     <w:p>
       <w:pPr>
@@ -2132,7 +2404,6 @@
     </w:p>
     <w:p>
       <w:r>
-        <w:lastRenderedPageBreak/>
         <w:t>popups.html</w:t>
       </w:r>
     </w:p>
@@ -2183,7 +2454,25 @@
         <w:t xml:space="preserve"> </w:t>
       </w:r>
       <w:r>
-        <w:t>update the database for dat.node according to current form field values; redraw tree and redesplay content, selecting the updated node</w:t>
+        <w:t xml:space="preserve">update the database for </w:t>
+      </w:r>
+      <w:proofErr w:type="spellStart"/>
+      <w:proofErr w:type="gramStart"/>
+      <w:r>
+        <w:t>dat.node</w:t>
+      </w:r>
+      <w:proofErr w:type="spellEnd"/>
+      <w:proofErr w:type="gramEnd"/>
+      <w:r>
+        <w:t xml:space="preserve"> according to current form field values; redraw tree and </w:t>
+      </w:r>
+      <w:proofErr w:type="spellStart"/>
+      <w:r>
+        <w:t>redesplay</w:t>
+      </w:r>
+      <w:proofErr w:type="spellEnd"/>
+      <w:r>
+        <w:t xml:space="preserve"> content, selecting the updated node</w:t>
       </w:r>
     </w:p>
     <w:p>
@@ -2195,7 +2484,15 @@
         </w:numPr>
       </w:pPr>
       <w:r>
-        <w:t>Takes values from popup fields, does not loop over the values in the linkData array</w:t>
+        <w:t xml:space="preserve">Takes values from popup fields, does not loop over the values in the </w:t>
+      </w:r>
+      <w:proofErr w:type="spellStart"/>
+      <w:r>
+        <w:t>linkData</w:t>
+      </w:r>
+      <w:proofErr w:type="spellEnd"/>
+      <w:r>
+        <w:t xml:space="preserve"> array</w:t>
       </w:r>
     </w:p>
     <w:p>
@@ -2224,8 +2521,8 @@
 </file>
 
 <file path=word/numbering.xml><?xml version="1.0" encoding="utf-8"?>
-<w:numbering xmlns:wpc="http://schemas.microsoft.com/office/word/2010/wordprocessingCanvas" xmlns:cx="http://schemas.microsoft.com/office/drawing/2014/chartex" xmlns:mc="http://schemas.openxmlformats.org/markup-compatibility/2006" xmlns:o="urn:schemas-microsoft-com:office:office" xmlns:r="http://schemas.openxmlformats.org/officeDocument/2006/relationships" xmlns:m="http://schemas.openxmlformats.org/officeDocument/2006/math" xmlns:v="urn:schemas-microsoft-com:vml" xmlns:wp14="http://schemas.microsoft.com/office/word/2010/wordprocessingDrawing" xmlns:wp="http://schemas.openxmlformats.org/drawingml/2006/wordprocessingDrawing" xmlns:w10="urn:schemas-microsoft-com:office:word" xmlns:w="http://schemas.openxmlformats.org/wordprocessingml/2006/main" xmlns:w14="http://schemas.microsoft.com/office/word/2010/wordml" xmlns:w15="http://schemas.microsoft.com/office/word/2012/wordml" xmlns:w16se="http://schemas.microsoft.com/office/word/2015/wordml/symex" xmlns:wpg="http://schemas.microsoft.com/office/word/2010/wordprocessingGroup" xmlns:wpi="http://schemas.microsoft.com/office/word/2010/wordprocessingInk" xmlns:wne="http://schemas.microsoft.com/office/word/2006/wordml" xmlns:wps="http://schemas.microsoft.com/office/word/2010/wordprocessingShape" mc:Ignorable="w14 w15 w16se wp14">
-  <w:abstractNum w:abstractNumId="0" w15:restartNumberingAfterBreak="0">
+<w:numbering xmlns:wpc="http://schemas.microsoft.com/office/word/2010/wordprocessingCanvas" xmlns:mo="http://schemas.microsoft.com/office/mac/office/2008/main" xmlns:mc="http://schemas.openxmlformats.org/markup-compatibility/2006" xmlns:mv="urn:schemas-microsoft-com:mac:vml" xmlns:o="urn:schemas-microsoft-com:office:office" xmlns:r="http://schemas.openxmlformats.org/officeDocument/2006/relationships" xmlns:m="http://schemas.openxmlformats.org/officeDocument/2006/math" xmlns:v="urn:schemas-microsoft-com:vml" xmlns:wp14="http://schemas.microsoft.com/office/word/2010/wordprocessingDrawing" xmlns:wp="http://schemas.openxmlformats.org/drawingml/2006/wordprocessingDrawing" xmlns:w10="urn:schemas-microsoft-com:office:word" xmlns:w="http://schemas.openxmlformats.org/wordprocessingml/2006/main" xmlns:w14="http://schemas.microsoft.com/office/word/2010/wordml" xmlns:w15="http://schemas.microsoft.com/office/word/2012/wordml" xmlns:wpg="http://schemas.microsoft.com/office/word/2010/wordprocessingGroup" xmlns:wpi="http://schemas.microsoft.com/office/word/2010/wordprocessingInk" xmlns:wne="http://schemas.microsoft.com/office/word/2006/wordml" xmlns:wps="http://schemas.microsoft.com/office/word/2010/wordprocessingShape" mc:Ignorable="w14 w15 wp14">
+  <w:abstractNum w:abstractNumId="0">
     <w:nsid w:val="01BE7C51"/>
     <w:multiLevelType w:val="hybridMultilevel"/>
     <w:tmpl w:val="0F8A790A"/>
@@ -2338,7 +2635,7 @@
       </w:rPr>
     </w:lvl>
   </w:abstractNum>
-  <w:abstractNum w:abstractNumId="1" w15:restartNumberingAfterBreak="0">
+  <w:abstractNum w:abstractNumId="1">
     <w:nsid w:val="15871A53"/>
     <w:multiLevelType w:val="hybridMultilevel"/>
     <w:tmpl w:val="2A7662CE"/>
@@ -2451,7 +2748,7 @@
       </w:rPr>
     </w:lvl>
   </w:abstractNum>
-  <w:abstractNum w:abstractNumId="2" w15:restartNumberingAfterBreak="0">
+  <w:abstractNum w:abstractNumId="2">
     <w:nsid w:val="19C84FC7"/>
     <w:multiLevelType w:val="hybridMultilevel"/>
     <w:tmpl w:val="89945470"/>
@@ -2564,7 +2861,7 @@
       </w:rPr>
     </w:lvl>
   </w:abstractNum>
-  <w:abstractNum w:abstractNumId="3" w15:restartNumberingAfterBreak="0">
+  <w:abstractNum w:abstractNumId="3">
     <w:nsid w:val="3000199C"/>
     <w:multiLevelType w:val="hybridMultilevel"/>
     <w:tmpl w:val="79E0199C"/>
@@ -2677,7 +2974,7 @@
       </w:rPr>
     </w:lvl>
   </w:abstractNum>
-  <w:abstractNum w:abstractNumId="4" w15:restartNumberingAfterBreak="0">
+  <w:abstractNum w:abstractNumId="4">
     <w:nsid w:val="32465BD9"/>
     <w:multiLevelType w:val="hybridMultilevel"/>
     <w:tmpl w:val="DE587428"/>
@@ -2790,7 +3087,7 @@
       </w:rPr>
     </w:lvl>
   </w:abstractNum>
-  <w:abstractNum w:abstractNumId="5" w15:restartNumberingAfterBreak="0">
+  <w:abstractNum w:abstractNumId="5">
     <w:nsid w:val="34D517CC"/>
     <w:multiLevelType w:val="hybridMultilevel"/>
     <w:tmpl w:val="213C3C3C"/>
@@ -2903,7 +3200,7 @@
       </w:rPr>
     </w:lvl>
   </w:abstractNum>
-  <w:abstractNum w:abstractNumId="6" w15:restartNumberingAfterBreak="0">
+  <w:abstractNum w:abstractNumId="6">
     <w:nsid w:val="4FA95F63"/>
     <w:multiLevelType w:val="hybridMultilevel"/>
     <w:tmpl w:val="6276AEFC"/>
@@ -3016,7 +3313,7 @@
       </w:rPr>
     </w:lvl>
   </w:abstractNum>
-  <w:abstractNum w:abstractNumId="7" w15:restartNumberingAfterBreak="0">
+  <w:abstractNum w:abstractNumId="7">
     <w:nsid w:val="506C0931"/>
     <w:multiLevelType w:val="hybridMultilevel"/>
     <w:tmpl w:val="9EB64638"/>
@@ -3129,7 +3426,7 @@
       </w:rPr>
     </w:lvl>
   </w:abstractNum>
-  <w:abstractNum w:abstractNumId="8" w15:restartNumberingAfterBreak="0">
+  <w:abstractNum w:abstractNumId="8">
     <w:nsid w:val="6F2B1C20"/>
     <w:multiLevelType w:val="hybridMultilevel"/>
     <w:tmpl w:val="63AE7696"/>
@@ -3242,7 +3539,7 @@
       </w:rPr>
     </w:lvl>
   </w:abstractNum>
-  <w:abstractNum w:abstractNumId="9" w15:restartNumberingAfterBreak="0">
+  <w:abstractNum w:abstractNumId="9">
     <w:nsid w:val="726B4267"/>
     <w:multiLevelType w:val="hybridMultilevel"/>
     <w:tmpl w:val="31BC7824"/>
@@ -3355,7 +3652,7 @@
       </w:rPr>
     </w:lvl>
   </w:abstractNum>
-  <w:abstractNum w:abstractNumId="10" w15:restartNumberingAfterBreak="0">
+  <w:abstractNum w:abstractNumId="10">
     <w:nsid w:val="727B2EF3"/>
     <w:multiLevelType w:val="hybridMultilevel"/>
     <w:tmpl w:val="937696E8"/>
@@ -3505,7 +3802,7 @@
 </file>
 
 <file path=word/styles.xml><?xml version="1.0" encoding="utf-8"?>
-<w:styles xmlns:mc="http://schemas.openxmlformats.org/markup-compatibility/2006" xmlns:r="http://schemas.openxmlformats.org/officeDocument/2006/relationships" xmlns:w="http://schemas.openxmlformats.org/wordprocessingml/2006/main" xmlns:w14="http://schemas.microsoft.com/office/word/2010/wordml" xmlns:w15="http://schemas.microsoft.com/office/word/2012/wordml" xmlns:w16se="http://schemas.microsoft.com/office/word/2015/wordml/symex" mc:Ignorable="w14 w15 w16se">
+<w:styles xmlns:mc="http://schemas.openxmlformats.org/markup-compatibility/2006" xmlns:r="http://schemas.openxmlformats.org/officeDocument/2006/relationships" xmlns:w="http://schemas.openxmlformats.org/wordprocessingml/2006/main" xmlns:w14="http://schemas.microsoft.com/office/word/2010/wordml" xmlns:w15="http://schemas.microsoft.com/office/word/2012/wordml" mc:Ignorable="w14 w15">
   <w:docDefaults>
     <w:rPrDefault>
       <w:rPr>
@@ -3521,7 +3818,7 @@
       </w:pPr>
     </w:pPrDefault>
   </w:docDefaults>
-  <w:latentStyles w:defLockedState="0" w:defUIPriority="99" w:defSemiHidden="0" w:defUnhideWhenUsed="0" w:defQFormat="0" w:count="371">
+  <w:latentStyles w:defLockedState="0" w:defUIPriority="99" w:defSemiHidden="0" w:defUnhideWhenUsed="0" w:defQFormat="0" w:count="380">
     <w:lsdException w:name="Normal" w:uiPriority="0" w:qFormat="1"/>
     <w:lsdException w:name="heading 1" w:uiPriority="9" w:qFormat="1"/>
     <w:lsdException w:name="heading 2" w:semiHidden="1" w:uiPriority="9" w:unhideWhenUsed="1" w:qFormat="1"/>

</xml_diff>

<commit_message>
proof steps rated by N-children now
</commit_message>
<xml_diff>
--- a/code_structure.docx
+++ b/code_structure.docx
@@ -28,23 +28,7 @@
         </w:numPr>
       </w:pPr>
       <w:r>
-        <w:t xml:space="preserve">Tooltips are </w:t>
-      </w:r>
-      <w:proofErr w:type="spellStart"/>
-      <w:r>
-        <w:t>divs</w:t>
-      </w:r>
-      <w:proofErr w:type="spellEnd"/>
-      <w:r>
-        <w:t xml:space="preserve"> that are positioned next to their node SVGs (</w:t>
-      </w:r>
-      <w:proofErr w:type="spellStart"/>
-      <w:r>
-        <w:t>divs</w:t>
-      </w:r>
-      <w:proofErr w:type="spellEnd"/>
-      <w:r>
-        <w:t xml:space="preserve"> to allow Latex compilation)</w:t>
+        <w:t>Tooltips are divs that are positioned next to their node SVGs (divs to allow Latex compilation)</w:t>
       </w:r>
     </w:p>
     <w:p>
@@ -68,21 +52,8 @@
         </w:numPr>
       </w:pPr>
       <w:r>
-        <w:t xml:space="preserve">Store _id field of parent and child nodes (along oriented links) in </w:t>
-      </w:r>
-      <w:proofErr w:type="spellStart"/>
-      <w:r>
-        <w:t>parentsIx</w:t>
-      </w:r>
-      <w:proofErr w:type="spellEnd"/>
-      <w:r>
-        <w:t xml:space="preserve"> and </w:t>
-      </w:r>
-      <w:proofErr w:type="spellStart"/>
-      <w:r>
-        <w:t>childrenIx</w:t>
-      </w:r>
-      <w:proofErr w:type="spellEnd"/>
+        <w:t>Store _id field of parent and child nodes (along oriented links) in parentsIx and childrenIx</w:t>
+      </w:r>
       <w:r>
         <w:t xml:space="preserve"> arrays</w:t>
       </w:r>
@@ -126,23 +97,7 @@
         </w:numPr>
       </w:pPr>
       <w:r>
-        <w:t xml:space="preserve">includes all titles, buttons, </w:t>
-      </w:r>
-      <w:proofErr w:type="spellStart"/>
-      <w:r>
-        <w:t>MathJax</w:t>
-      </w:r>
-      <w:proofErr w:type="spellEnd"/>
-      <w:r>
-        <w:t xml:space="preserve"> call and </w:t>
-      </w:r>
-      <w:proofErr w:type="spellStart"/>
-      <w:r>
-        <w:t>graphSVG</w:t>
-      </w:r>
-      <w:proofErr w:type="spellEnd"/>
-      <w:r>
-        <w:t xml:space="preserve"> in a div “canvas”</w:t>
+        <w:t>includes all titles, buttons, MathJax call and graphSVG in a div “canvas”</w:t>
       </w:r>
     </w:p>
     <w:p>
@@ -186,13 +141,8 @@
         </w:numPr>
       </w:pPr>
       <w:r>
-        <w:t xml:space="preserve">Current graph is stored in a Session </w:t>
-      </w:r>
-      <w:proofErr w:type="spellStart"/>
-      <w:r>
-        <w:t>var</w:t>
-      </w:r>
-      <w:proofErr w:type="spellEnd"/>
+        <w:t>Current graph is stored in a Session var</w:t>
+      </w:r>
     </w:p>
     <w:p>
       <w:pPr>
@@ -245,35 +195,14 @@
           <w:numId w:val="9"/>
         </w:numPr>
       </w:pPr>
-      <w:proofErr w:type="spellStart"/>
-      <w:r>
-        <w:t>updateNode</w:t>
-      </w:r>
-      <w:proofErr w:type="spellEnd"/>
-      <w:r>
-        <w:t xml:space="preserve">, </w:t>
-      </w:r>
-      <w:proofErr w:type="spellStart"/>
-      <w:r>
-        <w:t>updateLink</w:t>
-      </w:r>
-      <w:proofErr w:type="spellEnd"/>
-      <w:r>
-        <w:t xml:space="preserve">: </w:t>
+      <w:r>
+        <w:t xml:space="preserve">updateNode, updateLink: </w:t>
       </w:r>
       <w:r>
         <w:t>updates the curren</w:t>
       </w:r>
       <w:r>
-        <w:t xml:space="preserve">t </w:t>
-      </w:r>
-      <w:proofErr w:type="spellStart"/>
-      <w:r>
-        <w:t>db</w:t>
-      </w:r>
-      <w:proofErr w:type="spellEnd"/>
-      <w:r>
-        <w:t xml:space="preserve"> entries by looping over all the fields in the provided objects</w:t>
+        <w:t>t db entries by looping over all the fields in the provided objects</w:t>
       </w:r>
     </w:p>
     <w:p>
@@ -289,34 +218,11 @@
           <w:numId w:val="3"/>
         </w:numPr>
       </w:pPr>
-      <w:proofErr w:type="spellStart"/>
-      <w:r>
-        <w:t>nodeData</w:t>
-      </w:r>
-      <w:proofErr w:type="spellEnd"/>
-      <w:r>
-        <w:t xml:space="preserve"> and </w:t>
-      </w:r>
-      <w:proofErr w:type="spellStart"/>
-      <w:r>
-        <w:t>linkData</w:t>
-      </w:r>
-      <w:proofErr w:type="spellEnd"/>
-      <w:r>
-        <w:t xml:space="preserve"> – array containing all the data for links and nodes</w:t>
-      </w:r>
-      <w:r>
-        <w:t xml:space="preserve"> [returned or set by </w:t>
-      </w:r>
-      <w:proofErr w:type="spellStart"/>
-      <w:proofErr w:type="gramStart"/>
-      <w:r>
-        <w:t>force.nodes</w:t>
-      </w:r>
-      <w:proofErr w:type="spellEnd"/>
-      <w:proofErr w:type="gramEnd"/>
-      <w:r>
-        <w:t>() ]</w:t>
+      <w:r>
+        <w:t>nodeData and linkData – array containing all the data for links and nodes</w:t>
+      </w:r>
+      <w:r>
+        <w:t xml:space="preserve"> [returned or set by force.nodes() ]</w:t>
       </w:r>
     </w:p>
     <w:p>
@@ -340,23 +246,7 @@
         </w:numPr>
       </w:pPr>
       <w:r>
-        <w:t xml:space="preserve">the datum of these d3 objects is linked by reference to </w:t>
-      </w:r>
-      <w:proofErr w:type="spellStart"/>
-      <w:r>
-        <w:t>nodeData</w:t>
-      </w:r>
-      <w:proofErr w:type="spellEnd"/>
-      <w:r>
-        <w:t xml:space="preserve"> and </w:t>
-      </w:r>
-      <w:proofErr w:type="spellStart"/>
-      <w:r>
-        <w:t>linkData</w:t>
-      </w:r>
-      <w:proofErr w:type="spellEnd"/>
-      <w:r>
-        <w:t xml:space="preserve"> arrays</w:t>
+        <w:t>the datum of these d3 objects is linked by reference to nodeData and linkData arrays</w:t>
       </w:r>
     </w:p>
     <w:p>
@@ -368,15 +258,7 @@
         </w:numPr>
       </w:pPr>
       <w:r>
-        <w:t xml:space="preserve">use existence of field “source” of </w:t>
-      </w:r>
-      <w:proofErr w:type="spellStart"/>
-      <w:r>
-        <w:t>linkData</w:t>
-      </w:r>
-      <w:proofErr w:type="spellEnd"/>
-      <w:r>
-        <w:t xml:space="preserve"> to identify it as a link vs. a node</w:t>
+        <w:t>use existence of field “source” of linkData to identify it as a link vs. a node</w:t>
       </w:r>
     </w:p>
     <w:p>
@@ -484,13 +366,8 @@
         </w:numPr>
       </w:pPr>
       <w:r>
-        <w:t xml:space="preserve">position each node “group” (tooltip positioning separate) – derivation triangles (need to orient) and other </w:t>
-      </w:r>
-      <w:proofErr w:type="spellStart"/>
-      <w:r>
-        <w:t>sparately</w:t>
-      </w:r>
-      <w:proofErr w:type="spellEnd"/>
+        <w:t>position each node “group” (tooltip positioning separate) – derivation triangles (need to orient) and other sparately</w:t>
+      </w:r>
     </w:p>
     <w:p>
       <w:pPr>
@@ -517,29 +394,13 @@
         <w:t>set link strengths and node charges</w:t>
       </w:r>
       <w:r>
-        <w:t xml:space="preserve"> and other visual </w:t>
-      </w:r>
-      <w:proofErr w:type="spellStart"/>
-      <w:r>
-        <w:t>attribudes</w:t>
-      </w:r>
-      <w:proofErr w:type="spellEnd"/>
-      <w:r>
-        <w:t xml:space="preserve"> (</w:t>
+        <w:t xml:space="preserve"> and other visual attribudes (</w:t>
       </w:r>
       <w:r>
         <w:t xml:space="preserve">position, </w:t>
       </w:r>
       <w:r>
-        <w:t xml:space="preserve">line type, </w:t>
-      </w:r>
-      <w:proofErr w:type="spellStart"/>
-      <w:r>
-        <w:t>etc</w:t>
-      </w:r>
-      <w:proofErr w:type="spellEnd"/>
-      <w:r>
-        <w:t>)</w:t>
+        <w:t>line type, etc)</w:t>
       </w:r>
     </w:p>
     <w:p>
@@ -550,13 +411,8 @@
           <w:numId w:val="3"/>
         </w:numPr>
       </w:pPr>
-      <w:proofErr w:type="spellStart"/>
-      <w:r>
-        <w:t>updateSelection</w:t>
-      </w:r>
-      <w:proofErr w:type="spellEnd"/>
-      <w:r>
-        <w:t xml:space="preserve"> – update CSS classes, both for selected and edited link/node</w:t>
+      <w:r>
+        <w:t>updateSelection – update CSS classes, both for selected and edited link/node</w:t>
       </w:r>
     </w:p>
     <w:p>
@@ -579,51 +435,157 @@
           <w:numId w:val="3"/>
         </w:numPr>
       </w:pPr>
-      <w:proofErr w:type="spellStart"/>
-      <w:r>
-        <w:t>MetaMath</w:t>
-      </w:r>
-      <w:proofErr w:type="spellEnd"/>
-      <w:r>
-        <w:t xml:space="preserve">: </w:t>
-      </w:r>
-      <w:proofErr w:type="spellStart"/>
-      <w:proofErr w:type="gramStart"/>
-      <w:r>
-        <w:t>node.importance</w:t>
-      </w:r>
-      <w:proofErr w:type="spellEnd"/>
-      <w:proofErr w:type="gramEnd"/>
-      <w:r>
-        <w:t xml:space="preserve"> = 4*log(</w:t>
-      </w:r>
-      <w:proofErr w:type="spellStart"/>
-      <w:r>
-        <w:t>num</w:t>
-      </w:r>
-      <w:proofErr w:type="spellEnd"/>
-      <w:r>
-        <w:t xml:space="preserve"> of citations + 1); </w:t>
-      </w:r>
-      <w:proofErr w:type="spellStart"/>
-      <w:r>
-        <w:t>link.strength</w:t>
-      </w:r>
-      <w:proofErr w:type="spellEnd"/>
-      <w:r>
-        <w:t xml:space="preserve"> = (target node importance</w:t>
-      </w:r>
-      <w:r>
-        <w:t xml:space="preserve"> + source node imp</w:t>
-      </w:r>
-      <w:r>
-        <w:t>)</w:t>
-      </w:r>
-      <w:r>
-        <w:t xml:space="preserve"> / 2</w:t>
-      </w:r>
-      <w:r>
-        <w:t>0;</w:t>
+      <w:r>
+        <w:t>MetaMath node and link importance:</w:t>
+      </w:r>
+    </w:p>
+    <w:p>
+      <w:pPr>
+        <w:pStyle w:val="ListParagraph"/>
+        <w:numPr>
+          <w:ilvl w:val="2"/>
+          <w:numId w:val="3"/>
+        </w:numPr>
+      </w:pPr>
+      <w:r>
+        <w:t xml:space="preserve">Goal: Importance should be an estimate of the amount of information flow. </w:t>
+      </w:r>
+    </w:p>
+    <w:p>
+      <w:pPr>
+        <w:pStyle w:val="ListParagraph"/>
+        <w:numPr>
+          <w:ilvl w:val="2"/>
+          <w:numId w:val="3"/>
+        </w:numPr>
+      </w:pPr>
+      <w:r>
+        <w:t>Node importance is given by the importance of its children (i.e., a node has a lot of information if lots of things come out of it).</w:t>
+      </w:r>
+    </w:p>
+    <w:p>
+      <w:pPr>
+        <w:pStyle w:val="ListParagraph"/>
+        <w:numPr>
+          <w:ilvl w:val="2"/>
+          <w:numId w:val="3"/>
+        </w:numPr>
+      </w:pPr>
+      <w:r>
+        <w:t xml:space="preserve">We “source” information from the leafs to account for the potential children that might not be included in the graph. Nodes with fewest children will be affected the most by such later additions – thus add a value to each node importance that decays with its Nchild.  </w:t>
+      </w:r>
+      <w:r>
+        <w:t xml:space="preserve">This also serves to decay the effect of such additions </w:t>
+      </w:r>
+      <w:r>
+        <w:t xml:space="preserve">as it propagates up the tree. </w:t>
+      </w:r>
+      <w:bookmarkStart w:id="0" w:name="_GoBack"/>
+      <w:bookmarkEnd w:id="0"/>
+    </w:p>
+    <w:p>
+      <w:pPr>
+        <w:pStyle w:val="ListParagraph"/>
+        <w:numPr>
+          <w:ilvl w:val="2"/>
+          <w:numId w:val="3"/>
+        </w:numPr>
+      </w:pPr>
+      <w:r>
+        <w:t xml:space="preserve">All the information of a node comes from its parents: split node weight among the parent links. </w:t>
+      </w:r>
+    </w:p>
+    <w:p>
+      <w:pPr>
+        <w:pStyle w:val="ListParagraph"/>
+        <w:numPr>
+          <w:ilvl w:val="2"/>
+          <w:numId w:val="3"/>
+        </w:numPr>
+      </w:pPr>
+      <w:r>
+        <w:t xml:space="preserve">We want to split this according to the relative content of the different parents. </w:t>
+      </w:r>
+      <w:r>
+        <w:t>Options:</w:t>
+      </w:r>
+    </w:p>
+    <w:p>
+      <w:pPr>
+        <w:pStyle w:val="ListParagraph"/>
+        <w:numPr>
+          <w:ilvl w:val="3"/>
+          <w:numId w:val="3"/>
+        </w:numPr>
+      </w:pPr>
+      <w:r>
+        <w:t>Let this “content”</w:t>
+      </w:r>
+      <w:r>
+        <w:t xml:space="preserve"> be proportional to exp[</w:t>
+      </w:r>
+      <w:r>
+        <w:t>“depth”</w:t>
+      </w:r>
+      <w:r>
+        <w:t>]</w:t>
+      </w:r>
+      <w:r>
+        <w:t xml:space="preserve"> of the parent node: its maximum distance to axioms. </w:t>
+      </w:r>
+      <w:r>
+        <w:t xml:space="preserve">I.e., the most “interesting” step in the proof is the one using the “latest” result. </w:t>
+      </w:r>
+      <w:r>
+        <w:t>Node levels start at 1, link level = parent level</w:t>
+      </w:r>
+      <w:r>
+        <w:t>. Exp ensures that shifting all levels by const makes no difference, keeping with the fractal structure of the graph</w:t>
+      </w:r>
+    </w:p>
+    <w:p>
+      <w:pPr>
+        <w:pStyle w:val="ListParagraph"/>
+        <w:numPr>
+          <w:ilvl w:val="3"/>
+          <w:numId w:val="3"/>
+        </w:numPr>
+      </w:pPr>
+      <w:r>
+        <w:t xml:space="preserve">“content” can also be inversely related to number of children the parent node already has at lower levels. This way most content comes from a “new” node. </w:t>
+      </w:r>
+      <w:r>
+        <w:t>Fractal structure is automatic in this case.</w:t>
+      </w:r>
+    </w:p>
+    <w:p>
+      <w:pPr>
+        <w:pStyle w:val="ListParagraph"/>
+        <w:numPr>
+          <w:ilvl w:val="2"/>
+          <w:numId w:val="3"/>
+        </w:numPr>
+      </w:pPr>
+      <w:r>
+        <w:t xml:space="preserve">Then we add the weight of all child links to the default node weight. </w:t>
+      </w:r>
+    </w:p>
+    <w:p>
+      <w:pPr>
+        <w:pStyle w:val="ListParagraph"/>
+        <w:numPr>
+          <w:ilvl w:val="2"/>
+          <w:numId w:val="3"/>
+        </w:numPr>
+      </w:pPr>
+      <w:r>
+        <w:t>Realizing this requires</w:t>
+      </w:r>
+      <w:r>
+        <w:t xml:space="preserve"> back-propagating from the leaf</w:t>
+      </w:r>
+      <w:r>
+        <w:t xml:space="preserve">s. </w:t>
       </w:r>
     </w:p>
     <w:p>
@@ -634,35 +596,12 @@
           <w:numId w:val="3"/>
         </w:numPr>
       </w:pPr>
-      <w:proofErr w:type="spellStart"/>
-      <w:r>
-        <w:t>Node.importance</w:t>
-      </w:r>
-      <w:proofErr w:type="spellEnd"/>
-      <w:r>
-        <w:t xml:space="preserve"> = radius in </w:t>
-      </w:r>
-      <w:proofErr w:type="spellStart"/>
-      <w:r>
-        <w:t>px</w:t>
-      </w:r>
-      <w:proofErr w:type="spellEnd"/>
-      <w:r>
-        <w:t xml:space="preserve"> (scale up template shape); </w:t>
-      </w:r>
-      <w:proofErr w:type="spellStart"/>
-      <w:r>
-        <w:t>Link.strength</w:t>
-      </w:r>
-      <w:proofErr w:type="spellEnd"/>
-      <w:r>
-        <w:t xml:space="preserve"> = stroke-width in </w:t>
-      </w:r>
-      <w:proofErr w:type="spellStart"/>
-      <w:r>
-        <w:t>px</w:t>
-      </w:r>
-      <w:proofErr w:type="spellEnd"/>
+      <w:r>
+        <w:t xml:space="preserve">Node.importance = radius in px (scale up template shape); </w:t>
+      </w:r>
+      <w:r>
+        <w:t>Link.strength = stroke-width in px</w:t>
+      </w:r>
     </w:p>
     <w:p>
       <w:pPr>
@@ -684,24 +623,11 @@
           <w:numId w:val="3"/>
         </w:numPr>
       </w:pPr>
-      <w:proofErr w:type="spellStart"/>
       <w:r>
         <w:t>Node.</w:t>
       </w:r>
       <w:r>
-        <w:t>charge</w:t>
-      </w:r>
-      <w:proofErr w:type="spellEnd"/>
-      <w:r>
-        <w:t xml:space="preserve"> = -(</w:t>
-      </w:r>
-      <w:proofErr w:type="gramStart"/>
-      <w:r>
-        <w:t>importance)^</w:t>
-      </w:r>
-      <w:proofErr w:type="gramEnd"/>
-      <w:r>
-        <w:t>(p+1)</w:t>
+        <w:t>charge = -(importance)^(p+1)</w:t>
       </w:r>
       <w:r>
         <w:t>;</w:t>
@@ -709,22 +635,12 @@
       <w:r>
         <w:t xml:space="preserve"> </w:t>
       </w:r>
-      <w:proofErr w:type="spellStart"/>
-      <w:r>
-        <w:t>Node.chargeDistance</w:t>
-      </w:r>
-      <w:proofErr w:type="spellEnd"/>
-      <w:r>
-        <w:t xml:space="preserve"> =</w:t>
-      </w:r>
-      <w:r>
-        <w:t xml:space="preserve"> importance *</w:t>
-      </w:r>
-      <w:proofErr w:type="spellStart"/>
-      <w:r>
-        <w:t>cnst</w:t>
-      </w:r>
-      <w:proofErr w:type="spellEnd"/>
+      <w:r>
+        <w:t>Node.chargeDistance =</w:t>
+      </w:r>
+      <w:r>
+        <w:t xml:space="preserve"> importance *cnst</w:t>
+      </w:r>
     </w:p>
     <w:p>
       <w:pPr>
@@ -853,21 +769,7 @@
         <w:rPr>
           <w:rFonts w:eastAsiaTheme="minorEastAsia"/>
         </w:rPr>
-        <w:t xml:space="preserve">  (supposedly p=1 here, but empirically p=2 seems more like </w:t>
-      </w:r>
-      <w:proofErr w:type="gramStart"/>
-      <w:r>
-        <w:rPr>
-          <w:rFonts w:eastAsiaTheme="minorEastAsia"/>
-        </w:rPr>
-        <w:t>it..</w:t>
-      </w:r>
-      <w:proofErr w:type="gramEnd"/>
-      <w:r>
-        <w:rPr>
-          <w:rFonts w:eastAsiaTheme="minorEastAsia"/>
-        </w:rPr>
-        <w:t>)</w:t>
+        <w:t xml:space="preserve">  (supposedly p=1 here, but empirically p=2 seems more like it..)</w:t>
       </w:r>
     </w:p>
     <w:p>
@@ -888,15 +790,7 @@
         <w:t xml:space="preserve"> (g=30*alpha</w:t>
       </w:r>
       <w:r>
-        <w:t xml:space="preserve"> ~</w:t>
-      </w:r>
-      <w:proofErr w:type="gramStart"/>
-      <w:r>
-        <w:t>O(</w:t>
-      </w:r>
-      <w:proofErr w:type="gramEnd"/>
-      <w:r>
-        <w:t>1)</w:t>
+        <w:t xml:space="preserve"> ~O(1)</w:t>
       </w:r>
       <w:r>
         <w:t>)</w:t>
@@ -1554,6 +1448,7 @@
         <w:rPr>
           <w:rFonts w:eastAsiaTheme="minorEastAsia"/>
         </w:rPr>
+        <w:lastRenderedPageBreak/>
         <w:t>To get new position, m</w:t>
       </w:r>
       <w:r>
@@ -1602,37 +1497,7 @@
         <w:rPr>
           <w:rFonts w:eastAsiaTheme="minorEastAsia"/>
         </w:rPr>
-        <w:t xml:space="preserve">If all distances are scaled by factor b (i.e., </w:t>
-      </w:r>
-      <w:proofErr w:type="spellStart"/>
-      <w:proofErr w:type="gramStart"/>
-      <w:r>
-        <w:rPr>
-          <w:rFonts w:eastAsiaTheme="minorEastAsia"/>
-        </w:rPr>
-        <w:t>nd.importance</w:t>
-      </w:r>
-      <w:proofErr w:type="spellEnd"/>
-      <w:proofErr w:type="gramEnd"/>
-      <w:r>
-        <w:rPr>
-          <w:rFonts w:eastAsiaTheme="minorEastAsia"/>
-        </w:rPr>
-        <w:t xml:space="preserve"> and </w:t>
-      </w:r>
-      <w:proofErr w:type="spellStart"/>
-      <w:r>
-        <w:rPr>
-          <w:rFonts w:eastAsiaTheme="minorEastAsia"/>
-        </w:rPr>
-        <w:t>lk.strength</w:t>
-      </w:r>
-      <w:proofErr w:type="spellEnd"/>
-      <w:r>
-        <w:rPr>
-          <w:rFonts w:eastAsiaTheme="minorEastAsia"/>
-        </w:rPr>
-        <w:t xml:space="preserve"> are as well), then to get the same graph layout, we must scale all the couplings as:</w:t>
+        <w:t>If all distances are scaled by factor b (i.e., nd.importance and lk.strength are as well), then to get the same graph layout, we must scale all the couplings as:</w:t>
       </w:r>
     </w:p>
     <w:p>
@@ -2235,29 +2100,7 @@
         <w:rPr>
           <w:rFonts w:eastAsiaTheme="minorEastAsia"/>
         </w:rPr>
-        <w:t xml:space="preserve">strengths (widths); </w:t>
-      </w:r>
-      <w:proofErr w:type="spellStart"/>
-      <w:r>
-        <w:rPr>
-          <w:rFonts w:eastAsiaTheme="minorEastAsia"/>
-        </w:rPr>
-        <w:t>transDist</w:t>
-      </w:r>
-      <w:proofErr w:type="spellEnd"/>
-      <w:r>
-        <w:rPr>
-          <w:rFonts w:eastAsiaTheme="minorEastAsia"/>
-        </w:rPr>
-        <w:t>; link sho</w:t>
-      </w:r>
-      <w:bookmarkStart w:id="0" w:name="_GoBack"/>
-      <w:bookmarkEnd w:id="0"/>
-      <w:r>
-        <w:rPr>
-          <w:rFonts w:eastAsiaTheme="minorEastAsia"/>
-        </w:rPr>
-        <w:t>rt and long strengths; orienting force; charge</w:t>
+        <w:t>strengths (widths); transDist; link short and long strengths; orienting force; charge</w:t>
       </w:r>
       <w:r>
         <w:rPr>
@@ -2269,21 +2112,7 @@
         <w:rPr>
           <w:rFonts w:eastAsiaTheme="minorEastAsia"/>
         </w:rPr>
-        <w:t xml:space="preserve">at </w:t>
-      </w:r>
-      <w:proofErr w:type="spellStart"/>
-      <w:r>
-        <w:rPr>
-          <w:rFonts w:eastAsiaTheme="minorEastAsia"/>
-        </w:rPr>
-        <w:t>equilibr</w:t>
-      </w:r>
-      <w:proofErr w:type="spellEnd"/>
-      <w:r>
-        <w:rPr>
-          <w:rFonts w:eastAsiaTheme="minorEastAsia"/>
-        </w:rPr>
-        <w:t xml:space="preserve">. </w:t>
+        <w:t xml:space="preserve">at equilibr. </w:t>
       </w:r>
       <w:r>
         <w:rPr>
@@ -2329,31 +2158,7 @@
         </w:numPr>
       </w:pPr>
       <w:r>
-        <w:t xml:space="preserve">All functions for </w:t>
-      </w:r>
-      <w:proofErr w:type="spellStart"/>
-      <w:r>
-        <w:t>gui</w:t>
-      </w:r>
-      <w:proofErr w:type="spellEnd"/>
-      <w:r>
-        <w:t xml:space="preserve"> operations – </w:t>
-      </w:r>
-      <w:proofErr w:type="spellStart"/>
-      <w:r>
-        <w:t>keydown</w:t>
-      </w:r>
-      <w:proofErr w:type="spellEnd"/>
-      <w:r>
-        <w:t xml:space="preserve">, </w:t>
-      </w:r>
-      <w:proofErr w:type="spellStart"/>
-      <w:r>
-        <w:t>mousedown</w:t>
-      </w:r>
-      <w:proofErr w:type="spellEnd"/>
-      <w:r>
-        <w:t>, etc.</w:t>
+        <w:t>All functions for gui operations – keydown, mousedown, etc.</w:t>
       </w:r>
     </w:p>
     <w:p>
@@ -2364,15 +2169,8 @@
           <w:numId w:val="4"/>
         </w:numPr>
       </w:pPr>
-      <w:proofErr w:type="spellStart"/>
-      <w:proofErr w:type="gramStart"/>
-      <w:r>
-        <w:t>gui.selected</w:t>
-      </w:r>
-      <w:proofErr w:type="spellEnd"/>
-      <w:proofErr w:type="gramEnd"/>
-      <w:r>
-        <w:t xml:space="preserve"> – data array for the selected node (linked by reference)</w:t>
+      <w:r>
+        <w:t>gui.selected – data array for the selected node (linked by reference)</w:t>
       </w:r>
     </w:p>
     <w:p>
@@ -2383,12 +2181,9 @@
           <w:numId w:val="4"/>
         </w:numPr>
       </w:pPr>
-      <w:proofErr w:type="spellStart"/>
-      <w:r>
-        <w:lastRenderedPageBreak/>
+      <w:r>
         <w:t>showEditor</w:t>
       </w:r>
-      <w:proofErr w:type="spellEnd"/>
     </w:p>
     <w:p>
       <w:pPr>
@@ -2454,25 +2249,7 @@
         <w:t xml:space="preserve"> </w:t>
       </w:r>
       <w:r>
-        <w:t xml:space="preserve">update the database for </w:t>
-      </w:r>
-      <w:proofErr w:type="spellStart"/>
-      <w:proofErr w:type="gramStart"/>
-      <w:r>
-        <w:t>dat.node</w:t>
-      </w:r>
-      <w:proofErr w:type="spellEnd"/>
-      <w:proofErr w:type="gramEnd"/>
-      <w:r>
-        <w:t xml:space="preserve"> according to current form field values; redraw tree and </w:t>
-      </w:r>
-      <w:proofErr w:type="spellStart"/>
-      <w:r>
-        <w:t>redesplay</w:t>
-      </w:r>
-      <w:proofErr w:type="spellEnd"/>
-      <w:r>
-        <w:t xml:space="preserve"> content, selecting the updated node</w:t>
+        <w:t>update the database for dat.node according to current form field values; redraw tree and redesplay content, selecting the updated node</w:t>
       </w:r>
     </w:p>
     <w:p>
@@ -2484,15 +2261,7 @@
         </w:numPr>
       </w:pPr>
       <w:r>
-        <w:t xml:space="preserve">Takes values from popup fields, does not loop over the values in the </w:t>
-      </w:r>
-      <w:proofErr w:type="spellStart"/>
-      <w:r>
-        <w:t>linkData</w:t>
-      </w:r>
-      <w:proofErr w:type="spellEnd"/>
-      <w:r>
-        <w:t xml:space="preserve"> array</w:t>
+        <w:t>Takes values from popup fields, does not loop over the values in the linkData array</w:t>
       </w:r>
     </w:p>
     <w:p>
@@ -2562,7 +2331,7 @@
         <w:rFonts w:ascii="Wingdings" w:hAnsi="Wingdings" w:hint="default"/>
       </w:rPr>
     </w:lvl>
-    <w:lvl w:ilvl="3" w:tplc="04090001" w:tentative="1">
+    <w:lvl w:ilvl="3" w:tplc="04090001">
       <w:start w:val="1"/>
       <w:numFmt w:val="bullet"/>
       <w:lvlText w:val=""/>

</xml_diff>

<commit_message>
trying to implement zoom behavior: fixed phantom nodes
</commit_message>
<xml_diff>
--- a/code_structure.docx
+++ b/code_structure.docx
@@ -143,6 +143,12 @@
       <w:r>
         <w:t>Current graph is stored in a Session var</w:t>
       </w:r>
+      <w:r>
+        <w:t xml:space="preserve">, which is accessed in the </w:t>
+      </w:r>
+      <w:r>
+        <w:t>subscribe function in dbServer.js – only the current graph is published to the client</w:t>
+      </w:r>
     </w:p>
     <w:p>
       <w:pPr>
@@ -206,6 +212,20 @@
       </w:r>
     </w:p>
     <w:p>
+      <w:pPr>
+        <w:pStyle w:val="ListParagraph"/>
+        <w:numPr>
+          <w:ilvl w:val="0"/>
+          <w:numId w:val="9"/>
+        </w:numPr>
+      </w:pPr>
+      <w:r>
+        <w:t>publish / subscribe</w:t>
+      </w:r>
+      <w:bookmarkStart w:id="0" w:name="_GoBack"/>
+      <w:bookmarkEnd w:id="0"/>
+    </w:p>
+    <w:p>
       <w:r>
         <w:t>tok.js</w:t>
       </w:r>
@@ -354,6 +374,7 @@
         </w:numPr>
       </w:pPr>
       <w:r>
+        <w:lastRenderedPageBreak/>
         <w:t>position all points along the links (3 pts)</w:t>
       </w:r>
     </w:p>
@@ -378,7 +399,6 @@
         </w:numPr>
       </w:pPr>
       <w:r>
-        <w:lastRenderedPageBreak/>
         <w:t>redraw: create a visualization from the data</w:t>
       </w:r>
     </w:p>
@@ -480,8 +500,6 @@
       <w:r>
         <w:t xml:space="preserve">as it propagates up the tree. </w:t>
       </w:r>
-      <w:bookmarkStart w:id="0" w:name="_GoBack"/>
-      <w:bookmarkEnd w:id="0"/>
     </w:p>
     <w:p>
       <w:pPr>
@@ -1155,6 +1173,7 @@
         <w:rPr>
           <w:rFonts w:eastAsiaTheme="minorEastAsia"/>
         </w:rPr>
+        <w:lastRenderedPageBreak/>
         <w:t>Orienting force:</w:t>
       </w:r>
       <w:r>
@@ -1448,7 +1467,6 @@
         <w:rPr>
           <w:rFonts w:eastAsiaTheme="minorEastAsia"/>
         </w:rPr>
-        <w:lastRenderedPageBreak/>
         <w:t>To get new position, m</w:t>
       </w:r>
       <w:r>
@@ -1497,7 +1515,19 @@
         <w:rPr>
           <w:rFonts w:eastAsiaTheme="minorEastAsia"/>
         </w:rPr>
-        <w:t>If all distances are scaled by factor b (i.e., nd.importance and lk.strength are as well), then to get the same graph layout, we must scale all the couplings as:</w:t>
+        <w:t>If all distances are scaled by factor b (i.e., nd.importance and lk.strength are as well), then to get the same graph layout</w:t>
+      </w:r>
+      <w:r>
+        <w:rPr>
+          <w:rFonts w:eastAsiaTheme="minorEastAsia"/>
+        </w:rPr>
+        <w:t xml:space="preserve"> and dynamics</w:t>
+      </w:r>
+      <w:r>
+        <w:rPr>
+          <w:rFonts w:eastAsiaTheme="minorEastAsia"/>
+        </w:rPr>
+        <w:t>, we must scale all the couplings as:</w:t>
       </w:r>
     </w:p>
     <w:p>
@@ -2066,6 +2096,30 @@
           <m:t>=0</m:t>
         </m:r>
       </m:oMath>
+    </w:p>
+    <w:p>
+      <w:pPr>
+        <w:pStyle w:val="ListParagraph"/>
+        <w:numPr>
+          <w:ilvl w:val="2"/>
+          <w:numId w:val="3"/>
+        </w:numPr>
+        <w:rPr>
+          <w:rFonts w:eastAsiaTheme="minorEastAsia"/>
+        </w:rPr>
+      </w:pPr>
+      <w:r>
+        <w:rPr>
+          <w:rFonts w:eastAsiaTheme="minorEastAsia"/>
+        </w:rPr>
+        <w:t xml:space="preserve">All this applies only if </w:t>
+      </w:r>
+      <w:r>
+        <w:rPr>
+          <w:rFonts w:eastAsiaTheme="minorEastAsia"/>
+        </w:rPr>
+        <w:t>graph has the same statistics at every scale (e.g., average coordinality is scale-invariant).</w:t>
+      </w:r>
     </w:p>
     <w:p>
       <w:pPr>

</xml_diff>

<commit_message>
zoom behavior: ancor nodes outside frame
</commit_message>
<xml_diff>
--- a/code_structure.docx
+++ b/code_structure.docx
@@ -222,206 +222,236 @@
       <w:r>
         <w:t>publish / subscribe</w:t>
       </w:r>
+    </w:p>
+    <w:p>
+      <w:r>
+        <w:t>tok.js</w:t>
+      </w:r>
+    </w:p>
+    <w:p>
+      <w:pPr>
+        <w:pStyle w:val="ListParagraph"/>
+        <w:numPr>
+          <w:ilvl w:val="0"/>
+          <w:numId w:val="3"/>
+        </w:numPr>
+      </w:pPr>
+      <w:r>
+        <w:t>nodeData and linkData – array containing all the data for links and nodes</w:t>
+      </w:r>
+      <w:r>
+        <w:t xml:space="preserve"> [returned or set by force.nodes() ]</w:t>
+      </w:r>
+    </w:p>
+    <w:p>
+      <w:pPr>
+        <w:pStyle w:val="ListParagraph"/>
+        <w:numPr>
+          <w:ilvl w:val="0"/>
+          <w:numId w:val="3"/>
+        </w:numPr>
+      </w:pPr>
+      <w:r>
+        <w:t>node and link – d3 selections of all nodes and links in the graph</w:t>
+      </w:r>
+    </w:p>
+    <w:p>
+      <w:pPr>
+        <w:pStyle w:val="ListParagraph"/>
+        <w:numPr>
+          <w:ilvl w:val="1"/>
+          <w:numId w:val="3"/>
+        </w:numPr>
+      </w:pPr>
+      <w:r>
+        <w:t>the datum of these d3 objects is linked by reference to nodeData and linkData arrays</w:t>
+      </w:r>
+    </w:p>
+    <w:p>
+      <w:pPr>
+        <w:pStyle w:val="ListParagraph"/>
+        <w:numPr>
+          <w:ilvl w:val="0"/>
+          <w:numId w:val="3"/>
+        </w:numPr>
+      </w:pPr>
+      <w:r>
+        <w:t>use existence of field “source” of linkData to identify it as a link vs. a node</w:t>
+      </w:r>
+    </w:p>
+    <w:p>
+      <w:pPr>
+        <w:pStyle w:val="ListParagraph"/>
+        <w:numPr>
+          <w:ilvl w:val="0"/>
+          <w:numId w:val="3"/>
+        </w:numPr>
+      </w:pPr>
+      <w:r>
+        <w:t>run button to keep simulation going</w:t>
+      </w:r>
+    </w:p>
+    <w:p>
+      <w:pPr>
+        <w:pStyle w:val="ListParagraph"/>
+        <w:numPr>
+          <w:ilvl w:val="0"/>
+          <w:numId w:val="3"/>
+        </w:numPr>
+      </w:pPr>
+      <w:r>
+        <w:t>tick:</w:t>
+      </w:r>
+      <w:r>
+        <w:t xml:space="preserve"> each time-step, update node positions and SVG objects</w:t>
+      </w:r>
+      <w:r>
+        <w:t xml:space="preserve"> (most forces are implemented by hand here – except for charge repulsion):</w:t>
+      </w:r>
+    </w:p>
+    <w:p>
+      <w:pPr>
+        <w:pStyle w:val="ListParagraph"/>
+        <w:numPr>
+          <w:ilvl w:val="1"/>
+          <w:numId w:val="3"/>
+        </w:numPr>
+      </w:pPr>
+      <w:r>
+        <w:t>define a gravity force independent of charge</w:t>
+      </w:r>
+    </w:p>
+    <w:p>
+      <w:pPr>
+        <w:pStyle w:val="ListParagraph"/>
+        <w:numPr>
+          <w:ilvl w:val="1"/>
+          <w:numId w:val="3"/>
+        </w:numPr>
+      </w:pPr>
+      <w:r>
+        <w:t>give noise to the nodes to have annealing-like relaxation</w:t>
+      </w:r>
+    </w:p>
+    <w:p>
+      <w:pPr>
+        <w:pStyle w:val="ListParagraph"/>
+        <w:numPr>
+          <w:ilvl w:val="1"/>
+          <w:numId w:val="3"/>
+        </w:numPr>
+      </w:pPr>
+      <w:r>
+        <w:t>define soft-max orienting forces for oriented links</w:t>
+      </w:r>
+    </w:p>
+    <w:p>
+      <w:pPr>
+        <w:pStyle w:val="ListParagraph"/>
+        <w:numPr>
+          <w:ilvl w:val="1"/>
+          <w:numId w:val="3"/>
+        </w:numPr>
+      </w:pPr>
+      <w:r>
+        <w:t>define the link con</w:t>
+      </w:r>
+      <w:r>
+        <w:t>s</w:t>
+      </w:r>
+      <w:r>
+        <w:t>traints</w:t>
+      </w:r>
+    </w:p>
+    <w:p>
+      <w:pPr>
+        <w:pStyle w:val="ListParagraph"/>
+        <w:numPr>
+          <w:ilvl w:val="1"/>
+          <w:numId w:val="3"/>
+        </w:numPr>
+      </w:pPr>
+      <w:r>
+        <w:lastRenderedPageBreak/>
+        <w:t>position all points along the links (3 pts)</w:t>
+      </w:r>
+    </w:p>
+    <w:p>
+      <w:pPr>
+        <w:pStyle w:val="ListParagraph"/>
+        <w:numPr>
+          <w:ilvl w:val="1"/>
+          <w:numId w:val="3"/>
+        </w:numPr>
+      </w:pPr>
+      <w:r>
+        <w:t xml:space="preserve">position each node “group” (tooltip positioning separate) – derivation triangles (need to orient) and other </w:t>
+      </w:r>
+      <w:r>
+        <w:t>separately</w:t>
+      </w:r>
+    </w:p>
+    <w:p>
+      <w:pPr>
+        <w:pStyle w:val="ListParagraph"/>
+        <w:numPr>
+          <w:ilvl w:val="1"/>
+          <w:numId w:val="3"/>
+        </w:numPr>
+      </w:pPr>
+      <w:r>
+        <w:t xml:space="preserve">nodes are fixed by setting a property </w:t>
+      </w:r>
+      <w:r>
+        <w:t>nd.fixed=true in each nodeData element. nd.permFixed is the value node returns to after rollover. nd.phantom designates the node is phantom (currently equivalent to being permFixed)</w:t>
+      </w:r>
+    </w:p>
+    <w:p>
+      <w:pPr>
+        <w:pStyle w:val="ListParagraph"/>
+        <w:numPr>
+          <w:ilvl w:val="0"/>
+          <w:numId w:val="3"/>
+        </w:numPr>
+      </w:pPr>
+      <w:r>
+        <w:t>redraw: create a visualization from the data</w:t>
+      </w:r>
+    </w:p>
+    <w:p>
+      <w:pPr>
+        <w:pStyle w:val="ListParagraph"/>
+        <w:numPr>
+          <w:ilvl w:val="1"/>
+          <w:numId w:val="3"/>
+        </w:numPr>
+      </w:pPr>
+      <w:r>
+        <w:t>set link strengths and node charges</w:t>
+      </w:r>
+      <w:r>
+        <w:t xml:space="preserve"> and other visual attribudes (</w:t>
+      </w:r>
+      <w:r>
+        <w:t xml:space="preserve">position, </w:t>
+      </w:r>
+      <w:r>
+        <w:t>line type, etc)</w:t>
+      </w:r>
+    </w:p>
+    <w:p>
+      <w:pPr>
+        <w:pStyle w:val="ListParagraph"/>
+        <w:numPr>
+          <w:ilvl w:val="1"/>
+          <w:numId w:val="3"/>
+        </w:numPr>
+      </w:pPr>
+      <w:r>
+        <w:t>absence of .text field in the entry received from the server flags it as a phantom node</w:t>
+      </w:r>
       <w:bookmarkStart w:id="0" w:name="_GoBack"/>
       <w:bookmarkEnd w:id="0"/>
-    </w:p>
-    <w:p>
-      <w:r>
-        <w:t>tok.js</w:t>
-      </w:r>
-    </w:p>
-    <w:p>
-      <w:pPr>
-        <w:pStyle w:val="ListParagraph"/>
-        <w:numPr>
-          <w:ilvl w:val="0"/>
-          <w:numId w:val="3"/>
-        </w:numPr>
-      </w:pPr>
-      <w:r>
-        <w:t>nodeData and linkData – array containing all the data for links and nodes</w:t>
-      </w:r>
-      <w:r>
-        <w:t xml:space="preserve"> [returned or set by force.nodes() ]</w:t>
-      </w:r>
-    </w:p>
-    <w:p>
-      <w:pPr>
-        <w:pStyle w:val="ListParagraph"/>
-        <w:numPr>
-          <w:ilvl w:val="0"/>
-          <w:numId w:val="3"/>
-        </w:numPr>
-      </w:pPr>
-      <w:r>
-        <w:t>node and link – d3 selections of all nodes and links in the graph</w:t>
-      </w:r>
-    </w:p>
-    <w:p>
-      <w:pPr>
-        <w:pStyle w:val="ListParagraph"/>
-        <w:numPr>
-          <w:ilvl w:val="1"/>
-          <w:numId w:val="3"/>
-        </w:numPr>
-      </w:pPr>
-      <w:r>
-        <w:t>the datum of these d3 objects is linked by reference to nodeData and linkData arrays</w:t>
-      </w:r>
-    </w:p>
-    <w:p>
-      <w:pPr>
-        <w:pStyle w:val="ListParagraph"/>
-        <w:numPr>
-          <w:ilvl w:val="0"/>
-          <w:numId w:val="3"/>
-        </w:numPr>
-      </w:pPr>
-      <w:r>
-        <w:t>use existence of field “source” of linkData to identify it as a link vs. a node</w:t>
-      </w:r>
-    </w:p>
-    <w:p>
-      <w:pPr>
-        <w:pStyle w:val="ListParagraph"/>
-        <w:numPr>
-          <w:ilvl w:val="0"/>
-          <w:numId w:val="3"/>
-        </w:numPr>
-      </w:pPr>
-      <w:r>
-        <w:t>run button to keep simulation going</w:t>
-      </w:r>
-    </w:p>
-    <w:p>
-      <w:pPr>
-        <w:pStyle w:val="ListParagraph"/>
-        <w:numPr>
-          <w:ilvl w:val="0"/>
-          <w:numId w:val="3"/>
-        </w:numPr>
-      </w:pPr>
-      <w:r>
-        <w:t>tick:</w:t>
-      </w:r>
-      <w:r>
-        <w:t xml:space="preserve"> each time-step, update node positions and SVG objects</w:t>
-      </w:r>
-      <w:r>
-        <w:t xml:space="preserve"> (most forces are implemented by hand here – except for charge repulsion):</w:t>
-      </w:r>
-    </w:p>
-    <w:p>
-      <w:pPr>
-        <w:pStyle w:val="ListParagraph"/>
-        <w:numPr>
-          <w:ilvl w:val="1"/>
-          <w:numId w:val="3"/>
-        </w:numPr>
-      </w:pPr>
-      <w:r>
-        <w:t>define a gravity force independent of charge</w:t>
-      </w:r>
-    </w:p>
-    <w:p>
-      <w:pPr>
-        <w:pStyle w:val="ListParagraph"/>
-        <w:numPr>
-          <w:ilvl w:val="1"/>
-          <w:numId w:val="3"/>
-        </w:numPr>
-      </w:pPr>
-      <w:r>
-        <w:t>give noise to the nodes to have annealing-like relaxation</w:t>
-      </w:r>
-    </w:p>
-    <w:p>
-      <w:pPr>
-        <w:pStyle w:val="ListParagraph"/>
-        <w:numPr>
-          <w:ilvl w:val="1"/>
-          <w:numId w:val="3"/>
-        </w:numPr>
-      </w:pPr>
-      <w:r>
-        <w:t>define soft-max orienting forces for oriented links</w:t>
-      </w:r>
-    </w:p>
-    <w:p>
-      <w:pPr>
-        <w:pStyle w:val="ListParagraph"/>
-        <w:numPr>
-          <w:ilvl w:val="1"/>
-          <w:numId w:val="3"/>
-        </w:numPr>
-      </w:pPr>
-      <w:r>
-        <w:t>define the link con</w:t>
-      </w:r>
-      <w:r>
-        <w:t>s</w:t>
-      </w:r>
-      <w:r>
-        <w:t>traints</w:t>
-      </w:r>
-    </w:p>
-    <w:p>
-      <w:pPr>
-        <w:pStyle w:val="ListParagraph"/>
-        <w:numPr>
-          <w:ilvl w:val="1"/>
-          <w:numId w:val="3"/>
-        </w:numPr>
-      </w:pPr>
-      <w:r>
-        <w:lastRenderedPageBreak/>
-        <w:t>position all points along the links (3 pts)</w:t>
-      </w:r>
-    </w:p>
-    <w:p>
-      <w:pPr>
-        <w:pStyle w:val="ListParagraph"/>
-        <w:numPr>
-          <w:ilvl w:val="1"/>
-          <w:numId w:val="3"/>
-        </w:numPr>
-      </w:pPr>
-      <w:r>
-        <w:t>position each node “group” (tooltip positioning separate) – derivation triangles (need to orient) and other sparately</w:t>
-      </w:r>
-    </w:p>
-    <w:p>
-      <w:pPr>
-        <w:pStyle w:val="ListParagraph"/>
-        <w:numPr>
-          <w:ilvl w:val="0"/>
-          <w:numId w:val="3"/>
-        </w:numPr>
-      </w:pPr>
-      <w:r>
-        <w:t>redraw: create a visualization from the data</w:t>
-      </w:r>
-    </w:p>
-    <w:p>
-      <w:pPr>
-        <w:pStyle w:val="ListParagraph"/>
-        <w:numPr>
-          <w:ilvl w:val="1"/>
-          <w:numId w:val="3"/>
-        </w:numPr>
-      </w:pPr>
-      <w:r>
-        <w:t>set link strengths and node charges</w:t>
-      </w:r>
-      <w:r>
-        <w:t xml:space="preserve"> and other visual attribudes (</w:t>
-      </w:r>
-      <w:r>
-        <w:t xml:space="preserve">position, </w:t>
-      </w:r>
-      <w:r>
-        <w:t>line type, etc)</w:t>
-      </w:r>
     </w:p>
     <w:p>
       <w:pPr>
@@ -951,6 +981,7 @@
         </w:rPr>
       </w:pPr>
       <w:r>
+        <w:lastRenderedPageBreak/>
         <w:t>“spring” force:</w:t>
       </w:r>
     </w:p>
@@ -1173,7 +1204,6 @@
         <w:rPr>
           <w:rFonts w:eastAsiaTheme="minorEastAsia"/>
         </w:rPr>
-        <w:lastRenderedPageBreak/>
         <w:t>Orienting force:</w:t>
       </w:r>
       <w:r>
@@ -2329,6 +2359,7 @@
     </w:p>
     <w:p>
       <w:r>
+        <w:lastRenderedPageBreak/>
         <w:t>popups.css</w:t>
       </w:r>
     </w:p>

</xml_diff>

<commit_message>
preparing for zoom-behavior implementation
</commit_message>
<xml_diff>
--- a/code_structure.docx
+++ b/code_structure.docx
@@ -450,8 +450,6 @@
       <w:r>
         <w:t>absence of .text field in the entry received from the server flags it as a phantom node</w:t>
       </w:r>
-      <w:bookmarkStart w:id="0" w:name="_GoBack"/>
-      <w:bookmarkEnd w:id="0"/>
     </w:p>
     <w:p>
       <w:pPr>
@@ -475,165 +473,6 @@
       </w:pPr>
       <w:r>
         <w:t>Layout math:</w:t>
-      </w:r>
-    </w:p>
-    <w:p>
-      <w:pPr>
-        <w:pStyle w:val="ListParagraph"/>
-        <w:numPr>
-          <w:ilvl w:val="1"/>
-          <w:numId w:val="3"/>
-        </w:numPr>
-      </w:pPr>
-      <w:r>
-        <w:t>MetaMath node and link importance:</w:t>
-      </w:r>
-    </w:p>
-    <w:p>
-      <w:pPr>
-        <w:pStyle w:val="ListParagraph"/>
-        <w:numPr>
-          <w:ilvl w:val="2"/>
-          <w:numId w:val="3"/>
-        </w:numPr>
-      </w:pPr>
-      <w:r>
-        <w:t xml:space="preserve">Goal: Importance should be an estimate of the amount of information flow. </w:t>
-      </w:r>
-    </w:p>
-    <w:p>
-      <w:pPr>
-        <w:pStyle w:val="ListParagraph"/>
-        <w:numPr>
-          <w:ilvl w:val="2"/>
-          <w:numId w:val="3"/>
-        </w:numPr>
-      </w:pPr>
-      <w:r>
-        <w:t>Node importance is given by the importance of its children (i.e., a node has a lot of information if lots of things come out of it).</w:t>
-      </w:r>
-    </w:p>
-    <w:p>
-      <w:pPr>
-        <w:pStyle w:val="ListParagraph"/>
-        <w:numPr>
-          <w:ilvl w:val="2"/>
-          <w:numId w:val="3"/>
-        </w:numPr>
-      </w:pPr>
-      <w:r>
-        <w:t xml:space="preserve">We “source” information from the leafs to account for the potential children that might not be included in the graph. Nodes with fewest children will be affected the most by such later additions – thus add a value to each node importance that decays with its Nchild.  </w:t>
-      </w:r>
-      <w:r>
-        <w:t xml:space="preserve">This also serves to decay the effect of such additions </w:t>
-      </w:r>
-      <w:r>
-        <w:t xml:space="preserve">as it propagates up the tree. </w:t>
-      </w:r>
-    </w:p>
-    <w:p>
-      <w:pPr>
-        <w:pStyle w:val="ListParagraph"/>
-        <w:numPr>
-          <w:ilvl w:val="2"/>
-          <w:numId w:val="3"/>
-        </w:numPr>
-      </w:pPr>
-      <w:r>
-        <w:t xml:space="preserve">All the information of a node comes from its parents: split node weight among the parent links. </w:t>
-      </w:r>
-    </w:p>
-    <w:p>
-      <w:pPr>
-        <w:pStyle w:val="ListParagraph"/>
-        <w:numPr>
-          <w:ilvl w:val="2"/>
-          <w:numId w:val="3"/>
-        </w:numPr>
-      </w:pPr>
-      <w:r>
-        <w:t xml:space="preserve">We want to split this according to the relative content of the different parents. </w:t>
-      </w:r>
-      <w:r>
-        <w:t>Options:</w:t>
-      </w:r>
-    </w:p>
-    <w:p>
-      <w:pPr>
-        <w:pStyle w:val="ListParagraph"/>
-        <w:numPr>
-          <w:ilvl w:val="3"/>
-          <w:numId w:val="3"/>
-        </w:numPr>
-      </w:pPr>
-      <w:r>
-        <w:t>Let this “content”</w:t>
-      </w:r>
-      <w:r>
-        <w:t xml:space="preserve"> be proportional to exp[</w:t>
-      </w:r>
-      <w:r>
-        <w:t>“depth”</w:t>
-      </w:r>
-      <w:r>
-        <w:t>]</w:t>
-      </w:r>
-      <w:r>
-        <w:t xml:space="preserve"> of the parent node: its maximum distance to axioms. </w:t>
-      </w:r>
-      <w:r>
-        <w:t xml:space="preserve">I.e., the most “interesting” step in the proof is the one using the “latest” result. </w:t>
-      </w:r>
-      <w:r>
-        <w:t>Node levels start at 1, link level = parent level</w:t>
-      </w:r>
-      <w:r>
-        <w:t>. Exp ensures that shifting all levels by const makes no difference, keeping with the fractal structure of the graph</w:t>
-      </w:r>
-    </w:p>
-    <w:p>
-      <w:pPr>
-        <w:pStyle w:val="ListParagraph"/>
-        <w:numPr>
-          <w:ilvl w:val="3"/>
-          <w:numId w:val="3"/>
-        </w:numPr>
-      </w:pPr>
-      <w:r>
-        <w:t xml:space="preserve">“content” can also be inversely related to number of children the parent node already has at lower levels. This way most content comes from a “new” node. </w:t>
-      </w:r>
-      <w:r>
-        <w:t>Fractal structure is automatic in this case.</w:t>
-      </w:r>
-    </w:p>
-    <w:p>
-      <w:pPr>
-        <w:pStyle w:val="ListParagraph"/>
-        <w:numPr>
-          <w:ilvl w:val="2"/>
-          <w:numId w:val="3"/>
-        </w:numPr>
-      </w:pPr>
-      <w:r>
-        <w:t xml:space="preserve">Then we add the weight of all child links to the default node weight. </w:t>
-      </w:r>
-    </w:p>
-    <w:p>
-      <w:pPr>
-        <w:pStyle w:val="ListParagraph"/>
-        <w:numPr>
-          <w:ilvl w:val="2"/>
-          <w:numId w:val="3"/>
-        </w:numPr>
-      </w:pPr>
-      <w:r>
-        <w:t>Realizing this requires</w:t>
-      </w:r>
-      <w:r>
-        <w:t xml:space="preserve"> back-propagating from the leaf</w:t>
-      </w:r>
-      <w:r>
-        <w:t xml:space="preserve">s. </w:t>
       </w:r>
     </w:p>
     <w:p>
@@ -981,7 +820,6 @@
         </w:rPr>
       </w:pPr>
       <w:r>
-        <w:lastRenderedPageBreak/>
         <w:t>“spring” force:</w:t>
       </w:r>
     </w:p>
@@ -2213,6 +2051,7 @@
     </w:p>
     <w:p>
       <w:r>
+        <w:lastRenderedPageBreak/>
         <w:t>tok.css</w:t>
       </w:r>
     </w:p>
@@ -2359,11 +2198,191 @@
     </w:p>
     <w:p>
       <w:r>
+        <w:t>popups.css</w:t>
+      </w:r>
+    </w:p>
+    <w:p>
+      <w:r>
+        <w:t>loadMetamath.js</w:t>
+      </w:r>
+    </w:p>
+    <w:p>
+      <w:pPr>
+        <w:pStyle w:val="ListParagraph"/>
+        <w:numPr>
+          <w:ilvl w:val="0"/>
+          <w:numId w:val="12"/>
+        </w:numPr>
+      </w:pPr>
+      <w:r>
+        <w:t>parseMetamath – parses MetaMath file (e.g., set.mm)</w:t>
+      </w:r>
+      <w:r>
+        <w:t xml:space="preserve"> into an array of theorems (each is an object) </w:t>
+      </w:r>
+    </w:p>
+    <w:p>
+      <w:pPr>
+        <w:pStyle w:val="ListParagraph"/>
+        <w:numPr>
+          <w:ilvl w:val="1"/>
+          <w:numId w:val="12"/>
+        </w:numPr>
+      </w:pPr>
+      <w:r>
+        <w:t>read file character-by-character triggering flags upon seeing control characters, and running word and phrase accumulators</w:t>
+      </w:r>
+    </w:p>
+    <w:p>
+      <w:pPr>
+        <w:pStyle w:val="ListParagraph"/>
+        <w:numPr>
+          <w:ilvl w:val="0"/>
+          <w:numId w:val="12"/>
+        </w:numPr>
+      </w:pPr>
+      <w:r>
+        <w:t>loadMetaMath – loads this array into the server DB on Meteor</w:t>
+      </w:r>
+    </w:p>
+    <w:p>
+      <w:pPr>
+        <w:pStyle w:val="ListParagraph"/>
+        <w:numPr>
+          <w:ilvl w:val="1"/>
+          <w:numId w:val="12"/>
+        </w:numPr>
+      </w:pPr>
+      <w:r>
+        <w:t>MetaMath node and link importance</w:t>
+      </w:r>
+      <w:r>
+        <w:t xml:space="preserve"> – from graph structure</w:t>
+      </w:r>
+      <w:bookmarkStart w:id="0" w:name="_GoBack"/>
+      <w:bookmarkEnd w:id="0"/>
+    </w:p>
+    <w:p>
+      <w:pPr>
+        <w:pStyle w:val="ListParagraph"/>
+        <w:numPr>
+          <w:ilvl w:val="2"/>
+          <w:numId w:val="12"/>
+        </w:numPr>
+      </w:pPr>
+      <w:r>
+        <w:t xml:space="preserve">Goal: Importance should be an estimate of the amount of information flow. </w:t>
+      </w:r>
+    </w:p>
+    <w:p>
+      <w:pPr>
+        <w:pStyle w:val="ListParagraph"/>
+        <w:numPr>
+          <w:ilvl w:val="2"/>
+          <w:numId w:val="12"/>
+        </w:numPr>
+      </w:pPr>
+      <w:r>
+        <w:t>Node importance is given by the importance of its children (i.e., a node has a lot of information if lots of things come out of it).</w:t>
+      </w:r>
+    </w:p>
+    <w:p>
+      <w:pPr>
+        <w:pStyle w:val="ListParagraph"/>
+        <w:numPr>
+          <w:ilvl w:val="2"/>
+          <w:numId w:val="12"/>
+        </w:numPr>
+      </w:pPr>
+      <w:r>
+        <w:t xml:space="preserve">We “source” information from the leafs to account for the potential children that might not be included in the graph. Nodes with fewest children will be affected the most by such later additions – thus add a value to each node importance that decays with its Nchild.  This also serves to decay the effect of such additions as it propagates up the tree. </w:t>
+      </w:r>
+    </w:p>
+    <w:p>
+      <w:pPr>
+        <w:pStyle w:val="ListParagraph"/>
+        <w:numPr>
+          <w:ilvl w:val="2"/>
+          <w:numId w:val="12"/>
+        </w:numPr>
+      </w:pPr>
+      <w:r>
+        <w:t xml:space="preserve">All the information of a node comes from its parents: split node weight among the parent links. </w:t>
+      </w:r>
+    </w:p>
+    <w:p>
+      <w:pPr>
+        <w:pStyle w:val="ListParagraph"/>
+        <w:numPr>
+          <w:ilvl w:val="2"/>
+          <w:numId w:val="12"/>
+        </w:numPr>
+      </w:pPr>
+      <w:r>
+        <w:t>We want to split this according to the relative content of the different parents. Options:</w:t>
+      </w:r>
+    </w:p>
+    <w:p>
+      <w:pPr>
+        <w:pStyle w:val="ListParagraph"/>
+        <w:numPr>
+          <w:ilvl w:val="3"/>
+          <w:numId w:val="12"/>
+        </w:numPr>
+      </w:pPr>
+      <w:r>
+        <w:t xml:space="preserve">Let this “content” be proportional to exp[“depth”] of the parent node: its maximum distance to axioms. I.e., the most “interesting” step in the proof is the one using the “latest” result. Node levels start at 1, link level </w:t>
+      </w:r>
+      <w:r>
         <w:lastRenderedPageBreak/>
-        <w:t>popups.css</w:t>
-      </w:r>
-    </w:p>
-    <w:p/>
+        <w:t>= parent level. Exp ensures that shifting all levels by const makes no difference, keeping with the fractal structure of the graph</w:t>
+      </w:r>
+    </w:p>
+    <w:p>
+      <w:pPr>
+        <w:pStyle w:val="ListParagraph"/>
+        <w:numPr>
+          <w:ilvl w:val="3"/>
+          <w:numId w:val="12"/>
+        </w:numPr>
+      </w:pPr>
+      <w:r>
+        <w:t>“content” can also be inversely related to number of children the parent node already has at lower levels. This way most content comes from a “new” node. Fractal structure is automatic in this case.</w:t>
+      </w:r>
+    </w:p>
+    <w:p>
+      <w:pPr>
+        <w:pStyle w:val="ListParagraph"/>
+        <w:numPr>
+          <w:ilvl w:val="2"/>
+          <w:numId w:val="12"/>
+        </w:numPr>
+      </w:pPr>
+      <w:r>
+        <w:t xml:space="preserve">Then we add the weight of all child links to the default node weight. </w:t>
+      </w:r>
+    </w:p>
+    <w:p>
+      <w:pPr>
+        <w:pStyle w:val="ListParagraph"/>
+        <w:numPr>
+          <w:ilvl w:val="2"/>
+          <w:numId w:val="12"/>
+        </w:numPr>
+      </w:pPr>
+      <w:r>
+        <w:t xml:space="preserve">Realizing this requires back-propagating from the leafs. </w:t>
+      </w:r>
+    </w:p>
+    <w:p>
+      <w:pPr>
+        <w:pStyle w:val="ListParagraph"/>
+        <w:numPr>
+          <w:ilvl w:val="0"/>
+          <w:numId w:val="12"/>
+        </w:numPr>
+      </w:pPr>
+    </w:p>
     <w:sectPr>
       <w:pgSz w:w="12240" w:h="15840"/>
       <w:pgMar w:top="1440" w:right="1440" w:bottom="1440" w:left="1440" w:header="720" w:footer="720" w:gutter="0"/>
@@ -3281,6 +3300,119 @@
     </w:lvl>
   </w:abstractNum>
   <w:abstractNum w:abstractNumId="8">
+    <w:nsid w:val="61FD01B4"/>
+    <w:multiLevelType w:val="hybridMultilevel"/>
+    <w:tmpl w:val="1A70C2FC"/>
+    <w:lvl w:ilvl="0" w:tplc="04090001">
+      <w:start w:val="1"/>
+      <w:numFmt w:val="bullet"/>
+      <w:lvlText w:val=""/>
+      <w:lvlJc w:val="left"/>
+      <w:pPr>
+        <w:ind w:left="720" w:hanging="360"/>
+      </w:pPr>
+      <w:rPr>
+        <w:rFonts w:ascii="Symbol" w:hAnsi="Symbol" w:hint="default"/>
+      </w:rPr>
+    </w:lvl>
+    <w:lvl w:ilvl="1" w:tplc="04090003">
+      <w:start w:val="1"/>
+      <w:numFmt w:val="bullet"/>
+      <w:lvlText w:val="o"/>
+      <w:lvlJc w:val="left"/>
+      <w:pPr>
+        <w:ind w:left="1440" w:hanging="360"/>
+      </w:pPr>
+      <w:rPr>
+        <w:rFonts w:ascii="Courier New" w:hAnsi="Courier New" w:cs="Courier New" w:hint="default"/>
+      </w:rPr>
+    </w:lvl>
+    <w:lvl w:ilvl="2" w:tplc="04090005">
+      <w:start w:val="1"/>
+      <w:numFmt w:val="bullet"/>
+      <w:lvlText w:val=""/>
+      <w:lvlJc w:val="left"/>
+      <w:pPr>
+        <w:ind w:left="2160" w:hanging="360"/>
+      </w:pPr>
+      <w:rPr>
+        <w:rFonts w:ascii="Wingdings" w:hAnsi="Wingdings" w:hint="default"/>
+      </w:rPr>
+    </w:lvl>
+    <w:lvl w:ilvl="3" w:tplc="04090001">
+      <w:start w:val="1"/>
+      <w:numFmt w:val="bullet"/>
+      <w:lvlText w:val=""/>
+      <w:lvlJc w:val="left"/>
+      <w:pPr>
+        <w:ind w:left="2880" w:hanging="360"/>
+      </w:pPr>
+      <w:rPr>
+        <w:rFonts w:ascii="Symbol" w:hAnsi="Symbol" w:hint="default"/>
+      </w:rPr>
+    </w:lvl>
+    <w:lvl w:ilvl="4" w:tplc="04090003" w:tentative="1">
+      <w:start w:val="1"/>
+      <w:numFmt w:val="bullet"/>
+      <w:lvlText w:val="o"/>
+      <w:lvlJc w:val="left"/>
+      <w:pPr>
+        <w:ind w:left="3600" w:hanging="360"/>
+      </w:pPr>
+      <w:rPr>
+        <w:rFonts w:ascii="Courier New" w:hAnsi="Courier New" w:cs="Courier New" w:hint="default"/>
+      </w:rPr>
+    </w:lvl>
+    <w:lvl w:ilvl="5" w:tplc="04090005" w:tentative="1">
+      <w:start w:val="1"/>
+      <w:numFmt w:val="bullet"/>
+      <w:lvlText w:val=""/>
+      <w:lvlJc w:val="left"/>
+      <w:pPr>
+        <w:ind w:left="4320" w:hanging="360"/>
+      </w:pPr>
+      <w:rPr>
+        <w:rFonts w:ascii="Wingdings" w:hAnsi="Wingdings" w:hint="default"/>
+      </w:rPr>
+    </w:lvl>
+    <w:lvl w:ilvl="6" w:tplc="04090001" w:tentative="1">
+      <w:start w:val="1"/>
+      <w:numFmt w:val="bullet"/>
+      <w:lvlText w:val=""/>
+      <w:lvlJc w:val="left"/>
+      <w:pPr>
+        <w:ind w:left="5040" w:hanging="360"/>
+      </w:pPr>
+      <w:rPr>
+        <w:rFonts w:ascii="Symbol" w:hAnsi="Symbol" w:hint="default"/>
+      </w:rPr>
+    </w:lvl>
+    <w:lvl w:ilvl="7" w:tplc="04090003" w:tentative="1">
+      <w:start w:val="1"/>
+      <w:numFmt w:val="bullet"/>
+      <w:lvlText w:val="o"/>
+      <w:lvlJc w:val="left"/>
+      <w:pPr>
+        <w:ind w:left="5760" w:hanging="360"/>
+      </w:pPr>
+      <w:rPr>
+        <w:rFonts w:ascii="Courier New" w:hAnsi="Courier New" w:cs="Courier New" w:hint="default"/>
+      </w:rPr>
+    </w:lvl>
+    <w:lvl w:ilvl="8" w:tplc="04090005" w:tentative="1">
+      <w:start w:val="1"/>
+      <w:numFmt w:val="bullet"/>
+      <w:lvlText w:val=""/>
+      <w:lvlJc w:val="left"/>
+      <w:pPr>
+        <w:ind w:left="6480" w:hanging="360"/>
+      </w:pPr>
+      <w:rPr>
+        <w:rFonts w:ascii="Wingdings" w:hAnsi="Wingdings" w:hint="default"/>
+      </w:rPr>
+    </w:lvl>
+  </w:abstractNum>
+  <w:abstractNum w:abstractNumId="9">
     <w:nsid w:val="6F2B1C20"/>
     <w:multiLevelType w:val="hybridMultilevel"/>
     <w:tmpl w:val="63AE7696"/>
@@ -3393,7 +3525,7 @@
       </w:rPr>
     </w:lvl>
   </w:abstractNum>
-  <w:abstractNum w:abstractNumId="9">
+  <w:abstractNum w:abstractNumId="10">
     <w:nsid w:val="726B4267"/>
     <w:multiLevelType w:val="hybridMultilevel"/>
     <w:tmpl w:val="31BC7824"/>
@@ -3506,7 +3638,7 @@
       </w:rPr>
     </w:lvl>
   </w:abstractNum>
-  <w:abstractNum w:abstractNumId="10">
+  <w:abstractNum w:abstractNumId="11">
     <w:nsid w:val="727B2EF3"/>
     <w:multiLevelType w:val="hybridMultilevel"/>
     <w:tmpl w:val="937696E8"/>
@@ -3629,13 +3761,13 @@
     <w:abstractNumId w:val="0"/>
   </w:num>
   <w:num w:numId="4">
+    <w:abstractNumId w:val="11"/>
+  </w:num>
+  <w:num w:numId="5">
     <w:abstractNumId w:val="10"/>
   </w:num>
-  <w:num w:numId="5">
+  <w:num w:numId="6">
     <w:abstractNumId w:val="9"/>
-  </w:num>
-  <w:num w:numId="6">
-    <w:abstractNumId w:val="8"/>
   </w:num>
   <w:num w:numId="7">
     <w:abstractNumId w:val="5"/>
@@ -3651,6 +3783,9 @@
   </w:num>
   <w:num w:numId="11">
     <w:abstractNumId w:val="7"/>
+  </w:num>
+  <w:num w:numId="12">
+    <w:abstractNumId w:val="8"/>
   </w:num>
 </w:numbering>
 </file>

</xml_diff>

<commit_message>
phantom nodes for correct field working still problem with node-collision and minlength
</commit_message>
<xml_diff>
--- a/code_structure.docx
+++ b/code_structure.docx
@@ -190,41 +190,6 @@
     </w:p>
     <w:p>
       <w:r>
-        <w:t>dbServer.js</w:t>
-      </w:r>
-    </w:p>
-    <w:p>
-      <w:pPr>
-        <w:pStyle w:val="ListParagraph"/>
-        <w:numPr>
-          <w:ilvl w:val="0"/>
-          <w:numId w:val="9"/>
-        </w:numPr>
-      </w:pPr>
-      <w:r>
-        <w:t xml:space="preserve">updateNode, updateLink: </w:t>
-      </w:r>
-      <w:r>
-        <w:t>updates the curren</w:t>
-      </w:r>
-      <w:r>
-        <w:t>t db entries by looping over all the fields in the provided objects</w:t>
-      </w:r>
-    </w:p>
-    <w:p>
-      <w:pPr>
-        <w:pStyle w:val="ListParagraph"/>
-        <w:numPr>
-          <w:ilvl w:val="0"/>
-          <w:numId w:val="9"/>
-        </w:numPr>
-      </w:pPr>
-      <w:r>
-        <w:t>publish / subscribe</w:t>
-      </w:r>
-    </w:p>
-    <w:p>
-      <w:r>
         <w:t>tok.js</w:t>
       </w:r>
     </w:p>
@@ -372,7 +337,6 @@
         </w:numPr>
       </w:pPr>
       <w:r>
-        <w:lastRenderedPageBreak/>
         <w:t>position all points along the links (3 pts)</w:t>
       </w:r>
     </w:p>
@@ -415,6 +379,7 @@
         </w:numPr>
       </w:pPr>
       <w:r>
+        <w:lastRenderedPageBreak/>
         <w:t>redraw: create a visualization from the data</w:t>
       </w:r>
     </w:p>
@@ -1026,6 +991,24 @@
           </m:e>
         </m:d>
       </m:oMath>
+    </w:p>
+    <w:p>
+      <w:pPr>
+        <w:pStyle w:val="ListParagraph"/>
+        <w:numPr>
+          <w:ilvl w:val="3"/>
+          <w:numId w:val="3"/>
+        </w:numPr>
+        <w:rPr>
+          <w:rFonts w:eastAsiaTheme="minorEastAsia"/>
+        </w:rPr>
+      </w:pPr>
+      <w:r>
+        <w:rPr>
+          <w:rFonts w:eastAsiaTheme="minorEastAsia"/>
+        </w:rPr>
+        <w:t>the “long-link” regime has been removed – not needed once we set link strengths diversely enough</w:t>
+      </w:r>
     </w:p>
     <w:p>
       <w:pPr>
@@ -2051,7 +2034,6 @@
     </w:p>
     <w:p>
       <w:r>
-        <w:lastRenderedPageBreak/>
         <w:t>tok.css</w:t>
       </w:r>
     </w:p>
@@ -2069,6 +2051,7 @@
     </w:p>
     <w:p>
       <w:r>
+        <w:lastRenderedPageBreak/>
         <w:t>gui.js</w:t>
       </w:r>
     </w:p>
@@ -2259,6 +2242,1653 @@
       <w:r>
         <w:t xml:space="preserve"> – from graph structure</w:t>
       </w:r>
+    </w:p>
+    <w:p>
+      <w:pPr>
+        <w:pStyle w:val="ListParagraph"/>
+        <w:numPr>
+          <w:ilvl w:val="2"/>
+          <w:numId w:val="12"/>
+        </w:numPr>
+      </w:pPr>
+      <w:r>
+        <w:t xml:space="preserve">Goal: Importance should be an estimate of the amount of information flow. </w:t>
+      </w:r>
+    </w:p>
+    <w:p>
+      <w:pPr>
+        <w:pStyle w:val="ListParagraph"/>
+        <w:numPr>
+          <w:ilvl w:val="2"/>
+          <w:numId w:val="12"/>
+        </w:numPr>
+      </w:pPr>
+      <w:r>
+        <w:t>Node importance is given by the importance of its children (i.e., a node has a lot of information if lots of things come out of it).</w:t>
+      </w:r>
+    </w:p>
+    <w:p>
+      <w:pPr>
+        <w:pStyle w:val="ListParagraph"/>
+        <w:numPr>
+          <w:ilvl w:val="2"/>
+          <w:numId w:val="12"/>
+        </w:numPr>
+      </w:pPr>
+      <w:r>
+        <w:t xml:space="preserve">We “source” information from the leafs to account for the potential children that might not be included in the graph. Nodes with fewest children will be affected the most by such later additions – thus add a value to each node importance that decays with its Nchild.  This also serves to decay the effect of such additions as it propagates up the tree. </w:t>
+      </w:r>
+    </w:p>
+    <w:p>
+      <w:pPr>
+        <w:pStyle w:val="ListParagraph"/>
+        <w:numPr>
+          <w:ilvl w:val="2"/>
+          <w:numId w:val="12"/>
+        </w:numPr>
+      </w:pPr>
+      <w:r>
+        <w:t xml:space="preserve">All the information of a node comes from its parents: split node weight among the parent links. </w:t>
+      </w:r>
+    </w:p>
+    <w:p>
+      <w:pPr>
+        <w:pStyle w:val="ListParagraph"/>
+        <w:numPr>
+          <w:ilvl w:val="2"/>
+          <w:numId w:val="12"/>
+        </w:numPr>
+      </w:pPr>
+      <w:r>
+        <w:t>We want to split this according to the relative content of the different parents. Options:</w:t>
+      </w:r>
+    </w:p>
+    <w:p>
+      <w:pPr>
+        <w:pStyle w:val="ListParagraph"/>
+        <w:numPr>
+          <w:ilvl w:val="3"/>
+          <w:numId w:val="12"/>
+        </w:numPr>
+      </w:pPr>
+      <w:r>
+        <w:t>Let this “content” be proportional to exp[“depth”] of the parent node: its maximum distance to axioms. I.e., the most “interesting” step in the proof is the one using the “latest” result. Node levels start at 1, link level = parent level. Exp ensures that shifting all levels by const makes no difference, keeping with the fractal structure of the graph</w:t>
+      </w:r>
+    </w:p>
+    <w:p>
+      <w:pPr>
+        <w:pStyle w:val="ListParagraph"/>
+        <w:numPr>
+          <w:ilvl w:val="3"/>
+          <w:numId w:val="12"/>
+        </w:numPr>
+      </w:pPr>
+      <w:r>
+        <w:lastRenderedPageBreak/>
+        <w:t>“content” can also be inversely related to number of children the parent node already has at lower levels. This way most content comes from a “new” node. Fractal structure is automatic in this case.</w:t>
+      </w:r>
+    </w:p>
+    <w:p>
+      <w:pPr>
+        <w:pStyle w:val="ListParagraph"/>
+        <w:numPr>
+          <w:ilvl w:val="2"/>
+          <w:numId w:val="12"/>
+        </w:numPr>
+      </w:pPr>
+      <w:r>
+        <w:t xml:space="preserve">Then we add the weight of all child links to the default node weight. </w:t>
+      </w:r>
+    </w:p>
+    <w:p>
+      <w:pPr>
+        <w:pStyle w:val="ListParagraph"/>
+        <w:numPr>
+          <w:ilvl w:val="2"/>
+          <w:numId w:val="12"/>
+        </w:numPr>
+      </w:pPr>
+      <w:r>
+        <w:t xml:space="preserve">Realizing this requires back-propagating from the leafs. </w:t>
+      </w:r>
+    </w:p>
+    <w:p>
+      <w:r>
+        <w:t>dbServer.js</w:t>
+      </w:r>
+    </w:p>
+    <w:p>
+      <w:pPr>
+        <w:pStyle w:val="ListParagraph"/>
+        <w:numPr>
+          <w:ilvl w:val="0"/>
+          <w:numId w:val="9"/>
+        </w:numPr>
+      </w:pPr>
+      <w:r>
+        <w:t>updateNode, updateLink: updates the current db entries by looping over all the fields in the provided objects</w:t>
+      </w:r>
+    </w:p>
+    <w:p>
+      <w:pPr>
+        <w:pStyle w:val="ListParagraph"/>
+        <w:numPr>
+          <w:ilvl w:val="0"/>
+          <w:numId w:val="9"/>
+        </w:numPr>
+      </w:pPr>
+      <w:r>
+        <w:t>calcEffConn – compute and store effective links at different zoom levels</w:t>
+      </w:r>
+    </w:p>
+    <w:p>
+      <w:pPr>
+        <w:pStyle w:val="ListParagraph"/>
+        <w:numPr>
+          <w:ilvl w:val="1"/>
+          <w:numId w:val="9"/>
+        </w:numPr>
+      </w:pPr>
+      <w:r>
+        <w:t>At any given zoom level, show only the 20-50 (VisNodes variable) most important nodes in the given window</w:t>
+      </w:r>
+    </w:p>
+    <w:p>
+      <w:pPr>
+        <w:pStyle w:val="ListParagraph"/>
+        <w:numPr>
+          <w:ilvl w:val="1"/>
+          <w:numId w:val="9"/>
+        </w:numPr>
+      </w:pPr>
+      <w:r>
+        <w:t>begin with the goal of capturing the correct ancestral relations – this can be accomplishing by again envoking the “importance</w:t>
+      </w:r>
+      <w:r>
+        <w:t xml:space="preserve"> (or information)</w:t>
+      </w:r>
+      <w:r>
+        <w:t xml:space="preserve"> flow” idea. I.e., between two indirectly connected nodes, the effective link should have the strength given by the total “flow” that goes between them in the full network. </w:t>
+      </w:r>
+    </w:p>
+    <w:p>
+      <w:pPr>
+        <w:pStyle w:val="ListParagraph"/>
+        <w:numPr>
+          <w:ilvl w:val="1"/>
+          <w:numId w:val="9"/>
+        </w:numPr>
+      </w:pPr>
+      <w:r>
+        <w:t>If w</w:t>
+      </w:r>
+      <w:r>
+        <w:rPr>
+          <w:vertAlign w:val="subscript"/>
+        </w:rPr>
+        <w:t xml:space="preserve">ij </w:t>
+      </w:r>
+      <w:r>
+        <w:t xml:space="preserve">is the link strengths, giving also the </w:t>
+      </w:r>
+      <w:r>
+        <w:t>importance flow, then the total flow between two nodes is:</w:t>
+      </w:r>
+    </w:p>
+    <w:p>
+      <w:pPr>
+        <w:pStyle w:val="ListParagraph"/>
+        <w:ind w:left="1440"/>
+        <w:rPr>
+          <w:rFonts w:eastAsiaTheme="minorEastAsia"/>
+        </w:rPr>
+      </w:pPr>
+      <m:oMathPara>
+        <m:oMath>
+          <m:sSubSup>
+            <m:sSubSupPr>
+              <m:ctrlPr>
+                <w:rPr>
+                  <w:rFonts w:ascii="Cambria Math" w:hAnsi="Cambria Math"/>
+                  <w:i/>
+                </w:rPr>
+              </m:ctrlPr>
+            </m:sSubSupPr>
+            <m:e>
+              <m:r>
+                <w:rPr>
+                  <w:rFonts w:ascii="Cambria Math" w:hAnsi="Cambria Math"/>
+                </w:rPr>
+                <m:t>w</m:t>
+              </m:r>
+            </m:e>
+            <m:sub>
+              <m:r>
+                <w:rPr>
+                  <w:rFonts w:ascii="Cambria Math" w:hAnsi="Cambria Math"/>
+                </w:rPr>
+                <m:t>ij</m:t>
+              </m:r>
+            </m:sub>
+            <m:sup>
+              <m:r>
+                <w:rPr>
+                  <w:rFonts w:ascii="Cambria Math" w:hAnsi="Cambria Math"/>
+                </w:rPr>
+                <m:t>eff</m:t>
+              </m:r>
+            </m:sup>
+          </m:sSubSup>
+          <m:r>
+            <w:rPr>
+              <w:rFonts w:ascii="Cambria Math" w:hAnsi="Cambria Math"/>
+            </w:rPr>
+            <m:t>=</m:t>
+          </m:r>
+          <m:nary>
+            <m:naryPr>
+              <m:chr m:val="∑"/>
+              <m:supHide m:val="1"/>
+              <m:ctrlPr>
+                <w:rPr>
+                  <w:rFonts w:ascii="Cambria Math" w:hAnsi="Cambria Math"/>
+                  <w:i/>
+                </w:rPr>
+              </m:ctrlPr>
+            </m:naryPr>
+            <m:sub>
+              <m:r>
+                <w:rPr>
+                  <w:rFonts w:ascii="Cambria Math" w:hAnsi="Cambria Math"/>
+                </w:rPr>
+                <m:t xml:space="preserve">paths </m:t>
+              </m:r>
+              <m:d>
+                <m:dPr>
+                  <m:begChr m:val="{"/>
+                  <m:endChr m:val="}"/>
+                  <m:ctrlPr>
+                    <w:rPr>
+                      <w:rFonts w:ascii="Cambria Math" w:hAnsi="Cambria Math"/>
+                      <w:i/>
+                    </w:rPr>
+                  </m:ctrlPr>
+                </m:dPr>
+                <m:e>
+                  <m:r>
+                    <w:rPr>
+                      <w:rFonts w:ascii="Cambria Math" w:hAnsi="Cambria Math"/>
+                    </w:rPr>
+                    <m:t>i→j</m:t>
+                  </m:r>
+                </m:e>
+              </m:d>
+            </m:sub>
+            <m:sup/>
+            <m:e>
+              <m:sSub>
+                <m:sSubPr>
+                  <m:ctrlPr>
+                    <w:rPr>
+                      <w:rFonts w:ascii="Cambria Math" w:hAnsi="Cambria Math"/>
+                      <w:i/>
+                    </w:rPr>
+                  </m:ctrlPr>
+                </m:sSubPr>
+                <m:e>
+                  <m:r>
+                    <w:rPr>
+                      <w:rFonts w:ascii="Cambria Math" w:hAnsi="Cambria Math"/>
+                    </w:rPr>
+                    <m:t>w</m:t>
+                  </m:r>
+                </m:e>
+                <m:sub>
+                  <m:r>
+                    <w:rPr>
+                      <w:rFonts w:ascii="Cambria Math" w:hAnsi="Cambria Math"/>
+                    </w:rPr>
+                    <m:t>i</m:t>
+                  </m:r>
+                  <m:sSub>
+                    <m:sSubPr>
+                      <m:ctrlPr>
+                        <w:rPr>
+                          <w:rFonts w:ascii="Cambria Math" w:hAnsi="Cambria Math"/>
+                          <w:i/>
+                        </w:rPr>
+                      </m:ctrlPr>
+                    </m:sSubPr>
+                    <m:e>
+                      <m:r>
+                        <w:rPr>
+                          <w:rFonts w:ascii="Cambria Math" w:hAnsi="Cambria Math"/>
+                        </w:rPr>
+                        <m:t>k</m:t>
+                      </m:r>
+                    </m:e>
+                    <m:sub>
+                      <m:r>
+                        <w:rPr>
+                          <w:rFonts w:ascii="Cambria Math" w:hAnsi="Cambria Math"/>
+                        </w:rPr>
+                        <m:t>1</m:t>
+                      </m:r>
+                    </m:sub>
+                  </m:sSub>
+                </m:sub>
+              </m:sSub>
+              <m:r>
+                <w:rPr>
+                  <w:rFonts w:ascii="Cambria Math" w:hAnsi="Cambria Math"/>
+                </w:rPr>
+                <m:t xml:space="preserve"> </m:t>
+              </m:r>
+              <m:f>
+                <m:fPr>
+                  <m:ctrlPr>
+                    <w:rPr>
+                      <w:rFonts w:ascii="Cambria Math" w:hAnsi="Cambria Math"/>
+                      <w:i/>
+                    </w:rPr>
+                  </m:ctrlPr>
+                </m:fPr>
+                <m:num>
+                  <m:sSub>
+                    <m:sSubPr>
+                      <m:ctrlPr>
+                        <w:rPr>
+                          <w:rFonts w:ascii="Cambria Math" w:hAnsi="Cambria Math"/>
+                          <w:i/>
+                        </w:rPr>
+                      </m:ctrlPr>
+                    </m:sSubPr>
+                    <m:e>
+                      <m:r>
+                        <w:rPr>
+                          <w:rFonts w:ascii="Cambria Math" w:hAnsi="Cambria Math"/>
+                        </w:rPr>
+                        <m:t>w</m:t>
+                      </m:r>
+                    </m:e>
+                    <m:sub>
+                      <m:sSub>
+                        <m:sSubPr>
+                          <m:ctrlPr>
+                            <w:rPr>
+                              <w:rFonts w:ascii="Cambria Math" w:hAnsi="Cambria Math"/>
+                              <w:i/>
+                            </w:rPr>
+                          </m:ctrlPr>
+                        </m:sSubPr>
+                        <m:e>
+                          <m:r>
+                            <w:rPr>
+                              <w:rFonts w:ascii="Cambria Math" w:hAnsi="Cambria Math"/>
+                            </w:rPr>
+                            <m:t>k</m:t>
+                          </m:r>
+                        </m:e>
+                        <m:sub>
+                          <m:r>
+                            <w:rPr>
+                              <w:rFonts w:ascii="Cambria Math" w:hAnsi="Cambria Math"/>
+                            </w:rPr>
+                            <m:t>1</m:t>
+                          </m:r>
+                        </m:sub>
+                      </m:sSub>
+                      <m:sSub>
+                        <m:sSubPr>
+                          <m:ctrlPr>
+                            <w:rPr>
+                              <w:rFonts w:ascii="Cambria Math" w:hAnsi="Cambria Math"/>
+                              <w:i/>
+                            </w:rPr>
+                          </m:ctrlPr>
+                        </m:sSubPr>
+                        <m:e>
+                          <m:r>
+                            <w:rPr>
+                              <w:rFonts w:ascii="Cambria Math" w:hAnsi="Cambria Math"/>
+                            </w:rPr>
+                            <m:t>k</m:t>
+                          </m:r>
+                        </m:e>
+                        <m:sub>
+                          <m:r>
+                            <w:rPr>
+                              <w:rFonts w:ascii="Cambria Math" w:hAnsi="Cambria Math"/>
+                            </w:rPr>
+                            <m:t>2</m:t>
+                          </m:r>
+                        </m:sub>
+                      </m:sSub>
+                    </m:sub>
+                  </m:sSub>
+                </m:num>
+                <m:den>
+                  <m:sSub>
+                    <m:sSubPr>
+                      <m:ctrlPr>
+                        <w:rPr>
+                          <w:rFonts w:ascii="Cambria Math" w:hAnsi="Cambria Math"/>
+                          <w:i/>
+                        </w:rPr>
+                      </m:ctrlPr>
+                    </m:sSubPr>
+                    <m:e>
+                      <m:r>
+                        <w:rPr>
+                          <w:rFonts w:ascii="Cambria Math" w:hAnsi="Cambria Math"/>
+                        </w:rPr>
+                        <m:t>a</m:t>
+                      </m:r>
+                    </m:e>
+                    <m:sub>
+                      <m:sSub>
+                        <m:sSubPr>
+                          <m:ctrlPr>
+                            <w:rPr>
+                              <w:rFonts w:ascii="Cambria Math" w:hAnsi="Cambria Math"/>
+                              <w:i/>
+                            </w:rPr>
+                          </m:ctrlPr>
+                        </m:sSubPr>
+                        <m:e>
+                          <m:r>
+                            <w:rPr>
+                              <w:rFonts w:ascii="Cambria Math" w:hAnsi="Cambria Math"/>
+                            </w:rPr>
+                            <m:t>k</m:t>
+                          </m:r>
+                        </m:e>
+                        <m:sub>
+                          <m:r>
+                            <w:rPr>
+                              <w:rFonts w:ascii="Cambria Math" w:hAnsi="Cambria Math"/>
+                            </w:rPr>
+                            <m:t>1</m:t>
+                          </m:r>
+                        </m:sub>
+                      </m:sSub>
+                    </m:sub>
+                  </m:sSub>
+                </m:den>
+              </m:f>
+              <m:r>
+                <w:rPr>
+                  <w:rFonts w:ascii="Cambria Math" w:hAnsi="Cambria Math"/>
+                </w:rPr>
+                <m:t xml:space="preserve"> </m:t>
+              </m:r>
+              <m:f>
+                <m:fPr>
+                  <m:ctrlPr>
+                    <w:rPr>
+                      <w:rFonts w:ascii="Cambria Math" w:hAnsi="Cambria Math"/>
+                      <w:i/>
+                    </w:rPr>
+                  </m:ctrlPr>
+                </m:fPr>
+                <m:num>
+                  <m:sSub>
+                    <m:sSubPr>
+                      <m:ctrlPr>
+                        <w:rPr>
+                          <w:rFonts w:ascii="Cambria Math" w:hAnsi="Cambria Math"/>
+                          <w:i/>
+                        </w:rPr>
+                      </m:ctrlPr>
+                    </m:sSubPr>
+                    <m:e>
+                      <m:r>
+                        <w:rPr>
+                          <w:rFonts w:ascii="Cambria Math" w:hAnsi="Cambria Math"/>
+                        </w:rPr>
+                        <m:t>w</m:t>
+                      </m:r>
+                    </m:e>
+                    <m:sub>
+                      <m:sSub>
+                        <m:sSubPr>
+                          <m:ctrlPr>
+                            <w:rPr>
+                              <w:rFonts w:ascii="Cambria Math" w:hAnsi="Cambria Math"/>
+                              <w:i/>
+                            </w:rPr>
+                          </m:ctrlPr>
+                        </m:sSubPr>
+                        <m:e>
+                          <m:r>
+                            <w:rPr>
+                              <w:rFonts w:ascii="Cambria Math" w:hAnsi="Cambria Math"/>
+                            </w:rPr>
+                            <m:t>k</m:t>
+                          </m:r>
+                        </m:e>
+                        <m:sub>
+                          <m:r>
+                            <w:rPr>
+                              <w:rFonts w:ascii="Cambria Math" w:hAnsi="Cambria Math"/>
+                            </w:rPr>
+                            <m:t>2</m:t>
+                          </m:r>
+                        </m:sub>
+                      </m:sSub>
+                      <m:sSub>
+                        <m:sSubPr>
+                          <m:ctrlPr>
+                            <w:rPr>
+                              <w:rFonts w:ascii="Cambria Math" w:hAnsi="Cambria Math"/>
+                              <w:i/>
+                            </w:rPr>
+                          </m:ctrlPr>
+                        </m:sSubPr>
+                        <m:e>
+                          <m:r>
+                            <w:rPr>
+                              <w:rFonts w:ascii="Cambria Math" w:hAnsi="Cambria Math"/>
+                            </w:rPr>
+                            <m:t>k</m:t>
+                          </m:r>
+                        </m:e>
+                        <m:sub>
+                          <m:r>
+                            <w:rPr>
+                              <w:rFonts w:ascii="Cambria Math" w:hAnsi="Cambria Math"/>
+                            </w:rPr>
+                            <m:t>3</m:t>
+                          </m:r>
+                        </m:sub>
+                      </m:sSub>
+                    </m:sub>
+                  </m:sSub>
+                </m:num>
+                <m:den>
+                  <m:sSub>
+                    <m:sSubPr>
+                      <m:ctrlPr>
+                        <w:rPr>
+                          <w:rFonts w:ascii="Cambria Math" w:hAnsi="Cambria Math"/>
+                          <w:i/>
+                        </w:rPr>
+                      </m:ctrlPr>
+                    </m:sSubPr>
+                    <m:e>
+                      <m:r>
+                        <w:rPr>
+                          <w:rFonts w:ascii="Cambria Math" w:hAnsi="Cambria Math"/>
+                        </w:rPr>
+                        <m:t>a</m:t>
+                      </m:r>
+                    </m:e>
+                    <m:sub>
+                      <m:sSub>
+                        <m:sSubPr>
+                          <m:ctrlPr>
+                            <w:rPr>
+                              <w:rFonts w:ascii="Cambria Math" w:hAnsi="Cambria Math"/>
+                              <w:i/>
+                            </w:rPr>
+                          </m:ctrlPr>
+                        </m:sSubPr>
+                        <m:e>
+                          <m:r>
+                            <w:rPr>
+                              <w:rFonts w:ascii="Cambria Math" w:hAnsi="Cambria Math"/>
+                            </w:rPr>
+                            <m:t>k</m:t>
+                          </m:r>
+                        </m:e>
+                        <m:sub>
+                          <m:r>
+                            <w:rPr>
+                              <w:rFonts w:ascii="Cambria Math" w:hAnsi="Cambria Math"/>
+                            </w:rPr>
+                            <m:t>2</m:t>
+                          </m:r>
+                        </m:sub>
+                      </m:sSub>
+                    </m:sub>
+                  </m:sSub>
+                </m:den>
+              </m:f>
+              <m:r>
+                <w:rPr>
+                  <w:rFonts w:ascii="Cambria Math" w:hAnsi="Cambria Math"/>
+                </w:rPr>
+                <m:t xml:space="preserve">… </m:t>
+              </m:r>
+              <m:f>
+                <m:fPr>
+                  <m:ctrlPr>
+                    <w:rPr>
+                      <w:rFonts w:ascii="Cambria Math" w:hAnsi="Cambria Math"/>
+                      <w:i/>
+                    </w:rPr>
+                  </m:ctrlPr>
+                </m:fPr>
+                <m:num>
+                  <m:sSub>
+                    <m:sSubPr>
+                      <m:ctrlPr>
+                        <w:rPr>
+                          <w:rFonts w:ascii="Cambria Math" w:hAnsi="Cambria Math"/>
+                          <w:i/>
+                        </w:rPr>
+                      </m:ctrlPr>
+                    </m:sSubPr>
+                    <m:e>
+                      <m:r>
+                        <w:rPr>
+                          <w:rFonts w:ascii="Cambria Math" w:hAnsi="Cambria Math"/>
+                        </w:rPr>
+                        <m:t>w</m:t>
+                      </m:r>
+                    </m:e>
+                    <m:sub>
+                      <m:sSub>
+                        <m:sSubPr>
+                          <m:ctrlPr>
+                            <w:rPr>
+                              <w:rFonts w:ascii="Cambria Math" w:hAnsi="Cambria Math"/>
+                              <w:i/>
+                            </w:rPr>
+                          </m:ctrlPr>
+                        </m:sSubPr>
+                        <m:e>
+                          <m:r>
+                            <w:rPr>
+                              <w:rFonts w:ascii="Cambria Math" w:hAnsi="Cambria Math"/>
+                            </w:rPr>
+                            <m:t>k</m:t>
+                          </m:r>
+                        </m:e>
+                        <m:sub>
+                          <m:r>
+                            <w:rPr>
+                              <w:rFonts w:ascii="Cambria Math" w:hAnsi="Cambria Math"/>
+                            </w:rPr>
+                            <m:t>n</m:t>
+                          </m:r>
+                        </m:sub>
+                      </m:sSub>
+                      <m:r>
+                        <w:rPr>
+                          <w:rFonts w:ascii="Cambria Math" w:hAnsi="Cambria Math"/>
+                        </w:rPr>
+                        <m:t>j</m:t>
+                      </m:r>
+                    </m:sub>
+                  </m:sSub>
+                </m:num>
+                <m:den>
+                  <m:sSub>
+                    <m:sSubPr>
+                      <m:ctrlPr>
+                        <w:rPr>
+                          <w:rFonts w:ascii="Cambria Math" w:hAnsi="Cambria Math"/>
+                          <w:i/>
+                        </w:rPr>
+                      </m:ctrlPr>
+                    </m:sSubPr>
+                    <m:e>
+                      <m:r>
+                        <w:rPr>
+                          <w:rFonts w:ascii="Cambria Math" w:hAnsi="Cambria Math"/>
+                        </w:rPr>
+                        <m:t>a</m:t>
+                      </m:r>
+                    </m:e>
+                    <m:sub>
+                      <m:sSub>
+                        <m:sSubPr>
+                          <m:ctrlPr>
+                            <w:rPr>
+                              <w:rFonts w:ascii="Cambria Math" w:hAnsi="Cambria Math"/>
+                              <w:i/>
+                            </w:rPr>
+                          </m:ctrlPr>
+                        </m:sSubPr>
+                        <m:e>
+                          <m:r>
+                            <w:rPr>
+                              <w:rFonts w:ascii="Cambria Math" w:hAnsi="Cambria Math"/>
+                            </w:rPr>
+                            <m:t>k</m:t>
+                          </m:r>
+                        </m:e>
+                        <m:sub>
+                          <m:r>
+                            <w:rPr>
+                              <w:rFonts w:ascii="Cambria Math" w:hAnsi="Cambria Math"/>
+                            </w:rPr>
+                            <m:t>n</m:t>
+                          </m:r>
+                        </m:sub>
+                      </m:sSub>
+                    </m:sub>
+                  </m:sSub>
+                </m:den>
+              </m:f>
+            </m:e>
+          </m:nary>
+        </m:oMath>
+      </m:oMathPara>
+    </w:p>
+    <w:p>
+      <w:pPr>
+        <w:pStyle w:val="ListParagraph"/>
+        <w:ind w:left="1440"/>
+      </w:pPr>
+      <w:r>
+        <w:t xml:space="preserve">where </w:t>
+      </w:r>
+      <w:r>
+        <w:t>a</w:t>
+      </w:r>
+      <w:r>
+        <w:rPr>
+          <w:vertAlign w:val="subscript"/>
+        </w:rPr>
+        <w:t>i</w:t>
+      </w:r>
+      <w:r>
+        <w:t xml:space="preserve"> are the node weights, given by the total importance that flows in (or out)</w:t>
+      </w:r>
+    </w:p>
+    <w:p>
+      <w:pPr>
+        <w:pStyle w:val="ListParagraph"/>
+        <w:numPr>
+          <w:ilvl w:val="1"/>
+          <w:numId w:val="9"/>
+        </w:numPr>
+      </w:pPr>
+      <w:r>
+        <w:t xml:space="preserve">This is we consider the matrix </w:t>
+      </w:r>
+      <w:r>
+        <w:t>Z</w:t>
+      </w:r>
+      <w:r>
+        <w:t xml:space="preserve"> whose columns are just repeated vector </w:t>
+      </w:r>
+      <m:oMath>
+        <m:sSub>
+          <m:sSubPr>
+            <m:ctrlPr>
+              <w:rPr>
+                <w:rFonts w:ascii="Cambria Math" w:hAnsi="Cambria Math"/>
+                <w:i/>
+              </w:rPr>
+            </m:ctrlPr>
+          </m:sSubPr>
+          <m:e>
+            <m:r>
+              <w:rPr>
+                <w:rFonts w:ascii="Cambria Math" w:hAnsi="Cambria Math"/>
+              </w:rPr>
+              <m:t>a</m:t>
+            </m:r>
+          </m:e>
+          <m:sub>
+            <m:r>
+              <w:rPr>
+                <w:rFonts w:ascii="Cambria Math" w:hAnsi="Cambria Math"/>
+              </w:rPr>
+              <m:t>i</m:t>
+            </m:r>
+          </m:sub>
+        </m:sSub>
+      </m:oMath>
+      <w:r>
+        <w:rPr>
+          <w:rFonts w:eastAsiaTheme="minorEastAsia"/>
+        </w:rPr>
+        <w:t>, and let W be the connectivity matrix w</w:t>
+      </w:r>
+      <w:r>
+        <w:rPr>
+          <w:rFonts w:eastAsiaTheme="minorEastAsia"/>
+          <w:vertAlign w:val="subscript"/>
+        </w:rPr>
+        <w:t xml:space="preserve">ij </w:t>
+      </w:r>
+      <w:r>
+        <w:t xml:space="preserve">, then </w:t>
+      </w:r>
+    </w:p>
+    <w:p>
+      <w:pPr>
+        <w:pStyle w:val="ListParagraph"/>
+        <w:ind w:left="1440"/>
+        <w:rPr>
+          <w:rFonts w:eastAsiaTheme="minorEastAsia"/>
+        </w:rPr>
+      </w:pPr>
+      <m:oMathPara>
+        <m:oMath>
+          <m:sSup>
+            <m:sSupPr>
+              <m:ctrlPr>
+                <w:rPr>
+                  <w:rFonts w:ascii="Cambria Math" w:hAnsi="Cambria Math"/>
+                  <w:i/>
+                </w:rPr>
+              </m:ctrlPr>
+            </m:sSupPr>
+            <m:e>
+              <m:r>
+                <w:rPr>
+                  <w:rFonts w:ascii="Cambria Math" w:hAnsi="Cambria Math"/>
+                </w:rPr>
+                <m:t>W</m:t>
+              </m:r>
+            </m:e>
+            <m:sup>
+              <m:r>
+                <w:rPr>
+                  <w:rFonts w:ascii="Cambria Math" w:hAnsi="Cambria Math"/>
+                </w:rPr>
+                <m:t>eff</m:t>
+              </m:r>
+            </m:sup>
+          </m:sSup>
+          <m:r>
+            <w:rPr>
+              <w:rFonts w:ascii="Cambria Math" w:hAnsi="Cambria Math"/>
+            </w:rPr>
+            <m:t>=</m:t>
+          </m:r>
+          <m:r>
+            <w:rPr>
+              <w:rFonts w:ascii="Cambria Math" w:hAnsi="Cambria Math"/>
+            </w:rPr>
+            <m:t>Z</m:t>
+          </m:r>
+          <m:r>
+            <w:rPr>
+              <w:rFonts w:ascii="Cambria Math" w:hAnsi="Cambria Math"/>
+            </w:rPr>
+            <m:t>.*</m:t>
+          </m:r>
+          <m:nary>
+            <m:naryPr>
+              <m:chr m:val="∑"/>
+              <m:supHide m:val="1"/>
+              <m:ctrlPr>
+                <w:rPr>
+                  <w:rFonts w:ascii="Cambria Math" w:hAnsi="Cambria Math"/>
+                  <w:i/>
+                </w:rPr>
+              </m:ctrlPr>
+            </m:naryPr>
+            <m:sub>
+              <m:r>
+                <w:rPr>
+                  <w:rFonts w:ascii="Cambria Math" w:hAnsi="Cambria Math"/>
+                </w:rPr>
+                <m:t>n</m:t>
+              </m:r>
+              <m:r>
+                <w:rPr>
+                  <w:rFonts w:ascii="Cambria Math" w:hAnsi="Cambria Math"/>
+                </w:rPr>
+                <m:t>=1</m:t>
+              </m:r>
+            </m:sub>
+            <m:sup/>
+            <m:e>
+              <m:sSup>
+                <m:sSupPr>
+                  <m:ctrlPr>
+                    <w:rPr>
+                      <w:rFonts w:ascii="Cambria Math" w:hAnsi="Cambria Math"/>
+                      <w:i/>
+                    </w:rPr>
+                  </m:ctrlPr>
+                </m:sSupPr>
+                <m:e>
+                  <m:d>
+                    <m:dPr>
+                      <m:ctrlPr>
+                        <w:rPr>
+                          <w:rFonts w:ascii="Cambria Math" w:hAnsi="Cambria Math"/>
+                          <w:i/>
+                        </w:rPr>
+                      </m:ctrlPr>
+                    </m:dPr>
+                    <m:e>
+                      <m:acc>
+                        <m:accPr>
+                          <m:chr m:val="̃"/>
+                          <m:ctrlPr>
+                            <w:rPr>
+                              <w:rFonts w:ascii="Cambria Math" w:hAnsi="Cambria Math"/>
+                              <w:i/>
+                            </w:rPr>
+                          </m:ctrlPr>
+                        </m:accPr>
+                        <m:e>
+                          <m:r>
+                            <w:rPr>
+                              <w:rFonts w:ascii="Cambria Math" w:hAnsi="Cambria Math"/>
+                            </w:rPr>
+                            <m:t>W</m:t>
+                          </m:r>
+                        </m:e>
+                      </m:acc>
+                    </m:e>
+                  </m:d>
+                </m:e>
+                <m:sup>
+                  <m:r>
+                    <w:rPr>
+                      <w:rFonts w:ascii="Cambria Math" w:hAnsi="Cambria Math"/>
+                    </w:rPr>
+                    <m:t>n</m:t>
+                  </m:r>
+                </m:sup>
+              </m:sSup>
+            </m:e>
+          </m:nary>
+          <m:r>
+            <w:rPr>
+              <w:rFonts w:ascii="Cambria Math" w:hAnsi="Cambria Math"/>
+            </w:rPr>
+            <m:t>=</m:t>
+          </m:r>
+          <m:r>
+            <w:rPr>
+              <w:rFonts w:ascii="Cambria Math" w:hAnsi="Cambria Math"/>
+            </w:rPr>
+            <m:t>Z</m:t>
+          </m:r>
+          <m:r>
+            <w:rPr>
+              <w:rFonts w:ascii="Cambria Math" w:hAnsi="Cambria Math"/>
+            </w:rPr>
+            <m:t>.*</m:t>
+          </m:r>
+          <m:d>
+            <m:dPr>
+              <m:ctrlPr>
+                <w:rPr>
+                  <w:rFonts w:ascii="Cambria Math" w:hAnsi="Cambria Math"/>
+                  <w:i/>
+                </w:rPr>
+              </m:ctrlPr>
+            </m:dPr>
+            <m:e>
+              <m:acc>
+                <m:accPr>
+                  <m:chr m:val="̃"/>
+                  <m:ctrlPr>
+                    <w:rPr>
+                      <w:rFonts w:ascii="Cambria Math" w:hAnsi="Cambria Math"/>
+                      <w:i/>
+                    </w:rPr>
+                  </m:ctrlPr>
+                </m:accPr>
+                <m:e>
+                  <m:r>
+                    <w:rPr>
+                      <w:rFonts w:ascii="Cambria Math" w:hAnsi="Cambria Math"/>
+                    </w:rPr>
+                    <m:t>W</m:t>
+                  </m:r>
+                </m:e>
+              </m:acc>
+              <m:sSup>
+                <m:sSupPr>
+                  <m:ctrlPr>
+                    <w:rPr>
+                      <w:rFonts w:ascii="Cambria Math" w:hAnsi="Cambria Math"/>
+                      <w:i/>
+                    </w:rPr>
+                  </m:ctrlPr>
+                </m:sSupPr>
+                <m:e>
+                  <m:r>
+                    <w:rPr>
+                      <w:rFonts w:ascii="Cambria Math" w:hAnsi="Cambria Math"/>
+                    </w:rPr>
+                    <m:t xml:space="preserve"> </m:t>
+                  </m:r>
+                  <m:d>
+                    <m:dPr>
+                      <m:ctrlPr>
+                        <w:rPr>
+                          <w:rFonts w:ascii="Cambria Math" w:hAnsi="Cambria Math"/>
+                          <w:i/>
+                        </w:rPr>
+                      </m:ctrlPr>
+                    </m:dPr>
+                    <m:e>
+                      <m:r>
+                        <w:rPr>
+                          <w:rFonts w:ascii="Cambria Math" w:hAnsi="Cambria Math"/>
+                        </w:rPr>
+                        <m:t>1-</m:t>
+                      </m:r>
+                      <m:acc>
+                        <m:accPr>
+                          <m:chr m:val="̃"/>
+                          <m:ctrlPr>
+                            <w:rPr>
+                              <w:rFonts w:ascii="Cambria Math" w:hAnsi="Cambria Math"/>
+                              <w:i/>
+                            </w:rPr>
+                          </m:ctrlPr>
+                        </m:accPr>
+                        <m:e>
+                          <m:r>
+                            <w:rPr>
+                              <w:rFonts w:ascii="Cambria Math" w:hAnsi="Cambria Math"/>
+                            </w:rPr>
+                            <m:t>W</m:t>
+                          </m:r>
+                        </m:e>
+                      </m:acc>
+                    </m:e>
+                  </m:d>
+                </m:e>
+                <m:sup>
+                  <m:r>
+                    <w:rPr>
+                      <w:rFonts w:ascii="Cambria Math" w:hAnsi="Cambria Math"/>
+                    </w:rPr>
+                    <m:t>-1</m:t>
+                  </m:r>
+                </m:sup>
+              </m:sSup>
+            </m:e>
+          </m:d>
+        </m:oMath>
+      </m:oMathPara>
+    </w:p>
+    <w:p>
+      <w:pPr>
+        <w:pStyle w:val="ListParagraph"/>
+        <w:ind w:left="1440"/>
+      </w:pPr>
+      <w:r>
+        <w:t>where .* and ./ are element-wise (per Matlab syntax)</w:t>
+      </w:r>
+      <w:r>
+        <w:t xml:space="preserve"> and </w:t>
+      </w:r>
+      <m:oMath>
+        <m:acc>
+          <m:accPr>
+            <m:chr m:val="̃"/>
+            <m:ctrlPr>
+              <w:rPr>
+                <w:rFonts w:ascii="Cambria Math" w:hAnsi="Cambria Math"/>
+                <w:i/>
+              </w:rPr>
+            </m:ctrlPr>
+          </m:accPr>
+          <m:e>
+            <m:r>
+              <w:rPr>
+                <w:rFonts w:ascii="Cambria Math" w:hAnsi="Cambria Math"/>
+              </w:rPr>
+              <m:t>W</m:t>
+            </m:r>
+          </m:e>
+        </m:acc>
+        <m:r>
+          <w:rPr>
+            <w:rFonts w:ascii="Cambria Math" w:hAnsi="Cambria Math"/>
+          </w:rPr>
+          <m:t>=W./</m:t>
+        </m:r>
+        <m:r>
+          <w:rPr>
+            <w:rFonts w:ascii="Cambria Math" w:hAnsi="Cambria Math"/>
+          </w:rPr>
+          <m:t>Z</m:t>
+        </m:r>
+      </m:oMath>
+      <w:r>
+        <w:t xml:space="preserve"> </w:t>
+      </w:r>
+    </w:p>
+    <w:p>
+      <w:pPr>
+        <w:pStyle w:val="ListParagraph"/>
+        <w:numPr>
+          <w:ilvl w:val="1"/>
+          <w:numId w:val="9"/>
+        </w:numPr>
+      </w:pPr>
+      <w:r>
+        <w:t>Now, since we need only to know the effective connectivities between the more important nodes, we don’t need all of W</w:t>
+      </w:r>
+      <w:r>
+        <w:rPr>
+          <w:vertAlign w:val="superscript"/>
+        </w:rPr>
+        <w:t>eff</w:t>
+      </w:r>
+      <w:r>
+        <w:t xml:space="preserve"> but only its part.</w:t>
+      </w:r>
+    </w:p>
+    <w:p>
+      <w:pPr>
+        <w:pStyle w:val="ListParagraph"/>
+        <w:numPr>
+          <w:ilvl w:val="1"/>
+          <w:numId w:val="9"/>
+        </w:numPr>
+      </w:pPr>
+      <w:r>
+        <w:t xml:space="preserve">So, </w:t>
+      </w:r>
+      <w:r>
+        <w:t>build a sparse connectivity matrix, sorted by node importance (high to low)</w:t>
+      </w:r>
+    </w:p>
+    <w:p>
+      <w:pPr>
+        <w:pStyle w:val="ListParagraph"/>
+        <w:numPr>
+          <w:ilvl w:val="1"/>
+          <w:numId w:val="9"/>
+        </w:numPr>
+      </w:pPr>
+      <w:r>
+        <w:t xml:space="preserve">Then </w:t>
+      </w:r>
+      <w:r>
+        <w:t>split it at splitN into a 2x2 block matrix</w:t>
+      </w:r>
+      <w:r>
+        <w:t xml:space="preserve">  </w:t>
+      </w:r>
+      <w:r>
+        <w:t xml:space="preserve"> </w:t>
+      </w:r>
+      <m:oMath>
+        <m:acc>
+          <m:accPr>
+            <m:chr m:val="̃"/>
+            <m:ctrlPr>
+              <w:rPr>
+                <w:rFonts w:ascii="Cambria Math" w:hAnsi="Cambria Math"/>
+                <w:i/>
+              </w:rPr>
+            </m:ctrlPr>
+          </m:accPr>
+          <m:e>
+            <m:r>
+              <w:rPr>
+                <w:rFonts w:ascii="Cambria Math" w:hAnsi="Cambria Math"/>
+              </w:rPr>
+              <m:t>W</m:t>
+            </m:r>
+          </m:e>
+        </m:acc>
+        <m:r>
+          <w:rPr>
+            <w:rFonts w:ascii="Cambria Math" w:hAnsi="Cambria Math"/>
+          </w:rPr>
+          <m:t>=</m:t>
+        </m:r>
+        <m:d>
+          <m:dPr>
+            <m:ctrlPr>
+              <w:rPr>
+                <w:rFonts w:ascii="Cambria Math" w:hAnsi="Cambria Math"/>
+                <w:i/>
+              </w:rPr>
+            </m:ctrlPr>
+          </m:dPr>
+          <m:e>
+            <m:m>
+              <m:mPr>
+                <m:mcs>
+                  <m:mc>
+                    <m:mcPr>
+                      <m:count m:val="2"/>
+                      <m:mcJc m:val="center"/>
+                    </m:mcPr>
+                  </m:mc>
+                </m:mcs>
+                <m:ctrlPr>
+                  <w:rPr>
+                    <w:rFonts w:ascii="Cambria Math" w:hAnsi="Cambria Math"/>
+                    <w:i/>
+                  </w:rPr>
+                </m:ctrlPr>
+              </m:mPr>
+              <m:mr>
+                <m:e>
+                  <m:r>
+                    <w:rPr>
+                      <w:rFonts w:ascii="Cambria Math" w:hAnsi="Cambria Math"/>
+                    </w:rPr>
+                    <m:t>A</m:t>
+                  </m:r>
+                </m:e>
+                <m:e>
+                  <m:r>
+                    <w:rPr>
+                      <w:rFonts w:ascii="Cambria Math" w:hAnsi="Cambria Math"/>
+                    </w:rPr>
+                    <m:t>B</m:t>
+                  </m:r>
+                </m:e>
+              </m:mr>
+              <m:mr>
+                <m:e>
+                  <m:r>
+                    <w:rPr>
+                      <w:rFonts w:ascii="Cambria Math" w:hAnsi="Cambria Math"/>
+                    </w:rPr>
+                    <m:t>C</m:t>
+                  </m:r>
+                </m:e>
+                <m:e>
+                  <m:r>
+                    <w:rPr>
+                      <w:rFonts w:ascii="Cambria Math" w:hAnsi="Cambria Math"/>
+                    </w:rPr>
+                    <m:t>D</m:t>
+                  </m:r>
+                </m:e>
+              </m:mr>
+            </m:m>
+          </m:e>
+        </m:d>
+      </m:oMath>
+      <w:r>
+        <w:rPr>
+          <w:rFonts w:eastAsiaTheme="minorEastAsia"/>
+        </w:rPr>
+        <w:t>, such that A is the part corresponding to the remaining important nodes. Since links among A-nodes will be shown explicitly, we need not consider them in the effective calculation, and simply add them in at the end. Thus u</w:t>
+      </w:r>
+      <w:r>
+        <w:rPr>
+          <w:rFonts w:eastAsiaTheme="minorEastAsia"/>
+        </w:rPr>
+        <w:t>sing block-matrix inverse formula (</w:t>
+      </w:r>
+      <w:hyperlink r:id="rId5" w:history="1">
+        <w:r>
+          <w:rPr>
+            <w:rStyle w:val="Hyperlink"/>
+            <w:rFonts w:eastAsiaTheme="minorEastAsia"/>
+          </w:rPr>
+          <w:t>https://en.wikipedia.org/wiki/Block_matrix#Block_matrix_inversion)</w:t>
+        </w:r>
+      </w:hyperlink>
+      <w:r>
+        <w:rPr>
+          <w:rFonts w:eastAsiaTheme="minorEastAsia"/>
+        </w:rPr>
+        <w:t xml:space="preserve"> we get</w:t>
+      </w:r>
+    </w:p>
+    <w:p>
+      <w:pPr>
+        <w:pStyle w:val="ListParagraph"/>
+        <w:ind w:left="1440"/>
+      </w:pPr>
+      <m:oMathPara>
+        <m:oMath>
+          <m:sSub>
+            <m:sSubPr>
+              <m:ctrlPr>
+                <w:rPr>
+                  <w:rFonts w:ascii="Cambria Math" w:hAnsi="Cambria Math"/>
+                  <w:i/>
+                </w:rPr>
+              </m:ctrlPr>
+            </m:sSubPr>
+            <m:e>
+              <m:d>
+                <m:dPr>
+                  <m:ctrlPr>
+                    <w:rPr>
+                      <w:rFonts w:ascii="Cambria Math" w:hAnsi="Cambria Math"/>
+                      <w:i/>
+                    </w:rPr>
+                  </m:ctrlPr>
+                </m:dPr>
+                <m:e>
+                  <m:sSup>
+                    <m:sSupPr>
+                      <m:ctrlPr>
+                        <w:rPr>
+                          <w:rFonts w:ascii="Cambria Math" w:hAnsi="Cambria Math"/>
+                          <w:i/>
+                        </w:rPr>
+                      </m:ctrlPr>
+                    </m:sSupPr>
+                    <m:e>
+                      <m:r>
+                        <w:rPr>
+                          <w:rFonts w:ascii="Cambria Math" w:hAnsi="Cambria Math"/>
+                        </w:rPr>
+                        <m:t>W</m:t>
+                      </m:r>
+                    </m:e>
+                    <m:sup>
+                      <m:r>
+                        <w:rPr>
+                          <w:rFonts w:ascii="Cambria Math" w:hAnsi="Cambria Math"/>
+                        </w:rPr>
+                        <m:t>eff</m:t>
+                      </m:r>
+                    </m:sup>
+                  </m:sSup>
+                  <m:r>
+                    <w:rPr>
+                      <w:rFonts w:ascii="Cambria Math" w:hAnsi="Cambria Math"/>
+                    </w:rPr>
+                    <m:t>./Z</m:t>
+                  </m:r>
+                </m:e>
+              </m:d>
+            </m:e>
+            <m:sub>
+              <m:r>
+                <w:rPr>
+                  <w:rFonts w:ascii="Cambria Math" w:hAnsi="Cambria Math"/>
+                </w:rPr>
+                <m:t>A,A</m:t>
+              </m:r>
+            </m:sub>
+          </m:sSub>
+          <m:r>
+            <w:rPr>
+              <w:rFonts w:ascii="Cambria Math" w:hAnsi="Cambria Math"/>
+            </w:rPr>
+            <m:t>=A+</m:t>
+          </m:r>
+          <m:r>
+            <w:rPr>
+              <w:rFonts w:ascii="Cambria Math" w:hAnsi="Cambria Math"/>
+            </w:rPr>
+            <m:t xml:space="preserve"> B </m:t>
+          </m:r>
+          <m:sSup>
+            <m:sSupPr>
+              <m:ctrlPr>
+                <w:rPr>
+                  <w:rFonts w:ascii="Cambria Math" w:hAnsi="Cambria Math"/>
+                  <w:i/>
+                </w:rPr>
+              </m:ctrlPr>
+            </m:sSupPr>
+            <m:e>
+              <m:d>
+                <m:dPr>
+                  <m:ctrlPr>
+                    <w:rPr>
+                      <w:rFonts w:ascii="Cambria Math" w:hAnsi="Cambria Math"/>
+                      <w:i/>
+                    </w:rPr>
+                  </m:ctrlPr>
+                </m:dPr>
+                <m:e>
+                  <m:r>
+                    <w:rPr>
+                      <w:rFonts w:ascii="Cambria Math" w:hAnsi="Cambria Math"/>
+                    </w:rPr>
+                    <m:t>1-D-C B</m:t>
+                  </m:r>
+                </m:e>
+              </m:d>
+            </m:e>
+            <m:sup>
+              <m:r>
+                <w:rPr>
+                  <w:rFonts w:ascii="Cambria Math" w:hAnsi="Cambria Math"/>
+                </w:rPr>
+                <m:t>-1</m:t>
+              </m:r>
+            </m:sup>
+          </m:sSup>
+          <m:r>
+            <w:rPr>
+              <w:rFonts w:ascii="Cambria Math" w:hAnsi="Cambria Math"/>
+            </w:rPr>
+            <m:t>C</m:t>
+          </m:r>
+        </m:oMath>
+      </m:oMathPara>
+    </w:p>
+    <w:p>
+      <w:pPr>
+        <w:pStyle w:val="ListParagraph"/>
+        <w:numPr>
+          <w:ilvl w:val="1"/>
+          <w:numId w:val="9"/>
+        </w:numPr>
+      </w:pPr>
+      <w:r>
+        <w:t>We can thus, for a given graph, choose n zoom levels, and iterate this procedure n times to construct ever-smaller effective graphs, starting from the full microscopic connectivity</w:t>
+      </w:r>
+    </w:p>
+    <w:p>
+      <w:pPr>
+        <w:pStyle w:val="ListParagraph"/>
+        <w:numPr>
+          <w:ilvl w:val="1"/>
+          <w:numId w:val="9"/>
+        </w:numPr>
+      </w:pPr>
+      <w:r>
+        <w:t xml:space="preserve">ISSUE: for this to be a good method, reducing the connectivity matrix this way twice in a row should be the same as reducing it once by the full amount. I tried this in Mathematica (as the expressions are very long), and it does not simplify to prove the equivalence – but </w:t>
+      </w:r>
+      <w:r>
+        <w:t>expressions remain</w:t>
+      </w:r>
+      <w:r>
+        <w:t xml:space="preserve"> very long, so it’s not totally clear. </w:t>
+      </w:r>
+      <w:r>
+        <w:t xml:space="preserve">Still, we use this for now as it is better then nothing. </w:t>
+      </w:r>
+    </w:p>
+    <w:p>
+      <w:pPr>
+        <w:pStyle w:val="ListParagraph"/>
+        <w:numPr>
+          <w:ilvl w:val="1"/>
+          <w:numId w:val="9"/>
+        </w:numPr>
+      </w:pPr>
+      <w:r>
+        <w:lastRenderedPageBreak/>
+        <w:t>Iterate exponentially</w:t>
+      </w:r>
+      <w:r>
+        <w:t xml:space="preserve"> splitN = </w:t>
+      </w:r>
+      <w:r>
+        <w:t>last</w:t>
+      </w:r>
+      <w:r>
+        <w:t>N / zoomStep</w:t>
+      </w:r>
+      <w:r>
+        <w:rPr>
+          <w:vertAlign w:val="superscript"/>
+        </w:rPr>
+        <w:t xml:space="preserve">2  </w:t>
+      </w:r>
+      <w:r>
+        <w:t>such that if the graph is indeed fractal structure, then any visible window will have roughly the same number of nodes at each linear zoom step</w:t>
+      </w:r>
+    </w:p>
+    <w:p>
+      <w:pPr>
+        <w:pStyle w:val="ListParagraph"/>
+        <w:numPr>
+          <w:ilvl w:val="1"/>
+          <w:numId w:val="9"/>
+        </w:numPr>
+      </w:pPr>
+      <w:r>
+        <w:t>After the effective links are found, include their values as fields in the Links database – this way each link has fields strength (for microscopic), strength1 (zoomed out 1 level), strength2 (2 levels), …. , strengthn (fully zoomed out, leaving only 20-50 nodes)</w:t>
+      </w:r>
+    </w:p>
+    <w:p>
+      <w:pPr>
+        <w:pStyle w:val="ListParagraph"/>
+        <w:numPr>
+          <w:ilvl w:val="1"/>
+          <w:numId w:val="9"/>
+        </w:numPr>
+      </w:pPr>
+      <w:r>
+        <w:t>The relevatn fields are then loaded into strength value of linkData array on the client in tok.js</w:t>
+      </w:r>
+    </w:p>
+    <w:p>
+      <w:pPr>
+        <w:pStyle w:val="ListParagraph"/>
+        <w:numPr>
+          <w:ilvl w:val="0"/>
+          <w:numId w:val="9"/>
+        </w:numPr>
+      </w:pPr>
+      <w:r>
+        <w:t>maxZoomLvl – find the most zoomed-out level in a graph</w:t>
+      </w:r>
+      <w:r>
+        <w:t xml:space="preserve"> (since it will depend on graph size..)</w:t>
+      </w:r>
+    </w:p>
+    <w:p>
+      <w:pPr>
+        <w:pStyle w:val="ListParagraph"/>
+        <w:numPr>
+          <w:ilvl w:val="0"/>
+          <w:numId w:val="9"/>
+        </w:numPr>
+      </w:pPr>
+      <w:r>
+        <w:t>publish / subscribe – implements zoom behavior</w:t>
+      </w:r>
+      <w:r>
+        <w:t>, publishing only the few relevant nodes at a time</w:t>
+      </w:r>
+      <w:r>
+        <w:t xml:space="preserve"> according to the parameters passed into subscribe from the client</w:t>
+      </w:r>
+    </w:p>
+    <w:p>
+      <w:pPr>
+        <w:pStyle w:val="ListParagraph"/>
+        <w:numPr>
+          <w:ilvl w:val="1"/>
+          <w:numId w:val="9"/>
+        </w:numPr>
+      </w:pPr>
+      <w:r>
+        <w:t>this is called on each graph redraw() in tok.js</w:t>
+      </w:r>
+    </w:p>
+    <w:p>
+      <w:pPr>
+        <w:pStyle w:val="ListParagraph"/>
+        <w:numPr>
+          <w:ilvl w:val="1"/>
+          <w:numId w:val="9"/>
+        </w:numPr>
+      </w:pPr>
+      <w:r>
+        <w:t>subscribe uses the currently visible window coordinates visWindow, and current zoom level currZmLvl stored in Session variable</w:t>
+      </w:r>
+    </w:p>
+    <w:p>
+      <w:pPr>
+        <w:pStyle w:val="ListParagraph"/>
+        <w:numPr>
+          <w:ilvl w:val="1"/>
+          <w:numId w:val="9"/>
+        </w:numPr>
+      </w:pPr>
+      <w:r>
+        <w:t xml:space="preserve">it first calls to publish the visible nodes: </w:t>
+      </w:r>
+    </w:p>
+    <w:p>
+      <w:pPr>
+        <w:pStyle w:val="ListParagraph"/>
+        <w:numPr>
+          <w:ilvl w:val="2"/>
+          <w:numId w:val="9"/>
+        </w:numPr>
+      </w:pPr>
+      <w:r>
+        <w:t>find all the nodes at currZmLvl inside the visible window. If this is is between 20 and 50, then we’re done</w:t>
+      </w:r>
+    </w:p>
+    <w:p>
+      <w:pPr>
+        <w:pStyle w:val="ListParagraph"/>
+        <w:numPr>
+          <w:ilvl w:val="2"/>
+          <w:numId w:val="9"/>
+        </w:numPr>
+      </w:pPr>
+      <w:r>
+        <w:t>If it’s too many, then zoom out: increment currZmLvl (thus taking only the large nodes and effective connectivity at that level), then check number of nodes again</w:t>
+      </w:r>
+    </w:p>
+    <w:p>
+      <w:pPr>
+        <w:pStyle w:val="ListParagraph"/>
+        <w:numPr>
+          <w:ilvl w:val="2"/>
+          <w:numId w:val="9"/>
+        </w:numPr>
+      </w:pPr>
+      <w:r>
+        <w:t xml:space="preserve">If it’s too few, then zoom in: however, since the smaller nodes might not have been positioned yet, we can’t use their positioning inside visWindow to find which ones to show. Instead, we use the graph structure. We find all the children of already visible nodes for whom the visible node is its </w:t>
+      </w:r>
+      <w:r>
+        <w:t>strongest</w:t>
+      </w:r>
+      <w:r>
+        <w:t xml:space="preserve"> </w:t>
+      </w:r>
+      <w:r>
+        <w:t xml:space="preserve">linked </w:t>
+      </w:r>
+      <w:r>
+        <w:t xml:space="preserve">parent. Similarly, we find all parents of visNodes …. </w:t>
+      </w:r>
+      <w:r>
+        <w:t>strongest linked</w:t>
+      </w:r>
+      <w:r>
+        <w:t xml:space="preserve"> child. We then loop this algorithm until no new nodes are added – adding only nodes at currZmLvl (else </w:t>
+      </w:r>
+      <w:r>
+        <w:t>it won’t terminate)</w:t>
+      </w:r>
+      <w:r>
+        <w:t xml:space="preserve">. This ensures that all the </w:t>
+      </w:r>
+      <w:r>
+        <w:t>(linked) nodes can be reached.</w:t>
+      </w:r>
+      <w:r>
+        <w:t xml:space="preserve"> New unpositioned nodes start off next to their previously visible </w:t>
+      </w:r>
+      <w:r>
+        <w:t>parents/children.</w:t>
+      </w:r>
       <w:bookmarkStart w:id="0" w:name="_GoBack"/>
       <w:bookmarkEnd w:id="0"/>
     </w:p>
@@ -2267,11 +3897,23 @@
         <w:pStyle w:val="ListParagraph"/>
         <w:numPr>
           <w:ilvl w:val="2"/>
-          <w:numId w:val="12"/>
-        </w:numPr>
-      </w:pPr>
-      <w:r>
-        <w:t xml:space="preserve">Goal: Importance should be an estimate of the amount of information flow. </w:t>
+          <w:numId w:val="9"/>
+        </w:numPr>
+      </w:pPr>
+      <w:r>
+        <w:t>We then loop the zoom in/out procedure until we get number of nodes between 20 and 50, unless we overshoot, in which case we also stop.</w:t>
+      </w:r>
+    </w:p>
+    <w:p>
+      <w:pPr>
+        <w:pStyle w:val="ListParagraph"/>
+        <w:numPr>
+          <w:ilvl w:val="1"/>
+          <w:numId w:val="9"/>
+        </w:numPr>
+      </w:pPr>
+      <w:r>
+        <w:t>We then publish the phantom nodes that keep the visible graph structure close to what it would be in the full graph. Phantom nodes are fixed and mostly outside the visWindow.</w:t>
       </w:r>
     </w:p>
     <w:p>
@@ -2279,11 +3921,11 @@
         <w:pStyle w:val="ListParagraph"/>
         <w:numPr>
           <w:ilvl w:val="2"/>
-          <w:numId w:val="12"/>
-        </w:numPr>
-      </w:pPr>
-      <w:r>
-        <w:t>Node importance is given by the importance of its children (i.e., a node has a lot of information if lots of things come out of it).</w:t>
+          <w:numId w:val="9"/>
+        </w:numPr>
+      </w:pPr>
+      <w:r>
+        <w:t>Need to get the right spring-forces and right charge forces</w:t>
       </w:r>
     </w:p>
     <w:p>
@@ -2291,87 +3933,17 @@
         <w:pStyle w:val="ListParagraph"/>
         <w:numPr>
           <w:ilvl w:val="2"/>
-          <w:numId w:val="12"/>
-        </w:numPr>
-      </w:pPr>
-      <w:r>
-        <w:t xml:space="preserve">We “source” information from the leafs to account for the potential children that might not be included in the graph. Nodes with fewest children will be affected the most by such later additions – thus add a value to each node importance that decays with its Nchild.  This also serves to decay the effect of such additions as it propagates up the tree. </w:t>
-      </w:r>
-    </w:p>
-    <w:p>
-      <w:pPr>
-        <w:pStyle w:val="ListParagraph"/>
-        <w:numPr>
-          <w:ilvl w:val="2"/>
-          <w:numId w:val="12"/>
-        </w:numPr>
-      </w:pPr>
-      <w:r>
-        <w:t xml:space="preserve">All the information of a node comes from its parents: split node weight among the parent links. </w:t>
-      </w:r>
-    </w:p>
-    <w:p>
-      <w:pPr>
-        <w:pStyle w:val="ListParagraph"/>
-        <w:numPr>
-          <w:ilvl w:val="2"/>
-          <w:numId w:val="12"/>
-        </w:numPr>
-      </w:pPr>
-      <w:r>
-        <w:t>We want to split this according to the relative content of the different parents. Options:</w:t>
-      </w:r>
-    </w:p>
-    <w:p>
-      <w:pPr>
-        <w:pStyle w:val="ListParagraph"/>
-        <w:numPr>
-          <w:ilvl w:val="3"/>
-          <w:numId w:val="12"/>
-        </w:numPr>
-      </w:pPr>
-      <w:r>
-        <w:t xml:space="preserve">Let this “content” be proportional to exp[“depth”] of the parent node: its maximum distance to axioms. I.e., the most “interesting” step in the proof is the one using the “latest” result. Node levels start at 1, link level </w:t>
-      </w:r>
-      <w:r>
-        <w:lastRenderedPageBreak/>
-        <w:t>= parent level. Exp ensures that shifting all levels by const makes no difference, keeping with the fractal structure of the graph</w:t>
-      </w:r>
-    </w:p>
-    <w:p>
-      <w:pPr>
-        <w:pStyle w:val="ListParagraph"/>
-        <w:numPr>
-          <w:ilvl w:val="3"/>
-          <w:numId w:val="12"/>
-        </w:numPr>
-      </w:pPr>
-      <w:r>
-        <w:t>“content” can also be inversely related to number of children the parent node already has at lower levels. This way most content comes from a “new” node. Fractal structure is automatic in this case.</w:t>
-      </w:r>
-    </w:p>
-    <w:p>
-      <w:pPr>
-        <w:pStyle w:val="ListParagraph"/>
-        <w:numPr>
-          <w:ilvl w:val="2"/>
-          <w:numId w:val="12"/>
-        </w:numPr>
-      </w:pPr>
-      <w:r>
-        <w:t xml:space="preserve">Then we add the weight of all child links to the default node weight. </w:t>
-      </w:r>
-    </w:p>
-    <w:p>
-      <w:pPr>
-        <w:pStyle w:val="ListParagraph"/>
-        <w:numPr>
-          <w:ilvl w:val="2"/>
-          <w:numId w:val="12"/>
-        </w:numPr>
-      </w:pPr>
-      <w:r>
-        <w:t xml:space="preserve">Realizing this requires back-propagating from the leafs. </w:t>
+          <w:numId w:val="9"/>
+        </w:numPr>
+      </w:pPr>
+      <w:r>
+        <w:t>For the springs, we should really include all visible-to-other links, but that can create too ma</w:t>
+      </w:r>
+      <w:r>
+        <w:t xml:space="preserve">ny links for efficient running. Can include 20 most important links – but then we can end up with disconnected nodes. Instead, choose at most 2 most important phantom links per node. </w:t>
+      </w:r>
+      <w:r>
+        <w:t xml:space="preserve">After this, if a phantom nodes happens to not be positioned yet, then don’t publish it (the resulting orphaned links are filtered out in redraw() on the client). </w:t>
       </w:r>
     </w:p>
     <w:p>
@@ -2379,10 +3951,11 @@
         <w:pStyle w:val="ListParagraph"/>
         <w:numPr>
           <w:ilvl w:val="0"/>
-          <w:numId w:val="12"/>
-        </w:numPr>
-      </w:pPr>
-    </w:p>
+          <w:numId w:val="9"/>
+        </w:numPr>
+      </w:pPr>
+    </w:p>
+    <w:p/>
     <w:sectPr>
       <w:pgSz w:w="12240" w:h="15840"/>
       <w:pgMar w:top="1440" w:right="1440" w:bottom="1440" w:left="1440" w:header="720" w:footer="720" w:gutter="0"/>
@@ -2637,7 +4210,7 @@
         <w:rFonts w:ascii="Symbol" w:hAnsi="Symbol" w:hint="default"/>
       </w:rPr>
     </w:lvl>
-    <w:lvl w:ilvl="1" w:tplc="04090003" w:tentative="1">
+    <w:lvl w:ilvl="1" w:tplc="04090003">
       <w:start w:val="1"/>
       <w:numFmt w:val="bullet"/>
       <w:lvlText w:val="o"/>
@@ -2649,7 +4222,7 @@
         <w:rFonts w:ascii="Courier New" w:hAnsi="Courier New" w:cs="Courier New" w:hint="default"/>
       </w:rPr>
     </w:lvl>
-    <w:lvl w:ilvl="2" w:tplc="04090005" w:tentative="1">
+    <w:lvl w:ilvl="2" w:tplc="04090005">
       <w:start w:val="1"/>
       <w:numFmt w:val="bullet"/>
       <w:lvlText w:val=""/>
@@ -3300,6 +4873,119 @@
     </w:lvl>
   </w:abstractNum>
   <w:abstractNum w:abstractNumId="8">
+    <w:nsid w:val="582F49B8"/>
+    <w:multiLevelType w:val="hybridMultilevel"/>
+    <w:tmpl w:val="9524F11A"/>
+    <w:lvl w:ilvl="0" w:tplc="04090001">
+      <w:start w:val="1"/>
+      <w:numFmt w:val="bullet"/>
+      <w:lvlText w:val=""/>
+      <w:lvlJc w:val="left"/>
+      <w:pPr>
+        <w:ind w:left="360" w:hanging="360"/>
+      </w:pPr>
+      <w:rPr>
+        <w:rFonts w:ascii="Symbol" w:hAnsi="Symbol" w:hint="default"/>
+      </w:rPr>
+    </w:lvl>
+    <w:lvl w:ilvl="1" w:tplc="04090003" w:tentative="1">
+      <w:start w:val="1"/>
+      <w:numFmt w:val="bullet"/>
+      <w:lvlText w:val="o"/>
+      <w:lvlJc w:val="left"/>
+      <w:pPr>
+        <w:ind w:left="1080" w:hanging="360"/>
+      </w:pPr>
+      <w:rPr>
+        <w:rFonts w:ascii="Courier New" w:hAnsi="Courier New" w:cs="Courier New" w:hint="default"/>
+      </w:rPr>
+    </w:lvl>
+    <w:lvl w:ilvl="2" w:tplc="04090005" w:tentative="1">
+      <w:start w:val="1"/>
+      <w:numFmt w:val="bullet"/>
+      <w:lvlText w:val=""/>
+      <w:lvlJc w:val="left"/>
+      <w:pPr>
+        <w:ind w:left="1800" w:hanging="360"/>
+      </w:pPr>
+      <w:rPr>
+        <w:rFonts w:ascii="Wingdings" w:hAnsi="Wingdings" w:hint="default"/>
+      </w:rPr>
+    </w:lvl>
+    <w:lvl w:ilvl="3" w:tplc="04090001" w:tentative="1">
+      <w:start w:val="1"/>
+      <w:numFmt w:val="bullet"/>
+      <w:lvlText w:val=""/>
+      <w:lvlJc w:val="left"/>
+      <w:pPr>
+        <w:ind w:left="2520" w:hanging="360"/>
+      </w:pPr>
+      <w:rPr>
+        <w:rFonts w:ascii="Symbol" w:hAnsi="Symbol" w:hint="default"/>
+      </w:rPr>
+    </w:lvl>
+    <w:lvl w:ilvl="4" w:tplc="04090003" w:tentative="1">
+      <w:start w:val="1"/>
+      <w:numFmt w:val="bullet"/>
+      <w:lvlText w:val="o"/>
+      <w:lvlJc w:val="left"/>
+      <w:pPr>
+        <w:ind w:left="3240" w:hanging="360"/>
+      </w:pPr>
+      <w:rPr>
+        <w:rFonts w:ascii="Courier New" w:hAnsi="Courier New" w:cs="Courier New" w:hint="default"/>
+      </w:rPr>
+    </w:lvl>
+    <w:lvl w:ilvl="5" w:tplc="04090005" w:tentative="1">
+      <w:start w:val="1"/>
+      <w:numFmt w:val="bullet"/>
+      <w:lvlText w:val=""/>
+      <w:lvlJc w:val="left"/>
+      <w:pPr>
+        <w:ind w:left="3960" w:hanging="360"/>
+      </w:pPr>
+      <w:rPr>
+        <w:rFonts w:ascii="Wingdings" w:hAnsi="Wingdings" w:hint="default"/>
+      </w:rPr>
+    </w:lvl>
+    <w:lvl w:ilvl="6" w:tplc="04090001" w:tentative="1">
+      <w:start w:val="1"/>
+      <w:numFmt w:val="bullet"/>
+      <w:lvlText w:val=""/>
+      <w:lvlJc w:val="left"/>
+      <w:pPr>
+        <w:ind w:left="4680" w:hanging="360"/>
+      </w:pPr>
+      <w:rPr>
+        <w:rFonts w:ascii="Symbol" w:hAnsi="Symbol" w:hint="default"/>
+      </w:rPr>
+    </w:lvl>
+    <w:lvl w:ilvl="7" w:tplc="04090003" w:tentative="1">
+      <w:start w:val="1"/>
+      <w:numFmt w:val="bullet"/>
+      <w:lvlText w:val="o"/>
+      <w:lvlJc w:val="left"/>
+      <w:pPr>
+        <w:ind w:left="5400" w:hanging="360"/>
+      </w:pPr>
+      <w:rPr>
+        <w:rFonts w:ascii="Courier New" w:hAnsi="Courier New" w:cs="Courier New" w:hint="default"/>
+      </w:rPr>
+    </w:lvl>
+    <w:lvl w:ilvl="8" w:tplc="04090005" w:tentative="1">
+      <w:start w:val="1"/>
+      <w:numFmt w:val="bullet"/>
+      <w:lvlText w:val=""/>
+      <w:lvlJc w:val="left"/>
+      <w:pPr>
+        <w:ind w:left="6120" w:hanging="360"/>
+      </w:pPr>
+      <w:rPr>
+        <w:rFonts w:ascii="Wingdings" w:hAnsi="Wingdings" w:hint="default"/>
+      </w:rPr>
+    </w:lvl>
+  </w:abstractNum>
+  <w:abstractNum w:abstractNumId="9">
     <w:nsid w:val="61FD01B4"/>
     <w:multiLevelType w:val="hybridMultilevel"/>
     <w:tmpl w:val="1A70C2FC"/>
@@ -3412,7 +5098,7 @@
       </w:rPr>
     </w:lvl>
   </w:abstractNum>
-  <w:abstractNum w:abstractNumId="9">
+  <w:abstractNum w:abstractNumId="10">
     <w:nsid w:val="6F2B1C20"/>
     <w:multiLevelType w:val="hybridMultilevel"/>
     <w:tmpl w:val="63AE7696"/>
@@ -3525,7 +5211,7 @@
       </w:rPr>
     </w:lvl>
   </w:abstractNum>
-  <w:abstractNum w:abstractNumId="10">
+  <w:abstractNum w:abstractNumId="11">
     <w:nsid w:val="726B4267"/>
     <w:multiLevelType w:val="hybridMultilevel"/>
     <w:tmpl w:val="31BC7824"/>
@@ -3638,7 +5324,7 @@
       </w:rPr>
     </w:lvl>
   </w:abstractNum>
-  <w:abstractNum w:abstractNumId="11">
+  <w:abstractNum w:abstractNumId="12">
     <w:nsid w:val="727B2EF3"/>
     <w:multiLevelType w:val="hybridMultilevel"/>
     <w:tmpl w:val="937696E8"/>
@@ -3761,13 +5447,13 @@
     <w:abstractNumId w:val="0"/>
   </w:num>
   <w:num w:numId="4">
+    <w:abstractNumId w:val="12"/>
+  </w:num>
+  <w:num w:numId="5">
     <w:abstractNumId w:val="11"/>
   </w:num>
-  <w:num w:numId="5">
+  <w:num w:numId="6">
     <w:abstractNumId w:val="10"/>
-  </w:num>
-  <w:num w:numId="6">
-    <w:abstractNumId w:val="9"/>
   </w:num>
   <w:num w:numId="7">
     <w:abstractNumId w:val="5"/>
@@ -3785,6 +5471,9 @@
     <w:abstractNumId w:val="7"/>
   </w:num>
   <w:num w:numId="12">
+    <w:abstractNumId w:val="9"/>
+  </w:num>
+  <w:num w:numId="13">
     <w:abstractNumId w:val="8"/>
   </w:num>
 </w:numbering>
@@ -4232,6 +5921,17 @@
       <w:color w:val="808080"/>
     </w:rPr>
   </w:style>
+  <w:style w:type="character" w:styleId="Hyperlink">
+    <w:name w:val="Hyperlink"/>
+    <w:basedOn w:val="DefaultParagraphFont"/>
+    <w:uiPriority w:val="99"/>
+    <w:unhideWhenUsed/>
+    <w:rsid w:val="00B011A6"/>
+    <w:rPr>
+      <w:color w:val="0563C1" w:themeColor="hyperlink"/>
+      <w:u w:val="single"/>
+    </w:rPr>
+  </w:style>
 </w:styles>
 </file>
 

</xml_diff>

<commit_message>
fixed orientation scaling, spacebar for redraw()
</commit_message>
<xml_diff>
--- a/code_structure.docx
+++ b/code_structure.docx
@@ -1031,7 +1031,19 @@
         <w:rPr>
           <w:rFonts w:eastAsiaTheme="minorEastAsia"/>
         </w:rPr>
-        <w:t xml:space="preserve"> rotate link by angle</w:t>
+        <w:t xml:space="preserve"> </w:t>
+      </w:r>
+      <w:r>
+        <w:rPr>
+          <w:rFonts w:eastAsiaTheme="minorEastAsia"/>
+        </w:rPr>
+        <w:t>apply a rotation force propto</w:t>
+      </w:r>
+      <w:r>
+        <w:rPr>
+          <w:rFonts w:eastAsiaTheme="minorEastAsia"/>
+        </w:rPr>
+        <w:t xml:space="preserve"> angle</w:t>
       </w:r>
     </w:p>
     <w:p>
@@ -1047,7 +1059,13 @@
           <w:rPr>
             <w:rFonts w:ascii="Cambria Math" w:eastAsiaTheme="minorEastAsia" w:hAnsi="Cambria Math"/>
           </w:rPr>
-          <m:t>θ=-g*</m:t>
+          <m:t>R</m:t>
+        </m:r>
+        <m:r>
+          <w:rPr>
+            <w:rFonts w:ascii="Cambria Math" w:eastAsiaTheme="minorEastAsia" w:hAnsi="Cambria Math"/>
+          </w:rPr>
+          <m:t>=-g*</m:t>
         </m:r>
         <m:f>
           <m:fPr>
@@ -1061,24 +1079,12 @@
           <m:num>
             <m:r>
               <w:rPr>
-                <w:rFonts w:ascii="Cambria Math" w:eastAsiaTheme="minorEastAsia" w:hAnsi="Cambria Math"/>
-              </w:rPr>
-              <m:t xml:space="preserve">2 </m:t>
-            </m:r>
-            <m:r>
-              <w:rPr>
                 <w:rFonts w:ascii="Cambria Math" w:hAnsi="Cambria Math"/>
               </w:rPr>
               <m:t>lk.Strength</m:t>
             </m:r>
           </m:num>
           <m:den>
-            <m:r>
-              <w:rPr>
-                <w:rFonts w:ascii="Cambria Math" w:eastAsiaTheme="minorEastAsia" w:hAnsi="Cambria Math"/>
-              </w:rPr>
-              <m:t xml:space="preserve">5 </m:t>
-            </m:r>
             <m:d>
               <m:dPr>
                 <m:begChr m:val="|"/>
@@ -1124,7 +1130,51 @@
           <w:rPr>
             <w:rFonts w:ascii="Cambria Math" w:eastAsiaTheme="minorEastAsia" w:hAnsi="Cambria Math"/>
           </w:rPr>
-          <m:t xml:space="preserve"> (</m:t>
+          <m:t xml:space="preserve"> </m:t>
+        </m:r>
+        <m:sSup>
+          <m:sSupPr>
+            <m:ctrlPr>
+              <w:rPr>
+                <w:rFonts w:ascii="Cambria Math" w:eastAsiaTheme="minorEastAsia" w:hAnsi="Cambria Math"/>
+                <w:i/>
+              </w:rPr>
+            </m:ctrlPr>
+          </m:sSupPr>
+          <m:e>
+            <m:d>
+              <m:dPr>
+                <m:ctrlPr>
+                  <w:rPr>
+                    <w:rFonts w:ascii="Cambria Math" w:eastAsiaTheme="minorEastAsia" w:hAnsi="Cambria Math"/>
+                    <w:i/>
+                  </w:rPr>
+                </m:ctrlPr>
+              </m:dPr>
+              <m:e>
+                <m:r>
+                  <w:rPr>
+                    <w:rFonts w:ascii="Cambria Math" w:eastAsiaTheme="minorEastAsia" w:hAnsi="Cambria Math"/>
+                  </w:rPr>
+                  <m:t>lk.strength</m:t>
+                </m:r>
+              </m:e>
+            </m:d>
+          </m:e>
+          <m:sup>
+            <m:r>
+              <w:rPr>
+                <w:rFonts w:ascii="Cambria Math" w:eastAsiaTheme="minorEastAsia" w:hAnsi="Cambria Math"/>
+              </w:rPr>
+              <m:t>p+1</m:t>
+            </m:r>
+          </m:sup>
+        </m:sSup>
+        <m:r>
+          <w:rPr>
+            <w:rFonts w:ascii="Cambria Math" w:eastAsiaTheme="minorEastAsia" w:hAnsi="Cambria Math"/>
+          </w:rPr>
+          <m:t>(</m:t>
         </m:r>
         <m:sSup>
           <m:sSupPr>
@@ -1302,6 +1352,20 @@
         </w:rPr>
         <w:t xml:space="preserve">    per tick</w:t>
       </w:r>
+      <w:r>
+        <w:rPr>
+          <w:rFonts w:eastAsiaTheme="minorEastAsia"/>
+        </w:rPr>
+        <w:t xml:space="preserve"> (this way rotation force is </w:t>
+      </w:r>
+      <w:r>
+        <w:rPr>
+          <w:rFonts w:eastAsiaTheme="minorEastAsia"/>
+        </w:rPr>
+        <w:t>length-independent</w:t>
+      </w:r>
+      <w:bookmarkStart w:id="0" w:name="_GoBack"/>
+      <w:bookmarkEnd w:id="0"/>
     </w:p>
     <w:p>
       <w:pPr>
@@ -1920,6 +1984,194 @@
         <w:t xml:space="preserve">Orientation: </w:t>
       </w:r>
       <m:oMath>
+        <m:sSub>
+          <m:sSubPr>
+            <m:ctrlPr>
+              <w:rPr>
+                <w:rFonts w:ascii="Cambria Math" w:eastAsiaTheme="minorEastAsia" w:hAnsi="Cambria Math"/>
+                <w:i/>
+              </w:rPr>
+            </m:ctrlPr>
+          </m:sSubPr>
+          <m:e>
+            <m:r>
+              <w:rPr>
+                <w:rFonts w:ascii="Cambria Math" w:eastAsiaTheme="minorEastAsia" w:hAnsi="Cambria Math"/>
+              </w:rPr>
+              <m:t>F</m:t>
+            </m:r>
+          </m:e>
+          <m:sub>
+            <m:r>
+              <w:rPr>
+                <w:rFonts w:ascii="Cambria Math" w:eastAsiaTheme="minorEastAsia" w:hAnsi="Cambria Math"/>
+              </w:rPr>
+              <m:t>R</m:t>
+            </m:r>
+          </m:sub>
+        </m:sSub>
+        <m:r>
+          <w:rPr>
+            <w:rFonts w:ascii="Cambria Math" w:eastAsiaTheme="minorEastAsia" w:hAnsi="Cambria Math"/>
+          </w:rPr>
+          <m:t>=R</m:t>
+        </m:r>
+        <m:d>
+          <m:dPr>
+            <m:ctrlPr>
+              <w:rPr>
+                <w:rFonts w:ascii="Cambria Math" w:eastAsiaTheme="minorEastAsia" w:hAnsi="Cambria Math"/>
+                <w:i/>
+              </w:rPr>
+            </m:ctrlPr>
+          </m:dPr>
+          <m:e>
+            <m:m>
+              <m:mPr>
+                <m:mcs>
+                  <m:mc>
+                    <m:mcPr>
+                      <m:count m:val="2"/>
+                      <m:mcJc m:val="center"/>
+                    </m:mcPr>
+                  </m:mc>
+                </m:mcs>
+                <m:ctrlPr>
+                  <w:rPr>
+                    <w:rFonts w:ascii="Cambria Math" w:eastAsiaTheme="minorEastAsia" w:hAnsi="Cambria Math"/>
+                    <w:i/>
+                  </w:rPr>
+                </m:ctrlPr>
+              </m:mPr>
+              <m:mr>
+                <m:e>
+                  <m:r>
+                    <w:rPr>
+                      <w:rFonts w:ascii="Cambria Math" w:eastAsiaTheme="minorEastAsia" w:hAnsi="Cambria Math"/>
+                    </w:rPr>
+                    <m:t>0</m:t>
+                  </m:r>
+                </m:e>
+                <m:e>
+                  <m:r>
+                    <w:rPr>
+                      <w:rFonts w:ascii="Cambria Math" w:eastAsiaTheme="minorEastAsia" w:hAnsi="Cambria Math"/>
+                    </w:rPr>
+                    <m:t>-1</m:t>
+                  </m:r>
+                </m:e>
+              </m:mr>
+              <m:mr>
+                <m:e>
+                  <m:r>
+                    <w:rPr>
+                      <w:rFonts w:ascii="Cambria Math" w:eastAsiaTheme="minorEastAsia" w:hAnsi="Cambria Math"/>
+                    </w:rPr>
+                    <m:t>1</m:t>
+                  </m:r>
+                </m:e>
+                <m:e>
+                  <m:r>
+                    <w:rPr>
+                      <w:rFonts w:ascii="Cambria Math" w:eastAsiaTheme="minorEastAsia" w:hAnsi="Cambria Math"/>
+                    </w:rPr>
+                    <m:t>0</m:t>
+                  </m:r>
+                </m:e>
+              </m:mr>
+            </m:m>
+          </m:e>
+        </m:d>
+        <m:d>
+          <m:dPr>
+            <m:ctrlPr>
+              <w:rPr>
+                <w:rFonts w:ascii="Cambria Math" w:eastAsiaTheme="minorEastAsia" w:hAnsi="Cambria Math"/>
+                <w:i/>
+              </w:rPr>
+            </m:ctrlPr>
+          </m:dPr>
+          <m:e>
+            <m:eqArr>
+              <m:eqArrPr>
+                <m:ctrlPr>
+                  <w:rPr>
+                    <w:rFonts w:ascii="Cambria Math" w:eastAsiaTheme="minorEastAsia" w:hAnsi="Cambria Math"/>
+                    <w:i/>
+                  </w:rPr>
+                </m:ctrlPr>
+              </m:eqArrPr>
+              <m:e>
+                <m:sSub>
+                  <m:sSubPr>
+                    <m:ctrlPr>
+                      <w:rPr>
+                        <w:rFonts w:ascii="Cambria Math" w:eastAsiaTheme="minorEastAsia" w:hAnsi="Cambria Math"/>
+                        <w:i/>
+                      </w:rPr>
+                    </m:ctrlPr>
+                  </m:sSubPr>
+                  <m:e>
+                    <m:r>
+                      <w:rPr>
+                        <w:rFonts w:ascii="Cambria Math" w:eastAsiaTheme="minorEastAsia" w:hAnsi="Cambria Math"/>
+                      </w:rPr>
+                      <m:t>x</m:t>
+                    </m:r>
+                  </m:e>
+                  <m:sub>
+                    <m:r>
+                      <w:rPr>
+                        <w:rFonts w:ascii="Cambria Math" w:eastAsiaTheme="minorEastAsia" w:hAnsi="Cambria Math"/>
+                      </w:rPr>
+                      <m:t>1</m:t>
+                    </m:r>
+                  </m:sub>
+                </m:sSub>
+              </m:e>
+              <m:e>
+                <m:sSub>
+                  <m:sSubPr>
+                    <m:ctrlPr>
+                      <w:rPr>
+                        <w:rFonts w:ascii="Cambria Math" w:eastAsiaTheme="minorEastAsia" w:hAnsi="Cambria Math"/>
+                        <w:i/>
+                      </w:rPr>
+                    </m:ctrlPr>
+                  </m:sSubPr>
+                  <m:e>
+                    <m:r>
+                      <w:rPr>
+                        <w:rFonts w:ascii="Cambria Math" w:eastAsiaTheme="minorEastAsia" w:hAnsi="Cambria Math"/>
+                      </w:rPr>
+                      <m:t>x</m:t>
+                    </m:r>
+                  </m:e>
+                  <m:sub>
+                    <m:r>
+                      <w:rPr>
+                        <w:rFonts w:ascii="Cambria Math" w:eastAsiaTheme="minorEastAsia" w:hAnsi="Cambria Math"/>
+                      </w:rPr>
+                      <m:t>2</m:t>
+                    </m:r>
+                  </m:sub>
+                </m:sSub>
+              </m:e>
+            </m:eqArr>
+          </m:e>
+        </m:d>
+        <m:r>
+          <w:rPr>
+            <w:rFonts w:ascii="Cambria Math" w:eastAsiaTheme="minorEastAsia" w:hAnsi="Cambria Math"/>
+          </w:rPr>
+          <m:t>⇒</m:t>
+        </m:r>
+        <m:r>
+          <w:rPr>
+            <w:rFonts w:ascii="Cambria Math" w:eastAsiaTheme="minorEastAsia" w:hAnsi="Cambria Math"/>
+          </w:rPr>
+          <m:t>-1+</m:t>
+        </m:r>
         <m:d>
           <m:dPr>
             <m:begChr m:val="["/>
@@ -1936,7 +2188,7 @@
               <w:rPr>
                 <w:rFonts w:ascii="Cambria Math" w:eastAsiaTheme="minorEastAsia" w:hAnsi="Cambria Math"/>
               </w:rPr>
-              <m:t>θ</m:t>
+              <m:t>m</m:t>
             </m:r>
           </m:e>
         </m:d>
@@ -1944,7 +2196,85 @@
           <w:rPr>
             <w:rFonts w:ascii="Cambria Math" w:eastAsiaTheme="minorEastAsia" w:hAnsi="Cambria Math"/>
           </w:rPr>
-          <m:t>=0</m:t>
+          <m:t>=</m:t>
+        </m:r>
+        <m:d>
+          <m:dPr>
+            <m:begChr m:val="["/>
+            <m:endChr m:val="]"/>
+            <m:ctrlPr>
+              <w:rPr>
+                <w:rFonts w:ascii="Cambria Math" w:eastAsiaTheme="minorEastAsia" w:hAnsi="Cambria Math"/>
+                <w:i/>
+              </w:rPr>
+            </m:ctrlPr>
+          </m:dPr>
+          <m:e>
+            <m:r>
+              <w:rPr>
+                <w:rFonts w:ascii="Cambria Math" w:eastAsiaTheme="minorEastAsia" w:hAnsi="Cambria Math"/>
+              </w:rPr>
+              <m:t>x</m:t>
+            </m:r>
+          </m:e>
+        </m:d>
+        <m:r>
+          <w:rPr>
+            <w:rFonts w:ascii="Cambria Math" w:eastAsiaTheme="minorEastAsia" w:hAnsi="Cambria Math"/>
+          </w:rPr>
+          <m:t>+</m:t>
+        </m:r>
+        <m:d>
+          <m:dPr>
+            <m:begChr m:val="["/>
+            <m:endChr m:val="]"/>
+            <m:ctrlPr>
+              <w:rPr>
+                <w:rFonts w:ascii="Cambria Math" w:eastAsiaTheme="minorEastAsia" w:hAnsi="Cambria Math"/>
+                <w:i/>
+              </w:rPr>
+            </m:ctrlPr>
+          </m:dPr>
+          <m:e>
+            <m:r>
+              <w:rPr>
+                <w:rFonts w:ascii="Cambria Math" w:eastAsiaTheme="minorEastAsia" w:hAnsi="Cambria Math"/>
+              </w:rPr>
+              <m:t>R</m:t>
+            </m:r>
+          </m:e>
+        </m:d>
+        <m:r>
+          <w:rPr>
+            <w:rFonts w:ascii="Cambria Math" w:eastAsiaTheme="minorEastAsia" w:hAnsi="Cambria Math"/>
+          </w:rPr>
+          <m:t>⇒</m:t>
+        </m:r>
+        <m:d>
+          <m:dPr>
+            <m:begChr m:val="["/>
+            <m:endChr m:val="]"/>
+            <m:ctrlPr>
+              <w:rPr>
+                <w:rFonts w:ascii="Cambria Math" w:eastAsiaTheme="minorEastAsia" w:hAnsi="Cambria Math"/>
+                <w:i/>
+              </w:rPr>
+            </m:ctrlPr>
+          </m:dPr>
+          <m:e>
+            <m:r>
+              <w:rPr>
+                <w:rFonts w:ascii="Cambria Math" w:eastAsiaTheme="minorEastAsia" w:hAnsi="Cambria Math"/>
+              </w:rPr>
+              <m:t>R</m:t>
+            </m:r>
+          </m:e>
+        </m:d>
+        <m:r>
+          <w:rPr>
+            <w:rFonts w:ascii="Cambria Math" w:eastAsiaTheme="minorEastAsia" w:hAnsi="Cambria Math"/>
+          </w:rPr>
+          <m:t>=[m]</m:t>
         </m:r>
       </m:oMath>
     </w:p>
@@ -1976,6 +2306,172 @@
       <w:pPr>
         <w:pStyle w:val="ListParagraph"/>
         <w:numPr>
+          <w:ilvl w:val="2"/>
+          <w:numId w:val="3"/>
+        </w:numPr>
+        <w:rPr>
+          <w:rFonts w:eastAsiaTheme="minorEastAsia"/>
+        </w:rPr>
+      </w:pPr>
+      <w:r>
+        <w:rPr>
+          <w:rFonts w:eastAsiaTheme="minorEastAsia"/>
+        </w:rPr>
+        <w:t xml:space="preserve">Implemented via forward time-integration: </w:t>
+      </w:r>
+      <m:oMath>
+        <m:sSub>
+          <m:sSubPr>
+            <m:ctrlPr>
+              <w:rPr>
+                <w:rFonts w:ascii="Cambria Math" w:eastAsiaTheme="minorEastAsia" w:hAnsi="Cambria Math"/>
+                <w:i/>
+              </w:rPr>
+            </m:ctrlPr>
+          </m:sSubPr>
+          <m:e>
+            <m:r>
+              <w:rPr>
+                <w:rFonts w:ascii="Cambria Math" w:eastAsiaTheme="minorEastAsia" w:hAnsi="Cambria Math"/>
+              </w:rPr>
+              <m:t>x</m:t>
+            </m:r>
+          </m:e>
+          <m:sub>
+            <m:r>
+              <w:rPr>
+                <w:rFonts w:ascii="Cambria Math" w:eastAsiaTheme="minorEastAsia" w:hAnsi="Cambria Math"/>
+              </w:rPr>
+              <m:t>i+1</m:t>
+            </m:r>
+          </m:sub>
+        </m:sSub>
+        <m:r>
+          <w:rPr>
+            <w:rFonts w:ascii="Cambria Math" w:eastAsiaTheme="minorEastAsia" w:hAnsi="Cambria Math"/>
+          </w:rPr>
+          <m:t>=</m:t>
+        </m:r>
+        <m:d>
+          <m:dPr>
+            <m:ctrlPr>
+              <w:rPr>
+                <w:rFonts w:ascii="Cambria Math" w:eastAsiaTheme="minorEastAsia" w:hAnsi="Cambria Math"/>
+                <w:i/>
+              </w:rPr>
+            </m:ctrlPr>
+          </m:dPr>
+          <m:e>
+            <m:sSub>
+              <m:sSubPr>
+                <m:ctrlPr>
+                  <w:rPr>
+                    <w:rFonts w:ascii="Cambria Math" w:eastAsiaTheme="minorEastAsia" w:hAnsi="Cambria Math"/>
+                    <w:i/>
+                  </w:rPr>
+                </m:ctrlPr>
+              </m:sSubPr>
+              <m:e>
+                <m:r>
+                  <w:rPr>
+                    <w:rFonts w:ascii="Cambria Math" w:eastAsiaTheme="minorEastAsia" w:hAnsi="Cambria Math"/>
+                  </w:rPr>
+                  <m:t>x</m:t>
+                </m:r>
+              </m:e>
+              <m:sub>
+                <m:r>
+                  <w:rPr>
+                    <w:rFonts w:ascii="Cambria Math" w:eastAsiaTheme="minorEastAsia" w:hAnsi="Cambria Math"/>
+                  </w:rPr>
+                  <m:t>i</m:t>
+                </m:r>
+              </m:sub>
+            </m:sSub>
+            <m:r>
+              <w:rPr>
+                <w:rFonts w:ascii="Cambria Math" w:eastAsiaTheme="minorEastAsia" w:hAnsi="Cambria Math"/>
+              </w:rPr>
+              <m:t>+</m:t>
+            </m:r>
+            <m:sSub>
+              <m:sSubPr>
+                <m:ctrlPr>
+                  <w:rPr>
+                    <w:rFonts w:ascii="Cambria Math" w:eastAsiaTheme="minorEastAsia" w:hAnsi="Cambria Math"/>
+                    <w:i/>
+                  </w:rPr>
+                </m:ctrlPr>
+              </m:sSubPr>
+              <m:e>
+                <m:r>
+                  <w:rPr>
+                    <w:rFonts w:ascii="Cambria Math" w:eastAsiaTheme="minorEastAsia" w:hAnsi="Cambria Math"/>
+                  </w:rPr>
+                  <m:t>v</m:t>
+                </m:r>
+              </m:e>
+              <m:sub>
+                <m:r>
+                  <w:rPr>
+                    <w:rFonts w:ascii="Cambria Math" w:eastAsiaTheme="minorEastAsia" w:hAnsi="Cambria Math"/>
+                  </w:rPr>
+                  <m:t>i</m:t>
+                </m:r>
+              </m:sub>
+            </m:sSub>
+            <m:r>
+              <w:rPr>
+                <w:rFonts w:ascii="Cambria Math" w:eastAsiaTheme="minorEastAsia" w:hAnsi="Cambria Math"/>
+              </w:rPr>
+              <m:t xml:space="preserve"> dt</m:t>
+            </m:r>
+          </m:e>
+        </m:d>
+        <m:r>
+          <w:rPr>
+            <w:rFonts w:ascii="Cambria Math" w:eastAsiaTheme="minorEastAsia" w:hAnsi="Cambria Math"/>
+          </w:rPr>
+          <m:t>+</m:t>
+        </m:r>
+        <m:r>
+          <w:rPr>
+            <w:rFonts w:ascii="Cambria Math" w:eastAsiaTheme="minorEastAsia" w:hAnsi="Cambria Math"/>
+          </w:rPr>
+          <m:t>a d</m:t>
+        </m:r>
+        <m:sSup>
+          <m:sSupPr>
+            <m:ctrlPr>
+              <w:rPr>
+                <w:rFonts w:ascii="Cambria Math" w:eastAsiaTheme="minorEastAsia" w:hAnsi="Cambria Math"/>
+                <w:i/>
+              </w:rPr>
+            </m:ctrlPr>
+          </m:sSupPr>
+          <m:e>
+            <m:r>
+              <w:rPr>
+                <w:rFonts w:ascii="Cambria Math" w:eastAsiaTheme="minorEastAsia" w:hAnsi="Cambria Math"/>
+              </w:rPr>
+              <m:t>t</m:t>
+            </m:r>
+          </m:e>
+          <m:sup>
+            <m:r>
+              <w:rPr>
+                <w:rFonts w:ascii="Cambria Math" w:eastAsiaTheme="minorEastAsia" w:hAnsi="Cambria Math"/>
+              </w:rPr>
+              <m:t>2</m:t>
+            </m:r>
+          </m:sup>
+        </m:sSup>
+      </m:oMath>
+    </w:p>
+    <w:p>
+      <w:pPr>
+        <w:pStyle w:val="ListParagraph"/>
+        <w:numPr>
           <w:ilvl w:val="1"/>
           <w:numId w:val="3"/>
         </w:numPr>
@@ -2046,12 +2542,12 @@
         </w:numPr>
       </w:pPr>
       <w:r>
+        <w:lastRenderedPageBreak/>
         <w:t>Tooltip structure (outer and inner boxes)</w:t>
       </w:r>
     </w:p>
     <w:p>
       <w:r>
-        <w:lastRenderedPageBreak/>
         <w:t>gui.js</w:t>
       </w:r>
     </w:p>
@@ -3889,8 +4385,6 @@
       <w:r>
         <w:t>parents/children.</w:t>
       </w:r>
-      <w:bookmarkStart w:id="0" w:name="_GoBack"/>
-      <w:bookmarkEnd w:id="0"/>
     </w:p>
     <w:p>
       <w:pPr>

</xml_diff>

<commit_message>
attempted some db optimization, added indexes
</commit_message>
<xml_diff>
--- a/code_structure.docx
+++ b/code_structure.docx
@@ -70,7 +70,103 @@
         <w:t>Links</w:t>
       </w:r>
     </w:p>
-    <w:p/>
+    <w:p>
+      <w:r>
+        <w:t>DB Inde</w:t>
+      </w:r>
+      <w:bookmarkStart w:id="0" w:name="_GoBack"/>
+      <w:bookmarkEnd w:id="0"/>
+      <w:r>
+        <w:t>x</w:t>
+      </w:r>
+      <w:r>
+        <w:t>es:</w:t>
+      </w:r>
+    </w:p>
+    <w:p>
+      <w:pPr>
+        <w:pStyle w:val="ListParagraph"/>
+        <w:numPr>
+          <w:ilvl w:val="0"/>
+          <w:numId w:val="14"/>
+        </w:numPr>
+      </w:pPr>
+      <w:r>
+        <w:t>Nodes</w:t>
+      </w:r>
+    </w:p>
+    <w:p>
+      <w:pPr>
+        <w:pStyle w:val="ListParagraph"/>
+        <w:numPr>
+          <w:ilvl w:val="1"/>
+          <w:numId w:val="14"/>
+        </w:numPr>
+      </w:pPr>
+      <w:r>
+        <w:t>graph: “text”</w:t>
+      </w:r>
+    </w:p>
+    <w:p>
+      <w:pPr>
+        <w:pStyle w:val="ListParagraph"/>
+        <w:numPr>
+          <w:ilvl w:val="1"/>
+          <w:numId w:val="14"/>
+        </w:numPr>
+      </w:pPr>
+      <w:r>
+        <w:t>zoomLvl:1, importance:1</w:t>
+      </w:r>
+    </w:p>
+    <w:p>
+      <w:pPr>
+        <w:pStyle w:val="ListParagraph"/>
+        <w:numPr>
+          <w:ilvl w:val="0"/>
+          <w:numId w:val="14"/>
+        </w:numPr>
+      </w:pPr>
+      <w:r>
+        <w:t>Links</w:t>
+      </w:r>
+    </w:p>
+    <w:p>
+      <w:pPr>
+        <w:pStyle w:val="ListParagraph"/>
+        <w:numPr>
+          <w:ilvl w:val="1"/>
+          <w:numId w:val="14"/>
+        </w:numPr>
+      </w:pPr>
+      <w:r>
+        <w:t>graph: “text”</w:t>
+      </w:r>
+    </w:p>
+    <w:p>
+      <w:pPr>
+        <w:pStyle w:val="ListParagraph"/>
+        <w:numPr>
+          <w:ilvl w:val="1"/>
+          <w:numId w:val="14"/>
+        </w:numPr>
+      </w:pPr>
+      <w:r>
+        <w:t>source:1, target:1</w:t>
+      </w:r>
+    </w:p>
+    <w:p>
+      <w:pPr>
+        <w:pStyle w:val="ListParagraph"/>
+        <w:numPr>
+          <w:ilvl w:val="1"/>
+          <w:numId w:val="14"/>
+        </w:numPr>
+      </w:pPr>
+      <w:r>
+        <w:t>target:1, source:1</w:t>
+      </w:r>
+    </w:p>
     <w:p>
       <w:r>
         <w:t>tree_of_knowledge.html</w:t>
@@ -307,6 +403,7 @@
         </w:numPr>
       </w:pPr>
       <w:r>
+        <w:lastRenderedPageBreak/>
         <w:t>define soft-max orienting forces for oriented links</w:t>
       </w:r>
     </w:p>
@@ -379,7 +476,6 @@
         </w:numPr>
       </w:pPr>
       <w:r>
-        <w:lastRenderedPageBreak/>
         <w:t>redraw: create a visualization from the data</w:t>
       </w:r>
     </w:p>
@@ -1364,8 +1460,6 @@
         </w:rPr>
         <w:t>length-independent</w:t>
       </w:r>
-      <w:bookmarkStart w:id="0" w:name="_GoBack"/>
-      <w:bookmarkEnd w:id="0"/>
     </w:p>
     <w:p>
       <w:pPr>
@@ -1981,6 +2075,7 @@
         <w:rPr>
           <w:rFonts w:eastAsiaTheme="minorEastAsia"/>
         </w:rPr>
+        <w:lastRenderedPageBreak/>
         <w:t xml:space="preserve">Orientation: </w:t>
       </w:r>
       <m:oMath>
@@ -2542,7 +2637,6 @@
         </w:numPr>
       </w:pPr>
       <w:r>
-        <w:lastRenderedPageBreak/>
         <w:t>Tooltip structure (outer and inner boxes)</w:t>
       </w:r>
     </w:p>
@@ -2772,7 +2866,11 @@
         </w:numPr>
       </w:pPr>
       <w:r>
-        <w:t xml:space="preserve">We “source” information from the leafs to account for the potential children that might not be included in the graph. Nodes with fewest children will be affected the most by such later additions – thus add a value to each node importance that decays with its Nchild.  This also serves to decay the effect of such additions as it propagates up the tree. </w:t>
+        <w:t xml:space="preserve">We “source” information from the leafs to account for the potential children that might not be included in the graph. Nodes with fewest children will be affected the most by such later additions – thus add a value to each node </w:t>
+      </w:r>
+      <w:r>
+        <w:lastRenderedPageBreak/>
+        <w:t xml:space="preserve">importance that decays with its Nchild.  This also serves to decay the effect of such additions as it propagates up the tree. </w:t>
       </w:r>
     </w:p>
     <w:p>
@@ -2820,7 +2918,6 @@
         </w:numPr>
       </w:pPr>
       <w:r>
-        <w:lastRenderedPageBreak/>
         <w:t>“content” can also be inversely related to number of children the parent node already has at lower levels. This way most content comes from a “new” node. Fractal structure is automatic in this case.</w:t>
       </w:r>
     </w:p>
@@ -4006,7 +4103,14 @@
         <w:rPr>
           <w:rFonts w:eastAsiaTheme="minorEastAsia"/>
         </w:rPr>
-        <w:t>, such that A is the part corresponding to the remaining important nodes. Since links among A-nodes will be shown explicitly, we need not consider them in the effective calculation, and simply add them in at the end. Thus u</w:t>
+        <w:t xml:space="preserve">, such that A is the part corresponding to the remaining important nodes. Since links among A-nodes will be shown explicitly, we need not consider them in the effective calculation, and simply add </w:t>
+      </w:r>
+      <w:r>
+        <w:rPr>
+          <w:rFonts w:eastAsiaTheme="minorEastAsia"/>
+        </w:rPr>
+        <w:lastRenderedPageBreak/>
+        <w:t>them in at the end. Thus u</w:t>
       </w:r>
       <w:r>
         <w:rPr>
@@ -4202,7 +4306,6 @@
         </w:numPr>
       </w:pPr>
       <w:r>
-        <w:lastRenderedPageBreak/>
         <w:t>Iterate exponentially</w:t>
       </w:r>
       <w:r>
@@ -4407,6 +4510,7 @@
         </w:numPr>
       </w:pPr>
       <w:r>
+        <w:lastRenderedPageBreak/>
         <w:t>We then publish the phantom nodes that keep the visible graph structure close to what it would be in the full graph. Phantom nodes are fixed and mostly outside the visWindow.</w:t>
       </w:r>
     </w:p>
@@ -4576,6 +4680,119 @@
     </w:lvl>
   </w:abstractNum>
   <w:abstractNum w:abstractNumId="1">
+    <w:nsid w:val="033F2BAA"/>
+    <w:multiLevelType w:val="hybridMultilevel"/>
+    <w:tmpl w:val="89388E1E"/>
+    <w:lvl w:ilvl="0" w:tplc="04090001">
+      <w:start w:val="1"/>
+      <w:numFmt w:val="bullet"/>
+      <w:lvlText w:val=""/>
+      <w:lvlJc w:val="left"/>
+      <w:pPr>
+        <w:ind w:left="720" w:hanging="360"/>
+      </w:pPr>
+      <w:rPr>
+        <w:rFonts w:ascii="Symbol" w:hAnsi="Symbol" w:hint="default"/>
+      </w:rPr>
+    </w:lvl>
+    <w:lvl w:ilvl="1" w:tplc="04090003">
+      <w:start w:val="1"/>
+      <w:numFmt w:val="bullet"/>
+      <w:lvlText w:val="o"/>
+      <w:lvlJc w:val="left"/>
+      <w:pPr>
+        <w:ind w:left="1440" w:hanging="360"/>
+      </w:pPr>
+      <w:rPr>
+        <w:rFonts w:ascii="Courier New" w:hAnsi="Courier New" w:cs="Courier New" w:hint="default"/>
+      </w:rPr>
+    </w:lvl>
+    <w:lvl w:ilvl="2" w:tplc="04090005" w:tentative="1">
+      <w:start w:val="1"/>
+      <w:numFmt w:val="bullet"/>
+      <w:lvlText w:val=""/>
+      <w:lvlJc w:val="left"/>
+      <w:pPr>
+        <w:ind w:left="2160" w:hanging="360"/>
+      </w:pPr>
+      <w:rPr>
+        <w:rFonts w:ascii="Wingdings" w:hAnsi="Wingdings" w:hint="default"/>
+      </w:rPr>
+    </w:lvl>
+    <w:lvl w:ilvl="3" w:tplc="04090001" w:tentative="1">
+      <w:start w:val="1"/>
+      <w:numFmt w:val="bullet"/>
+      <w:lvlText w:val=""/>
+      <w:lvlJc w:val="left"/>
+      <w:pPr>
+        <w:ind w:left="2880" w:hanging="360"/>
+      </w:pPr>
+      <w:rPr>
+        <w:rFonts w:ascii="Symbol" w:hAnsi="Symbol" w:hint="default"/>
+      </w:rPr>
+    </w:lvl>
+    <w:lvl w:ilvl="4" w:tplc="04090003" w:tentative="1">
+      <w:start w:val="1"/>
+      <w:numFmt w:val="bullet"/>
+      <w:lvlText w:val="o"/>
+      <w:lvlJc w:val="left"/>
+      <w:pPr>
+        <w:ind w:left="3600" w:hanging="360"/>
+      </w:pPr>
+      <w:rPr>
+        <w:rFonts w:ascii="Courier New" w:hAnsi="Courier New" w:cs="Courier New" w:hint="default"/>
+      </w:rPr>
+    </w:lvl>
+    <w:lvl w:ilvl="5" w:tplc="04090005" w:tentative="1">
+      <w:start w:val="1"/>
+      <w:numFmt w:val="bullet"/>
+      <w:lvlText w:val=""/>
+      <w:lvlJc w:val="left"/>
+      <w:pPr>
+        <w:ind w:left="4320" w:hanging="360"/>
+      </w:pPr>
+      <w:rPr>
+        <w:rFonts w:ascii="Wingdings" w:hAnsi="Wingdings" w:hint="default"/>
+      </w:rPr>
+    </w:lvl>
+    <w:lvl w:ilvl="6" w:tplc="04090001" w:tentative="1">
+      <w:start w:val="1"/>
+      <w:numFmt w:val="bullet"/>
+      <w:lvlText w:val=""/>
+      <w:lvlJc w:val="left"/>
+      <w:pPr>
+        <w:ind w:left="5040" w:hanging="360"/>
+      </w:pPr>
+      <w:rPr>
+        <w:rFonts w:ascii="Symbol" w:hAnsi="Symbol" w:hint="default"/>
+      </w:rPr>
+    </w:lvl>
+    <w:lvl w:ilvl="7" w:tplc="04090003" w:tentative="1">
+      <w:start w:val="1"/>
+      <w:numFmt w:val="bullet"/>
+      <w:lvlText w:val="o"/>
+      <w:lvlJc w:val="left"/>
+      <w:pPr>
+        <w:ind w:left="5760" w:hanging="360"/>
+      </w:pPr>
+      <w:rPr>
+        <w:rFonts w:ascii="Courier New" w:hAnsi="Courier New" w:cs="Courier New" w:hint="default"/>
+      </w:rPr>
+    </w:lvl>
+    <w:lvl w:ilvl="8" w:tplc="04090005" w:tentative="1">
+      <w:start w:val="1"/>
+      <w:numFmt w:val="bullet"/>
+      <w:lvlText w:val=""/>
+      <w:lvlJc w:val="left"/>
+      <w:pPr>
+        <w:ind w:left="6480" w:hanging="360"/>
+      </w:pPr>
+      <w:rPr>
+        <w:rFonts w:ascii="Wingdings" w:hAnsi="Wingdings" w:hint="default"/>
+      </w:rPr>
+    </w:lvl>
+  </w:abstractNum>
+  <w:abstractNum w:abstractNumId="2">
     <w:nsid w:val="15871A53"/>
     <w:multiLevelType w:val="hybridMultilevel"/>
     <w:tmpl w:val="2A7662CE"/>
@@ -4688,7 +4905,7 @@
       </w:rPr>
     </w:lvl>
   </w:abstractNum>
-  <w:abstractNum w:abstractNumId="2">
+  <w:abstractNum w:abstractNumId="3">
     <w:nsid w:val="19C84FC7"/>
     <w:multiLevelType w:val="hybridMultilevel"/>
     <w:tmpl w:val="89945470"/>
@@ -4801,7 +5018,7 @@
       </w:rPr>
     </w:lvl>
   </w:abstractNum>
-  <w:abstractNum w:abstractNumId="3">
+  <w:abstractNum w:abstractNumId="4">
     <w:nsid w:val="3000199C"/>
     <w:multiLevelType w:val="hybridMultilevel"/>
     <w:tmpl w:val="79E0199C"/>
@@ -4914,7 +5131,7 @@
       </w:rPr>
     </w:lvl>
   </w:abstractNum>
-  <w:abstractNum w:abstractNumId="4">
+  <w:abstractNum w:abstractNumId="5">
     <w:nsid w:val="32465BD9"/>
     <w:multiLevelType w:val="hybridMultilevel"/>
     <w:tmpl w:val="DE587428"/>
@@ -5027,7 +5244,7 @@
       </w:rPr>
     </w:lvl>
   </w:abstractNum>
-  <w:abstractNum w:abstractNumId="5">
+  <w:abstractNum w:abstractNumId="6">
     <w:nsid w:val="34D517CC"/>
     <w:multiLevelType w:val="hybridMultilevel"/>
     <w:tmpl w:val="213C3C3C"/>
@@ -5140,7 +5357,7 @@
       </w:rPr>
     </w:lvl>
   </w:abstractNum>
-  <w:abstractNum w:abstractNumId="6">
+  <w:abstractNum w:abstractNumId="7">
     <w:nsid w:val="4FA95F63"/>
     <w:multiLevelType w:val="hybridMultilevel"/>
     <w:tmpl w:val="6276AEFC"/>
@@ -5253,7 +5470,7 @@
       </w:rPr>
     </w:lvl>
   </w:abstractNum>
-  <w:abstractNum w:abstractNumId="7">
+  <w:abstractNum w:abstractNumId="8">
     <w:nsid w:val="506C0931"/>
     <w:multiLevelType w:val="hybridMultilevel"/>
     <w:tmpl w:val="9EB64638"/>
@@ -5366,7 +5583,7 @@
       </w:rPr>
     </w:lvl>
   </w:abstractNum>
-  <w:abstractNum w:abstractNumId="8">
+  <w:abstractNum w:abstractNumId="9">
     <w:nsid w:val="582F49B8"/>
     <w:multiLevelType w:val="hybridMultilevel"/>
     <w:tmpl w:val="9524F11A"/>
@@ -5479,7 +5696,7 @@
       </w:rPr>
     </w:lvl>
   </w:abstractNum>
-  <w:abstractNum w:abstractNumId="9">
+  <w:abstractNum w:abstractNumId="10">
     <w:nsid w:val="61FD01B4"/>
     <w:multiLevelType w:val="hybridMultilevel"/>
     <w:tmpl w:val="1A70C2FC"/>
@@ -5592,7 +5809,7 @@
       </w:rPr>
     </w:lvl>
   </w:abstractNum>
-  <w:abstractNum w:abstractNumId="10">
+  <w:abstractNum w:abstractNumId="11">
     <w:nsid w:val="6F2B1C20"/>
     <w:multiLevelType w:val="hybridMultilevel"/>
     <w:tmpl w:val="63AE7696"/>
@@ -5705,7 +5922,7 @@
       </w:rPr>
     </w:lvl>
   </w:abstractNum>
-  <w:abstractNum w:abstractNumId="11">
+  <w:abstractNum w:abstractNumId="12">
     <w:nsid w:val="726B4267"/>
     <w:multiLevelType w:val="hybridMultilevel"/>
     <w:tmpl w:val="31BC7824"/>
@@ -5818,7 +6035,7 @@
       </w:rPr>
     </w:lvl>
   </w:abstractNum>
-  <w:abstractNum w:abstractNumId="12">
+  <w:abstractNum w:abstractNumId="13">
     <w:nsid w:val="727B2EF3"/>
     <w:multiLevelType w:val="hybridMultilevel"/>
     <w:tmpl w:val="937696E8"/>
@@ -5932,43 +6149,46 @@
     </w:lvl>
   </w:abstractNum>
   <w:num w:numId="1">
-    <w:abstractNumId w:val="6"/>
+    <w:abstractNumId w:val="7"/>
   </w:num>
   <w:num w:numId="2">
-    <w:abstractNumId w:val="1"/>
+    <w:abstractNumId w:val="2"/>
   </w:num>
   <w:num w:numId="3">
     <w:abstractNumId w:val="0"/>
   </w:num>
   <w:num w:numId="4">
+    <w:abstractNumId w:val="13"/>
+  </w:num>
+  <w:num w:numId="5">
     <w:abstractNumId w:val="12"/>
   </w:num>
-  <w:num w:numId="5">
+  <w:num w:numId="6">
     <w:abstractNumId w:val="11"/>
   </w:num>
-  <w:num w:numId="6">
+  <w:num w:numId="7">
+    <w:abstractNumId w:val="6"/>
+  </w:num>
+  <w:num w:numId="8">
+    <w:abstractNumId w:val="5"/>
+  </w:num>
+  <w:num w:numId="9">
+    <w:abstractNumId w:val="3"/>
+  </w:num>
+  <w:num w:numId="10">
+    <w:abstractNumId w:val="4"/>
+  </w:num>
+  <w:num w:numId="11">
+    <w:abstractNumId w:val="8"/>
+  </w:num>
+  <w:num w:numId="12">
     <w:abstractNumId w:val="10"/>
   </w:num>
-  <w:num w:numId="7">
-    <w:abstractNumId w:val="5"/>
-  </w:num>
-  <w:num w:numId="8">
-    <w:abstractNumId w:val="4"/>
-  </w:num>
-  <w:num w:numId="9">
-    <w:abstractNumId w:val="2"/>
-  </w:num>
-  <w:num w:numId="10">
-    <w:abstractNumId w:val="3"/>
-  </w:num>
-  <w:num w:numId="11">
-    <w:abstractNumId w:val="7"/>
-  </w:num>
-  <w:num w:numId="12">
+  <w:num w:numId="13">
     <w:abstractNumId w:val="9"/>
   </w:num>
-  <w:num w:numId="13">
-    <w:abstractNumId w:val="8"/>
+  <w:num w:numId="14">
+    <w:abstractNumId w:val="1"/>
   </w:num>
 </w:numbering>
 </file>

</xml_diff>

<commit_message>
scaling up, tweaking parameters
</commit_message>
<xml_diff>
--- a/code_structure.docx
+++ b/code_structure.docx
@@ -28,7 +28,23 @@
         </w:numPr>
       </w:pPr>
       <w:r>
-        <w:t>Tooltips are divs that are positioned next to their node SVGs (divs to allow Latex compilation)</w:t>
+        <w:t xml:space="preserve">Tooltips are </w:t>
+      </w:r>
+      <w:proofErr w:type="spellStart"/>
+      <w:r>
+        <w:t>divs</w:t>
+      </w:r>
+      <w:proofErr w:type="spellEnd"/>
+      <w:r>
+        <w:t xml:space="preserve"> that are positioned next to their node SVGs (</w:t>
+      </w:r>
+      <w:proofErr w:type="spellStart"/>
+      <w:r>
+        <w:t>divs</w:t>
+      </w:r>
+      <w:proofErr w:type="spellEnd"/>
+      <w:r>
+        <w:t xml:space="preserve"> to allow Latex compilation)</w:t>
       </w:r>
     </w:p>
     <w:p>
@@ -52,8 +68,21 @@
         </w:numPr>
       </w:pPr>
       <w:r>
-        <w:t>Store _id field of parent and child nodes (along oriented links) in parentsIx and childrenIx</w:t>
-      </w:r>
+        <w:t xml:space="preserve">Store _id field of parent and child nodes (along oriented links) in </w:t>
+      </w:r>
+      <w:proofErr w:type="spellStart"/>
+      <w:r>
+        <w:t>parentsIx</w:t>
+      </w:r>
+      <w:proofErr w:type="spellEnd"/>
+      <w:r>
+        <w:t xml:space="preserve"> and </w:t>
+      </w:r>
+      <w:proofErr w:type="spellStart"/>
+      <w:r>
+        <w:t>childrenIx</w:t>
+      </w:r>
+      <w:proofErr w:type="spellEnd"/>
       <w:r>
         <w:t xml:space="preserve"> arrays</w:t>
       </w:r>
@@ -74,8 +103,6 @@
       <w:r>
         <w:t>DB Inde</w:t>
       </w:r>
-      <w:bookmarkStart w:id="0" w:name="_GoBack"/>
-      <w:bookmarkEnd w:id="0"/>
       <w:r>
         <w:t>x</w:t>
       </w:r>
@@ -193,7 +220,23 @@
         </w:numPr>
       </w:pPr>
       <w:r>
-        <w:t>includes all titles, buttons, MathJax call and graphSVG in a div “canvas”</w:t>
+        <w:t xml:space="preserve">includes all titles, buttons, </w:t>
+      </w:r>
+      <w:proofErr w:type="spellStart"/>
+      <w:r>
+        <w:t>MathJax</w:t>
+      </w:r>
+      <w:proofErr w:type="spellEnd"/>
+      <w:r>
+        <w:t xml:space="preserve"> call and </w:t>
+      </w:r>
+      <w:proofErr w:type="spellStart"/>
+      <w:r>
+        <w:t>graphSVG</w:t>
+      </w:r>
+      <w:proofErr w:type="spellEnd"/>
+      <w:r>
+        <w:t xml:space="preserve"> in a div “canvas”</w:t>
       </w:r>
     </w:p>
     <w:p>
@@ -237,8 +280,13 @@
         </w:numPr>
       </w:pPr>
       <w:r>
-        <w:t>Current graph is stored in a Session var</w:t>
-      </w:r>
+        <w:t xml:space="preserve">Current graph is stored in a Session </w:t>
+      </w:r>
+      <w:proofErr w:type="spellStart"/>
+      <w:r>
+        <w:t>var</w:t>
+      </w:r>
+      <w:proofErr w:type="spellEnd"/>
       <w:r>
         <w:t xml:space="preserve">, which is accessed in the </w:t>
       </w:r>
@@ -297,11 +345,34 @@
           <w:numId w:val="3"/>
         </w:numPr>
       </w:pPr>
-      <w:r>
-        <w:t>nodeData and linkData – array containing all the data for links and nodes</w:t>
-      </w:r>
-      <w:r>
-        <w:t xml:space="preserve"> [returned or set by force.nodes() ]</w:t>
+      <w:proofErr w:type="spellStart"/>
+      <w:r>
+        <w:t>nodeData</w:t>
+      </w:r>
+      <w:proofErr w:type="spellEnd"/>
+      <w:r>
+        <w:t xml:space="preserve"> and </w:t>
+      </w:r>
+      <w:proofErr w:type="spellStart"/>
+      <w:r>
+        <w:t>linkData</w:t>
+      </w:r>
+      <w:proofErr w:type="spellEnd"/>
+      <w:r>
+        <w:t xml:space="preserve"> – array containing all the data for links and nodes</w:t>
+      </w:r>
+      <w:r>
+        <w:t xml:space="preserve"> [returned or set by </w:t>
+      </w:r>
+      <w:proofErr w:type="spellStart"/>
+      <w:proofErr w:type="gramStart"/>
+      <w:r>
+        <w:t>force.nodes</w:t>
+      </w:r>
+      <w:proofErr w:type="spellEnd"/>
+      <w:proofErr w:type="gramEnd"/>
+      <w:r>
+        <w:t>() ]</w:t>
       </w:r>
     </w:p>
     <w:p>
@@ -325,7 +396,23 @@
         </w:numPr>
       </w:pPr>
       <w:r>
-        <w:t>the datum of these d3 objects is linked by reference to nodeData and linkData arrays</w:t>
+        <w:t xml:space="preserve">the datum of these d3 objects is linked by reference to </w:t>
+      </w:r>
+      <w:proofErr w:type="spellStart"/>
+      <w:r>
+        <w:t>nodeData</w:t>
+      </w:r>
+      <w:proofErr w:type="spellEnd"/>
+      <w:r>
+        <w:t xml:space="preserve"> and </w:t>
+      </w:r>
+      <w:proofErr w:type="spellStart"/>
+      <w:r>
+        <w:t>linkData</w:t>
+      </w:r>
+      <w:proofErr w:type="spellEnd"/>
+      <w:r>
+        <w:t xml:space="preserve"> arrays</w:t>
       </w:r>
     </w:p>
     <w:p>
@@ -337,7 +424,15 @@
         </w:numPr>
       </w:pPr>
       <w:r>
-        <w:t>use existence of field “source” of linkData to identify it as a link vs. a node</w:t>
+        <w:t xml:space="preserve">use existence of field “source” of </w:t>
+      </w:r>
+      <w:proofErr w:type="spellStart"/>
+      <w:r>
+        <w:t>linkData</w:t>
+      </w:r>
+      <w:proofErr w:type="spellEnd"/>
+      <w:r>
+        <w:t xml:space="preserve"> to identify it as a link vs. a node</w:t>
       </w:r>
     </w:p>
     <w:p>
@@ -463,8 +558,51 @@
       <w:r>
         <w:t xml:space="preserve">nodes are fixed by setting a property </w:t>
       </w:r>
-      <w:r>
-        <w:t>nd.fixed=true in each nodeData element. nd.permFixed is the value node returns to after rollover. nd.phantom designates the node is phantom (currently equivalent to being permFixed)</w:t>
+      <w:proofErr w:type="spellStart"/>
+      <w:proofErr w:type="gramStart"/>
+      <w:r>
+        <w:t>nd.fixed</w:t>
+      </w:r>
+      <w:proofErr w:type="spellEnd"/>
+      <w:proofErr w:type="gramEnd"/>
+      <w:r>
+        <w:t xml:space="preserve">=true in each </w:t>
+      </w:r>
+      <w:proofErr w:type="spellStart"/>
+      <w:r>
+        <w:t>nodeData</w:t>
+      </w:r>
+      <w:proofErr w:type="spellEnd"/>
+      <w:r>
+        <w:t xml:space="preserve"> element. </w:t>
+      </w:r>
+      <w:proofErr w:type="spellStart"/>
+      <w:proofErr w:type="gramStart"/>
+      <w:r>
+        <w:t>nd.permFixed</w:t>
+      </w:r>
+      <w:proofErr w:type="spellEnd"/>
+      <w:proofErr w:type="gramEnd"/>
+      <w:r>
+        <w:t xml:space="preserve"> is the value node returns to after rollover. </w:t>
+      </w:r>
+      <w:proofErr w:type="spellStart"/>
+      <w:proofErr w:type="gramStart"/>
+      <w:r>
+        <w:t>nd.phantom</w:t>
+      </w:r>
+      <w:proofErr w:type="spellEnd"/>
+      <w:proofErr w:type="gramEnd"/>
+      <w:r>
+        <w:t xml:space="preserve"> designates the node is phantom (currently equivalent to being </w:t>
+      </w:r>
+      <w:proofErr w:type="spellStart"/>
+      <w:r>
+        <w:t>permFixed</w:t>
+      </w:r>
+      <w:proofErr w:type="spellEnd"/>
+      <w:r>
+        <w:t>)</w:t>
       </w:r>
     </w:p>
     <w:p>
@@ -491,13 +629,29 @@
         <w:t>set link strengths and node charges</w:t>
       </w:r>
       <w:r>
-        <w:t xml:space="preserve"> and other visual attribudes (</w:t>
+        <w:t xml:space="preserve"> and other visual </w:t>
+      </w:r>
+      <w:proofErr w:type="spellStart"/>
+      <w:r>
+        <w:t>attribudes</w:t>
+      </w:r>
+      <w:proofErr w:type="spellEnd"/>
+      <w:r>
+        <w:t xml:space="preserve"> (</w:t>
       </w:r>
       <w:r>
         <w:t xml:space="preserve">position, </w:t>
       </w:r>
       <w:r>
-        <w:t>line type, etc)</w:t>
+        <w:t xml:space="preserve">line type, </w:t>
+      </w:r>
+      <w:proofErr w:type="spellStart"/>
+      <w:r>
+        <w:t>etc</w:t>
+      </w:r>
+      <w:proofErr w:type="spellEnd"/>
+      <w:r>
+        <w:t>)</w:t>
       </w:r>
     </w:p>
     <w:p>
@@ -520,8 +674,13 @@
           <w:numId w:val="3"/>
         </w:numPr>
       </w:pPr>
-      <w:r>
-        <w:t>updateSelection – update CSS classes, both for selected and edited link/node</w:t>
+      <w:proofErr w:type="spellStart"/>
+      <w:r>
+        <w:t>updateSelection</w:t>
+      </w:r>
+      <w:proofErr w:type="spellEnd"/>
+      <w:r>
+        <w:t xml:space="preserve"> – update CSS classes, both for selected and edited link/node</w:t>
       </w:r>
     </w:p>
     <w:p>
@@ -544,12 +703,35 @@
           <w:numId w:val="3"/>
         </w:numPr>
       </w:pPr>
-      <w:r>
-        <w:t xml:space="preserve">Node.importance = radius in px (scale up template shape); </w:t>
-      </w:r>
-      <w:r>
-        <w:t>Link.strength = stroke-width in px</w:t>
-      </w:r>
+      <w:proofErr w:type="spellStart"/>
+      <w:r>
+        <w:t>Node.importance</w:t>
+      </w:r>
+      <w:proofErr w:type="spellEnd"/>
+      <w:r>
+        <w:t xml:space="preserve"> = radius in </w:t>
+      </w:r>
+      <w:proofErr w:type="spellStart"/>
+      <w:r>
+        <w:t>px</w:t>
+      </w:r>
+      <w:proofErr w:type="spellEnd"/>
+      <w:r>
+        <w:t xml:space="preserve"> (scale up template shape); </w:t>
+      </w:r>
+      <w:proofErr w:type="spellStart"/>
+      <w:r>
+        <w:t>Link.strength</w:t>
+      </w:r>
+      <w:proofErr w:type="spellEnd"/>
+      <w:r>
+        <w:t xml:space="preserve"> = stroke-width in </w:t>
+      </w:r>
+      <w:proofErr w:type="spellStart"/>
+      <w:r>
+        <w:t>px</w:t>
+      </w:r>
+      <w:proofErr w:type="spellEnd"/>
     </w:p>
     <w:p>
       <w:pPr>
@@ -571,11 +753,24 @@
           <w:numId w:val="3"/>
         </w:numPr>
       </w:pPr>
+      <w:proofErr w:type="spellStart"/>
       <w:r>
         <w:t>Node.</w:t>
       </w:r>
       <w:r>
-        <w:t>charge = -(importance)^(p+1)</w:t>
+        <w:t>charge</w:t>
+      </w:r>
+      <w:proofErr w:type="spellEnd"/>
+      <w:r>
+        <w:t xml:space="preserve"> = -(</w:t>
+      </w:r>
+      <w:proofErr w:type="gramStart"/>
+      <w:r>
+        <w:t>importance)^</w:t>
+      </w:r>
+      <w:proofErr w:type="gramEnd"/>
+      <w:r>
+        <w:t>(p+1)</w:t>
       </w:r>
       <w:r>
         <w:t>;</w:t>
@@ -583,12 +778,22 @@
       <w:r>
         <w:t xml:space="preserve"> </w:t>
       </w:r>
-      <w:r>
-        <w:t>Node.chargeDistance =</w:t>
-      </w:r>
-      <w:r>
-        <w:t xml:space="preserve"> importance *cnst</w:t>
-      </w:r>
+      <w:proofErr w:type="spellStart"/>
+      <w:r>
+        <w:t>Node.chargeDistance</w:t>
+      </w:r>
+      <w:proofErr w:type="spellEnd"/>
+      <w:r>
+        <w:t xml:space="preserve"> =</w:t>
+      </w:r>
+      <w:r>
+        <w:t xml:space="preserve"> importance *</w:t>
+      </w:r>
+      <w:proofErr w:type="spellStart"/>
+      <w:r>
+        <w:t>cnst</w:t>
+      </w:r>
+      <w:proofErr w:type="spellEnd"/>
     </w:p>
     <w:p>
       <w:pPr>
@@ -717,7 +922,21 @@
         <w:rPr>
           <w:rFonts w:eastAsiaTheme="minorEastAsia"/>
         </w:rPr>
-        <w:t xml:space="preserve">  (supposedly p=1 here, but empirically p=2 seems more like it..)</w:t>
+        <w:t xml:space="preserve">  (supposedly p=1 here, but empirically p=2 seems more like </w:t>
+      </w:r>
+      <w:proofErr w:type="gramStart"/>
+      <w:r>
+        <w:rPr>
+          <w:rFonts w:eastAsiaTheme="minorEastAsia"/>
+        </w:rPr>
+        <w:t>it..</w:t>
+      </w:r>
+      <w:proofErr w:type="gramEnd"/>
+      <w:r>
+        <w:rPr>
+          <w:rFonts w:eastAsiaTheme="minorEastAsia"/>
+        </w:rPr>
+        <w:t>)</w:t>
       </w:r>
     </w:p>
     <w:p>
@@ -738,7 +957,15 @@
         <w:t xml:space="preserve"> (g=30*alpha</w:t>
       </w:r>
       <w:r>
-        <w:t xml:space="preserve"> ~O(1)</w:t>
+        <w:t xml:space="preserve"> ~</w:t>
+      </w:r>
+      <w:proofErr w:type="gramStart"/>
+      <w:r>
+        <w:t>O(</w:t>
+      </w:r>
+      <w:proofErr w:type="gramEnd"/>
+      <w:r>
+        <w:t>1)</w:t>
       </w:r>
       <w:r>
         <w:t>)</w:t>
@@ -1133,8 +1360,16 @@
         <w:rPr>
           <w:rFonts w:eastAsiaTheme="minorEastAsia"/>
         </w:rPr>
-        <w:t>apply a rotation force propto</w:t>
-      </w:r>
+        <w:t xml:space="preserve">apply a rotation force </w:t>
+      </w:r>
+      <w:proofErr w:type="spellStart"/>
+      <w:r>
+        <w:rPr>
+          <w:rFonts w:eastAsiaTheme="minorEastAsia"/>
+        </w:rPr>
+        <w:t>propto</w:t>
+      </w:r>
+      <w:proofErr w:type="spellEnd"/>
       <w:r>
         <w:rPr>
           <w:rFonts w:eastAsiaTheme="minorEastAsia"/>
@@ -1524,7 +1759,37 @@
         <w:rPr>
           <w:rFonts w:eastAsiaTheme="minorEastAsia"/>
         </w:rPr>
-        <w:t>If all distances are scaled by factor b (i.e., nd.importance and lk.strength are as well), then to get the same graph layout</w:t>
+        <w:t xml:space="preserve">If all distances are scaled by factor b (i.e., </w:t>
+      </w:r>
+      <w:proofErr w:type="spellStart"/>
+      <w:proofErr w:type="gramStart"/>
+      <w:r>
+        <w:rPr>
+          <w:rFonts w:eastAsiaTheme="minorEastAsia"/>
+        </w:rPr>
+        <w:t>nd.importance</w:t>
+      </w:r>
+      <w:proofErr w:type="spellEnd"/>
+      <w:proofErr w:type="gramEnd"/>
+      <w:r>
+        <w:rPr>
+          <w:rFonts w:eastAsiaTheme="minorEastAsia"/>
+        </w:rPr>
+        <w:t xml:space="preserve"> and </w:t>
+      </w:r>
+      <w:proofErr w:type="spellStart"/>
+      <w:r>
+        <w:rPr>
+          <w:rFonts w:eastAsiaTheme="minorEastAsia"/>
+        </w:rPr>
+        <w:t>lk.strength</w:t>
+      </w:r>
+      <w:proofErr w:type="spellEnd"/>
+      <w:r>
+        <w:rPr>
+          <w:rFonts w:eastAsiaTheme="minorEastAsia"/>
+        </w:rPr>
+        <w:t xml:space="preserve"> are as well), then to get the same graph layout</w:t>
       </w:r>
       <w:r>
         <w:rPr>
@@ -1903,7 +2168,31 @@
           <w:rPr>
             <w:rFonts w:ascii="Cambria Math" w:eastAsiaTheme="minorEastAsia" w:hAnsi="Cambria Math"/>
           </w:rPr>
-          <m:t>=-(p+1)</m:t>
+          <m:t>=-</m:t>
+        </m:r>
+        <m:d>
+          <m:dPr>
+            <m:ctrlPr>
+              <w:rPr>
+                <w:rFonts w:ascii="Cambria Math" w:eastAsiaTheme="minorEastAsia" w:hAnsi="Cambria Math"/>
+                <w:i/>
+              </w:rPr>
+            </m:ctrlPr>
+          </m:dPr>
+          <m:e>
+            <m:r>
+              <w:rPr>
+                <w:rFonts w:ascii="Cambria Math" w:eastAsiaTheme="minorEastAsia" w:hAnsi="Cambria Math"/>
+              </w:rPr>
+              <m:t>p+1</m:t>
+            </m:r>
+          </m:e>
+        </m:d>
+        <m:r>
+          <w:rPr>
+            <w:rFonts w:ascii="Cambria Math" w:eastAsiaTheme="minorEastAsia" w:hAnsi="Cambria Math"/>
+          </w:rPr>
+          <m:t>=-2 for now</m:t>
         </m:r>
       </m:oMath>
     </w:p>
@@ -2388,13 +2677,305 @@
         <w:rPr>
           <w:rFonts w:eastAsiaTheme="minorEastAsia"/>
         </w:rPr>
-        <w:t xml:space="preserve">All this applies only if </w:t>
+        <w:t>Local g</w:t>
       </w:r>
       <w:r>
         <w:rPr>
           <w:rFonts w:eastAsiaTheme="minorEastAsia"/>
         </w:rPr>
-        <w:t>graph has the same statistics at every scale (e.g., average coordinality is scale-invariant).</w:t>
+        <w:t xml:space="preserve">ravity: </w:t>
+      </w:r>
+      <m:oMath>
+        <m:sSub>
+          <m:sSubPr>
+            <m:ctrlPr>
+              <w:rPr>
+                <w:rFonts w:ascii="Cambria Math" w:eastAsiaTheme="minorEastAsia" w:hAnsi="Cambria Math"/>
+                <w:i/>
+              </w:rPr>
+            </m:ctrlPr>
+          </m:sSubPr>
+          <m:e>
+            <m:r>
+              <w:rPr>
+                <w:rFonts w:ascii="Cambria Math" w:eastAsiaTheme="minorEastAsia" w:hAnsi="Cambria Math"/>
+              </w:rPr>
+              <m:t>F</m:t>
+            </m:r>
+          </m:e>
+          <m:sub>
+            <m:r>
+              <w:rPr>
+                <w:rFonts w:ascii="Cambria Math" w:eastAsiaTheme="minorEastAsia" w:hAnsi="Cambria Math"/>
+              </w:rPr>
+              <m:t>G</m:t>
+            </m:r>
+          </m:sub>
+        </m:sSub>
+        <m:r>
+          <w:rPr>
+            <w:rFonts w:ascii="Cambria Math" w:eastAsiaTheme="minorEastAsia" w:hAnsi="Cambria Math"/>
+          </w:rPr>
+          <m:t xml:space="preserve">=G </m:t>
+        </m:r>
+        <m:sSup>
+          <m:sSupPr>
+            <m:ctrlPr>
+              <w:rPr>
+                <w:rFonts w:ascii="Cambria Math" w:eastAsiaTheme="minorEastAsia" w:hAnsi="Cambria Math"/>
+                <w:i/>
+              </w:rPr>
+            </m:ctrlPr>
+          </m:sSupPr>
+          <m:e>
+            <m:d>
+              <m:dPr>
+                <m:ctrlPr>
+                  <w:rPr>
+                    <w:rFonts w:ascii="Cambria Math" w:eastAsiaTheme="minorEastAsia" w:hAnsi="Cambria Math"/>
+                    <w:i/>
+                  </w:rPr>
+                </m:ctrlPr>
+              </m:dPr>
+              <m:e>
+                <m:acc>
+                  <m:accPr>
+                    <m:chr m:val="⃗"/>
+                    <m:ctrlPr>
+                      <w:rPr>
+                        <w:rFonts w:ascii="Cambria Math" w:eastAsiaTheme="minorEastAsia" w:hAnsi="Cambria Math"/>
+                        <w:i/>
+                      </w:rPr>
+                    </m:ctrlPr>
+                  </m:accPr>
+                  <m:e>
+                    <m:r>
+                      <w:rPr>
+                        <w:rFonts w:ascii="Cambria Math" w:eastAsiaTheme="minorEastAsia" w:hAnsi="Cambria Math"/>
+                      </w:rPr>
+                      <m:t>x</m:t>
+                    </m:r>
+                  </m:e>
+                </m:acc>
+                <m:r>
+                  <w:rPr>
+                    <w:rFonts w:ascii="Cambria Math" w:eastAsiaTheme="minorEastAsia" w:hAnsi="Cambria Math"/>
+                  </w:rPr>
+                  <m:t>-</m:t>
+                </m:r>
+                <m:sSub>
+                  <m:sSubPr>
+                    <m:ctrlPr>
+                      <w:rPr>
+                        <w:rFonts w:ascii="Cambria Math" w:eastAsiaTheme="minorEastAsia" w:hAnsi="Cambria Math"/>
+                        <w:i/>
+                      </w:rPr>
+                    </m:ctrlPr>
+                  </m:sSubPr>
+                  <m:e>
+                    <m:acc>
+                      <m:accPr>
+                        <m:chr m:val="⃗"/>
+                        <m:ctrlPr>
+                          <w:rPr>
+                            <w:rFonts w:ascii="Cambria Math" w:eastAsiaTheme="minorEastAsia" w:hAnsi="Cambria Math"/>
+                            <w:i/>
+                          </w:rPr>
+                        </m:ctrlPr>
+                      </m:accPr>
+                      <m:e>
+                        <m:r>
+                          <w:rPr>
+                            <w:rFonts w:ascii="Cambria Math" w:eastAsiaTheme="minorEastAsia" w:hAnsi="Cambria Math"/>
+                          </w:rPr>
+                          <m:t>x</m:t>
+                        </m:r>
+                      </m:e>
+                    </m:acc>
+                  </m:e>
+                  <m:sub>
+                    <m:r>
+                      <w:rPr>
+                        <w:rFonts w:ascii="Cambria Math" w:eastAsiaTheme="minorEastAsia" w:hAnsi="Cambria Math"/>
+                      </w:rPr>
+                      <m:t>0</m:t>
+                    </m:r>
+                  </m:sub>
+                </m:sSub>
+              </m:e>
+            </m:d>
+          </m:e>
+          <m:sup>
+            <m:r>
+              <w:rPr>
+                <w:rFonts w:ascii="Cambria Math" w:eastAsiaTheme="minorEastAsia" w:hAnsi="Cambria Math"/>
+              </w:rPr>
+              <m:t>g</m:t>
+            </m:r>
+          </m:sup>
+        </m:sSup>
+        <m:r>
+          <w:rPr>
+            <w:rFonts w:ascii="Cambria Math" w:eastAsiaTheme="minorEastAsia" w:hAnsi="Cambria Math"/>
+          </w:rPr>
+          <m:t>⇒</m:t>
+        </m:r>
+        <m:d>
+          <m:dPr>
+            <m:begChr m:val="["/>
+            <m:endChr m:val="]"/>
+            <m:ctrlPr>
+              <w:rPr>
+                <w:rFonts w:ascii="Cambria Math" w:eastAsiaTheme="minorEastAsia" w:hAnsi="Cambria Math"/>
+                <w:i/>
+              </w:rPr>
+            </m:ctrlPr>
+          </m:dPr>
+          <m:e>
+            <m:r>
+              <w:rPr>
+                <w:rFonts w:ascii="Cambria Math" w:eastAsiaTheme="minorEastAsia" w:hAnsi="Cambria Math"/>
+              </w:rPr>
+              <m:t>G</m:t>
+            </m:r>
+          </m:e>
+        </m:d>
+        <m:r>
+          <w:rPr>
+            <w:rFonts w:ascii="Cambria Math" w:eastAsiaTheme="minorEastAsia" w:hAnsi="Cambria Math"/>
+          </w:rPr>
+          <m:t>=</m:t>
+        </m:r>
+        <m:d>
+          <m:dPr>
+            <m:begChr m:val="["/>
+            <m:endChr m:val="]"/>
+            <m:ctrlPr>
+              <w:rPr>
+                <w:rFonts w:ascii="Cambria Math" w:eastAsiaTheme="minorEastAsia" w:hAnsi="Cambria Math"/>
+                <w:i/>
+              </w:rPr>
+            </m:ctrlPr>
+          </m:dPr>
+          <m:e>
+            <m:r>
+              <w:rPr>
+                <w:rFonts w:ascii="Cambria Math" w:eastAsiaTheme="minorEastAsia" w:hAnsi="Cambria Math"/>
+              </w:rPr>
+              <m:t>m</m:t>
+            </m:r>
+          </m:e>
+        </m:d>
+        <m:r>
+          <w:rPr>
+            <w:rFonts w:ascii="Cambria Math" w:eastAsiaTheme="minorEastAsia" w:hAnsi="Cambria Math"/>
+          </w:rPr>
+          <m:t>-1+g</m:t>
+        </m:r>
+        <m:r>
+          <w:rPr>
+            <w:rFonts w:ascii="Cambria Math" w:eastAsiaTheme="minorEastAsia" w:hAnsi="Cambria Math"/>
+          </w:rPr>
+          <m:t>⇒</m:t>
+        </m:r>
+        <m:d>
+          <m:dPr>
+            <m:begChr m:val="["/>
+            <m:endChr m:val="]"/>
+            <m:ctrlPr>
+              <w:rPr>
+                <w:rFonts w:ascii="Cambria Math" w:eastAsiaTheme="minorEastAsia" w:hAnsi="Cambria Math"/>
+                <w:i/>
+              </w:rPr>
+            </m:ctrlPr>
+          </m:dPr>
+          <m:e>
+            <m:f>
+              <m:fPr>
+                <m:ctrlPr>
+                  <w:rPr>
+                    <w:rFonts w:ascii="Cambria Math" w:eastAsiaTheme="minorEastAsia" w:hAnsi="Cambria Math"/>
+                    <w:i/>
+                  </w:rPr>
+                </m:ctrlPr>
+              </m:fPr>
+              <m:num>
+                <m:r>
+                  <w:rPr>
+                    <w:rFonts w:ascii="Cambria Math" w:eastAsiaTheme="minorEastAsia" w:hAnsi="Cambria Math"/>
+                  </w:rPr>
+                  <m:t>G</m:t>
+                </m:r>
+              </m:num>
+              <m:den>
+                <m:r>
+                  <w:rPr>
+                    <w:rFonts w:ascii="Cambria Math" w:eastAsiaTheme="minorEastAsia" w:hAnsi="Cambria Math"/>
+                  </w:rPr>
+                  <m:t>m</m:t>
+                </m:r>
+              </m:den>
+            </m:f>
+          </m:e>
+        </m:d>
+        <m:r>
+          <w:rPr>
+            <w:rFonts w:ascii="Cambria Math" w:eastAsiaTheme="minorEastAsia" w:hAnsi="Cambria Math"/>
+          </w:rPr>
+          <m:t>=</m:t>
+        </m:r>
+        <m:r>
+          <w:rPr>
+            <w:rFonts w:ascii="Cambria Math" w:eastAsiaTheme="minorEastAsia" w:hAnsi="Cambria Math"/>
+          </w:rPr>
+          <m:t>-1+g</m:t>
+        </m:r>
+      </m:oMath>
+      <w:r>
+        <w:rPr>
+          <w:rFonts w:eastAsiaTheme="minorEastAsia"/>
+        </w:rPr>
+        <w:t xml:space="preserve"> (g=2 now)</w:t>
+      </w:r>
+      <w:bookmarkStart w:id="0" w:name="_GoBack"/>
+      <w:bookmarkEnd w:id="0"/>
+    </w:p>
+    <w:p>
+      <w:pPr>
+        <w:pStyle w:val="ListParagraph"/>
+        <w:numPr>
+          <w:ilvl w:val="2"/>
+          <w:numId w:val="3"/>
+        </w:numPr>
+        <w:rPr>
+          <w:rFonts w:eastAsiaTheme="minorEastAsia"/>
+        </w:rPr>
+      </w:pPr>
+      <w:r>
+        <w:rPr>
+          <w:rFonts w:eastAsiaTheme="minorEastAsia"/>
+        </w:rPr>
+        <w:t xml:space="preserve">All this applies only if </w:t>
+      </w:r>
+      <w:r>
+        <w:rPr>
+          <w:rFonts w:eastAsiaTheme="minorEastAsia"/>
+        </w:rPr>
+        <w:t xml:space="preserve">graph has the same statistics at every scale (e.g., average </w:t>
+      </w:r>
+      <w:proofErr w:type="spellStart"/>
+      <w:r>
+        <w:rPr>
+          <w:rFonts w:eastAsiaTheme="minorEastAsia"/>
+        </w:rPr>
+        <w:t>coordinality</w:t>
+      </w:r>
+      <w:proofErr w:type="spellEnd"/>
+      <w:r>
+        <w:rPr>
+          <w:rFonts w:eastAsiaTheme="minorEastAsia"/>
+        </w:rPr>
+        <w:t xml:space="preserve"> is scale-invariant).</w:t>
       </w:r>
     </w:p>
     <w:p>
@@ -2596,7 +3177,21 @@
         <w:rPr>
           <w:rFonts w:eastAsiaTheme="minorEastAsia"/>
         </w:rPr>
-        <w:t>strengths (widths); transDist; link short and long strengths; orienting force; charge</w:t>
+        <w:t xml:space="preserve">strengths (widths); </w:t>
+      </w:r>
+      <w:proofErr w:type="spellStart"/>
+      <w:r>
+        <w:rPr>
+          <w:rFonts w:eastAsiaTheme="minorEastAsia"/>
+        </w:rPr>
+        <w:t>transDist</w:t>
+      </w:r>
+      <w:proofErr w:type="spellEnd"/>
+      <w:r>
+        <w:rPr>
+          <w:rFonts w:eastAsiaTheme="minorEastAsia"/>
+        </w:rPr>
+        <w:t>; link short and long strengths; orienting force; charge</w:t>
       </w:r>
       <w:r>
         <w:rPr>
@@ -2608,7 +3203,21 @@
         <w:rPr>
           <w:rFonts w:eastAsiaTheme="minorEastAsia"/>
         </w:rPr>
-        <w:t xml:space="preserve">at equilibr. </w:t>
+        <w:t xml:space="preserve">at </w:t>
+      </w:r>
+      <w:proofErr w:type="spellStart"/>
+      <w:r>
+        <w:rPr>
+          <w:rFonts w:eastAsiaTheme="minorEastAsia"/>
+        </w:rPr>
+        <w:t>equilibr</w:t>
+      </w:r>
+      <w:proofErr w:type="spellEnd"/>
+      <w:r>
+        <w:rPr>
+          <w:rFonts w:eastAsiaTheme="minorEastAsia"/>
+        </w:rPr>
+        <w:t xml:space="preserve">. </w:t>
       </w:r>
       <w:r>
         <w:rPr>
@@ -2654,7 +3263,31 @@
         </w:numPr>
       </w:pPr>
       <w:r>
-        <w:t>All functions for gui operations – keydown, mousedown, etc.</w:t>
+        <w:t xml:space="preserve">All functions for </w:t>
+      </w:r>
+      <w:proofErr w:type="spellStart"/>
+      <w:r>
+        <w:t>gui</w:t>
+      </w:r>
+      <w:proofErr w:type="spellEnd"/>
+      <w:r>
+        <w:t xml:space="preserve"> operations – </w:t>
+      </w:r>
+      <w:proofErr w:type="spellStart"/>
+      <w:r>
+        <w:t>keydown</w:t>
+      </w:r>
+      <w:proofErr w:type="spellEnd"/>
+      <w:r>
+        <w:t xml:space="preserve">, </w:t>
+      </w:r>
+      <w:proofErr w:type="spellStart"/>
+      <w:r>
+        <w:t>mousedown</w:t>
+      </w:r>
+      <w:proofErr w:type="spellEnd"/>
+      <w:r>
+        <w:t>, etc.</w:t>
       </w:r>
     </w:p>
     <w:p>
@@ -2665,8 +3298,15 @@
           <w:numId w:val="4"/>
         </w:numPr>
       </w:pPr>
-      <w:r>
-        <w:t>gui.selected – data array for the selected node (linked by reference)</w:t>
+      <w:proofErr w:type="spellStart"/>
+      <w:proofErr w:type="gramStart"/>
+      <w:r>
+        <w:t>gui.selected</w:t>
+      </w:r>
+      <w:proofErr w:type="spellEnd"/>
+      <w:proofErr w:type="gramEnd"/>
+      <w:r>
+        <w:t xml:space="preserve"> – data array for the selected node (linked by reference)</w:t>
       </w:r>
     </w:p>
     <w:p>
@@ -2677,9 +3317,11 @@
           <w:numId w:val="4"/>
         </w:numPr>
       </w:pPr>
+      <w:proofErr w:type="spellStart"/>
       <w:r>
         <w:t>showEditor</w:t>
       </w:r>
+      <w:proofErr w:type="spellEnd"/>
     </w:p>
     <w:p>
       <w:pPr>
@@ -2745,7 +3387,25 @@
         <w:t xml:space="preserve"> </w:t>
       </w:r>
       <w:r>
-        <w:t>update the database for dat.node according to current form field values; redraw tree and redesplay content, selecting the updated node</w:t>
+        <w:t xml:space="preserve">update the database for </w:t>
+      </w:r>
+      <w:proofErr w:type="spellStart"/>
+      <w:proofErr w:type="gramStart"/>
+      <w:r>
+        <w:t>dat.node</w:t>
+      </w:r>
+      <w:proofErr w:type="spellEnd"/>
+      <w:proofErr w:type="gramEnd"/>
+      <w:r>
+        <w:t xml:space="preserve"> according to current form field values; redraw tree and </w:t>
+      </w:r>
+      <w:proofErr w:type="spellStart"/>
+      <w:r>
+        <w:t>redesplay</w:t>
+      </w:r>
+      <w:proofErr w:type="spellEnd"/>
+      <w:r>
+        <w:t xml:space="preserve"> content, selecting the updated node</w:t>
       </w:r>
     </w:p>
     <w:p>
@@ -2757,7 +3417,15 @@
         </w:numPr>
       </w:pPr>
       <w:r>
-        <w:t>Takes values from popup fields, does not loop over the values in the linkData array</w:t>
+        <w:t xml:space="preserve">Takes values from popup fields, does not loop over the values in the </w:t>
+      </w:r>
+      <w:proofErr w:type="spellStart"/>
+      <w:r>
+        <w:t>linkData</w:t>
+      </w:r>
+      <w:proofErr w:type="spellEnd"/>
+      <w:r>
+        <w:t xml:space="preserve"> array</w:t>
       </w:r>
     </w:p>
     <w:p>
@@ -2787,8 +3455,21 @@
           <w:numId w:val="12"/>
         </w:numPr>
       </w:pPr>
-      <w:r>
-        <w:t>parseMetamath – parses MetaMath file (e.g., set.mm)</w:t>
+      <w:proofErr w:type="spellStart"/>
+      <w:r>
+        <w:t>parseMetamath</w:t>
+      </w:r>
+      <w:proofErr w:type="spellEnd"/>
+      <w:r>
+        <w:t xml:space="preserve"> – parses </w:t>
+      </w:r>
+      <w:proofErr w:type="spellStart"/>
+      <w:r>
+        <w:t>MetaMath</w:t>
+      </w:r>
+      <w:proofErr w:type="spellEnd"/>
+      <w:r>
+        <w:t xml:space="preserve"> file (e.g., set.mm)</w:t>
       </w:r>
       <w:r>
         <w:t xml:space="preserve"> into an array of theorems (each is an object) </w:t>
@@ -2814,8 +3495,13 @@
           <w:numId w:val="12"/>
         </w:numPr>
       </w:pPr>
-      <w:r>
-        <w:t>loadMetaMath – loads this array into the server DB on Meteor</w:t>
+      <w:proofErr w:type="spellStart"/>
+      <w:r>
+        <w:t>loadMetaMath</w:t>
+      </w:r>
+      <w:proofErr w:type="spellEnd"/>
+      <w:r>
+        <w:t xml:space="preserve"> – loads this array into the server DB on Meteor</w:t>
       </w:r>
     </w:p>
     <w:p>
@@ -2826,8 +3512,13 @@
           <w:numId w:val="12"/>
         </w:numPr>
       </w:pPr>
-      <w:r>
-        <w:t>MetaMath node and link importance</w:t>
+      <w:proofErr w:type="spellStart"/>
+      <w:r>
+        <w:t>MetaMath</w:t>
+      </w:r>
+      <w:proofErr w:type="spellEnd"/>
+      <w:r>
+        <w:t xml:space="preserve"> node and link importance</w:t>
       </w:r>
       <w:r>
         <w:t xml:space="preserve"> – from graph structure</w:t>
@@ -2866,11 +3557,19 @@
         </w:numPr>
       </w:pPr>
       <w:r>
-        <w:t xml:space="preserve">We “source” information from the leafs to account for the potential children that might not be included in the graph. Nodes with fewest children will be affected the most by such later additions – thus add a value to each node </w:t>
+        <w:t xml:space="preserve">We “source” information from the leafs to account for the potential children that might not be included in the graph. Nodes with fewest children will be </w:t>
       </w:r>
       <w:r>
         <w:lastRenderedPageBreak/>
-        <w:t xml:space="preserve">importance that decays with its Nchild.  This also serves to decay the effect of such additions as it propagates up the tree. </w:t>
+        <w:t xml:space="preserve">affected the most by such later additions – thus add a value to each node importance that decays with its </w:t>
+      </w:r>
+      <w:proofErr w:type="spellStart"/>
+      <w:r>
+        <w:t>Nchild</w:t>
+      </w:r>
+      <w:proofErr w:type="spellEnd"/>
+      <w:r>
+        <w:t xml:space="preserve">.  This also serves to decay the effect of such additions as it propagates up the tree. </w:t>
       </w:r>
     </w:p>
     <w:p>
@@ -2906,7 +3605,31 @@
         </w:numPr>
       </w:pPr>
       <w:r>
-        <w:t>Let this “content” be proportional to exp[“depth”] of the parent node: its maximum distance to axioms. I.e., the most “interesting” step in the proof is the one using the “latest” result. Node levels start at 1, link level = parent level. Exp ensures that shifting all levels by const makes no difference, keeping with the fractal structure of the graph</w:t>
+        <w:t xml:space="preserve">Let this “content” be proportional to </w:t>
+      </w:r>
+      <w:proofErr w:type="spellStart"/>
+      <w:r>
+        <w:t>exp</w:t>
+      </w:r>
+      <w:proofErr w:type="spellEnd"/>
+      <w:r>
+        <w:t xml:space="preserve">[“depth”] of the parent node: its maximum distance to axioms. I.e., the most “interesting” step in the proof is the one using the “latest” result. Node levels start at 1, link level = parent level. </w:t>
+      </w:r>
+      <w:proofErr w:type="spellStart"/>
+      <w:r>
+        <w:t>Exp</w:t>
+      </w:r>
+      <w:proofErr w:type="spellEnd"/>
+      <w:r>
+        <w:t xml:space="preserve"> ensures that shifting all levels by </w:t>
+      </w:r>
+      <w:proofErr w:type="spellStart"/>
+      <w:r>
+        <w:t>const</w:t>
+      </w:r>
+      <w:proofErr w:type="spellEnd"/>
+      <w:r>
+        <w:t xml:space="preserve"> makes no difference, keeping with the fractal structure of the graph</w:t>
       </w:r>
     </w:p>
     <w:p>
@@ -2958,8 +3681,29 @@
           <w:numId w:val="9"/>
         </w:numPr>
       </w:pPr>
-      <w:r>
-        <w:t>updateNode, updateLink: updates the current db entries by looping over all the fields in the provided objects</w:t>
+      <w:proofErr w:type="spellStart"/>
+      <w:r>
+        <w:t>updateNode</w:t>
+      </w:r>
+      <w:proofErr w:type="spellEnd"/>
+      <w:r>
+        <w:t xml:space="preserve">, </w:t>
+      </w:r>
+      <w:proofErr w:type="spellStart"/>
+      <w:r>
+        <w:t>updateLink</w:t>
+      </w:r>
+      <w:proofErr w:type="spellEnd"/>
+      <w:r>
+        <w:t xml:space="preserve">: updates the current </w:t>
+      </w:r>
+      <w:proofErr w:type="spellStart"/>
+      <w:r>
+        <w:t>db</w:t>
+      </w:r>
+      <w:proofErr w:type="spellEnd"/>
+      <w:r>
+        <w:t xml:space="preserve"> entries by looping over all the fields in the provided objects</w:t>
       </w:r>
     </w:p>
     <w:p>
@@ -2970,8 +3714,13 @@
           <w:numId w:val="9"/>
         </w:numPr>
       </w:pPr>
-      <w:r>
-        <w:t>calcEffConn – compute and store effective links at different zoom levels</w:t>
+      <w:proofErr w:type="spellStart"/>
+      <w:r>
+        <w:t>calcEffConn</w:t>
+      </w:r>
+      <w:proofErr w:type="spellEnd"/>
+      <w:r>
+        <w:t xml:space="preserve"> – compute and store effective links at different zoom levels</w:t>
       </w:r>
     </w:p>
     <w:p>
@@ -2983,7 +3732,15 @@
         </w:numPr>
       </w:pPr>
       <w:r>
-        <w:t>At any given zoom level, show only the 20-50 (VisNodes variable) most important nodes in the given window</w:t>
+        <w:t>At any given zoom level, show only the 20-50 (</w:t>
+      </w:r>
+      <w:proofErr w:type="spellStart"/>
+      <w:r>
+        <w:t>VisNodes</w:t>
+      </w:r>
+      <w:proofErr w:type="spellEnd"/>
+      <w:r>
+        <w:t xml:space="preserve"> variable) most important nodes in the given window</w:t>
       </w:r>
     </w:p>
     <w:p>
@@ -2995,7 +3752,15 @@
         </w:numPr>
       </w:pPr>
       <w:r>
-        <w:t>begin with the goal of capturing the correct ancestral relations – this can be accomplishing by again envoking the “importance</w:t>
+        <w:t xml:space="preserve">begin with the goal of capturing the correct ancestral relations – this can be accomplishing by again </w:t>
+      </w:r>
+      <w:proofErr w:type="spellStart"/>
+      <w:r>
+        <w:t>envoking</w:t>
+      </w:r>
+      <w:proofErr w:type="spellEnd"/>
+      <w:r>
+        <w:t xml:space="preserve"> the “importance</w:t>
       </w:r>
       <w:r>
         <w:t xml:space="preserve"> (or information)</w:t>
@@ -3013,13 +3778,24 @@
         </w:numPr>
       </w:pPr>
       <w:r>
-        <w:t>If w</w:t>
+        <w:t xml:space="preserve">If </w:t>
+      </w:r>
+      <w:proofErr w:type="spellStart"/>
+      <w:r>
+        <w:t>w</w:t>
       </w:r>
       <w:r>
         <w:rPr>
           <w:vertAlign w:val="subscript"/>
         </w:rPr>
-        <w:t xml:space="preserve">ij </w:t>
+        <w:t>ij</w:t>
+      </w:r>
+      <w:proofErr w:type="spellEnd"/>
+      <w:r>
+        <w:rPr>
+          <w:vertAlign w:val="subscript"/>
+        </w:rPr>
+        <w:t xml:space="preserve"> </w:t>
       </w:r>
       <w:r>
         <w:t xml:space="preserve">is the link strengths, giving also the </w:t>
@@ -3578,6 +4354,7 @@
       <w:r>
         <w:t xml:space="preserve">where </w:t>
       </w:r>
+      <w:proofErr w:type="spellStart"/>
       <w:r>
         <w:t>a</w:t>
       </w:r>
@@ -3587,6 +4364,7 @@
         </w:rPr>
         <w:t>i</w:t>
       </w:r>
+      <w:proofErr w:type="spellEnd"/>
       <w:r>
         <w:t xml:space="preserve"> are the node weights, given by the total importance that flows in (or out)</w:t>
       </w:r>
@@ -3640,14 +4418,29 @@
         <w:rPr>
           <w:rFonts w:eastAsiaTheme="minorEastAsia"/>
         </w:rPr>
-        <w:t>, and let W be the connectivity matrix w</w:t>
+        <w:t xml:space="preserve">, and let W be the connectivity matrix </w:t>
+      </w:r>
+      <w:proofErr w:type="spellStart"/>
+      <w:r>
+        <w:rPr>
+          <w:rFonts w:eastAsiaTheme="minorEastAsia"/>
+        </w:rPr>
+        <w:t>w</w:t>
       </w:r>
       <w:r>
         <w:rPr>
           <w:rFonts w:eastAsiaTheme="minorEastAsia"/>
           <w:vertAlign w:val="subscript"/>
         </w:rPr>
-        <w:t xml:space="preserve">ij </w:t>
+        <w:t>ij</w:t>
+      </w:r>
+      <w:proofErr w:type="spellEnd"/>
+      <w:r>
+        <w:rPr>
+          <w:rFonts w:eastAsiaTheme="minorEastAsia"/>
+          <w:vertAlign w:val="subscript"/>
+        </w:rPr>
+        <w:t xml:space="preserve"> </w:t>
       </w:r>
       <w:r>
         <w:t xml:space="preserve">, then </w:t>
@@ -3908,7 +4701,15 @@
         <w:ind w:left="1440"/>
       </w:pPr>
       <w:r>
-        <w:t>where .* and ./ are element-wise (per Matlab syntax)</w:t>
+        <w:t xml:space="preserve">where .* and ./ are element-wise (per </w:t>
+      </w:r>
+      <w:proofErr w:type="spellStart"/>
+      <w:r>
+        <w:t>Matlab</w:t>
+      </w:r>
+      <w:proofErr w:type="spellEnd"/>
+      <w:r>
+        <w:t xml:space="preserve"> syntax)</w:t>
       </w:r>
       <w:r>
         <w:t xml:space="preserve"> and </w:t>
@@ -3959,7 +4760,19 @@
         </w:numPr>
       </w:pPr>
       <w:r>
-        <w:t>Now, since we need only to know the effective connectivities between the more important nodes, we don’t need all of W</w:t>
+        <w:t xml:space="preserve">Now, since we need only to know the effective </w:t>
+      </w:r>
+      <w:proofErr w:type="spellStart"/>
+      <w:r>
+        <w:t>connectivities</w:t>
+      </w:r>
+      <w:proofErr w:type="spellEnd"/>
+      <w:r>
+        <w:t xml:space="preserve"> between the more important nodes, we don’t need all of </w:t>
+      </w:r>
+      <w:proofErr w:type="spellStart"/>
+      <w:r>
+        <w:t>W</w:t>
       </w:r>
       <w:r>
         <w:rPr>
@@ -3967,6 +4780,7 @@
         </w:rPr>
         <w:t>eff</w:t>
       </w:r>
+      <w:proofErr w:type="spellEnd"/>
       <w:r>
         <w:t xml:space="preserve"> but only its part.</w:t>
       </w:r>
@@ -3998,7 +4812,15 @@
         <w:t xml:space="preserve">Then </w:t>
       </w:r>
       <w:r>
-        <w:t>split it at splitN into a 2x2 block matrix</w:t>
+        <w:t xml:space="preserve">split it at </w:t>
+      </w:r>
+      <w:proofErr w:type="spellStart"/>
+      <w:r>
+        <w:t>splitN</w:t>
+      </w:r>
+      <w:proofErr w:type="spellEnd"/>
+      <w:r>
+        <w:t xml:space="preserve"> into a 2x2 block matrix</w:t>
       </w:r>
       <w:r>
         <w:t xml:space="preserve">  </w:t>
@@ -4103,14 +4925,14 @@
         <w:rPr>
           <w:rFonts w:eastAsiaTheme="minorEastAsia"/>
         </w:rPr>
-        <w:t xml:space="preserve">, such that A is the part corresponding to the remaining important nodes. Since links among A-nodes will be shown explicitly, we need not consider them in the effective calculation, and simply add </w:t>
+        <w:t xml:space="preserve">, such that A is the part corresponding to the remaining important nodes. Since links among A-nodes will be </w:t>
       </w:r>
       <w:r>
         <w:rPr>
           <w:rFonts w:eastAsiaTheme="minorEastAsia"/>
         </w:rPr>
         <w:lastRenderedPageBreak/>
-        <w:t>them in at the end. Thus u</w:t>
+        <w:t>shown explicitly, we need not consider them in the effective calculation, and simply add them in at the end. Thus u</w:t>
       </w:r>
       <w:r>
         <w:rPr>
@@ -4285,7 +5107,15 @@
         </w:numPr>
       </w:pPr>
       <w:r>
-        <w:t xml:space="preserve">ISSUE: for this to be a good method, reducing the connectivity matrix this way twice in a row should be the same as reducing it once by the full amount. I tried this in Mathematica (as the expressions are very long), and it does not simplify to prove the equivalence – but </w:t>
+        <w:t xml:space="preserve">ISSUE: for this to be a good method, reducing the connectivity matrix this way twice in a row should be the same as reducing it once by the full amount. I tried this in </w:t>
+      </w:r>
+      <w:proofErr w:type="spellStart"/>
+      <w:r>
+        <w:t>Mathematica</w:t>
+      </w:r>
+      <w:proofErr w:type="spellEnd"/>
+      <w:r>
+        <w:t xml:space="preserve"> (as the expressions are very long), and it does not simplify to prove the equivalence – but </w:t>
       </w:r>
       <w:r>
         <w:t>expressions remain</w:t>
@@ -4309,14 +5139,28 @@
         <w:t>Iterate exponentially</w:t>
       </w:r>
       <w:r>
-        <w:t xml:space="preserve"> splitN = </w:t>
-      </w:r>
+        <w:t xml:space="preserve"> </w:t>
+      </w:r>
+      <w:proofErr w:type="spellStart"/>
+      <w:r>
+        <w:t>splitN</w:t>
+      </w:r>
+      <w:proofErr w:type="spellEnd"/>
+      <w:r>
+        <w:t xml:space="preserve"> = </w:t>
+      </w:r>
+      <w:proofErr w:type="spellStart"/>
       <w:r>
         <w:t>last</w:t>
       </w:r>
       <w:r>
-        <w:t>N / zoomStep</w:t>
-      </w:r>
+        <w:t>N</w:t>
+      </w:r>
+      <w:proofErr w:type="spellEnd"/>
+      <w:r>
+        <w:t xml:space="preserve"> / zoomStep</w:t>
+      </w:r>
+      <w:proofErr w:type="gramStart"/>
       <w:r>
         <w:rPr>
           <w:vertAlign w:val="superscript"/>
@@ -4324,7 +5168,11 @@
         <w:t xml:space="preserve">2  </w:t>
       </w:r>
       <w:r>
-        <w:t>such that if the graph is indeed fractal structure, then any visible window will have roughly the same number of nodes at each linear zoom step</w:t>
+        <w:t>such</w:t>
+      </w:r>
+      <w:proofErr w:type="gramEnd"/>
+      <w:r>
+        <w:t xml:space="preserve"> that if the graph is indeed fractal structure, then any visible window will have roughly the same number of nodes at each linear zoom step</w:t>
       </w:r>
     </w:p>
     <w:p>
@@ -4336,7 +5184,23 @@
         </w:numPr>
       </w:pPr>
       <w:r>
-        <w:t>After the effective links are found, include their values as fields in the Links database – this way each link has fields strength (for microscopic), strength1 (zoomed out 1 level), strength2 (2 levels), …. , strengthn (fully zoomed out, leaving only 20-50 nodes)</w:t>
+        <w:t>After the effective links are found, include their values as fields in the Links database – this way each link has fields strength (for microscopic), strength1 (zoomed out 1 level), strength2 (2 levels), …</w:t>
+      </w:r>
+      <w:proofErr w:type="gramStart"/>
+      <w:r>
+        <w:t>. ,</w:t>
+      </w:r>
+      <w:proofErr w:type="gramEnd"/>
+      <w:r>
+        <w:t xml:space="preserve"> </w:t>
+      </w:r>
+      <w:proofErr w:type="spellStart"/>
+      <w:r>
+        <w:t>strengthn</w:t>
+      </w:r>
+      <w:proofErr w:type="spellEnd"/>
+      <w:r>
+        <w:t xml:space="preserve"> (fully zoomed out, leaving only 20-50 nodes)</w:t>
       </w:r>
     </w:p>
     <w:p>
@@ -4348,7 +5212,23 @@
         </w:numPr>
       </w:pPr>
       <w:r>
-        <w:t>The relevatn fields are then loaded into strength value of linkData array on the client in tok.js</w:t>
+        <w:t xml:space="preserve">The </w:t>
+      </w:r>
+      <w:proofErr w:type="spellStart"/>
+      <w:r>
+        <w:t>relevatn</w:t>
+      </w:r>
+      <w:proofErr w:type="spellEnd"/>
+      <w:r>
+        <w:t xml:space="preserve"> fields are then loaded into strength value of </w:t>
+      </w:r>
+      <w:proofErr w:type="spellStart"/>
+      <w:r>
+        <w:t>linkData</w:t>
+      </w:r>
+      <w:proofErr w:type="spellEnd"/>
+      <w:r>
+        <w:t xml:space="preserve"> array on the client in tok.js</w:t>
       </w:r>
     </w:p>
     <w:p>
@@ -4359,11 +5239,24 @@
           <w:numId w:val="9"/>
         </w:numPr>
       </w:pPr>
-      <w:r>
-        <w:t>maxZoomLvl – find the most zoomed-out level in a graph</w:t>
-      </w:r>
-      <w:r>
-        <w:t xml:space="preserve"> (since it will depend on graph size..)</w:t>
+      <w:proofErr w:type="spellStart"/>
+      <w:r>
+        <w:t>maxZoomLvl</w:t>
+      </w:r>
+      <w:proofErr w:type="spellEnd"/>
+      <w:r>
+        <w:t xml:space="preserve"> – find the most zoomed-out level in a graph</w:t>
+      </w:r>
+      <w:r>
+        <w:t xml:space="preserve"> (since it will depend on graph </w:t>
+      </w:r>
+      <w:proofErr w:type="gramStart"/>
+      <w:r>
+        <w:t>size..</w:t>
+      </w:r>
+      <w:proofErr w:type="gramEnd"/>
+      <w:r>
+        <w:t>)</w:t>
       </w:r>
     </w:p>
     <w:p>
@@ -4393,7 +5286,15 @@
         </w:numPr>
       </w:pPr>
       <w:r>
-        <w:t>this is called on each graph redraw() in tok.js</w:t>
+        <w:t xml:space="preserve">this is called on each graph </w:t>
+      </w:r>
+      <w:proofErr w:type="gramStart"/>
+      <w:r>
+        <w:t>redraw(</w:t>
+      </w:r>
+      <w:proofErr w:type="gramEnd"/>
+      <w:r>
+        <w:t>) in tok.js</w:t>
       </w:r>
     </w:p>
     <w:p>
@@ -4405,7 +5306,23 @@
         </w:numPr>
       </w:pPr>
       <w:r>
-        <w:t>subscribe uses the currently visible window coordinates visWindow, and current zoom level currZmLvl stored in Session variable</w:t>
+        <w:t xml:space="preserve">subscribe uses the currently visible window coordinates </w:t>
+      </w:r>
+      <w:proofErr w:type="spellStart"/>
+      <w:r>
+        <w:t>visWindow</w:t>
+      </w:r>
+      <w:proofErr w:type="spellEnd"/>
+      <w:r>
+        <w:t xml:space="preserve">, and current zoom level </w:t>
+      </w:r>
+      <w:proofErr w:type="spellStart"/>
+      <w:r>
+        <w:t>currZmLvl</w:t>
+      </w:r>
+      <w:proofErr w:type="spellEnd"/>
+      <w:r>
+        <w:t xml:space="preserve"> stored in Session variable</w:t>
       </w:r>
     </w:p>
     <w:p>
@@ -4429,7 +5346,23 @@
         </w:numPr>
       </w:pPr>
       <w:r>
-        <w:t>find all the nodes at currZmLvl inside the visible window. If this is is between 20 and 50, then we’re done</w:t>
+        <w:t xml:space="preserve">find all the nodes at </w:t>
+      </w:r>
+      <w:proofErr w:type="spellStart"/>
+      <w:r>
+        <w:t>currZmLvl</w:t>
+      </w:r>
+      <w:proofErr w:type="spellEnd"/>
+      <w:r>
+        <w:t xml:space="preserve"> inside the visible window. If this is </w:t>
+      </w:r>
+      <w:proofErr w:type="gramStart"/>
+      <w:r>
+        <w:t>is</w:t>
+      </w:r>
+      <w:proofErr w:type="gramEnd"/>
+      <w:r>
+        <w:t xml:space="preserve"> between 20 and 50, then we’re done</w:t>
       </w:r>
     </w:p>
     <w:p>
@@ -4441,7 +5374,15 @@
         </w:numPr>
       </w:pPr>
       <w:r>
-        <w:t>If it’s too many, then zoom out: increment currZmLvl (thus taking only the large nodes and effective connectivity at that level), then check number of nodes again</w:t>
+        <w:t xml:space="preserve">If it’s too many, then zoom out: increment </w:t>
+      </w:r>
+      <w:proofErr w:type="spellStart"/>
+      <w:r>
+        <w:t>currZmLvl</w:t>
+      </w:r>
+      <w:proofErr w:type="spellEnd"/>
+      <w:r>
+        <w:t xml:space="preserve"> (thus taking only the large nodes and effective connectivity at that level), then check number of nodes again</w:t>
       </w:r>
     </w:p>
     <w:p>
@@ -4453,7 +5394,15 @@
         </w:numPr>
       </w:pPr>
       <w:r>
-        <w:t xml:space="preserve">If it’s too few, then zoom in: however, since the smaller nodes might not have been positioned yet, we can’t use their positioning inside visWindow to find which ones to show. Instead, we use the graph structure. We find all the children of already visible nodes for whom the visible node is its </w:t>
+        <w:t xml:space="preserve">If it’s too few, then zoom in: however, since the smaller nodes might not have been positioned yet, we can’t use their positioning inside </w:t>
+      </w:r>
+      <w:proofErr w:type="spellStart"/>
+      <w:r>
+        <w:t>visWindow</w:t>
+      </w:r>
+      <w:proofErr w:type="spellEnd"/>
+      <w:r>
+        <w:t xml:space="preserve"> to find which ones to show. Instead, we use the graph structure. We find all the children of already visible nodes for whom the visible node is its </w:t>
       </w:r>
       <w:r>
         <w:t>strongest</w:t>
@@ -4465,13 +5414,29 @@
         <w:t xml:space="preserve">linked </w:t>
       </w:r>
       <w:r>
-        <w:t xml:space="preserve">parent. Similarly, we find all parents of visNodes …. </w:t>
+        <w:t xml:space="preserve">parent. Similarly, we find all parents of </w:t>
+      </w:r>
+      <w:proofErr w:type="spellStart"/>
+      <w:r>
+        <w:t>visNodes</w:t>
+      </w:r>
+      <w:proofErr w:type="spellEnd"/>
+      <w:r>
+        <w:t xml:space="preserve"> …. </w:t>
       </w:r>
       <w:r>
         <w:t>strongest linked</w:t>
       </w:r>
       <w:r>
-        <w:t xml:space="preserve"> child. We then loop this algorithm until no new nodes are added – adding only nodes at currZmLvl (else </w:t>
+        <w:t xml:space="preserve"> child. We then loop this algorithm until no new nodes are added – adding only nodes at </w:t>
+      </w:r>
+      <w:proofErr w:type="spellStart"/>
+      <w:r>
+        <w:t>currZmLvl</w:t>
+      </w:r>
+      <w:proofErr w:type="spellEnd"/>
+      <w:r>
+        <w:t xml:space="preserve"> (else </w:t>
       </w:r>
       <w:r>
         <w:t>it won’t terminate)</w:t>
@@ -4483,7 +5448,15 @@
         <w:t>(linked) nodes can be reached.</w:t>
       </w:r>
       <w:r>
-        <w:t xml:space="preserve"> New unpositioned nodes start off next to their previously visible </w:t>
+        <w:t xml:space="preserve"> New </w:t>
+      </w:r>
+      <w:proofErr w:type="spellStart"/>
+      <w:r>
+        <w:t>unpositioned</w:t>
+      </w:r>
+      <w:proofErr w:type="spellEnd"/>
+      <w:r>
+        <w:t xml:space="preserve"> nodes start off next to their previously visible </w:t>
       </w:r>
       <w:r>
         <w:t>parents/children.</w:t>
@@ -4511,7 +5484,15 @@
       </w:pPr>
       <w:r>
         <w:lastRenderedPageBreak/>
-        <w:t>We then publish the phantom nodes that keep the visible graph structure close to what it would be in the full graph. Phantom nodes are fixed and mostly outside the visWindow.</w:t>
+        <w:t xml:space="preserve">We then publish the phantom nodes that keep the visible graph structure close to what it would be in the full graph. Phantom nodes are fixed and mostly outside the </w:t>
+      </w:r>
+      <w:proofErr w:type="spellStart"/>
+      <w:r>
+        <w:t>visWindow</w:t>
+      </w:r>
+      <w:proofErr w:type="spellEnd"/>
+      <w:r>
+        <w:t>.</w:t>
       </w:r>
     </w:p>
     <w:p>
@@ -4541,7 +5522,15 @@
         <w:t xml:space="preserve">ny links for efficient running. Can include 20 most important links – but then we can end up with disconnected nodes. Instead, choose at most 2 most important phantom links per node. </w:t>
       </w:r>
       <w:r>
-        <w:t xml:space="preserve">After this, if a phantom nodes happens to not be positioned yet, then don’t publish it (the resulting orphaned links are filtered out in redraw() on the client). </w:t>
+        <w:t xml:space="preserve">After this, if a phantom nodes happens to not be positioned yet, then don’t publish it (the resulting orphaned links are filtered out in </w:t>
+      </w:r>
+      <w:proofErr w:type="gramStart"/>
+      <w:r>
+        <w:t>redraw(</w:t>
+      </w:r>
+      <w:proofErr w:type="gramEnd"/>
+      <w:r>
+        <w:t xml:space="preserve">) on the client). </w:t>
       </w:r>
     </w:p>
     <w:p>

</xml_diff>

<commit_message>
better GUI for "derivation" nodes creation and visualization
</commit_message>
<xml_diff>
--- a/code_structure.docx
+++ b/code_structure.docx
@@ -28,23 +28,7 @@
         </w:numPr>
       </w:pPr>
       <w:r>
-        <w:t xml:space="preserve">Tooltips are </w:t>
-      </w:r>
-      <w:proofErr w:type="spellStart"/>
-      <w:r>
-        <w:t>divs</w:t>
-      </w:r>
-      <w:proofErr w:type="spellEnd"/>
-      <w:r>
-        <w:t xml:space="preserve"> that are positioned next to their node SVGs (</w:t>
-      </w:r>
-      <w:proofErr w:type="spellStart"/>
-      <w:r>
-        <w:t>divs</w:t>
-      </w:r>
-      <w:proofErr w:type="spellEnd"/>
-      <w:r>
-        <w:t xml:space="preserve"> to allow Latex compilation)</w:t>
+        <w:t>Tooltips are divs that are positioned next to their node SVGs (divs to allow Latex compilation)</w:t>
       </w:r>
     </w:p>
     <w:p>
@@ -68,21 +52,8 @@
         </w:numPr>
       </w:pPr>
       <w:r>
-        <w:t xml:space="preserve">Store _id field of parent and child nodes (along oriented links) in </w:t>
-      </w:r>
-      <w:proofErr w:type="spellStart"/>
-      <w:r>
-        <w:t>parentsIx</w:t>
-      </w:r>
-      <w:proofErr w:type="spellEnd"/>
-      <w:r>
-        <w:t xml:space="preserve"> and </w:t>
-      </w:r>
-      <w:proofErr w:type="spellStart"/>
-      <w:r>
-        <w:t>childrenIx</w:t>
-      </w:r>
-      <w:proofErr w:type="spellEnd"/>
+        <w:t>Store _id field of parent and child nodes (along oriented links) in parentsIx and childrenIx</w:t>
+      </w:r>
       <w:r>
         <w:t xml:space="preserve"> arrays</w:t>
       </w:r>
@@ -220,23 +191,7 @@
         </w:numPr>
       </w:pPr>
       <w:r>
-        <w:t xml:space="preserve">includes all titles, buttons, </w:t>
-      </w:r>
-      <w:proofErr w:type="spellStart"/>
-      <w:r>
-        <w:t>MathJax</w:t>
-      </w:r>
-      <w:proofErr w:type="spellEnd"/>
-      <w:r>
-        <w:t xml:space="preserve"> call and </w:t>
-      </w:r>
-      <w:proofErr w:type="spellStart"/>
-      <w:r>
-        <w:t>graphSVG</w:t>
-      </w:r>
-      <w:proofErr w:type="spellEnd"/>
-      <w:r>
-        <w:t xml:space="preserve"> in a div “canvas”</w:t>
+        <w:t>includes all titles, buttons, MathJax call and graphSVG in a div “canvas”</w:t>
       </w:r>
     </w:p>
     <w:p>
@@ -280,13 +235,8 @@
         </w:numPr>
       </w:pPr>
       <w:r>
-        <w:t xml:space="preserve">Current graph is stored in a Session </w:t>
-      </w:r>
-      <w:proofErr w:type="spellStart"/>
-      <w:r>
-        <w:t>var</w:t>
-      </w:r>
-      <w:proofErr w:type="spellEnd"/>
+        <w:t>Current graph is stored in a Session var</w:t>
+      </w:r>
       <w:r>
         <w:t xml:space="preserve">, which is accessed in the </w:t>
       </w:r>
@@ -345,34 +295,11 @@
           <w:numId w:val="3"/>
         </w:numPr>
       </w:pPr>
-      <w:proofErr w:type="spellStart"/>
-      <w:r>
-        <w:t>nodeData</w:t>
-      </w:r>
-      <w:proofErr w:type="spellEnd"/>
-      <w:r>
-        <w:t xml:space="preserve"> and </w:t>
-      </w:r>
-      <w:proofErr w:type="spellStart"/>
-      <w:r>
-        <w:t>linkData</w:t>
-      </w:r>
-      <w:proofErr w:type="spellEnd"/>
-      <w:r>
-        <w:t xml:space="preserve"> – array containing all the data for links and nodes</w:t>
-      </w:r>
-      <w:r>
-        <w:t xml:space="preserve"> [returned or set by </w:t>
-      </w:r>
-      <w:proofErr w:type="spellStart"/>
-      <w:proofErr w:type="gramStart"/>
-      <w:r>
-        <w:t>force.nodes</w:t>
-      </w:r>
-      <w:proofErr w:type="spellEnd"/>
-      <w:proofErr w:type="gramEnd"/>
-      <w:r>
-        <w:t>() ]</w:t>
+      <w:r>
+        <w:t>nodeData and linkData – array containing all the data for links and nodes</w:t>
+      </w:r>
+      <w:r>
+        <w:t xml:space="preserve"> [returned or set by force.nodes() ]</w:t>
       </w:r>
     </w:p>
     <w:p>
@@ -396,23 +323,7 @@
         </w:numPr>
       </w:pPr>
       <w:r>
-        <w:t xml:space="preserve">the datum of these d3 objects is linked by reference to </w:t>
-      </w:r>
-      <w:proofErr w:type="spellStart"/>
-      <w:r>
-        <w:t>nodeData</w:t>
-      </w:r>
-      <w:proofErr w:type="spellEnd"/>
-      <w:r>
-        <w:t xml:space="preserve"> and </w:t>
-      </w:r>
-      <w:proofErr w:type="spellStart"/>
-      <w:r>
-        <w:t>linkData</w:t>
-      </w:r>
-      <w:proofErr w:type="spellEnd"/>
-      <w:r>
-        <w:t xml:space="preserve"> arrays</w:t>
+        <w:t>the datum of these d3 objects is linked by reference to nodeData and linkData arrays</w:t>
       </w:r>
     </w:p>
     <w:p>
@@ -424,15 +335,7 @@
         </w:numPr>
       </w:pPr>
       <w:r>
-        <w:t xml:space="preserve">use existence of field “source” of </w:t>
-      </w:r>
-      <w:proofErr w:type="spellStart"/>
-      <w:r>
-        <w:t>linkData</w:t>
-      </w:r>
-      <w:proofErr w:type="spellEnd"/>
-      <w:r>
-        <w:t xml:space="preserve"> to identify it as a link vs. a node</w:t>
+        <w:t>use existence of field “source” of linkData to identify it as a link vs. a node</w:t>
       </w:r>
     </w:p>
     <w:p>
@@ -558,51 +461,8 @@
       <w:r>
         <w:t xml:space="preserve">nodes are fixed by setting a property </w:t>
       </w:r>
-      <w:proofErr w:type="spellStart"/>
-      <w:proofErr w:type="gramStart"/>
-      <w:r>
-        <w:t>nd.fixed</w:t>
-      </w:r>
-      <w:proofErr w:type="spellEnd"/>
-      <w:proofErr w:type="gramEnd"/>
-      <w:r>
-        <w:t xml:space="preserve">=true in each </w:t>
-      </w:r>
-      <w:proofErr w:type="spellStart"/>
-      <w:r>
-        <w:t>nodeData</w:t>
-      </w:r>
-      <w:proofErr w:type="spellEnd"/>
-      <w:r>
-        <w:t xml:space="preserve"> element. </w:t>
-      </w:r>
-      <w:proofErr w:type="spellStart"/>
-      <w:proofErr w:type="gramStart"/>
-      <w:r>
-        <w:t>nd.permFixed</w:t>
-      </w:r>
-      <w:proofErr w:type="spellEnd"/>
-      <w:proofErr w:type="gramEnd"/>
-      <w:r>
-        <w:t xml:space="preserve"> is the value node returns to after rollover. </w:t>
-      </w:r>
-      <w:proofErr w:type="spellStart"/>
-      <w:proofErr w:type="gramStart"/>
-      <w:r>
-        <w:t>nd.phantom</w:t>
-      </w:r>
-      <w:proofErr w:type="spellEnd"/>
-      <w:proofErr w:type="gramEnd"/>
-      <w:r>
-        <w:t xml:space="preserve"> designates the node is phantom (currently equivalent to being </w:t>
-      </w:r>
-      <w:proofErr w:type="spellStart"/>
-      <w:r>
-        <w:t>permFixed</w:t>
-      </w:r>
-      <w:proofErr w:type="spellEnd"/>
-      <w:r>
-        <w:t>)</w:t>
+      <w:r>
+        <w:t>nd.fixed=true in each nodeData element. nd.permFixed is the value node returns to after rollover. nd.phantom designates the node is phantom (currently equivalent to being permFixed)</w:t>
       </w:r>
     </w:p>
     <w:p>
@@ -629,29 +489,13 @@
         <w:t>set link strengths and node charges</w:t>
       </w:r>
       <w:r>
-        <w:t xml:space="preserve"> and other visual </w:t>
-      </w:r>
-      <w:proofErr w:type="spellStart"/>
-      <w:r>
-        <w:t>attribudes</w:t>
-      </w:r>
-      <w:proofErr w:type="spellEnd"/>
-      <w:r>
-        <w:t xml:space="preserve"> (</w:t>
+        <w:t xml:space="preserve"> and other visual attribudes (</w:t>
       </w:r>
       <w:r>
         <w:t xml:space="preserve">position, </w:t>
       </w:r>
       <w:r>
-        <w:t xml:space="preserve">line type, </w:t>
-      </w:r>
-      <w:proofErr w:type="spellStart"/>
-      <w:r>
-        <w:t>etc</w:t>
-      </w:r>
-      <w:proofErr w:type="spellEnd"/>
-      <w:r>
-        <w:t>)</w:t>
+        <w:t>line type, etc)</w:t>
       </w:r>
     </w:p>
     <w:p>
@@ -674,13 +518,8 @@
           <w:numId w:val="3"/>
         </w:numPr>
       </w:pPr>
-      <w:proofErr w:type="spellStart"/>
-      <w:r>
-        <w:t>updateSelection</w:t>
-      </w:r>
-      <w:proofErr w:type="spellEnd"/>
-      <w:r>
-        <w:t xml:space="preserve"> – update CSS classes, both for selected and edited link/node</w:t>
+      <w:r>
+        <w:t>updateSelection – update CSS classes, both for selected and edited link/node</w:t>
       </w:r>
     </w:p>
     <w:p>
@@ -703,35 +542,12 @@
           <w:numId w:val="3"/>
         </w:numPr>
       </w:pPr>
-      <w:proofErr w:type="spellStart"/>
-      <w:r>
-        <w:t>Node.importance</w:t>
-      </w:r>
-      <w:proofErr w:type="spellEnd"/>
-      <w:r>
-        <w:t xml:space="preserve"> = radius in </w:t>
-      </w:r>
-      <w:proofErr w:type="spellStart"/>
-      <w:r>
-        <w:t>px</w:t>
-      </w:r>
-      <w:proofErr w:type="spellEnd"/>
-      <w:r>
-        <w:t xml:space="preserve"> (scale up template shape); </w:t>
-      </w:r>
-      <w:proofErr w:type="spellStart"/>
-      <w:r>
-        <w:t>Link.strength</w:t>
-      </w:r>
-      <w:proofErr w:type="spellEnd"/>
-      <w:r>
-        <w:t xml:space="preserve"> = stroke-width in </w:t>
-      </w:r>
-      <w:proofErr w:type="spellStart"/>
-      <w:r>
-        <w:t>px</w:t>
-      </w:r>
-      <w:proofErr w:type="spellEnd"/>
+      <w:r>
+        <w:t xml:space="preserve">Node.importance = radius in px (scale up template shape); </w:t>
+      </w:r>
+      <w:r>
+        <w:t>Link.strength = stroke-width in px</w:t>
+      </w:r>
     </w:p>
     <w:p>
       <w:pPr>
@@ -753,24 +569,11 @@
           <w:numId w:val="3"/>
         </w:numPr>
       </w:pPr>
-      <w:proofErr w:type="spellStart"/>
       <w:r>
         <w:t>Node.</w:t>
       </w:r>
       <w:r>
-        <w:t>charge</w:t>
-      </w:r>
-      <w:proofErr w:type="spellEnd"/>
-      <w:r>
-        <w:t xml:space="preserve"> = -(</w:t>
-      </w:r>
-      <w:proofErr w:type="gramStart"/>
-      <w:r>
-        <w:t>importance)^</w:t>
-      </w:r>
-      <w:proofErr w:type="gramEnd"/>
-      <w:r>
-        <w:t>(p+1)</w:t>
+        <w:t>charge = -(importance)^(p+1)</w:t>
       </w:r>
       <w:r>
         <w:t>;</w:t>
@@ -778,22 +581,12 @@
       <w:r>
         <w:t xml:space="preserve"> </w:t>
       </w:r>
-      <w:proofErr w:type="spellStart"/>
-      <w:r>
-        <w:t>Node.chargeDistance</w:t>
-      </w:r>
-      <w:proofErr w:type="spellEnd"/>
-      <w:r>
-        <w:t xml:space="preserve"> =</w:t>
-      </w:r>
-      <w:r>
-        <w:t xml:space="preserve"> importance *</w:t>
-      </w:r>
-      <w:proofErr w:type="spellStart"/>
-      <w:r>
-        <w:t>cnst</w:t>
-      </w:r>
-      <w:proofErr w:type="spellEnd"/>
+      <w:r>
+        <w:t>Node.chargeDistance =</w:t>
+      </w:r>
+      <w:r>
+        <w:t xml:space="preserve"> importance *cnst</w:t>
+      </w:r>
     </w:p>
     <w:p>
       <w:pPr>
@@ -922,21 +715,7 @@
         <w:rPr>
           <w:rFonts w:eastAsiaTheme="minorEastAsia"/>
         </w:rPr>
-        <w:t xml:space="preserve">  (supposedly p=1 here, but empirically p=2 seems more like </w:t>
-      </w:r>
-      <w:proofErr w:type="gramStart"/>
-      <w:r>
-        <w:rPr>
-          <w:rFonts w:eastAsiaTheme="minorEastAsia"/>
-        </w:rPr>
-        <w:t>it..</w:t>
-      </w:r>
-      <w:proofErr w:type="gramEnd"/>
-      <w:r>
-        <w:rPr>
-          <w:rFonts w:eastAsiaTheme="minorEastAsia"/>
-        </w:rPr>
-        <w:t>)</w:t>
+        <w:t xml:space="preserve">  (supposedly p=1 here, but empirically p=2 seems more like it..)</w:t>
       </w:r>
     </w:p>
     <w:p>
@@ -957,15 +736,7 @@
         <w:t xml:space="preserve"> (g=30*alpha</w:t>
       </w:r>
       <w:r>
-        <w:t xml:space="preserve"> ~</w:t>
-      </w:r>
-      <w:proofErr w:type="gramStart"/>
-      <w:r>
-        <w:t>O(</w:t>
-      </w:r>
-      <w:proofErr w:type="gramEnd"/>
-      <w:r>
-        <w:t>1)</w:t>
+        <w:t xml:space="preserve"> ~O(1)</w:t>
       </w:r>
       <w:r>
         <w:t>)</w:t>
@@ -1360,16 +1131,8 @@
         <w:rPr>
           <w:rFonts w:eastAsiaTheme="minorEastAsia"/>
         </w:rPr>
-        <w:t xml:space="preserve">apply a rotation force </w:t>
-      </w:r>
-      <w:proofErr w:type="spellStart"/>
-      <w:r>
-        <w:rPr>
-          <w:rFonts w:eastAsiaTheme="minorEastAsia"/>
-        </w:rPr>
-        <w:t>propto</w:t>
-      </w:r>
-      <w:proofErr w:type="spellEnd"/>
+        <w:t>apply a rotation force propto</w:t>
+      </w:r>
       <w:r>
         <w:rPr>
           <w:rFonts w:eastAsiaTheme="minorEastAsia"/>
@@ -1390,13 +1153,7 @@
           <w:rPr>
             <w:rFonts w:ascii="Cambria Math" w:eastAsiaTheme="minorEastAsia" w:hAnsi="Cambria Math"/>
           </w:rPr>
-          <m:t>R</m:t>
-        </m:r>
-        <m:r>
-          <w:rPr>
-            <w:rFonts w:ascii="Cambria Math" w:eastAsiaTheme="minorEastAsia" w:hAnsi="Cambria Math"/>
-          </w:rPr>
-          <m:t>=-g*</m:t>
+          <m:t>R=-g*</m:t>
         </m:r>
         <m:f>
           <m:fPr>
@@ -1759,37 +1516,7 @@
         <w:rPr>
           <w:rFonts w:eastAsiaTheme="minorEastAsia"/>
         </w:rPr>
-        <w:t xml:space="preserve">If all distances are scaled by factor b (i.e., </w:t>
-      </w:r>
-      <w:proofErr w:type="spellStart"/>
-      <w:proofErr w:type="gramStart"/>
-      <w:r>
-        <w:rPr>
-          <w:rFonts w:eastAsiaTheme="minorEastAsia"/>
-        </w:rPr>
-        <w:t>nd.importance</w:t>
-      </w:r>
-      <w:proofErr w:type="spellEnd"/>
-      <w:proofErr w:type="gramEnd"/>
-      <w:r>
-        <w:rPr>
-          <w:rFonts w:eastAsiaTheme="minorEastAsia"/>
-        </w:rPr>
-        <w:t xml:space="preserve"> and </w:t>
-      </w:r>
-      <w:proofErr w:type="spellStart"/>
-      <w:r>
-        <w:rPr>
-          <w:rFonts w:eastAsiaTheme="minorEastAsia"/>
-        </w:rPr>
-        <w:t>lk.strength</w:t>
-      </w:r>
-      <w:proofErr w:type="spellEnd"/>
-      <w:r>
-        <w:rPr>
-          <w:rFonts w:eastAsiaTheme="minorEastAsia"/>
-        </w:rPr>
-        <w:t xml:space="preserve"> are as well), then to get the same graph layout</w:t>
+        <w:t>If all distances are scaled by factor b (i.e., nd.importance and lk.strength are as well), then to get the same graph layout</w:t>
       </w:r>
       <w:r>
         <w:rPr>
@@ -2352,6 +2079,161 @@
     <w:p>
       <w:pPr>
         <w:pStyle w:val="ListParagraph"/>
+        <w:ind w:left="2160"/>
+        <w:rPr>
+          <w:rFonts w:eastAsiaTheme="minorEastAsia"/>
+        </w:rPr>
+      </w:pPr>
+      <w:r>
+        <w:rPr>
+          <w:rFonts w:eastAsiaTheme="minorEastAsia"/>
+        </w:rPr>
+        <w:t xml:space="preserve">or: </w:t>
+      </w:r>
+      <m:oMath>
+        <m:r>
+          <w:rPr>
+            <w:rFonts w:ascii="Cambria Math" w:eastAsiaTheme="minorEastAsia" w:hAnsi="Cambria Math"/>
+          </w:rPr>
+          <m:t>-1+</m:t>
+        </m:r>
+        <m:d>
+          <m:dPr>
+            <m:begChr m:val="["/>
+            <m:endChr m:val="]"/>
+            <m:ctrlPr>
+              <w:rPr>
+                <w:rFonts w:ascii="Cambria Math" w:eastAsiaTheme="minorEastAsia" w:hAnsi="Cambria Math"/>
+                <w:i/>
+              </w:rPr>
+            </m:ctrlPr>
+          </m:dPr>
+          <m:e>
+            <m:r>
+              <w:rPr>
+                <w:rFonts w:ascii="Cambria Math" w:eastAsiaTheme="minorEastAsia" w:hAnsi="Cambria Math"/>
+              </w:rPr>
+              <m:t>m</m:t>
+            </m:r>
+          </m:e>
+        </m:d>
+        <m:r>
+          <w:rPr>
+            <w:rFonts w:ascii="Cambria Math" w:eastAsiaTheme="minorEastAsia" w:hAnsi="Cambria Math"/>
+          </w:rPr>
+          <m:t>=</m:t>
+        </m:r>
+        <m:d>
+          <m:dPr>
+            <m:begChr m:val="["/>
+            <m:endChr m:val="]"/>
+            <m:ctrlPr>
+              <w:rPr>
+                <w:rFonts w:ascii="Cambria Math" w:eastAsiaTheme="minorEastAsia" w:hAnsi="Cambria Math"/>
+                <w:i/>
+              </w:rPr>
+            </m:ctrlPr>
+          </m:dPr>
+          <m:e>
+            <m:r>
+              <w:rPr>
+                <w:rFonts w:ascii="Cambria Math" w:eastAsiaTheme="minorEastAsia" w:hAnsi="Cambria Math"/>
+              </w:rPr>
+              <m:t xml:space="preserve">κ </m:t>
+            </m:r>
+            <m:sSup>
+              <m:sSupPr>
+                <m:ctrlPr>
+                  <w:rPr>
+                    <w:rFonts w:ascii="Cambria Math" w:eastAsiaTheme="minorEastAsia" w:hAnsi="Cambria Math"/>
+                    <w:i/>
+                  </w:rPr>
+                </m:ctrlPr>
+              </m:sSupPr>
+              <m:e>
+                <m:r>
+                  <w:rPr>
+                    <w:rFonts w:ascii="Cambria Math" w:eastAsiaTheme="minorEastAsia" w:hAnsi="Cambria Math"/>
+                  </w:rPr>
+                  <m:t>r</m:t>
+                </m:r>
+              </m:e>
+              <m:sup>
+                <m:r>
+                  <w:rPr>
+                    <w:rFonts w:ascii="Cambria Math" w:eastAsiaTheme="minorEastAsia" w:hAnsi="Cambria Math"/>
+                  </w:rPr>
+                  <m:t>2</m:t>
+                </m:r>
+              </m:sup>
+            </m:sSup>
+          </m:e>
+        </m:d>
+        <m:r>
+          <w:rPr>
+            <w:rFonts w:ascii="Cambria Math" w:eastAsiaTheme="minorEastAsia" w:hAnsi="Cambria Math"/>
+          </w:rPr>
+          <m:t>=κ-2⇒</m:t>
+        </m:r>
+        <m:d>
+          <m:dPr>
+            <m:begChr m:val="["/>
+            <m:endChr m:val="]"/>
+            <m:ctrlPr>
+              <w:rPr>
+                <w:rFonts w:ascii="Cambria Math" w:eastAsiaTheme="minorEastAsia" w:hAnsi="Cambria Math"/>
+                <w:i/>
+              </w:rPr>
+            </m:ctrlPr>
+          </m:dPr>
+          <m:e>
+            <m:r>
+              <w:rPr>
+                <w:rFonts w:ascii="Cambria Math" w:eastAsiaTheme="minorEastAsia" w:hAnsi="Cambria Math"/>
+              </w:rPr>
+              <m:t>κ</m:t>
+            </m:r>
+          </m:e>
+        </m:d>
+        <m:r>
+          <w:rPr>
+            <w:rFonts w:ascii="Cambria Math" w:eastAsiaTheme="minorEastAsia" w:hAnsi="Cambria Math"/>
+          </w:rPr>
+          <m:t>=</m:t>
+        </m:r>
+        <m:d>
+          <m:dPr>
+            <m:begChr m:val="["/>
+            <m:endChr m:val="]"/>
+            <m:ctrlPr>
+              <w:rPr>
+                <w:rFonts w:ascii="Cambria Math" w:eastAsiaTheme="minorEastAsia" w:hAnsi="Cambria Math"/>
+                <w:i/>
+              </w:rPr>
+            </m:ctrlPr>
+          </m:dPr>
+          <m:e>
+            <m:r>
+              <w:rPr>
+                <w:rFonts w:ascii="Cambria Math" w:eastAsiaTheme="minorEastAsia" w:hAnsi="Cambria Math"/>
+              </w:rPr>
+              <m:t>m</m:t>
+            </m:r>
+          </m:e>
+        </m:d>
+        <m:r>
+          <w:rPr>
+            <w:rFonts w:ascii="Cambria Math" w:eastAsiaTheme="minorEastAsia" w:hAnsi="Cambria Math"/>
+          </w:rPr>
+          <m:t>+1</m:t>
+        </m:r>
+      </m:oMath>
+      <w:bookmarkStart w:id="0" w:name="_GoBack"/>
+      <w:bookmarkEnd w:id="0"/>
+    </w:p>
+    <w:p>
+      <w:pPr>
+        <w:pStyle w:val="ListParagraph"/>
         <w:numPr>
           <w:ilvl w:val="2"/>
           <w:numId w:val="3"/>
@@ -2548,13 +2430,7 @@
           <w:rPr>
             <w:rFonts w:ascii="Cambria Math" w:eastAsiaTheme="minorEastAsia" w:hAnsi="Cambria Math"/>
           </w:rPr>
-          <m:t>⇒</m:t>
-        </m:r>
-        <m:r>
-          <w:rPr>
-            <w:rFonts w:ascii="Cambria Math" w:eastAsiaTheme="minorEastAsia" w:hAnsi="Cambria Math"/>
-          </w:rPr>
-          <m:t>-1+</m:t>
+          <m:t>⇒-1+</m:t>
         </m:r>
         <m:d>
           <m:dPr>
@@ -2870,13 +2746,7 @@
           <w:rPr>
             <w:rFonts w:ascii="Cambria Math" w:eastAsiaTheme="minorEastAsia" w:hAnsi="Cambria Math"/>
           </w:rPr>
-          <m:t>-1+g</m:t>
-        </m:r>
-        <m:r>
-          <w:rPr>
-            <w:rFonts w:ascii="Cambria Math" w:eastAsiaTheme="minorEastAsia" w:hAnsi="Cambria Math"/>
-          </w:rPr>
-          <m:t>⇒</m:t>
+          <m:t>-1+g⇒</m:t>
         </m:r>
         <m:d>
           <m:dPr>
@@ -2922,13 +2792,7 @@
           <w:rPr>
             <w:rFonts w:ascii="Cambria Math" w:eastAsiaTheme="minorEastAsia" w:hAnsi="Cambria Math"/>
           </w:rPr>
-          <m:t>=</m:t>
-        </m:r>
-        <m:r>
-          <w:rPr>
-            <w:rFonts w:ascii="Cambria Math" w:eastAsiaTheme="minorEastAsia" w:hAnsi="Cambria Math"/>
-          </w:rPr>
-          <m:t>-1+g</m:t>
+          <m:t>=-1+g</m:t>
         </m:r>
       </m:oMath>
       <w:r>
@@ -2937,8 +2801,6 @@
         </w:rPr>
         <w:t xml:space="preserve"> (g=2 now)</w:t>
       </w:r>
-      <w:bookmarkStart w:id="0" w:name="_GoBack"/>
-      <w:bookmarkEnd w:id="0"/>
     </w:p>
     <w:p>
       <w:pPr>
@@ -2961,21 +2823,7 @@
         <w:rPr>
           <w:rFonts w:eastAsiaTheme="minorEastAsia"/>
         </w:rPr>
-        <w:t xml:space="preserve">graph has the same statistics at every scale (e.g., average </w:t>
-      </w:r>
-      <w:proofErr w:type="spellStart"/>
-      <w:r>
-        <w:rPr>
-          <w:rFonts w:eastAsiaTheme="minorEastAsia"/>
-        </w:rPr>
-        <w:t>coordinality</w:t>
-      </w:r>
-      <w:proofErr w:type="spellEnd"/>
-      <w:r>
-        <w:rPr>
-          <w:rFonts w:eastAsiaTheme="minorEastAsia"/>
-        </w:rPr>
-        <w:t xml:space="preserve"> is scale-invariant).</w:t>
+        <w:t>graph has the same statistics at every scale (e.g., average coordinality is scale-invariant).</w:t>
       </w:r>
     </w:p>
     <w:p>
@@ -3108,13 +2956,7 @@
           <w:rPr>
             <w:rFonts w:ascii="Cambria Math" w:eastAsiaTheme="minorEastAsia" w:hAnsi="Cambria Math"/>
           </w:rPr>
-          <m:t>+</m:t>
-        </m:r>
-        <m:r>
-          <w:rPr>
-            <w:rFonts w:ascii="Cambria Math" w:eastAsiaTheme="minorEastAsia" w:hAnsi="Cambria Math"/>
-          </w:rPr>
-          <m:t>a d</m:t>
+          <m:t>+a d</m:t>
         </m:r>
         <m:sSup>
           <m:sSupPr>
@@ -3177,21 +3019,7 @@
         <w:rPr>
           <w:rFonts w:eastAsiaTheme="minorEastAsia"/>
         </w:rPr>
-        <w:t xml:space="preserve">strengths (widths); </w:t>
-      </w:r>
-      <w:proofErr w:type="spellStart"/>
-      <w:r>
-        <w:rPr>
-          <w:rFonts w:eastAsiaTheme="minorEastAsia"/>
-        </w:rPr>
-        <w:t>transDist</w:t>
-      </w:r>
-      <w:proofErr w:type="spellEnd"/>
-      <w:r>
-        <w:rPr>
-          <w:rFonts w:eastAsiaTheme="minorEastAsia"/>
-        </w:rPr>
-        <w:t>; link short and long strengths; orienting force; charge</w:t>
+        <w:t>strengths (widths); transDist; link short and long strengths; orienting force; charge</w:t>
       </w:r>
       <w:r>
         <w:rPr>
@@ -3203,21 +3031,7 @@
         <w:rPr>
           <w:rFonts w:eastAsiaTheme="minorEastAsia"/>
         </w:rPr>
-        <w:t xml:space="preserve">at </w:t>
-      </w:r>
-      <w:proofErr w:type="spellStart"/>
-      <w:r>
-        <w:rPr>
-          <w:rFonts w:eastAsiaTheme="minorEastAsia"/>
-        </w:rPr>
-        <w:t>equilibr</w:t>
-      </w:r>
-      <w:proofErr w:type="spellEnd"/>
-      <w:r>
-        <w:rPr>
-          <w:rFonts w:eastAsiaTheme="minorEastAsia"/>
-        </w:rPr>
-        <w:t xml:space="preserve">. </w:t>
+        <w:t xml:space="preserve">at equilibr. </w:t>
       </w:r>
       <w:r>
         <w:rPr>
@@ -3263,31 +3077,7 @@
         </w:numPr>
       </w:pPr>
       <w:r>
-        <w:t xml:space="preserve">All functions for </w:t>
-      </w:r>
-      <w:proofErr w:type="spellStart"/>
-      <w:r>
-        <w:t>gui</w:t>
-      </w:r>
-      <w:proofErr w:type="spellEnd"/>
-      <w:r>
-        <w:t xml:space="preserve"> operations – </w:t>
-      </w:r>
-      <w:proofErr w:type="spellStart"/>
-      <w:r>
-        <w:t>keydown</w:t>
-      </w:r>
-      <w:proofErr w:type="spellEnd"/>
-      <w:r>
-        <w:t xml:space="preserve">, </w:t>
-      </w:r>
-      <w:proofErr w:type="spellStart"/>
-      <w:r>
-        <w:t>mousedown</w:t>
-      </w:r>
-      <w:proofErr w:type="spellEnd"/>
-      <w:r>
-        <w:t>, etc.</w:t>
+        <w:t>All functions for gui operations – keydown, mousedown, etc.</w:t>
       </w:r>
     </w:p>
     <w:p>
@@ -3298,15 +3088,8 @@
           <w:numId w:val="4"/>
         </w:numPr>
       </w:pPr>
-      <w:proofErr w:type="spellStart"/>
-      <w:proofErr w:type="gramStart"/>
-      <w:r>
-        <w:t>gui.selected</w:t>
-      </w:r>
-      <w:proofErr w:type="spellEnd"/>
-      <w:proofErr w:type="gramEnd"/>
-      <w:r>
-        <w:t xml:space="preserve"> – data array for the selected node (linked by reference)</w:t>
+      <w:r>
+        <w:t>gui.selected – data array for the selected node (linked by reference)</w:t>
       </w:r>
     </w:p>
     <w:p>
@@ -3317,11 +3100,9 @@
           <w:numId w:val="4"/>
         </w:numPr>
       </w:pPr>
-      <w:proofErr w:type="spellStart"/>
       <w:r>
         <w:t>showEditor</w:t>
       </w:r>
-      <w:proofErr w:type="spellEnd"/>
     </w:p>
     <w:p>
       <w:pPr>
@@ -3387,25 +3168,7 @@
         <w:t xml:space="preserve"> </w:t>
       </w:r>
       <w:r>
-        <w:t xml:space="preserve">update the database for </w:t>
-      </w:r>
-      <w:proofErr w:type="spellStart"/>
-      <w:proofErr w:type="gramStart"/>
-      <w:r>
-        <w:t>dat.node</w:t>
-      </w:r>
-      <w:proofErr w:type="spellEnd"/>
-      <w:proofErr w:type="gramEnd"/>
-      <w:r>
-        <w:t xml:space="preserve"> according to current form field values; redraw tree and </w:t>
-      </w:r>
-      <w:proofErr w:type="spellStart"/>
-      <w:r>
-        <w:t>redesplay</w:t>
-      </w:r>
-      <w:proofErr w:type="spellEnd"/>
-      <w:r>
-        <w:t xml:space="preserve"> content, selecting the updated node</w:t>
+        <w:t>update the database for dat.node according to current form field values; redraw tree and redesplay content, selecting the updated node</w:t>
       </w:r>
     </w:p>
     <w:p>
@@ -3417,15 +3180,7 @@
         </w:numPr>
       </w:pPr>
       <w:r>
-        <w:t xml:space="preserve">Takes values from popup fields, does not loop over the values in the </w:t>
-      </w:r>
-      <w:proofErr w:type="spellStart"/>
-      <w:r>
-        <w:t>linkData</w:t>
-      </w:r>
-      <w:proofErr w:type="spellEnd"/>
-      <w:r>
-        <w:t xml:space="preserve"> array</w:t>
+        <w:t>Takes values from popup fields, does not loop over the values in the linkData array</w:t>
       </w:r>
     </w:p>
     <w:p>
@@ -3455,21 +3210,8 @@
           <w:numId w:val="12"/>
         </w:numPr>
       </w:pPr>
-      <w:proofErr w:type="spellStart"/>
-      <w:r>
-        <w:t>parseMetamath</w:t>
-      </w:r>
-      <w:proofErr w:type="spellEnd"/>
-      <w:r>
-        <w:t xml:space="preserve"> – parses </w:t>
-      </w:r>
-      <w:proofErr w:type="spellStart"/>
-      <w:r>
-        <w:t>MetaMath</w:t>
-      </w:r>
-      <w:proofErr w:type="spellEnd"/>
-      <w:r>
-        <w:t xml:space="preserve"> file (e.g., set.mm)</w:t>
+      <w:r>
+        <w:t>parseMetamath – parses MetaMath file (e.g., set.mm)</w:t>
       </w:r>
       <w:r>
         <w:t xml:space="preserve"> into an array of theorems (each is an object) </w:t>
@@ -3495,13 +3237,8 @@
           <w:numId w:val="12"/>
         </w:numPr>
       </w:pPr>
-      <w:proofErr w:type="spellStart"/>
-      <w:r>
-        <w:t>loadMetaMath</w:t>
-      </w:r>
-      <w:proofErr w:type="spellEnd"/>
-      <w:r>
-        <w:t xml:space="preserve"> – loads this array into the server DB on Meteor</w:t>
+      <w:r>
+        <w:t>loadMetaMath – loads this array into the server DB on Meteor</w:t>
       </w:r>
     </w:p>
     <w:p>
@@ -3512,13 +3249,8 @@
           <w:numId w:val="12"/>
         </w:numPr>
       </w:pPr>
-      <w:proofErr w:type="spellStart"/>
-      <w:r>
-        <w:t>MetaMath</w:t>
-      </w:r>
-      <w:proofErr w:type="spellEnd"/>
-      <w:r>
-        <w:t xml:space="preserve"> node and link importance</w:t>
+      <w:r>
+        <w:t>MetaMath node and link importance</w:t>
       </w:r>
       <w:r>
         <w:t xml:space="preserve"> – from graph structure</w:t>
@@ -3561,15 +3293,7 @@
       </w:r>
       <w:r>
         <w:lastRenderedPageBreak/>
-        <w:t xml:space="preserve">affected the most by such later additions – thus add a value to each node importance that decays with its </w:t>
-      </w:r>
-      <w:proofErr w:type="spellStart"/>
-      <w:r>
-        <w:t>Nchild</w:t>
-      </w:r>
-      <w:proofErr w:type="spellEnd"/>
-      <w:r>
-        <w:t xml:space="preserve">.  This also serves to decay the effect of such additions as it propagates up the tree. </w:t>
+        <w:t xml:space="preserve">affected the most by such later additions – thus add a value to each node importance that decays with its Nchild.  This also serves to decay the effect of such additions as it propagates up the tree. </w:t>
       </w:r>
     </w:p>
     <w:p>
@@ -3605,31 +3329,7 @@
         </w:numPr>
       </w:pPr>
       <w:r>
-        <w:t xml:space="preserve">Let this “content” be proportional to </w:t>
-      </w:r>
-      <w:proofErr w:type="spellStart"/>
-      <w:r>
-        <w:t>exp</w:t>
-      </w:r>
-      <w:proofErr w:type="spellEnd"/>
-      <w:r>
-        <w:t xml:space="preserve">[“depth”] of the parent node: its maximum distance to axioms. I.e., the most “interesting” step in the proof is the one using the “latest” result. Node levels start at 1, link level = parent level. </w:t>
-      </w:r>
-      <w:proofErr w:type="spellStart"/>
-      <w:r>
-        <w:t>Exp</w:t>
-      </w:r>
-      <w:proofErr w:type="spellEnd"/>
-      <w:r>
-        <w:t xml:space="preserve"> ensures that shifting all levels by </w:t>
-      </w:r>
-      <w:proofErr w:type="spellStart"/>
-      <w:r>
-        <w:t>const</w:t>
-      </w:r>
-      <w:proofErr w:type="spellEnd"/>
-      <w:r>
-        <w:t xml:space="preserve"> makes no difference, keeping with the fractal structure of the graph</w:t>
+        <w:t>Let this “content” be proportional to exp[“depth”] of the parent node: its maximum distance to axioms. I.e., the most “interesting” step in the proof is the one using the “latest” result. Node levels start at 1, link level = parent level. Exp ensures that shifting all levels by const makes no difference, keeping with the fractal structure of the graph</w:t>
       </w:r>
     </w:p>
     <w:p>
@@ -3681,29 +3381,8 @@
           <w:numId w:val="9"/>
         </w:numPr>
       </w:pPr>
-      <w:proofErr w:type="spellStart"/>
-      <w:r>
-        <w:t>updateNode</w:t>
-      </w:r>
-      <w:proofErr w:type="spellEnd"/>
-      <w:r>
-        <w:t xml:space="preserve">, </w:t>
-      </w:r>
-      <w:proofErr w:type="spellStart"/>
-      <w:r>
-        <w:t>updateLink</w:t>
-      </w:r>
-      <w:proofErr w:type="spellEnd"/>
-      <w:r>
-        <w:t xml:space="preserve">: updates the current </w:t>
-      </w:r>
-      <w:proofErr w:type="spellStart"/>
-      <w:r>
-        <w:t>db</w:t>
-      </w:r>
-      <w:proofErr w:type="spellEnd"/>
-      <w:r>
-        <w:t xml:space="preserve"> entries by looping over all the fields in the provided objects</w:t>
+      <w:r>
+        <w:t>updateNode, updateLink: updates the current db entries by looping over all the fields in the provided objects</w:t>
       </w:r>
     </w:p>
     <w:p>
@@ -3714,13 +3393,8 @@
           <w:numId w:val="9"/>
         </w:numPr>
       </w:pPr>
-      <w:proofErr w:type="spellStart"/>
-      <w:r>
-        <w:t>calcEffConn</w:t>
-      </w:r>
-      <w:proofErr w:type="spellEnd"/>
-      <w:r>
-        <w:t xml:space="preserve"> – compute and store effective links at different zoom levels</w:t>
+      <w:r>
+        <w:t>calcEffConn – compute and store effective links at different zoom levels</w:t>
       </w:r>
     </w:p>
     <w:p>
@@ -3732,15 +3406,7 @@
         </w:numPr>
       </w:pPr>
       <w:r>
-        <w:t>At any given zoom level, show only the 20-50 (</w:t>
-      </w:r>
-      <w:proofErr w:type="spellStart"/>
-      <w:r>
-        <w:t>VisNodes</w:t>
-      </w:r>
-      <w:proofErr w:type="spellEnd"/>
-      <w:r>
-        <w:t xml:space="preserve"> variable) most important nodes in the given window</w:t>
+        <w:t>At any given zoom level, show only the 20-50 (VisNodes variable) most important nodes in the given window</w:t>
       </w:r>
     </w:p>
     <w:p>
@@ -3752,21 +3418,7 @@
         </w:numPr>
       </w:pPr>
       <w:r>
-        <w:t xml:space="preserve">begin with the goal of capturing the correct ancestral relations – this can be accomplishing by again </w:t>
-      </w:r>
-      <w:proofErr w:type="spellStart"/>
-      <w:r>
-        <w:t>envoking</w:t>
-      </w:r>
-      <w:proofErr w:type="spellEnd"/>
-      <w:r>
-        <w:t xml:space="preserve"> the “importance</w:t>
-      </w:r>
-      <w:r>
-        <w:t xml:space="preserve"> (or information)</w:t>
-      </w:r>
-      <w:r>
-        <w:t xml:space="preserve"> flow” idea. I.e., between two indirectly connected nodes, the effective link should have the strength given by the total “flow” that goes between them in the full network. </w:t>
+        <w:t xml:space="preserve">begin with the goal of capturing the correct ancestral relations – this can be accomplishing by again envoking the “importance (or information) flow” idea. I.e., between two indirectly connected nodes, the effective link should have the strength given by the total “flow” that goes between them in the full network. </w:t>
       </w:r>
     </w:p>
     <w:p>
@@ -3778,30 +3430,16 @@
         </w:numPr>
       </w:pPr>
       <w:r>
-        <w:t xml:space="preserve">If </w:t>
-      </w:r>
-      <w:proofErr w:type="spellStart"/>
-      <w:r>
-        <w:t>w</w:t>
+        <w:t>If w</w:t>
       </w:r>
       <w:r>
         <w:rPr>
           <w:vertAlign w:val="subscript"/>
         </w:rPr>
-        <w:t>ij</w:t>
-      </w:r>
-      <w:proofErr w:type="spellEnd"/>
-      <w:r>
-        <w:rPr>
-          <w:vertAlign w:val="subscript"/>
-        </w:rPr>
-        <w:t xml:space="preserve"> </w:t>
-      </w:r>
-      <w:r>
-        <w:t xml:space="preserve">is the link strengths, giving also the </w:t>
-      </w:r>
-      <w:r>
-        <w:t>importance flow, then the total flow between two nodes is:</w:t>
+        <w:t xml:space="preserve">ij </w:t>
+      </w:r>
+      <w:r>
+        <w:t>is the link strengths, giving also the importance flow, then the total flow between two nodes is:</w:t>
       </w:r>
     </w:p>
     <w:p>
@@ -4354,7 +3992,6 @@
       <w:r>
         <w:t xml:space="preserve">where </w:t>
       </w:r>
-      <w:proofErr w:type="spellStart"/>
       <w:r>
         <w:t>a</w:t>
       </w:r>
@@ -4364,7 +4001,6 @@
         </w:rPr>
         <w:t>i</w:t>
       </w:r>
-      <w:proofErr w:type="spellEnd"/>
       <w:r>
         <w:t xml:space="preserve"> are the node weights, given by the total importance that flows in (or out)</w:t>
       </w:r>
@@ -4418,29 +4054,14 @@
         <w:rPr>
           <w:rFonts w:eastAsiaTheme="minorEastAsia"/>
         </w:rPr>
-        <w:t xml:space="preserve">, and let W be the connectivity matrix </w:t>
-      </w:r>
-      <w:proofErr w:type="spellStart"/>
-      <w:r>
-        <w:rPr>
-          <w:rFonts w:eastAsiaTheme="minorEastAsia"/>
-        </w:rPr>
-        <w:t>w</w:t>
+        <w:t>, and let W be the connectivity matrix w</w:t>
       </w:r>
       <w:r>
         <w:rPr>
           <w:rFonts w:eastAsiaTheme="minorEastAsia"/>
           <w:vertAlign w:val="subscript"/>
         </w:rPr>
-        <w:t>ij</w:t>
-      </w:r>
-      <w:proofErr w:type="spellEnd"/>
-      <w:r>
-        <w:rPr>
-          <w:rFonts w:eastAsiaTheme="minorEastAsia"/>
-          <w:vertAlign w:val="subscript"/>
-        </w:rPr>
-        <w:t xml:space="preserve"> </w:t>
+        <w:t xml:space="preserve">ij </w:t>
       </w:r>
       <w:r>
         <w:t xml:space="preserve">, then </w:t>
@@ -4486,19 +4107,7 @@
             <w:rPr>
               <w:rFonts w:ascii="Cambria Math" w:hAnsi="Cambria Math"/>
             </w:rPr>
-            <m:t>=</m:t>
-          </m:r>
-          <m:r>
-            <w:rPr>
-              <w:rFonts w:ascii="Cambria Math" w:hAnsi="Cambria Math"/>
-            </w:rPr>
-            <m:t>Z</m:t>
-          </m:r>
-          <m:r>
-            <w:rPr>
-              <w:rFonts w:ascii="Cambria Math" w:hAnsi="Cambria Math"/>
-            </w:rPr>
-            <m:t>.*</m:t>
+            <m:t>=Z.*</m:t>
           </m:r>
           <m:nary>
             <m:naryPr>
@@ -4516,13 +4125,7 @@
                 <w:rPr>
                   <w:rFonts w:ascii="Cambria Math" w:hAnsi="Cambria Math"/>
                 </w:rPr>
-                <m:t>n</m:t>
-              </m:r>
-              <m:r>
-                <w:rPr>
-                  <w:rFonts w:ascii="Cambria Math" w:hAnsi="Cambria Math"/>
-                </w:rPr>
-                <m:t>=1</m:t>
+                <m:t>n=1</m:t>
               </m:r>
             </m:sub>
             <m:sup/>
@@ -4584,19 +4187,7 @@
             <w:rPr>
               <w:rFonts w:ascii="Cambria Math" w:hAnsi="Cambria Math"/>
             </w:rPr>
-            <m:t>=</m:t>
-          </m:r>
-          <m:r>
-            <w:rPr>
-              <w:rFonts w:ascii="Cambria Math" w:hAnsi="Cambria Math"/>
-            </w:rPr>
-            <m:t>Z</m:t>
-          </m:r>
-          <m:r>
-            <w:rPr>
-              <w:rFonts w:ascii="Cambria Math" w:hAnsi="Cambria Math"/>
-            </w:rPr>
-            <m:t>.*</m:t>
+            <m:t>=Z.*</m:t>
           </m:r>
           <m:d>
             <m:dPr>
@@ -4701,15 +4292,7 @@
         <w:ind w:left="1440"/>
       </w:pPr>
       <w:r>
-        <w:t xml:space="preserve">where .* and ./ are element-wise (per </w:t>
-      </w:r>
-      <w:proofErr w:type="spellStart"/>
-      <w:r>
-        <w:t>Matlab</w:t>
-      </w:r>
-      <w:proofErr w:type="spellEnd"/>
-      <w:r>
-        <w:t xml:space="preserve"> syntax)</w:t>
+        <w:t>where .* and ./ are element-wise (per Matlab syntax)</w:t>
       </w:r>
       <w:r>
         <w:t xml:space="preserve"> and </w:t>
@@ -4738,13 +4321,7 @@
           <w:rPr>
             <w:rFonts w:ascii="Cambria Math" w:hAnsi="Cambria Math"/>
           </w:rPr>
-          <m:t>=W./</m:t>
-        </m:r>
-        <m:r>
-          <w:rPr>
-            <w:rFonts w:ascii="Cambria Math" w:hAnsi="Cambria Math"/>
-          </w:rPr>
-          <m:t>Z</m:t>
+          <m:t>=W./Z</m:t>
         </m:r>
       </m:oMath>
       <w:r>
@@ -4760,19 +4337,7 @@
         </w:numPr>
       </w:pPr>
       <w:r>
-        <w:t xml:space="preserve">Now, since we need only to know the effective </w:t>
-      </w:r>
-      <w:proofErr w:type="spellStart"/>
-      <w:r>
-        <w:t>connectivities</w:t>
-      </w:r>
-      <w:proofErr w:type="spellEnd"/>
-      <w:r>
-        <w:t xml:space="preserve"> between the more important nodes, we don’t need all of </w:t>
-      </w:r>
-      <w:proofErr w:type="spellStart"/>
-      <w:r>
-        <w:t>W</w:t>
+        <w:t>Now, since we need only to know the effective connectivities between the more important nodes, we don’t need all of W</w:t>
       </w:r>
       <w:r>
         <w:rPr>
@@ -4780,7 +4345,6 @@
         </w:rPr>
         <w:t>eff</w:t>
       </w:r>
-      <w:proofErr w:type="spellEnd"/>
       <w:r>
         <w:t xml:space="preserve"> but only its part.</w:t>
       </w:r>
@@ -4812,15 +4376,7 @@
         <w:t xml:space="preserve">Then </w:t>
       </w:r>
       <w:r>
-        <w:t xml:space="preserve">split it at </w:t>
-      </w:r>
-      <w:proofErr w:type="spellStart"/>
-      <w:r>
-        <w:t>splitN</w:t>
-      </w:r>
-      <w:proofErr w:type="spellEnd"/>
-      <w:r>
-        <w:t xml:space="preserve"> into a 2x2 block matrix</w:t>
+        <w:t>split it at splitN into a 2x2 block matrix</w:t>
       </w:r>
       <w:r>
         <w:t xml:space="preserve">  </w:t>
@@ -4940,7 +4496,7 @@
         </w:rPr>
         <w:t>sing block-matrix inverse formula (</w:t>
       </w:r>
-      <w:hyperlink r:id="rId5" w:history="1">
+      <w:hyperlink r:id="rId5" w:anchor="Block_matrix_inversion)" w:history="1">
         <w:r>
           <w:rPr>
             <w:rStyle w:val="Hyperlink"/>
@@ -5031,13 +4587,7 @@
             <w:rPr>
               <w:rFonts w:ascii="Cambria Math" w:hAnsi="Cambria Math"/>
             </w:rPr>
-            <m:t>=A+</m:t>
-          </m:r>
-          <m:r>
-            <w:rPr>
-              <w:rFonts w:ascii="Cambria Math" w:hAnsi="Cambria Math"/>
-            </w:rPr>
-            <m:t xml:space="preserve"> B </m:t>
+            <m:t xml:space="preserve">=A+ B </m:t>
           </m:r>
           <m:sSup>
             <m:sSupPr>
@@ -5107,15 +4657,7 @@
         </w:numPr>
       </w:pPr>
       <w:r>
-        <w:t xml:space="preserve">ISSUE: for this to be a good method, reducing the connectivity matrix this way twice in a row should be the same as reducing it once by the full amount. I tried this in </w:t>
-      </w:r>
-      <w:proofErr w:type="spellStart"/>
-      <w:r>
-        <w:t>Mathematica</w:t>
-      </w:r>
-      <w:proofErr w:type="spellEnd"/>
-      <w:r>
-        <w:t xml:space="preserve"> (as the expressions are very long), and it does not simplify to prove the equivalence – but </w:t>
+        <w:t xml:space="preserve">ISSUE: for this to be a good method, reducing the connectivity matrix this way twice in a row should be the same as reducing it once by the full amount. I tried this in Mathematica (as the expressions are very long), and it does not simplify to prove the equivalence – but </w:t>
       </w:r>
       <w:r>
         <w:t>expressions remain</w:t>
@@ -5139,28 +4681,14 @@
         <w:t>Iterate exponentially</w:t>
       </w:r>
       <w:r>
-        <w:t xml:space="preserve"> </w:t>
-      </w:r>
-      <w:proofErr w:type="spellStart"/>
-      <w:r>
-        <w:t>splitN</w:t>
-      </w:r>
-      <w:proofErr w:type="spellEnd"/>
-      <w:r>
-        <w:t xml:space="preserve"> = </w:t>
-      </w:r>
-      <w:proofErr w:type="spellStart"/>
+        <w:t xml:space="preserve"> splitN = </w:t>
+      </w:r>
       <w:r>
         <w:t>last</w:t>
       </w:r>
       <w:r>
-        <w:t>N</w:t>
-      </w:r>
-      <w:proofErr w:type="spellEnd"/>
-      <w:r>
-        <w:t xml:space="preserve"> / zoomStep</w:t>
-      </w:r>
-      <w:proofErr w:type="gramStart"/>
+        <w:t>N / zoomStep</w:t>
+      </w:r>
       <w:r>
         <w:rPr>
           <w:vertAlign w:val="superscript"/>
@@ -5168,11 +4696,7 @@
         <w:t xml:space="preserve">2  </w:t>
       </w:r>
       <w:r>
-        <w:t>such</w:t>
-      </w:r>
-      <w:proofErr w:type="gramEnd"/>
-      <w:r>
-        <w:t xml:space="preserve"> that if the graph is indeed fractal structure, then any visible window will have roughly the same number of nodes at each linear zoom step</w:t>
+        <w:t>such that if the graph is indeed fractal structure, then any visible window will have roughly the same number of nodes at each linear zoom step</w:t>
       </w:r>
     </w:p>
     <w:p>
@@ -5184,23 +4708,7 @@
         </w:numPr>
       </w:pPr>
       <w:r>
-        <w:t>After the effective links are found, include their values as fields in the Links database – this way each link has fields strength (for microscopic), strength1 (zoomed out 1 level), strength2 (2 levels), …</w:t>
-      </w:r>
-      <w:proofErr w:type="gramStart"/>
-      <w:r>
-        <w:t>. ,</w:t>
-      </w:r>
-      <w:proofErr w:type="gramEnd"/>
-      <w:r>
-        <w:t xml:space="preserve"> </w:t>
-      </w:r>
-      <w:proofErr w:type="spellStart"/>
-      <w:r>
-        <w:t>strengthn</w:t>
-      </w:r>
-      <w:proofErr w:type="spellEnd"/>
-      <w:r>
-        <w:t xml:space="preserve"> (fully zoomed out, leaving only 20-50 nodes)</w:t>
+        <w:t>After the effective links are found, include their values as fields in the Links database – this way each link has fields strength (for microscopic), strength1 (zoomed out 1 level), strength2 (2 levels), …. , strengthn (fully zoomed out, leaving only 20-50 nodes)</w:t>
       </w:r>
     </w:p>
     <w:p>
@@ -5212,23 +4720,7 @@
         </w:numPr>
       </w:pPr>
       <w:r>
-        <w:t xml:space="preserve">The </w:t>
-      </w:r>
-      <w:proofErr w:type="spellStart"/>
-      <w:r>
-        <w:t>relevatn</w:t>
-      </w:r>
-      <w:proofErr w:type="spellEnd"/>
-      <w:r>
-        <w:t xml:space="preserve"> fields are then loaded into strength value of </w:t>
-      </w:r>
-      <w:proofErr w:type="spellStart"/>
-      <w:r>
-        <w:t>linkData</w:t>
-      </w:r>
-      <w:proofErr w:type="spellEnd"/>
-      <w:r>
-        <w:t xml:space="preserve"> array on the client in tok.js</w:t>
+        <w:t>The relevatn fields are then loaded into strength value of linkData array on the client in tok.js</w:t>
       </w:r>
     </w:p>
     <w:p>
@@ -5239,24 +4731,11 @@
           <w:numId w:val="9"/>
         </w:numPr>
       </w:pPr>
-      <w:proofErr w:type="spellStart"/>
-      <w:r>
-        <w:t>maxZoomLvl</w:t>
-      </w:r>
-      <w:proofErr w:type="spellEnd"/>
-      <w:r>
-        <w:t xml:space="preserve"> – find the most zoomed-out level in a graph</w:t>
-      </w:r>
-      <w:r>
-        <w:t xml:space="preserve"> (since it will depend on graph </w:t>
-      </w:r>
-      <w:proofErr w:type="gramStart"/>
-      <w:r>
-        <w:t>size..</w:t>
-      </w:r>
-      <w:proofErr w:type="gramEnd"/>
-      <w:r>
-        <w:t>)</w:t>
+      <w:r>
+        <w:t>maxZoomLvl – find the most zoomed-out level in a graph</w:t>
+      </w:r>
+      <w:r>
+        <w:t xml:space="preserve"> (since it will depend on graph size..)</w:t>
       </w:r>
     </w:p>
     <w:p>
@@ -5286,15 +4765,7 @@
         </w:numPr>
       </w:pPr>
       <w:r>
-        <w:t xml:space="preserve">this is called on each graph </w:t>
-      </w:r>
-      <w:proofErr w:type="gramStart"/>
-      <w:r>
-        <w:t>redraw(</w:t>
-      </w:r>
-      <w:proofErr w:type="gramEnd"/>
-      <w:r>
-        <w:t>) in tok.js</w:t>
+        <w:t>this is called on each graph redraw() in tok.js</w:t>
       </w:r>
     </w:p>
     <w:p>
@@ -5306,23 +4777,7 @@
         </w:numPr>
       </w:pPr>
       <w:r>
-        <w:t xml:space="preserve">subscribe uses the currently visible window coordinates </w:t>
-      </w:r>
-      <w:proofErr w:type="spellStart"/>
-      <w:r>
-        <w:t>visWindow</w:t>
-      </w:r>
-      <w:proofErr w:type="spellEnd"/>
-      <w:r>
-        <w:t xml:space="preserve">, and current zoom level </w:t>
-      </w:r>
-      <w:proofErr w:type="spellStart"/>
-      <w:r>
-        <w:t>currZmLvl</w:t>
-      </w:r>
-      <w:proofErr w:type="spellEnd"/>
-      <w:r>
-        <w:t xml:space="preserve"> stored in Session variable</w:t>
+        <w:t>subscribe uses the currently visible window coordinates visWindow, and current zoom level currZmLvl stored in Session variable</w:t>
       </w:r>
     </w:p>
     <w:p>
@@ -5346,23 +4801,7 @@
         </w:numPr>
       </w:pPr>
       <w:r>
-        <w:t xml:space="preserve">find all the nodes at </w:t>
-      </w:r>
-      <w:proofErr w:type="spellStart"/>
-      <w:r>
-        <w:t>currZmLvl</w:t>
-      </w:r>
-      <w:proofErr w:type="spellEnd"/>
-      <w:r>
-        <w:t xml:space="preserve"> inside the visible window. If this is </w:t>
-      </w:r>
-      <w:proofErr w:type="gramStart"/>
-      <w:r>
-        <w:t>is</w:t>
-      </w:r>
-      <w:proofErr w:type="gramEnd"/>
-      <w:r>
-        <w:t xml:space="preserve"> between 20 and 50, then we’re done</w:t>
+        <w:t>find all the nodes at currZmLvl inside the visible window. If this is is between 20 and 50, then we’re done</w:t>
       </w:r>
     </w:p>
     <w:p>
@@ -5374,15 +4813,7 @@
         </w:numPr>
       </w:pPr>
       <w:r>
-        <w:t xml:space="preserve">If it’s too many, then zoom out: increment </w:t>
-      </w:r>
-      <w:proofErr w:type="spellStart"/>
-      <w:r>
-        <w:t>currZmLvl</w:t>
-      </w:r>
-      <w:proofErr w:type="spellEnd"/>
-      <w:r>
-        <w:t xml:space="preserve"> (thus taking only the large nodes and effective connectivity at that level), then check number of nodes again</w:t>
+        <w:t>If it’s too many, then zoom out: increment currZmLvl (thus taking only the large nodes and effective connectivity at that level), then check number of nodes again</w:t>
       </w:r>
     </w:p>
     <w:p>
@@ -5394,15 +4825,7 @@
         </w:numPr>
       </w:pPr>
       <w:r>
-        <w:t xml:space="preserve">If it’s too few, then zoom in: however, since the smaller nodes might not have been positioned yet, we can’t use their positioning inside </w:t>
-      </w:r>
-      <w:proofErr w:type="spellStart"/>
-      <w:r>
-        <w:t>visWindow</w:t>
-      </w:r>
-      <w:proofErr w:type="spellEnd"/>
-      <w:r>
-        <w:t xml:space="preserve"> to find which ones to show. Instead, we use the graph structure. We find all the children of already visible nodes for whom the visible node is its </w:t>
+        <w:t xml:space="preserve">If it’s too few, then zoom in: however, since the smaller nodes might not have been positioned yet, we can’t use their positioning inside visWindow to find which ones to show. Instead, we use the graph structure. We find all the children of already visible nodes for whom the visible node is its </w:t>
       </w:r>
       <w:r>
         <w:t>strongest</w:t>
@@ -5414,29 +4837,13 @@
         <w:t xml:space="preserve">linked </w:t>
       </w:r>
       <w:r>
-        <w:t xml:space="preserve">parent. Similarly, we find all parents of </w:t>
-      </w:r>
-      <w:proofErr w:type="spellStart"/>
-      <w:r>
-        <w:t>visNodes</w:t>
-      </w:r>
-      <w:proofErr w:type="spellEnd"/>
-      <w:r>
-        <w:t xml:space="preserve"> …. </w:t>
+        <w:t xml:space="preserve">parent. Similarly, we find all parents of visNodes …. </w:t>
       </w:r>
       <w:r>
         <w:t>strongest linked</w:t>
       </w:r>
       <w:r>
-        <w:t xml:space="preserve"> child. We then loop this algorithm until no new nodes are added – adding only nodes at </w:t>
-      </w:r>
-      <w:proofErr w:type="spellStart"/>
-      <w:r>
-        <w:t>currZmLvl</w:t>
-      </w:r>
-      <w:proofErr w:type="spellEnd"/>
-      <w:r>
-        <w:t xml:space="preserve"> (else </w:t>
+        <w:t xml:space="preserve"> child. We then loop this algorithm until no new nodes are added – adding only nodes at currZmLvl (else </w:t>
       </w:r>
       <w:r>
         <w:t>it won’t terminate)</w:t>
@@ -5448,15 +4855,7 @@
         <w:t>(linked) nodes can be reached.</w:t>
       </w:r>
       <w:r>
-        <w:t xml:space="preserve"> New </w:t>
-      </w:r>
-      <w:proofErr w:type="spellStart"/>
-      <w:r>
-        <w:t>unpositioned</w:t>
-      </w:r>
-      <w:proofErr w:type="spellEnd"/>
-      <w:r>
-        <w:t xml:space="preserve"> nodes start off next to their previously visible </w:t>
+        <w:t xml:space="preserve"> New unpositioned nodes start off next to their previously visible </w:t>
       </w:r>
       <w:r>
         <w:t>parents/children.</w:t>
@@ -5484,15 +4883,7 @@
       </w:pPr>
       <w:r>
         <w:lastRenderedPageBreak/>
-        <w:t xml:space="preserve">We then publish the phantom nodes that keep the visible graph structure close to what it would be in the full graph. Phantom nodes are fixed and mostly outside the </w:t>
-      </w:r>
-      <w:proofErr w:type="spellStart"/>
-      <w:r>
-        <w:t>visWindow</w:t>
-      </w:r>
-      <w:proofErr w:type="spellEnd"/>
-      <w:r>
-        <w:t>.</w:t>
+        <w:t>We then publish the phantom nodes that keep the visible graph structure close to what it would be in the full graph. Phantom nodes are fixed and mostly outside the visWindow.</w:t>
       </w:r>
     </w:p>
     <w:p>
@@ -5522,15 +4913,7 @@
         <w:t xml:space="preserve">ny links for efficient running. Can include 20 most important links – but then we can end up with disconnected nodes. Instead, choose at most 2 most important phantom links per node. </w:t>
       </w:r>
       <w:r>
-        <w:t xml:space="preserve">After this, if a phantom nodes happens to not be positioned yet, then don’t publish it (the resulting orphaned links are filtered out in </w:t>
-      </w:r>
-      <w:proofErr w:type="gramStart"/>
-      <w:r>
-        <w:t>redraw(</w:t>
-      </w:r>
-      <w:proofErr w:type="gramEnd"/>
-      <w:r>
-        <w:t xml:space="preserve">) on the client). </w:t>
+        <w:t xml:space="preserve">After this, if a phantom nodes happens to not be positioned yet, then don’t publish it (the resulting orphaned links are filtered out in redraw() on the client). </w:t>
       </w:r>
     </w:p>
     <w:p>

</xml_diff>

<commit_message>
playing with importance, fixing some bugs..
</commit_message>
<xml_diff>
--- a/code_structure.docx
+++ b/code_structure.docx
@@ -28,7 +28,23 @@
         </w:numPr>
       </w:pPr>
       <w:r>
-        <w:t>Tooltips are divs that are positioned next to their node SVGs (divs to allow Latex compilation)</w:t>
+        <w:t xml:space="preserve">Tooltips are </w:t>
+      </w:r>
+      <w:proofErr w:type="spellStart"/>
+      <w:r>
+        <w:t>divs</w:t>
+      </w:r>
+      <w:proofErr w:type="spellEnd"/>
+      <w:r>
+        <w:t xml:space="preserve"> that are positioned next to their node SVGs (</w:t>
+      </w:r>
+      <w:proofErr w:type="spellStart"/>
+      <w:r>
+        <w:t>divs</w:t>
+      </w:r>
+      <w:proofErr w:type="spellEnd"/>
+      <w:r>
+        <w:t xml:space="preserve"> to allow Latex compilation)</w:t>
       </w:r>
     </w:p>
     <w:p>
@@ -52,8 +68,21 @@
         </w:numPr>
       </w:pPr>
       <w:r>
-        <w:t>Store _id field of parent and child nodes (along oriented links) in parentsIx and childrenIx</w:t>
-      </w:r>
+        <w:t xml:space="preserve">Store _id field of parent and child nodes (along oriented links) in </w:t>
+      </w:r>
+      <w:proofErr w:type="spellStart"/>
+      <w:r>
+        <w:t>parentsIx</w:t>
+      </w:r>
+      <w:proofErr w:type="spellEnd"/>
+      <w:r>
+        <w:t xml:space="preserve"> and </w:t>
+      </w:r>
+      <w:proofErr w:type="spellStart"/>
+      <w:r>
+        <w:t>childrenIx</w:t>
+      </w:r>
+      <w:proofErr w:type="spellEnd"/>
       <w:r>
         <w:t xml:space="preserve"> arrays</w:t>
       </w:r>
@@ -191,7 +220,23 @@
         </w:numPr>
       </w:pPr>
       <w:r>
-        <w:t>includes all titles, buttons, MathJax call and graphSVG in a div “canvas”</w:t>
+        <w:t xml:space="preserve">includes all titles, buttons, </w:t>
+      </w:r>
+      <w:proofErr w:type="spellStart"/>
+      <w:r>
+        <w:t>MathJax</w:t>
+      </w:r>
+      <w:proofErr w:type="spellEnd"/>
+      <w:r>
+        <w:t xml:space="preserve"> call and </w:t>
+      </w:r>
+      <w:proofErr w:type="spellStart"/>
+      <w:r>
+        <w:t>graphSVG</w:t>
+      </w:r>
+      <w:proofErr w:type="spellEnd"/>
+      <w:r>
+        <w:t xml:space="preserve"> in a div “canvas”</w:t>
       </w:r>
     </w:p>
     <w:p>
@@ -235,8 +280,13 @@
         </w:numPr>
       </w:pPr>
       <w:r>
-        <w:t>Current graph is stored in a Session var</w:t>
-      </w:r>
+        <w:t xml:space="preserve">Current graph is stored in a Session </w:t>
+      </w:r>
+      <w:proofErr w:type="spellStart"/>
+      <w:r>
+        <w:t>var</w:t>
+      </w:r>
+      <w:proofErr w:type="spellEnd"/>
       <w:r>
         <w:t xml:space="preserve">, which is accessed in the </w:t>
       </w:r>
@@ -295,11 +345,34 @@
           <w:numId w:val="3"/>
         </w:numPr>
       </w:pPr>
-      <w:r>
-        <w:t>nodeData and linkData – array containing all the data for links and nodes</w:t>
-      </w:r>
-      <w:r>
-        <w:t xml:space="preserve"> [returned or set by force.nodes() ]</w:t>
+      <w:proofErr w:type="spellStart"/>
+      <w:r>
+        <w:t>nodeData</w:t>
+      </w:r>
+      <w:proofErr w:type="spellEnd"/>
+      <w:r>
+        <w:t xml:space="preserve"> and </w:t>
+      </w:r>
+      <w:proofErr w:type="spellStart"/>
+      <w:r>
+        <w:t>linkData</w:t>
+      </w:r>
+      <w:proofErr w:type="spellEnd"/>
+      <w:r>
+        <w:t xml:space="preserve"> – array containing all the data for links and nodes</w:t>
+      </w:r>
+      <w:r>
+        <w:t xml:space="preserve"> [returned or set by </w:t>
+      </w:r>
+      <w:proofErr w:type="spellStart"/>
+      <w:proofErr w:type="gramStart"/>
+      <w:r>
+        <w:t>force.nodes</w:t>
+      </w:r>
+      <w:proofErr w:type="spellEnd"/>
+      <w:proofErr w:type="gramEnd"/>
+      <w:r>
+        <w:t>() ]</w:t>
       </w:r>
     </w:p>
     <w:p>
@@ -323,7 +396,23 @@
         </w:numPr>
       </w:pPr>
       <w:r>
-        <w:t>the datum of these d3 objects is linked by reference to nodeData and linkData arrays</w:t>
+        <w:t xml:space="preserve">the datum of these d3 objects is linked by reference to </w:t>
+      </w:r>
+      <w:proofErr w:type="spellStart"/>
+      <w:r>
+        <w:t>nodeData</w:t>
+      </w:r>
+      <w:proofErr w:type="spellEnd"/>
+      <w:r>
+        <w:t xml:space="preserve"> and </w:t>
+      </w:r>
+      <w:proofErr w:type="spellStart"/>
+      <w:r>
+        <w:t>linkData</w:t>
+      </w:r>
+      <w:proofErr w:type="spellEnd"/>
+      <w:r>
+        <w:t xml:space="preserve"> arrays</w:t>
       </w:r>
     </w:p>
     <w:p>
@@ -335,7 +424,15 @@
         </w:numPr>
       </w:pPr>
       <w:r>
-        <w:t>use existence of field “source” of linkData to identify it as a link vs. a node</w:t>
+        <w:t xml:space="preserve">use existence of field “source” of </w:t>
+      </w:r>
+      <w:proofErr w:type="spellStart"/>
+      <w:r>
+        <w:t>linkData</w:t>
+      </w:r>
+      <w:proofErr w:type="spellEnd"/>
+      <w:r>
+        <w:t xml:space="preserve"> to identify it as a link vs. a node</w:t>
       </w:r>
     </w:p>
     <w:p>
@@ -461,8 +558,51 @@
       <w:r>
         <w:t xml:space="preserve">nodes are fixed by setting a property </w:t>
       </w:r>
-      <w:r>
-        <w:t>nd.fixed=true in each nodeData element. nd.permFixed is the value node returns to after rollover. nd.phantom designates the node is phantom (currently equivalent to being permFixed)</w:t>
+      <w:proofErr w:type="spellStart"/>
+      <w:proofErr w:type="gramStart"/>
+      <w:r>
+        <w:t>nd.fixed</w:t>
+      </w:r>
+      <w:proofErr w:type="spellEnd"/>
+      <w:proofErr w:type="gramEnd"/>
+      <w:r>
+        <w:t xml:space="preserve">=true in each </w:t>
+      </w:r>
+      <w:proofErr w:type="spellStart"/>
+      <w:r>
+        <w:t>nodeData</w:t>
+      </w:r>
+      <w:proofErr w:type="spellEnd"/>
+      <w:r>
+        <w:t xml:space="preserve"> element. </w:t>
+      </w:r>
+      <w:proofErr w:type="spellStart"/>
+      <w:proofErr w:type="gramStart"/>
+      <w:r>
+        <w:t>nd.permFixed</w:t>
+      </w:r>
+      <w:proofErr w:type="spellEnd"/>
+      <w:proofErr w:type="gramEnd"/>
+      <w:r>
+        <w:t xml:space="preserve"> is the value node returns to after rollover. </w:t>
+      </w:r>
+      <w:proofErr w:type="spellStart"/>
+      <w:proofErr w:type="gramStart"/>
+      <w:r>
+        <w:t>nd.phantom</w:t>
+      </w:r>
+      <w:proofErr w:type="spellEnd"/>
+      <w:proofErr w:type="gramEnd"/>
+      <w:r>
+        <w:t xml:space="preserve"> designates the node is phantom (currently equivalent to being </w:t>
+      </w:r>
+      <w:proofErr w:type="spellStart"/>
+      <w:r>
+        <w:t>permFixed</w:t>
+      </w:r>
+      <w:proofErr w:type="spellEnd"/>
+      <w:r>
+        <w:t>)</w:t>
       </w:r>
     </w:p>
     <w:p>
@@ -489,13 +629,29 @@
         <w:t>set link strengths and node charges</w:t>
       </w:r>
       <w:r>
-        <w:t xml:space="preserve"> and other visual attribudes (</w:t>
+        <w:t xml:space="preserve"> and other visual </w:t>
+      </w:r>
+      <w:proofErr w:type="spellStart"/>
+      <w:r>
+        <w:t>attribudes</w:t>
+      </w:r>
+      <w:proofErr w:type="spellEnd"/>
+      <w:r>
+        <w:t xml:space="preserve"> (</w:t>
       </w:r>
       <w:r>
         <w:t xml:space="preserve">position, </w:t>
       </w:r>
       <w:r>
-        <w:t>line type, etc)</w:t>
+        <w:t xml:space="preserve">line type, </w:t>
+      </w:r>
+      <w:proofErr w:type="spellStart"/>
+      <w:r>
+        <w:t>etc</w:t>
+      </w:r>
+      <w:proofErr w:type="spellEnd"/>
+      <w:r>
+        <w:t>)</w:t>
       </w:r>
     </w:p>
     <w:p>
@@ -518,8 +674,13 @@
           <w:numId w:val="3"/>
         </w:numPr>
       </w:pPr>
-      <w:r>
-        <w:t>updateSelection – update CSS classes, both for selected and edited link/node</w:t>
+      <w:proofErr w:type="spellStart"/>
+      <w:r>
+        <w:t>updateSelection</w:t>
+      </w:r>
+      <w:proofErr w:type="spellEnd"/>
+      <w:r>
+        <w:t xml:space="preserve"> – update CSS classes, both for selected and edited link/node</w:t>
       </w:r>
     </w:p>
     <w:p>
@@ -542,12 +703,35 @@
           <w:numId w:val="3"/>
         </w:numPr>
       </w:pPr>
-      <w:r>
-        <w:t xml:space="preserve">Node.importance = radius in px (scale up template shape); </w:t>
-      </w:r>
-      <w:r>
-        <w:t>Link.strength = stroke-width in px</w:t>
-      </w:r>
+      <w:proofErr w:type="spellStart"/>
+      <w:r>
+        <w:t>Node.importance</w:t>
+      </w:r>
+      <w:proofErr w:type="spellEnd"/>
+      <w:r>
+        <w:t xml:space="preserve"> = radius in </w:t>
+      </w:r>
+      <w:proofErr w:type="spellStart"/>
+      <w:r>
+        <w:t>px</w:t>
+      </w:r>
+      <w:proofErr w:type="spellEnd"/>
+      <w:r>
+        <w:t xml:space="preserve"> (scale up template shape); </w:t>
+      </w:r>
+      <w:proofErr w:type="spellStart"/>
+      <w:r>
+        <w:t>Link.strength</w:t>
+      </w:r>
+      <w:proofErr w:type="spellEnd"/>
+      <w:r>
+        <w:t xml:space="preserve"> = stroke-width in </w:t>
+      </w:r>
+      <w:proofErr w:type="spellStart"/>
+      <w:r>
+        <w:t>px</w:t>
+      </w:r>
+      <w:proofErr w:type="spellEnd"/>
     </w:p>
     <w:p>
       <w:pPr>
@@ -569,11 +753,24 @@
           <w:numId w:val="3"/>
         </w:numPr>
       </w:pPr>
+      <w:proofErr w:type="spellStart"/>
       <w:r>
         <w:t>Node.</w:t>
       </w:r>
       <w:r>
-        <w:t>charge = -(importance)^(p+1)</w:t>
+        <w:t>charge</w:t>
+      </w:r>
+      <w:proofErr w:type="spellEnd"/>
+      <w:r>
+        <w:t xml:space="preserve"> = -(</w:t>
+      </w:r>
+      <w:proofErr w:type="gramStart"/>
+      <w:r>
+        <w:t>importance)^</w:t>
+      </w:r>
+      <w:proofErr w:type="gramEnd"/>
+      <w:r>
+        <w:t>(p+1)</w:t>
       </w:r>
       <w:r>
         <w:t>;</w:t>
@@ -581,12 +778,22 @@
       <w:r>
         <w:t xml:space="preserve"> </w:t>
       </w:r>
-      <w:r>
-        <w:t>Node.chargeDistance =</w:t>
-      </w:r>
-      <w:r>
-        <w:t xml:space="preserve"> importance *cnst</w:t>
-      </w:r>
+      <w:proofErr w:type="spellStart"/>
+      <w:r>
+        <w:t>Node.chargeDistance</w:t>
+      </w:r>
+      <w:proofErr w:type="spellEnd"/>
+      <w:r>
+        <w:t xml:space="preserve"> =</w:t>
+      </w:r>
+      <w:r>
+        <w:t xml:space="preserve"> importance *</w:t>
+      </w:r>
+      <w:proofErr w:type="spellStart"/>
+      <w:r>
+        <w:t>cnst</w:t>
+      </w:r>
+      <w:proofErr w:type="spellEnd"/>
     </w:p>
     <w:p>
       <w:pPr>
@@ -715,7 +922,21 @@
         <w:rPr>
           <w:rFonts w:eastAsiaTheme="minorEastAsia"/>
         </w:rPr>
-        <w:t xml:space="preserve">  (supposedly p=1 here, but empirically p=2 seems more like it..)</w:t>
+        <w:t xml:space="preserve">  (supposedly p=1 here, but empirically p=2 seems more like </w:t>
+      </w:r>
+      <w:proofErr w:type="gramStart"/>
+      <w:r>
+        <w:rPr>
+          <w:rFonts w:eastAsiaTheme="minorEastAsia"/>
+        </w:rPr>
+        <w:t>it..</w:t>
+      </w:r>
+      <w:proofErr w:type="gramEnd"/>
+      <w:r>
+        <w:rPr>
+          <w:rFonts w:eastAsiaTheme="minorEastAsia"/>
+        </w:rPr>
+        <w:t>)</w:t>
       </w:r>
     </w:p>
     <w:p>
@@ -736,7 +957,15 @@
         <w:t xml:space="preserve"> (g=30*alpha</w:t>
       </w:r>
       <w:r>
-        <w:t xml:space="preserve"> ~O(1)</w:t>
+        <w:t xml:space="preserve"> ~</w:t>
+      </w:r>
+      <w:proofErr w:type="gramStart"/>
+      <w:r>
+        <w:t>O(</w:t>
+      </w:r>
+      <w:proofErr w:type="gramEnd"/>
+      <w:r>
+        <w:t>1)</w:t>
       </w:r>
       <w:r>
         <w:t>)</w:t>
@@ -1131,8 +1360,16 @@
         <w:rPr>
           <w:rFonts w:eastAsiaTheme="minorEastAsia"/>
         </w:rPr>
-        <w:t>apply a rotation force propto</w:t>
-      </w:r>
+        <w:t xml:space="preserve">apply a rotation force </w:t>
+      </w:r>
+      <w:proofErr w:type="spellStart"/>
+      <w:r>
+        <w:rPr>
+          <w:rFonts w:eastAsiaTheme="minorEastAsia"/>
+        </w:rPr>
+        <w:t>propto</w:t>
+      </w:r>
+      <w:proofErr w:type="spellEnd"/>
       <w:r>
         <w:rPr>
           <w:rFonts w:eastAsiaTheme="minorEastAsia"/>
@@ -1516,7 +1753,37 @@
         <w:rPr>
           <w:rFonts w:eastAsiaTheme="minorEastAsia"/>
         </w:rPr>
-        <w:t>If all distances are scaled by factor b (i.e., nd.importance and lk.strength are as well), then to get the same graph layout</w:t>
+        <w:t xml:space="preserve">If all distances are scaled by factor b (i.e., </w:t>
+      </w:r>
+      <w:proofErr w:type="spellStart"/>
+      <w:proofErr w:type="gramStart"/>
+      <w:r>
+        <w:rPr>
+          <w:rFonts w:eastAsiaTheme="minorEastAsia"/>
+        </w:rPr>
+        <w:t>nd.importance</w:t>
+      </w:r>
+      <w:proofErr w:type="spellEnd"/>
+      <w:proofErr w:type="gramEnd"/>
+      <w:r>
+        <w:rPr>
+          <w:rFonts w:eastAsiaTheme="minorEastAsia"/>
+        </w:rPr>
+        <w:t xml:space="preserve"> and </w:t>
+      </w:r>
+      <w:proofErr w:type="spellStart"/>
+      <w:r>
+        <w:rPr>
+          <w:rFonts w:eastAsiaTheme="minorEastAsia"/>
+        </w:rPr>
+        <w:t>lk.strength</w:t>
+      </w:r>
+      <w:proofErr w:type="spellEnd"/>
+      <w:r>
+        <w:rPr>
+          <w:rFonts w:eastAsiaTheme="minorEastAsia"/>
+        </w:rPr>
+        <w:t xml:space="preserve"> are as well), then to get the same graph layout</w:t>
       </w:r>
       <w:r>
         <w:rPr>
@@ -2228,8 +2495,6 @@
           <m:t>+1</m:t>
         </m:r>
       </m:oMath>
-      <w:bookmarkStart w:id="0" w:name="_GoBack"/>
-      <w:bookmarkEnd w:id="0"/>
     </w:p>
     <w:p>
       <w:pPr>
@@ -2823,7 +3088,21 @@
         <w:rPr>
           <w:rFonts w:eastAsiaTheme="minorEastAsia"/>
         </w:rPr>
-        <w:t>graph has the same statistics at every scale (e.g., average coordinality is scale-invariant).</w:t>
+        <w:t xml:space="preserve">graph has the same statistics at every scale (e.g., average </w:t>
+      </w:r>
+      <w:proofErr w:type="spellStart"/>
+      <w:r>
+        <w:rPr>
+          <w:rFonts w:eastAsiaTheme="minorEastAsia"/>
+        </w:rPr>
+        <w:t>coordinality</w:t>
+      </w:r>
+      <w:proofErr w:type="spellEnd"/>
+      <w:r>
+        <w:rPr>
+          <w:rFonts w:eastAsiaTheme="minorEastAsia"/>
+        </w:rPr>
+        <w:t xml:space="preserve"> is scale-invariant).</w:t>
       </w:r>
     </w:p>
     <w:p>
@@ -3019,19 +3298,47 @@
         <w:rPr>
           <w:rFonts w:eastAsiaTheme="minorEastAsia"/>
         </w:rPr>
-        <w:t>strengths (widths); transDist; link short and long strengths; orienting force; charge</w:t>
-      </w:r>
+        <w:t xml:space="preserve">strengths (widths); </w:t>
+      </w:r>
+      <w:proofErr w:type="spellStart"/>
       <w:r>
         <w:rPr>
           <w:rFonts w:eastAsiaTheme="minorEastAsia"/>
         </w:rPr>
+        <w:t>transDist</w:t>
+      </w:r>
+      <w:proofErr w:type="spellEnd"/>
+      <w:r>
+        <w:rPr>
+          <w:rFonts w:eastAsiaTheme="minorEastAsia"/>
+        </w:rPr>
+        <w:t>; link short and long strengths; orienting force; charge</w:t>
+      </w:r>
+      <w:r>
+        <w:rPr>
+          <w:rFonts w:eastAsiaTheme="minorEastAsia"/>
+        </w:rPr>
         <w:t xml:space="preserve"> (</w:t>
       </w:r>
       <w:r>
         <w:rPr>
           <w:rFonts w:eastAsiaTheme="minorEastAsia"/>
         </w:rPr>
-        <w:t xml:space="preserve">at equilibr. </w:t>
+        <w:t xml:space="preserve">at </w:t>
+      </w:r>
+      <w:proofErr w:type="spellStart"/>
+      <w:r>
+        <w:rPr>
+          <w:rFonts w:eastAsiaTheme="minorEastAsia"/>
+        </w:rPr>
+        <w:t>equilibr</w:t>
+      </w:r>
+      <w:proofErr w:type="spellEnd"/>
+      <w:r>
+        <w:rPr>
+          <w:rFonts w:eastAsiaTheme="minorEastAsia"/>
+        </w:rPr>
+        <w:t xml:space="preserve">. </w:t>
       </w:r>
       <w:r>
         <w:rPr>
@@ -3077,7 +3384,31 @@
         </w:numPr>
       </w:pPr>
       <w:r>
-        <w:t>All functions for gui operations – keydown, mousedown, etc.</w:t>
+        <w:t xml:space="preserve">All functions for </w:t>
+      </w:r>
+      <w:proofErr w:type="spellStart"/>
+      <w:r>
+        <w:t>gui</w:t>
+      </w:r>
+      <w:proofErr w:type="spellEnd"/>
+      <w:r>
+        <w:t xml:space="preserve"> operations – </w:t>
+      </w:r>
+      <w:proofErr w:type="spellStart"/>
+      <w:r>
+        <w:t>keydown</w:t>
+      </w:r>
+      <w:proofErr w:type="spellEnd"/>
+      <w:r>
+        <w:t xml:space="preserve">, </w:t>
+      </w:r>
+      <w:proofErr w:type="spellStart"/>
+      <w:r>
+        <w:t>mousedown</w:t>
+      </w:r>
+      <w:proofErr w:type="spellEnd"/>
+      <w:r>
+        <w:t>, etc.</w:t>
       </w:r>
     </w:p>
     <w:p>
@@ -3088,8 +3419,15 @@
           <w:numId w:val="4"/>
         </w:numPr>
       </w:pPr>
-      <w:r>
-        <w:t>gui.selected – data array for the selected node (linked by reference)</w:t>
+      <w:proofErr w:type="spellStart"/>
+      <w:proofErr w:type="gramStart"/>
+      <w:r>
+        <w:t>gui.selected</w:t>
+      </w:r>
+      <w:proofErr w:type="spellEnd"/>
+      <w:proofErr w:type="gramEnd"/>
+      <w:r>
+        <w:t xml:space="preserve"> – data array for the selected node (linked by reference)</w:t>
       </w:r>
     </w:p>
     <w:p>
@@ -3100,9 +3438,11 @@
           <w:numId w:val="4"/>
         </w:numPr>
       </w:pPr>
+      <w:proofErr w:type="spellStart"/>
       <w:r>
         <w:t>showEditor</w:t>
       </w:r>
+      <w:proofErr w:type="spellEnd"/>
     </w:p>
     <w:p>
       <w:pPr>
@@ -3168,7 +3508,25 @@
         <w:t xml:space="preserve"> </w:t>
       </w:r>
       <w:r>
-        <w:t>update the database for dat.node according to current form field values; redraw tree and redesplay content, selecting the updated node</w:t>
+        <w:t xml:space="preserve">update the database for </w:t>
+      </w:r>
+      <w:proofErr w:type="spellStart"/>
+      <w:proofErr w:type="gramStart"/>
+      <w:r>
+        <w:t>dat.node</w:t>
+      </w:r>
+      <w:proofErr w:type="spellEnd"/>
+      <w:proofErr w:type="gramEnd"/>
+      <w:r>
+        <w:t xml:space="preserve"> according to current form field values; redraw tree and </w:t>
+      </w:r>
+      <w:proofErr w:type="spellStart"/>
+      <w:r>
+        <w:t>redesplay</w:t>
+      </w:r>
+      <w:proofErr w:type="spellEnd"/>
+      <w:r>
+        <w:t xml:space="preserve"> content, selecting the updated node</w:t>
       </w:r>
     </w:p>
     <w:p>
@@ -3180,7 +3538,15 @@
         </w:numPr>
       </w:pPr>
       <w:r>
-        <w:t>Takes values from popup fields, does not loop over the values in the linkData array</w:t>
+        <w:t xml:space="preserve">Takes values from popup fields, does not loop over the values in the </w:t>
+      </w:r>
+      <w:proofErr w:type="spellStart"/>
+      <w:r>
+        <w:t>linkData</w:t>
+      </w:r>
+      <w:proofErr w:type="spellEnd"/>
+      <w:r>
+        <w:t xml:space="preserve"> array</w:t>
       </w:r>
     </w:p>
     <w:p>
@@ -3210,8 +3576,21 @@
           <w:numId w:val="12"/>
         </w:numPr>
       </w:pPr>
-      <w:r>
-        <w:t>parseMetamath – parses MetaMath file (e.g., set.mm)</w:t>
+      <w:proofErr w:type="spellStart"/>
+      <w:r>
+        <w:t>parseMetamath</w:t>
+      </w:r>
+      <w:proofErr w:type="spellEnd"/>
+      <w:r>
+        <w:t xml:space="preserve"> – parses </w:t>
+      </w:r>
+      <w:proofErr w:type="spellStart"/>
+      <w:r>
+        <w:t>MetaMath</w:t>
+      </w:r>
+      <w:proofErr w:type="spellEnd"/>
+      <w:r>
+        <w:t xml:space="preserve"> file (e.g., set.mm)</w:t>
       </w:r>
       <w:r>
         <w:t xml:space="preserve"> into an array of theorems (each is an object) </w:t>
@@ -3237,8 +3616,13 @@
           <w:numId w:val="12"/>
         </w:numPr>
       </w:pPr>
-      <w:r>
-        <w:t>loadMetaMath – loads this array into the server DB on Meteor</w:t>
+      <w:proofErr w:type="spellStart"/>
+      <w:r>
+        <w:t>loadMetaMath</w:t>
+      </w:r>
+      <w:proofErr w:type="spellEnd"/>
+      <w:r>
+        <w:t xml:space="preserve"> – loads this array into the server DB on Meteor</w:t>
       </w:r>
     </w:p>
     <w:p>
@@ -3249,11 +3633,19 @@
           <w:numId w:val="12"/>
         </w:numPr>
       </w:pPr>
-      <w:r>
-        <w:t>MetaMath node and link importance</w:t>
+      <w:proofErr w:type="spellStart"/>
+      <w:r>
+        <w:t>MetaMath</w:t>
+      </w:r>
+      <w:proofErr w:type="spellEnd"/>
+      <w:r>
+        <w:t xml:space="preserve"> node and link importance</w:t>
       </w:r>
       <w:r>
         <w:t xml:space="preserve"> – from graph structure</w:t>
+      </w:r>
+      <w:r>
+        <w:t xml:space="preserve"> (done in dbServer.js)</w:t>
       </w:r>
     </w:p>
     <w:p>
@@ -3293,7 +3685,15 @@
       </w:r>
       <w:r>
         <w:lastRenderedPageBreak/>
-        <w:t xml:space="preserve">affected the most by such later additions – thus add a value to each node importance that decays with its Nchild.  This also serves to decay the effect of such additions as it propagates up the tree. </w:t>
+        <w:t xml:space="preserve">affected the most by such later additions – thus add a value to each node importance that decays with its </w:t>
+      </w:r>
+      <w:proofErr w:type="spellStart"/>
+      <w:r>
+        <w:t>Nchild</w:t>
+      </w:r>
+      <w:proofErr w:type="spellEnd"/>
+      <w:r>
+        <w:t xml:space="preserve">.  This also serves to decay the effect of such additions as it propagates up the tree. </w:t>
       </w:r>
     </w:p>
     <w:p>
@@ -3329,7 +3729,31 @@
         </w:numPr>
       </w:pPr>
       <w:r>
-        <w:t>Let this “content” be proportional to exp[“depth”] of the parent node: its maximum distance to axioms. I.e., the most “interesting” step in the proof is the one using the “latest” result. Node levels start at 1, link level = parent level. Exp ensures that shifting all levels by const makes no difference, keeping with the fractal structure of the graph</w:t>
+        <w:t xml:space="preserve">Let this “content” be proportional to </w:t>
+      </w:r>
+      <w:proofErr w:type="spellStart"/>
+      <w:r>
+        <w:t>exp</w:t>
+      </w:r>
+      <w:proofErr w:type="spellEnd"/>
+      <w:r>
+        <w:t xml:space="preserve">[“depth”] of the parent node: its maximum distance to axioms. I.e., the most “interesting” step in the proof is the one using the “latest” result. Node levels start at 1, link level = parent level. </w:t>
+      </w:r>
+      <w:proofErr w:type="spellStart"/>
+      <w:r>
+        <w:t>Exp</w:t>
+      </w:r>
+      <w:proofErr w:type="spellEnd"/>
+      <w:r>
+        <w:t xml:space="preserve"> ensures that shifting all levels by </w:t>
+      </w:r>
+      <w:proofErr w:type="spellStart"/>
+      <w:r>
+        <w:t>const</w:t>
+      </w:r>
+      <w:proofErr w:type="spellEnd"/>
+      <w:r>
+        <w:t xml:space="preserve"> makes no difference, keeping with the fractal structure of the graph</w:t>
       </w:r>
     </w:p>
     <w:p>
@@ -3341,7 +3765,13 @@
         </w:numPr>
       </w:pPr>
       <w:r>
-        <w:t>“content” can also be inversely related to number of children the parent node already has at lower levels. This way most content comes from a “new” node. Fractal structure is automatic in this case.</w:t>
+        <w:t>“content” can also be inversely related to number of children the parent node already has at lower levels</w:t>
+      </w:r>
+      <w:r>
+        <w:t xml:space="preserve"> (how often it’s already been used)</w:t>
+      </w:r>
+      <w:r>
+        <w:t>. This way most content comes from a “new” node. Fractal structure is automatic in this case.</w:t>
       </w:r>
     </w:p>
     <w:p>
@@ -3369,6 +3799,131 @@
       </w:r>
     </w:p>
     <w:p>
+      <w:pPr>
+        <w:pStyle w:val="ListParagraph"/>
+        <w:numPr>
+          <w:ilvl w:val="1"/>
+          <w:numId w:val="12"/>
+        </w:numPr>
+      </w:pPr>
+      <w:r>
+        <w:t>This works well, but has a few problems: early nodes get more weight than late ones – so late key results don’t show up at 0</w:t>
+      </w:r>
+      <w:r>
+        <w:rPr>
+          <w:vertAlign w:val="superscript"/>
+        </w:rPr>
+        <w:t>th</w:t>
+      </w:r>
+      <w:r>
+        <w:t xml:space="preserve"> zoom level; single parent of an important child is automatically important, even if it’s just some small intermediate lemma – but at 0</w:t>
+      </w:r>
+      <w:r>
+        <w:rPr>
+          <w:vertAlign w:val="superscript"/>
+        </w:rPr>
+        <w:t>th</w:t>
+      </w:r>
+      <w:r>
+        <w:t xml:space="preserve"> zoom, we really want one node per “field” – determined really just by nodes with many children</w:t>
+      </w:r>
+      <w:r>
+        <w:t>. Possible solutions:</w:t>
+      </w:r>
+    </w:p>
+    <w:p>
+      <w:pPr>
+        <w:pStyle w:val="ListParagraph"/>
+        <w:numPr>
+          <w:ilvl w:val="2"/>
+          <w:numId w:val="12"/>
+        </w:numPr>
+      </w:pPr>
+      <w:r>
+        <w:t xml:space="preserve">Divide each node by </w:t>
+      </w:r>
+      <w:proofErr w:type="spellStart"/>
+      <w:r>
+        <w:t>const</w:t>
+      </w:r>
+      <w:proofErr w:type="spellEnd"/>
+      <w:r>
+        <w:t xml:space="preserve"> = (</w:t>
+      </w:r>
+      <w:proofErr w:type="spellStart"/>
+      <w:r>
+        <w:t>ave</w:t>
+      </w:r>
+      <w:proofErr w:type="spellEnd"/>
+      <w:r>
+        <w:t xml:space="preserve"> # of children)</w:t>
+      </w:r>
+      <w:proofErr w:type="gramStart"/>
+      <w:r>
+        <w:t>/(</w:t>
+      </w:r>
+      <w:proofErr w:type="spellStart"/>
+      <w:proofErr w:type="gramEnd"/>
+      <w:r>
+        <w:t>ave</w:t>
+      </w:r>
+      <w:proofErr w:type="spellEnd"/>
+      <w:r>
+        <w:t xml:space="preserve"> # parents) – this ensures that late nodes have on average same weight as early ones</w:t>
+      </w:r>
+    </w:p>
+    <w:p>
+      <w:pPr>
+        <w:pStyle w:val="ListParagraph"/>
+        <w:numPr>
+          <w:ilvl w:val="2"/>
+          <w:numId w:val="12"/>
+        </w:numPr>
+      </w:pPr>
+      <w:r>
+        <w:t xml:space="preserve">Divide each parent link by </w:t>
+      </w:r>
+      <w:proofErr w:type="gramStart"/>
+      <w:r>
+        <w:t>Log(</w:t>
+      </w:r>
+      <w:proofErr w:type="gramEnd"/>
+      <w:r>
+        <w:t># other parents +2) – cuts the info going to the parent by the info contained in the proof</w:t>
+      </w:r>
+    </w:p>
+    <w:p>
+      <w:pPr>
+        <w:pStyle w:val="ListParagraph"/>
+        <w:numPr>
+          <w:ilvl w:val="2"/>
+          <w:numId w:val="12"/>
+        </w:numPr>
+      </w:pPr>
+      <w:r>
+        <w:t xml:space="preserve">Divide info from each child link by its child node weight before </w:t>
+      </w:r>
+      <w:r>
+        <w:t>summing to find</w:t>
+      </w:r>
+      <w:r>
+        <w:t xml:space="preserve"> </w:t>
+      </w:r>
+      <w:proofErr w:type="spellStart"/>
+      <w:r>
+        <w:t>ndWt</w:t>
+      </w:r>
+      <w:proofErr w:type="spellEnd"/>
+    </w:p>
+    <w:p>
+      <w:pPr>
+        <w:pStyle w:val="ListParagraph"/>
+        <w:ind w:left="2160"/>
+      </w:pPr>
+      <w:bookmarkStart w:id="0" w:name="_GoBack"/>
+      <w:bookmarkEnd w:id="0"/>
+    </w:p>
+    <w:p>
       <w:r>
         <w:t>dbServer.js</w:t>
       </w:r>
@@ -3381,8 +3936,29 @@
           <w:numId w:val="9"/>
         </w:numPr>
       </w:pPr>
-      <w:r>
-        <w:t>updateNode, updateLink: updates the current db entries by looping over all the fields in the provided objects</w:t>
+      <w:proofErr w:type="spellStart"/>
+      <w:r>
+        <w:t>updateNode</w:t>
+      </w:r>
+      <w:proofErr w:type="spellEnd"/>
+      <w:r>
+        <w:t xml:space="preserve">, </w:t>
+      </w:r>
+      <w:proofErr w:type="spellStart"/>
+      <w:r>
+        <w:t>updateLink</w:t>
+      </w:r>
+      <w:proofErr w:type="spellEnd"/>
+      <w:r>
+        <w:t xml:space="preserve">: updates the current </w:t>
+      </w:r>
+      <w:proofErr w:type="spellStart"/>
+      <w:r>
+        <w:t>db</w:t>
+      </w:r>
+      <w:proofErr w:type="spellEnd"/>
+      <w:r>
+        <w:t xml:space="preserve"> entries by looping over all the fields in the provided objects</w:t>
       </w:r>
     </w:p>
     <w:p>
@@ -3393,8 +3969,13 @@
           <w:numId w:val="9"/>
         </w:numPr>
       </w:pPr>
-      <w:r>
-        <w:t>calcEffConn – compute and store effective links at different zoom levels</w:t>
+      <w:proofErr w:type="spellStart"/>
+      <w:r>
+        <w:t>calcEffConn</w:t>
+      </w:r>
+      <w:proofErr w:type="spellEnd"/>
+      <w:r>
+        <w:t xml:space="preserve"> – compute and store effective links at different zoom levels</w:t>
       </w:r>
     </w:p>
     <w:p>
@@ -3406,7 +3987,15 @@
         </w:numPr>
       </w:pPr>
       <w:r>
-        <w:t>At any given zoom level, show only the 20-50 (VisNodes variable) most important nodes in the given window</w:t>
+        <w:t>At any given zoom level, show only the 20-50 (</w:t>
+      </w:r>
+      <w:proofErr w:type="spellStart"/>
+      <w:r>
+        <w:t>VisNodes</w:t>
+      </w:r>
+      <w:proofErr w:type="spellEnd"/>
+      <w:r>
+        <w:t xml:space="preserve"> variable) most important nodes in the given window</w:t>
       </w:r>
     </w:p>
     <w:p>
@@ -3418,7 +4007,15 @@
         </w:numPr>
       </w:pPr>
       <w:r>
-        <w:t xml:space="preserve">begin with the goal of capturing the correct ancestral relations – this can be accomplishing by again envoking the “importance (or information) flow” idea. I.e., between two indirectly connected nodes, the effective link should have the strength given by the total “flow” that goes between them in the full network. </w:t>
+        <w:t xml:space="preserve">begin with the goal of capturing the correct ancestral relations – this can be accomplishing by again </w:t>
+      </w:r>
+      <w:proofErr w:type="spellStart"/>
+      <w:r>
+        <w:t>envoking</w:t>
+      </w:r>
+      <w:proofErr w:type="spellEnd"/>
+      <w:r>
+        <w:t xml:space="preserve"> the “importance (or information) flow” idea. I.e., between two indirectly connected nodes, the effective link should have the strength given by the total “flow” that goes between them in the full network. </w:t>
       </w:r>
     </w:p>
     <w:p>
@@ -3430,13 +4027,24 @@
         </w:numPr>
       </w:pPr>
       <w:r>
-        <w:t>If w</w:t>
+        <w:t xml:space="preserve">If </w:t>
+      </w:r>
+      <w:proofErr w:type="spellStart"/>
+      <w:r>
+        <w:t>w</w:t>
       </w:r>
       <w:r>
         <w:rPr>
           <w:vertAlign w:val="subscript"/>
         </w:rPr>
-        <w:t xml:space="preserve">ij </w:t>
+        <w:t>ij</w:t>
+      </w:r>
+      <w:proofErr w:type="spellEnd"/>
+      <w:r>
+        <w:rPr>
+          <w:vertAlign w:val="subscript"/>
+        </w:rPr>
+        <w:t xml:space="preserve"> </w:t>
       </w:r>
       <w:r>
         <w:t>is the link strengths, giving also the importance flow, then the total flow between two nodes is:</w:t>
@@ -3992,6 +4600,7 @@
       <w:r>
         <w:t xml:space="preserve">where </w:t>
       </w:r>
+      <w:proofErr w:type="spellStart"/>
       <w:r>
         <w:t>a</w:t>
       </w:r>
@@ -4001,6 +4610,7 @@
         </w:rPr>
         <w:t>i</w:t>
       </w:r>
+      <w:proofErr w:type="spellEnd"/>
       <w:r>
         <w:t xml:space="preserve"> are the node weights, given by the total importance that flows in (or out)</w:t>
       </w:r>
@@ -4056,12 +4666,21 @@
         </w:rPr>
         <w:t>, and let W be the connectivity matrix w</w:t>
       </w:r>
+      <w:proofErr w:type="spellStart"/>
       <w:r>
         <w:rPr>
           <w:rFonts w:eastAsiaTheme="minorEastAsia"/>
           <w:vertAlign w:val="subscript"/>
         </w:rPr>
-        <w:t xml:space="preserve">ij </w:t>
+        <w:t>ij</w:t>
+      </w:r>
+      <w:proofErr w:type="spellEnd"/>
+      <w:r>
+        <w:rPr>
+          <w:rFonts w:eastAsiaTheme="minorEastAsia"/>
+          <w:vertAlign w:val="subscript"/>
+        </w:rPr>
+        <w:t xml:space="preserve"> </w:t>
       </w:r>
       <w:r>
         <w:t xml:space="preserve">, then </w:t>
@@ -4292,7 +4911,15 @@
         <w:ind w:left="1440"/>
       </w:pPr>
       <w:r>
-        <w:t>where .* and ./ are element-wise (per Matlab syntax)</w:t>
+        <w:t xml:space="preserve">where .* and ./ are element-wise (per </w:t>
+      </w:r>
+      <w:proofErr w:type="spellStart"/>
+      <w:r>
+        <w:t>Matlab</w:t>
+      </w:r>
+      <w:proofErr w:type="spellEnd"/>
+      <w:r>
+        <w:t xml:space="preserve"> syntax)</w:t>
       </w:r>
       <w:r>
         <w:t xml:space="preserve"> and </w:t>
@@ -4337,7 +4964,19 @@
         </w:numPr>
       </w:pPr>
       <w:r>
-        <w:t>Now, since we need only to know the effective connectivities between the more important nodes, we don’t need all of W</w:t>
+        <w:t xml:space="preserve">Now, since we need only to know the effective </w:t>
+      </w:r>
+      <w:proofErr w:type="spellStart"/>
+      <w:r>
+        <w:t>connectivities</w:t>
+      </w:r>
+      <w:proofErr w:type="spellEnd"/>
+      <w:r>
+        <w:t xml:space="preserve"> between the more important nodes, we don’t need all of </w:t>
+      </w:r>
+      <w:proofErr w:type="spellStart"/>
+      <w:r>
+        <w:t>W</w:t>
       </w:r>
       <w:r>
         <w:rPr>
@@ -4345,6 +4984,7 @@
         </w:rPr>
         <w:t>eff</w:t>
       </w:r>
+      <w:proofErr w:type="spellEnd"/>
       <w:r>
         <w:t xml:space="preserve"> but only its part.</w:t>
       </w:r>
@@ -4376,7 +5016,15 @@
         <w:t xml:space="preserve">Then </w:t>
       </w:r>
       <w:r>
-        <w:t>split it at splitN into a 2x2 block matrix</w:t>
+        <w:t xml:space="preserve">split it at </w:t>
+      </w:r>
+      <w:proofErr w:type="spellStart"/>
+      <w:r>
+        <w:t>splitN</w:t>
+      </w:r>
+      <w:proofErr w:type="spellEnd"/>
+      <w:r>
+        <w:t xml:space="preserve"> into a 2x2 block matrix</w:t>
       </w:r>
       <w:r>
         <w:t xml:space="preserve">  </w:t>
@@ -4481,14 +5129,7 @@
         <w:rPr>
           <w:rFonts w:eastAsiaTheme="minorEastAsia"/>
         </w:rPr>
-        <w:t xml:space="preserve">, such that A is the part corresponding to the remaining important nodes. Since links among A-nodes will be </w:t>
-      </w:r>
-      <w:r>
-        <w:rPr>
-          <w:rFonts w:eastAsiaTheme="minorEastAsia"/>
-        </w:rPr>
-        <w:lastRenderedPageBreak/>
-        <w:t>shown explicitly, we need not consider them in the effective calculation, and simply add them in at the end. Thus u</w:t>
+        <w:t>, such that A is the part corresponding to the remaining important nodes. Since links among A-nodes will be shown explicitly, we need not consider them in the effective calculation, and simply add them in at the end. Thus u</w:t>
       </w:r>
       <w:r>
         <w:rPr>
@@ -4657,7 +5298,15 @@
         </w:numPr>
       </w:pPr>
       <w:r>
-        <w:t xml:space="preserve">ISSUE: for this to be a good method, reducing the connectivity matrix this way twice in a row should be the same as reducing it once by the full amount. I tried this in Mathematica (as the expressions are very long), and it does not simplify to prove the equivalence – but </w:t>
+        <w:t xml:space="preserve">ISSUE: for this to be a good method, reducing the connectivity matrix this way twice in a row should be the same as reducing it once by the full amount. I tried this in </w:t>
+      </w:r>
+      <w:proofErr w:type="spellStart"/>
+      <w:r>
+        <w:t>Mathematica</w:t>
+      </w:r>
+      <w:proofErr w:type="spellEnd"/>
+      <w:r>
+        <w:t xml:space="preserve"> (as the expressions are very long), and it does not simplify to prove the equivalence – but </w:t>
       </w:r>
       <w:r>
         <w:t>expressions remain</w:t>
@@ -4681,14 +5330,28 @@
         <w:t>Iterate exponentially</w:t>
       </w:r>
       <w:r>
-        <w:t xml:space="preserve"> splitN = </w:t>
-      </w:r>
+        <w:t xml:space="preserve"> </w:t>
+      </w:r>
+      <w:proofErr w:type="spellStart"/>
+      <w:r>
+        <w:t>splitN</w:t>
+      </w:r>
+      <w:proofErr w:type="spellEnd"/>
+      <w:r>
+        <w:t xml:space="preserve"> = </w:t>
+      </w:r>
+      <w:proofErr w:type="spellStart"/>
       <w:r>
         <w:t>last</w:t>
       </w:r>
       <w:r>
-        <w:t>N / zoomStep</w:t>
-      </w:r>
+        <w:t>N</w:t>
+      </w:r>
+      <w:proofErr w:type="spellEnd"/>
+      <w:r>
+        <w:t xml:space="preserve"> / zoomStep</w:t>
+      </w:r>
+      <w:proofErr w:type="gramStart"/>
       <w:r>
         <w:rPr>
           <w:vertAlign w:val="superscript"/>
@@ -4696,7 +5359,11 @@
         <w:t xml:space="preserve">2  </w:t>
       </w:r>
       <w:r>
-        <w:t>such that if the graph is indeed fractal structure, then any visible window will have roughly the same number of nodes at each linear zoom step</w:t>
+        <w:t>such</w:t>
+      </w:r>
+      <w:proofErr w:type="gramEnd"/>
+      <w:r>
+        <w:t xml:space="preserve"> that if the graph is indeed fractal structure, then any visible window will have roughly the same number of nodes at each linear zoom step</w:t>
       </w:r>
     </w:p>
     <w:p>
@@ -4708,7 +5375,23 @@
         </w:numPr>
       </w:pPr>
       <w:r>
-        <w:t>After the effective links are found, include their values as fields in the Links database – this way each link has fields strength (for microscopic), strength1 (zoomed out 1 level), strength2 (2 levels), …. , strengthn (fully zoomed out, leaving only 20-50 nodes)</w:t>
+        <w:t>After the effective links are found, include their values as fields in the Links database – this way each link has fields strength (for microscopic), strength1 (zoomed out 1 level), strength2 (2 levels), …</w:t>
+      </w:r>
+      <w:proofErr w:type="gramStart"/>
+      <w:r>
+        <w:t>. ,</w:t>
+      </w:r>
+      <w:proofErr w:type="gramEnd"/>
+      <w:r>
+        <w:t xml:space="preserve"> </w:t>
+      </w:r>
+      <w:proofErr w:type="spellStart"/>
+      <w:r>
+        <w:t>strengthn</w:t>
+      </w:r>
+      <w:proofErr w:type="spellEnd"/>
+      <w:r>
+        <w:t xml:space="preserve"> (fully zoomed out, leaving only 20-50 nodes)</w:t>
       </w:r>
     </w:p>
     <w:p>
@@ -4720,7 +5403,23 @@
         </w:numPr>
       </w:pPr>
       <w:r>
-        <w:t>The relevatn fields are then loaded into strength value of linkData array on the client in tok.js</w:t>
+        <w:t xml:space="preserve">The </w:t>
+      </w:r>
+      <w:proofErr w:type="spellStart"/>
+      <w:r>
+        <w:t>relevatn</w:t>
+      </w:r>
+      <w:proofErr w:type="spellEnd"/>
+      <w:r>
+        <w:t xml:space="preserve"> fields are then loaded into strength value of </w:t>
+      </w:r>
+      <w:proofErr w:type="spellStart"/>
+      <w:r>
+        <w:t>linkData</w:t>
+      </w:r>
+      <w:proofErr w:type="spellEnd"/>
+      <w:r>
+        <w:t xml:space="preserve"> array on the client in tok.js</w:t>
       </w:r>
     </w:p>
     <w:p>
@@ -4731,11 +5430,24 @@
           <w:numId w:val="9"/>
         </w:numPr>
       </w:pPr>
-      <w:r>
-        <w:t>maxZoomLvl – find the most zoomed-out level in a graph</w:t>
-      </w:r>
-      <w:r>
-        <w:t xml:space="preserve"> (since it will depend on graph size..)</w:t>
+      <w:proofErr w:type="spellStart"/>
+      <w:r>
+        <w:t>maxZoomLvl</w:t>
+      </w:r>
+      <w:proofErr w:type="spellEnd"/>
+      <w:r>
+        <w:t xml:space="preserve"> – find the most zoomed-out level in a graph</w:t>
+      </w:r>
+      <w:r>
+        <w:t xml:space="preserve"> (since it will depend on graph </w:t>
+      </w:r>
+      <w:proofErr w:type="gramStart"/>
+      <w:r>
+        <w:t>size..</w:t>
+      </w:r>
+      <w:proofErr w:type="gramEnd"/>
+      <w:r>
+        <w:t>)</w:t>
       </w:r>
     </w:p>
     <w:p>
@@ -4765,7 +5477,15 @@
         </w:numPr>
       </w:pPr>
       <w:r>
-        <w:t>this is called on each graph redraw() in tok.js</w:t>
+        <w:t xml:space="preserve">this is called on each graph </w:t>
+      </w:r>
+      <w:proofErr w:type="gramStart"/>
+      <w:r>
+        <w:t>redraw(</w:t>
+      </w:r>
+      <w:proofErr w:type="gramEnd"/>
+      <w:r>
+        <w:t>) in tok.js</w:t>
       </w:r>
     </w:p>
     <w:p>
@@ -4777,7 +5497,23 @@
         </w:numPr>
       </w:pPr>
       <w:r>
-        <w:t>subscribe uses the currently visible window coordinates visWindow, and current zoom level currZmLvl stored in Session variable</w:t>
+        <w:t xml:space="preserve">subscribe uses the currently visible window coordinates </w:t>
+      </w:r>
+      <w:proofErr w:type="spellStart"/>
+      <w:r>
+        <w:t>visWindow</w:t>
+      </w:r>
+      <w:proofErr w:type="spellEnd"/>
+      <w:r>
+        <w:t xml:space="preserve">, and current zoom level </w:t>
+      </w:r>
+      <w:proofErr w:type="spellStart"/>
+      <w:r>
+        <w:t>currZmLvl</w:t>
+      </w:r>
+      <w:proofErr w:type="spellEnd"/>
+      <w:r>
+        <w:t xml:space="preserve"> stored in Session variable</w:t>
       </w:r>
     </w:p>
     <w:p>
@@ -4801,7 +5537,23 @@
         </w:numPr>
       </w:pPr>
       <w:r>
-        <w:t>find all the nodes at currZmLvl inside the visible window. If this is is between 20 and 50, then we’re done</w:t>
+        <w:t xml:space="preserve">find all the nodes at </w:t>
+      </w:r>
+      <w:proofErr w:type="spellStart"/>
+      <w:r>
+        <w:t>currZmLvl</w:t>
+      </w:r>
+      <w:proofErr w:type="spellEnd"/>
+      <w:r>
+        <w:t xml:space="preserve"> inside the visible window. If this is </w:t>
+      </w:r>
+      <w:proofErr w:type="gramStart"/>
+      <w:r>
+        <w:t>is</w:t>
+      </w:r>
+      <w:proofErr w:type="gramEnd"/>
+      <w:r>
+        <w:t xml:space="preserve"> between 20 and 50, then we’re done</w:t>
       </w:r>
     </w:p>
     <w:p>
@@ -4813,7 +5565,16 @@
         </w:numPr>
       </w:pPr>
       <w:r>
-        <w:t>If it’s too many, then zoom out: increment currZmLvl (thus taking only the large nodes and effective connectivity at that level), then check number of nodes again</w:t>
+        <w:lastRenderedPageBreak/>
+        <w:t xml:space="preserve">If it’s too many, then zoom out: increment </w:t>
+      </w:r>
+      <w:proofErr w:type="spellStart"/>
+      <w:r>
+        <w:t>currZmLvl</w:t>
+      </w:r>
+      <w:proofErr w:type="spellEnd"/>
+      <w:r>
+        <w:t xml:space="preserve"> (thus taking only the large nodes and effective connectivity at that level), then check number of nodes again</w:t>
       </w:r>
     </w:p>
     <w:p>
@@ -4825,7 +5586,15 @@
         </w:numPr>
       </w:pPr>
       <w:r>
-        <w:t xml:space="preserve">If it’s too few, then zoom in: however, since the smaller nodes might not have been positioned yet, we can’t use their positioning inside visWindow to find which ones to show. Instead, we use the graph structure. We find all the children of already visible nodes for whom the visible node is its </w:t>
+        <w:t xml:space="preserve">If it’s too few, then zoom in: however, since the smaller nodes might not have been positioned yet, we can’t use their positioning inside </w:t>
+      </w:r>
+      <w:proofErr w:type="spellStart"/>
+      <w:r>
+        <w:t>visWindow</w:t>
+      </w:r>
+      <w:proofErr w:type="spellEnd"/>
+      <w:r>
+        <w:t xml:space="preserve"> to find which ones to show. Instead, we use the graph structure. We find all the children of already visible nodes for whom the visible node is its </w:t>
       </w:r>
       <w:r>
         <w:t>strongest</w:t>
@@ -4837,13 +5606,29 @@
         <w:t xml:space="preserve">linked </w:t>
       </w:r>
       <w:r>
-        <w:t xml:space="preserve">parent. Similarly, we find all parents of visNodes …. </w:t>
+        <w:t xml:space="preserve">parent. Similarly, we find all parents of </w:t>
+      </w:r>
+      <w:proofErr w:type="spellStart"/>
+      <w:r>
+        <w:t>visNodes</w:t>
+      </w:r>
+      <w:proofErr w:type="spellEnd"/>
+      <w:r>
+        <w:t xml:space="preserve"> …. </w:t>
       </w:r>
       <w:r>
         <w:t>strongest linked</w:t>
       </w:r>
       <w:r>
-        <w:t xml:space="preserve"> child. We then loop this algorithm until no new nodes are added – adding only nodes at currZmLvl (else </w:t>
+        <w:t xml:space="preserve"> child. We then loop this algorithm until no new nodes are added – adding only nodes at </w:t>
+      </w:r>
+      <w:proofErr w:type="spellStart"/>
+      <w:r>
+        <w:t>currZmLvl</w:t>
+      </w:r>
+      <w:proofErr w:type="spellEnd"/>
+      <w:r>
+        <w:t xml:space="preserve"> (else </w:t>
       </w:r>
       <w:r>
         <w:t>it won’t terminate)</w:t>
@@ -4855,7 +5640,15 @@
         <w:t>(linked) nodes can be reached.</w:t>
       </w:r>
       <w:r>
-        <w:t xml:space="preserve"> New unpositioned nodes start off next to their previously visible </w:t>
+        <w:t xml:space="preserve"> New </w:t>
+      </w:r>
+      <w:proofErr w:type="spellStart"/>
+      <w:r>
+        <w:t>unpositioned</w:t>
+      </w:r>
+      <w:proofErr w:type="spellEnd"/>
+      <w:r>
+        <w:t xml:space="preserve"> nodes start off next to their previously visible </w:t>
       </w:r>
       <w:r>
         <w:t>parents/children.</w:t>
@@ -4882,8 +5675,15 @@
         </w:numPr>
       </w:pPr>
       <w:r>
-        <w:lastRenderedPageBreak/>
-        <w:t>We then publish the phantom nodes that keep the visible graph structure close to what it would be in the full graph. Phantom nodes are fixed and mostly outside the visWindow.</w:t>
+        <w:t xml:space="preserve">We then publish the phantom nodes that keep the visible graph structure close to what it would be in the full graph. Phantom nodes are fixed and mostly outside the </w:t>
+      </w:r>
+      <w:proofErr w:type="spellStart"/>
+      <w:r>
+        <w:t>visWindow</w:t>
+      </w:r>
+      <w:proofErr w:type="spellEnd"/>
+      <w:r>
+        <w:t>.</w:t>
       </w:r>
     </w:p>
     <w:p>
@@ -4913,7 +5713,15 @@
         <w:t xml:space="preserve">ny links for efficient running. Can include 20 most important links – but then we can end up with disconnected nodes. Instead, choose at most 2 most important phantom links per node. </w:t>
       </w:r>
       <w:r>
-        <w:t xml:space="preserve">After this, if a phantom nodes happens to not be positioned yet, then don’t publish it (the resulting orphaned links are filtered out in redraw() on the client). </w:t>
+        <w:t xml:space="preserve">After this, if a phantom nodes happens to not be positioned yet, then don’t publish it (the resulting orphaned links are filtered out in </w:t>
+      </w:r>
+      <w:proofErr w:type="gramStart"/>
+      <w:r>
+        <w:t>redraw(</w:t>
+      </w:r>
+      <w:proofErr w:type="gramEnd"/>
+      <w:r>
+        <w:t xml:space="preserve">) on the client). </w:t>
       </w:r>
     </w:p>
     <w:p>

</xml_diff>

<commit_message>
not sure... backing up
</commit_message>
<xml_diff>
--- a/code_structure.docx
+++ b/code_structure.docx
@@ -3918,10 +3918,17 @@
     <w:p>
       <w:pPr>
         <w:pStyle w:val="ListParagraph"/>
-        <w:ind w:left="2160"/>
-      </w:pPr>
-      <w:bookmarkStart w:id="0" w:name="_GoBack"/>
-      <w:bookmarkEnd w:id="0"/>
+        <w:numPr>
+          <w:ilvl w:val="2"/>
+          <w:numId w:val="12"/>
+        </w:numPr>
+      </w:pPr>
+      <w:r>
+        <w:t>“only display weight for any information once” – the total of child links is split between size of node and weight of parents (so information either shows on the node, or goes into parents – not both)</w:t>
+      </w:r>
+      <w:r>
+        <w:t>.</w:t>
+      </w:r>
     </w:p>
     <w:p>
       <w:r>
@@ -4027,6 +4034,7 @@
         </w:numPr>
       </w:pPr>
       <w:r>
+        <w:lastRenderedPageBreak/>
         <w:t xml:space="preserve">If </w:t>
       </w:r>
       <w:proofErr w:type="spellStart"/>
@@ -5537,6 +5545,7 @@
         </w:numPr>
       </w:pPr>
       <w:r>
+        <w:lastRenderedPageBreak/>
         <w:t xml:space="preserve">find all the nodes at </w:t>
       </w:r>
       <w:proofErr w:type="spellStart"/>
@@ -5565,7 +5574,6 @@
         </w:numPr>
       </w:pPr>
       <w:r>
-        <w:lastRenderedPageBreak/>
         <w:t xml:space="preserve">If it’s too many, then zoom out: increment </w:t>
       </w:r>
       <w:proofErr w:type="spellStart"/>
@@ -5734,6 +5742,431 @@
       </w:pPr>
     </w:p>
     <w:p/>
+    <w:p>
+      <w:proofErr w:type="spellStart"/>
+      <w:r>
+        <w:t>MetaMath</w:t>
+      </w:r>
+      <w:proofErr w:type="spellEnd"/>
+      <w:r>
+        <w:t xml:space="preserve"> network analysis (</w:t>
+      </w:r>
+      <w:proofErr w:type="spellStart"/>
+      <w:r>
+        <w:t>graph_analyze.m</w:t>
+      </w:r>
+      <w:proofErr w:type="spellEnd"/>
+      <w:r>
+        <w:t>)</w:t>
+      </w:r>
+    </w:p>
+    <w:p>
+      <w:pPr>
+        <w:pStyle w:val="ListParagraph"/>
+        <w:numPr>
+          <w:ilvl w:val="0"/>
+          <w:numId w:val="15"/>
+        </w:numPr>
+      </w:pPr>
+      <w:r>
+        <w:t xml:space="preserve">The degree distribution of children is scale-free, with </w:t>
+      </w:r>
+      <m:oMath>
+        <m:r>
+          <w:rPr>
+            <w:rFonts w:ascii="Cambria Math" w:hAnsi="Cambria Math"/>
+          </w:rPr>
+          <m:t>prob</m:t>
+        </m:r>
+        <m:d>
+          <m:dPr>
+            <m:ctrlPr>
+              <w:rPr>
+                <w:rFonts w:ascii="Cambria Math" w:hAnsi="Cambria Math"/>
+                <w:i/>
+              </w:rPr>
+            </m:ctrlPr>
+          </m:dPr>
+          <m:e>
+            <m:r>
+              <w:rPr>
+                <w:rFonts w:ascii="Cambria Math" w:hAnsi="Cambria Math"/>
+              </w:rPr>
+              <m:t>c</m:t>
+            </m:r>
+          </m:e>
+        </m:d>
+        <m:r>
+          <w:rPr>
+            <w:rFonts w:ascii="Cambria Math" w:hAnsi="Cambria Math"/>
+          </w:rPr>
+          <m:t>∝</m:t>
+        </m:r>
+        <m:sSup>
+          <m:sSupPr>
+            <m:ctrlPr>
+              <w:rPr>
+                <w:rFonts w:ascii="Cambria Math" w:hAnsi="Cambria Math"/>
+                <w:i/>
+              </w:rPr>
+            </m:ctrlPr>
+          </m:sSupPr>
+          <m:e>
+            <m:r>
+              <w:rPr>
+                <w:rFonts w:ascii="Cambria Math" w:hAnsi="Cambria Math"/>
+              </w:rPr>
+              <m:t>c</m:t>
+            </m:r>
+          </m:e>
+          <m:sup>
+            <m:r>
+              <w:rPr>
+                <w:rFonts w:ascii="Cambria Math" w:hAnsi="Cambria Math"/>
+              </w:rPr>
+              <m:t>-</m:t>
+            </m:r>
+            <m:r>
+              <w:rPr>
+                <w:rFonts w:ascii="Cambria Math" w:hAnsi="Cambria Math"/>
+              </w:rPr>
+              <m:t>0.9</m:t>
+            </m:r>
+            <m:r>
+              <w:rPr>
+                <w:rFonts w:ascii="Cambria Math" w:hAnsi="Cambria Math"/>
+              </w:rPr>
+              <m:t>±</m:t>
+            </m:r>
+            <m:r>
+              <w:rPr>
+                <w:rFonts w:ascii="Cambria Math" w:hAnsi="Cambria Math"/>
+              </w:rPr>
+              <m:t>0.1</m:t>
+            </m:r>
+          </m:sup>
+        </m:sSup>
+      </m:oMath>
+    </w:p>
+    <w:p>
+      <w:pPr>
+        <w:pStyle w:val="ListParagraph"/>
+        <w:numPr>
+          <w:ilvl w:val="0"/>
+          <w:numId w:val="15"/>
+        </w:numPr>
+      </w:pPr>
+      <w:r>
+        <w:rPr>
+          <w:rFonts w:eastAsiaTheme="minorEastAsia"/>
+        </w:rPr>
+        <w:t xml:space="preserve">Degree distribution for number of parents is </w:t>
+      </w:r>
+      <w:r>
+        <w:rPr>
+          <w:rFonts w:eastAsiaTheme="minorEastAsia"/>
+        </w:rPr>
+        <w:t>instead log-normal:</w:t>
+      </w:r>
+    </w:p>
+    <w:p>
+      <w:pPr>
+        <w:pStyle w:val="ListParagraph"/>
+        <w:rPr>
+          <w:rFonts w:eastAsiaTheme="minorEastAsia"/>
+        </w:rPr>
+      </w:pPr>
+      <w:r>
+        <w:rPr>
+          <w:rFonts w:eastAsiaTheme="minorEastAsia"/>
+        </w:rPr>
+        <w:t xml:space="preserve"> </w:t>
+      </w:r>
+      <m:oMath>
+        <m:r>
+          <w:rPr>
+            <w:rFonts w:ascii="Cambria Math" w:eastAsiaTheme="minorEastAsia" w:hAnsi="Cambria Math"/>
+          </w:rPr>
+          <m:t>prob</m:t>
+        </m:r>
+        <m:d>
+          <m:dPr>
+            <m:ctrlPr>
+              <w:rPr>
+                <w:rFonts w:ascii="Cambria Math" w:eastAsiaTheme="minorEastAsia" w:hAnsi="Cambria Math"/>
+                <w:i/>
+              </w:rPr>
+            </m:ctrlPr>
+          </m:dPr>
+          <m:e>
+            <m:r>
+              <m:rPr>
+                <m:sty m:val="p"/>
+              </m:rPr>
+              <w:rPr>
+                <w:rFonts w:ascii="Cambria Math" w:eastAsiaTheme="minorEastAsia" w:hAnsi="Cambria Math"/>
+              </w:rPr>
+              <m:t>ln⁡</m:t>
+            </m:r>
+            <m:r>
+              <w:rPr>
+                <w:rFonts w:ascii="Cambria Math" w:eastAsiaTheme="minorEastAsia" w:hAnsi="Cambria Math"/>
+              </w:rPr>
+              <m:t>[p]</m:t>
+            </m:r>
+          </m:e>
+        </m:d>
+        <m:r>
+          <w:rPr>
+            <w:rFonts w:ascii="Cambria Math" w:eastAsiaTheme="minorEastAsia" w:hAnsi="Cambria Math"/>
+          </w:rPr>
+          <m:t>∝</m:t>
+        </m:r>
+        <m:func>
+          <m:funcPr>
+            <m:ctrlPr>
+              <w:rPr>
+                <w:rFonts w:ascii="Cambria Math" w:eastAsiaTheme="minorEastAsia" w:hAnsi="Cambria Math"/>
+                <w:i/>
+              </w:rPr>
+            </m:ctrlPr>
+          </m:funcPr>
+          <m:fName>
+            <m:r>
+              <m:rPr>
+                <m:sty m:val="p"/>
+              </m:rPr>
+              <w:rPr>
+                <w:rFonts w:ascii="Cambria Math" w:eastAsiaTheme="minorEastAsia" w:hAnsi="Cambria Math"/>
+              </w:rPr>
+              <m:t>exp</m:t>
+            </m:r>
+          </m:fName>
+          <m:e>
+            <m:d>
+              <m:dPr>
+                <m:begChr m:val="["/>
+                <m:endChr m:val="]"/>
+                <m:ctrlPr>
+                  <w:rPr>
+                    <w:rFonts w:ascii="Cambria Math" w:eastAsiaTheme="minorEastAsia" w:hAnsi="Cambria Math"/>
+                    <w:i/>
+                  </w:rPr>
+                </m:ctrlPr>
+              </m:dPr>
+              <m:e>
+                <m:r>
+                  <w:rPr>
+                    <w:rFonts w:ascii="Cambria Math" w:eastAsiaTheme="minorEastAsia" w:hAnsi="Cambria Math"/>
+                  </w:rPr>
+                  <m:t>-</m:t>
+                </m:r>
+                <m:f>
+                  <m:fPr>
+                    <m:ctrlPr>
+                      <w:rPr>
+                        <w:rFonts w:ascii="Cambria Math" w:hAnsi="Cambria Math"/>
+                        <w:i/>
+                      </w:rPr>
+                    </m:ctrlPr>
+                  </m:fPr>
+                  <m:num>
+                    <m:sSup>
+                      <m:sSupPr>
+                        <m:ctrlPr>
+                          <w:rPr>
+                            <w:rFonts w:ascii="Cambria Math" w:hAnsi="Cambria Math"/>
+                            <w:i/>
+                          </w:rPr>
+                        </m:ctrlPr>
+                      </m:sSupPr>
+                      <m:e>
+                        <m:d>
+                          <m:dPr>
+                            <m:ctrlPr>
+                              <w:rPr>
+                                <w:rFonts w:ascii="Cambria Math" w:eastAsiaTheme="minorEastAsia" w:hAnsi="Cambria Math"/>
+                                <w:i/>
+                              </w:rPr>
+                            </m:ctrlPr>
+                          </m:dPr>
+                          <m:e>
+                            <m:func>
+                              <m:funcPr>
+                                <m:ctrlPr>
+                                  <w:rPr>
+                                    <w:rFonts w:ascii="Cambria Math" w:eastAsiaTheme="minorEastAsia" w:hAnsi="Cambria Math"/>
+                                    <w:i/>
+                                  </w:rPr>
+                                </m:ctrlPr>
+                              </m:funcPr>
+                              <m:fName>
+                                <m:r>
+                                  <w:rPr>
+                                    <w:rFonts w:ascii="Cambria Math" w:eastAsiaTheme="minorEastAsia" w:hAnsi="Cambria Math"/>
+                                  </w:rPr>
+                                  <m:t>ln</m:t>
+                                </m:r>
+                              </m:fName>
+                              <m:e>
+                                <m:r>
+                                  <w:rPr>
+                                    <w:rFonts w:ascii="Cambria Math" w:eastAsiaTheme="minorEastAsia" w:hAnsi="Cambria Math"/>
+                                  </w:rPr>
+                                  <m:t>p</m:t>
+                                </m:r>
+                                <m:ctrlPr>
+                                  <w:rPr>
+                                    <w:rFonts w:ascii="Cambria Math" w:hAnsi="Cambria Math"/>
+                                    <w:i/>
+                                  </w:rPr>
+                                </m:ctrlPr>
+                              </m:e>
+                            </m:func>
+                            <m:r>
+                              <w:rPr>
+                                <w:rFonts w:ascii="Cambria Math" w:hAnsi="Cambria Math"/>
+                              </w:rPr>
+                              <m:t>-</m:t>
+                            </m:r>
+                            <m:r>
+                              <w:rPr>
+                                <w:rFonts w:ascii="Cambria Math" w:hAnsi="Cambria Math"/>
+                              </w:rPr>
+                              <m:t>3.3±0.2</m:t>
+                            </m:r>
+                            <m:ctrlPr>
+                              <w:rPr>
+                                <w:rFonts w:ascii="Cambria Math" w:hAnsi="Cambria Math"/>
+                                <w:i/>
+                              </w:rPr>
+                            </m:ctrlPr>
+                          </m:e>
+                        </m:d>
+                        <m:ctrlPr>
+                          <w:rPr>
+                            <w:rFonts w:ascii="Cambria Math" w:eastAsiaTheme="minorEastAsia" w:hAnsi="Cambria Math"/>
+                            <w:i/>
+                          </w:rPr>
+                        </m:ctrlPr>
+                      </m:e>
+                      <m:sup>
+                        <m:r>
+                          <w:rPr>
+                            <w:rFonts w:ascii="Cambria Math" w:hAnsi="Cambria Math"/>
+                          </w:rPr>
+                          <m:t>2</m:t>
+                        </m:r>
+                      </m:sup>
+                    </m:sSup>
+                    <m:ctrlPr>
+                      <w:rPr>
+                        <w:rFonts w:ascii="Cambria Math" w:eastAsiaTheme="minorEastAsia" w:hAnsi="Cambria Math"/>
+                        <w:i/>
+                      </w:rPr>
+                    </m:ctrlPr>
+                  </m:num>
+                  <m:den>
+                    <m:r>
+                      <w:rPr>
+                        <w:rFonts w:ascii="Cambria Math" w:hAnsi="Cambria Math"/>
+                      </w:rPr>
+                      <m:t>1.5±0.05</m:t>
+                    </m:r>
+                  </m:den>
+                </m:f>
+              </m:e>
+            </m:d>
+          </m:e>
+        </m:func>
+        <m:r>
+          <w:rPr>
+            <w:rFonts w:ascii="Cambria Math" w:eastAsiaTheme="minorEastAsia" w:hAnsi="Cambria Math"/>
+          </w:rPr>
+          <m:t xml:space="preserve"> </m:t>
+        </m:r>
+      </m:oMath>
+      <w:r>
+        <w:rPr>
+          <w:rFonts w:eastAsiaTheme="minorEastAsia"/>
+        </w:rPr>
+        <w:t xml:space="preserve"> (except that for small p</w:t>
+      </w:r>
+      <w:r>
+        <w:rPr>
+          <w:rFonts w:eastAsiaTheme="minorEastAsia"/>
+        </w:rPr>
+        <w:t xml:space="preserve"> &lt; </w:t>
+      </w:r>
+      <w:proofErr w:type="spellStart"/>
+      <w:proofErr w:type="gramStart"/>
+      <w:r>
+        <w:rPr>
+          <w:rFonts w:eastAsiaTheme="minorEastAsia"/>
+        </w:rPr>
+        <w:t>exp</w:t>
+      </w:r>
+      <w:proofErr w:type="spellEnd"/>
+      <w:r>
+        <w:rPr>
+          <w:rFonts w:eastAsiaTheme="minorEastAsia"/>
+        </w:rPr>
+        <w:t>(</w:t>
+      </w:r>
+      <w:proofErr w:type="gramEnd"/>
+      <w:r>
+        <w:rPr>
+          <w:rFonts w:eastAsiaTheme="minorEastAsia"/>
+        </w:rPr>
+        <w:t>3.3)</w:t>
+      </w:r>
+      <w:r>
+        <w:rPr>
+          <w:rFonts w:eastAsiaTheme="minorEastAsia"/>
+        </w:rPr>
+        <w:t xml:space="preserve">, </w:t>
+      </w:r>
+      <w:r>
+        <w:rPr>
+          <w:rFonts w:eastAsiaTheme="minorEastAsia"/>
+        </w:rPr>
+        <w:t>discretization makes it look different – though the integrated weight seems correct)</w:t>
+      </w:r>
+    </w:p>
+    <w:p>
+      <w:pPr>
+        <w:pStyle w:val="ListParagraph"/>
+      </w:pPr>
+      <w:r>
+        <w:t>This distribution remains constant after ~70 000 nodes, up until which point the mean rises (</w:t>
+      </w:r>
+      <w:r>
+        <w:t>linearly, or logarithmically</w:t>
+      </w:r>
+      <w:r>
+        <w:t xml:space="preserve"> – doesn’t really matter) </w:t>
+      </w:r>
+    </w:p>
+    <w:p>
+      <w:pPr>
+        <w:pStyle w:val="ListParagraph"/>
+        <w:numPr>
+          <w:ilvl w:val="0"/>
+          <w:numId w:val="17"/>
+        </w:numPr>
+      </w:pPr>
+      <w:r>
+        <w:t xml:space="preserve">Node weight distribution </w:t>
+      </w:r>
+      <w:r>
+        <w:t>from standard algorithm is also scale-free with same 0.9 exponent</w:t>
+      </w:r>
+    </w:p>
+    <w:p/>
+    <w:p>
+      <w:bookmarkStart w:id="0" w:name="_GoBack"/>
+      <w:bookmarkEnd w:id="0"/>
+    </w:p>
     <w:sectPr>
       <w:pgSz w:w="12240" w:h="15840"/>
       <w:pgMar w:top="1440" w:right="1440" w:bottom="1440" w:left="1440" w:header="720" w:footer="720" w:gutter="0"/>
@@ -5973,6 +6406,119 @@
     </w:lvl>
   </w:abstractNum>
   <w:abstractNum w:abstractNumId="2">
+    <w:nsid w:val="0D437020"/>
+    <w:multiLevelType w:val="hybridMultilevel"/>
+    <w:tmpl w:val="99C48C84"/>
+    <w:lvl w:ilvl="0" w:tplc="04090001">
+      <w:start w:val="1"/>
+      <w:numFmt w:val="bullet"/>
+      <w:lvlText w:val=""/>
+      <w:lvlJc w:val="left"/>
+      <w:pPr>
+        <w:ind w:left="720" w:hanging="360"/>
+      </w:pPr>
+      <w:rPr>
+        <w:rFonts w:ascii="Symbol" w:hAnsi="Symbol" w:hint="default"/>
+      </w:rPr>
+    </w:lvl>
+    <w:lvl w:ilvl="1" w:tplc="04090003" w:tentative="1">
+      <w:start w:val="1"/>
+      <w:numFmt w:val="bullet"/>
+      <w:lvlText w:val="o"/>
+      <w:lvlJc w:val="left"/>
+      <w:pPr>
+        <w:ind w:left="1440" w:hanging="360"/>
+      </w:pPr>
+      <w:rPr>
+        <w:rFonts w:ascii="Courier New" w:hAnsi="Courier New" w:cs="Courier New" w:hint="default"/>
+      </w:rPr>
+    </w:lvl>
+    <w:lvl w:ilvl="2" w:tplc="04090005" w:tentative="1">
+      <w:start w:val="1"/>
+      <w:numFmt w:val="bullet"/>
+      <w:lvlText w:val=""/>
+      <w:lvlJc w:val="left"/>
+      <w:pPr>
+        <w:ind w:left="2160" w:hanging="360"/>
+      </w:pPr>
+      <w:rPr>
+        <w:rFonts w:ascii="Wingdings" w:hAnsi="Wingdings" w:hint="default"/>
+      </w:rPr>
+    </w:lvl>
+    <w:lvl w:ilvl="3" w:tplc="04090001" w:tentative="1">
+      <w:start w:val="1"/>
+      <w:numFmt w:val="bullet"/>
+      <w:lvlText w:val=""/>
+      <w:lvlJc w:val="left"/>
+      <w:pPr>
+        <w:ind w:left="2880" w:hanging="360"/>
+      </w:pPr>
+      <w:rPr>
+        <w:rFonts w:ascii="Symbol" w:hAnsi="Symbol" w:hint="default"/>
+      </w:rPr>
+    </w:lvl>
+    <w:lvl w:ilvl="4" w:tplc="04090003" w:tentative="1">
+      <w:start w:val="1"/>
+      <w:numFmt w:val="bullet"/>
+      <w:lvlText w:val="o"/>
+      <w:lvlJc w:val="left"/>
+      <w:pPr>
+        <w:ind w:left="3600" w:hanging="360"/>
+      </w:pPr>
+      <w:rPr>
+        <w:rFonts w:ascii="Courier New" w:hAnsi="Courier New" w:cs="Courier New" w:hint="default"/>
+      </w:rPr>
+    </w:lvl>
+    <w:lvl w:ilvl="5" w:tplc="04090005" w:tentative="1">
+      <w:start w:val="1"/>
+      <w:numFmt w:val="bullet"/>
+      <w:lvlText w:val=""/>
+      <w:lvlJc w:val="left"/>
+      <w:pPr>
+        <w:ind w:left="4320" w:hanging="360"/>
+      </w:pPr>
+      <w:rPr>
+        <w:rFonts w:ascii="Wingdings" w:hAnsi="Wingdings" w:hint="default"/>
+      </w:rPr>
+    </w:lvl>
+    <w:lvl w:ilvl="6" w:tplc="04090001" w:tentative="1">
+      <w:start w:val="1"/>
+      <w:numFmt w:val="bullet"/>
+      <w:lvlText w:val=""/>
+      <w:lvlJc w:val="left"/>
+      <w:pPr>
+        <w:ind w:left="5040" w:hanging="360"/>
+      </w:pPr>
+      <w:rPr>
+        <w:rFonts w:ascii="Symbol" w:hAnsi="Symbol" w:hint="default"/>
+      </w:rPr>
+    </w:lvl>
+    <w:lvl w:ilvl="7" w:tplc="04090003" w:tentative="1">
+      <w:start w:val="1"/>
+      <w:numFmt w:val="bullet"/>
+      <w:lvlText w:val="o"/>
+      <w:lvlJc w:val="left"/>
+      <w:pPr>
+        <w:ind w:left="5760" w:hanging="360"/>
+      </w:pPr>
+      <w:rPr>
+        <w:rFonts w:ascii="Courier New" w:hAnsi="Courier New" w:cs="Courier New" w:hint="default"/>
+      </w:rPr>
+    </w:lvl>
+    <w:lvl w:ilvl="8" w:tplc="04090005" w:tentative="1">
+      <w:start w:val="1"/>
+      <w:numFmt w:val="bullet"/>
+      <w:lvlText w:val=""/>
+      <w:lvlJc w:val="left"/>
+      <w:pPr>
+        <w:ind w:left="6480" w:hanging="360"/>
+      </w:pPr>
+      <w:rPr>
+        <w:rFonts w:ascii="Wingdings" w:hAnsi="Wingdings" w:hint="default"/>
+      </w:rPr>
+    </w:lvl>
+  </w:abstractNum>
+  <w:abstractNum w:abstractNumId="3">
     <w:nsid w:val="15871A53"/>
     <w:multiLevelType w:val="hybridMultilevel"/>
     <w:tmpl w:val="2A7662CE"/>
@@ -6085,7 +6631,120 @@
       </w:rPr>
     </w:lvl>
   </w:abstractNum>
-  <w:abstractNum w:abstractNumId="3">
+  <w:abstractNum w:abstractNumId="4">
+    <w:nsid w:val="1898402C"/>
+    <w:multiLevelType w:val="hybridMultilevel"/>
+    <w:tmpl w:val="36D4EC9E"/>
+    <w:lvl w:ilvl="0" w:tplc="04090001">
+      <w:start w:val="1"/>
+      <w:numFmt w:val="bullet"/>
+      <w:lvlText w:val=""/>
+      <w:lvlJc w:val="left"/>
+      <w:pPr>
+        <w:ind w:left="720" w:hanging="360"/>
+      </w:pPr>
+      <w:rPr>
+        <w:rFonts w:ascii="Symbol" w:hAnsi="Symbol" w:hint="default"/>
+      </w:rPr>
+    </w:lvl>
+    <w:lvl w:ilvl="1" w:tplc="04090003" w:tentative="1">
+      <w:start w:val="1"/>
+      <w:numFmt w:val="bullet"/>
+      <w:lvlText w:val="o"/>
+      <w:lvlJc w:val="left"/>
+      <w:pPr>
+        <w:ind w:left="1440" w:hanging="360"/>
+      </w:pPr>
+      <w:rPr>
+        <w:rFonts w:ascii="Courier New" w:hAnsi="Courier New" w:cs="Courier New" w:hint="default"/>
+      </w:rPr>
+    </w:lvl>
+    <w:lvl w:ilvl="2" w:tplc="04090005" w:tentative="1">
+      <w:start w:val="1"/>
+      <w:numFmt w:val="bullet"/>
+      <w:lvlText w:val=""/>
+      <w:lvlJc w:val="left"/>
+      <w:pPr>
+        <w:ind w:left="2160" w:hanging="360"/>
+      </w:pPr>
+      <w:rPr>
+        <w:rFonts w:ascii="Wingdings" w:hAnsi="Wingdings" w:hint="default"/>
+      </w:rPr>
+    </w:lvl>
+    <w:lvl w:ilvl="3" w:tplc="04090001" w:tentative="1">
+      <w:start w:val="1"/>
+      <w:numFmt w:val="bullet"/>
+      <w:lvlText w:val=""/>
+      <w:lvlJc w:val="left"/>
+      <w:pPr>
+        <w:ind w:left="2880" w:hanging="360"/>
+      </w:pPr>
+      <w:rPr>
+        <w:rFonts w:ascii="Symbol" w:hAnsi="Symbol" w:hint="default"/>
+      </w:rPr>
+    </w:lvl>
+    <w:lvl w:ilvl="4" w:tplc="04090003" w:tentative="1">
+      <w:start w:val="1"/>
+      <w:numFmt w:val="bullet"/>
+      <w:lvlText w:val="o"/>
+      <w:lvlJc w:val="left"/>
+      <w:pPr>
+        <w:ind w:left="3600" w:hanging="360"/>
+      </w:pPr>
+      <w:rPr>
+        <w:rFonts w:ascii="Courier New" w:hAnsi="Courier New" w:cs="Courier New" w:hint="default"/>
+      </w:rPr>
+    </w:lvl>
+    <w:lvl w:ilvl="5" w:tplc="04090005" w:tentative="1">
+      <w:start w:val="1"/>
+      <w:numFmt w:val="bullet"/>
+      <w:lvlText w:val=""/>
+      <w:lvlJc w:val="left"/>
+      <w:pPr>
+        <w:ind w:left="4320" w:hanging="360"/>
+      </w:pPr>
+      <w:rPr>
+        <w:rFonts w:ascii="Wingdings" w:hAnsi="Wingdings" w:hint="default"/>
+      </w:rPr>
+    </w:lvl>
+    <w:lvl w:ilvl="6" w:tplc="04090001" w:tentative="1">
+      <w:start w:val="1"/>
+      <w:numFmt w:val="bullet"/>
+      <w:lvlText w:val=""/>
+      <w:lvlJc w:val="left"/>
+      <w:pPr>
+        <w:ind w:left="5040" w:hanging="360"/>
+      </w:pPr>
+      <w:rPr>
+        <w:rFonts w:ascii="Symbol" w:hAnsi="Symbol" w:hint="default"/>
+      </w:rPr>
+    </w:lvl>
+    <w:lvl w:ilvl="7" w:tplc="04090003" w:tentative="1">
+      <w:start w:val="1"/>
+      <w:numFmt w:val="bullet"/>
+      <w:lvlText w:val="o"/>
+      <w:lvlJc w:val="left"/>
+      <w:pPr>
+        <w:ind w:left="5760" w:hanging="360"/>
+      </w:pPr>
+      <w:rPr>
+        <w:rFonts w:ascii="Courier New" w:hAnsi="Courier New" w:cs="Courier New" w:hint="default"/>
+      </w:rPr>
+    </w:lvl>
+    <w:lvl w:ilvl="8" w:tplc="04090005" w:tentative="1">
+      <w:start w:val="1"/>
+      <w:numFmt w:val="bullet"/>
+      <w:lvlText w:val=""/>
+      <w:lvlJc w:val="left"/>
+      <w:pPr>
+        <w:ind w:left="6480" w:hanging="360"/>
+      </w:pPr>
+      <w:rPr>
+        <w:rFonts w:ascii="Wingdings" w:hAnsi="Wingdings" w:hint="default"/>
+      </w:rPr>
+    </w:lvl>
+  </w:abstractNum>
+  <w:abstractNum w:abstractNumId="5">
     <w:nsid w:val="19C84FC7"/>
     <w:multiLevelType w:val="hybridMultilevel"/>
     <w:tmpl w:val="89945470"/>
@@ -6198,7 +6857,120 @@
       </w:rPr>
     </w:lvl>
   </w:abstractNum>
-  <w:abstractNum w:abstractNumId="4">
+  <w:abstractNum w:abstractNumId="6">
+    <w:nsid w:val="19D36EC0"/>
+    <w:multiLevelType w:val="hybridMultilevel"/>
+    <w:tmpl w:val="27BA7474"/>
+    <w:lvl w:ilvl="0" w:tplc="04090001">
+      <w:start w:val="1"/>
+      <w:numFmt w:val="bullet"/>
+      <w:lvlText w:val=""/>
+      <w:lvlJc w:val="left"/>
+      <w:pPr>
+        <w:ind w:left="1440" w:hanging="360"/>
+      </w:pPr>
+      <w:rPr>
+        <w:rFonts w:ascii="Symbol" w:hAnsi="Symbol" w:hint="default"/>
+      </w:rPr>
+    </w:lvl>
+    <w:lvl w:ilvl="1" w:tplc="04090003" w:tentative="1">
+      <w:start w:val="1"/>
+      <w:numFmt w:val="bullet"/>
+      <w:lvlText w:val="o"/>
+      <w:lvlJc w:val="left"/>
+      <w:pPr>
+        <w:ind w:left="2160" w:hanging="360"/>
+      </w:pPr>
+      <w:rPr>
+        <w:rFonts w:ascii="Courier New" w:hAnsi="Courier New" w:cs="Courier New" w:hint="default"/>
+      </w:rPr>
+    </w:lvl>
+    <w:lvl w:ilvl="2" w:tplc="04090005" w:tentative="1">
+      <w:start w:val="1"/>
+      <w:numFmt w:val="bullet"/>
+      <w:lvlText w:val=""/>
+      <w:lvlJc w:val="left"/>
+      <w:pPr>
+        <w:ind w:left="2880" w:hanging="360"/>
+      </w:pPr>
+      <w:rPr>
+        <w:rFonts w:ascii="Wingdings" w:hAnsi="Wingdings" w:hint="default"/>
+      </w:rPr>
+    </w:lvl>
+    <w:lvl w:ilvl="3" w:tplc="04090001" w:tentative="1">
+      <w:start w:val="1"/>
+      <w:numFmt w:val="bullet"/>
+      <w:lvlText w:val=""/>
+      <w:lvlJc w:val="left"/>
+      <w:pPr>
+        <w:ind w:left="3600" w:hanging="360"/>
+      </w:pPr>
+      <w:rPr>
+        <w:rFonts w:ascii="Symbol" w:hAnsi="Symbol" w:hint="default"/>
+      </w:rPr>
+    </w:lvl>
+    <w:lvl w:ilvl="4" w:tplc="04090003" w:tentative="1">
+      <w:start w:val="1"/>
+      <w:numFmt w:val="bullet"/>
+      <w:lvlText w:val="o"/>
+      <w:lvlJc w:val="left"/>
+      <w:pPr>
+        <w:ind w:left="4320" w:hanging="360"/>
+      </w:pPr>
+      <w:rPr>
+        <w:rFonts w:ascii="Courier New" w:hAnsi="Courier New" w:cs="Courier New" w:hint="default"/>
+      </w:rPr>
+    </w:lvl>
+    <w:lvl w:ilvl="5" w:tplc="04090005" w:tentative="1">
+      <w:start w:val="1"/>
+      <w:numFmt w:val="bullet"/>
+      <w:lvlText w:val=""/>
+      <w:lvlJc w:val="left"/>
+      <w:pPr>
+        <w:ind w:left="5040" w:hanging="360"/>
+      </w:pPr>
+      <w:rPr>
+        <w:rFonts w:ascii="Wingdings" w:hAnsi="Wingdings" w:hint="default"/>
+      </w:rPr>
+    </w:lvl>
+    <w:lvl w:ilvl="6" w:tplc="04090001" w:tentative="1">
+      <w:start w:val="1"/>
+      <w:numFmt w:val="bullet"/>
+      <w:lvlText w:val=""/>
+      <w:lvlJc w:val="left"/>
+      <w:pPr>
+        <w:ind w:left="5760" w:hanging="360"/>
+      </w:pPr>
+      <w:rPr>
+        <w:rFonts w:ascii="Symbol" w:hAnsi="Symbol" w:hint="default"/>
+      </w:rPr>
+    </w:lvl>
+    <w:lvl w:ilvl="7" w:tplc="04090003" w:tentative="1">
+      <w:start w:val="1"/>
+      <w:numFmt w:val="bullet"/>
+      <w:lvlText w:val="o"/>
+      <w:lvlJc w:val="left"/>
+      <w:pPr>
+        <w:ind w:left="6480" w:hanging="360"/>
+      </w:pPr>
+      <w:rPr>
+        <w:rFonts w:ascii="Courier New" w:hAnsi="Courier New" w:cs="Courier New" w:hint="default"/>
+      </w:rPr>
+    </w:lvl>
+    <w:lvl w:ilvl="8" w:tplc="04090005" w:tentative="1">
+      <w:start w:val="1"/>
+      <w:numFmt w:val="bullet"/>
+      <w:lvlText w:val=""/>
+      <w:lvlJc w:val="left"/>
+      <w:pPr>
+        <w:ind w:left="7200" w:hanging="360"/>
+      </w:pPr>
+      <w:rPr>
+        <w:rFonts w:ascii="Wingdings" w:hAnsi="Wingdings" w:hint="default"/>
+      </w:rPr>
+    </w:lvl>
+  </w:abstractNum>
+  <w:abstractNum w:abstractNumId="7">
     <w:nsid w:val="3000199C"/>
     <w:multiLevelType w:val="hybridMultilevel"/>
     <w:tmpl w:val="79E0199C"/>
@@ -6311,7 +7083,7 @@
       </w:rPr>
     </w:lvl>
   </w:abstractNum>
-  <w:abstractNum w:abstractNumId="5">
+  <w:abstractNum w:abstractNumId="8">
     <w:nsid w:val="32465BD9"/>
     <w:multiLevelType w:val="hybridMultilevel"/>
     <w:tmpl w:val="DE587428"/>
@@ -6424,7 +7196,7 @@
       </w:rPr>
     </w:lvl>
   </w:abstractNum>
-  <w:abstractNum w:abstractNumId="6">
+  <w:abstractNum w:abstractNumId="9">
     <w:nsid w:val="34D517CC"/>
     <w:multiLevelType w:val="hybridMultilevel"/>
     <w:tmpl w:val="213C3C3C"/>
@@ -6537,7 +7309,7 @@
       </w:rPr>
     </w:lvl>
   </w:abstractNum>
-  <w:abstractNum w:abstractNumId="7">
+  <w:abstractNum w:abstractNumId="10">
     <w:nsid w:val="4FA95F63"/>
     <w:multiLevelType w:val="hybridMultilevel"/>
     <w:tmpl w:val="6276AEFC"/>
@@ -6650,7 +7422,7 @@
       </w:rPr>
     </w:lvl>
   </w:abstractNum>
-  <w:abstractNum w:abstractNumId="8">
+  <w:abstractNum w:abstractNumId="11">
     <w:nsid w:val="506C0931"/>
     <w:multiLevelType w:val="hybridMultilevel"/>
     <w:tmpl w:val="9EB64638"/>
@@ -6763,7 +7535,7 @@
       </w:rPr>
     </w:lvl>
   </w:abstractNum>
-  <w:abstractNum w:abstractNumId="9">
+  <w:abstractNum w:abstractNumId="12">
     <w:nsid w:val="582F49B8"/>
     <w:multiLevelType w:val="hybridMultilevel"/>
     <w:tmpl w:val="9524F11A"/>
@@ -6876,7 +7648,7 @@
       </w:rPr>
     </w:lvl>
   </w:abstractNum>
-  <w:abstractNum w:abstractNumId="10">
+  <w:abstractNum w:abstractNumId="13">
     <w:nsid w:val="61FD01B4"/>
     <w:multiLevelType w:val="hybridMultilevel"/>
     <w:tmpl w:val="1A70C2FC"/>
@@ -6989,7 +7761,7 @@
       </w:rPr>
     </w:lvl>
   </w:abstractNum>
-  <w:abstractNum w:abstractNumId="11">
+  <w:abstractNum w:abstractNumId="14">
     <w:nsid w:val="6F2B1C20"/>
     <w:multiLevelType w:val="hybridMultilevel"/>
     <w:tmpl w:val="63AE7696"/>
@@ -7102,7 +7874,7 @@
       </w:rPr>
     </w:lvl>
   </w:abstractNum>
-  <w:abstractNum w:abstractNumId="12">
+  <w:abstractNum w:abstractNumId="15">
     <w:nsid w:val="726B4267"/>
     <w:multiLevelType w:val="hybridMultilevel"/>
     <w:tmpl w:val="31BC7824"/>
@@ -7215,7 +7987,7 @@
       </w:rPr>
     </w:lvl>
   </w:abstractNum>
-  <w:abstractNum w:abstractNumId="13">
+  <w:abstractNum w:abstractNumId="16">
     <w:nsid w:val="727B2EF3"/>
     <w:multiLevelType w:val="hybridMultilevel"/>
     <w:tmpl w:val="937696E8"/>
@@ -7329,46 +8101,55 @@
     </w:lvl>
   </w:abstractNum>
   <w:num w:numId="1">
-    <w:abstractNumId w:val="7"/>
+    <w:abstractNumId w:val="10"/>
   </w:num>
   <w:num w:numId="2">
-    <w:abstractNumId w:val="2"/>
+    <w:abstractNumId w:val="3"/>
   </w:num>
   <w:num w:numId="3">
     <w:abstractNumId w:val="0"/>
   </w:num>
   <w:num w:numId="4">
+    <w:abstractNumId w:val="16"/>
+  </w:num>
+  <w:num w:numId="5">
+    <w:abstractNumId w:val="15"/>
+  </w:num>
+  <w:num w:numId="6">
+    <w:abstractNumId w:val="14"/>
+  </w:num>
+  <w:num w:numId="7">
+    <w:abstractNumId w:val="9"/>
+  </w:num>
+  <w:num w:numId="8">
+    <w:abstractNumId w:val="8"/>
+  </w:num>
+  <w:num w:numId="9">
+    <w:abstractNumId w:val="5"/>
+  </w:num>
+  <w:num w:numId="10">
+    <w:abstractNumId w:val="7"/>
+  </w:num>
+  <w:num w:numId="11">
+    <w:abstractNumId w:val="11"/>
+  </w:num>
+  <w:num w:numId="12">
     <w:abstractNumId w:val="13"/>
   </w:num>
-  <w:num w:numId="5">
+  <w:num w:numId="13">
     <w:abstractNumId w:val="12"/>
-  </w:num>
-  <w:num w:numId="6">
-    <w:abstractNumId w:val="11"/>
-  </w:num>
-  <w:num w:numId="7">
-    <w:abstractNumId w:val="6"/>
-  </w:num>
-  <w:num w:numId="8">
-    <w:abstractNumId w:val="5"/>
-  </w:num>
-  <w:num w:numId="9">
-    <w:abstractNumId w:val="3"/>
-  </w:num>
-  <w:num w:numId="10">
-    <w:abstractNumId w:val="4"/>
-  </w:num>
-  <w:num w:numId="11">
-    <w:abstractNumId w:val="8"/>
-  </w:num>
-  <w:num w:numId="12">
-    <w:abstractNumId w:val="10"/>
-  </w:num>
-  <w:num w:numId="13">
-    <w:abstractNumId w:val="9"/>
   </w:num>
   <w:num w:numId="14">
     <w:abstractNumId w:val="1"/>
+  </w:num>
+  <w:num w:numId="15">
+    <w:abstractNumId w:val="2"/>
+  </w:num>
+  <w:num w:numId="16">
+    <w:abstractNumId w:val="6"/>
+  </w:num>
+  <w:num w:numId="17">
+    <w:abstractNumId w:val="4"/>
   </w:num>
 </w:numbering>
 </file>

</xml_diff>

<commit_message>
make notes and tune up
</commit_message>
<xml_diff>
--- a/code_structure.docx
+++ b/code_structure.docx
@@ -28,23 +28,7 @@
         </w:numPr>
       </w:pPr>
       <w:r>
-        <w:t xml:space="preserve">Tooltips are </w:t>
-      </w:r>
-      <w:proofErr w:type="spellStart"/>
-      <w:r>
-        <w:t>divs</w:t>
-      </w:r>
-      <w:proofErr w:type="spellEnd"/>
-      <w:r>
-        <w:t xml:space="preserve"> that are positioned next to their node SVGs (</w:t>
-      </w:r>
-      <w:proofErr w:type="spellStart"/>
-      <w:r>
-        <w:t>divs</w:t>
-      </w:r>
-      <w:proofErr w:type="spellEnd"/>
-      <w:r>
-        <w:t xml:space="preserve"> to allow Latex compilation)</w:t>
+        <w:t>Tooltips are divs that are positioned next to their node SVGs (divs to allow Latex compilation)</w:t>
       </w:r>
     </w:p>
     <w:p>
@@ -68,21 +52,8 @@
         </w:numPr>
       </w:pPr>
       <w:r>
-        <w:t xml:space="preserve">Store _id field of parent and child nodes (along oriented links) in </w:t>
-      </w:r>
-      <w:proofErr w:type="spellStart"/>
-      <w:r>
-        <w:t>parentsIx</w:t>
-      </w:r>
-      <w:proofErr w:type="spellEnd"/>
-      <w:r>
-        <w:t xml:space="preserve"> and </w:t>
-      </w:r>
-      <w:proofErr w:type="spellStart"/>
-      <w:r>
-        <w:t>childrenIx</w:t>
-      </w:r>
-      <w:proofErr w:type="spellEnd"/>
+        <w:t>Store _id field of parent and child nodes (along oriented links) in parentsIx and childrenIx</w:t>
+      </w:r>
       <w:r>
         <w:t xml:space="preserve"> arrays</w:t>
       </w:r>
@@ -220,23 +191,7 @@
         </w:numPr>
       </w:pPr>
       <w:r>
-        <w:t xml:space="preserve">includes all titles, buttons, </w:t>
-      </w:r>
-      <w:proofErr w:type="spellStart"/>
-      <w:r>
-        <w:t>MathJax</w:t>
-      </w:r>
-      <w:proofErr w:type="spellEnd"/>
-      <w:r>
-        <w:t xml:space="preserve"> call and </w:t>
-      </w:r>
-      <w:proofErr w:type="spellStart"/>
-      <w:r>
-        <w:t>graphSVG</w:t>
-      </w:r>
-      <w:proofErr w:type="spellEnd"/>
-      <w:r>
-        <w:t xml:space="preserve"> in a div “canvas”</w:t>
+        <w:t>includes all titles, buttons, MathJax call and graphSVG in a div “canvas”</w:t>
       </w:r>
     </w:p>
     <w:p>
@@ -280,13 +235,8 @@
         </w:numPr>
       </w:pPr>
       <w:r>
-        <w:t xml:space="preserve">Current graph is stored in a Session </w:t>
-      </w:r>
-      <w:proofErr w:type="spellStart"/>
-      <w:r>
-        <w:t>var</w:t>
-      </w:r>
-      <w:proofErr w:type="spellEnd"/>
+        <w:t>Current graph is stored in a Session var</w:t>
+      </w:r>
       <w:r>
         <w:t xml:space="preserve">, which is accessed in the </w:t>
       </w:r>
@@ -345,34 +295,11 @@
           <w:numId w:val="3"/>
         </w:numPr>
       </w:pPr>
-      <w:proofErr w:type="spellStart"/>
-      <w:r>
-        <w:t>nodeData</w:t>
-      </w:r>
-      <w:proofErr w:type="spellEnd"/>
-      <w:r>
-        <w:t xml:space="preserve"> and </w:t>
-      </w:r>
-      <w:proofErr w:type="spellStart"/>
-      <w:r>
-        <w:t>linkData</w:t>
-      </w:r>
-      <w:proofErr w:type="spellEnd"/>
-      <w:r>
-        <w:t xml:space="preserve"> – array containing all the data for links and nodes</w:t>
-      </w:r>
-      <w:r>
-        <w:t xml:space="preserve"> [returned or set by </w:t>
-      </w:r>
-      <w:proofErr w:type="spellStart"/>
-      <w:proofErr w:type="gramStart"/>
-      <w:r>
-        <w:t>force.nodes</w:t>
-      </w:r>
-      <w:proofErr w:type="spellEnd"/>
-      <w:proofErr w:type="gramEnd"/>
-      <w:r>
-        <w:t>() ]</w:t>
+      <w:r>
+        <w:t>nodeData and linkData – array containing all the data for links and nodes</w:t>
+      </w:r>
+      <w:r>
+        <w:t xml:space="preserve"> [returned or set by force.nodes() ]</w:t>
       </w:r>
     </w:p>
     <w:p>
@@ -396,23 +323,7 @@
         </w:numPr>
       </w:pPr>
       <w:r>
-        <w:t xml:space="preserve">the datum of these d3 objects is linked by reference to </w:t>
-      </w:r>
-      <w:proofErr w:type="spellStart"/>
-      <w:r>
-        <w:t>nodeData</w:t>
-      </w:r>
-      <w:proofErr w:type="spellEnd"/>
-      <w:r>
-        <w:t xml:space="preserve"> and </w:t>
-      </w:r>
-      <w:proofErr w:type="spellStart"/>
-      <w:r>
-        <w:t>linkData</w:t>
-      </w:r>
-      <w:proofErr w:type="spellEnd"/>
-      <w:r>
-        <w:t xml:space="preserve"> arrays</w:t>
+        <w:t>the datum of these d3 objects is linked by reference to nodeData and linkData arrays</w:t>
       </w:r>
     </w:p>
     <w:p>
@@ -424,15 +335,7 @@
         </w:numPr>
       </w:pPr>
       <w:r>
-        <w:t xml:space="preserve">use existence of field “source” of </w:t>
-      </w:r>
-      <w:proofErr w:type="spellStart"/>
-      <w:r>
-        <w:t>linkData</w:t>
-      </w:r>
-      <w:proofErr w:type="spellEnd"/>
-      <w:r>
-        <w:t xml:space="preserve"> to identify it as a link vs. a node</w:t>
+        <w:t>use existence of field “source” of linkData to identify it as a link vs. a node</w:t>
       </w:r>
     </w:p>
     <w:p>
@@ -558,51 +461,8 @@
       <w:r>
         <w:t xml:space="preserve">nodes are fixed by setting a property </w:t>
       </w:r>
-      <w:proofErr w:type="spellStart"/>
-      <w:proofErr w:type="gramStart"/>
-      <w:r>
-        <w:t>nd.fixed</w:t>
-      </w:r>
-      <w:proofErr w:type="spellEnd"/>
-      <w:proofErr w:type="gramEnd"/>
-      <w:r>
-        <w:t xml:space="preserve">=true in each </w:t>
-      </w:r>
-      <w:proofErr w:type="spellStart"/>
-      <w:r>
-        <w:t>nodeData</w:t>
-      </w:r>
-      <w:proofErr w:type="spellEnd"/>
-      <w:r>
-        <w:t xml:space="preserve"> element. </w:t>
-      </w:r>
-      <w:proofErr w:type="spellStart"/>
-      <w:proofErr w:type="gramStart"/>
-      <w:r>
-        <w:t>nd.permFixed</w:t>
-      </w:r>
-      <w:proofErr w:type="spellEnd"/>
-      <w:proofErr w:type="gramEnd"/>
-      <w:r>
-        <w:t xml:space="preserve"> is the value node returns to after rollover. </w:t>
-      </w:r>
-      <w:proofErr w:type="spellStart"/>
-      <w:proofErr w:type="gramStart"/>
-      <w:r>
-        <w:t>nd.phantom</w:t>
-      </w:r>
-      <w:proofErr w:type="spellEnd"/>
-      <w:proofErr w:type="gramEnd"/>
-      <w:r>
-        <w:t xml:space="preserve"> designates the node is phantom (currently equivalent to being </w:t>
-      </w:r>
-      <w:proofErr w:type="spellStart"/>
-      <w:r>
-        <w:t>permFixed</w:t>
-      </w:r>
-      <w:proofErr w:type="spellEnd"/>
-      <w:r>
-        <w:t>)</w:t>
+      <w:r>
+        <w:t>nd.fixed=true in each nodeData element. nd.permFixed is the value node returns to after rollover. nd.phantom designates the node is phantom (currently equivalent to being permFixed)</w:t>
       </w:r>
     </w:p>
     <w:p>
@@ -629,29 +489,13 @@
         <w:t>set link strengths and node charges</w:t>
       </w:r>
       <w:r>
-        <w:t xml:space="preserve"> and other visual </w:t>
-      </w:r>
-      <w:proofErr w:type="spellStart"/>
-      <w:r>
-        <w:t>attribudes</w:t>
-      </w:r>
-      <w:proofErr w:type="spellEnd"/>
-      <w:r>
-        <w:t xml:space="preserve"> (</w:t>
+        <w:t xml:space="preserve"> and other visual attribudes (</w:t>
       </w:r>
       <w:r>
         <w:t xml:space="preserve">position, </w:t>
       </w:r>
       <w:r>
-        <w:t xml:space="preserve">line type, </w:t>
-      </w:r>
-      <w:proofErr w:type="spellStart"/>
-      <w:r>
-        <w:t>etc</w:t>
-      </w:r>
-      <w:proofErr w:type="spellEnd"/>
-      <w:r>
-        <w:t>)</w:t>
+        <w:t>line type, etc)</w:t>
       </w:r>
     </w:p>
     <w:p>
@@ -674,13 +518,8 @@
           <w:numId w:val="3"/>
         </w:numPr>
       </w:pPr>
-      <w:proofErr w:type="spellStart"/>
-      <w:r>
-        <w:t>updateSelection</w:t>
-      </w:r>
-      <w:proofErr w:type="spellEnd"/>
-      <w:r>
-        <w:t xml:space="preserve"> – update CSS classes, both for selected and edited link/node</w:t>
+      <w:r>
+        <w:t>updateSelection – update CSS classes, both for selected and edited link/node</w:t>
       </w:r>
     </w:p>
     <w:p>
@@ -703,35 +542,12 @@
           <w:numId w:val="3"/>
         </w:numPr>
       </w:pPr>
-      <w:proofErr w:type="spellStart"/>
-      <w:r>
-        <w:t>Node.importance</w:t>
-      </w:r>
-      <w:proofErr w:type="spellEnd"/>
-      <w:r>
-        <w:t xml:space="preserve"> = radius in </w:t>
-      </w:r>
-      <w:proofErr w:type="spellStart"/>
-      <w:r>
-        <w:t>px</w:t>
-      </w:r>
-      <w:proofErr w:type="spellEnd"/>
-      <w:r>
-        <w:t xml:space="preserve"> (scale up template shape); </w:t>
-      </w:r>
-      <w:proofErr w:type="spellStart"/>
-      <w:r>
-        <w:t>Link.strength</w:t>
-      </w:r>
-      <w:proofErr w:type="spellEnd"/>
-      <w:r>
-        <w:t xml:space="preserve"> = stroke-width in </w:t>
-      </w:r>
-      <w:proofErr w:type="spellStart"/>
-      <w:r>
-        <w:t>px</w:t>
-      </w:r>
-      <w:proofErr w:type="spellEnd"/>
+      <w:r>
+        <w:t xml:space="preserve">Node.importance = radius in px (scale up template shape); </w:t>
+      </w:r>
+      <w:r>
+        <w:t>Link.strength = stroke-width in px</w:t>
+      </w:r>
     </w:p>
     <w:p>
       <w:pPr>
@@ -753,24 +569,11 @@
           <w:numId w:val="3"/>
         </w:numPr>
       </w:pPr>
-      <w:proofErr w:type="spellStart"/>
       <w:r>
         <w:t>Node.</w:t>
       </w:r>
       <w:r>
-        <w:t>charge</w:t>
-      </w:r>
-      <w:proofErr w:type="spellEnd"/>
-      <w:r>
-        <w:t xml:space="preserve"> = -(</w:t>
-      </w:r>
-      <w:proofErr w:type="gramStart"/>
-      <w:r>
-        <w:t>importance)^</w:t>
-      </w:r>
-      <w:proofErr w:type="gramEnd"/>
-      <w:r>
-        <w:t>(p+1)</w:t>
+        <w:t>charge = -(importance)^(p+1)</w:t>
       </w:r>
       <w:r>
         <w:t>;</w:t>
@@ -778,22 +581,12 @@
       <w:r>
         <w:t xml:space="preserve"> </w:t>
       </w:r>
-      <w:proofErr w:type="spellStart"/>
-      <w:r>
-        <w:t>Node.chargeDistance</w:t>
-      </w:r>
-      <w:proofErr w:type="spellEnd"/>
-      <w:r>
-        <w:t xml:space="preserve"> =</w:t>
-      </w:r>
-      <w:r>
-        <w:t xml:space="preserve"> importance *</w:t>
-      </w:r>
-      <w:proofErr w:type="spellStart"/>
-      <w:r>
-        <w:t>cnst</w:t>
-      </w:r>
-      <w:proofErr w:type="spellEnd"/>
+      <w:r>
+        <w:t>Node.chargeDistance =</w:t>
+      </w:r>
+      <w:r>
+        <w:t xml:space="preserve"> importance *cnst</w:t>
+      </w:r>
     </w:p>
     <w:p>
       <w:pPr>
@@ -922,21 +715,7 @@
         <w:rPr>
           <w:rFonts w:eastAsiaTheme="minorEastAsia"/>
         </w:rPr>
-        <w:t xml:space="preserve">  (supposedly p=1 here, but empirically p=2 seems more like </w:t>
-      </w:r>
-      <w:proofErr w:type="gramStart"/>
-      <w:r>
-        <w:rPr>
-          <w:rFonts w:eastAsiaTheme="minorEastAsia"/>
-        </w:rPr>
-        <w:t>it..</w:t>
-      </w:r>
-      <w:proofErr w:type="gramEnd"/>
-      <w:r>
-        <w:rPr>
-          <w:rFonts w:eastAsiaTheme="minorEastAsia"/>
-        </w:rPr>
-        <w:t>)</w:t>
+        <w:t xml:space="preserve">  (supposedly p=1 here, but empirically p=2 seems more like it..)</w:t>
       </w:r>
     </w:p>
     <w:p>
@@ -957,15 +736,7 @@
         <w:t xml:space="preserve"> (g=30*alpha</w:t>
       </w:r>
       <w:r>
-        <w:t xml:space="preserve"> ~</w:t>
-      </w:r>
-      <w:proofErr w:type="gramStart"/>
-      <w:r>
-        <w:t>O(</w:t>
-      </w:r>
-      <w:proofErr w:type="gramEnd"/>
-      <w:r>
-        <w:t>1)</w:t>
+        <w:t xml:space="preserve"> ~O(1)</w:t>
       </w:r>
       <w:r>
         <w:t>)</w:t>
@@ -1108,7 +879,7 @@
         </w:rPr>
       </w:pPr>
       <w:r>
-        <w:t>“spring” force:</w:t>
+        <w:t>“spring” force (3 options):</w:t>
       </w:r>
     </w:p>
     <w:p>
@@ -1330,7 +1101,25 @@
         <w:rPr>
           <w:rFonts w:eastAsiaTheme="minorEastAsia"/>
         </w:rPr>
-        <w:t>the “long-link” regime has been removed – not needed once we set link strengths diversely enough</w:t>
+        <w:t xml:space="preserve">the “long-link” regime </w:t>
+      </w:r>
+      <w:r>
+        <w:rPr>
+          <w:rFonts w:eastAsiaTheme="minorEastAsia"/>
+        </w:rPr>
+        <w:t>is</w:t>
+      </w:r>
+      <w:r>
+        <w:rPr>
+          <w:rFonts w:eastAsiaTheme="minorEastAsia"/>
+        </w:rPr>
+        <w:t xml:space="preserve"> not needed once we set link strengths diversely enough</w:t>
+      </w:r>
+      <w:r>
+        <w:rPr>
+          <w:rFonts w:eastAsiaTheme="minorEastAsia"/>
+        </w:rPr>
+        <w:t xml:space="preserve"> – can reduce to linear springs</w:t>
       </w:r>
     </w:p>
     <w:p>
@@ -1348,6 +1137,110 @@
         <w:rPr>
           <w:rFonts w:eastAsiaTheme="minorEastAsia"/>
         </w:rPr>
+        <w:t>Alternatively, can transition between the “weak” (const force) and “strong” (spring-like force) in a different way (other than based on spring length). Want to create a “percolation” regime: where a tree of strong links spans the graph, and gives its primary structure. This can be done by, e.g., choosing the shortest child and parent link for each node to be strong:</w:t>
+      </w:r>
+    </w:p>
+    <w:p>
+      <w:pPr>
+        <w:pStyle w:val="ListParagraph"/>
+        <w:numPr>
+          <w:ilvl w:val="3"/>
+          <w:numId w:val="3"/>
+        </w:numPr>
+        <w:rPr>
+          <w:rFonts w:eastAsiaTheme="minorEastAsia"/>
+        </w:rPr>
+      </w:pPr>
+      <w:r>
+        <w:rPr>
+          <w:rFonts w:eastAsiaTheme="minorEastAsia"/>
+        </w:rPr>
+        <w:t>Keep shortest spring length stored in each node</w:t>
+      </w:r>
+    </w:p>
+    <w:p>
+      <w:pPr>
+        <w:pStyle w:val="ListParagraph"/>
+        <w:numPr>
+          <w:ilvl w:val="3"/>
+          <w:numId w:val="3"/>
+        </w:numPr>
+        <w:rPr>
+          <w:rFonts w:eastAsiaTheme="minorEastAsia"/>
+        </w:rPr>
+      </w:pPr>
+      <w:r>
+        <w:rPr>
+          <w:rFonts w:eastAsiaTheme="minorEastAsia"/>
+        </w:rPr>
+        <w:t>Going through links compare against it: if it’s shorter, replace, if it’s one that was shortest before, update node length to its (to allow increasing length)</w:t>
+      </w:r>
+    </w:p>
+    <w:p>
+      <w:pPr>
+        <w:pStyle w:val="ListParagraph"/>
+        <w:numPr>
+          <w:ilvl w:val="3"/>
+          <w:numId w:val="3"/>
+        </w:numPr>
+        <w:rPr>
+          <w:rFonts w:eastAsiaTheme="minorEastAsia"/>
+        </w:rPr>
+      </w:pPr>
+      <w:r>
+        <w:rPr>
+          <w:rFonts w:eastAsiaTheme="minorEastAsia"/>
+        </w:rPr>
+        <w:t xml:space="preserve">Alternatively, </w:t>
+      </w:r>
+      <w:r>
+        <w:rPr>
+          <w:rFonts w:eastAsiaTheme="minorEastAsia"/>
+        </w:rPr>
+        <w:t>if it’s shorter, replace,</w:t>
+      </w:r>
+      <w:r>
+        <w:rPr>
+          <w:rFonts w:eastAsiaTheme="minorEastAsia"/>
+        </w:rPr>
+        <w:t xml:space="preserve"> and grow the number with each tick.</w:t>
+      </w:r>
+    </w:p>
+    <w:p>
+      <w:pPr>
+        <w:pStyle w:val="ListParagraph"/>
+        <w:numPr>
+          <w:ilvl w:val="3"/>
+          <w:numId w:val="3"/>
+        </w:numPr>
+        <w:rPr>
+          <w:rFonts w:eastAsiaTheme="minorEastAsia"/>
+        </w:rPr>
+      </w:pPr>
+      <w:r>
+        <w:rPr>
+          <w:rFonts w:eastAsiaTheme="minorEastAsia"/>
+        </w:rPr>
+        <w:t>Think of this as a “strain” on each node, and strong links are cracks that release it – to make the percolation analogy better</w:t>
+      </w:r>
+      <w:bookmarkStart w:id="0" w:name="_GoBack"/>
+      <w:bookmarkEnd w:id="0"/>
+    </w:p>
+    <w:p>
+      <w:pPr>
+        <w:pStyle w:val="ListParagraph"/>
+        <w:numPr>
+          <w:ilvl w:val="2"/>
+          <w:numId w:val="3"/>
+        </w:numPr>
+        <w:rPr>
+          <w:rFonts w:eastAsiaTheme="minorEastAsia"/>
+        </w:rPr>
+      </w:pPr>
+      <w:r>
+        <w:rPr>
+          <w:rFonts w:eastAsiaTheme="minorEastAsia"/>
+        </w:rPr>
         <w:t>Orienting force:</w:t>
       </w:r>
       <w:r>
@@ -1360,16 +1253,8 @@
         <w:rPr>
           <w:rFonts w:eastAsiaTheme="minorEastAsia"/>
         </w:rPr>
-        <w:t xml:space="preserve">apply a rotation force </w:t>
-      </w:r>
-      <w:proofErr w:type="spellStart"/>
-      <w:r>
-        <w:rPr>
-          <w:rFonts w:eastAsiaTheme="minorEastAsia"/>
-        </w:rPr>
-        <w:t>propto</w:t>
-      </w:r>
-      <w:proofErr w:type="spellEnd"/>
+        <w:t>apply a rotation force propto</w:t>
+      </w:r>
       <w:r>
         <w:rPr>
           <w:rFonts w:eastAsiaTheme="minorEastAsia"/>
@@ -1390,6 +1275,7 @@
           <w:rPr>
             <w:rFonts w:ascii="Cambria Math" w:eastAsiaTheme="minorEastAsia" w:hAnsi="Cambria Math"/>
           </w:rPr>
+          <w:lastRenderedPageBreak/>
           <m:t>R=-g*</m:t>
         </m:r>
         <m:f>
@@ -1753,37 +1639,7 @@
         <w:rPr>
           <w:rFonts w:eastAsiaTheme="minorEastAsia"/>
         </w:rPr>
-        <w:t xml:space="preserve">If all distances are scaled by factor b (i.e., </w:t>
-      </w:r>
-      <w:proofErr w:type="spellStart"/>
-      <w:proofErr w:type="gramStart"/>
-      <w:r>
-        <w:rPr>
-          <w:rFonts w:eastAsiaTheme="minorEastAsia"/>
-        </w:rPr>
-        <w:t>nd.importance</w:t>
-      </w:r>
-      <w:proofErr w:type="spellEnd"/>
-      <w:proofErr w:type="gramEnd"/>
-      <w:r>
-        <w:rPr>
-          <w:rFonts w:eastAsiaTheme="minorEastAsia"/>
-        </w:rPr>
-        <w:t xml:space="preserve"> and </w:t>
-      </w:r>
-      <w:proofErr w:type="spellStart"/>
-      <w:r>
-        <w:rPr>
-          <w:rFonts w:eastAsiaTheme="minorEastAsia"/>
-        </w:rPr>
-        <w:t>lk.strength</w:t>
-      </w:r>
-      <w:proofErr w:type="spellEnd"/>
-      <w:r>
-        <w:rPr>
-          <w:rFonts w:eastAsiaTheme="minorEastAsia"/>
-        </w:rPr>
-        <w:t xml:space="preserve"> are as well), then to get the same graph layout</w:t>
+        <w:t>If all distances are scaled by factor b (i.e., nd.importance and lk.strength are as well), then to get the same graph layout</w:t>
       </w:r>
       <w:r>
         <w:rPr>
@@ -2511,7 +2367,6 @@
         <w:rPr>
           <w:rFonts w:eastAsiaTheme="minorEastAsia"/>
         </w:rPr>
-        <w:lastRenderedPageBreak/>
         <w:t xml:space="preserve">Orientation: </w:t>
       </w:r>
       <m:oMath>
@@ -3088,21 +2943,7 @@
         <w:rPr>
           <w:rFonts w:eastAsiaTheme="minorEastAsia"/>
         </w:rPr>
-        <w:t xml:space="preserve">graph has the same statistics at every scale (e.g., average </w:t>
-      </w:r>
-      <w:proofErr w:type="spellStart"/>
-      <w:r>
-        <w:rPr>
-          <w:rFonts w:eastAsiaTheme="minorEastAsia"/>
-        </w:rPr>
-        <w:t>coordinality</w:t>
-      </w:r>
-      <w:proofErr w:type="spellEnd"/>
-      <w:r>
-        <w:rPr>
-          <w:rFonts w:eastAsiaTheme="minorEastAsia"/>
-        </w:rPr>
-        <w:t xml:space="preserve"> is scale-invariant).</w:t>
+        <w:t>graph has the same statistics at every scale (e.g., average coordinality is scale-invariant).</w:t>
       </w:r>
     </w:p>
     <w:p>
@@ -3298,21 +3139,7 @@
         <w:rPr>
           <w:rFonts w:eastAsiaTheme="minorEastAsia"/>
         </w:rPr>
-        <w:t xml:space="preserve">strengths (widths); </w:t>
-      </w:r>
-      <w:proofErr w:type="spellStart"/>
-      <w:r>
-        <w:rPr>
-          <w:rFonts w:eastAsiaTheme="minorEastAsia"/>
-        </w:rPr>
-        <w:t>transDist</w:t>
-      </w:r>
-      <w:proofErr w:type="spellEnd"/>
-      <w:r>
-        <w:rPr>
-          <w:rFonts w:eastAsiaTheme="minorEastAsia"/>
-        </w:rPr>
-        <w:t>; link short and long strengths; orienting force; charge</w:t>
+        <w:t>strengths (widths); transDist; link short and long strengths; orienting force; charge</w:t>
       </w:r>
       <w:r>
         <w:rPr>
@@ -3324,21 +3151,7 @@
         <w:rPr>
           <w:rFonts w:eastAsiaTheme="minorEastAsia"/>
         </w:rPr>
-        <w:t xml:space="preserve">at </w:t>
-      </w:r>
-      <w:proofErr w:type="spellStart"/>
-      <w:r>
-        <w:rPr>
-          <w:rFonts w:eastAsiaTheme="minorEastAsia"/>
-        </w:rPr>
-        <w:t>equilibr</w:t>
-      </w:r>
-      <w:proofErr w:type="spellEnd"/>
-      <w:r>
-        <w:rPr>
-          <w:rFonts w:eastAsiaTheme="minorEastAsia"/>
-        </w:rPr>
-        <w:t xml:space="preserve">. </w:t>
+        <w:t xml:space="preserve">at equilibr. </w:t>
       </w:r>
       <w:r>
         <w:rPr>
@@ -3384,31 +3197,7 @@
         </w:numPr>
       </w:pPr>
       <w:r>
-        <w:t xml:space="preserve">All functions for </w:t>
-      </w:r>
-      <w:proofErr w:type="spellStart"/>
-      <w:r>
-        <w:t>gui</w:t>
-      </w:r>
-      <w:proofErr w:type="spellEnd"/>
-      <w:r>
-        <w:t xml:space="preserve"> operations – </w:t>
-      </w:r>
-      <w:proofErr w:type="spellStart"/>
-      <w:r>
-        <w:t>keydown</w:t>
-      </w:r>
-      <w:proofErr w:type="spellEnd"/>
-      <w:r>
-        <w:t xml:space="preserve">, </w:t>
-      </w:r>
-      <w:proofErr w:type="spellStart"/>
-      <w:r>
-        <w:t>mousedown</w:t>
-      </w:r>
-      <w:proofErr w:type="spellEnd"/>
-      <w:r>
-        <w:t>, etc.</w:t>
+        <w:t>All functions for gui operations – keydown, mousedown, etc.</w:t>
       </w:r>
     </w:p>
     <w:p>
@@ -3419,15 +3208,8 @@
           <w:numId w:val="4"/>
         </w:numPr>
       </w:pPr>
-      <w:proofErr w:type="spellStart"/>
-      <w:proofErr w:type="gramStart"/>
-      <w:r>
-        <w:t>gui.selected</w:t>
-      </w:r>
-      <w:proofErr w:type="spellEnd"/>
-      <w:proofErr w:type="gramEnd"/>
-      <w:r>
-        <w:t xml:space="preserve"> – data array for the selected node (linked by reference)</w:t>
+      <w:r>
+        <w:t>gui.selected – data array for the selected node (linked by reference)</w:t>
       </w:r>
     </w:p>
     <w:p>
@@ -3438,11 +3220,9 @@
           <w:numId w:val="4"/>
         </w:numPr>
       </w:pPr>
-      <w:proofErr w:type="spellStart"/>
       <w:r>
         <w:t>showEditor</w:t>
       </w:r>
-      <w:proofErr w:type="spellEnd"/>
     </w:p>
     <w:p>
       <w:pPr>
@@ -3508,25 +3288,7 @@
         <w:t xml:space="preserve"> </w:t>
       </w:r>
       <w:r>
-        <w:t xml:space="preserve">update the database for </w:t>
-      </w:r>
-      <w:proofErr w:type="spellStart"/>
-      <w:proofErr w:type="gramStart"/>
-      <w:r>
-        <w:t>dat.node</w:t>
-      </w:r>
-      <w:proofErr w:type="spellEnd"/>
-      <w:proofErr w:type="gramEnd"/>
-      <w:r>
-        <w:t xml:space="preserve"> according to current form field values; redraw tree and </w:t>
-      </w:r>
-      <w:proofErr w:type="spellStart"/>
-      <w:r>
-        <w:t>redesplay</w:t>
-      </w:r>
-      <w:proofErr w:type="spellEnd"/>
-      <w:r>
-        <w:t xml:space="preserve"> content, selecting the updated node</w:t>
+        <w:t>update the database for dat.node according to current form field values; redraw tree and redesplay content, selecting the updated node</w:t>
       </w:r>
     </w:p>
     <w:p>
@@ -3538,15 +3300,7 @@
         </w:numPr>
       </w:pPr>
       <w:r>
-        <w:t xml:space="preserve">Takes values from popup fields, does not loop over the values in the </w:t>
-      </w:r>
-      <w:proofErr w:type="spellStart"/>
-      <w:r>
-        <w:t>linkData</w:t>
-      </w:r>
-      <w:proofErr w:type="spellEnd"/>
-      <w:r>
-        <w:t xml:space="preserve"> array</w:t>
+        <w:t>Takes values from popup fields, does not loop over the values in the linkData array</w:t>
       </w:r>
     </w:p>
     <w:p>
@@ -3560,6 +3314,7 @@
     </w:p>
     <w:p>
       <w:r>
+        <w:lastRenderedPageBreak/>
         <w:t>popups.css</w:t>
       </w:r>
     </w:p>
@@ -3576,21 +3331,8 @@
           <w:numId w:val="12"/>
         </w:numPr>
       </w:pPr>
-      <w:proofErr w:type="spellStart"/>
-      <w:r>
-        <w:t>parseMetamath</w:t>
-      </w:r>
-      <w:proofErr w:type="spellEnd"/>
-      <w:r>
-        <w:t xml:space="preserve"> – parses </w:t>
-      </w:r>
-      <w:proofErr w:type="spellStart"/>
-      <w:r>
-        <w:t>MetaMath</w:t>
-      </w:r>
-      <w:proofErr w:type="spellEnd"/>
-      <w:r>
-        <w:t xml:space="preserve"> file (e.g., set.mm)</w:t>
+      <w:r>
+        <w:t>parseMetamath – parses MetaMath file (e.g., set.mm)</w:t>
       </w:r>
       <w:r>
         <w:t xml:space="preserve"> into an array of theorems (each is an object) </w:t>
@@ -3616,13 +3358,8 @@
           <w:numId w:val="12"/>
         </w:numPr>
       </w:pPr>
-      <w:proofErr w:type="spellStart"/>
-      <w:r>
-        <w:t>loadMetaMath</w:t>
-      </w:r>
-      <w:proofErr w:type="spellEnd"/>
-      <w:r>
-        <w:t xml:space="preserve"> – loads this array into the server DB on Meteor</w:t>
+      <w:r>
+        <w:t>loadMetaMath – loads this array into the server DB on Meteor</w:t>
       </w:r>
     </w:p>
     <w:p>
@@ -3633,13 +3370,8 @@
           <w:numId w:val="12"/>
         </w:numPr>
       </w:pPr>
-      <w:proofErr w:type="spellStart"/>
-      <w:r>
-        <w:t>MetaMath</w:t>
-      </w:r>
-      <w:proofErr w:type="spellEnd"/>
-      <w:r>
-        <w:t xml:space="preserve"> node and link importance</w:t>
+      <w:r>
+        <w:t>MetaMath node and link importance</w:t>
       </w:r>
       <w:r>
         <w:t xml:space="preserve"> – from graph structure</w:t>
@@ -3681,19 +3413,7 @@
         </w:numPr>
       </w:pPr>
       <w:r>
-        <w:t xml:space="preserve">We “source” information from the leafs to account for the potential children that might not be included in the graph. Nodes with fewest children will be </w:t>
-      </w:r>
-      <w:r>
-        <w:lastRenderedPageBreak/>
-        <w:t xml:space="preserve">affected the most by such later additions – thus add a value to each node importance that decays with its </w:t>
-      </w:r>
-      <w:proofErr w:type="spellStart"/>
-      <w:r>
-        <w:t>Nchild</w:t>
-      </w:r>
-      <w:proofErr w:type="spellEnd"/>
-      <w:r>
-        <w:t xml:space="preserve">.  This also serves to decay the effect of such additions as it propagates up the tree. </w:t>
+        <w:t xml:space="preserve">We “source” information from the leafs to account for the potential children that might not be included in the graph. Nodes with fewest children will be affected the most by such later additions – thus add a value to each node importance that decays with its Nchild.  This also serves to decay the effect of such additions as it propagates up the tree. </w:t>
       </w:r>
     </w:p>
     <w:p>
@@ -3729,31 +3449,7 @@
         </w:numPr>
       </w:pPr>
       <w:r>
-        <w:t xml:space="preserve">Let this “content” be proportional to </w:t>
-      </w:r>
-      <w:proofErr w:type="spellStart"/>
-      <w:r>
-        <w:t>exp</w:t>
-      </w:r>
-      <w:proofErr w:type="spellEnd"/>
-      <w:r>
-        <w:t xml:space="preserve">[“depth”] of the parent node: its maximum distance to axioms. I.e., the most “interesting” step in the proof is the one using the “latest” result. Node levels start at 1, link level = parent level. </w:t>
-      </w:r>
-      <w:proofErr w:type="spellStart"/>
-      <w:r>
-        <w:t>Exp</w:t>
-      </w:r>
-      <w:proofErr w:type="spellEnd"/>
-      <w:r>
-        <w:t xml:space="preserve"> ensures that shifting all levels by </w:t>
-      </w:r>
-      <w:proofErr w:type="spellStart"/>
-      <w:r>
-        <w:t>const</w:t>
-      </w:r>
-      <w:proofErr w:type="spellEnd"/>
-      <w:r>
-        <w:t xml:space="preserve"> makes no difference, keeping with the fractal structure of the graph</w:t>
+        <w:t>Let this “content” be proportional to exp[“depth”] of the parent node: its maximum distance to axioms. I.e., the most “interesting” step in the proof is the one using the “latest” result. Node levels start at 1, link level = parent level. Exp ensures that shifting all levels by const makes no difference, keeping with the fractal structure of the graph</w:t>
       </w:r>
     </w:p>
     <w:p>
@@ -3840,36 +3536,7 @@
         </w:numPr>
       </w:pPr>
       <w:r>
-        <w:t xml:space="preserve">Divide each node by </w:t>
-      </w:r>
-      <w:proofErr w:type="spellStart"/>
-      <w:r>
-        <w:t>const</w:t>
-      </w:r>
-      <w:proofErr w:type="spellEnd"/>
-      <w:r>
-        <w:t xml:space="preserve"> = (</w:t>
-      </w:r>
-      <w:proofErr w:type="spellStart"/>
-      <w:r>
-        <w:t>ave</w:t>
-      </w:r>
-      <w:proofErr w:type="spellEnd"/>
-      <w:r>
-        <w:t xml:space="preserve"> # of children)</w:t>
-      </w:r>
-      <w:proofErr w:type="gramStart"/>
-      <w:r>
-        <w:t>/(</w:t>
-      </w:r>
-      <w:proofErr w:type="spellStart"/>
-      <w:proofErr w:type="gramEnd"/>
-      <w:r>
-        <w:t>ave</w:t>
-      </w:r>
-      <w:proofErr w:type="spellEnd"/>
-      <w:r>
-        <w:t xml:space="preserve"> # parents) – this ensures that late nodes have on average same weight as early ones</w:t>
+        <w:t>Divide each node by const = (ave # of children)/(ave # parents) – this ensures that late nodes have on average same weight as early ones</w:t>
       </w:r>
     </w:p>
     <w:p>
@@ -3881,15 +3548,7 @@
         </w:numPr>
       </w:pPr>
       <w:r>
-        <w:t xml:space="preserve">Divide each parent link by </w:t>
-      </w:r>
-      <w:proofErr w:type="gramStart"/>
-      <w:r>
-        <w:t>Log(</w:t>
-      </w:r>
-      <w:proofErr w:type="gramEnd"/>
-      <w:r>
-        <w:t># other parents +2) – cuts the info going to the parent by the info contained in the proof</w:t>
+        <w:t>Divide each parent link by Log(# other parents +2) – cuts the info going to the parent by the info contained in the proof</w:t>
       </w:r>
     </w:p>
     <w:p>
@@ -3907,13 +3566,8 @@
         <w:t>summing to find</w:t>
       </w:r>
       <w:r>
-        <w:t xml:space="preserve"> </w:t>
-      </w:r>
-      <w:proofErr w:type="spellStart"/>
-      <w:r>
-        <w:t>ndWt</w:t>
-      </w:r>
-      <w:proofErr w:type="spellEnd"/>
+        <w:t xml:space="preserve"> ndWt</w:t>
+      </w:r>
     </w:p>
     <w:p>
       <w:pPr>
@@ -3924,6 +3578,7 @@
         </w:numPr>
       </w:pPr>
       <w:r>
+        <w:lastRenderedPageBreak/>
         <w:t>“only display weight for any information once” – the total of child links is split between size of node and weight of parents (so information either shows on the node, or goes into parents – not both)</w:t>
       </w:r>
       <w:r>
@@ -3943,29 +3598,8 @@
           <w:numId w:val="9"/>
         </w:numPr>
       </w:pPr>
-      <w:proofErr w:type="spellStart"/>
-      <w:r>
-        <w:t>updateNode</w:t>
-      </w:r>
-      <w:proofErr w:type="spellEnd"/>
-      <w:r>
-        <w:t xml:space="preserve">, </w:t>
-      </w:r>
-      <w:proofErr w:type="spellStart"/>
-      <w:r>
-        <w:t>updateLink</w:t>
-      </w:r>
-      <w:proofErr w:type="spellEnd"/>
-      <w:r>
-        <w:t xml:space="preserve">: updates the current </w:t>
-      </w:r>
-      <w:proofErr w:type="spellStart"/>
-      <w:r>
-        <w:t>db</w:t>
-      </w:r>
-      <w:proofErr w:type="spellEnd"/>
-      <w:r>
-        <w:t xml:space="preserve"> entries by looping over all the fields in the provided objects</w:t>
+      <w:r>
+        <w:t>updateNode, updateLink: updates the current db entries by looping over all the fields in the provided objects</w:t>
       </w:r>
     </w:p>
     <w:p>
@@ -3976,13 +3610,8 @@
           <w:numId w:val="9"/>
         </w:numPr>
       </w:pPr>
-      <w:proofErr w:type="spellStart"/>
-      <w:r>
-        <w:t>calcEffConn</w:t>
-      </w:r>
-      <w:proofErr w:type="spellEnd"/>
-      <w:r>
-        <w:t xml:space="preserve"> – compute and store effective links at different zoom levels</w:t>
+      <w:r>
+        <w:t>calcEffConn – compute and store effective links at different zoom levels</w:t>
       </w:r>
     </w:p>
     <w:p>
@@ -3994,15 +3623,7 @@
         </w:numPr>
       </w:pPr>
       <w:r>
-        <w:t>At any given zoom level, show only the 20-50 (</w:t>
-      </w:r>
-      <w:proofErr w:type="spellStart"/>
-      <w:r>
-        <w:t>VisNodes</w:t>
-      </w:r>
-      <w:proofErr w:type="spellEnd"/>
-      <w:r>
-        <w:t xml:space="preserve"> variable) most important nodes in the given window</w:t>
+        <w:t>At any given zoom level, show only the 20-50 (VisNodes variable) most important nodes in the given window</w:t>
       </w:r>
     </w:p>
     <w:p>
@@ -4014,15 +3635,7 @@
         </w:numPr>
       </w:pPr>
       <w:r>
-        <w:t xml:space="preserve">begin with the goal of capturing the correct ancestral relations – this can be accomplishing by again </w:t>
-      </w:r>
-      <w:proofErr w:type="spellStart"/>
-      <w:r>
-        <w:t>envoking</w:t>
-      </w:r>
-      <w:proofErr w:type="spellEnd"/>
-      <w:r>
-        <w:t xml:space="preserve"> the “importance (or information) flow” idea. I.e., between two indirectly connected nodes, the effective link should have the strength given by the total “flow” that goes between them in the full network. </w:t>
+        <w:t xml:space="preserve">begin with the goal of capturing the correct ancestral relations – this can be accomplishing by again envoking the “importance (or information) flow” idea. I.e., between two indirectly connected nodes, the effective link should have the strength given by the total “flow” that goes between them in the full network. </w:t>
       </w:r>
     </w:p>
     <w:p>
@@ -4034,25 +3647,13 @@
         </w:numPr>
       </w:pPr>
       <w:r>
-        <w:lastRenderedPageBreak/>
-        <w:t xml:space="preserve">If </w:t>
-      </w:r>
-      <w:proofErr w:type="spellStart"/>
-      <w:r>
-        <w:t>w</w:t>
+        <w:t>If w</w:t>
       </w:r>
       <w:r>
         <w:rPr>
           <w:vertAlign w:val="subscript"/>
         </w:rPr>
-        <w:t>ij</w:t>
-      </w:r>
-      <w:proofErr w:type="spellEnd"/>
-      <w:r>
-        <w:rPr>
-          <w:vertAlign w:val="subscript"/>
-        </w:rPr>
-        <w:t xml:space="preserve"> </w:t>
+        <w:t xml:space="preserve">ij </w:t>
       </w:r>
       <w:r>
         <w:t>is the link strengths, giving also the importance flow, then the total flow between two nodes is:</w:t>
@@ -4608,7 +4209,6 @@
       <w:r>
         <w:t xml:space="preserve">where </w:t>
       </w:r>
-      <w:proofErr w:type="spellStart"/>
       <w:r>
         <w:t>a</w:t>
       </w:r>
@@ -4618,7 +4218,6 @@
         </w:rPr>
         <w:t>i</w:t>
       </w:r>
-      <w:proofErr w:type="spellEnd"/>
       <w:r>
         <w:t xml:space="preserve"> are the node weights, given by the total importance that flows in (or out)</w:t>
       </w:r>
@@ -4674,21 +4273,12 @@
         </w:rPr>
         <w:t>, and let W be the connectivity matrix w</w:t>
       </w:r>
-      <w:proofErr w:type="spellStart"/>
       <w:r>
         <w:rPr>
           <w:rFonts w:eastAsiaTheme="minorEastAsia"/>
           <w:vertAlign w:val="subscript"/>
         </w:rPr>
-        <w:t>ij</w:t>
-      </w:r>
-      <w:proofErr w:type="spellEnd"/>
-      <w:r>
-        <w:rPr>
-          <w:rFonts w:eastAsiaTheme="minorEastAsia"/>
-          <w:vertAlign w:val="subscript"/>
-        </w:rPr>
-        <w:t xml:space="preserve"> </w:t>
+        <w:t xml:space="preserve">ij </w:t>
       </w:r>
       <w:r>
         <w:t xml:space="preserve">, then </w:t>
@@ -4919,15 +4509,7 @@
         <w:ind w:left="1440"/>
       </w:pPr>
       <w:r>
-        <w:t xml:space="preserve">where .* and ./ are element-wise (per </w:t>
-      </w:r>
-      <w:proofErr w:type="spellStart"/>
-      <w:r>
-        <w:t>Matlab</w:t>
-      </w:r>
-      <w:proofErr w:type="spellEnd"/>
-      <w:r>
-        <w:t xml:space="preserve"> syntax)</w:t>
+        <w:t>where .* and ./ are element-wise (per Matlab syntax)</w:t>
       </w:r>
       <w:r>
         <w:t xml:space="preserve"> and </w:t>
@@ -4972,19 +4554,7 @@
         </w:numPr>
       </w:pPr>
       <w:r>
-        <w:t xml:space="preserve">Now, since we need only to know the effective </w:t>
-      </w:r>
-      <w:proofErr w:type="spellStart"/>
-      <w:r>
-        <w:t>connectivities</w:t>
-      </w:r>
-      <w:proofErr w:type="spellEnd"/>
-      <w:r>
-        <w:t xml:space="preserve"> between the more important nodes, we don’t need all of </w:t>
-      </w:r>
-      <w:proofErr w:type="spellStart"/>
-      <w:r>
-        <w:t>W</w:t>
+        <w:t>Now, since we need only to know the effective connectivities between the more important nodes, we don’t need all of W</w:t>
       </w:r>
       <w:r>
         <w:rPr>
@@ -4992,7 +4562,6 @@
         </w:rPr>
         <w:t>eff</w:t>
       </w:r>
-      <w:proofErr w:type="spellEnd"/>
       <w:r>
         <w:t xml:space="preserve"> but only its part.</w:t>
       </w:r>
@@ -5024,15 +4593,7 @@
         <w:t xml:space="preserve">Then </w:t>
       </w:r>
       <w:r>
-        <w:t xml:space="preserve">split it at </w:t>
-      </w:r>
-      <w:proofErr w:type="spellStart"/>
-      <w:r>
-        <w:t>splitN</w:t>
-      </w:r>
-      <w:proofErr w:type="spellEnd"/>
-      <w:r>
-        <w:t xml:space="preserve"> into a 2x2 block matrix</w:t>
+        <w:t>split it at splitN into a 2x2 block matrix</w:t>
       </w:r>
       <w:r>
         <w:t xml:space="preserve">  </w:t>
@@ -5306,15 +4867,7 @@
         </w:numPr>
       </w:pPr>
       <w:r>
-        <w:t xml:space="preserve">ISSUE: for this to be a good method, reducing the connectivity matrix this way twice in a row should be the same as reducing it once by the full amount. I tried this in </w:t>
-      </w:r>
-      <w:proofErr w:type="spellStart"/>
-      <w:r>
-        <w:t>Mathematica</w:t>
-      </w:r>
-      <w:proofErr w:type="spellEnd"/>
-      <w:r>
-        <w:t xml:space="preserve"> (as the expressions are very long), and it does not simplify to prove the equivalence – but </w:t>
+        <w:t xml:space="preserve">ISSUE: for this to be a good method, reducing the connectivity matrix this way twice in a row should be the same as reducing it once by the full amount. I tried this in Mathematica (as the expressions are very long), and it does not simplify to prove the equivalence – but </w:t>
       </w:r>
       <w:r>
         <w:t>expressions remain</w:t>
@@ -5335,31 +4888,18 @@
         </w:numPr>
       </w:pPr>
       <w:r>
+        <w:lastRenderedPageBreak/>
         <w:t>Iterate exponentially</w:t>
       </w:r>
       <w:r>
-        <w:t xml:space="preserve"> </w:t>
-      </w:r>
-      <w:proofErr w:type="spellStart"/>
-      <w:r>
-        <w:t>splitN</w:t>
-      </w:r>
-      <w:proofErr w:type="spellEnd"/>
-      <w:r>
-        <w:t xml:space="preserve"> = </w:t>
-      </w:r>
-      <w:proofErr w:type="spellStart"/>
+        <w:t xml:space="preserve"> splitN = </w:t>
+      </w:r>
       <w:r>
         <w:t>last</w:t>
       </w:r>
       <w:r>
-        <w:t>N</w:t>
-      </w:r>
-      <w:proofErr w:type="spellEnd"/>
-      <w:r>
-        <w:t xml:space="preserve"> / zoomStep</w:t>
-      </w:r>
-      <w:proofErr w:type="gramStart"/>
+        <w:t>N / zoomStep</w:t>
+      </w:r>
       <w:r>
         <w:rPr>
           <w:vertAlign w:val="superscript"/>
@@ -5367,11 +4907,7 @@
         <w:t xml:space="preserve">2  </w:t>
       </w:r>
       <w:r>
-        <w:t>such</w:t>
-      </w:r>
-      <w:proofErr w:type="gramEnd"/>
-      <w:r>
-        <w:t xml:space="preserve"> that if the graph is indeed fractal structure, then any visible window will have roughly the same number of nodes at each linear zoom step</w:t>
+        <w:t>such that if the graph is indeed fractal structure, then any visible window will have roughly the same number of nodes at each linear zoom step</w:t>
       </w:r>
     </w:p>
     <w:p>
@@ -5383,23 +4919,7 @@
         </w:numPr>
       </w:pPr>
       <w:r>
-        <w:t>After the effective links are found, include their values as fields in the Links database – this way each link has fields strength (for microscopic), strength1 (zoomed out 1 level), strength2 (2 levels), …</w:t>
-      </w:r>
-      <w:proofErr w:type="gramStart"/>
-      <w:r>
-        <w:t>. ,</w:t>
-      </w:r>
-      <w:proofErr w:type="gramEnd"/>
-      <w:r>
-        <w:t xml:space="preserve"> </w:t>
-      </w:r>
-      <w:proofErr w:type="spellStart"/>
-      <w:r>
-        <w:t>strengthn</w:t>
-      </w:r>
-      <w:proofErr w:type="spellEnd"/>
-      <w:r>
-        <w:t xml:space="preserve"> (fully zoomed out, leaving only 20-50 nodes)</w:t>
+        <w:t>After the effective links are found, include their values as fields in the Links database – this way each link has fields strength (for microscopic), strength1 (zoomed out 1 level), strength2 (2 levels), …. , strengthn (fully zoomed out, leaving only 20-50 nodes)</w:t>
       </w:r>
     </w:p>
     <w:p>
@@ -5411,23 +4931,7 @@
         </w:numPr>
       </w:pPr>
       <w:r>
-        <w:t xml:space="preserve">The </w:t>
-      </w:r>
-      <w:proofErr w:type="spellStart"/>
-      <w:r>
-        <w:t>relevatn</w:t>
-      </w:r>
-      <w:proofErr w:type="spellEnd"/>
-      <w:r>
-        <w:t xml:space="preserve"> fields are then loaded into strength value of </w:t>
-      </w:r>
-      <w:proofErr w:type="spellStart"/>
-      <w:r>
-        <w:t>linkData</w:t>
-      </w:r>
-      <w:proofErr w:type="spellEnd"/>
-      <w:r>
-        <w:t xml:space="preserve"> array on the client in tok.js</w:t>
+        <w:t>The relevatn fields are then loaded into strength value of linkData array on the client in tok.js</w:t>
       </w:r>
     </w:p>
     <w:p>
@@ -5438,24 +4942,11 @@
           <w:numId w:val="9"/>
         </w:numPr>
       </w:pPr>
-      <w:proofErr w:type="spellStart"/>
-      <w:r>
-        <w:t>maxZoomLvl</w:t>
-      </w:r>
-      <w:proofErr w:type="spellEnd"/>
-      <w:r>
-        <w:t xml:space="preserve"> – find the most zoomed-out level in a graph</w:t>
-      </w:r>
-      <w:r>
-        <w:t xml:space="preserve"> (since it will depend on graph </w:t>
-      </w:r>
-      <w:proofErr w:type="gramStart"/>
-      <w:r>
-        <w:t>size..</w:t>
-      </w:r>
-      <w:proofErr w:type="gramEnd"/>
-      <w:r>
-        <w:t>)</w:t>
+      <w:r>
+        <w:t>maxZoomLvl – find the most zoomed-out level in a graph</w:t>
+      </w:r>
+      <w:r>
+        <w:t xml:space="preserve"> (since it will depend on graph size..)</w:t>
       </w:r>
     </w:p>
     <w:p>
@@ -5485,15 +4976,7 @@
         </w:numPr>
       </w:pPr>
       <w:r>
-        <w:t xml:space="preserve">this is called on each graph </w:t>
-      </w:r>
-      <w:proofErr w:type="gramStart"/>
-      <w:r>
-        <w:t>redraw(</w:t>
-      </w:r>
-      <w:proofErr w:type="gramEnd"/>
-      <w:r>
-        <w:t>) in tok.js</w:t>
+        <w:t>this is called on each graph redraw() in tok.js</w:t>
       </w:r>
     </w:p>
     <w:p>
@@ -5505,23 +4988,7 @@
         </w:numPr>
       </w:pPr>
       <w:r>
-        <w:t xml:space="preserve">subscribe uses the currently visible window coordinates </w:t>
-      </w:r>
-      <w:proofErr w:type="spellStart"/>
-      <w:r>
-        <w:t>visWindow</w:t>
-      </w:r>
-      <w:proofErr w:type="spellEnd"/>
-      <w:r>
-        <w:t xml:space="preserve">, and current zoom level </w:t>
-      </w:r>
-      <w:proofErr w:type="spellStart"/>
-      <w:r>
-        <w:t>currZmLvl</w:t>
-      </w:r>
-      <w:proofErr w:type="spellEnd"/>
-      <w:r>
-        <w:t xml:space="preserve"> stored in Session variable</w:t>
+        <w:t>subscribe uses the currently visible window coordinates visWindow, and current zoom level currZmLvl stored in Session variable</w:t>
       </w:r>
     </w:p>
     <w:p>
@@ -5545,24 +5012,7 @@
         </w:numPr>
       </w:pPr>
       <w:r>
-        <w:lastRenderedPageBreak/>
-        <w:t xml:space="preserve">find all the nodes at </w:t>
-      </w:r>
-      <w:proofErr w:type="spellStart"/>
-      <w:r>
-        <w:t>currZmLvl</w:t>
-      </w:r>
-      <w:proofErr w:type="spellEnd"/>
-      <w:r>
-        <w:t xml:space="preserve"> inside the visible window. If this is </w:t>
-      </w:r>
-      <w:proofErr w:type="gramStart"/>
-      <w:r>
-        <w:t>is</w:t>
-      </w:r>
-      <w:proofErr w:type="gramEnd"/>
-      <w:r>
-        <w:t xml:space="preserve"> between 20 and 50, then we’re done</w:t>
+        <w:t>find all the nodes at currZmLvl inside the visible window. If this is is between 20 and 50, then we’re done</w:t>
       </w:r>
     </w:p>
     <w:p>
@@ -5574,15 +5024,7 @@
         </w:numPr>
       </w:pPr>
       <w:r>
-        <w:t xml:space="preserve">If it’s too many, then zoom out: increment </w:t>
-      </w:r>
-      <w:proofErr w:type="spellStart"/>
-      <w:r>
-        <w:t>currZmLvl</w:t>
-      </w:r>
-      <w:proofErr w:type="spellEnd"/>
-      <w:r>
-        <w:t xml:space="preserve"> (thus taking only the large nodes and effective connectivity at that level), then check number of nodes again</w:t>
+        <w:t>If it’s too many, then zoom out: increment currZmLvl (thus taking only the large nodes and effective connectivity at that level), then check number of nodes again</w:t>
       </w:r>
     </w:p>
     <w:p>
@@ -5594,15 +5036,7 @@
         </w:numPr>
       </w:pPr>
       <w:r>
-        <w:t xml:space="preserve">If it’s too few, then zoom in: however, since the smaller nodes might not have been positioned yet, we can’t use their positioning inside </w:t>
-      </w:r>
-      <w:proofErr w:type="spellStart"/>
-      <w:r>
-        <w:t>visWindow</w:t>
-      </w:r>
-      <w:proofErr w:type="spellEnd"/>
-      <w:r>
-        <w:t xml:space="preserve"> to find which ones to show. Instead, we use the graph structure. We find all the children of already visible nodes for whom the visible node is its </w:t>
+        <w:t xml:space="preserve">If it’s too few, then zoom in: however, since the smaller nodes might not have been positioned yet, we can’t use their positioning inside visWindow to find which ones to show. Instead, we use the graph structure. We find all the children of already visible nodes for whom the visible node is its </w:t>
       </w:r>
       <w:r>
         <w:t>strongest</w:t>
@@ -5614,29 +5048,13 @@
         <w:t xml:space="preserve">linked </w:t>
       </w:r>
       <w:r>
-        <w:t xml:space="preserve">parent. Similarly, we find all parents of </w:t>
-      </w:r>
-      <w:proofErr w:type="spellStart"/>
-      <w:r>
-        <w:t>visNodes</w:t>
-      </w:r>
-      <w:proofErr w:type="spellEnd"/>
-      <w:r>
-        <w:t xml:space="preserve"> …. </w:t>
+        <w:t xml:space="preserve">parent. Similarly, we find all parents of visNodes …. </w:t>
       </w:r>
       <w:r>
         <w:t>strongest linked</w:t>
       </w:r>
       <w:r>
-        <w:t xml:space="preserve"> child. We then loop this algorithm until no new nodes are added – adding only nodes at </w:t>
-      </w:r>
-      <w:proofErr w:type="spellStart"/>
-      <w:r>
-        <w:t>currZmLvl</w:t>
-      </w:r>
-      <w:proofErr w:type="spellEnd"/>
-      <w:r>
-        <w:t xml:space="preserve"> (else </w:t>
+        <w:t xml:space="preserve"> child. We then loop this algorithm until no new nodes are added – adding only nodes at currZmLvl (else </w:t>
       </w:r>
       <w:r>
         <w:t>it won’t terminate)</w:t>
@@ -5648,15 +5066,7 @@
         <w:t>(linked) nodes can be reached.</w:t>
       </w:r>
       <w:r>
-        <w:t xml:space="preserve"> New </w:t>
-      </w:r>
-      <w:proofErr w:type="spellStart"/>
-      <w:r>
-        <w:t>unpositioned</w:t>
-      </w:r>
-      <w:proofErr w:type="spellEnd"/>
-      <w:r>
-        <w:t xml:space="preserve"> nodes start off next to their previously visible </w:t>
+        <w:t xml:space="preserve"> New unpositioned nodes start off next to their previously visible </w:t>
       </w:r>
       <w:r>
         <w:t>parents/children.</w:t>
@@ -5683,15 +5093,7 @@
         </w:numPr>
       </w:pPr>
       <w:r>
-        <w:t xml:space="preserve">We then publish the phantom nodes that keep the visible graph structure close to what it would be in the full graph. Phantom nodes are fixed and mostly outside the </w:t>
-      </w:r>
-      <w:proofErr w:type="spellStart"/>
-      <w:r>
-        <w:t>visWindow</w:t>
-      </w:r>
-      <w:proofErr w:type="spellEnd"/>
-      <w:r>
-        <w:t>.</w:t>
+        <w:t>We then publish the phantom nodes that keep the visible graph structure close to what it would be in the full graph. Phantom nodes are fixed and mostly outside the visWindow.</w:t>
       </w:r>
     </w:p>
     <w:p>
@@ -5721,15 +5123,7 @@
         <w:t xml:space="preserve">ny links for efficient running. Can include 20 most important links – but then we can end up with disconnected nodes. Instead, choose at most 2 most important phantom links per node. </w:t>
       </w:r>
       <w:r>
-        <w:t xml:space="preserve">After this, if a phantom nodes happens to not be positioned yet, then don’t publish it (the resulting orphaned links are filtered out in </w:t>
-      </w:r>
-      <w:proofErr w:type="gramStart"/>
-      <w:r>
-        <w:t>redraw(</w:t>
-      </w:r>
-      <w:proofErr w:type="gramEnd"/>
-      <w:r>
-        <w:t xml:space="preserve">) on the client). </w:t>
+        <w:t xml:space="preserve">After this, if a phantom nodes happens to not be positioned yet, then don’t publish it (the resulting orphaned links are filtered out in redraw() on the client). </w:t>
       </w:r>
     </w:p>
     <w:p>
@@ -5743,21 +5137,12 @@
     </w:p>
     <w:p/>
     <w:p>
-      <w:proofErr w:type="spellStart"/>
-      <w:r>
-        <w:t>MetaMath</w:t>
-      </w:r>
-      <w:proofErr w:type="spellEnd"/>
-      <w:r>
-        <w:t xml:space="preserve"> network analysis (</w:t>
-      </w:r>
-      <w:proofErr w:type="spellStart"/>
-      <w:r>
-        <w:t>graph_analyze.m</w:t>
-      </w:r>
-      <w:proofErr w:type="spellEnd"/>
-      <w:r>
-        <w:t>)</w:t>
+      <w:r>
+        <w:lastRenderedPageBreak/>
+        <w:t>MetaMath network analysis (</w:t>
+      </w:r>
+      <w:r>
+        <w:t>graph_analyze.m)</w:t>
       </w:r>
     </w:p>
     <w:p>
@@ -5824,25 +5209,7 @@
               <w:rPr>
                 <w:rFonts w:ascii="Cambria Math" w:hAnsi="Cambria Math"/>
               </w:rPr>
-              <m:t>-</m:t>
-            </m:r>
-            <m:r>
-              <w:rPr>
-                <w:rFonts w:ascii="Cambria Math" w:hAnsi="Cambria Math"/>
-              </w:rPr>
-              <m:t>0.9</m:t>
-            </m:r>
-            <m:r>
-              <w:rPr>
-                <w:rFonts w:ascii="Cambria Math" w:hAnsi="Cambria Math"/>
-              </w:rPr>
-              <m:t>±</m:t>
-            </m:r>
-            <m:r>
-              <w:rPr>
-                <w:rFonts w:ascii="Cambria Math" w:hAnsi="Cambria Math"/>
-              </w:rPr>
-              <m:t>0.1</m:t>
+              <m:t>-0.9±0.1</m:t>
             </m:r>
           </m:sup>
         </m:sSup>
@@ -6027,13 +5394,7 @@
                               <w:rPr>
                                 <w:rFonts w:ascii="Cambria Math" w:hAnsi="Cambria Math"/>
                               </w:rPr>
-                              <m:t>-</m:t>
-                            </m:r>
-                            <m:r>
-                              <w:rPr>
-                                <w:rFonts w:ascii="Cambria Math" w:hAnsi="Cambria Math"/>
-                              </w:rPr>
-                              <m:t>3.3±0.2</m:t>
+                              <m:t>-3.3±0.2</m:t>
                             </m:r>
                             <m:ctrlPr>
                               <w:rPr>
@@ -6096,29 +5457,7 @@
         <w:rPr>
           <w:rFonts w:eastAsiaTheme="minorEastAsia"/>
         </w:rPr>
-        <w:t xml:space="preserve"> &lt; </w:t>
-      </w:r>
-      <w:proofErr w:type="spellStart"/>
-      <w:proofErr w:type="gramStart"/>
-      <w:r>
-        <w:rPr>
-          <w:rFonts w:eastAsiaTheme="minorEastAsia"/>
-        </w:rPr>
-        <w:t>exp</w:t>
-      </w:r>
-      <w:proofErr w:type="spellEnd"/>
-      <w:r>
-        <w:rPr>
-          <w:rFonts w:eastAsiaTheme="minorEastAsia"/>
-        </w:rPr>
-        <w:t>(</w:t>
-      </w:r>
-      <w:proofErr w:type="gramEnd"/>
-      <w:r>
-        <w:rPr>
-          <w:rFonts w:eastAsiaTheme="minorEastAsia"/>
-        </w:rPr>
-        <w:t>3.3)</w:t>
+        <w:t xml:space="preserve"> &lt; exp(3.3)</w:t>
       </w:r>
       <w:r>
         <w:rPr>
@@ -6163,10 +5502,7 @@
       </w:r>
     </w:p>
     <w:p/>
-    <w:p>
-      <w:bookmarkStart w:id="0" w:name="_GoBack"/>
-      <w:bookmarkEnd w:id="0"/>
-    </w:p>
+    <w:p/>
     <w:sectPr>
       <w:pgSz w:w="12240" w:h="15840"/>
       <w:pgMar w:top="1440" w:right="1440" w:bottom="1440" w:left="1440" w:header="720" w:footer="720" w:gutter="0"/>

</xml_diff>

<commit_message>
node shapes, link styles, Markdown support
</commit_message>
<xml_diff>
--- a/code_structure.docx
+++ b/code_structure.docx
@@ -1,6 +1,6 @@
 
 <file path=word/document.xml><?xml version="1.0" encoding="utf-8"?>
-<w:document xmlns:wpc="http://schemas.microsoft.com/office/word/2010/wordprocessingCanvas" xmlns:mo="http://schemas.microsoft.com/office/mac/office/2008/main" xmlns:mc="http://schemas.openxmlformats.org/markup-compatibility/2006" xmlns:mv="urn:schemas-microsoft-com:mac:vml" xmlns:o="urn:schemas-microsoft-com:office:office" xmlns:r="http://schemas.openxmlformats.org/officeDocument/2006/relationships" xmlns:m="http://schemas.openxmlformats.org/officeDocument/2006/math" xmlns:v="urn:schemas-microsoft-com:vml" xmlns:wp14="http://schemas.microsoft.com/office/word/2010/wordprocessingDrawing" xmlns:wp="http://schemas.openxmlformats.org/drawingml/2006/wordprocessingDrawing" xmlns:w10="urn:schemas-microsoft-com:office:word" xmlns:w="http://schemas.openxmlformats.org/wordprocessingml/2006/main" xmlns:w14="http://schemas.microsoft.com/office/word/2010/wordml" xmlns:w15="http://schemas.microsoft.com/office/word/2012/wordml" xmlns:wpg="http://schemas.microsoft.com/office/word/2010/wordprocessingGroup" xmlns:wpi="http://schemas.microsoft.com/office/word/2010/wordprocessingInk" xmlns:wne="http://schemas.microsoft.com/office/word/2006/wordml" xmlns:wps="http://schemas.microsoft.com/office/word/2010/wordprocessingShape" mc:Ignorable="w14 w15 wp14">
+<w:document xmlns:wpc="http://schemas.microsoft.com/office/word/2010/wordprocessingCanvas" xmlns:cx="http://schemas.microsoft.com/office/drawing/2014/chartex" xmlns:cx1="http://schemas.microsoft.com/office/drawing/2015/9/8/chartex" xmlns:cx2="http://schemas.microsoft.com/office/drawing/2015/10/21/chartex" xmlns:cx3="http://schemas.microsoft.com/office/drawing/2016/5/9/chartex" xmlns:cx4="http://schemas.microsoft.com/office/drawing/2016/5/10/chartex" xmlns:cx5="http://schemas.microsoft.com/office/drawing/2016/5/11/chartex" xmlns:cx6="http://schemas.microsoft.com/office/drawing/2016/5/12/chartex" xmlns:cx7="http://schemas.microsoft.com/office/drawing/2016/5/13/chartex" xmlns:cx8="http://schemas.microsoft.com/office/drawing/2016/5/14/chartex" xmlns:mc="http://schemas.openxmlformats.org/markup-compatibility/2006" xmlns:aink="http://schemas.microsoft.com/office/drawing/2016/ink" xmlns:am3d="http://schemas.microsoft.com/office/drawing/2017/model3d" xmlns:o="urn:schemas-microsoft-com:office:office" xmlns:r="http://schemas.openxmlformats.org/officeDocument/2006/relationships" xmlns:m="http://schemas.openxmlformats.org/officeDocument/2006/math" xmlns:v="urn:schemas-microsoft-com:vml" xmlns:wp14="http://schemas.microsoft.com/office/word/2010/wordprocessingDrawing" xmlns:wp="http://schemas.openxmlformats.org/drawingml/2006/wordprocessingDrawing" xmlns:w10="urn:schemas-microsoft-com:office:word" xmlns:w="http://schemas.openxmlformats.org/wordprocessingml/2006/main" xmlns:w14="http://schemas.microsoft.com/office/word/2010/wordml" xmlns:w15="http://schemas.microsoft.com/office/word/2012/wordml" xmlns:w16cex="http://schemas.microsoft.com/office/word/2018/wordml/cex" xmlns:w16cid="http://schemas.microsoft.com/office/word/2016/wordml/cid" xmlns:w16="http://schemas.microsoft.com/office/word/2018/wordml" xmlns:w16se="http://schemas.microsoft.com/office/word/2015/wordml/symex" xmlns:wpg="http://schemas.microsoft.com/office/word/2010/wordprocessingGroup" xmlns:wpi="http://schemas.microsoft.com/office/word/2010/wordprocessingInk" xmlns:wne="http://schemas.microsoft.com/office/word/2006/wordml" xmlns:wps="http://schemas.microsoft.com/office/word/2010/wordprocessingShape" mc:Ignorable="w14 w15 w16se w16cid w16 w16cex wp14">
   <w:body>
     <w:p>
       <w:r>
@@ -28,7 +28,23 @@
         </w:numPr>
       </w:pPr>
       <w:r>
-        <w:t>Tooltips are divs that are positioned next to their node SVGs (divs to allow Latex compilation)</w:t>
+        <w:t xml:space="preserve">Tooltips are </w:t>
+      </w:r>
+      <w:proofErr w:type="spellStart"/>
+      <w:r>
+        <w:t>divs</w:t>
+      </w:r>
+      <w:proofErr w:type="spellEnd"/>
+      <w:r>
+        <w:t xml:space="preserve"> that are positioned next to their node SVGs (</w:t>
+      </w:r>
+      <w:proofErr w:type="spellStart"/>
+      <w:r>
+        <w:t>divs</w:t>
+      </w:r>
+      <w:proofErr w:type="spellEnd"/>
+      <w:r>
+        <w:t xml:space="preserve"> to allow Latex compilation)</w:t>
       </w:r>
     </w:p>
     <w:p>
@@ -52,8 +68,21 @@
         </w:numPr>
       </w:pPr>
       <w:r>
-        <w:t>Store _id field of parent and child nodes (along oriented links) in parentsIx and childrenIx</w:t>
-      </w:r>
+        <w:t xml:space="preserve">Store _id field of parent and child nodes (along oriented links) in </w:t>
+      </w:r>
+      <w:proofErr w:type="spellStart"/>
+      <w:r>
+        <w:t>parentsIx</w:t>
+      </w:r>
+      <w:proofErr w:type="spellEnd"/>
+      <w:r>
+        <w:t xml:space="preserve"> and </w:t>
+      </w:r>
+      <w:proofErr w:type="spellStart"/>
+      <w:r>
+        <w:t>childrenIx</w:t>
+      </w:r>
+      <w:proofErr w:type="spellEnd"/>
       <w:r>
         <w:t xml:space="preserve"> arrays</w:t>
       </w:r>
@@ -191,7 +220,23 @@
         </w:numPr>
       </w:pPr>
       <w:r>
-        <w:t>includes all titles, buttons, MathJax call and graphSVG in a div “canvas”</w:t>
+        <w:t xml:space="preserve">includes all titles, buttons, </w:t>
+      </w:r>
+      <w:proofErr w:type="spellStart"/>
+      <w:r>
+        <w:t>MathJax</w:t>
+      </w:r>
+      <w:proofErr w:type="spellEnd"/>
+      <w:r>
+        <w:t xml:space="preserve"> call and </w:t>
+      </w:r>
+      <w:proofErr w:type="spellStart"/>
+      <w:r>
+        <w:t>graphSVG</w:t>
+      </w:r>
+      <w:proofErr w:type="spellEnd"/>
+      <w:r>
+        <w:t xml:space="preserve"> in a div “canvas”</w:t>
       </w:r>
     </w:p>
     <w:p>
@@ -295,11 +340,32 @@
           <w:numId w:val="3"/>
         </w:numPr>
       </w:pPr>
-      <w:r>
-        <w:t>nodeData and linkData – array containing all the data for links and nodes</w:t>
-      </w:r>
-      <w:r>
-        <w:t xml:space="preserve"> [returned or set by force.nodes() ]</w:t>
+      <w:proofErr w:type="spellStart"/>
+      <w:r>
+        <w:t>nodeData</w:t>
+      </w:r>
+      <w:proofErr w:type="spellEnd"/>
+      <w:r>
+        <w:t xml:space="preserve"> and </w:t>
+      </w:r>
+      <w:proofErr w:type="spellStart"/>
+      <w:r>
+        <w:t>linkData</w:t>
+      </w:r>
+      <w:proofErr w:type="spellEnd"/>
+      <w:r>
+        <w:t xml:space="preserve"> – array containing all the data for links and nodes</w:t>
+      </w:r>
+      <w:r>
+        <w:t xml:space="preserve"> [returned or set by </w:t>
+      </w:r>
+      <w:proofErr w:type="spellStart"/>
+      <w:r>
+        <w:t>force.nodes</w:t>
+      </w:r>
+      <w:proofErr w:type="spellEnd"/>
+      <w:r>
+        <w:t>() ]</w:t>
       </w:r>
     </w:p>
     <w:p>
@@ -323,7 +389,23 @@
         </w:numPr>
       </w:pPr>
       <w:r>
-        <w:t>the datum of these d3 objects is linked by reference to nodeData and linkData arrays</w:t>
+        <w:t xml:space="preserve">the datum of these d3 objects is linked by reference to </w:t>
+      </w:r>
+      <w:proofErr w:type="spellStart"/>
+      <w:r>
+        <w:t>nodeData</w:t>
+      </w:r>
+      <w:proofErr w:type="spellEnd"/>
+      <w:r>
+        <w:t xml:space="preserve"> and </w:t>
+      </w:r>
+      <w:proofErr w:type="spellStart"/>
+      <w:r>
+        <w:t>linkData</w:t>
+      </w:r>
+      <w:proofErr w:type="spellEnd"/>
+      <w:r>
+        <w:t xml:space="preserve"> arrays</w:t>
       </w:r>
     </w:p>
     <w:p>
@@ -335,7 +417,15 @@
         </w:numPr>
       </w:pPr>
       <w:r>
-        <w:t>use existence of field “source” of linkData to identify it as a link vs. a node</w:t>
+        <w:t xml:space="preserve">use existence of field “source” of </w:t>
+      </w:r>
+      <w:proofErr w:type="spellStart"/>
+      <w:r>
+        <w:t>linkData</w:t>
+      </w:r>
+      <w:proofErr w:type="spellEnd"/>
+      <w:r>
+        <w:t xml:space="preserve"> to identify it as a link vs. a node</w:t>
       </w:r>
     </w:p>
     <w:p>
@@ -461,8 +551,45 @@
       <w:r>
         <w:t xml:space="preserve">nodes are fixed by setting a property </w:t>
       </w:r>
-      <w:r>
-        <w:t>nd.fixed=true in each nodeData element. nd.permFixed is the value node returns to after rollover. nd.phantom designates the node is phantom (currently equivalent to being permFixed)</w:t>
+      <w:proofErr w:type="spellStart"/>
+      <w:r>
+        <w:t>nd.fixed</w:t>
+      </w:r>
+      <w:proofErr w:type="spellEnd"/>
+      <w:r>
+        <w:t xml:space="preserve">=true in each </w:t>
+      </w:r>
+      <w:proofErr w:type="spellStart"/>
+      <w:r>
+        <w:t>nodeData</w:t>
+      </w:r>
+      <w:proofErr w:type="spellEnd"/>
+      <w:r>
+        <w:t xml:space="preserve"> element. </w:t>
+      </w:r>
+      <w:proofErr w:type="spellStart"/>
+      <w:r>
+        <w:t>nd.permFixed</w:t>
+      </w:r>
+      <w:proofErr w:type="spellEnd"/>
+      <w:r>
+        <w:t xml:space="preserve"> is the value node returns to after rollover. </w:t>
+      </w:r>
+      <w:proofErr w:type="spellStart"/>
+      <w:r>
+        <w:t>nd.phantom</w:t>
+      </w:r>
+      <w:proofErr w:type="spellEnd"/>
+      <w:r>
+        <w:t xml:space="preserve"> designates the node is phantom (currently equivalent to being </w:t>
+      </w:r>
+      <w:proofErr w:type="spellStart"/>
+      <w:r>
+        <w:t>permFixed</w:t>
+      </w:r>
+      <w:proofErr w:type="spellEnd"/>
+      <w:r>
+        <w:t>)</w:t>
       </w:r>
     </w:p>
     <w:p>
@@ -489,13 +616,29 @@
         <w:t>set link strengths and node charges</w:t>
       </w:r>
       <w:r>
-        <w:t xml:space="preserve"> and other visual attribudes (</w:t>
+        <w:t xml:space="preserve"> and other visual </w:t>
+      </w:r>
+      <w:proofErr w:type="spellStart"/>
+      <w:r>
+        <w:t>attribudes</w:t>
+      </w:r>
+      <w:proofErr w:type="spellEnd"/>
+      <w:r>
+        <w:t xml:space="preserve"> (</w:t>
       </w:r>
       <w:r>
         <w:t xml:space="preserve">position, </w:t>
       </w:r>
       <w:r>
-        <w:t>line type, etc)</w:t>
+        <w:t xml:space="preserve">line type, </w:t>
+      </w:r>
+      <w:proofErr w:type="spellStart"/>
+      <w:r>
+        <w:t>etc</w:t>
+      </w:r>
+      <w:proofErr w:type="spellEnd"/>
+      <w:r>
+        <w:t>)</w:t>
       </w:r>
     </w:p>
     <w:p>
@@ -518,8 +661,13 @@
           <w:numId w:val="3"/>
         </w:numPr>
       </w:pPr>
-      <w:r>
-        <w:t>updateSelection – update CSS classes, both for selected and edited link/node</w:t>
+      <w:proofErr w:type="spellStart"/>
+      <w:r>
+        <w:t>updateSelection</w:t>
+      </w:r>
+      <w:proofErr w:type="spellEnd"/>
+      <w:r>
+        <w:t xml:space="preserve"> – update CSS classes, both for selected and edited link/node</w:t>
       </w:r>
     </w:p>
     <w:p>
@@ -542,11 +690,21 @@
           <w:numId w:val="3"/>
         </w:numPr>
       </w:pPr>
-      <w:r>
-        <w:t xml:space="preserve">Node.importance = radius in px (scale up template shape); </w:t>
-      </w:r>
-      <w:r>
-        <w:t>Link.strength = stroke-width in px</w:t>
+      <w:proofErr w:type="spellStart"/>
+      <w:r>
+        <w:t>Node.importance</w:t>
+      </w:r>
+      <w:proofErr w:type="spellEnd"/>
+      <w:r>
+        <w:t xml:space="preserve"> = radius in px (scale up template shape); </w:t>
+      </w:r>
+      <w:proofErr w:type="spellStart"/>
+      <w:r>
+        <w:t>Link.strength</w:t>
+      </w:r>
+      <w:proofErr w:type="spellEnd"/>
+      <w:r>
+        <w:t xml:space="preserve"> = stroke-width in px</w:t>
       </w:r>
     </w:p>
     <w:p>
@@ -569,11 +727,16 @@
           <w:numId w:val="3"/>
         </w:numPr>
       </w:pPr>
+      <w:proofErr w:type="spellStart"/>
       <w:r>
         <w:t>Node.</w:t>
       </w:r>
       <w:r>
-        <w:t>charge = -(importance)^(p+1)</w:t>
+        <w:t>charge</w:t>
+      </w:r>
+      <w:proofErr w:type="spellEnd"/>
+      <w:r>
+        <w:t xml:space="preserve"> = -(importance)^(p+1)</w:t>
       </w:r>
       <w:r>
         <w:t>;</w:t>
@@ -581,12 +744,22 @@
       <w:r>
         <w:t xml:space="preserve"> </w:t>
       </w:r>
-      <w:r>
-        <w:t>Node.chargeDistance =</w:t>
-      </w:r>
-      <w:r>
-        <w:t xml:space="preserve"> importance *cnst</w:t>
-      </w:r>
+      <w:proofErr w:type="spellStart"/>
+      <w:r>
+        <w:t>Node.chargeDistance</w:t>
+      </w:r>
+      <w:proofErr w:type="spellEnd"/>
+      <w:r>
+        <w:t xml:space="preserve"> =</w:t>
+      </w:r>
+      <w:r>
+        <w:t xml:space="preserve"> importance *</w:t>
+      </w:r>
+      <w:proofErr w:type="spellStart"/>
+      <w:r>
+        <w:t>cnst</w:t>
+      </w:r>
+      <w:proofErr w:type="spellEnd"/>
     </w:p>
     <w:p>
       <w:pPr>
@@ -1191,19 +1364,7 @@
         <w:rPr>
           <w:rFonts w:eastAsiaTheme="minorEastAsia"/>
         </w:rPr>
-        <w:t xml:space="preserve">Alternatively, </w:t>
-      </w:r>
-      <w:r>
-        <w:rPr>
-          <w:rFonts w:eastAsiaTheme="minorEastAsia"/>
-        </w:rPr>
-        <w:t>if it’s shorter, replace,</w:t>
-      </w:r>
-      <w:r>
-        <w:rPr>
-          <w:rFonts w:eastAsiaTheme="minorEastAsia"/>
-        </w:rPr>
-        <w:t xml:space="preserve"> and grow the number with each tick.</w:t>
+        <w:t>Alternatively, if it’s shorter, replace, and grow the number with each tick.</w:t>
       </w:r>
     </w:p>
     <w:p>
@@ -1221,10 +1382,40 @@
         <w:rPr>
           <w:rFonts w:eastAsiaTheme="minorEastAsia"/>
         </w:rPr>
+        <w:t xml:space="preserve">Also add a margin that all links xx times longer than the shortest link are also considered short. Set xx with </w:t>
+      </w:r>
+      <w:proofErr w:type="spellStart"/>
+      <w:r>
+        <w:rPr>
+          <w:rFonts w:eastAsiaTheme="minorEastAsia"/>
+        </w:rPr>
+        <w:t>Graph_density</w:t>
+      </w:r>
+      <w:proofErr w:type="spellEnd"/>
+      <w:r>
+        <w:rPr>
+          <w:rFonts w:eastAsiaTheme="minorEastAsia"/>
+        </w:rPr>
+        <w:t xml:space="preserve"> parameter</w:t>
+      </w:r>
+    </w:p>
+    <w:p>
+      <w:pPr>
+        <w:pStyle w:val="ListParagraph"/>
+        <w:numPr>
+          <w:ilvl w:val="3"/>
+          <w:numId w:val="3"/>
+        </w:numPr>
+        <w:rPr>
+          <w:rFonts w:eastAsiaTheme="minorEastAsia"/>
+        </w:rPr>
+      </w:pPr>
+      <w:r>
+        <w:rPr>
+          <w:rFonts w:eastAsiaTheme="minorEastAsia"/>
+        </w:rPr>
         <w:t>Think of this as a “strain” on each node, and strong links are cracks that release it – to make the percolation analogy better</w:t>
       </w:r>
-      <w:bookmarkStart w:id="0" w:name="_GoBack"/>
-      <w:bookmarkEnd w:id="0"/>
     </w:p>
     <w:p>
       <w:pPr>
@@ -1241,6 +1432,7 @@
         <w:rPr>
           <w:rFonts w:eastAsiaTheme="minorEastAsia"/>
         </w:rPr>
+        <w:lastRenderedPageBreak/>
         <w:t>Orienting force:</w:t>
       </w:r>
       <w:r>
@@ -1253,8 +1445,16 @@
         <w:rPr>
           <w:rFonts w:eastAsiaTheme="minorEastAsia"/>
         </w:rPr>
-        <w:t>apply a rotation force propto</w:t>
-      </w:r>
+        <w:t xml:space="preserve">apply a rotation force </w:t>
+      </w:r>
+      <w:proofErr w:type="spellStart"/>
+      <w:r>
+        <w:rPr>
+          <w:rFonts w:eastAsiaTheme="minorEastAsia"/>
+        </w:rPr>
+        <w:t>propto</w:t>
+      </w:r>
+      <w:proofErr w:type="spellEnd"/>
       <w:r>
         <w:rPr>
           <w:rFonts w:eastAsiaTheme="minorEastAsia"/>
@@ -1270,12 +1470,12 @@
           <w:rFonts w:eastAsiaTheme="minorEastAsia"/>
         </w:rPr>
       </w:pPr>
+      <w:bookmarkStart w:id="0" w:name="OLE_LINK1"/>
       <m:oMath>
         <m:r>
           <w:rPr>
             <w:rFonts w:ascii="Cambria Math" w:eastAsiaTheme="minorEastAsia" w:hAnsi="Cambria Math"/>
           </w:rPr>
-          <w:lastRenderedPageBreak/>
           <m:t>R=-g*</m:t>
         </m:r>
         <m:f>
@@ -1561,7 +1761,14 @@
         <w:rPr>
           <w:rFonts w:eastAsiaTheme="minorEastAsia"/>
         </w:rPr>
-        <w:t xml:space="preserve">    per tick</w:t>
+        <w:t xml:space="preserve">    per </w:t>
+      </w:r>
+      <w:bookmarkEnd w:id="0"/>
+      <w:r>
+        <w:rPr>
+          <w:rFonts w:eastAsiaTheme="minorEastAsia"/>
+        </w:rPr>
+        <w:t>tick</w:t>
       </w:r>
       <w:r>
         <w:rPr>
@@ -1591,6 +1798,342 @@
         <w:rPr>
           <w:rFonts w:eastAsiaTheme="minorEastAsia"/>
         </w:rPr>
+        <w:t>Second orienting force: for unoriented “theorem” links, we want nodes to be roughly at the same level, not far ahead of each other (considered equivalent) – so set force:</w:t>
+      </w:r>
+      <w:r>
+        <w:rPr>
+          <w:rFonts w:eastAsiaTheme="minorEastAsia"/>
+        </w:rPr>
+        <w:br/>
+      </w:r>
+      <m:oMath>
+        <m:r>
+          <w:rPr>
+            <w:rFonts w:ascii="Cambria Math" w:eastAsiaTheme="minorEastAsia" w:hAnsi="Cambria Math"/>
+          </w:rPr>
+          <m:t>R=g*</m:t>
+        </m:r>
+        <m:f>
+          <m:fPr>
+            <m:ctrlPr>
+              <w:rPr>
+                <w:rFonts w:ascii="Cambria Math" w:eastAsiaTheme="minorEastAsia" w:hAnsi="Cambria Math"/>
+                <w:i/>
+              </w:rPr>
+            </m:ctrlPr>
+          </m:fPr>
+          <m:num>
+            <m:r>
+              <w:rPr>
+                <w:rFonts w:ascii="Cambria Math" w:hAnsi="Cambria Math"/>
+              </w:rPr>
+              <m:t>lk.Strength</m:t>
+            </m:r>
+          </m:num>
+          <m:den>
+            <m:d>
+              <m:dPr>
+                <m:begChr m:val="|"/>
+                <m:endChr m:val="|"/>
+                <m:ctrlPr>
+                  <w:rPr>
+                    <w:rFonts w:ascii="Cambria Math" w:eastAsiaTheme="minorEastAsia" w:hAnsi="Cambria Math"/>
+                    <w:i/>
+                  </w:rPr>
+                </m:ctrlPr>
+              </m:dPr>
+              <m:e>
+                <m:acc>
+                  <m:accPr>
+                    <m:chr m:val="⃗"/>
+                    <m:ctrlPr>
+                      <w:rPr>
+                        <w:rFonts w:ascii="Cambria Math" w:eastAsiaTheme="minorEastAsia" w:hAnsi="Cambria Math"/>
+                        <w:i/>
+                      </w:rPr>
+                    </m:ctrlPr>
+                  </m:accPr>
+                  <m:e>
+                    <m:r>
+                      <w:rPr>
+                        <w:rFonts w:ascii="Cambria Math" w:eastAsiaTheme="minorEastAsia" w:hAnsi="Cambria Math"/>
+                      </w:rPr>
+                      <m:t>x</m:t>
+                    </m:r>
+                  </m:e>
+                </m:acc>
+              </m:e>
+            </m:d>
+            <m:r>
+              <w:rPr>
+                <w:rFonts w:ascii="Cambria Math" w:eastAsiaTheme="minorEastAsia" w:hAnsi="Cambria Math"/>
+              </w:rPr>
+              <m:t xml:space="preserve"> </m:t>
+            </m:r>
+          </m:den>
+        </m:f>
+        <m:r>
+          <w:rPr>
+            <w:rFonts w:ascii="Cambria Math" w:eastAsiaTheme="minorEastAsia" w:hAnsi="Cambria Math"/>
+          </w:rPr>
+          <m:t xml:space="preserve"> </m:t>
+        </m:r>
+        <m:sSup>
+          <m:sSupPr>
+            <m:ctrlPr>
+              <w:rPr>
+                <w:rFonts w:ascii="Cambria Math" w:eastAsiaTheme="minorEastAsia" w:hAnsi="Cambria Math"/>
+                <w:i/>
+              </w:rPr>
+            </m:ctrlPr>
+          </m:sSupPr>
+          <m:e>
+            <m:d>
+              <m:dPr>
+                <m:ctrlPr>
+                  <w:rPr>
+                    <w:rFonts w:ascii="Cambria Math" w:eastAsiaTheme="minorEastAsia" w:hAnsi="Cambria Math"/>
+                    <w:i/>
+                  </w:rPr>
+                </m:ctrlPr>
+              </m:dPr>
+              <m:e>
+                <m:r>
+                  <w:rPr>
+                    <w:rFonts w:ascii="Cambria Math" w:eastAsiaTheme="minorEastAsia" w:hAnsi="Cambria Math"/>
+                  </w:rPr>
+                  <m:t>lk.strength</m:t>
+                </m:r>
+              </m:e>
+            </m:d>
+          </m:e>
+          <m:sup>
+            <m:r>
+              <w:rPr>
+                <w:rFonts w:ascii="Cambria Math" w:eastAsiaTheme="minorEastAsia" w:hAnsi="Cambria Math"/>
+              </w:rPr>
+              <m:t>p+1</m:t>
+            </m:r>
+          </m:sup>
+        </m:sSup>
+        <m:sSup>
+          <m:sSupPr>
+            <m:ctrlPr>
+              <w:rPr>
+                <w:rFonts w:ascii="Cambria Math" w:eastAsiaTheme="minorEastAsia" w:hAnsi="Cambria Math"/>
+                <w:i/>
+              </w:rPr>
+            </m:ctrlPr>
+          </m:sSupPr>
+          <m:e>
+            <m:d>
+              <m:dPr>
+                <m:ctrlPr>
+                  <w:rPr>
+                    <w:rFonts w:ascii="Cambria Math" w:eastAsiaTheme="minorEastAsia" w:hAnsi="Cambria Math"/>
+                    <w:i/>
+                  </w:rPr>
+                </m:ctrlPr>
+              </m:dPr>
+              <m:e>
+                <m:f>
+                  <m:fPr>
+                    <m:ctrlPr>
+                      <w:rPr>
+                        <w:rFonts w:ascii="Cambria Math" w:eastAsiaTheme="minorEastAsia" w:hAnsi="Cambria Math"/>
+                        <w:i/>
+                      </w:rPr>
+                    </m:ctrlPr>
+                  </m:fPr>
+                  <m:num>
+                    <m:sSub>
+                      <m:sSubPr>
+                        <m:ctrlPr>
+                          <w:rPr>
+                            <w:rFonts w:ascii="Cambria Math" w:eastAsiaTheme="minorEastAsia" w:hAnsi="Cambria Math"/>
+                            <w:i/>
+                          </w:rPr>
+                        </m:ctrlPr>
+                      </m:sSubPr>
+                      <m:e>
+                        <m:r>
+                          <w:rPr>
+                            <w:rFonts w:ascii="Cambria Math" w:eastAsiaTheme="minorEastAsia" w:hAnsi="Cambria Math"/>
+                          </w:rPr>
+                          <m:t>x</m:t>
+                        </m:r>
+                      </m:e>
+                      <m:sub>
+                        <m:r>
+                          <w:rPr>
+                            <w:rFonts w:ascii="Cambria Math" w:eastAsiaTheme="minorEastAsia" w:hAnsi="Cambria Math"/>
+                          </w:rPr>
+                          <m:t>2</m:t>
+                        </m:r>
+                      </m:sub>
+                    </m:sSub>
+                  </m:num>
+                  <m:den>
+                    <m:d>
+                      <m:dPr>
+                        <m:begChr m:val="|"/>
+                        <m:endChr m:val="|"/>
+                        <m:ctrlPr>
+                          <w:rPr>
+                            <w:rFonts w:ascii="Cambria Math" w:eastAsiaTheme="minorEastAsia" w:hAnsi="Cambria Math"/>
+                            <w:i/>
+                          </w:rPr>
+                        </m:ctrlPr>
+                      </m:dPr>
+                      <m:e>
+                        <m:acc>
+                          <m:accPr>
+                            <m:chr m:val="⃗"/>
+                            <m:ctrlPr>
+                              <w:rPr>
+                                <w:rFonts w:ascii="Cambria Math" w:eastAsiaTheme="minorEastAsia" w:hAnsi="Cambria Math"/>
+                                <w:i/>
+                              </w:rPr>
+                            </m:ctrlPr>
+                          </m:accPr>
+                          <m:e>
+                            <m:r>
+                              <w:rPr>
+                                <w:rFonts w:ascii="Cambria Math" w:eastAsiaTheme="minorEastAsia" w:hAnsi="Cambria Math"/>
+                              </w:rPr>
+                              <m:t>x</m:t>
+                            </m:r>
+                          </m:e>
+                        </m:acc>
+                      </m:e>
+                    </m:d>
+                  </m:den>
+                </m:f>
+              </m:e>
+            </m:d>
+          </m:e>
+          <m:sup>
+            <m:r>
+              <w:rPr>
+                <w:rFonts w:ascii="Cambria Math" w:eastAsiaTheme="minorEastAsia" w:hAnsi="Cambria Math"/>
+              </w:rPr>
+              <m:t>2</m:t>
+            </m:r>
+          </m:sup>
+        </m:sSup>
+        <m:r>
+          <w:rPr>
+            <w:rFonts w:ascii="Cambria Math" w:eastAsiaTheme="minorEastAsia" w:hAnsi="Cambria Math"/>
+          </w:rPr>
+          <m:t>*</m:t>
+        </m:r>
+        <w:bookmarkStart w:id="1" w:name="OLE_LINK3"/>
+        <m:r>
+          <w:rPr>
+            <w:rFonts w:ascii="Cambria Math" w:eastAsiaTheme="minorEastAsia" w:hAnsi="Cambria Math"/>
+          </w:rPr>
+          <m:t>sign(</m:t>
+        </m:r>
+        <m:sSub>
+          <m:sSubPr>
+            <m:ctrlPr>
+              <w:rPr>
+                <w:rFonts w:ascii="Cambria Math" w:eastAsiaTheme="minorEastAsia" w:hAnsi="Cambria Math"/>
+                <w:i/>
+              </w:rPr>
+            </m:ctrlPr>
+          </m:sSubPr>
+          <m:e>
+            <m:r>
+              <w:rPr>
+                <w:rFonts w:ascii="Cambria Math" w:eastAsiaTheme="minorEastAsia" w:hAnsi="Cambria Math"/>
+              </w:rPr>
+              <m:t>x</m:t>
+            </m:r>
+          </m:e>
+          <m:sub>
+            <m:r>
+              <w:rPr>
+                <w:rFonts w:ascii="Cambria Math" w:eastAsiaTheme="minorEastAsia" w:hAnsi="Cambria Math"/>
+              </w:rPr>
+              <m:t>1</m:t>
+            </m:r>
+          </m:sub>
+        </m:sSub>
+        <m:r>
+          <w:rPr>
+            <w:rFonts w:ascii="Cambria Math" w:eastAsiaTheme="minorEastAsia" w:hAnsi="Cambria Math"/>
+          </w:rPr>
+          <m:t>)</m:t>
+        </m:r>
+        <w:bookmarkEnd w:id="1"/>
+        <m:r>
+          <w:rPr>
+            <w:rFonts w:ascii="Cambria Math" w:eastAsiaTheme="minorEastAsia" w:hAnsi="Cambria Math"/>
+          </w:rPr>
+          <m:t>*</m:t>
+        </m:r>
+        <m:r>
+          <w:rPr>
+            <w:rFonts w:ascii="Cambria Math" w:eastAsiaTheme="minorEastAsia" w:hAnsi="Cambria Math"/>
+          </w:rPr>
+          <m:t>sign(</m:t>
+        </m:r>
+        <m:sSub>
+          <m:sSubPr>
+            <m:ctrlPr>
+              <w:rPr>
+                <w:rFonts w:ascii="Cambria Math" w:eastAsiaTheme="minorEastAsia" w:hAnsi="Cambria Math"/>
+                <w:i/>
+              </w:rPr>
+            </m:ctrlPr>
+          </m:sSubPr>
+          <m:e>
+            <m:r>
+              <w:rPr>
+                <w:rFonts w:ascii="Cambria Math" w:eastAsiaTheme="minorEastAsia" w:hAnsi="Cambria Math"/>
+              </w:rPr>
+              <m:t>x</m:t>
+            </m:r>
+          </m:e>
+          <m:sub>
+            <m:r>
+              <w:rPr>
+                <w:rFonts w:ascii="Cambria Math" w:eastAsiaTheme="minorEastAsia" w:hAnsi="Cambria Math"/>
+              </w:rPr>
+              <m:t>2</m:t>
+            </m:r>
+          </m:sub>
+        </m:sSub>
+        <m:r>
+          <w:rPr>
+            <w:rFonts w:ascii="Cambria Math" w:eastAsiaTheme="minorEastAsia" w:hAnsi="Cambria Math"/>
+          </w:rPr>
+          <m:t>)</m:t>
+        </m:r>
+      </m:oMath>
+      <w:r>
+        <w:rPr>
+          <w:rFonts w:eastAsiaTheme="minorEastAsia"/>
+        </w:rPr>
+        <w:t xml:space="preserve">   </w:t>
+      </w:r>
+    </w:p>
+    <w:p>
+      <w:pPr>
+        <w:pStyle w:val="ListParagraph"/>
+        <w:numPr>
+          <w:ilvl w:val="2"/>
+          <w:numId w:val="3"/>
+        </w:numPr>
+        <w:rPr>
+          <w:rFonts w:eastAsiaTheme="minorEastAsia"/>
+        </w:rPr>
+      </w:pPr>
+      <w:r>
+        <w:rPr>
+          <w:rFonts w:eastAsiaTheme="minorEastAsia"/>
+        </w:rPr>
         <w:t>To get new position, m</w:t>
       </w:r>
       <w:r>
@@ -1639,7 +2182,35 @@
         <w:rPr>
           <w:rFonts w:eastAsiaTheme="minorEastAsia"/>
         </w:rPr>
-        <w:t>If all distances are scaled by factor b (i.e., nd.importance and lk.strength are as well), then to get the same graph layout</w:t>
+        <w:t xml:space="preserve">If all distances are scaled by factor b (i.e., </w:t>
+      </w:r>
+      <w:proofErr w:type="spellStart"/>
+      <w:r>
+        <w:rPr>
+          <w:rFonts w:eastAsiaTheme="minorEastAsia"/>
+        </w:rPr>
+        <w:t>nd.importance</w:t>
+      </w:r>
+      <w:proofErr w:type="spellEnd"/>
+      <w:r>
+        <w:rPr>
+          <w:rFonts w:eastAsiaTheme="minorEastAsia"/>
+        </w:rPr>
+        <w:t xml:space="preserve"> and </w:t>
+      </w:r>
+      <w:proofErr w:type="spellStart"/>
+      <w:r>
+        <w:rPr>
+          <w:rFonts w:eastAsiaTheme="minorEastAsia"/>
+        </w:rPr>
+        <w:t>lk.strength</w:t>
+      </w:r>
+      <w:proofErr w:type="spellEnd"/>
+      <w:r>
+        <w:rPr>
+          <w:rFonts w:eastAsiaTheme="minorEastAsia"/>
+        </w:rPr>
+        <w:t xml:space="preserve"> are as well), then to get the same graph layout</w:t>
       </w:r>
       <w:r>
         <w:rPr>
@@ -2943,7 +3514,21 @@
         <w:rPr>
           <w:rFonts w:eastAsiaTheme="minorEastAsia"/>
         </w:rPr>
-        <w:t>graph has the same statistics at every scale (e.g., average coordinality is scale-invariant).</w:t>
+        <w:t xml:space="preserve">graph has the same statistics at every scale (e.g., average </w:t>
+      </w:r>
+      <w:proofErr w:type="spellStart"/>
+      <w:r>
+        <w:rPr>
+          <w:rFonts w:eastAsiaTheme="minorEastAsia"/>
+        </w:rPr>
+        <w:t>coordinality</w:t>
+      </w:r>
+      <w:proofErr w:type="spellEnd"/>
+      <w:r>
+        <w:rPr>
+          <w:rFonts w:eastAsiaTheme="minorEastAsia"/>
+        </w:rPr>
+        <w:t xml:space="preserve"> is scale-invariant).</w:t>
       </w:r>
     </w:p>
     <w:p>
@@ -3139,7 +3724,21 @@
         <w:rPr>
           <w:rFonts w:eastAsiaTheme="minorEastAsia"/>
         </w:rPr>
-        <w:t>strengths (widths); transDist; link short and long strengths; orienting force; charge</w:t>
+        <w:t xml:space="preserve">strengths (widths); </w:t>
+      </w:r>
+      <w:proofErr w:type="spellStart"/>
+      <w:r>
+        <w:rPr>
+          <w:rFonts w:eastAsiaTheme="minorEastAsia"/>
+        </w:rPr>
+        <w:t>transDist</w:t>
+      </w:r>
+      <w:proofErr w:type="spellEnd"/>
+      <w:r>
+        <w:rPr>
+          <w:rFonts w:eastAsiaTheme="minorEastAsia"/>
+        </w:rPr>
+        <w:t>; link short and long strengths; orienting force; charge</w:t>
       </w:r>
       <w:r>
         <w:rPr>
@@ -3151,7 +3750,21 @@
         <w:rPr>
           <w:rFonts w:eastAsiaTheme="minorEastAsia"/>
         </w:rPr>
-        <w:t xml:space="preserve">at equilibr. </w:t>
+        <w:t xml:space="preserve">at </w:t>
+      </w:r>
+      <w:proofErr w:type="spellStart"/>
+      <w:r>
+        <w:rPr>
+          <w:rFonts w:eastAsiaTheme="minorEastAsia"/>
+        </w:rPr>
+        <w:t>equilibr</w:t>
+      </w:r>
+      <w:proofErr w:type="spellEnd"/>
+      <w:r>
+        <w:rPr>
+          <w:rFonts w:eastAsiaTheme="minorEastAsia"/>
+        </w:rPr>
+        <w:t xml:space="preserve">. </w:t>
       </w:r>
       <w:r>
         <w:rPr>
@@ -3197,7 +3810,31 @@
         </w:numPr>
       </w:pPr>
       <w:r>
-        <w:t>All functions for gui operations – keydown, mousedown, etc.</w:t>
+        <w:t xml:space="preserve">All functions for </w:t>
+      </w:r>
+      <w:proofErr w:type="spellStart"/>
+      <w:r>
+        <w:t>gui</w:t>
+      </w:r>
+      <w:proofErr w:type="spellEnd"/>
+      <w:r>
+        <w:t xml:space="preserve"> operations – </w:t>
+      </w:r>
+      <w:proofErr w:type="spellStart"/>
+      <w:r>
+        <w:t>keydown</w:t>
+      </w:r>
+      <w:proofErr w:type="spellEnd"/>
+      <w:r>
+        <w:t xml:space="preserve">, </w:t>
+      </w:r>
+      <w:proofErr w:type="spellStart"/>
+      <w:r>
+        <w:t>mousedown</w:t>
+      </w:r>
+      <w:proofErr w:type="spellEnd"/>
+      <w:r>
+        <w:t>, etc.</w:t>
       </w:r>
     </w:p>
     <w:p>
@@ -3208,8 +3845,13 @@
           <w:numId w:val="4"/>
         </w:numPr>
       </w:pPr>
-      <w:r>
-        <w:t>gui.selected – data array for the selected node (linked by reference)</w:t>
+      <w:proofErr w:type="spellStart"/>
+      <w:r>
+        <w:t>gui.selected</w:t>
+      </w:r>
+      <w:proofErr w:type="spellEnd"/>
+      <w:r>
+        <w:t xml:space="preserve"> – data array for the selected node (linked by reference)</w:t>
       </w:r>
     </w:p>
     <w:p>
@@ -3220,9 +3862,11 @@
           <w:numId w:val="4"/>
         </w:numPr>
       </w:pPr>
+      <w:proofErr w:type="spellStart"/>
       <w:r>
         <w:t>showEditor</w:t>
       </w:r>
+      <w:proofErr w:type="spellEnd"/>
     </w:p>
     <w:p>
       <w:pPr>
@@ -3267,6 +3911,7 @@
         </w:numPr>
       </w:pPr>
       <w:r>
+        <w:lastRenderedPageBreak/>
         <w:t>Create and manage editing and display popups</w:t>
       </w:r>
     </w:p>
@@ -3288,7 +3933,23 @@
         <w:t xml:space="preserve"> </w:t>
       </w:r>
       <w:r>
-        <w:t>update the database for dat.node according to current form field values; redraw tree and redesplay content, selecting the updated node</w:t>
+        <w:t xml:space="preserve">update the database for </w:t>
+      </w:r>
+      <w:proofErr w:type="spellStart"/>
+      <w:r>
+        <w:t>dat.node</w:t>
+      </w:r>
+      <w:proofErr w:type="spellEnd"/>
+      <w:r>
+        <w:t xml:space="preserve"> according to current form field values; redraw tree and </w:t>
+      </w:r>
+      <w:proofErr w:type="spellStart"/>
+      <w:r>
+        <w:t>redesplay</w:t>
+      </w:r>
+      <w:proofErr w:type="spellEnd"/>
+      <w:r>
+        <w:t xml:space="preserve"> content, selecting the updated node</w:t>
       </w:r>
     </w:p>
     <w:p>
@@ -3300,7 +3961,15 @@
         </w:numPr>
       </w:pPr>
       <w:r>
-        <w:t>Takes values from popup fields, does not loop over the values in the linkData array</w:t>
+        <w:t xml:space="preserve">Takes values from popup fields, does not loop over the values in the </w:t>
+      </w:r>
+      <w:proofErr w:type="spellStart"/>
+      <w:r>
+        <w:t>linkData</w:t>
+      </w:r>
+      <w:proofErr w:type="spellEnd"/>
+      <w:r>
+        <w:t xml:space="preserve"> array</w:t>
       </w:r>
     </w:p>
     <w:p>
@@ -3314,7 +3983,6 @@
     </w:p>
     <w:p>
       <w:r>
-        <w:lastRenderedPageBreak/>
         <w:t>popups.css</w:t>
       </w:r>
     </w:p>
@@ -3331,8 +3999,21 @@
           <w:numId w:val="12"/>
         </w:numPr>
       </w:pPr>
-      <w:r>
-        <w:t>parseMetamath – parses MetaMath file (e.g., set.mm)</w:t>
+      <w:proofErr w:type="spellStart"/>
+      <w:r>
+        <w:t>parseMetamath</w:t>
+      </w:r>
+      <w:proofErr w:type="spellEnd"/>
+      <w:r>
+        <w:t xml:space="preserve"> – parses </w:t>
+      </w:r>
+      <w:proofErr w:type="spellStart"/>
+      <w:r>
+        <w:t>MetaMath</w:t>
+      </w:r>
+      <w:proofErr w:type="spellEnd"/>
+      <w:r>
+        <w:t xml:space="preserve"> file (e.g., set.mm)</w:t>
       </w:r>
       <w:r>
         <w:t xml:space="preserve"> into an array of theorems (each is an object) </w:t>
@@ -3358,8 +4039,13 @@
           <w:numId w:val="12"/>
         </w:numPr>
       </w:pPr>
-      <w:r>
-        <w:t>loadMetaMath – loads this array into the server DB on Meteor</w:t>
+      <w:proofErr w:type="spellStart"/>
+      <w:r>
+        <w:t>loadMetaMath</w:t>
+      </w:r>
+      <w:proofErr w:type="spellEnd"/>
+      <w:r>
+        <w:t xml:space="preserve"> – loads this array into the server DB on Meteor</w:t>
       </w:r>
     </w:p>
     <w:p>
@@ -3370,8 +4056,13 @@
           <w:numId w:val="12"/>
         </w:numPr>
       </w:pPr>
-      <w:r>
-        <w:t>MetaMath node and link importance</w:t>
+      <w:proofErr w:type="spellStart"/>
+      <w:r>
+        <w:t>MetaMath</w:t>
+      </w:r>
+      <w:proofErr w:type="spellEnd"/>
+      <w:r>
+        <w:t xml:space="preserve"> node and link importance</w:t>
       </w:r>
       <w:r>
         <w:t xml:space="preserve"> – from graph structure</w:t>
@@ -3413,7 +4104,23 @@
         </w:numPr>
       </w:pPr>
       <w:r>
-        <w:t xml:space="preserve">We “source” information from the leafs to account for the potential children that might not be included in the graph. Nodes with fewest children will be affected the most by such later additions – thus add a value to each node importance that decays with its Nchild.  This also serves to decay the effect of such additions as it propagates up the tree. </w:t>
+        <w:t xml:space="preserve">We “source” information from the </w:t>
+      </w:r>
+      <w:proofErr w:type="spellStart"/>
+      <w:r>
+        <w:t>leafs</w:t>
+      </w:r>
+      <w:proofErr w:type="spellEnd"/>
+      <w:r>
+        <w:t xml:space="preserve"> to account for the potential children that might not be included in the graph. Nodes with fewest children will be affected the most by such later additions – thus add a value to each node importance that decays with its </w:t>
+      </w:r>
+      <w:proofErr w:type="spellStart"/>
+      <w:r>
+        <w:t>Nchild</w:t>
+      </w:r>
+      <w:proofErr w:type="spellEnd"/>
+      <w:r>
+        <w:t xml:space="preserve">.  This also serves to decay the effect of such additions as it propagates up the tree. </w:t>
       </w:r>
     </w:p>
     <w:p>
@@ -3491,7 +4198,15 @@
         </w:numPr>
       </w:pPr>
       <w:r>
-        <w:t xml:space="preserve">Realizing this requires back-propagating from the leafs. </w:t>
+        <w:t xml:space="preserve">Realizing this requires back-propagating from the </w:t>
+      </w:r>
+      <w:proofErr w:type="spellStart"/>
+      <w:r>
+        <w:t>leafs</w:t>
+      </w:r>
+      <w:proofErr w:type="spellEnd"/>
+      <w:r>
+        <w:t xml:space="preserve">. </w:t>
       </w:r>
     </w:p>
     <w:p>
@@ -3536,7 +4251,24 @@
         </w:numPr>
       </w:pPr>
       <w:r>
-        <w:t>Divide each node by const = (ave # of children)/(ave # parents) – this ensures that late nodes have on average same weight as early ones</w:t>
+        <w:lastRenderedPageBreak/>
+        <w:t>Divide each node by const = (</w:t>
+      </w:r>
+      <w:proofErr w:type="spellStart"/>
+      <w:r>
+        <w:t>ave</w:t>
+      </w:r>
+      <w:proofErr w:type="spellEnd"/>
+      <w:r>
+        <w:t xml:space="preserve"> # of children)/(</w:t>
+      </w:r>
+      <w:proofErr w:type="spellStart"/>
+      <w:r>
+        <w:t>ave</w:t>
+      </w:r>
+      <w:proofErr w:type="spellEnd"/>
+      <w:r>
+        <w:t xml:space="preserve"> # parents) – this ensures that late nodes have on average same weight as early ones</w:t>
       </w:r>
     </w:p>
     <w:p>
@@ -3566,8 +4298,13 @@
         <w:t>summing to find</w:t>
       </w:r>
       <w:r>
-        <w:t xml:space="preserve"> ndWt</w:t>
-      </w:r>
+        <w:t xml:space="preserve"> </w:t>
+      </w:r>
+      <w:proofErr w:type="spellStart"/>
+      <w:r>
+        <w:t>ndWt</w:t>
+      </w:r>
+      <w:proofErr w:type="spellEnd"/>
     </w:p>
     <w:p>
       <w:pPr>
@@ -3578,7 +4315,6 @@
         </w:numPr>
       </w:pPr>
       <w:r>
-        <w:lastRenderedPageBreak/>
         <w:t>“only display weight for any information once” – the total of child links is split between size of node and weight of parents (so information either shows on the node, or goes into parents – not both)</w:t>
       </w:r>
       <w:r>
@@ -3598,8 +4334,29 @@
           <w:numId w:val="9"/>
         </w:numPr>
       </w:pPr>
-      <w:r>
-        <w:t>updateNode, updateLink: updates the current db entries by looping over all the fields in the provided objects</w:t>
+      <w:proofErr w:type="spellStart"/>
+      <w:r>
+        <w:t>updateNode</w:t>
+      </w:r>
+      <w:proofErr w:type="spellEnd"/>
+      <w:r>
+        <w:t xml:space="preserve">, </w:t>
+      </w:r>
+      <w:proofErr w:type="spellStart"/>
+      <w:r>
+        <w:t>updateLink</w:t>
+      </w:r>
+      <w:proofErr w:type="spellEnd"/>
+      <w:r>
+        <w:t xml:space="preserve">: updates the current </w:t>
+      </w:r>
+      <w:proofErr w:type="spellStart"/>
+      <w:r>
+        <w:t>db</w:t>
+      </w:r>
+      <w:proofErr w:type="spellEnd"/>
+      <w:r>
+        <w:t xml:space="preserve"> entries by looping over all the fields in the provided objects</w:t>
       </w:r>
     </w:p>
     <w:p>
@@ -3610,8 +4367,13 @@
           <w:numId w:val="9"/>
         </w:numPr>
       </w:pPr>
-      <w:r>
-        <w:t>calcEffConn – compute and store effective links at different zoom levels</w:t>
+      <w:proofErr w:type="spellStart"/>
+      <w:r>
+        <w:t>calcEffConn</w:t>
+      </w:r>
+      <w:proofErr w:type="spellEnd"/>
+      <w:r>
+        <w:t xml:space="preserve"> – compute and store effective links at different zoom levels</w:t>
       </w:r>
     </w:p>
     <w:p>
@@ -3623,7 +4385,15 @@
         </w:numPr>
       </w:pPr>
       <w:r>
-        <w:t>At any given zoom level, show only the 20-50 (VisNodes variable) most important nodes in the given window</w:t>
+        <w:t>At any given zoom level, show only the 20-50 (</w:t>
+      </w:r>
+      <w:proofErr w:type="spellStart"/>
+      <w:r>
+        <w:t>VisNodes</w:t>
+      </w:r>
+      <w:proofErr w:type="spellEnd"/>
+      <w:r>
+        <w:t xml:space="preserve"> variable) most important nodes in the given window</w:t>
       </w:r>
     </w:p>
     <w:p>
@@ -3635,7 +4405,15 @@
         </w:numPr>
       </w:pPr>
       <w:r>
-        <w:t xml:space="preserve">begin with the goal of capturing the correct ancestral relations – this can be accomplishing by again envoking the “importance (or information) flow” idea. I.e., between two indirectly connected nodes, the effective link should have the strength given by the total “flow” that goes between them in the full network. </w:t>
+        <w:t xml:space="preserve">begin with the goal of capturing the correct ancestral relations – this can be accomplishing by again </w:t>
+      </w:r>
+      <w:proofErr w:type="spellStart"/>
+      <w:r>
+        <w:t>envoking</w:t>
+      </w:r>
+      <w:proofErr w:type="spellEnd"/>
+      <w:r>
+        <w:t xml:space="preserve"> the “importance (or information) flow” idea. I.e., between two indirectly connected nodes, the effective link should have the strength given by the total “flow” that goes between them in the full network. </w:t>
       </w:r>
     </w:p>
     <w:p>
@@ -3647,13 +4425,24 @@
         </w:numPr>
       </w:pPr>
       <w:r>
-        <w:t>If w</w:t>
+        <w:t xml:space="preserve">If </w:t>
+      </w:r>
+      <w:proofErr w:type="spellStart"/>
+      <w:r>
+        <w:t>w</w:t>
       </w:r>
       <w:r>
         <w:rPr>
           <w:vertAlign w:val="subscript"/>
         </w:rPr>
-        <w:t xml:space="preserve">ij </w:t>
+        <w:t>ij</w:t>
+      </w:r>
+      <w:proofErr w:type="spellEnd"/>
+      <w:r>
+        <w:rPr>
+          <w:vertAlign w:val="subscript"/>
+        </w:rPr>
+        <w:t xml:space="preserve"> </w:t>
       </w:r>
       <w:r>
         <w:t>is the link strengths, giving also the importance flow, then the total flow between two nodes is:</w:t>
@@ -4271,14 +5060,43 @@
         <w:rPr>
           <w:rFonts w:eastAsiaTheme="minorEastAsia"/>
         </w:rPr>
-        <w:t>, and let W be the connectivity matrix w</w:t>
+        <w:t>, and let W be the connectiv</w:t>
+      </w:r>
+      <w:proofErr w:type="spellStart"/>
+      <w:r>
+        <w:rPr>
+          <w:rFonts w:eastAsiaTheme="minorEastAsia"/>
+        </w:rPr>
+        <w:t>ity</w:t>
+      </w:r>
+      <w:proofErr w:type="spellEnd"/>
+      <w:r>
+        <w:rPr>
+          <w:rFonts w:eastAsiaTheme="minorEastAsia"/>
+        </w:rPr>
+        <w:t xml:space="preserve"> matrix </w:t>
+      </w:r>
+      <w:proofErr w:type="spellStart"/>
+      <w:r>
+        <w:rPr>
+          <w:rFonts w:eastAsiaTheme="minorEastAsia"/>
+        </w:rPr>
+        <w:t>w</w:t>
       </w:r>
       <w:r>
         <w:rPr>
           <w:rFonts w:eastAsiaTheme="minorEastAsia"/>
           <w:vertAlign w:val="subscript"/>
         </w:rPr>
-        <w:t xml:space="preserve">ij </w:t>
+        <w:t>ij</w:t>
+      </w:r>
+      <w:proofErr w:type="spellEnd"/>
+      <w:r>
+        <w:rPr>
+          <w:rFonts w:eastAsiaTheme="minorEastAsia"/>
+          <w:vertAlign w:val="subscript"/>
+        </w:rPr>
+        <w:t xml:space="preserve"> </w:t>
       </w:r>
       <w:r>
         <w:t xml:space="preserve">, then </w:t>
@@ -4509,7 +5327,15 @@
         <w:ind w:left="1440"/>
       </w:pPr>
       <w:r>
-        <w:t>where .* and ./ are element-wise (per Matlab syntax)</w:t>
+        <w:t xml:space="preserve">where .* and ./ are element-wise (per </w:t>
+      </w:r>
+      <w:proofErr w:type="spellStart"/>
+      <w:r>
+        <w:t>Matlab</w:t>
+      </w:r>
+      <w:proofErr w:type="spellEnd"/>
+      <w:r>
+        <w:t xml:space="preserve"> syntax)</w:t>
       </w:r>
       <w:r>
         <w:t xml:space="preserve"> and </w:t>
@@ -4554,7 +5380,19 @@
         </w:numPr>
       </w:pPr>
       <w:r>
-        <w:t>Now, since we need only to know the effective connectivities between the more important nodes, we don’t need all of W</w:t>
+        <w:t xml:space="preserve">Now, since we need only to know the effective </w:t>
+      </w:r>
+      <w:proofErr w:type="spellStart"/>
+      <w:r>
+        <w:t>connectivities</w:t>
+      </w:r>
+      <w:proofErr w:type="spellEnd"/>
+      <w:r>
+        <w:t xml:space="preserve"> between the more important nodes, we don’t need all of </w:t>
+      </w:r>
+      <w:proofErr w:type="spellStart"/>
+      <w:r>
+        <w:t>W</w:t>
       </w:r>
       <w:r>
         <w:rPr>
@@ -4562,6 +5400,7 @@
         </w:rPr>
         <w:t>eff</w:t>
       </w:r>
+      <w:proofErr w:type="spellEnd"/>
       <w:r>
         <w:t xml:space="preserve"> but only its part.</w:t>
       </w:r>
@@ -4593,7 +5432,15 @@
         <w:t xml:space="preserve">Then </w:t>
       </w:r>
       <w:r>
-        <w:t>split it at splitN into a 2x2 block matrix</w:t>
+        <w:t xml:space="preserve">split it at </w:t>
+      </w:r>
+      <w:proofErr w:type="spellStart"/>
+      <w:r>
+        <w:t>splitN</w:t>
+      </w:r>
+      <w:proofErr w:type="spellEnd"/>
+      <w:r>
+        <w:t xml:space="preserve"> into a 2x2 block matrix</w:t>
       </w:r>
       <w:r>
         <w:t xml:space="preserve">  </w:t>
@@ -4867,6 +5714,7 @@
         </w:numPr>
       </w:pPr>
       <w:r>
+        <w:lastRenderedPageBreak/>
         <w:t xml:space="preserve">ISSUE: for this to be a good method, reducing the connectivity matrix this way twice in a row should be the same as reducing it once by the full amount. I tried this in Mathematica (as the expressions are very long), and it does not simplify to prove the equivalence – but </w:t>
       </w:r>
       <w:r>
@@ -4876,7 +5724,15 @@
         <w:t xml:space="preserve"> very long, so it’s not totally clear. </w:t>
       </w:r>
       <w:r>
-        <w:t xml:space="preserve">Still, we use this for now as it is better then nothing. </w:t>
+        <w:t xml:space="preserve">Still, we use this for now as it is better </w:t>
+      </w:r>
+      <w:proofErr w:type="spellStart"/>
+      <w:r>
+        <w:t>then</w:t>
+      </w:r>
+      <w:proofErr w:type="spellEnd"/>
+      <w:r>
+        <w:t xml:space="preserve"> nothing. </w:t>
       </w:r>
     </w:p>
     <w:p>
@@ -4888,17 +5744,29 @@
         </w:numPr>
       </w:pPr>
       <w:r>
-        <w:lastRenderedPageBreak/>
         <w:t>Iterate exponentially</w:t>
       </w:r>
       <w:r>
-        <w:t xml:space="preserve"> splitN = </w:t>
-      </w:r>
+        <w:t xml:space="preserve"> </w:t>
+      </w:r>
+      <w:proofErr w:type="spellStart"/>
+      <w:r>
+        <w:t>splitN</w:t>
+      </w:r>
+      <w:proofErr w:type="spellEnd"/>
+      <w:r>
+        <w:t xml:space="preserve"> = </w:t>
+      </w:r>
+      <w:proofErr w:type="spellStart"/>
       <w:r>
         <w:t>last</w:t>
       </w:r>
       <w:r>
-        <w:t>N / zoomStep</w:t>
+        <w:t>N</w:t>
+      </w:r>
+      <w:proofErr w:type="spellEnd"/>
+      <w:r>
+        <w:t xml:space="preserve"> / zoomStep</w:t>
       </w:r>
       <w:r>
         <w:rPr>
@@ -4919,7 +5787,15 @@
         </w:numPr>
       </w:pPr>
       <w:r>
-        <w:t>After the effective links are found, include their values as fields in the Links database – this way each link has fields strength (for microscopic), strength1 (zoomed out 1 level), strength2 (2 levels), …. , strengthn (fully zoomed out, leaving only 20-50 nodes)</w:t>
+        <w:t xml:space="preserve">After the effective links are found, include their values as fields in the Links database – this way each link has fields strength (for microscopic), strength1 (zoomed out 1 level), strength2 (2 levels), …. , </w:t>
+      </w:r>
+      <w:proofErr w:type="spellStart"/>
+      <w:r>
+        <w:t>strengthn</w:t>
+      </w:r>
+      <w:proofErr w:type="spellEnd"/>
+      <w:r>
+        <w:t xml:space="preserve"> (fully zoomed out, leaving only 20-50 nodes)</w:t>
       </w:r>
     </w:p>
     <w:p>
@@ -4931,7 +5807,23 @@
         </w:numPr>
       </w:pPr>
       <w:r>
-        <w:t>The relevatn fields are then loaded into strength value of linkData array on the client in tok.js</w:t>
+        <w:t xml:space="preserve">The </w:t>
+      </w:r>
+      <w:proofErr w:type="spellStart"/>
+      <w:r>
+        <w:t>relevatn</w:t>
+      </w:r>
+      <w:proofErr w:type="spellEnd"/>
+      <w:r>
+        <w:t xml:space="preserve"> fields are then loaded into strength value of </w:t>
+      </w:r>
+      <w:proofErr w:type="spellStart"/>
+      <w:r>
+        <w:t>linkData</w:t>
+      </w:r>
+      <w:proofErr w:type="spellEnd"/>
+      <w:r>
+        <w:t xml:space="preserve"> array on the client in tok.js</w:t>
       </w:r>
     </w:p>
     <w:p>
@@ -4942,8 +5834,13 @@
           <w:numId w:val="9"/>
         </w:numPr>
       </w:pPr>
-      <w:r>
-        <w:t>maxZoomLvl – find the most zoomed-out level in a graph</w:t>
+      <w:proofErr w:type="spellStart"/>
+      <w:r>
+        <w:t>maxZoomLvl</w:t>
+      </w:r>
+      <w:proofErr w:type="spellEnd"/>
+      <w:r>
+        <w:t xml:space="preserve"> – find the most zoomed-out level in a graph</w:t>
       </w:r>
       <w:r>
         <w:t xml:space="preserve"> (since it will depend on graph size..)</w:t>
@@ -4988,7 +5885,23 @@
         </w:numPr>
       </w:pPr>
       <w:r>
-        <w:t>subscribe uses the currently visible window coordinates visWindow, and current zoom level currZmLvl stored in Session variable</w:t>
+        <w:t xml:space="preserve">subscribe uses the currently visible window coordinates </w:t>
+      </w:r>
+      <w:proofErr w:type="spellStart"/>
+      <w:r>
+        <w:t>visWindow</w:t>
+      </w:r>
+      <w:proofErr w:type="spellEnd"/>
+      <w:r>
+        <w:t xml:space="preserve">, and current zoom level </w:t>
+      </w:r>
+      <w:proofErr w:type="spellStart"/>
+      <w:r>
+        <w:t>currZmLvl</w:t>
+      </w:r>
+      <w:proofErr w:type="spellEnd"/>
+      <w:r>
+        <w:t xml:space="preserve"> stored in Session variable</w:t>
       </w:r>
     </w:p>
     <w:p>
@@ -5012,7 +5925,23 @@
         </w:numPr>
       </w:pPr>
       <w:r>
-        <w:t>find all the nodes at currZmLvl inside the visible window. If this is is between 20 and 50, then we’re done</w:t>
+        <w:t xml:space="preserve">find all the nodes at </w:t>
+      </w:r>
+      <w:proofErr w:type="spellStart"/>
+      <w:r>
+        <w:t>currZmLvl</w:t>
+      </w:r>
+      <w:proofErr w:type="spellEnd"/>
+      <w:r>
+        <w:t xml:space="preserve"> inside the visible window. If this is </w:t>
+      </w:r>
+      <w:proofErr w:type="spellStart"/>
+      <w:r>
+        <w:t>is</w:t>
+      </w:r>
+      <w:proofErr w:type="spellEnd"/>
+      <w:r>
+        <w:t xml:space="preserve"> between 20 and 50, then we’re done</w:t>
       </w:r>
     </w:p>
     <w:p>
@@ -5024,7 +5953,15 @@
         </w:numPr>
       </w:pPr>
       <w:r>
-        <w:t>If it’s too many, then zoom out: increment currZmLvl (thus taking only the large nodes and effective connectivity at that level), then check number of nodes again</w:t>
+        <w:t xml:space="preserve">If it’s too many, then zoom out: increment </w:t>
+      </w:r>
+      <w:proofErr w:type="spellStart"/>
+      <w:r>
+        <w:t>currZmLvl</w:t>
+      </w:r>
+      <w:proofErr w:type="spellEnd"/>
+      <w:r>
+        <w:t xml:space="preserve"> (thus taking only the large nodes and effective connectivity at that level), then check number of nodes again</w:t>
       </w:r>
     </w:p>
     <w:p>
@@ -5036,7 +5973,15 @@
         </w:numPr>
       </w:pPr>
       <w:r>
-        <w:t xml:space="preserve">If it’s too few, then zoom in: however, since the smaller nodes might not have been positioned yet, we can’t use their positioning inside visWindow to find which ones to show. Instead, we use the graph structure. We find all the children of already visible nodes for whom the visible node is its </w:t>
+        <w:t xml:space="preserve">If it’s too few, then zoom in: however, since the smaller nodes might not have been positioned yet, we can’t use their positioning inside </w:t>
+      </w:r>
+      <w:proofErr w:type="spellStart"/>
+      <w:r>
+        <w:t>visWindow</w:t>
+      </w:r>
+      <w:proofErr w:type="spellEnd"/>
+      <w:r>
+        <w:t xml:space="preserve"> to find which ones to show. Instead, we use the graph structure. We find all the children of already visible nodes for whom the visible node is its </w:t>
       </w:r>
       <w:r>
         <w:t>strongest</w:t>
@@ -5048,13 +5993,29 @@
         <w:t xml:space="preserve">linked </w:t>
       </w:r>
       <w:r>
-        <w:t xml:space="preserve">parent. Similarly, we find all parents of visNodes …. </w:t>
+        <w:t xml:space="preserve">parent. Similarly, we find all parents of </w:t>
+      </w:r>
+      <w:proofErr w:type="spellStart"/>
+      <w:r>
+        <w:t>visNodes</w:t>
+      </w:r>
+      <w:proofErr w:type="spellEnd"/>
+      <w:r>
+        <w:t xml:space="preserve"> …. </w:t>
       </w:r>
       <w:r>
         <w:t>strongest linked</w:t>
       </w:r>
       <w:r>
-        <w:t xml:space="preserve"> child. We then loop this algorithm until no new nodes are added – adding only nodes at currZmLvl (else </w:t>
+        <w:t xml:space="preserve"> child. We then loop this algorithm until no new nodes are added – adding only nodes at </w:t>
+      </w:r>
+      <w:proofErr w:type="spellStart"/>
+      <w:r>
+        <w:t>currZmLvl</w:t>
+      </w:r>
+      <w:proofErr w:type="spellEnd"/>
+      <w:r>
+        <w:t xml:space="preserve"> (else </w:t>
       </w:r>
       <w:r>
         <w:t>it won’t terminate)</w:t>
@@ -5066,7 +6027,15 @@
         <w:t>(linked) nodes can be reached.</w:t>
       </w:r>
       <w:r>
-        <w:t xml:space="preserve"> New unpositioned nodes start off next to their previously visible </w:t>
+        <w:t xml:space="preserve"> New </w:t>
+      </w:r>
+      <w:proofErr w:type="spellStart"/>
+      <w:r>
+        <w:t>unpositioned</w:t>
+      </w:r>
+      <w:proofErr w:type="spellEnd"/>
+      <w:r>
+        <w:t xml:space="preserve"> nodes start off next to their previously visible </w:t>
       </w:r>
       <w:r>
         <w:t>parents/children.</w:t>
@@ -5093,7 +6062,15 @@
         </w:numPr>
       </w:pPr>
       <w:r>
-        <w:t>We then publish the phantom nodes that keep the visible graph structure close to what it would be in the full graph. Phantom nodes are fixed and mostly outside the visWindow.</w:t>
+        <w:t xml:space="preserve">We then publish the phantom nodes that keep the visible graph structure close to what it would be in the full graph. Phantom nodes are fixed and mostly outside the </w:t>
+      </w:r>
+      <w:proofErr w:type="spellStart"/>
+      <w:r>
+        <w:t>visWindow</w:t>
+      </w:r>
+      <w:proofErr w:type="spellEnd"/>
+      <w:r>
+        <w:t>.</w:t>
       </w:r>
     </w:p>
     <w:p>
@@ -5123,7 +6100,11 @@
         <w:t xml:space="preserve">ny links for efficient running. Can include 20 most important links – but then we can end up with disconnected nodes. Instead, choose at most 2 most important phantom links per node. </w:t>
       </w:r>
       <w:r>
-        <w:t xml:space="preserve">After this, if a phantom nodes happens to not be positioned yet, then don’t publish it (the resulting orphaned links are filtered out in redraw() on the client). </w:t>
+        <w:t xml:space="preserve">After this, if a phantom nodes happens </w:t>
+      </w:r>
+      <w:r>
+        <w:lastRenderedPageBreak/>
+        <w:t xml:space="preserve">to not be positioned yet, then don’t publish it (the resulting orphaned links are filtered out in redraw() on the client). </w:t>
       </w:r>
     </w:p>
     <w:p>
@@ -5137,12 +6118,21 @@
     </w:p>
     <w:p/>
     <w:p>
-      <w:r>
-        <w:lastRenderedPageBreak/>
-        <w:t>MetaMath network analysis (</w:t>
-      </w:r>
-      <w:r>
-        <w:t>graph_analyze.m)</w:t>
+      <w:proofErr w:type="spellStart"/>
+      <w:r>
+        <w:t>MetaMath</w:t>
+      </w:r>
+      <w:proofErr w:type="spellEnd"/>
+      <w:r>
+        <w:t xml:space="preserve"> network analysis (</w:t>
+      </w:r>
+      <w:proofErr w:type="spellStart"/>
+      <w:r>
+        <w:t>graph_analyze.m</w:t>
+      </w:r>
+      <w:proofErr w:type="spellEnd"/>
+      <w:r>
+        <w:t>)</w:t>
       </w:r>
     </w:p>
     <w:p>
@@ -5514,8 +6504,8 @@
 </file>
 
 <file path=word/numbering.xml><?xml version="1.0" encoding="utf-8"?>
-<w:numbering xmlns:wpc="http://schemas.microsoft.com/office/word/2010/wordprocessingCanvas" xmlns:mo="http://schemas.microsoft.com/office/mac/office/2008/main" xmlns:mc="http://schemas.openxmlformats.org/markup-compatibility/2006" xmlns:mv="urn:schemas-microsoft-com:mac:vml" xmlns:o="urn:schemas-microsoft-com:office:office" xmlns:r="http://schemas.openxmlformats.org/officeDocument/2006/relationships" xmlns:m="http://schemas.openxmlformats.org/officeDocument/2006/math" xmlns:v="urn:schemas-microsoft-com:vml" xmlns:wp14="http://schemas.microsoft.com/office/word/2010/wordprocessingDrawing" xmlns:wp="http://schemas.openxmlformats.org/drawingml/2006/wordprocessingDrawing" xmlns:w10="urn:schemas-microsoft-com:office:word" xmlns:w="http://schemas.openxmlformats.org/wordprocessingml/2006/main" xmlns:w14="http://schemas.microsoft.com/office/word/2010/wordml" xmlns:w15="http://schemas.microsoft.com/office/word/2012/wordml" xmlns:wpg="http://schemas.microsoft.com/office/word/2010/wordprocessingGroup" xmlns:wpi="http://schemas.microsoft.com/office/word/2010/wordprocessingInk" xmlns:wne="http://schemas.microsoft.com/office/word/2006/wordml" xmlns:wps="http://schemas.microsoft.com/office/word/2010/wordprocessingShape" mc:Ignorable="w14 w15 wp14">
-  <w:abstractNum w:abstractNumId="0">
+<w:numbering xmlns:wpc="http://schemas.microsoft.com/office/word/2010/wordprocessingCanvas" xmlns:cx="http://schemas.microsoft.com/office/drawing/2014/chartex" xmlns:cx1="http://schemas.microsoft.com/office/drawing/2015/9/8/chartex" xmlns:cx2="http://schemas.microsoft.com/office/drawing/2015/10/21/chartex" xmlns:cx3="http://schemas.microsoft.com/office/drawing/2016/5/9/chartex" xmlns:cx4="http://schemas.microsoft.com/office/drawing/2016/5/10/chartex" xmlns:cx5="http://schemas.microsoft.com/office/drawing/2016/5/11/chartex" xmlns:cx6="http://schemas.microsoft.com/office/drawing/2016/5/12/chartex" xmlns:cx7="http://schemas.microsoft.com/office/drawing/2016/5/13/chartex" xmlns:cx8="http://schemas.microsoft.com/office/drawing/2016/5/14/chartex" xmlns:mc="http://schemas.openxmlformats.org/markup-compatibility/2006" xmlns:aink="http://schemas.microsoft.com/office/drawing/2016/ink" xmlns:am3d="http://schemas.microsoft.com/office/drawing/2017/model3d" xmlns:o="urn:schemas-microsoft-com:office:office" xmlns:r="http://schemas.openxmlformats.org/officeDocument/2006/relationships" xmlns:m="http://schemas.openxmlformats.org/officeDocument/2006/math" xmlns:v="urn:schemas-microsoft-com:vml" xmlns:wp14="http://schemas.microsoft.com/office/word/2010/wordprocessingDrawing" xmlns:wp="http://schemas.openxmlformats.org/drawingml/2006/wordprocessingDrawing" xmlns:w10="urn:schemas-microsoft-com:office:word" xmlns:w="http://schemas.openxmlformats.org/wordprocessingml/2006/main" xmlns:w14="http://schemas.microsoft.com/office/word/2010/wordml" xmlns:w15="http://schemas.microsoft.com/office/word/2012/wordml" xmlns:w16cex="http://schemas.microsoft.com/office/word/2018/wordml/cex" xmlns:w16cid="http://schemas.microsoft.com/office/word/2016/wordml/cid" xmlns:w16="http://schemas.microsoft.com/office/word/2018/wordml" xmlns:w16se="http://schemas.microsoft.com/office/word/2015/wordml/symex" xmlns:wpg="http://schemas.microsoft.com/office/word/2010/wordprocessingGroup" xmlns:wpi="http://schemas.microsoft.com/office/word/2010/wordprocessingInk" xmlns:wne="http://schemas.microsoft.com/office/word/2006/wordml" xmlns:wps="http://schemas.microsoft.com/office/word/2010/wordprocessingShape" mc:Ignorable="w14 w15 w16se w16cid w16 w16cex wp14">
+  <w:abstractNum w:abstractNumId="0" w15:restartNumberingAfterBreak="0">
     <w:nsid w:val="01BE7C51"/>
     <w:multiLevelType w:val="hybridMultilevel"/>
     <w:tmpl w:val="0F8A790A"/>
@@ -5628,7 +6618,7 @@
       </w:rPr>
     </w:lvl>
   </w:abstractNum>
-  <w:abstractNum w:abstractNumId="1">
+  <w:abstractNum w:abstractNumId="1" w15:restartNumberingAfterBreak="0">
     <w:nsid w:val="033F2BAA"/>
     <w:multiLevelType w:val="hybridMultilevel"/>
     <w:tmpl w:val="89388E1E"/>
@@ -5741,7 +6731,7 @@
       </w:rPr>
     </w:lvl>
   </w:abstractNum>
-  <w:abstractNum w:abstractNumId="2">
+  <w:abstractNum w:abstractNumId="2" w15:restartNumberingAfterBreak="0">
     <w:nsid w:val="0D437020"/>
     <w:multiLevelType w:val="hybridMultilevel"/>
     <w:tmpl w:val="99C48C84"/>
@@ -5854,7 +6844,7 @@
       </w:rPr>
     </w:lvl>
   </w:abstractNum>
-  <w:abstractNum w:abstractNumId="3">
+  <w:abstractNum w:abstractNumId="3" w15:restartNumberingAfterBreak="0">
     <w:nsid w:val="15871A53"/>
     <w:multiLevelType w:val="hybridMultilevel"/>
     <w:tmpl w:val="2A7662CE"/>
@@ -5967,7 +6957,7 @@
       </w:rPr>
     </w:lvl>
   </w:abstractNum>
-  <w:abstractNum w:abstractNumId="4">
+  <w:abstractNum w:abstractNumId="4" w15:restartNumberingAfterBreak="0">
     <w:nsid w:val="1898402C"/>
     <w:multiLevelType w:val="hybridMultilevel"/>
     <w:tmpl w:val="36D4EC9E"/>
@@ -6080,7 +7070,7 @@
       </w:rPr>
     </w:lvl>
   </w:abstractNum>
-  <w:abstractNum w:abstractNumId="5">
+  <w:abstractNum w:abstractNumId="5" w15:restartNumberingAfterBreak="0">
     <w:nsid w:val="19C84FC7"/>
     <w:multiLevelType w:val="hybridMultilevel"/>
     <w:tmpl w:val="89945470"/>
@@ -6193,7 +7183,7 @@
       </w:rPr>
     </w:lvl>
   </w:abstractNum>
-  <w:abstractNum w:abstractNumId="6">
+  <w:abstractNum w:abstractNumId="6" w15:restartNumberingAfterBreak="0">
     <w:nsid w:val="19D36EC0"/>
     <w:multiLevelType w:val="hybridMultilevel"/>
     <w:tmpl w:val="27BA7474"/>
@@ -6306,7 +7296,7 @@
       </w:rPr>
     </w:lvl>
   </w:abstractNum>
-  <w:abstractNum w:abstractNumId="7">
+  <w:abstractNum w:abstractNumId="7" w15:restartNumberingAfterBreak="0">
     <w:nsid w:val="3000199C"/>
     <w:multiLevelType w:val="hybridMultilevel"/>
     <w:tmpl w:val="79E0199C"/>
@@ -6419,7 +7409,7 @@
       </w:rPr>
     </w:lvl>
   </w:abstractNum>
-  <w:abstractNum w:abstractNumId="8">
+  <w:abstractNum w:abstractNumId="8" w15:restartNumberingAfterBreak="0">
     <w:nsid w:val="32465BD9"/>
     <w:multiLevelType w:val="hybridMultilevel"/>
     <w:tmpl w:val="DE587428"/>
@@ -6532,7 +7522,7 @@
       </w:rPr>
     </w:lvl>
   </w:abstractNum>
-  <w:abstractNum w:abstractNumId="9">
+  <w:abstractNum w:abstractNumId="9" w15:restartNumberingAfterBreak="0">
     <w:nsid w:val="34D517CC"/>
     <w:multiLevelType w:val="hybridMultilevel"/>
     <w:tmpl w:val="213C3C3C"/>
@@ -6645,7 +7635,7 @@
       </w:rPr>
     </w:lvl>
   </w:abstractNum>
-  <w:abstractNum w:abstractNumId="10">
+  <w:abstractNum w:abstractNumId="10" w15:restartNumberingAfterBreak="0">
     <w:nsid w:val="4FA95F63"/>
     <w:multiLevelType w:val="hybridMultilevel"/>
     <w:tmpl w:val="6276AEFC"/>
@@ -6758,7 +7748,7 @@
       </w:rPr>
     </w:lvl>
   </w:abstractNum>
-  <w:abstractNum w:abstractNumId="11">
+  <w:abstractNum w:abstractNumId="11" w15:restartNumberingAfterBreak="0">
     <w:nsid w:val="506C0931"/>
     <w:multiLevelType w:val="hybridMultilevel"/>
     <w:tmpl w:val="9EB64638"/>
@@ -6871,7 +7861,7 @@
       </w:rPr>
     </w:lvl>
   </w:abstractNum>
-  <w:abstractNum w:abstractNumId="12">
+  <w:abstractNum w:abstractNumId="12" w15:restartNumberingAfterBreak="0">
     <w:nsid w:val="582F49B8"/>
     <w:multiLevelType w:val="hybridMultilevel"/>
     <w:tmpl w:val="9524F11A"/>
@@ -6984,7 +7974,7 @@
       </w:rPr>
     </w:lvl>
   </w:abstractNum>
-  <w:abstractNum w:abstractNumId="13">
+  <w:abstractNum w:abstractNumId="13" w15:restartNumberingAfterBreak="0">
     <w:nsid w:val="61FD01B4"/>
     <w:multiLevelType w:val="hybridMultilevel"/>
     <w:tmpl w:val="1A70C2FC"/>
@@ -7097,7 +8087,7 @@
       </w:rPr>
     </w:lvl>
   </w:abstractNum>
-  <w:abstractNum w:abstractNumId="14">
+  <w:abstractNum w:abstractNumId="14" w15:restartNumberingAfterBreak="0">
     <w:nsid w:val="6F2B1C20"/>
     <w:multiLevelType w:val="hybridMultilevel"/>
     <w:tmpl w:val="63AE7696"/>
@@ -7210,7 +8200,7 @@
       </w:rPr>
     </w:lvl>
   </w:abstractNum>
-  <w:abstractNum w:abstractNumId="15">
+  <w:abstractNum w:abstractNumId="15" w15:restartNumberingAfterBreak="0">
     <w:nsid w:val="726B4267"/>
     <w:multiLevelType w:val="hybridMultilevel"/>
     <w:tmpl w:val="31BC7824"/>
@@ -7323,7 +8313,7 @@
       </w:rPr>
     </w:lvl>
   </w:abstractNum>
-  <w:abstractNum w:abstractNumId="16">
+  <w:abstractNum w:abstractNumId="16" w15:restartNumberingAfterBreak="0">
     <w:nsid w:val="727B2EF3"/>
     <w:multiLevelType w:val="hybridMultilevel"/>
     <w:tmpl w:val="937696E8"/>
@@ -7491,7 +8481,7 @@
 </file>
 
 <file path=word/styles.xml><?xml version="1.0" encoding="utf-8"?>
-<w:styles xmlns:mc="http://schemas.openxmlformats.org/markup-compatibility/2006" xmlns:r="http://schemas.openxmlformats.org/officeDocument/2006/relationships" xmlns:w="http://schemas.openxmlformats.org/wordprocessingml/2006/main" xmlns:w14="http://schemas.microsoft.com/office/word/2010/wordml" xmlns:w15="http://schemas.microsoft.com/office/word/2012/wordml" mc:Ignorable="w14 w15">
+<w:styles xmlns:mc="http://schemas.openxmlformats.org/markup-compatibility/2006" xmlns:r="http://schemas.openxmlformats.org/officeDocument/2006/relationships" xmlns:w="http://schemas.openxmlformats.org/wordprocessingml/2006/main" xmlns:w14="http://schemas.microsoft.com/office/word/2010/wordml" xmlns:w15="http://schemas.microsoft.com/office/word/2012/wordml" xmlns:w16cex="http://schemas.microsoft.com/office/word/2018/wordml/cex" xmlns:w16cid="http://schemas.microsoft.com/office/word/2016/wordml/cid" xmlns:w16="http://schemas.microsoft.com/office/word/2018/wordml" xmlns:w16se="http://schemas.microsoft.com/office/word/2015/wordml/symex" mc:Ignorable="w14 w15 w16se w16cid w16 w16cex">
   <w:docDefaults>
     <w:rPrDefault>
       <w:rPr>
@@ -7507,7 +8497,7 @@
       </w:pPr>
     </w:pPrDefault>
   </w:docDefaults>
-  <w:latentStyles w:defLockedState="0" w:defUIPriority="99" w:defSemiHidden="0" w:defUnhideWhenUsed="0" w:defQFormat="0" w:count="380">
+  <w:latentStyles w:defLockedState="0" w:defUIPriority="99" w:defSemiHidden="0" w:defUnhideWhenUsed="0" w:defQFormat="0" w:count="376">
     <w:lsdException w:name="Normal" w:uiPriority="0" w:qFormat="1"/>
     <w:lsdException w:name="heading 1" w:uiPriority="9" w:qFormat="1"/>
     <w:lsdException w:name="heading 2" w:semiHidden="1" w:uiPriority="9" w:unhideWhenUsed="1" w:qFormat="1"/>

</xml_diff>